<commit_message>
added thesis examination and invited speakers
</commit_message>
<xml_diff>
--- a/cvkullenberg.docx
+++ b/cvkullenberg.docx
@@ -1036,9 +1036,6 @@
       <w:r>
         <w:t xml:space="preserve">Peer reviewed</w:t>
       </w:r>
-      <w:r>
-        <w:t xml:space="preserve"> </w:t>
-      </w:r>
     </w:p>
     <w:p>
       <w:pPr>
@@ -5464,6 +5461,11 @@
     </w:p>
     <w:p>
       <w:pPr>
+        <w:pStyle w:val="FirstParagraph"/>
+      </w:pPr>
+    </w:p>
+    <w:p>
+      <w:pPr>
         <w:pStyle w:val="Compact"/>
         <w:numPr>
           <w:numId w:val="1031"/>
@@ -5486,6 +5488,18 @@
       </w:hyperlink>
       <w:r>
         <w:t xml:space="preserve">, Mötesplats U-CARE 1. Open Science, Uppsala University.</w:t>
+      </w:r>
+    </w:p>
+    <w:p>
+      <w:pPr>
+        <w:pStyle w:val="Compact"/>
+        <w:numPr>
+          <w:numId w:val="1031"/>
+          <w:ilvl w:val="0"/>
+        </w:numPr>
+      </w:pPr>
+      <w:r>
+        <w:t xml:space="preserve">20171204 - "Medborgarvetenskap och samverkan", SSU Haga-Anneldal, Gotenburg.</w:t>
       </w:r>
     </w:p>
     <w:p>
@@ -6578,10 +6592,10 @@
       <w:pPr>
         <w:pStyle w:val="Heading2"/>
       </w:pPr>
-      <w:bookmarkStart w:id="240" w:name="courses-thesis-supervision-graduate-level"/>
+      <w:bookmarkStart w:id="240" w:name="courses-thesis-supervisionexamination-graduate-level"/>
       <w:bookmarkEnd w:id="240"/>
       <w:r>
-        <w:t xml:space="preserve">Courses &amp; Thesis supervision, graduate level</w:t>
+        <w:t xml:space="preserve">Courses &amp; Thesis supervision/examination, graduate level</w:t>
       </w:r>
     </w:p>
     <w:p>
@@ -7262,10 +7276,38 @@
     </w:p>
     <w:p>
       <w:pPr>
+        <w:pStyle w:val="Heading3"/>
+      </w:pPr>
+      <w:bookmarkStart w:id="258" w:name="library-and-information-science-thesis-examination-masterss-degree"/>
+      <w:bookmarkEnd w:id="258"/>
+      <w:r>
+        <w:t xml:space="preserve">Library and information science: Thesis examination, masters's Degree</w:t>
+      </w:r>
+    </w:p>
+    <w:p>
+      <w:pPr>
+        <w:pStyle w:val="Compact"/>
+        <w:numPr>
+          <w:numId w:val="1039"/>
+          <w:ilvl w:val="0"/>
+        </w:numPr>
+      </w:pPr>
+      <w:r>
+        <w:t xml:space="preserve">Helena Löfström (2017) "Explaining the predictions of classification",</w:t>
+      </w:r>
+      <w:r>
+        <w:t xml:space="preserve"> </w:t>
+      </w:r>
+      <w:r>
+        <w:t xml:space="preserve">master's thesis, University of Borås.</w:t>
+      </w:r>
+    </w:p>
+    <w:p>
+      <w:pPr>
         <w:pStyle w:val="Heading2"/>
       </w:pPr>
-      <w:bookmarkStart w:id="258" w:name="courses-thesis-supervision-postgraduate-level"/>
-      <w:bookmarkEnd w:id="258"/>
+      <w:bookmarkStart w:id="259" w:name="courses-thesis-supervision-postgraduate-level"/>
+      <w:bookmarkEnd w:id="259"/>
       <w:r>
         <w:t xml:space="preserve">Courses &amp; Thesis supervision, postgraduate level</w:t>
       </w:r>
@@ -7274,8 +7316,8 @@
       <w:pPr>
         <w:pStyle w:val="Heading3"/>
       </w:pPr>
-      <w:bookmarkStart w:id="259" w:name="ph.d-thesis-supervision"/>
-      <w:bookmarkEnd w:id="259"/>
+      <w:bookmarkStart w:id="260" w:name="ph.d-thesis-supervision"/>
+      <w:bookmarkEnd w:id="260"/>
       <w:r>
         <w:t xml:space="preserve">Ph.D-thesis supervision</w:t>
       </w:r>
@@ -7284,7 +7326,7 @@
       <w:pPr>
         <w:pStyle w:val="Compact"/>
         <w:numPr>
-          <w:numId w:val="1039"/>
+          <w:numId w:val="1040"/>
           <w:ilvl w:val="0"/>
         </w:numPr>
       </w:pPr>
@@ -7294,7 +7336,7 @@
       <w:r>
         <w:t xml:space="preserve"> </w:t>
       </w:r>
-      <w:hyperlink r:id="rId260">
+      <w:hyperlink r:id="rId261">
         <w:r>
           <w:rPr>
             <w:rStyle w:val="Hyperlink"/>
@@ -7310,7 +7352,7 @@
       <w:pPr>
         <w:pStyle w:val="Compact"/>
         <w:numPr>
-          <w:numId w:val="1039"/>
+          <w:numId w:val="1040"/>
           <w:ilvl w:val="0"/>
         </w:numPr>
       </w:pPr>
@@ -7320,7 +7362,7 @@
       <w:r>
         <w:t xml:space="preserve"> </w:t>
       </w:r>
-      <w:hyperlink r:id="rId261">
+      <w:hyperlink r:id="rId262">
         <w:r>
           <w:rPr>
             <w:rStyle w:val="Hyperlink"/>
@@ -7336,8 +7378,8 @@
       <w:pPr>
         <w:pStyle w:val="Heading3"/>
       </w:pPr>
-      <w:bookmarkStart w:id="262" w:name="teaching-post-graduate-level"/>
-      <w:bookmarkEnd w:id="262"/>
+      <w:bookmarkStart w:id="263" w:name="teaching-post-graduate-level"/>
+      <w:bookmarkEnd w:id="263"/>
       <w:r>
         <w:t xml:space="preserve">Teaching, post-graduate level</w:t>
       </w:r>
@@ -7346,7 +7388,7 @@
       <w:pPr>
         <w:pStyle w:val="Compact"/>
         <w:numPr>
-          <w:numId w:val="1040"/>
+          <w:numId w:val="1041"/>
           <w:ilvl w:val="0"/>
         </w:numPr>
       </w:pPr>
@@ -7356,7 +7398,7 @@
       <w:r>
         <w:t xml:space="preserve"> </w:t>
       </w:r>
-      <w:hyperlink r:id="rId263">
+      <w:hyperlink r:id="rId264">
         <w:r>
           <w:rPr>
             <w:rStyle w:val="Hyperlink"/>
@@ -7372,7 +7414,7 @@
       <w:pPr>
         <w:pStyle w:val="Compact"/>
         <w:numPr>
-          <w:numId w:val="1040"/>
+          <w:numId w:val="1041"/>
           <w:ilvl w:val="0"/>
         </w:numPr>
       </w:pPr>
@@ -7384,7 +7426,7 @@
       <w:pPr>
         <w:pStyle w:val="Compact"/>
         <w:numPr>
-          <w:numId w:val="1040"/>
+          <w:numId w:val="1041"/>
           <w:ilvl w:val="0"/>
         </w:numPr>
       </w:pPr>
@@ -7396,7 +7438,7 @@
       <w:pPr>
         <w:pStyle w:val="Compact"/>
         <w:numPr>
-          <w:numId w:val="1040"/>
+          <w:numId w:val="1041"/>
           <w:ilvl w:val="0"/>
         </w:numPr>
       </w:pPr>
@@ -7408,8 +7450,8 @@
       <w:pPr>
         <w:pStyle w:val="Heading2"/>
       </w:pPr>
-      <w:bookmarkStart w:id="264" w:name="teaching-materials"/>
-      <w:bookmarkEnd w:id="264"/>
+      <w:bookmarkStart w:id="265" w:name="teaching-materials"/>
+      <w:bookmarkEnd w:id="265"/>
       <w:r>
         <w:t xml:space="preserve">Teaching materials</w:t>
       </w:r>
@@ -7418,8 +7460,8 @@
       <w:pPr>
         <w:pStyle w:val="Heading3"/>
       </w:pPr>
-      <w:bookmarkStart w:id="265" w:name="electronic-material"/>
-      <w:bookmarkEnd w:id="265"/>
+      <w:bookmarkStart w:id="266" w:name="electronic-material"/>
+      <w:bookmarkEnd w:id="266"/>
       <w:r>
         <w:t xml:space="preserve">Electronic material</w:t>
       </w:r>
@@ -7428,11 +7470,11 @@
       <w:pPr>
         <w:pStyle w:val="Compact"/>
         <w:numPr>
-          <w:numId w:val="1041"/>
-          <w:ilvl w:val="0"/>
-        </w:numPr>
-      </w:pPr>
-      <w:hyperlink r:id="rId266">
+          <w:numId w:val="1042"/>
+          <w:ilvl w:val="0"/>
+        </w:numPr>
+      </w:pPr>
+      <w:hyperlink r:id="rId267">
         <w:r>
           <w:rPr>
             <w:rStyle w:val="Hyperlink"/>
@@ -7448,8 +7490,8 @@
       <w:pPr>
         <w:pStyle w:val="Heading2"/>
       </w:pPr>
-      <w:bookmarkStart w:id="267" w:name="other-pedagogical-experiences"/>
-      <w:bookmarkEnd w:id="267"/>
+      <w:bookmarkStart w:id="268" w:name="other-pedagogical-experiences"/>
+      <w:bookmarkEnd w:id="268"/>
       <w:r>
         <w:t xml:space="preserve">Other pedagogical experiences</w:t>
       </w:r>
@@ -7458,7 +7500,7 @@
       <w:pPr>
         <w:pStyle w:val="Compact"/>
         <w:numPr>
-          <w:numId w:val="1042"/>
+          <w:numId w:val="1043"/>
           <w:ilvl w:val="0"/>
         </w:numPr>
       </w:pPr>
@@ -7478,11 +7520,11 @@
       <w:pPr>
         <w:pStyle w:val="Compact"/>
         <w:numPr>
-          <w:numId w:val="1042"/>
-          <w:ilvl w:val="0"/>
-        </w:numPr>
-      </w:pPr>
-      <w:hyperlink r:id="rId268">
+          <w:numId w:val="1043"/>
+          <w:ilvl w:val="0"/>
+        </w:numPr>
+      </w:pPr>
+      <w:hyperlink r:id="rId269">
         <w:r>
           <w:rPr>
             <w:rStyle w:val="Hyperlink"/>
@@ -7602,7 +7644,7 @@
     </w:lvl>
   </w:abstractNum>
   <w:abstractNum w:abstractNumId="990">
-    <w:nsid w:val="463d9af9"/>
+    <w:nsid w:val="55b60844"/>
     <w:multiLevelType w:val="multilevel"/>
     <w:lvl w:ilvl="0">
       <w:numFmt w:val="bullet"/>
@@ -7683,7 +7725,7 @@
     </w:lvl>
   </w:abstractNum>
   <w:abstractNum w:abstractNumId="991">
-    <w:nsid w:val="8ee026a7"/>
+    <w:nsid w:val="e1b21d6f"/>
     <w:multiLevelType w:val="multilevel"/>
     <w:lvl w:ilvl="0">
       <w:numFmt w:val="bullet"/>
@@ -7764,7 +7806,7 @@
     </w:lvl>
   </w:abstractNum>
   <w:abstractNum w:abstractNumId="99411">
-    <w:nsid w:val="1acd40f8"/>
+    <w:nsid w:val="4cd1e71d"/>
     <w:multiLevelType w:val="multilevel"/>
     <w:lvl w:ilvl="0">
       <w:start w:val="1"/>
@@ -8716,6 +8758,30 @@
     </w:lvlOverride>
   </w:num>
   <w:num w:numId="1042">
+    <w:abstractNumId w:val="99411"/>
+    <w:lvlOverride w:ilvl="0">
+      <w:startOverride w:val="1"/>
+    </w:lvlOverride>
+    <w:lvlOverride w:ilvl="1">
+      <w:startOverride w:val="1"/>
+    </w:lvlOverride>
+    <w:lvlOverride w:ilvl="2">
+      <w:startOverride w:val="1"/>
+    </w:lvlOverride>
+    <w:lvlOverride w:ilvl="3">
+      <w:startOverride w:val="1"/>
+    </w:lvlOverride>
+    <w:lvlOverride w:ilvl="4">
+      <w:startOverride w:val="1"/>
+    </w:lvlOverride>
+    <w:lvlOverride w:ilvl="5">
+      <w:startOverride w:val="1"/>
+    </w:lvlOverride>
+    <w:lvlOverride w:ilvl="6">
+      <w:startOverride w:val="1"/>
+    </w:lvlOverride>
+  </w:num>
+  <w:num w:numId="1043">
     <w:abstractNumId w:val="99411"/>
     <w:lvlOverride w:ilvl="0">
       <w:startOverride w:val="1"/>

</xml_diff>

<commit_message>
added research project Vinnova
</commit_message>
<xml_diff>
--- a/cvkullenberg.docx
+++ b/cvkullenberg.docx
@@ -292,7 +292,13 @@
         </w:numPr>
       </w:pPr>
       <w:r>
-        <w:t xml:space="preserve">Researcher 50%, "Taking Science to the Crowd: Researchers, Programmers and Volunteer Contributors Transforming Science Online." Marianne &amp; Marcus Wallenberg Foundation. PI:</w:t>
+        <w:t xml:space="preserve">Researcher 40%, 2017-2021, "Arenor för relationsbyggande samverkan genom medborgarforskning",</w:t>
+      </w:r>
+      <w:r>
+        <w:t xml:space="preserve"> </w:t>
+      </w:r>
+      <w:r>
+        <w:t xml:space="preserve">Vinnova, PI:</w:t>
       </w:r>
       <w:r>
         <w:t xml:space="preserve"> </w:t>
@@ -306,6 +312,32 @@
         </w:r>
       </w:hyperlink>
       <w:r>
+        <w:t xml:space="preserve">, Grant number: 2017-03527.</w:t>
+      </w:r>
+    </w:p>
+    <w:p>
+      <w:pPr>
+        <w:pStyle w:val="Compact"/>
+        <w:numPr>
+          <w:numId w:val="1004"/>
+          <w:ilvl w:val="0"/>
+        </w:numPr>
+      </w:pPr>
+      <w:r>
+        <w:t xml:space="preserve">Researcher 50%, 2015-2018, "Taking Science to the Crowd: Researchers, Programmers and Volunteer Contributors Transforming Science Online." Marianne &amp; Marcus Wallenberg Foundation. PI:</w:t>
+      </w:r>
+      <w:r>
+        <w:t xml:space="preserve"> </w:t>
+      </w:r>
+      <w:hyperlink r:id="rId34">
+        <w:r>
+          <w:rPr>
+            <w:rStyle w:val="Hyperlink"/>
+          </w:rPr>
+          <w:t xml:space="preserve">Dick Kasperowski</w:t>
+        </w:r>
+      </w:hyperlink>
+      <w:r>
         <w:t xml:space="preserve">, Grant number:</w:t>
       </w:r>
       <w:r>
@@ -332,17 +364,23 @@
         </w:numPr>
       </w:pPr>
       <w:r>
-        <w:t xml:space="preserve">Researcher 50%, "Taking Science to the Crowd: Researchers, Programmers and Volunteer Contributors Transforming Science Online." Marianne &amp; Marcus Wallenberg Foundation. PI: Dick Kasperowski, Grant number:</w:t>
-      </w:r>
-      <w:r>
-        <w:t xml:space="preserve"> </w:t>
-      </w:r>
-      <w:hyperlink r:id="rId35">
-        <w:r>
-          <w:rPr>
-            <w:rStyle w:val="Hyperlink"/>
-          </w:rPr>
-          <w:t xml:space="preserve">MMW 2013.0020</w:t>
+        <w:t xml:space="preserve">Researcher 50%, 2015-2017, "The Co-production of Social Science and Society: The Case of Happiness studies." Swedish Research Council (Vetenskapsrådet)</w:t>
+      </w:r>
+      <w:r>
+        <w:t xml:space="preserve"> </w:t>
+      </w:r>
+      <w:r>
+        <w:t xml:space="preserve">PI: Margareta Hallberg, Grant number:</w:t>
+      </w:r>
+      <w:r>
+        <w:t xml:space="preserve"> </w:t>
+      </w:r>
+      <w:hyperlink r:id="rId36">
+        <w:r>
+          <w:rPr>
+            <w:rStyle w:val="Hyperlink"/>
+          </w:rPr>
+          <w:t xml:space="preserve">2012-1117</w:t>
         </w:r>
       </w:hyperlink>
       <w:r>
@@ -358,39 +396,7 @@
         </w:numPr>
       </w:pPr>
       <w:r>
-        <w:t xml:space="preserve">Researcher 50%, "The Co-production of Social Science and Society: The Case of Happiness studies." Swedish Research Council (Vetenskapsrådet)</w:t>
-      </w:r>
-      <w:r>
-        <w:t xml:space="preserve"> </w:t>
-      </w:r>
-      <w:r>
-        <w:t xml:space="preserve">PI: Margareta Hallberg, Grant number:</w:t>
-      </w:r>
-      <w:r>
-        <w:t xml:space="preserve"> </w:t>
-      </w:r>
-      <w:hyperlink r:id="rId36">
-        <w:r>
-          <w:rPr>
-            <w:rStyle w:val="Hyperlink"/>
-          </w:rPr>
-          <w:t xml:space="preserve">2012-1117</w:t>
-        </w:r>
-      </w:hyperlink>
-      <w:r>
-        <w:t xml:space="preserve">.</w:t>
-      </w:r>
-    </w:p>
-    <w:p>
-      <w:pPr>
-        <w:pStyle w:val="Compact"/>
-        <w:numPr>
-          <w:numId w:val="1004"/>
-          <w:ilvl w:val="0"/>
-        </w:numPr>
-      </w:pPr>
-      <w:r>
-        <w:t xml:space="preserve">Researcher 50%, "Subcultures on the Net: Resistance and Engagement in Knowledge Practices", LETStudio, pilot project.</w:t>
+        <w:t xml:space="preserve">Researcher 50%, 2015, "Subcultures on the Net: Resistance and Engagement in Knowledge Practices", LETStudio, pilot project.</w:t>
       </w:r>
     </w:p>
     <w:p>
@@ -7644,7 +7650,7 @@
     </w:lvl>
   </w:abstractNum>
   <w:abstractNum w:abstractNumId="990">
-    <w:nsid w:val="55b60844"/>
+    <w:nsid w:val="2d30bc29"/>
     <w:multiLevelType w:val="multilevel"/>
     <w:lvl w:ilvl="0">
       <w:numFmt w:val="bullet"/>
@@ -7725,7 +7731,7 @@
     </w:lvl>
   </w:abstractNum>
   <w:abstractNum w:abstractNumId="991">
-    <w:nsid w:val="e1b21d6f"/>
+    <w:nsid w:val="5b11b484"/>
     <w:multiLevelType w:val="multilevel"/>
     <w:lvl w:ilvl="0">
       <w:numFmt w:val="bullet"/>
@@ -7806,7 +7812,7 @@
     </w:lvl>
   </w:abstractNum>
   <w:abstractNum w:abstractNumId="99411">
-    <w:nsid w:val="4cd1e71d"/>
+    <w:nsid w:val="1b7f16d4"/>
     <w:multiLevelType w:val="multilevel"/>
     <w:lvl w:ilvl="0">
       <w:start w:val="1"/>

</xml_diff>

<commit_message>
updated RIO journal DOI
</commit_message>
<xml_diff>
--- a/cvkullenberg.docx
+++ b/cvkullenberg.docx
@@ -1314,22 +1314,13 @@
         </w:r>
       </w:hyperlink>
       <w:r>
-        <w:t xml:space="preserve">,</w:t>
-      </w:r>
-      <w:r>
-        <w:t xml:space="preserve"> </w:t>
-      </w:r>
-      <w:r>
-        <w:rPr>
-          <w:i/>
-        </w:rPr>
-        <w:t xml:space="preserve">RIO Journal</w:t>
-      </w:r>
-      <w:r>
-        <w:t xml:space="preserve"> </w:t>
-      </w:r>
-      <w:r>
-        <w:t xml:space="preserve">3: e21283.</w:t>
+        <w:t xml:space="preserve">, Workshop Report, Research Ideas and Outcomes 4:</w:t>
+      </w:r>
+      <w:r>
+        <w:t xml:space="preserve"> </w:t>
+      </w:r>
+      <w:r>
+        <w:t xml:space="preserve">e23394 (04 Jan 2018).</w:t>
       </w:r>
     </w:p>
     <w:p>
@@ -6819,6 +6810,11 @@
       <w:r>
         <w:t xml:space="preserve">Communication studies: Thesis supervision, Master (Magister) level}</w:t>
       </w:r>
+    </w:p>
+    <w:p>
+      <w:pPr>
+        <w:pStyle w:val="FirstParagraph"/>
+      </w:pPr>
     </w:p>
     <w:p>
       <w:pPr>
@@ -7650,7 +7646,7 @@
     </w:lvl>
   </w:abstractNum>
   <w:abstractNum w:abstractNumId="990">
-    <w:nsid w:val="2d30bc29"/>
+    <w:nsid w:val="d279ce34"/>
     <w:multiLevelType w:val="multilevel"/>
     <w:lvl w:ilvl="0">
       <w:numFmt w:val="bullet"/>
@@ -7731,7 +7727,7 @@
     </w:lvl>
   </w:abstractNum>
   <w:abstractNum w:abstractNumId="991">
-    <w:nsid w:val="5b11b484"/>
+    <w:nsid w:val="ba8357cf"/>
     <w:multiLevelType w:val="multilevel"/>
     <w:lvl w:ilvl="0">
       <w:numFmt w:val="bullet"/>
@@ -7812,7 +7808,7 @@
     </w:lvl>
   </w:abstractNum>
   <w:abstractNum w:abstractNumId="99411">
-    <w:nsid w:val="1b7f16d4"/>
+    <w:nsid w:val="5c6e04cb"/>
     <w:multiLevelType w:val="multilevel"/>
     <w:lvl w:ilvl="0">
       <w:start w:val="1"/>

</xml_diff>

<commit_message>
added some thesis supervision/examination
</commit_message>
<xml_diff>
--- a/cvkullenberg.docx
+++ b/cvkullenberg.docx
@@ -7050,10 +7050,10 @@
       <w:pPr>
         <w:pStyle w:val="Heading3"/>
       </w:pPr>
-      <w:bookmarkStart w:id="252" w:name="strategic-communication-studies-thesis-supervision-bachelor-level"/>
+      <w:bookmarkStart w:id="252" w:name="media-and-communication-studies-thesis-supervision-bachelor-level"/>
       <w:bookmarkEnd w:id="252"/>
       <w:r>
-        <w:t xml:space="preserve">Strategic communication studies: Thesis supervision, bachelor level</w:t>
+        <w:t xml:space="preserve">Media and communication studies: Thesis supervision, bachelor level</w:t>
       </w:r>
     </w:p>
     <w:p>
@@ -7258,9 +7258,55 @@
       <w:pPr>
         <w:pStyle w:val="Heading3"/>
       </w:pPr>
-      <w:bookmarkStart w:id="257" w:name="strategic-information-and-communication-thesis-examination-masters-degree"/>
+      <w:bookmarkStart w:id="257" w:name="strategic-information-and-communication-thesis-supervision-masters-degree"/>
       <w:bookmarkEnd w:id="257"/>
       <w:r>
+        <w:t xml:space="preserve">Strategic information and communication: Thesis supervision, master's Degree</w:t>
+      </w:r>
+    </w:p>
+    <w:p>
+      <w:pPr>
+        <w:pStyle w:val="Compact"/>
+        <w:numPr>
+          <w:numId w:val="1038"/>
+          <w:ilvl w:val="0"/>
+        </w:numPr>
+      </w:pPr>
+      <w:r>
+        <w:t xml:space="preserve">Emma Håkansson (2018) "Att kommunicera strategiskt - En kvalitativ studie av strategisk kommunikation i tolv svenska kommuner", University of Borås.</w:t>
+      </w:r>
+    </w:p>
+    <w:p>
+      <w:pPr>
+        <w:pStyle w:val="Compact"/>
+        <w:numPr>
+          <w:numId w:val="1038"/>
+          <w:ilvl w:val="0"/>
+        </w:numPr>
+      </w:pPr>
+      <w:r>
+        <w:t xml:space="preserve">Emma Lidell (2018) "The United Nations and the Sustainable Development Goals - The importance of communicating sustainability", University of Borås.</w:t>
+      </w:r>
+    </w:p>
+    <w:p>
+      <w:pPr>
+        <w:pStyle w:val="Compact"/>
+        <w:numPr>
+          <w:numId w:val="1038"/>
+          <w:ilvl w:val="0"/>
+        </w:numPr>
+      </w:pPr>
+      <w:r>
+        <w:t xml:space="preserve">Linn Lundström (2018) "Att stimulera hållbara attityder och beteenden i dagens konsumtionssamhälle", University of Borås.</w:t>
+      </w:r>
+    </w:p>
+    <w:p>
+      <w:pPr>
+        <w:pStyle w:val="Heading3"/>
+      </w:pPr>
+      <w:bookmarkStart w:id="258" w:name="strategic-information-and-communication-thesis-examination-masters-degree"/>
+      <w:bookmarkEnd w:id="258"/>
+      <w:r>
         <w:t xml:space="preserve">Strategic information and communication: Thesis examination, master's Degree</w:t>
       </w:r>
     </w:p>
@@ -7268,7 +7314,19 @@
       <w:pPr>
         <w:pStyle w:val="Compact"/>
         <w:numPr>
-          <w:numId w:val="1038"/>
+          <w:numId w:val="1039"/>
+          <w:ilvl w:val="0"/>
+        </w:numPr>
+      </w:pPr>
+      <w:r>
+        <w:t xml:space="preserve">Viktoria Lagerkvist (2018) "Samspel eller kamp? En kritisk analys av bibliotekschefers strategiska kommunikation i den kommunala politiska verkligheten", Magisteruppsats, University of Borås.</w:t>
+      </w:r>
+    </w:p>
+    <w:p>
+      <w:pPr>
+        <w:pStyle w:val="Compact"/>
+        <w:numPr>
+          <w:numId w:val="1039"/>
           <w:ilvl w:val="0"/>
         </w:numPr>
       </w:pPr>
@@ -7280,8 +7338,8 @@
       <w:pPr>
         <w:pStyle w:val="Heading3"/>
       </w:pPr>
-      <w:bookmarkStart w:id="258" w:name="library-and-information-science-thesis-examination-masterss-degree"/>
-      <w:bookmarkEnd w:id="258"/>
+      <w:bookmarkStart w:id="259" w:name="library-and-information-science-thesis-examination-masterss-degree"/>
+      <w:bookmarkEnd w:id="259"/>
       <w:r>
         <w:t xml:space="preserve">Library and information science: Thesis examination, masters's Degree</w:t>
       </w:r>
@@ -7290,7 +7348,7 @@
       <w:pPr>
         <w:pStyle w:val="Compact"/>
         <w:numPr>
-          <w:numId w:val="1039"/>
+          <w:numId w:val="1040"/>
           <w:ilvl w:val="0"/>
         </w:numPr>
       </w:pPr>
@@ -7308,8 +7366,8 @@
       <w:pPr>
         <w:pStyle w:val="Heading2"/>
       </w:pPr>
-      <w:bookmarkStart w:id="259" w:name="courses-thesis-supervision-postgraduate-level"/>
-      <w:bookmarkEnd w:id="259"/>
+      <w:bookmarkStart w:id="260" w:name="courses-thesis-supervision-postgraduate-level"/>
+      <w:bookmarkEnd w:id="260"/>
       <w:r>
         <w:t xml:space="preserve">Courses &amp; Thesis supervision, postgraduate level</w:t>
       </w:r>
@@ -7318,8 +7376,8 @@
       <w:pPr>
         <w:pStyle w:val="Heading3"/>
       </w:pPr>
-      <w:bookmarkStart w:id="260" w:name="ph.d-thesis-supervision"/>
-      <w:bookmarkEnd w:id="260"/>
+      <w:bookmarkStart w:id="261" w:name="ph.d-thesis-supervision"/>
+      <w:bookmarkEnd w:id="261"/>
       <w:r>
         <w:t xml:space="preserve">Ph.D-thesis supervision</w:t>
       </w:r>
@@ -7328,7 +7386,7 @@
       <w:pPr>
         <w:pStyle w:val="Compact"/>
         <w:numPr>
-          <w:numId w:val="1040"/>
+          <w:numId w:val="1041"/>
           <w:ilvl w:val="0"/>
         </w:numPr>
       </w:pPr>
@@ -7338,7 +7396,7 @@
       <w:r>
         <w:t xml:space="preserve"> </w:t>
       </w:r>
-      <w:hyperlink r:id="rId261">
+      <w:hyperlink r:id="rId262">
         <w:r>
           <w:rPr>
             <w:rStyle w:val="Hyperlink"/>
@@ -7354,7 +7412,7 @@
       <w:pPr>
         <w:pStyle w:val="Compact"/>
         <w:numPr>
-          <w:numId w:val="1040"/>
+          <w:numId w:val="1041"/>
           <w:ilvl w:val="0"/>
         </w:numPr>
       </w:pPr>
@@ -7364,7 +7422,7 @@
       <w:r>
         <w:t xml:space="preserve"> </w:t>
       </w:r>
-      <w:hyperlink r:id="rId262">
+      <w:hyperlink r:id="rId263">
         <w:r>
           <w:rPr>
             <w:rStyle w:val="Hyperlink"/>
@@ -7380,8 +7438,8 @@
       <w:pPr>
         <w:pStyle w:val="Heading3"/>
       </w:pPr>
-      <w:bookmarkStart w:id="263" w:name="teaching-post-graduate-level"/>
-      <w:bookmarkEnd w:id="263"/>
+      <w:bookmarkStart w:id="264" w:name="teaching-post-graduate-level"/>
+      <w:bookmarkEnd w:id="264"/>
       <w:r>
         <w:t xml:space="preserve">Teaching, post-graduate level</w:t>
       </w:r>
@@ -7390,7 +7448,7 @@
       <w:pPr>
         <w:pStyle w:val="Compact"/>
         <w:numPr>
-          <w:numId w:val="1041"/>
+          <w:numId w:val="1042"/>
           <w:ilvl w:val="0"/>
         </w:numPr>
       </w:pPr>
@@ -7400,7 +7458,7 @@
       <w:r>
         <w:t xml:space="preserve"> </w:t>
       </w:r>
-      <w:hyperlink r:id="rId264">
+      <w:hyperlink r:id="rId265">
         <w:r>
           <w:rPr>
             <w:rStyle w:val="Hyperlink"/>
@@ -7416,7 +7474,7 @@
       <w:pPr>
         <w:pStyle w:val="Compact"/>
         <w:numPr>
-          <w:numId w:val="1041"/>
+          <w:numId w:val="1042"/>
           <w:ilvl w:val="0"/>
         </w:numPr>
       </w:pPr>
@@ -7428,7 +7486,7 @@
       <w:pPr>
         <w:pStyle w:val="Compact"/>
         <w:numPr>
-          <w:numId w:val="1041"/>
+          <w:numId w:val="1042"/>
           <w:ilvl w:val="0"/>
         </w:numPr>
       </w:pPr>
@@ -7440,7 +7498,7 @@
       <w:pPr>
         <w:pStyle w:val="Compact"/>
         <w:numPr>
-          <w:numId w:val="1041"/>
+          <w:numId w:val="1042"/>
           <w:ilvl w:val="0"/>
         </w:numPr>
       </w:pPr>
@@ -7452,8 +7510,8 @@
       <w:pPr>
         <w:pStyle w:val="Heading2"/>
       </w:pPr>
-      <w:bookmarkStart w:id="265" w:name="teaching-materials"/>
-      <w:bookmarkEnd w:id="265"/>
+      <w:bookmarkStart w:id="266" w:name="teaching-materials"/>
+      <w:bookmarkEnd w:id="266"/>
       <w:r>
         <w:t xml:space="preserve">Teaching materials</w:t>
       </w:r>
@@ -7462,8 +7520,8 @@
       <w:pPr>
         <w:pStyle w:val="Heading3"/>
       </w:pPr>
-      <w:bookmarkStart w:id="266" w:name="electronic-material"/>
-      <w:bookmarkEnd w:id="266"/>
+      <w:bookmarkStart w:id="267" w:name="electronic-material"/>
+      <w:bookmarkEnd w:id="267"/>
       <w:r>
         <w:t xml:space="preserve">Electronic material</w:t>
       </w:r>
@@ -7472,11 +7530,11 @@
       <w:pPr>
         <w:pStyle w:val="Compact"/>
         <w:numPr>
-          <w:numId w:val="1042"/>
-          <w:ilvl w:val="0"/>
-        </w:numPr>
-      </w:pPr>
-      <w:hyperlink r:id="rId267">
+          <w:numId w:val="1043"/>
+          <w:ilvl w:val="0"/>
+        </w:numPr>
+      </w:pPr>
+      <w:hyperlink r:id="rId268">
         <w:r>
           <w:rPr>
             <w:rStyle w:val="Hyperlink"/>
@@ -7492,8 +7550,8 @@
       <w:pPr>
         <w:pStyle w:val="Heading2"/>
       </w:pPr>
-      <w:bookmarkStart w:id="268" w:name="other-pedagogical-experiences"/>
-      <w:bookmarkEnd w:id="268"/>
+      <w:bookmarkStart w:id="269" w:name="other-pedagogical-experiences"/>
+      <w:bookmarkEnd w:id="269"/>
       <w:r>
         <w:t xml:space="preserve">Other pedagogical experiences</w:t>
       </w:r>
@@ -7502,7 +7560,7 @@
       <w:pPr>
         <w:pStyle w:val="Compact"/>
         <w:numPr>
-          <w:numId w:val="1043"/>
+          <w:numId w:val="1044"/>
           <w:ilvl w:val="0"/>
         </w:numPr>
       </w:pPr>
@@ -7522,11 +7580,11 @@
       <w:pPr>
         <w:pStyle w:val="Compact"/>
         <w:numPr>
-          <w:numId w:val="1043"/>
-          <w:ilvl w:val="0"/>
-        </w:numPr>
-      </w:pPr>
-      <w:hyperlink r:id="rId269">
+          <w:numId w:val="1044"/>
+          <w:ilvl w:val="0"/>
+        </w:numPr>
+      </w:pPr>
+      <w:hyperlink r:id="rId270">
         <w:r>
           <w:rPr>
             <w:rStyle w:val="Hyperlink"/>
@@ -7646,7 +7704,7 @@
     </w:lvl>
   </w:abstractNum>
   <w:abstractNum w:abstractNumId="990">
-    <w:nsid w:val="d279ce34"/>
+    <w:nsid w:val="9969542b"/>
     <w:multiLevelType w:val="multilevel"/>
     <w:lvl w:ilvl="0">
       <w:numFmt w:val="bullet"/>
@@ -7727,7 +7785,7 @@
     </w:lvl>
   </w:abstractNum>
   <w:abstractNum w:abstractNumId="991">
-    <w:nsid w:val="ba8357cf"/>
+    <w:nsid w:val="c2cff9dc"/>
     <w:multiLevelType w:val="multilevel"/>
     <w:lvl w:ilvl="0">
       <w:numFmt w:val="bullet"/>
@@ -7808,7 +7866,7 @@
     </w:lvl>
   </w:abstractNum>
   <w:abstractNum w:abstractNumId="99411">
-    <w:nsid w:val="5c6e04cb"/>
+    <w:nsid w:val="94592ab0"/>
     <w:multiLevelType w:val="multilevel"/>
     <w:lvl w:ilvl="0">
       <w:start w:val="1"/>
@@ -8784,6 +8842,30 @@
     </w:lvlOverride>
   </w:num>
   <w:num w:numId="1043">
+    <w:abstractNumId w:val="99411"/>
+    <w:lvlOverride w:ilvl="0">
+      <w:startOverride w:val="1"/>
+    </w:lvlOverride>
+    <w:lvlOverride w:ilvl="1">
+      <w:startOverride w:val="1"/>
+    </w:lvlOverride>
+    <w:lvlOverride w:ilvl="2">
+      <w:startOverride w:val="1"/>
+    </w:lvlOverride>
+    <w:lvlOverride w:ilvl="3">
+      <w:startOverride w:val="1"/>
+    </w:lvlOverride>
+    <w:lvlOverride w:ilvl="4">
+      <w:startOverride w:val="1"/>
+    </w:lvlOverride>
+    <w:lvlOverride w:ilvl="5">
+      <w:startOverride w:val="1"/>
+    </w:lvlOverride>
+    <w:lvlOverride w:ilvl="6">
+      <w:startOverride w:val="1"/>
+    </w:lvlOverride>
+  </w:num>
+  <w:num w:numId="1044">
     <w:abstractNumId w:val="99411"/>
     <w:lvlOverride w:ilvl="0">
       <w:startOverride w:val="1"/>

</xml_diff>

<commit_message>
added Revue interview from 2013
</commit_message>
<xml_diff>
--- a/cvkullenberg.docx
+++ b/cvkullenberg.docx
@@ -4435,6 +4435,18 @@
         </w:numPr>
       </w:pPr>
       <w:r>
+        <w:t xml:space="preserve">2013(Frühjahr) - Revue, Magaziene for the Next Society, "On and off the grid. Interview: Christopher Kullenberg speaks with Tim Vogler and Jan Bathel", ISBN 978-36-98155008-1-8.</w:t>
+      </w:r>
+    </w:p>
+    <w:p>
+      <w:pPr>
+        <w:pStyle w:val="Compact"/>
+        <w:numPr>
+          <w:numId w:val="1030"/>
+          <w:ilvl w:val="0"/>
+        </w:numPr>
+      </w:pPr>
+      <w:r>
         <w:t xml:space="preserve">20121004 - Sveriges Radio Studio ett,</w:t>
       </w:r>
       <w:r>
@@ -4445,7 +4457,7 @@
           <w:rPr>
             <w:rStyle w:val="Hyperlink"/>
           </w:rPr>
-          <w:t xml:space="preserve">"Simulerade och verkliga nätattacker.</w:t>
+          <w:t xml:space="preserve">"Simulerade och verkliga nätattacker."</w:t>
         </w:r>
       </w:hyperlink>
     </w:p>
@@ -4468,7 +4480,7 @@
           <w:rPr>
             <w:rStyle w:val="Hyperlink"/>
           </w:rPr>
-          <w:t xml:space="preserve">"Kan man lita på Wikipedia?</w:t>
+          <w:t xml:space="preserve">"Kan man lita på Wikipedia?"</w:t>
         </w:r>
       </w:hyperlink>
     </w:p>
@@ -7704,7 +7716,7 @@
     </w:lvl>
   </w:abstractNum>
   <w:abstractNum w:abstractNumId="990">
-    <w:nsid w:val="9969542b"/>
+    <w:nsid w:val="3f67f294"/>
     <w:multiLevelType w:val="multilevel"/>
     <w:lvl w:ilvl="0">
       <w:numFmt w:val="bullet"/>
@@ -7785,7 +7797,7 @@
     </w:lvl>
   </w:abstractNum>
   <w:abstractNum w:abstractNumId="991">
-    <w:nsid w:val="c2cff9dc"/>
+    <w:nsid w:val="feaed5fb"/>
     <w:multiLevelType w:val="multilevel"/>
     <w:lvl w:ilvl="0">
       <w:numFmt w:val="bullet"/>
@@ -7866,7 +7878,7 @@
     </w:lvl>
   </w:abstractNum>
   <w:abstractNum w:abstractNumId="99411">
-    <w:nsid w:val="94592ab0"/>
+    <w:nsid w:val="a450a1b3"/>
     <w:multiLevelType w:val="multilevel"/>
     <w:lvl w:ilvl="0">
       <w:start w:val="1"/>

</xml_diff>

<commit_message>
added Gaming article, some interviews and KT2501
</commit_message>
<xml_diff>
--- a/cvkullenberg.docx
+++ b/cvkullenberg.docx
@@ -664,9 +664,6 @@
       <w:pPr>
         <w:pStyle w:val="FirstParagraph"/>
       </w:pPr>
-      <w:r>
-        <w:t xml:space="preserve"> </w:t>
-      </w:r>
     </w:p>
     <w:p>
       <w:pPr>
@@ -677,12 +674,71 @@
         </w:numPr>
       </w:pPr>
       <w:r>
-        <w:t xml:space="preserve">Kullenberg, C. , &amp; Nelhans, Gustaf (2017)</w:t>
+        <w:t xml:space="preserve">Marisa Ponti, Thomas Hillman,</w:t>
+      </w:r>
+      <w:r>
+        <w:t xml:space="preserve"> </w:t>
+      </w:r>
+      <w:r>
+        <w:rPr>
+          <w:b/>
+        </w:rPr>
+        <w:t xml:space="preserve">Christopher Kullenberg</w:t>
+      </w:r>
+      <w:r>
+        <w:t xml:space="preserve">, Dick Kasperowski (2018) "Getting it Right or Being Top Rank: Games in Citizen Science",</w:t>
+      </w:r>
+      <w:r>
+        <w:t xml:space="preserve"> </w:t>
+      </w:r>
+      <w:r>
+        <w:rPr>
+          <w:i/>
+        </w:rPr>
+        <w:t xml:space="preserve">Citizen Science: Theory and Practice</w:t>
+      </w:r>
+      <w:r>
+        <w:t xml:space="preserve">, 3(1), DOI:</w:t>
       </w:r>
       <w:r>
         <w:t xml:space="preserve"> </w:t>
       </w:r>
       <w:hyperlink r:id="rId50">
+        <w:r>
+          <w:rPr>
+            <w:rStyle w:val="Hyperlink"/>
+          </w:rPr>
+          <w:t xml:space="preserve">10.5334/cstp.101</w:t>
+        </w:r>
+      </w:hyperlink>
+      <w:r>
+        <w:t xml:space="preserve">.</w:t>
+      </w:r>
+    </w:p>
+    <w:p>
+      <w:pPr>
+        <w:pStyle w:val="Compact"/>
+        <w:numPr>
+          <w:numId w:val="1009"/>
+          <w:ilvl w:val="0"/>
+        </w:numPr>
+      </w:pPr>
+      <w:r>
+        <w:rPr>
+          <w:b/>
+        </w:rPr>
+        <w:t xml:space="preserve">Kullenberg, C.</w:t>
+      </w:r>
+      <w:r>
+        <w:t xml:space="preserve"> </w:t>
+      </w:r>
+      <w:r>
+        <w:t xml:space="preserve">, &amp; Nelhans, Gustaf (2017)</w:t>
+      </w:r>
+      <w:r>
+        <w:t xml:space="preserve"> </w:t>
+      </w:r>
+      <w:hyperlink r:id="rId51">
         <w:r>
           <w:rPr>
             <w:rStyle w:val="Hyperlink"/>
@@ -708,7 +764,7 @@
       <w:r>
         <w:t xml:space="preserve"> </w:t>
       </w:r>
-      <w:hyperlink r:id="rId50">
+      <w:hyperlink r:id="rId51">
         <w:r>
           <w:rPr>
             <w:rStyle w:val="Hyperlink"/>
@@ -729,7 +785,16 @@
         </w:numPr>
       </w:pPr>
       <w:r>
-        <w:t xml:space="preserve">Kullenberg, C. , &amp; Dick Kasperowski (2016) "What Is Citizen Science? – A Scientometric Meta-Analysis",</w:t>
+        <w:rPr>
+          <w:b/>
+        </w:rPr>
+        <w:t xml:space="preserve">Kullenberg, C.</w:t>
+      </w:r>
+      <w:r>
+        <w:t xml:space="preserve"> </w:t>
+      </w:r>
+      <w:r>
+        <w:t xml:space="preserve">, &amp; Dick Kasperowski (2016) "What Is Citizen Science? – A Scientometric Meta-Analysis",</w:t>
       </w:r>
       <w:r>
         <w:t xml:space="preserve"> </w:t>
@@ -746,7 +811,7 @@
       <w:r>
         <w:t xml:space="preserve"> </w:t>
       </w:r>
-      <w:hyperlink r:id="rId51">
+      <w:hyperlink r:id="rId52">
         <w:r>
           <w:rPr>
             <w:rStyle w:val="Hyperlink"/>
@@ -767,12 +832,21 @@
         </w:numPr>
       </w:pPr>
       <w:r>
-        <w:t xml:space="preserve">Kullenberg, C. (2015) "Citizen Science as Resistance: Crossing the Boundary Between Reference and Representation",</w:t>
-      </w:r>
-      <w:r>
-        <w:t xml:space="preserve"> </w:t>
-      </w:r>
-      <w:hyperlink r:id="rId52">
+        <w:rPr>
+          <w:b/>
+        </w:rPr>
+        <w:t xml:space="preserve">Kullenberg, C.</w:t>
+      </w:r>
+      <w:r>
+        <w:t xml:space="preserve"> </w:t>
+      </w:r>
+      <w:r>
+        <w:t xml:space="preserve">(2015) "Citizen Science as Resistance: Crossing the Boundary Between Reference and Representation",</w:t>
+      </w:r>
+      <w:r>
+        <w:t xml:space="preserve"> </w:t>
+      </w:r>
+      <w:hyperlink r:id="rId53">
         <w:r>
           <w:rPr>
             <w:rStyle w:val="Hyperlink"/>
@@ -793,7 +867,16 @@
         </w:numPr>
       </w:pPr>
       <w:r>
-        <w:t xml:space="preserve">Kullenberg, C. , &amp; Nelhans, Gustaf (2015) "The Happiness Turn? Mapping the Emergence of Happiness Studies using Cited References",</w:t>
+        <w:rPr>
+          <w:b/>
+        </w:rPr>
+        <w:t xml:space="preserve">Kullenberg, C.</w:t>
+      </w:r>
+      <w:r>
+        <w:t xml:space="preserve"> </w:t>
+      </w:r>
+      <w:r>
+        <w:t xml:space="preserve">, &amp; Nelhans, Gustaf (2015) "The Happiness Turn? Mapping the Emergence of Happiness Studies using Cited References",</w:t>
       </w:r>
       <w:r>
         <w:t xml:space="preserve"> </w:t>
@@ -810,7 +893,7 @@
       <w:r>
         <w:t xml:space="preserve"> </w:t>
       </w:r>
-      <w:hyperlink r:id="rId53">
+      <w:hyperlink r:id="rId54">
         <w:r>
           <w:rPr>
             <w:rStyle w:val="Hyperlink"/>
@@ -826,8 +909,8 @@
       <w:pPr>
         <w:pStyle w:val="Heading4"/>
       </w:pPr>
-      <w:bookmarkStart w:id="54" w:name="non-peer-review"/>
-      <w:bookmarkEnd w:id="54"/>
+      <w:bookmarkStart w:id="55" w:name="non-peer-review"/>
+      <w:bookmarkEnd w:id="55"/>
       <w:r>
         <w:t xml:space="preserve">Non-peer review</w:t>
       </w:r>
@@ -846,7 +929,7 @@
       <w:r>
         <w:t xml:space="preserve"> </w:t>
       </w:r>
-      <w:hyperlink r:id="rId55">
+      <w:hyperlink r:id="rId56">
         <w:r>
           <w:rPr>
             <w:rStyle w:val="Hyperlink"/>
@@ -884,7 +967,7 @@
       <w:r>
         <w:t xml:space="preserve"> </w:t>
       </w:r>
-      <w:hyperlink r:id="rId56">
+      <w:hyperlink r:id="rId57">
         <w:r>
           <w:rPr>
             <w:rStyle w:val="Hyperlink"/>
@@ -934,7 +1017,7 @@
       <w:r>
         <w:t xml:space="preserve"> </w:t>
       </w:r>
-      <w:hyperlink r:id="rId57">
+      <w:hyperlink r:id="rId58">
         <w:r>
           <w:rPr>
             <w:rStyle w:val="Hyperlink"/>
@@ -972,7 +1055,7 @@
       <w:r>
         <w:t xml:space="preserve"> </w:t>
       </w:r>
-      <w:hyperlink r:id="rId58">
+      <w:hyperlink r:id="rId59">
         <w:r>
           <w:rPr>
             <w:rStyle w:val="Hyperlink"/>
@@ -1027,8 +1110,8 @@
       <w:pPr>
         <w:pStyle w:val="Heading3"/>
       </w:pPr>
-      <w:bookmarkStart w:id="59" w:name="book-chapters"/>
-      <w:bookmarkEnd w:id="59"/>
+      <w:bookmarkStart w:id="60" w:name="book-chapters"/>
+      <w:bookmarkEnd w:id="60"/>
       <w:r>
         <w:t xml:space="preserve">Book chapters</w:t>
       </w:r>
@@ -1037,8 +1120,8 @@
       <w:pPr>
         <w:pStyle w:val="Heading4"/>
       </w:pPr>
-      <w:bookmarkStart w:id="60" w:name="peer-reviewed-1"/>
-      <w:bookmarkEnd w:id="60"/>
+      <w:bookmarkStart w:id="61" w:name="peer-reviewed-1"/>
+      <w:bookmarkEnd w:id="61"/>
       <w:r>
         <w:t xml:space="preserve">Peer reviewed</w:t>
       </w:r>
@@ -1095,8 +1178,8 @@
       <w:pPr>
         <w:pStyle w:val="Heading4"/>
       </w:pPr>
-      <w:bookmarkStart w:id="61" w:name="editorial-review"/>
-      <w:bookmarkEnd w:id="61"/>
+      <w:bookmarkStart w:id="62" w:name="editorial-review"/>
+      <w:bookmarkEnd w:id="62"/>
       <w:r>
         <w:t xml:space="preserve">Editorial review</w:t>
       </w:r>
@@ -1201,8 +1284,8 @@
       <w:pPr>
         <w:pStyle w:val="Heading4"/>
       </w:pPr>
-      <w:bookmarkStart w:id="62" w:name="pre-prints"/>
-      <w:bookmarkEnd w:id="62"/>
+      <w:bookmarkStart w:id="63" w:name="pre-prints"/>
+      <w:bookmarkEnd w:id="63"/>
       <w:r>
         <w:t xml:space="preserve">Pre-prints</w:t>
       </w:r>
@@ -1221,7 +1304,7 @@
       <w:r>
         <w:t xml:space="preserve"> </w:t>
       </w:r>
-      <w:hyperlink r:id="rId63">
+      <w:hyperlink r:id="rId64">
         <w:r>
           <w:rPr>
             <w:rStyle w:val="Hyperlink"/>
@@ -1244,7 +1327,7 @@
       <w:r>
         <w:t xml:space="preserve"> </w:t>
       </w:r>
-      <w:hyperlink r:id="rId64">
+      <w:hyperlink r:id="rId65">
         <w:r>
           <w:rPr>
             <w:rStyle w:val="Hyperlink"/>
@@ -1257,8 +1340,8 @@
       <w:pPr>
         <w:pStyle w:val="Heading3"/>
       </w:pPr>
-      <w:bookmarkStart w:id="65" w:name="other-publications"/>
-      <w:bookmarkEnd w:id="65"/>
+      <w:bookmarkStart w:id="66" w:name="other-publications"/>
+      <w:bookmarkEnd w:id="66"/>
       <w:r>
         <w:t xml:space="preserve">Other publications</w:t>
       </w:r>
@@ -1267,8 +1350,8 @@
       <w:pPr>
         <w:pStyle w:val="Heading4"/>
       </w:pPr>
-      <w:bookmarkStart w:id="66" w:name="reports"/>
-      <w:bookmarkEnd w:id="66"/>
+      <w:bookmarkStart w:id="67" w:name="reports"/>
+      <w:bookmarkEnd w:id="67"/>
       <w:r>
         <w:t xml:space="preserve">Reports</w:t>
       </w:r>
@@ -1305,7 +1388,7 @@
       <w:r>
         <w:t xml:space="preserve"> </w:t>
       </w:r>
-      <w:hyperlink r:id="rId67">
+      <w:hyperlink r:id="rId68">
         <w:r>
           <w:rPr>
             <w:rStyle w:val="Hyperlink"/>
@@ -1343,7 +1426,7 @@
       <w:r>
         <w:t xml:space="preserve"> </w:t>
       </w:r>
-      <w:hyperlink r:id="rId68">
+      <w:hyperlink r:id="rId69">
         <w:r>
           <w:rPr>
             <w:rStyle w:val="Hyperlink"/>
@@ -1387,7 +1470,7 @@
       <w:r>
         <w:t xml:space="preserve"> </w:t>
       </w:r>
-      <w:hyperlink r:id="rId69">
+      <w:hyperlink r:id="rId70">
         <w:r>
           <w:rPr>
             <w:rStyle w:val="Hyperlink"/>
@@ -1421,8 +1504,8 @@
       <w:pPr>
         <w:pStyle w:val="Heading4"/>
       </w:pPr>
-      <w:bookmarkStart w:id="70" w:name="preface-and-review-of-translation"/>
-      <w:bookmarkEnd w:id="70"/>
+      <w:bookmarkStart w:id="71" w:name="preface-and-review-of-translation"/>
+      <w:bookmarkEnd w:id="71"/>
       <w:r>
         <w:t xml:space="preserve">Preface and review of translation</w:t>
       </w:r>
@@ -1455,8 +1538,8 @@
       <w:pPr>
         <w:pStyle w:val="Heading4"/>
       </w:pPr>
-      <w:bookmarkStart w:id="71" w:name="conference-contributions-peer-reviewed"/>
-      <w:bookmarkEnd w:id="71"/>
+      <w:bookmarkStart w:id="72" w:name="conference-contributions-peer-reviewed"/>
+      <w:bookmarkEnd w:id="72"/>
       <w:r>
         <w:t xml:space="preserve">Conference contributions, peer reviewed</w:t>
       </w:r>
@@ -1478,7 +1561,7 @@
       <w:r>
         <w:t xml:space="preserve"> </w:t>
       </w:r>
-      <w:hyperlink r:id="rId72">
+      <w:hyperlink r:id="rId73">
         <w:r>
           <w:rPr>
             <w:rStyle w:val="Hyperlink"/>
@@ -1516,7 +1599,7 @@
       <w:r>
         <w:t xml:space="preserve"> </w:t>
       </w:r>
-      <w:hyperlink r:id="rId73">
+      <w:hyperlink r:id="rId74">
         <w:r>
           <w:rPr>
             <w:rStyle w:val="Hyperlink"/>
@@ -1700,8 +1783,8 @@
       <w:pPr>
         <w:pStyle w:val="Heading4"/>
       </w:pPr>
-      <w:bookmarkStart w:id="74" w:name="research-notes"/>
-      <w:bookmarkEnd w:id="74"/>
+      <w:bookmarkStart w:id="75" w:name="research-notes"/>
+      <w:bookmarkEnd w:id="75"/>
       <w:r>
         <w:t xml:space="preserve">Research notes</w:t>
       </w:r>
@@ -1720,7 +1803,7 @@
       <w:r>
         <w:t xml:space="preserve"> </w:t>
       </w:r>
-      <w:hyperlink r:id="rId75">
+      <w:hyperlink r:id="rId76">
         <w:r>
           <w:rPr>
             <w:rStyle w:val="Hyperlink"/>
@@ -1736,8 +1819,8 @@
       <w:pPr>
         <w:pStyle w:val="Heading4"/>
       </w:pPr>
-      <w:bookmarkStart w:id="76" w:name="popularizations-in-news-media"/>
-      <w:bookmarkEnd w:id="76"/>
+      <w:bookmarkStart w:id="77" w:name="popularizations-in-news-media"/>
+      <w:bookmarkEnd w:id="77"/>
       <w:r>
         <w:t xml:space="preserve">Popularizations in news media</w:t>
       </w:r>
@@ -1756,7 +1839,7 @@
       <w:r>
         <w:t xml:space="preserve"> </w:t>
       </w:r>
-      <w:hyperlink r:id="rId77">
+      <w:hyperlink r:id="rId78">
         <w:r>
           <w:rPr>
             <w:rStyle w:val="Hyperlink"/>
@@ -1794,7 +1877,7 @@
       <w:r>
         <w:t xml:space="preserve"> </w:t>
       </w:r>
-      <w:hyperlink r:id="rId78">
+      <w:hyperlink r:id="rId79">
         <w:r>
           <w:rPr>
             <w:rStyle w:val="Hyperlink"/>
@@ -1832,7 +1915,7 @@
       <w:r>
         <w:t xml:space="preserve"> </w:t>
       </w:r>
-      <w:hyperlink r:id="rId79">
+      <w:hyperlink r:id="rId80">
         <w:r>
           <w:rPr>
             <w:rStyle w:val="Hyperlink"/>
@@ -1863,8 +1946,8 @@
       <w:pPr>
         <w:pStyle w:val="Heading4"/>
       </w:pPr>
-      <w:bookmarkStart w:id="80" w:name="opinion-pieces"/>
-      <w:bookmarkEnd w:id="80"/>
+      <w:bookmarkStart w:id="81" w:name="opinion-pieces"/>
+      <w:bookmarkEnd w:id="81"/>
       <w:r>
         <w:t xml:space="preserve">Opinion pieces</w:t>
       </w:r>
@@ -1883,7 +1966,7 @@
       <w:r>
         <w:t xml:space="preserve"> </w:t>
       </w:r>
-      <w:hyperlink r:id="rId81">
+      <w:hyperlink r:id="rId82">
         <w:r>
           <w:rPr>
             <w:rStyle w:val="Hyperlink"/>
@@ -1909,7 +1992,7 @@
       <w:r>
         <w:t xml:space="preserve"> </w:t>
       </w:r>
-      <w:hyperlink r:id="rId82">
+      <w:hyperlink r:id="rId83">
         <w:r>
           <w:rPr>
             <w:rStyle w:val="Hyperlink"/>
@@ -1935,7 +2018,7 @@
       <w:r>
         <w:t xml:space="preserve"> </w:t>
       </w:r>
-      <w:hyperlink r:id="rId83">
+      <w:hyperlink r:id="rId84">
         <w:r>
           <w:rPr>
             <w:rStyle w:val="Hyperlink"/>
@@ -1961,7 +2044,7 @@
       <w:r>
         <w:t xml:space="preserve"> </w:t>
       </w:r>
-      <w:hyperlink r:id="rId84">
+      <w:hyperlink r:id="rId85">
         <w:r>
           <w:rPr>
             <w:rStyle w:val="Hyperlink"/>
@@ -1987,7 +2070,7 @@
       <w:r>
         <w:t xml:space="preserve"> </w:t>
       </w:r>
-      <w:hyperlink r:id="rId85">
+      <w:hyperlink r:id="rId86">
         <w:r>
           <w:rPr>
             <w:rStyle w:val="Hyperlink"/>
@@ -2013,7 +2096,7 @@
       <w:r>
         <w:t xml:space="preserve"> </w:t>
       </w:r>
-      <w:hyperlink r:id="rId86">
+      <w:hyperlink r:id="rId87">
         <w:r>
           <w:rPr>
             <w:rStyle w:val="Hyperlink"/>
@@ -2091,7 +2174,7 @@
       <w:r>
         <w:t xml:space="preserve"> </w:t>
       </w:r>
-      <w:hyperlink r:id="rId87">
+      <w:hyperlink r:id="rId88">
         <w:r>
           <w:rPr>
             <w:rStyle w:val="Hyperlink"/>
@@ -2117,7 +2200,7 @@
       <w:r>
         <w:t xml:space="preserve"> </w:t>
       </w:r>
-      <w:hyperlink r:id="rId88">
+      <w:hyperlink r:id="rId89">
         <w:r>
           <w:rPr>
             <w:rStyle w:val="Hyperlink"/>
@@ -2247,7 +2330,7 @@
       <w:r>
         <w:t xml:space="preserve"> </w:t>
       </w:r>
-      <w:hyperlink r:id="rId89">
+      <w:hyperlink r:id="rId90">
         <w:r>
           <w:rPr>
             <w:rStyle w:val="Hyperlink"/>
@@ -2299,7 +2382,7 @@
       <w:r>
         <w:t xml:space="preserve"> </w:t>
       </w:r>
-      <w:hyperlink r:id="rId90">
+      <w:hyperlink r:id="rId91">
         <w:r>
           <w:rPr>
             <w:rStyle w:val="Hyperlink"/>
@@ -2325,7 +2408,7 @@
       <w:r>
         <w:t xml:space="preserve"> </w:t>
       </w:r>
-      <w:hyperlink r:id="rId91">
+      <w:hyperlink r:id="rId92">
         <w:r>
           <w:rPr>
             <w:rStyle w:val="Hyperlink"/>
@@ -2377,7 +2460,7 @@
       <w:r>
         <w:t xml:space="preserve"> </w:t>
       </w:r>
-      <w:hyperlink r:id="rId92">
+      <w:hyperlink r:id="rId93">
         <w:r>
           <w:rPr>
             <w:rStyle w:val="Hyperlink"/>
@@ -2455,7 +2538,7 @@
       <w:r>
         <w:t xml:space="preserve"> </w:t>
       </w:r>
-      <w:hyperlink r:id="rId93">
+      <w:hyperlink r:id="rId94">
         <w:r>
           <w:rPr>
             <w:rStyle w:val="Hyperlink"/>
@@ -2481,7 +2564,7 @@
       <w:r>
         <w:t xml:space="preserve"> </w:t>
       </w:r>
-      <w:hyperlink r:id="rId94">
+      <w:hyperlink r:id="rId95">
         <w:r>
           <w:rPr>
             <w:rStyle w:val="Hyperlink"/>
@@ -2533,7 +2616,7 @@
       <w:r>
         <w:t xml:space="preserve"> </w:t>
       </w:r>
-      <w:hyperlink r:id="rId95">
+      <w:hyperlink r:id="rId96">
         <w:r>
           <w:rPr>
             <w:rStyle w:val="Hyperlink"/>
@@ -2559,7 +2642,7 @@
       <w:r>
         <w:t xml:space="preserve"> </w:t>
       </w:r>
-      <w:hyperlink r:id="rId96">
+      <w:hyperlink r:id="rId97">
         <w:r>
           <w:rPr>
             <w:rStyle w:val="Hyperlink"/>
@@ -2585,7 +2668,7 @@
       <w:r>
         <w:t xml:space="preserve"> </w:t>
       </w:r>
-      <w:hyperlink r:id="rId97">
+      <w:hyperlink r:id="rId98">
         <w:r>
           <w:rPr>
             <w:rStyle w:val="Hyperlink"/>
@@ -2611,7 +2694,7 @@
       <w:r>
         <w:t xml:space="preserve"> </w:t>
       </w:r>
-      <w:hyperlink r:id="rId98">
+      <w:hyperlink r:id="rId99">
         <w:r>
           <w:rPr>
             <w:rStyle w:val="Hyperlink"/>
@@ -2627,8 +2710,8 @@
       <w:pPr>
         <w:pStyle w:val="Heading4"/>
       </w:pPr>
-      <w:bookmarkStart w:id="99" w:name="popularizations-book-chapters-and-articles"/>
-      <w:bookmarkEnd w:id="99"/>
+      <w:bookmarkStart w:id="100" w:name="popularizations-book-chapters-and-articles"/>
+      <w:bookmarkEnd w:id="100"/>
       <w:r>
         <w:t xml:space="preserve">Popularizations: book chapters and articles</w:t>
       </w:r>
@@ -2733,8 +2816,8 @@
       <w:pPr>
         <w:pStyle w:val="Heading4"/>
       </w:pPr>
-      <w:bookmarkStart w:id="100" w:name="collections"/>
-      <w:bookmarkEnd w:id="100"/>
+      <w:bookmarkStart w:id="101" w:name="collections"/>
+      <w:bookmarkEnd w:id="101"/>
       <w:r>
         <w:t xml:space="preserve">Collections</w:t>
       </w:r>
@@ -2767,8 +2850,8 @@
       <w:pPr>
         <w:pStyle w:val="Heading4"/>
       </w:pPr>
-      <w:bookmarkStart w:id="101" w:name="open-data-repositories"/>
-      <w:bookmarkEnd w:id="101"/>
+      <w:bookmarkStart w:id="102" w:name="open-data-repositories"/>
+      <w:bookmarkEnd w:id="102"/>
       <w:r>
         <w:t xml:space="preserve">Open data repositories</w:t>
       </w:r>
@@ -2799,7 +2882,7 @@
       <w:r>
         <w:t xml:space="preserve"> </w:t>
       </w:r>
-      <w:hyperlink r:id="rId102">
+      <w:hyperlink r:id="rId103">
         <w:r>
           <w:rPr>
             <w:rStyle w:val="Hyperlink"/>
@@ -2815,8 +2898,8 @@
       <w:pPr>
         <w:pStyle w:val="Heading4"/>
       </w:pPr>
-      <w:bookmarkStart w:id="103" w:name="software"/>
-      <w:bookmarkEnd w:id="103"/>
+      <w:bookmarkStart w:id="104" w:name="software"/>
+      <w:bookmarkEnd w:id="104"/>
       <w:r>
         <w:t xml:space="preserve">Software</w:t>
       </w:r>
@@ -2835,7 +2918,7 @@
       <w:r>
         <w:t xml:space="preserve"> </w:t>
       </w:r>
-      <w:hyperlink r:id="rId104">
+      <w:hyperlink r:id="rId105">
         <w:r>
           <w:rPr>
             <w:rStyle w:val="Hyperlink"/>
@@ -2858,7 +2941,7 @@
       <w:r>
         <w:t xml:space="preserve"> </w:t>
       </w:r>
-      <w:hyperlink r:id="rId105">
+      <w:hyperlink r:id="rId106">
         <w:r>
           <w:rPr>
             <w:rStyle w:val="Hyperlink"/>
@@ -2872,7 +2955,7 @@
       <w:r>
         <w:t xml:space="preserve"> </w:t>
       </w:r>
-      <w:hyperlink r:id="rId106">
+      <w:hyperlink r:id="rId107">
         <w:r>
           <w:rPr>
             <w:rStyle w:val="Hyperlink"/>
@@ -2898,7 +2981,7 @@
       <w:r>
         <w:t xml:space="preserve"> </w:t>
       </w:r>
-      <w:hyperlink r:id="rId107">
+      <w:hyperlink r:id="rId108">
         <w:r>
           <w:rPr>
             <w:rStyle w:val="Hyperlink"/>
@@ -2912,7 +2995,7 @@
       <w:r>
         <w:t xml:space="preserve"> </w:t>
       </w:r>
-      <w:hyperlink r:id="rId108">
+      <w:hyperlink r:id="rId109">
         <w:r>
           <w:rPr>
             <w:rStyle w:val="Hyperlink"/>
@@ -2928,8 +3011,8 @@
       <w:pPr>
         <w:pStyle w:val="Heading2"/>
       </w:pPr>
-      <w:bookmarkStart w:id="109" w:name="research-collaborations"/>
-      <w:bookmarkEnd w:id="109"/>
+      <w:bookmarkStart w:id="110" w:name="research-collaborations"/>
+      <w:bookmarkEnd w:id="110"/>
       <w:r>
         <w:t xml:space="preserve">Research Collaborations</w:t>
       </w:r>
@@ -2948,7 +3031,7 @@
       <w:r>
         <w:t xml:space="preserve"> </w:t>
       </w:r>
-      <w:hyperlink r:id="rId110">
+      <w:hyperlink r:id="rId111">
         <w:r>
           <w:rPr>
             <w:rStyle w:val="Hyperlink"/>
@@ -2971,7 +3054,7 @@
       <w:r>
         <w:t xml:space="preserve"> </w:t>
       </w:r>
-      <w:hyperlink r:id="rId111">
+      <w:hyperlink r:id="rId112">
         <w:r>
           <w:rPr>
             <w:rStyle w:val="Hyperlink"/>
@@ -2994,7 +3077,7 @@
       <w:r>
         <w:t xml:space="preserve"> </w:t>
       </w:r>
-      <w:hyperlink r:id="rId112">
+      <w:hyperlink r:id="rId113">
         <w:r>
           <w:rPr>
             <w:rStyle w:val="Hyperlink"/>
@@ -3010,8 +3093,8 @@
       <w:pPr>
         <w:pStyle w:val="Heading2"/>
       </w:pPr>
-      <w:bookmarkStart w:id="113" w:name="referee-work"/>
-      <w:bookmarkEnd w:id="113"/>
+      <w:bookmarkStart w:id="114" w:name="referee-work"/>
+      <w:bookmarkEnd w:id="114"/>
       <w:r>
         <w:t xml:space="preserve">Referee work</w:t>
       </w:r>
@@ -3020,8 +3103,8 @@
       <w:pPr>
         <w:pStyle w:val="Heading3"/>
       </w:pPr>
-      <w:bookmarkStart w:id="114" w:name="expert-for-employment-or-promotion"/>
-      <w:bookmarkEnd w:id="114"/>
+      <w:bookmarkStart w:id="115" w:name="expert-for-employment-or-promotion"/>
+      <w:bookmarkEnd w:id="115"/>
       <w:r>
         <w:t xml:space="preserve">Expert for employment or promotion</w:t>
       </w:r>
@@ -3048,8 +3131,8 @@
       <w:pPr>
         <w:pStyle w:val="Heading3"/>
       </w:pPr>
-      <w:bookmarkStart w:id="115" w:name="pre-publication-reviews"/>
-      <w:bookmarkEnd w:id="115"/>
+      <w:bookmarkStart w:id="116" w:name="pre-publication-reviews"/>
+      <w:bookmarkEnd w:id="116"/>
       <w:r>
         <w:t xml:space="preserve">Pre-publication reviews</w:t>
       </w:r>
@@ -3064,7 +3147,7 @@
       <w:r>
         <w:t xml:space="preserve"> </w:t>
       </w:r>
-      <w:hyperlink r:id="rId116">
+      <w:hyperlink r:id="rId117">
         <w:r>
           <w:rPr>
             <w:rStyle w:val="Hyperlink"/>
@@ -3290,8 +3373,8 @@
       <w:pPr>
         <w:pStyle w:val="Heading3"/>
       </w:pPr>
-      <w:bookmarkStart w:id="117" w:name="research-applications-reviews"/>
-      <w:bookmarkEnd w:id="117"/>
+      <w:bookmarkStart w:id="118" w:name="research-applications-reviews"/>
+      <w:bookmarkEnd w:id="118"/>
       <w:r>
         <w:t xml:space="preserve">Research applications reviews</w:t>
       </w:r>
@@ -3304,7 +3387,7 @@
           <w:ilvl w:val="0"/>
         </w:numPr>
       </w:pPr>
-      <w:hyperlink r:id="rId118">
+      <w:hyperlink r:id="rId119">
         <w:r>
           <w:rPr>
             <w:rStyle w:val="Hyperlink"/>
@@ -3324,7 +3407,7 @@
           <w:ilvl w:val="0"/>
         </w:numPr>
       </w:pPr>
-      <w:hyperlink r:id="rId119">
+      <w:hyperlink r:id="rId120">
         <w:r>
           <w:rPr>
             <w:rStyle w:val="Hyperlink"/>
@@ -3340,8 +3423,8 @@
       <w:pPr>
         <w:pStyle w:val="Heading3"/>
       </w:pPr>
-      <w:bookmarkStart w:id="120" w:name="editorial-board-membership"/>
-      <w:bookmarkEnd w:id="120"/>
+      <w:bookmarkStart w:id="121" w:name="editorial-board-membership"/>
+      <w:bookmarkEnd w:id="121"/>
       <w:r>
         <w:t xml:space="preserve">Editorial board membership</w:t>
       </w:r>
@@ -3354,7 +3437,7 @@
           <w:ilvl w:val="0"/>
         </w:numPr>
       </w:pPr>
-      <w:hyperlink r:id="rId121">
+      <w:hyperlink r:id="rId122">
         <w:r>
           <w:rPr>
             <w:rStyle w:val="Hyperlink"/>
@@ -3371,7 +3454,7 @@
           <w:ilvl w:val="0"/>
         </w:numPr>
       </w:pPr>
-      <w:hyperlink r:id="rId122">
+      <w:hyperlink r:id="rId123">
         <w:r>
           <w:rPr>
             <w:rStyle w:val="Hyperlink"/>
@@ -3384,8 +3467,8 @@
       <w:pPr>
         <w:pStyle w:val="Heading3"/>
       </w:pPr>
-      <w:bookmarkStart w:id="123" w:name="other-1"/>
-      <w:bookmarkEnd w:id="123"/>
+      <w:bookmarkStart w:id="124" w:name="other-1"/>
+      <w:bookmarkEnd w:id="124"/>
       <w:r>
         <w:t xml:space="preserve">Other</w:t>
       </w:r>
@@ -3404,7 +3487,7 @@
       <w:r>
         <w:t xml:space="preserve"> </w:t>
       </w:r>
-      <w:hyperlink r:id="rId124">
+      <w:hyperlink r:id="rId125">
         <w:r>
           <w:rPr>
             <w:rStyle w:val="Hyperlink"/>
@@ -3420,8 +3503,8 @@
       <w:pPr>
         <w:pStyle w:val="Heading2"/>
       </w:pPr>
-      <w:bookmarkStart w:id="125" w:name="public-outreach-and-extra-academic-collaborations"/>
-      <w:bookmarkEnd w:id="125"/>
+      <w:bookmarkStart w:id="126" w:name="public-outreach-and-extra-academic-collaborations"/>
+      <w:bookmarkEnd w:id="126"/>
       <w:r>
         <w:t xml:space="preserve">Public outreach and extra-academic collaborations</w:t>
       </w:r>
@@ -3430,8 +3513,8 @@
       <w:pPr>
         <w:pStyle w:val="Heading3"/>
       </w:pPr>
-      <w:bookmarkStart w:id="126" w:name="interviews-in-mass-media"/>
-      <w:bookmarkEnd w:id="126"/>
+      <w:bookmarkStart w:id="127" w:name="interviews-in-mass-media"/>
+      <w:bookmarkEnd w:id="127"/>
       <w:r>
         <w:t xml:space="preserve">Interviews in mass media</w:t>
       </w:r>
@@ -3445,17 +3528,69 @@
         </w:numPr>
       </w:pPr>
       <w:r>
+        <w:t xml:space="preserve">20180123 - Sputnik News,</w:t>
+      </w:r>
+      <w:r>
+        <w:t xml:space="preserve"> </w:t>
+      </w:r>
+      <w:hyperlink r:id="rId128">
+        <w:r>
+          <w:rPr>
+            <w:rStyle w:val="Hyperlink"/>
+          </w:rPr>
+          <w:t xml:space="preserve">"Swedish Group Rises Against Wave of Porn Bots Flooding Social Networks"</w:t>
+        </w:r>
+      </w:hyperlink>
+      <w:r>
+        <w:t xml:space="preserve">.</w:t>
+      </w:r>
+    </w:p>
+    <w:p>
+      <w:pPr>
+        <w:pStyle w:val="Compact"/>
+        <w:numPr>
+          <w:numId w:val="1030"/>
+          <w:ilvl w:val="0"/>
+        </w:numPr>
+      </w:pPr>
+      <w:r>
+        <w:t xml:space="preserve">20180123 - Aftonbladet,</w:t>
+      </w:r>
+      <w:r>
+        <w:t xml:space="preserve"> </w:t>
+      </w:r>
+      <w:hyperlink r:id="rId129">
+        <w:r>
+          <w:rPr>
+            <w:rStyle w:val="Hyperlink"/>
+          </w:rPr>
+          <w:t xml:space="preserve">"Svenska twittrare invaderade av porrbotar"</w:t>
+        </w:r>
+      </w:hyperlink>
+      <w:r>
+        <w:t xml:space="preserve">.</w:t>
+      </w:r>
+    </w:p>
+    <w:p>
+      <w:pPr>
+        <w:pStyle w:val="Compact"/>
+        <w:numPr>
+          <w:numId w:val="1030"/>
+          <w:ilvl w:val="0"/>
+        </w:numPr>
+      </w:pPr>
+      <w:r>
         <w:t xml:space="preserve">20180122 - SVT Nyheter,</w:t>
       </w:r>
       <w:r>
         <w:t xml:space="preserve"> </w:t>
       </w:r>
-      <w:hyperlink r:id="rId127">
-        <w:r>
-          <w:rPr>
-            <w:rStyle w:val="Hyperlink"/>
-          </w:rPr>
-          <w:t xml:space="preserve">De kartlägger porrbotarna på Twitter</w:t>
+      <w:hyperlink r:id="rId130">
+        <w:r>
+          <w:rPr>
+            <w:rStyle w:val="Hyperlink"/>
+          </w:rPr>
+          <w:t xml:space="preserve">"De kartlägger porrbotarna på Twitter"</w:t>
         </w:r>
       </w:hyperlink>
       <w:r>
@@ -3476,12 +3611,12 @@
       <w:r>
         <w:t xml:space="preserve"> </w:t>
       </w:r>
-      <w:hyperlink r:id="rId128">
-        <w:r>
-          <w:rPr>
-            <w:rStyle w:val="Hyperlink"/>
-          </w:rPr>
-          <w:t xml:space="preserve">Kartläggning: Detta står på anslagstavlor</w:t>
+      <w:hyperlink r:id="rId131">
+        <w:r>
+          <w:rPr>
+            <w:rStyle w:val="Hyperlink"/>
+          </w:rPr>
+          <w:t xml:space="preserve">"Kartläggning: Detta står på anslagstavlor"</w:t>
         </w:r>
       </w:hyperlink>
       <w:r>
@@ -3502,12 +3637,12 @@
       <w:r>
         <w:t xml:space="preserve"> </w:t>
       </w:r>
-      <w:hyperlink r:id="rId129">
-        <w:r>
-          <w:rPr>
-            <w:rStyle w:val="Hyperlink"/>
-          </w:rPr>
-          <w:t xml:space="preserve">Forskare: Inbjudningar vanligast på anslagstavlor</w:t>
+      <w:hyperlink r:id="rId132">
+        <w:r>
+          <w:rPr>
+            <w:rStyle w:val="Hyperlink"/>
+          </w:rPr>
+          <w:t xml:space="preserve">"Forskare: Inbjudningar vanligast på anslagstavlor"</w:t>
         </w:r>
       </w:hyperlink>
       <w:r>
@@ -3528,12 +3663,12 @@
       <w:r>
         <w:t xml:space="preserve"> </w:t>
       </w:r>
-      <w:hyperlink r:id="rId130">
-        <w:r>
-          <w:rPr>
-            <w:rStyle w:val="Hyperlink"/>
-          </w:rPr>
-          <w:t xml:space="preserve">Trycket ökar: Gör forskningsdata tillgängliga</w:t>
+      <w:hyperlink r:id="rId133">
+        <w:r>
+          <w:rPr>
+            <w:rStyle w:val="Hyperlink"/>
+          </w:rPr>
+          <w:t xml:space="preserve">"Trycket ökar: Gör forskningsdata tillgängliga"</w:t>
         </w:r>
       </w:hyperlink>
       <w:r>
@@ -3554,7 +3689,7 @@
       <w:r>
         <w:t xml:space="preserve"> </w:t>
       </w:r>
-      <w:hyperlink r:id="rId131">
+      <w:hyperlink r:id="rId134">
         <w:r>
           <w:rPr>
             <w:rStyle w:val="Hyperlink"/>
@@ -3580,7 +3715,7 @@
       <w:r>
         <w:t xml:space="preserve"> </w:t>
       </w:r>
-      <w:hyperlink r:id="rId132">
+      <w:hyperlink r:id="rId135">
         <w:r>
           <w:rPr>
             <w:rStyle w:val="Hyperlink"/>
@@ -3606,7 +3741,7 @@
       <w:r>
         <w:t xml:space="preserve"> </w:t>
       </w:r>
-      <w:hyperlink r:id="rId133">
+      <w:hyperlink r:id="rId136">
         <w:r>
           <w:rPr>
             <w:rStyle w:val="Hyperlink"/>
@@ -3632,7 +3767,7 @@
       <w:r>
         <w:t xml:space="preserve"> </w:t>
       </w:r>
-      <w:hyperlink r:id="rId134">
+      <w:hyperlink r:id="rId137">
         <w:r>
           <w:rPr>
             <w:rStyle w:val="Hyperlink"/>
@@ -3658,7 +3793,7 @@
       <w:r>
         <w:t xml:space="preserve"> </w:t>
       </w:r>
-      <w:hyperlink r:id="rId135">
+      <w:hyperlink r:id="rId138">
         <w:r>
           <w:rPr>
             <w:rStyle w:val="Hyperlink"/>
@@ -3684,7 +3819,7 @@
       <w:r>
         <w:t xml:space="preserve"> </w:t>
       </w:r>
-      <w:hyperlink r:id="rId136">
+      <w:hyperlink r:id="rId139">
         <w:r>
           <w:rPr>
             <w:rStyle w:val="Hyperlink"/>
@@ -3734,7 +3869,7 @@
       <w:r>
         <w:t xml:space="preserve"> </w:t>
       </w:r>
-      <w:hyperlink r:id="rId137">
+      <w:hyperlink r:id="rId140">
         <w:r>
           <w:rPr>
             <w:rStyle w:val="Hyperlink"/>
@@ -3760,7 +3895,7 @@
       <w:r>
         <w:t xml:space="preserve"> </w:t>
       </w:r>
-      <w:hyperlink r:id="rId138">
+      <w:hyperlink r:id="rId141">
         <w:r>
           <w:rPr>
             <w:rStyle w:val="Hyperlink"/>
@@ -3786,7 +3921,7 @@
       <w:r>
         <w:t xml:space="preserve"> </w:t>
       </w:r>
-      <w:hyperlink r:id="rId139">
+      <w:hyperlink r:id="rId142">
         <w:r>
           <w:rPr>
             <w:rStyle w:val="Hyperlink"/>
@@ -3812,7 +3947,7 @@
       <w:r>
         <w:t xml:space="preserve"> </w:t>
       </w:r>
-      <w:hyperlink r:id="rId140">
+      <w:hyperlink r:id="rId143">
         <w:r>
           <w:rPr>
             <w:rStyle w:val="Hyperlink"/>
@@ -3838,7 +3973,7 @@
       <w:r>
         <w:t xml:space="preserve"> </w:t>
       </w:r>
-      <w:hyperlink r:id="rId141">
+      <w:hyperlink r:id="rId144">
         <w:r>
           <w:rPr>
             <w:rStyle w:val="Hyperlink"/>
@@ -3864,7 +3999,7 @@
       <w:r>
         <w:t xml:space="preserve"> </w:t>
       </w:r>
-      <w:hyperlink r:id="rId142">
+      <w:hyperlink r:id="rId145">
         <w:r>
           <w:rPr>
             <w:rStyle w:val="Hyperlink"/>
@@ -3902,7 +4037,7 @@
       <w:r>
         <w:t xml:space="preserve"> </w:t>
       </w:r>
-      <w:hyperlink r:id="rId143">
+      <w:hyperlink r:id="rId146">
         <w:r>
           <w:rPr>
             <w:rStyle w:val="Hyperlink"/>
@@ -3928,7 +4063,7 @@
       <w:r>
         <w:t xml:space="preserve"> </w:t>
       </w:r>
-      <w:hyperlink r:id="rId144">
+      <w:hyperlink r:id="rId147">
         <w:r>
           <w:rPr>
             <w:rStyle w:val="Hyperlink"/>
@@ -3954,7 +4089,7 @@
       <w:r>
         <w:t xml:space="preserve"> </w:t>
       </w:r>
-      <w:hyperlink r:id="rId145">
+      <w:hyperlink r:id="rId148">
         <w:r>
           <w:rPr>
             <w:rStyle w:val="Hyperlink"/>
@@ -3977,7 +4112,7 @@
       <w:r>
         <w:t xml:space="preserve"> </w:t>
       </w:r>
-      <w:hyperlink r:id="rId146">
+      <w:hyperlink r:id="rId149">
         <w:r>
           <w:rPr>
             <w:rStyle w:val="Hyperlink"/>
@@ -4003,7 +4138,7 @@
       <w:r>
         <w:t xml:space="preserve"> </w:t>
       </w:r>
-      <w:hyperlink r:id="rId147">
+      <w:hyperlink r:id="rId150">
         <w:r>
           <w:rPr>
             <w:rStyle w:val="Hyperlink"/>
@@ -4029,7 +4164,7 @@
       <w:r>
         <w:t xml:space="preserve"> </w:t>
       </w:r>
-      <w:hyperlink r:id="rId148">
+      <w:hyperlink r:id="rId151">
         <w:r>
           <w:rPr>
             <w:rStyle w:val="Hyperlink"/>
@@ -4055,7 +4190,7 @@
       <w:r>
         <w:t xml:space="preserve"> </w:t>
       </w:r>
-      <w:hyperlink r:id="rId149">
+      <w:hyperlink r:id="rId152">
         <w:r>
           <w:rPr>
             <w:rStyle w:val="Hyperlink"/>
@@ -4081,7 +4216,7 @@
       <w:r>
         <w:t xml:space="preserve"> </w:t>
       </w:r>
-      <w:hyperlink r:id="rId150">
+      <w:hyperlink r:id="rId153">
         <w:r>
           <w:rPr>
             <w:rStyle w:val="Hyperlink"/>
@@ -4119,7 +4254,7 @@
       <w:r>
         <w:t xml:space="preserve"> </w:t>
       </w:r>
-      <w:hyperlink r:id="rId151">
+      <w:hyperlink r:id="rId154">
         <w:r>
           <w:rPr>
             <w:rStyle w:val="Hyperlink"/>
@@ -4142,7 +4277,7 @@
       <w:r>
         <w:t xml:space="preserve"> </w:t>
       </w:r>
-      <w:hyperlink r:id="rId152">
+      <w:hyperlink r:id="rId155">
         <w:r>
           <w:rPr>
             <w:rStyle w:val="Hyperlink"/>
@@ -4180,7 +4315,7 @@
       <w:r>
         <w:t xml:space="preserve"> </w:t>
       </w:r>
-      <w:hyperlink r:id="rId153">
+      <w:hyperlink r:id="rId156">
         <w:r>
           <w:rPr>
             <w:rStyle w:val="Hyperlink"/>
@@ -4206,7 +4341,7 @@
       <w:r>
         <w:t xml:space="preserve"> </w:t>
       </w:r>
-      <w:hyperlink r:id="rId154">
+      <w:hyperlink r:id="rId157">
         <w:r>
           <w:rPr>
             <w:rStyle w:val="Hyperlink"/>
@@ -4232,7 +4367,7 @@
       <w:r>
         <w:t xml:space="preserve"> </w:t>
       </w:r>
-      <w:hyperlink r:id="rId155">
+      <w:hyperlink r:id="rId158">
         <w:r>
           <w:rPr>
             <w:rStyle w:val="Hyperlink"/>
@@ -4258,7 +4393,7 @@
       <w:r>
         <w:t xml:space="preserve"> </w:t>
       </w:r>
-      <w:hyperlink r:id="rId156">
+      <w:hyperlink r:id="rId159">
         <w:r>
           <w:rPr>
             <w:rStyle w:val="Hyperlink"/>
@@ -4284,7 +4419,7 @@
       <w:r>
         <w:t xml:space="preserve"> </w:t>
       </w:r>
-      <w:hyperlink r:id="rId157">
+      <w:hyperlink r:id="rId160">
         <w:r>
           <w:rPr>
             <w:rStyle w:val="Hyperlink"/>
@@ -4307,7 +4442,7 @@
       <w:r>
         <w:t xml:space="preserve"> </w:t>
       </w:r>
-      <w:hyperlink r:id="rId158">
+      <w:hyperlink r:id="rId161">
         <w:r>
           <w:rPr>
             <w:rStyle w:val="Hyperlink"/>
@@ -4333,7 +4468,7 @@
       <w:r>
         <w:t xml:space="preserve"> </w:t>
       </w:r>
-      <w:hyperlink r:id="rId159">
+      <w:hyperlink r:id="rId162">
         <w:r>
           <w:rPr>
             <w:rStyle w:val="Hyperlink"/>
@@ -4368,7 +4503,7 @@
       <w:r>
         <w:t xml:space="preserve"> </w:t>
       </w:r>
-      <w:hyperlink r:id="rId160">
+      <w:hyperlink r:id="rId163">
         <w:r>
           <w:rPr>
             <w:rStyle w:val="Hyperlink"/>
@@ -4391,7 +4526,7 @@
       <w:r>
         <w:t xml:space="preserve"> </w:t>
       </w:r>
-      <w:hyperlink r:id="rId161">
+      <w:hyperlink r:id="rId164">
         <w:r>
           <w:rPr>
             <w:rStyle w:val="Hyperlink"/>
@@ -4414,7 +4549,7 @@
       <w:r>
         <w:t xml:space="preserve"> </w:t>
       </w:r>
-      <w:hyperlink r:id="rId162">
+      <w:hyperlink r:id="rId165">
         <w:r>
           <w:rPr>
             <w:rStyle w:val="Hyperlink"/>
@@ -4440,7 +4575,7 @@
       <w:r>
         <w:t xml:space="preserve"> </w:t>
       </w:r>
-      <w:hyperlink r:id="rId163">
+      <w:hyperlink r:id="rId166">
         <w:r>
           <w:rPr>
             <w:rStyle w:val="Hyperlink"/>
@@ -4478,7 +4613,7 @@
       <w:r>
         <w:t xml:space="preserve"> </w:t>
       </w:r>
-      <w:hyperlink r:id="rId164">
+      <w:hyperlink r:id="rId167">
         <w:r>
           <w:rPr>
             <w:rStyle w:val="Hyperlink"/>
@@ -4501,7 +4636,7 @@
       <w:r>
         <w:t xml:space="preserve"> </w:t>
       </w:r>
-      <w:hyperlink r:id="rId165">
+      <w:hyperlink r:id="rId168">
         <w:r>
           <w:rPr>
             <w:rStyle w:val="Hyperlink"/>
@@ -4524,7 +4659,7 @@
       <w:r>
         <w:t xml:space="preserve"> </w:t>
       </w:r>
-      <w:hyperlink r:id="rId166">
+      <w:hyperlink r:id="rId169">
         <w:r>
           <w:rPr>
             <w:rStyle w:val="Hyperlink"/>
@@ -4550,7 +4685,7 @@
       <w:r>
         <w:t xml:space="preserve"> </w:t>
       </w:r>
-      <w:hyperlink r:id="rId167">
+      <w:hyperlink r:id="rId170">
         <w:r>
           <w:rPr>
             <w:rStyle w:val="Hyperlink"/>
@@ -4576,7 +4711,7 @@
       <w:r>
         <w:t xml:space="preserve"> </w:t>
       </w:r>
-      <w:hyperlink r:id="rId168">
+      <w:hyperlink r:id="rId171">
         <w:r>
           <w:rPr>
             <w:rStyle w:val="Hyperlink"/>
@@ -4602,7 +4737,7 @@
       <w:r>
         <w:t xml:space="preserve"> </w:t>
       </w:r>
-      <w:hyperlink r:id="rId169">
+      <w:hyperlink r:id="rId172">
         <w:r>
           <w:rPr>
             <w:rStyle w:val="Hyperlink"/>
@@ -4628,7 +4763,7 @@
       <w:r>
         <w:t xml:space="preserve"> </w:t>
       </w:r>
-      <w:hyperlink r:id="rId170">
+      <w:hyperlink r:id="rId173">
         <w:r>
           <w:rPr>
             <w:rStyle w:val="Hyperlink"/>
@@ -4654,7 +4789,7 @@
       <w:r>
         <w:t xml:space="preserve"> </w:t>
       </w:r>
-      <w:hyperlink r:id="rId171">
+      <w:hyperlink r:id="rId174">
         <w:r>
           <w:rPr>
             <w:rStyle w:val="Hyperlink"/>
@@ -4680,7 +4815,7 @@
       <w:r>
         <w:t xml:space="preserve"> </w:t>
       </w:r>
-      <w:hyperlink r:id="rId172">
+      <w:hyperlink r:id="rId175">
         <w:r>
           <w:rPr>
             <w:rStyle w:val="Hyperlink"/>
@@ -4706,7 +4841,7 @@
       <w:r>
         <w:t xml:space="preserve"> </w:t>
       </w:r>
-      <w:hyperlink r:id="rId173">
+      <w:hyperlink r:id="rId176">
         <w:r>
           <w:rPr>
             <w:rStyle w:val="Hyperlink"/>
@@ -4732,7 +4867,7 @@
       <w:r>
         <w:t xml:space="preserve"> </w:t>
       </w:r>
-      <w:hyperlink r:id="rId174">
+      <w:hyperlink r:id="rId177">
         <w:r>
           <w:rPr>
             <w:rStyle w:val="Hyperlink"/>
@@ -4758,7 +4893,7 @@
       <w:r>
         <w:t xml:space="preserve"> </w:t>
       </w:r>
-      <w:hyperlink r:id="rId175">
+      <w:hyperlink r:id="rId178">
         <w:r>
           <w:rPr>
             <w:rStyle w:val="Hyperlink"/>
@@ -4784,7 +4919,7 @@
       <w:r>
         <w:t xml:space="preserve"> </w:t>
       </w:r>
-      <w:hyperlink r:id="rId176">
+      <w:hyperlink r:id="rId179">
         <w:r>
           <w:rPr>
             <w:rStyle w:val="Hyperlink"/>
@@ -4807,7 +4942,7 @@
       <w:r>
         <w:t xml:space="preserve"> </w:t>
       </w:r>
-      <w:hyperlink r:id="rId177">
+      <w:hyperlink r:id="rId180">
         <w:r>
           <w:rPr>
             <w:rStyle w:val="Hyperlink"/>
@@ -4833,7 +4968,7 @@
       <w:r>
         <w:t xml:space="preserve"> </w:t>
       </w:r>
-      <w:hyperlink r:id="rId178">
+      <w:hyperlink r:id="rId181">
         <w:r>
           <w:rPr>
             <w:rStyle w:val="Hyperlink"/>
@@ -4856,7 +4991,7 @@
       <w:r>
         <w:t xml:space="preserve"> </w:t>
       </w:r>
-      <w:hyperlink r:id="rId179">
+      <w:hyperlink r:id="rId182">
         <w:r>
           <w:rPr>
             <w:rStyle w:val="Hyperlink"/>
@@ -4882,7 +5017,7 @@
       <w:r>
         <w:t xml:space="preserve"> </w:t>
       </w:r>
-      <w:hyperlink r:id="rId180">
+      <w:hyperlink r:id="rId183">
         <w:r>
           <w:rPr>
             <w:rStyle w:val="Hyperlink"/>
@@ -4908,7 +5043,7 @@
       <w:r>
         <w:t xml:space="preserve"> </w:t>
       </w:r>
-      <w:hyperlink r:id="rId181">
+      <w:hyperlink r:id="rId184">
         <w:r>
           <w:rPr>
             <w:rStyle w:val="Hyperlink"/>
@@ -4934,7 +5069,7 @@
       <w:r>
         <w:t xml:space="preserve"> </w:t>
       </w:r>
-      <w:hyperlink r:id="rId182">
+      <w:hyperlink r:id="rId185">
         <w:r>
           <w:rPr>
             <w:rStyle w:val="Hyperlink"/>
@@ -4960,7 +5095,7 @@
       <w:r>
         <w:t xml:space="preserve"> </w:t>
       </w:r>
-      <w:hyperlink r:id="rId183">
+      <w:hyperlink r:id="rId186">
         <w:r>
           <w:rPr>
             <w:rStyle w:val="Hyperlink"/>
@@ -4983,7 +5118,7 @@
       <w:r>
         <w:t xml:space="preserve"> </w:t>
       </w:r>
-      <w:hyperlink r:id="rId184">
+      <w:hyperlink r:id="rId187">
         <w:r>
           <w:rPr>
             <w:rStyle w:val="Hyperlink"/>
@@ -5006,7 +5141,7 @@
       <w:r>
         <w:t xml:space="preserve"> </w:t>
       </w:r>
-      <w:hyperlink r:id="rId185">
+      <w:hyperlink r:id="rId188">
         <w:r>
           <w:rPr>
             <w:rStyle w:val="Hyperlink"/>
@@ -5032,7 +5167,7 @@
       <w:r>
         <w:t xml:space="preserve"> </w:t>
       </w:r>
-      <w:hyperlink r:id="rId186">
+      <w:hyperlink r:id="rId189">
         <w:r>
           <w:rPr>
             <w:rStyle w:val="Hyperlink"/>
@@ -5058,7 +5193,7 @@
       <w:r>
         <w:t xml:space="preserve"> </w:t>
       </w:r>
-      <w:hyperlink r:id="rId187">
+      <w:hyperlink r:id="rId190">
         <w:r>
           <w:rPr>
             <w:rStyle w:val="Hyperlink"/>
@@ -5084,7 +5219,7 @@
       <w:r>
         <w:t xml:space="preserve"> </w:t>
       </w:r>
-      <w:hyperlink r:id="rId188">
+      <w:hyperlink r:id="rId191">
         <w:r>
           <w:rPr>
             <w:rStyle w:val="Hyperlink"/>
@@ -5110,7 +5245,7 @@
       <w:r>
         <w:t xml:space="preserve"> </w:t>
       </w:r>
-      <w:hyperlink r:id="rId189">
+      <w:hyperlink r:id="rId192">
         <w:r>
           <w:rPr>
             <w:rStyle w:val="Hyperlink"/>
@@ -5136,7 +5271,7 @@
       <w:r>
         <w:t xml:space="preserve"> </w:t>
       </w:r>
-      <w:hyperlink r:id="rId190">
+      <w:hyperlink r:id="rId193">
         <w:r>
           <w:rPr>
             <w:rStyle w:val="Hyperlink"/>
@@ -5159,7 +5294,7 @@
       <w:r>
         <w:t xml:space="preserve"> </w:t>
       </w:r>
-      <w:hyperlink r:id="rId191">
+      <w:hyperlink r:id="rId194">
         <w:r>
           <w:rPr>
             <w:rStyle w:val="Hyperlink"/>
@@ -5185,7 +5320,7 @@
       <w:r>
         <w:t xml:space="preserve"> </w:t>
       </w:r>
-      <w:hyperlink r:id="rId192">
+      <w:hyperlink r:id="rId195">
         <w:r>
           <w:rPr>
             <w:rStyle w:val="Hyperlink"/>
@@ -5223,7 +5358,7 @@
       <w:r>
         <w:t xml:space="preserve"> </w:t>
       </w:r>
-      <w:hyperlink r:id="rId193">
+      <w:hyperlink r:id="rId196">
         <w:r>
           <w:rPr>
             <w:rStyle w:val="Hyperlink"/>
@@ -5249,7 +5384,7 @@
       <w:r>
         <w:t xml:space="preserve"> </w:t>
       </w:r>
-      <w:hyperlink r:id="rId194">
+      <w:hyperlink r:id="rId197">
         <w:r>
           <w:rPr>
             <w:rStyle w:val="Hyperlink"/>
@@ -5275,7 +5410,7 @@
       <w:r>
         <w:t xml:space="preserve"> </w:t>
       </w:r>
-      <w:hyperlink r:id="rId195">
+      <w:hyperlink r:id="rId198">
         <w:r>
           <w:rPr>
             <w:rStyle w:val="Hyperlink"/>
@@ -5301,7 +5436,7 @@
       <w:r>
         <w:t xml:space="preserve"> </w:t>
       </w:r>
-      <w:hyperlink r:id="rId196">
+      <w:hyperlink r:id="rId199">
         <w:r>
           <w:rPr>
             <w:rStyle w:val="Hyperlink"/>
@@ -5327,7 +5462,7 @@
       <w:r>
         <w:t xml:space="preserve"> </w:t>
       </w:r>
-      <w:hyperlink r:id="rId197">
+      <w:hyperlink r:id="rId200">
         <w:r>
           <w:rPr>
             <w:rStyle w:val="Hyperlink"/>
@@ -5350,7 +5485,7 @@
       <w:r>
         <w:t xml:space="preserve"> </w:t>
       </w:r>
-      <w:hyperlink r:id="rId198">
+      <w:hyperlink r:id="rId201">
         <w:r>
           <w:rPr>
             <w:rStyle w:val="Hyperlink"/>
@@ -5388,7 +5523,7 @@
       <w:r>
         <w:t xml:space="preserve"> </w:t>
       </w:r>
-      <w:hyperlink r:id="rId199">
+      <w:hyperlink r:id="rId202">
         <w:r>
           <w:rPr>
             <w:rStyle w:val="Hyperlink"/>
@@ -5414,7 +5549,7 @@
       <w:r>
         <w:t xml:space="preserve"> </w:t>
       </w:r>
-      <w:hyperlink r:id="rId200">
+      <w:hyperlink r:id="rId203">
         <w:r>
           <w:rPr>
             <w:rStyle w:val="Hyperlink"/>
@@ -5440,7 +5575,7 @@
       <w:r>
         <w:t xml:space="preserve"> </w:t>
       </w:r>
-      <w:hyperlink r:id="rId201">
+      <w:hyperlink r:id="rId204">
         <w:r>
           <w:rPr>
             <w:rStyle w:val="Hyperlink"/>
@@ -5466,7 +5601,7 @@
       <w:r>
         <w:t xml:space="preserve"> </w:t>
       </w:r>
-      <w:hyperlink r:id="rId202"/>
+      <w:hyperlink r:id="rId205"/>
     </w:p>
     <w:p>
       <w:pPr>
@@ -5482,14 +5617,14 @@
       <w:r>
         <w:t xml:space="preserve"> </w:t>
       </w:r>
-      <w:hyperlink r:id="rId203"/>
+      <w:hyperlink r:id="rId206"/>
     </w:p>
     <w:p>
       <w:pPr>
         <w:pStyle w:val="Heading3"/>
       </w:pPr>
-      <w:bookmarkStart w:id="204" w:name="invited-speaker"/>
-      <w:bookmarkEnd w:id="204"/>
+      <w:bookmarkStart w:id="207" w:name="invited-speaker"/>
+      <w:bookmarkEnd w:id="207"/>
       <w:r>
         <w:t xml:space="preserve">Invited speaker</w:t>
       </w:r>
@@ -5513,7 +5648,7 @@
       <w:r>
         <w:t xml:space="preserve"> </w:t>
       </w:r>
-      <w:hyperlink r:id="rId205">
+      <w:hyperlink r:id="rId208">
         <w:r>
           <w:rPr>
             <w:rStyle w:val="Hyperlink"/>
@@ -5551,7 +5686,7 @@
       <w:r>
         <w:t xml:space="preserve"> </w:t>
       </w:r>
-      <w:hyperlink r:id="rId206">
+      <w:hyperlink r:id="rId209">
         <w:r>
           <w:rPr>
             <w:rStyle w:val="Hyperlink"/>
@@ -5577,7 +5712,7 @@
       <w:r>
         <w:t xml:space="preserve"> </w:t>
       </w:r>
-      <w:hyperlink r:id="rId207">
+      <w:hyperlink r:id="rId210">
         <w:r>
           <w:rPr>
             <w:rStyle w:val="Hyperlink"/>
@@ -5603,7 +5738,7 @@
       <w:r>
         <w:t xml:space="preserve"> </w:t>
       </w:r>
-      <w:hyperlink r:id="rId208">
+      <w:hyperlink r:id="rId211">
         <w:r>
           <w:rPr>
             <w:rStyle w:val="Hyperlink"/>
@@ -5629,7 +5764,7 @@
       <w:r>
         <w:t xml:space="preserve"> </w:t>
       </w:r>
-      <w:hyperlink r:id="rId209">
+      <w:hyperlink r:id="rId212">
         <w:r>
           <w:rPr>
             <w:rStyle w:val="Hyperlink"/>
@@ -5655,7 +5790,7 @@
       <w:r>
         <w:t xml:space="preserve"> </w:t>
       </w:r>
-      <w:hyperlink r:id="rId210">
+      <w:hyperlink r:id="rId213">
         <w:r>
           <w:rPr>
             <w:rStyle w:val="Hyperlink"/>
@@ -5669,7 +5804,7 @@
       <w:r>
         <w:t xml:space="preserve"> </w:t>
       </w:r>
-      <w:hyperlink r:id="rId211">
+      <w:hyperlink r:id="rId214">
         <w:r>
           <w:rPr>
             <w:rStyle w:val="Hyperlink"/>
@@ -5695,7 +5830,7 @@
       <w:r>
         <w:t xml:space="preserve"> </w:t>
       </w:r>
-      <w:hyperlink r:id="rId210">
+      <w:hyperlink r:id="rId213">
         <w:r>
           <w:rPr>
             <w:rStyle w:val="Hyperlink"/>
@@ -5709,7 +5844,7 @@
       <w:r>
         <w:t xml:space="preserve"> </w:t>
       </w:r>
-      <w:hyperlink r:id="rId211">
+      <w:hyperlink r:id="rId214">
         <w:r>
           <w:rPr>
             <w:rStyle w:val="Hyperlink"/>
@@ -5747,7 +5882,7 @@
       <w:r>
         <w:t xml:space="preserve"> </w:t>
       </w:r>
-      <w:hyperlink r:id="rId212">
+      <w:hyperlink r:id="rId215">
         <w:r>
           <w:rPr>
             <w:rStyle w:val="Hyperlink"/>
@@ -5785,7 +5920,7 @@
       <w:r>
         <w:t xml:space="preserve"> </w:t>
       </w:r>
-      <w:hyperlink r:id="rId213">
+      <w:hyperlink r:id="rId216">
         <w:r>
           <w:rPr>
             <w:rStyle w:val="Hyperlink"/>
@@ -5799,7 +5934,7 @@
       <w:r>
         <w:t xml:space="preserve"> </w:t>
       </w:r>
-      <w:hyperlink r:id="rId214">
+      <w:hyperlink r:id="rId217">
         <w:r>
           <w:rPr>
             <w:rStyle w:val="Hyperlink"/>
@@ -5825,7 +5960,7 @@
       <w:r>
         <w:t xml:space="preserve"> </w:t>
       </w:r>
-      <w:hyperlink r:id="rId213">
+      <w:hyperlink r:id="rId216">
         <w:r>
           <w:rPr>
             <w:rStyle w:val="Hyperlink"/>
@@ -5839,7 +5974,7 @@
       <w:r>
         <w:t xml:space="preserve"> </w:t>
       </w:r>
-      <w:hyperlink r:id="rId214">
+      <w:hyperlink r:id="rId217">
         <w:r>
           <w:rPr>
             <w:rStyle w:val="Hyperlink"/>
@@ -5865,7 +6000,7 @@
       <w:r>
         <w:t xml:space="preserve"> </w:t>
       </w:r>
-      <w:hyperlink r:id="rId215">
+      <w:hyperlink r:id="rId218">
         <w:r>
           <w:rPr>
             <w:rStyle w:val="Hyperlink"/>
@@ -5891,7 +6026,7 @@
       <w:r>
         <w:t xml:space="preserve"> </w:t>
       </w:r>
-      <w:hyperlink r:id="rId216">
+      <w:hyperlink r:id="rId219">
         <w:r>
           <w:rPr>
             <w:rStyle w:val="Hyperlink"/>
@@ -5917,7 +6052,7 @@
       <w:r>
         <w:t xml:space="preserve"> </w:t>
       </w:r>
-      <w:hyperlink r:id="rId217">
+      <w:hyperlink r:id="rId220">
         <w:r>
           <w:rPr>
             <w:rStyle w:val="Hyperlink"/>
@@ -5943,7 +6078,7 @@
       <w:r>
         <w:t xml:space="preserve"> </w:t>
       </w:r>
-      <w:hyperlink r:id="rId218">
+      <w:hyperlink r:id="rId221">
         <w:r>
           <w:rPr>
             <w:rStyle w:val="Hyperlink"/>
@@ -5969,7 +6104,7 @@
       <w:r>
         <w:t xml:space="preserve"> </w:t>
       </w:r>
-      <w:hyperlink r:id="rId219">
+      <w:hyperlink r:id="rId222">
         <w:r>
           <w:rPr>
             <w:rStyle w:val="Hyperlink"/>
@@ -5995,7 +6130,7 @@
       <w:r>
         <w:t xml:space="preserve"> </w:t>
       </w:r>
-      <w:hyperlink r:id="rId220">
+      <w:hyperlink r:id="rId223">
         <w:r>
           <w:rPr>
             <w:rStyle w:val="Hyperlink"/>
@@ -6021,7 +6156,7 @@
       <w:r>
         <w:t xml:space="preserve"> </w:t>
       </w:r>
-      <w:hyperlink r:id="rId221">
+      <w:hyperlink r:id="rId224">
         <w:r>
           <w:rPr>
             <w:rStyle w:val="Hyperlink"/>
@@ -6047,7 +6182,7 @@
       <w:r>
         <w:t xml:space="preserve"> </w:t>
       </w:r>
-      <w:hyperlink r:id="rId222">
+      <w:hyperlink r:id="rId225">
         <w:r>
           <w:rPr>
             <w:rStyle w:val="Hyperlink"/>
@@ -6073,7 +6208,7 @@
       <w:r>
         <w:t xml:space="preserve"> </w:t>
       </w:r>
-      <w:hyperlink r:id="rId223">
+      <w:hyperlink r:id="rId226">
         <w:r>
           <w:rPr>
             <w:rStyle w:val="Hyperlink"/>
@@ -6099,7 +6234,7 @@
       <w:r>
         <w:t xml:space="preserve"> </w:t>
       </w:r>
-      <w:hyperlink r:id="rId224">
+      <w:hyperlink r:id="rId227">
         <w:r>
           <w:rPr>
             <w:rStyle w:val="Hyperlink"/>
@@ -6125,7 +6260,7 @@
       <w:r>
         <w:t xml:space="preserve"> </w:t>
       </w:r>
-      <w:hyperlink r:id="rId225">
+      <w:hyperlink r:id="rId228">
         <w:r>
           <w:rPr>
             <w:rStyle w:val="Hyperlink"/>
@@ -6151,7 +6286,7 @@
       <w:r>
         <w:t xml:space="preserve"> </w:t>
       </w:r>
-      <w:hyperlink r:id="rId226">
+      <w:hyperlink r:id="rId229">
         <w:r>
           <w:rPr>
             <w:rStyle w:val="Hyperlink"/>
@@ -6165,7 +6300,7 @@
       <w:r>
         <w:t xml:space="preserve"> </w:t>
       </w:r>
-      <w:hyperlink r:id="rId227">
+      <w:hyperlink r:id="rId230">
         <w:r>
           <w:rPr>
             <w:rStyle w:val="Hyperlink"/>
@@ -6191,7 +6326,7 @@
       <w:r>
         <w:t xml:space="preserve"> </w:t>
       </w:r>
-      <w:hyperlink r:id="rId228">
+      <w:hyperlink r:id="rId231">
         <w:r>
           <w:rPr>
             <w:rStyle w:val="Hyperlink"/>
@@ -6217,7 +6352,7 @@
       <w:r>
         <w:t xml:space="preserve"> </w:t>
       </w:r>
-      <w:hyperlink r:id="rId229">
+      <w:hyperlink r:id="rId232">
         <w:r>
           <w:rPr>
             <w:rStyle w:val="Hyperlink"/>
@@ -6243,7 +6378,7 @@
       <w:r>
         <w:t xml:space="preserve"> </w:t>
       </w:r>
-      <w:hyperlink r:id="rId230">
+      <w:hyperlink r:id="rId233">
         <w:r>
           <w:rPr>
             <w:rStyle w:val="Hyperlink"/>
@@ -6269,7 +6404,7 @@
       <w:r>
         <w:t xml:space="preserve"> </w:t>
       </w:r>
-      <w:hyperlink r:id="rId231">
+      <w:hyperlink r:id="rId234">
         <w:r>
           <w:rPr>
             <w:rStyle w:val="Hyperlink"/>
@@ -6295,7 +6430,7 @@
       <w:r>
         <w:t xml:space="preserve"> </w:t>
       </w:r>
-      <w:hyperlink r:id="rId232">
+      <w:hyperlink r:id="rId235">
         <w:r>
           <w:rPr>
             <w:rStyle w:val="Hyperlink"/>
@@ -6333,7 +6468,7 @@
       <w:r>
         <w:t xml:space="preserve"> </w:t>
       </w:r>
-      <w:hyperlink r:id="rId233">
+      <w:hyperlink r:id="rId236">
         <w:r>
           <w:rPr>
             <w:rStyle w:val="Hyperlink"/>
@@ -6359,7 +6494,7 @@
       <w:r>
         <w:t xml:space="preserve"> </w:t>
       </w:r>
-      <w:hyperlink r:id="rId234">
+      <w:hyperlink r:id="rId237">
         <w:r>
           <w:rPr>
             <w:rStyle w:val="Hyperlink"/>
@@ -6397,7 +6532,7 @@
       <w:r>
         <w:t xml:space="preserve"> </w:t>
       </w:r>
-      <w:hyperlink r:id="rId235">
+      <w:hyperlink r:id="rId238">
         <w:r>
           <w:rPr>
             <w:rStyle w:val="Hyperlink"/>
@@ -6423,7 +6558,7 @@
       <w:r>
         <w:t xml:space="preserve"> </w:t>
       </w:r>
-      <w:hyperlink r:id="rId236">
+      <w:hyperlink r:id="rId239">
         <w:r>
           <w:rPr>
             <w:rStyle w:val="Hyperlink"/>
@@ -6449,7 +6584,7 @@
       <w:r>
         <w:t xml:space="preserve"> </w:t>
       </w:r>
-      <w:hyperlink r:id="rId237">
+      <w:hyperlink r:id="rId240">
         <w:r>
           <w:rPr>
             <w:rStyle w:val="Hyperlink"/>
@@ -6487,7 +6622,7 @@
       <w:r>
         <w:t xml:space="preserve"> </w:t>
       </w:r>
-      <w:hyperlink r:id="rId238">
+      <w:hyperlink r:id="rId241">
         <w:r>
           <w:rPr>
             <w:rStyle w:val="Hyperlink"/>
@@ -6513,7 +6648,7 @@
       <w:r>
         <w:t xml:space="preserve"> </w:t>
       </w:r>
-      <w:hyperlink r:id="rId239">
+      <w:hyperlink r:id="rId242">
         <w:r>
           <w:rPr>
             <w:rStyle w:val="Hyperlink"/>
@@ -6529,8 +6664,8 @@
       <w:pPr>
         <w:pStyle w:val="Heading2"/>
       </w:pPr>
-      <w:bookmarkStart w:id="240" w:name="formal-education-teaching-in-higher-education-högskolepedagogik"/>
-      <w:bookmarkEnd w:id="240"/>
+      <w:bookmarkStart w:id="243" w:name="formal-education-teaching-in-higher-education-högskolepedagogik"/>
+      <w:bookmarkEnd w:id="243"/>
       <w:r>
         <w:t xml:space="preserve">Formal education, Teaching in higher education (Högskolepedagogik)</w:t>
       </w:r>
@@ -6627,8 +6762,8 @@
       <w:pPr>
         <w:pStyle w:val="Heading2"/>
       </w:pPr>
-      <w:bookmarkStart w:id="241" w:name="courses-thesis-supervisionexamination-graduate-level"/>
-      <w:bookmarkEnd w:id="241"/>
+      <w:bookmarkStart w:id="244" w:name="courses-thesis-supervisionexamination-graduate-level"/>
+      <w:bookmarkEnd w:id="244"/>
       <w:r>
         <w:t xml:space="preserve">Courses &amp; Thesis supervision/examination, graduate level</w:t>
       </w:r>
@@ -6637,8 +6772,8 @@
       <w:pPr>
         <w:pStyle w:val="Heading3"/>
       </w:pPr>
-      <w:bookmarkStart w:id="242" w:name="theory-of-science-courses"/>
-      <w:bookmarkEnd w:id="242"/>
+      <w:bookmarkStart w:id="245" w:name="theory-of-science-courses"/>
+      <w:bookmarkEnd w:id="245"/>
       <w:r>
         <w:t xml:space="preserve">Theory of Science: Courses</w:t>
       </w:r>
@@ -6647,8 +6782,8 @@
       <w:pPr>
         <w:pStyle w:val="Heading4"/>
       </w:pPr>
-      <w:bookmarkStart w:id="243" w:name="course-administrator-and-teacher"/>
-      <w:bookmarkEnd w:id="243"/>
+      <w:bookmarkStart w:id="246" w:name="course-administrator-and-teacher"/>
+      <w:bookmarkEnd w:id="246"/>
       <w:r>
         <w:t xml:space="preserve">Course administrator and teacher</w:t>
       </w:r>
@@ -6679,7 +6814,7 @@
       <w:r>
         <w:t xml:space="preserve"> </w:t>
       </w:r>
-      <w:hyperlink r:id="rId244">
+      <w:hyperlink r:id="rId247">
         <w:r>
           <w:rPr>
             <w:rStyle w:val="Hyperlink"/>
@@ -6705,7 +6840,7 @@
       <w:r>
         <w:t xml:space="preserve"> </w:t>
       </w:r>
-      <w:hyperlink r:id="rId245">
+      <w:hyperlink r:id="rId248">
         <w:r>
           <w:rPr>
             <w:rStyle w:val="Hyperlink"/>
@@ -6731,7 +6866,7 @@
       <w:r>
         <w:t xml:space="preserve"> </w:t>
       </w:r>
-      <w:hyperlink r:id="rId246">
+      <w:hyperlink r:id="rId249">
         <w:r>
           <w:rPr>
             <w:rStyle w:val="Hyperlink"/>
@@ -6757,7 +6892,7 @@
       <w:r>
         <w:t xml:space="preserve"> </w:t>
       </w:r>
-      <w:hyperlink r:id="rId247">
+      <w:hyperlink r:id="rId250">
         <w:r>
           <w:rPr>
             <w:rStyle w:val="Hyperlink"/>
@@ -6773,8 +6908,8 @@
       <w:pPr>
         <w:pStyle w:val="Heading3"/>
       </w:pPr>
-      <w:bookmarkStart w:id="248" w:name="media-communication-studies-strategic-communication-courses"/>
-      <w:bookmarkEnd w:id="248"/>
+      <w:bookmarkStart w:id="251" w:name="media-communication-studies-strategic-communication-courses"/>
+      <w:bookmarkEnd w:id="251"/>
       <w:r>
         <w:t xml:space="preserve">Media &amp; Communication Studies, Strategic Communication: Courses</w:t>
       </w:r>
@@ -6783,8 +6918,8 @@
       <w:pPr>
         <w:pStyle w:val="Heading4"/>
       </w:pPr>
-      <w:bookmarkStart w:id="249" w:name="course-administrator-and-teacher-1"/>
-      <w:bookmarkEnd w:id="249"/>
+      <w:bookmarkStart w:id="252" w:name="course-administrator-and-teacher-1"/>
+      <w:bookmarkEnd w:id="252"/>
       <w:r>
         <w:t xml:space="preserve">Course administrator and teacher</w:t>
       </w:r>
@@ -6798,12 +6933,24 @@
         </w:numPr>
       </w:pPr>
       <w:r>
+        <w:t xml:space="preserve">2018 (Course administrator) "KT2501 V18 Magisteruppsats", 15 ECTS, Second cycle, University of Gothenburg.</w:t>
+      </w:r>
+    </w:p>
+    <w:p>
+      <w:pPr>
+        <w:pStyle w:val="Compact"/>
+        <w:numPr>
+          <w:numId w:val="1034"/>
+          <w:ilvl w:val="0"/>
+        </w:numPr>
+      </w:pPr>
+      <w:r>
         <w:t xml:space="preserve">2012 1. 2013, 2017. (Course administrator)</w:t>
       </w:r>
       <w:r>
         <w:t xml:space="preserve"> </w:t>
       </w:r>
-      <w:hyperlink r:id="rId250">
+      <w:hyperlink r:id="rId253">
         <w:r>
           <w:rPr>
             <w:rStyle w:val="Hyperlink"/>
@@ -6843,8 +6990,8 @@
       <w:pPr>
         <w:pStyle w:val="Heading3"/>
       </w:pPr>
-      <w:bookmarkStart w:id="251" w:name="communication-studies-thesis-supervision-master-magister-level"/>
-      <w:bookmarkEnd w:id="251"/>
+      <w:bookmarkStart w:id="254" w:name="communication-studies-thesis-supervision-master-magister-level"/>
+      <w:bookmarkEnd w:id="254"/>
       <w:r>
         <w:t xml:space="preserve">Communication studies: Thesis supervision, Master (Magister) level}</w:t>
       </w:r>
@@ -6853,6 +7000,9 @@
       <w:pPr>
         <w:pStyle w:val="FirstParagraph"/>
       </w:pPr>
+      <w:r>
+        <w:t xml:space="preserve"> </w:t>
+      </w:r>
     </w:p>
     <w:p>
       <w:pPr>
@@ -6904,7 +7054,7 @@
       <w:r>
         <w:t xml:space="preserve"> </w:t>
       </w:r>
-      <w:hyperlink r:id="rId252">
+      <w:hyperlink r:id="rId255">
         <w:r>
           <w:rPr>
             <w:rStyle w:val="Hyperlink"/>
@@ -7088,8 +7238,8 @@
       <w:pPr>
         <w:pStyle w:val="Heading3"/>
       </w:pPr>
-      <w:bookmarkStart w:id="253" w:name="media-and-communication-studies-thesis-supervision-bachelor-level"/>
-      <w:bookmarkEnd w:id="253"/>
+      <w:bookmarkStart w:id="256" w:name="media-and-communication-studies-thesis-supervision-bachelor-level"/>
+      <w:bookmarkEnd w:id="256"/>
       <w:r>
         <w:t xml:space="preserve">Media and communication studies: Thesis supervision, bachelor level</w:t>
       </w:r>
@@ -7108,7 +7258,7 @@
       <w:r>
         <w:t xml:space="preserve"> </w:t>
       </w:r>
-      <w:hyperlink r:id="rId254">
+      <w:hyperlink r:id="rId257">
         <w:r>
           <w:rPr>
             <w:rStyle w:val="Hyperlink"/>
@@ -7134,7 +7284,7 @@
       <w:r>
         <w:t xml:space="preserve"> </w:t>
       </w:r>
-      <w:hyperlink r:id="rId254">
+      <w:hyperlink r:id="rId257">
         <w:r>
           <w:rPr>
             <w:rStyle w:val="Hyperlink"/>
@@ -7160,7 +7310,7 @@
       <w:r>
         <w:t xml:space="preserve"> </w:t>
       </w:r>
-      <w:hyperlink r:id="rId255">
+      <w:hyperlink r:id="rId258">
         <w:r>
           <w:rPr>
             <w:rStyle w:val="Hyperlink"/>
@@ -7186,7 +7336,7 @@
       <w:r>
         <w:t xml:space="preserve"> </w:t>
       </w:r>
-      <w:hyperlink r:id="rId256">
+      <w:hyperlink r:id="rId259">
         <w:r>
           <w:rPr>
             <w:rStyle w:val="Hyperlink"/>
@@ -7262,8 +7412,8 @@
       <w:pPr>
         <w:pStyle w:val="Heading3"/>
       </w:pPr>
-      <w:bookmarkStart w:id="257" w:name="information-architecture-studies-thesis-examination-bachelors-degree"/>
-      <w:bookmarkEnd w:id="257"/>
+      <w:bookmarkStart w:id="260" w:name="information-architecture-studies-thesis-examination-bachelors-degree"/>
+      <w:bookmarkEnd w:id="260"/>
       <w:r>
         <w:t xml:space="preserve">Information architecture studies: Thesis examination, bachelor's Degree</w:t>
       </w:r>
@@ -7296,8 +7446,8 @@
       <w:pPr>
         <w:pStyle w:val="Heading3"/>
       </w:pPr>
-      <w:bookmarkStart w:id="258" w:name="strategic-information-and-communication-thesis-supervision-masters-degree"/>
-      <w:bookmarkEnd w:id="258"/>
+      <w:bookmarkStart w:id="261" w:name="strategic-information-and-communication-thesis-supervision-masters-degree"/>
+      <w:bookmarkEnd w:id="261"/>
       <w:r>
         <w:t xml:space="preserve">Strategic information and communication: Thesis supervision, master's Degree</w:t>
       </w:r>
@@ -7342,8 +7492,8 @@
       <w:pPr>
         <w:pStyle w:val="Heading3"/>
       </w:pPr>
-      <w:bookmarkStart w:id="259" w:name="strategic-information-and-communication-thesis-examination-masters-degree"/>
-      <w:bookmarkEnd w:id="259"/>
+      <w:bookmarkStart w:id="262" w:name="strategic-information-and-communication-thesis-examination-masters-degree"/>
+      <w:bookmarkEnd w:id="262"/>
       <w:r>
         <w:t xml:space="preserve">Strategic information and communication: Thesis examination, master's Degree</w:t>
       </w:r>
@@ -7376,8 +7526,8 @@
       <w:pPr>
         <w:pStyle w:val="Heading3"/>
       </w:pPr>
-      <w:bookmarkStart w:id="260" w:name="library-and-information-science-thesis-examination-masterss-degree"/>
-      <w:bookmarkEnd w:id="260"/>
+      <w:bookmarkStart w:id="263" w:name="library-and-information-science-thesis-examination-masterss-degree"/>
+      <w:bookmarkEnd w:id="263"/>
       <w:r>
         <w:t xml:space="preserve">Library and information science: Thesis examination, masters's Degree</w:t>
       </w:r>
@@ -7404,8 +7554,8 @@
       <w:pPr>
         <w:pStyle w:val="Heading2"/>
       </w:pPr>
-      <w:bookmarkStart w:id="261" w:name="courses-thesis-supervision-postgraduate-level"/>
-      <w:bookmarkEnd w:id="261"/>
+      <w:bookmarkStart w:id="264" w:name="courses-thesis-supervision-postgraduate-level"/>
+      <w:bookmarkEnd w:id="264"/>
       <w:r>
         <w:t xml:space="preserve">Courses &amp; Thesis supervision, postgraduate level</w:t>
       </w:r>
@@ -7414,8 +7564,8 @@
       <w:pPr>
         <w:pStyle w:val="Heading3"/>
       </w:pPr>
-      <w:bookmarkStart w:id="262" w:name="ph.d-thesis-supervision"/>
-      <w:bookmarkEnd w:id="262"/>
+      <w:bookmarkStart w:id="265" w:name="ph.d-thesis-supervision"/>
+      <w:bookmarkEnd w:id="265"/>
       <w:r>
         <w:t xml:space="preserve">Ph.D-thesis supervision</w:t>
       </w:r>
@@ -7434,7 +7584,7 @@
       <w:r>
         <w:t xml:space="preserve"> </w:t>
       </w:r>
-      <w:hyperlink r:id="rId263">
+      <w:hyperlink r:id="rId266">
         <w:r>
           <w:rPr>
             <w:rStyle w:val="Hyperlink"/>
@@ -7460,7 +7610,7 @@
       <w:r>
         <w:t xml:space="preserve"> </w:t>
       </w:r>
-      <w:hyperlink r:id="rId264">
+      <w:hyperlink r:id="rId267">
         <w:r>
           <w:rPr>
             <w:rStyle w:val="Hyperlink"/>
@@ -7476,8 +7626,8 @@
       <w:pPr>
         <w:pStyle w:val="Heading3"/>
       </w:pPr>
-      <w:bookmarkStart w:id="265" w:name="teaching-post-graduate-level"/>
-      <w:bookmarkEnd w:id="265"/>
+      <w:bookmarkStart w:id="268" w:name="teaching-post-graduate-level"/>
+      <w:bookmarkEnd w:id="268"/>
       <w:r>
         <w:t xml:space="preserve">Teaching, post-graduate level</w:t>
       </w:r>
@@ -7496,7 +7646,7 @@
       <w:r>
         <w:t xml:space="preserve"> </w:t>
       </w:r>
-      <w:hyperlink r:id="rId266">
+      <w:hyperlink r:id="rId269">
         <w:r>
           <w:rPr>
             <w:rStyle w:val="Hyperlink"/>
@@ -7548,8 +7698,8 @@
       <w:pPr>
         <w:pStyle w:val="Heading2"/>
       </w:pPr>
-      <w:bookmarkStart w:id="267" w:name="teaching-materials"/>
-      <w:bookmarkEnd w:id="267"/>
+      <w:bookmarkStart w:id="270" w:name="teaching-materials"/>
+      <w:bookmarkEnd w:id="270"/>
       <w:r>
         <w:t xml:space="preserve">Teaching materials</w:t>
       </w:r>
@@ -7558,8 +7708,8 @@
       <w:pPr>
         <w:pStyle w:val="Heading3"/>
       </w:pPr>
-      <w:bookmarkStart w:id="268" w:name="electronic-material"/>
-      <w:bookmarkEnd w:id="268"/>
+      <w:bookmarkStart w:id="271" w:name="electronic-material"/>
+      <w:bookmarkEnd w:id="271"/>
       <w:r>
         <w:t xml:space="preserve">Electronic material</w:t>
       </w:r>
@@ -7572,7 +7722,7 @@
           <w:ilvl w:val="0"/>
         </w:numPr>
       </w:pPr>
-      <w:hyperlink r:id="rId269">
+      <w:hyperlink r:id="rId272">
         <w:r>
           <w:rPr>
             <w:rStyle w:val="Hyperlink"/>
@@ -7588,8 +7738,8 @@
       <w:pPr>
         <w:pStyle w:val="Heading2"/>
       </w:pPr>
-      <w:bookmarkStart w:id="270" w:name="other-pedagogical-experiences"/>
-      <w:bookmarkEnd w:id="270"/>
+      <w:bookmarkStart w:id="273" w:name="other-pedagogical-experiences"/>
+      <w:bookmarkEnd w:id="273"/>
       <w:r>
         <w:t xml:space="preserve">Other pedagogical experiences</w:t>
       </w:r>
@@ -7622,7 +7772,7 @@
           <w:ilvl w:val="0"/>
         </w:numPr>
       </w:pPr>
-      <w:hyperlink r:id="rId271">
+      <w:hyperlink r:id="rId274">
         <w:r>
           <w:rPr>
             <w:rStyle w:val="Hyperlink"/>
@@ -7742,7 +7892,7 @@
     </w:lvl>
   </w:abstractNum>
   <w:abstractNum w:abstractNumId="990">
-    <w:nsid w:val="dbf74178"/>
+    <w:nsid w:val="d2d943a4"/>
     <w:multiLevelType w:val="multilevel"/>
     <w:lvl w:ilvl="0">
       <w:numFmt w:val="bullet"/>
@@ -7823,7 +7973,7 @@
     </w:lvl>
   </w:abstractNum>
   <w:abstractNum w:abstractNumId="991">
-    <w:nsid w:val="486d02ce"/>
+    <w:nsid w:val="d708912b"/>
     <w:multiLevelType w:val="multilevel"/>
     <w:lvl w:ilvl="0">
       <w:numFmt w:val="bullet"/>
@@ -7904,7 +8054,7 @@
     </w:lvl>
   </w:abstractNum>
   <w:abstractNum w:abstractNumId="99411">
-    <w:nsid w:val="35464a43"/>
+    <w:nsid w:val="bf2e88ae"/>
     <w:multiLevelType w:val="multilevel"/>
     <w:lvl w:ilvl="0">
       <w:start w:val="1"/>

</xml_diff>

<commit_message>
minor updates and notes
</commit_message>
<xml_diff>
--- a/cvkullenberg.docx
+++ b/cvkullenberg.docx
@@ -684,6 +684,9 @@
       <w:r>
         <w:t xml:space="preserve"> </w:t>
       </w:r>
+      <w:r>
+        <w:t xml:space="preserve"> </w:t>
+      </w:r>
     </w:p>
     <w:p>
       <w:pPr>
@@ -2959,7 +2962,19 @@
         </w:numPr>
       </w:pPr>
       <w:r>
-        <w:t xml:space="preserve">Kullenberg, C. (2015) Cite.py, Citation analysis software,</w:t>
+        <w:t xml:space="preserve">Kullenberg, C (2018)</w:t>
+      </w:r>
+      <w:r>
+        <w:t xml:space="preserve"> </w:t>
+      </w:r>
+      <w:r>
+        <w:rPr>
+          <w:b/>
+        </w:rPr>
+        <w:t xml:space="preserve">Talk Analyzer</w:t>
+      </w:r>
+      <w:r>
+        <w:t xml:space="preserve">, forum analysis software,</w:t>
       </w:r>
       <w:r>
         <w:t xml:space="preserve"> </w:t>
@@ -2969,6 +2984,41 @@
           <w:rPr>
             <w:rStyle w:val="Hyperlink"/>
           </w:rPr>
+          <w:t xml:space="preserve">https://github.com/christopherkullenberg/talk-analyzer</w:t>
+        </w:r>
+      </w:hyperlink>
+    </w:p>
+    <w:p>
+      <w:pPr>
+        <w:pStyle w:val="Compact"/>
+        <w:numPr>
+          <w:numId w:val="1024"/>
+          <w:ilvl w:val="0"/>
+        </w:numPr>
+      </w:pPr>
+      <w:r>
+        <w:t xml:space="preserve">Kullenberg, C. (2015)</w:t>
+      </w:r>
+      <w:r>
+        <w:t xml:space="preserve"> </w:t>
+      </w:r>
+      <w:r>
+        <w:rPr>
+          <w:b/>
+        </w:rPr>
+        <w:t xml:space="preserve">Cite.py</w:t>
+      </w:r>
+      <w:r>
+        <w:t xml:space="preserve">, Citation analysis software,</w:t>
+      </w:r>
+      <w:r>
+        <w:t xml:space="preserve"> </w:t>
+      </w:r>
+      <w:hyperlink r:id="rId108">
+        <w:r>
+          <w:rPr>
+            <w:rStyle w:val="Hyperlink"/>
+          </w:rPr>
           <w:t xml:space="preserve">https://github.com/christopherkullenberg/Citepy</w:t>
         </w:r>
       </w:hyperlink>
@@ -2987,7 +3037,7 @@
       <w:r>
         <w:t xml:space="preserve"> </w:t>
       </w:r>
-      <w:hyperlink r:id="rId108">
+      <w:hyperlink r:id="rId109">
         <w:r>
           <w:rPr>
             <w:rStyle w:val="Hyperlink"/>
@@ -3001,7 +3051,7 @@
       <w:r>
         <w:t xml:space="preserve"> </w:t>
       </w:r>
-      <w:hyperlink r:id="rId109">
+      <w:hyperlink r:id="rId110">
         <w:r>
           <w:rPr>
             <w:rStyle w:val="Hyperlink"/>
@@ -3027,7 +3077,7 @@
       <w:r>
         <w:t xml:space="preserve"> </w:t>
       </w:r>
-      <w:hyperlink r:id="rId110">
+      <w:hyperlink r:id="rId111">
         <w:r>
           <w:rPr>
             <w:rStyle w:val="Hyperlink"/>
@@ -3041,7 +3091,7 @@
       <w:r>
         <w:t xml:space="preserve"> </w:t>
       </w:r>
-      <w:hyperlink r:id="rId111">
+      <w:hyperlink r:id="rId112">
         <w:r>
           <w:rPr>
             <w:rStyle w:val="Hyperlink"/>
@@ -3057,8 +3107,8 @@
       <w:pPr>
         <w:pStyle w:val="Heading2"/>
       </w:pPr>
-      <w:bookmarkStart w:id="112" w:name="research-collaborations"/>
-      <w:bookmarkEnd w:id="112"/>
+      <w:bookmarkStart w:id="113" w:name="research-collaborations"/>
+      <w:bookmarkEnd w:id="113"/>
       <w:r>
         <w:t xml:space="preserve">Research Collaborations</w:t>
       </w:r>
@@ -3082,7 +3132,7 @@
       <w:r>
         <w:t xml:space="preserve"> </w:t>
       </w:r>
-      <w:hyperlink r:id="rId113">
+      <w:hyperlink r:id="rId114">
         <w:r>
           <w:rPr>
             <w:rStyle w:val="Hyperlink"/>
@@ -3105,7 +3155,7 @@
       <w:r>
         <w:t xml:space="preserve"> </w:t>
       </w:r>
-      <w:hyperlink r:id="rId114">
+      <w:hyperlink r:id="rId115">
         <w:r>
           <w:rPr>
             <w:rStyle w:val="Hyperlink"/>
@@ -3128,7 +3178,7 @@
       <w:r>
         <w:t xml:space="preserve"> </w:t>
       </w:r>
-      <w:hyperlink r:id="rId115">
+      <w:hyperlink r:id="rId116">
         <w:r>
           <w:rPr>
             <w:rStyle w:val="Hyperlink"/>
@@ -3144,8 +3194,8 @@
       <w:pPr>
         <w:pStyle w:val="Heading2"/>
       </w:pPr>
-      <w:bookmarkStart w:id="116" w:name="referee-work"/>
-      <w:bookmarkEnd w:id="116"/>
+      <w:bookmarkStart w:id="117" w:name="referee-work"/>
+      <w:bookmarkEnd w:id="117"/>
       <w:r>
         <w:t xml:space="preserve">Referee work</w:t>
       </w:r>
@@ -3154,8 +3204,8 @@
       <w:pPr>
         <w:pStyle w:val="Heading3"/>
       </w:pPr>
-      <w:bookmarkStart w:id="117" w:name="expert-for-employment-or-promotion"/>
-      <w:bookmarkEnd w:id="117"/>
+      <w:bookmarkStart w:id="118" w:name="expert-for-employment-or-promotion"/>
+      <w:bookmarkEnd w:id="118"/>
       <w:r>
         <w:t xml:space="preserve">Expert for employment or promotion</w:t>
       </w:r>
@@ -3182,8 +3232,8 @@
       <w:pPr>
         <w:pStyle w:val="Heading3"/>
       </w:pPr>
-      <w:bookmarkStart w:id="118" w:name="pre-publication-reviews"/>
-      <w:bookmarkEnd w:id="118"/>
+      <w:bookmarkStart w:id="119" w:name="pre-publication-reviews"/>
+      <w:bookmarkEnd w:id="119"/>
       <w:r>
         <w:t xml:space="preserve">Pre-publication reviews</w:t>
       </w:r>
@@ -3198,7 +3248,7 @@
       <w:r>
         <w:t xml:space="preserve"> </w:t>
       </w:r>
-      <w:hyperlink r:id="rId119">
+      <w:hyperlink r:id="rId120">
         <w:r>
           <w:rPr>
             <w:rStyle w:val="Hyperlink"/>
@@ -3424,8 +3474,8 @@
       <w:pPr>
         <w:pStyle w:val="Heading3"/>
       </w:pPr>
-      <w:bookmarkStart w:id="120" w:name="research-applications-reviews"/>
-      <w:bookmarkEnd w:id="120"/>
+      <w:bookmarkStart w:id="121" w:name="research-applications-reviews"/>
+      <w:bookmarkEnd w:id="121"/>
       <w:r>
         <w:t xml:space="preserve">Research applications reviews</w:t>
       </w:r>
@@ -3438,7 +3488,7 @@
           <w:ilvl w:val="0"/>
         </w:numPr>
       </w:pPr>
-      <w:hyperlink r:id="rId121">
+      <w:hyperlink r:id="rId122">
         <w:r>
           <w:rPr>
             <w:rStyle w:val="Hyperlink"/>
@@ -3458,7 +3508,7 @@
           <w:ilvl w:val="0"/>
         </w:numPr>
       </w:pPr>
-      <w:hyperlink r:id="rId122">
+      <w:hyperlink r:id="rId123">
         <w:r>
           <w:rPr>
             <w:rStyle w:val="Hyperlink"/>
@@ -3474,8 +3524,8 @@
       <w:pPr>
         <w:pStyle w:val="Heading3"/>
       </w:pPr>
-      <w:bookmarkStart w:id="123" w:name="editorial-board-membership"/>
-      <w:bookmarkEnd w:id="123"/>
+      <w:bookmarkStart w:id="124" w:name="editorial-board-membership"/>
+      <w:bookmarkEnd w:id="124"/>
       <w:r>
         <w:t xml:space="preserve">Editorial board membership</w:t>
       </w:r>
@@ -3488,7 +3538,7 @@
           <w:ilvl w:val="0"/>
         </w:numPr>
       </w:pPr>
-      <w:hyperlink r:id="rId124">
+      <w:hyperlink r:id="rId125">
         <w:r>
           <w:rPr>
             <w:rStyle w:val="Hyperlink"/>
@@ -3505,7 +3555,7 @@
           <w:ilvl w:val="0"/>
         </w:numPr>
       </w:pPr>
-      <w:hyperlink r:id="rId125">
+      <w:hyperlink r:id="rId126">
         <w:r>
           <w:rPr>
             <w:rStyle w:val="Hyperlink"/>
@@ -3518,8 +3568,8 @@
       <w:pPr>
         <w:pStyle w:val="Heading3"/>
       </w:pPr>
-      <w:bookmarkStart w:id="126" w:name="other-1"/>
-      <w:bookmarkEnd w:id="126"/>
+      <w:bookmarkStart w:id="127" w:name="other-1"/>
+      <w:bookmarkEnd w:id="127"/>
       <w:r>
         <w:t xml:space="preserve">Other</w:t>
       </w:r>
@@ -3538,7 +3588,7 @@
       <w:r>
         <w:t xml:space="preserve"> </w:t>
       </w:r>
-      <w:hyperlink r:id="rId127">
+      <w:hyperlink r:id="rId128">
         <w:r>
           <w:rPr>
             <w:rStyle w:val="Hyperlink"/>
@@ -3554,8 +3604,8 @@
       <w:pPr>
         <w:pStyle w:val="Heading2"/>
       </w:pPr>
-      <w:bookmarkStart w:id="128" w:name="public-outreach-and-extra-academic-collaborations"/>
-      <w:bookmarkEnd w:id="128"/>
+      <w:bookmarkStart w:id="129" w:name="public-outreach-and-extra-academic-collaborations"/>
+      <w:bookmarkEnd w:id="129"/>
       <w:r>
         <w:t xml:space="preserve">Public outreach and extra-academic collaborations</w:t>
       </w:r>
@@ -3564,8 +3614,8 @@
       <w:pPr>
         <w:pStyle w:val="Heading3"/>
       </w:pPr>
-      <w:bookmarkStart w:id="129" w:name="interviews-in-mass-media"/>
-      <w:bookmarkEnd w:id="129"/>
+      <w:bookmarkStart w:id="130" w:name="interviews-in-mass-media"/>
+      <w:bookmarkEnd w:id="130"/>
       <w:r>
         <w:t xml:space="preserve">Interviews in mass media</w:t>
       </w:r>
@@ -3584,7 +3634,7 @@
       <w:r>
         <w:t xml:space="preserve"> </w:t>
       </w:r>
-      <w:hyperlink r:id="rId130">
+      <w:hyperlink r:id="rId131">
         <w:r>
           <w:rPr>
             <w:rStyle w:val="Hyperlink"/>
@@ -3610,7 +3660,7 @@
       <w:r>
         <w:t xml:space="preserve"> </w:t>
       </w:r>
-      <w:hyperlink r:id="rId131">
+      <w:hyperlink r:id="rId132">
         <w:r>
           <w:rPr>
             <w:rStyle w:val="Hyperlink"/>
@@ -3636,7 +3686,7 @@
       <w:r>
         <w:t xml:space="preserve"> </w:t>
       </w:r>
-      <w:hyperlink r:id="rId132">
+      <w:hyperlink r:id="rId133">
         <w:r>
           <w:rPr>
             <w:rStyle w:val="Hyperlink"/>
@@ -3662,7 +3712,7 @@
       <w:r>
         <w:t xml:space="preserve"> </w:t>
       </w:r>
-      <w:hyperlink r:id="rId133">
+      <w:hyperlink r:id="rId134">
         <w:r>
           <w:rPr>
             <w:rStyle w:val="Hyperlink"/>
@@ -3688,7 +3738,7 @@
       <w:r>
         <w:t xml:space="preserve"> </w:t>
       </w:r>
-      <w:hyperlink r:id="rId134">
+      <w:hyperlink r:id="rId135">
         <w:r>
           <w:rPr>
             <w:rStyle w:val="Hyperlink"/>
@@ -3714,7 +3764,7 @@
       <w:r>
         <w:t xml:space="preserve"> </w:t>
       </w:r>
-      <w:hyperlink r:id="rId135">
+      <w:hyperlink r:id="rId136">
         <w:r>
           <w:rPr>
             <w:rStyle w:val="Hyperlink"/>
@@ -3740,7 +3790,7 @@
       <w:r>
         <w:t xml:space="preserve"> </w:t>
       </w:r>
-      <w:hyperlink r:id="rId136">
+      <w:hyperlink r:id="rId137">
         <w:r>
           <w:rPr>
             <w:rStyle w:val="Hyperlink"/>
@@ -3766,7 +3816,7 @@
       <w:r>
         <w:t xml:space="preserve"> </w:t>
       </w:r>
-      <w:hyperlink r:id="rId137">
+      <w:hyperlink r:id="rId138">
         <w:r>
           <w:rPr>
             <w:rStyle w:val="Hyperlink"/>
@@ -3792,7 +3842,7 @@
       <w:r>
         <w:t xml:space="preserve"> </w:t>
       </w:r>
-      <w:hyperlink r:id="rId138">
+      <w:hyperlink r:id="rId139">
         <w:r>
           <w:rPr>
             <w:rStyle w:val="Hyperlink"/>
@@ -3818,7 +3868,7 @@
       <w:r>
         <w:t xml:space="preserve"> </w:t>
       </w:r>
-      <w:hyperlink r:id="rId139">
+      <w:hyperlink r:id="rId140">
         <w:r>
           <w:rPr>
             <w:rStyle w:val="Hyperlink"/>
@@ -3844,7 +3894,7 @@
       <w:r>
         <w:t xml:space="preserve"> </w:t>
       </w:r>
-      <w:hyperlink r:id="rId140">
+      <w:hyperlink r:id="rId141">
         <w:r>
           <w:rPr>
             <w:rStyle w:val="Hyperlink"/>
@@ -3870,7 +3920,7 @@
       <w:r>
         <w:t xml:space="preserve"> </w:t>
       </w:r>
-      <w:hyperlink r:id="rId141">
+      <w:hyperlink r:id="rId142">
         <w:r>
           <w:rPr>
             <w:rStyle w:val="Hyperlink"/>
@@ -3896,7 +3946,7 @@
       <w:r>
         <w:t xml:space="preserve"> </w:t>
       </w:r>
-      <w:hyperlink r:id="rId142">
+      <w:hyperlink r:id="rId143">
         <w:r>
           <w:rPr>
             <w:rStyle w:val="Hyperlink"/>
@@ -3922,7 +3972,7 @@
       <w:r>
         <w:t xml:space="preserve"> </w:t>
       </w:r>
-      <w:hyperlink r:id="rId143">
+      <w:hyperlink r:id="rId144">
         <w:r>
           <w:rPr>
             <w:rStyle w:val="Hyperlink"/>
@@ -3948,7 +3998,7 @@
       <w:r>
         <w:t xml:space="preserve"> </w:t>
       </w:r>
-      <w:hyperlink r:id="rId144">
+      <w:hyperlink r:id="rId145">
         <w:r>
           <w:rPr>
             <w:rStyle w:val="Hyperlink"/>
@@ -3974,7 +4024,7 @@
       <w:r>
         <w:t xml:space="preserve"> </w:t>
       </w:r>
-      <w:hyperlink r:id="rId145">
+      <w:hyperlink r:id="rId146">
         <w:r>
           <w:rPr>
             <w:rStyle w:val="Hyperlink"/>
@@ -4000,7 +4050,7 @@
       <w:r>
         <w:t xml:space="preserve"> </w:t>
       </w:r>
-      <w:hyperlink r:id="rId146">
+      <w:hyperlink r:id="rId147">
         <w:r>
           <w:rPr>
             <w:rStyle w:val="Hyperlink"/>
@@ -4050,7 +4100,7 @@
       <w:r>
         <w:t xml:space="preserve"> </w:t>
       </w:r>
-      <w:hyperlink r:id="rId147">
+      <w:hyperlink r:id="rId148">
         <w:r>
           <w:rPr>
             <w:rStyle w:val="Hyperlink"/>
@@ -4076,7 +4126,7 @@
       <w:r>
         <w:t xml:space="preserve"> </w:t>
       </w:r>
-      <w:hyperlink r:id="rId148">
+      <w:hyperlink r:id="rId149">
         <w:r>
           <w:rPr>
             <w:rStyle w:val="Hyperlink"/>
@@ -4102,7 +4152,7 @@
       <w:r>
         <w:t xml:space="preserve"> </w:t>
       </w:r>
-      <w:hyperlink r:id="rId149">
+      <w:hyperlink r:id="rId150">
         <w:r>
           <w:rPr>
             <w:rStyle w:val="Hyperlink"/>
@@ -4128,7 +4178,7 @@
       <w:r>
         <w:t xml:space="preserve"> </w:t>
       </w:r>
-      <w:hyperlink r:id="rId150">
+      <w:hyperlink r:id="rId151">
         <w:r>
           <w:rPr>
             <w:rStyle w:val="Hyperlink"/>
@@ -4154,7 +4204,7 @@
       <w:r>
         <w:t xml:space="preserve"> </w:t>
       </w:r>
-      <w:hyperlink r:id="rId151">
+      <w:hyperlink r:id="rId152">
         <w:r>
           <w:rPr>
             <w:rStyle w:val="Hyperlink"/>
@@ -4180,7 +4230,7 @@
       <w:r>
         <w:t xml:space="preserve"> </w:t>
       </w:r>
-      <w:hyperlink r:id="rId152">
+      <w:hyperlink r:id="rId153">
         <w:r>
           <w:rPr>
             <w:rStyle w:val="Hyperlink"/>
@@ -4218,7 +4268,7 @@
       <w:r>
         <w:t xml:space="preserve"> </w:t>
       </w:r>
-      <w:hyperlink r:id="rId153">
+      <w:hyperlink r:id="rId154">
         <w:r>
           <w:rPr>
             <w:rStyle w:val="Hyperlink"/>
@@ -4244,7 +4294,7 @@
       <w:r>
         <w:t xml:space="preserve"> </w:t>
       </w:r>
-      <w:hyperlink r:id="rId154">
+      <w:hyperlink r:id="rId155">
         <w:r>
           <w:rPr>
             <w:rStyle w:val="Hyperlink"/>
@@ -4270,7 +4320,7 @@
       <w:r>
         <w:t xml:space="preserve"> </w:t>
       </w:r>
-      <w:hyperlink r:id="rId155">
+      <w:hyperlink r:id="rId156">
         <w:r>
           <w:rPr>
             <w:rStyle w:val="Hyperlink"/>
@@ -4293,7 +4343,7 @@
       <w:r>
         <w:t xml:space="preserve"> </w:t>
       </w:r>
-      <w:hyperlink r:id="rId156">
+      <w:hyperlink r:id="rId157">
         <w:r>
           <w:rPr>
             <w:rStyle w:val="Hyperlink"/>
@@ -4319,7 +4369,7 @@
       <w:r>
         <w:t xml:space="preserve"> </w:t>
       </w:r>
-      <w:hyperlink r:id="rId157">
+      <w:hyperlink r:id="rId158">
         <w:r>
           <w:rPr>
             <w:rStyle w:val="Hyperlink"/>
@@ -4345,7 +4395,7 @@
       <w:r>
         <w:t xml:space="preserve"> </w:t>
       </w:r>
-      <w:hyperlink r:id="rId158">
+      <w:hyperlink r:id="rId159">
         <w:r>
           <w:rPr>
             <w:rStyle w:val="Hyperlink"/>
@@ -4371,7 +4421,7 @@
       <w:r>
         <w:t xml:space="preserve"> </w:t>
       </w:r>
-      <w:hyperlink r:id="rId159">
+      <w:hyperlink r:id="rId160">
         <w:r>
           <w:rPr>
             <w:rStyle w:val="Hyperlink"/>
@@ -4397,7 +4447,7 @@
       <w:r>
         <w:t xml:space="preserve"> </w:t>
       </w:r>
-      <w:hyperlink r:id="rId160">
+      <w:hyperlink r:id="rId161">
         <w:r>
           <w:rPr>
             <w:rStyle w:val="Hyperlink"/>
@@ -4435,7 +4485,7 @@
       <w:r>
         <w:t xml:space="preserve"> </w:t>
       </w:r>
-      <w:hyperlink r:id="rId161">
+      <w:hyperlink r:id="rId162">
         <w:r>
           <w:rPr>
             <w:rStyle w:val="Hyperlink"/>
@@ -4458,7 +4508,7 @@
       <w:r>
         <w:t xml:space="preserve"> </w:t>
       </w:r>
-      <w:hyperlink r:id="rId162">
+      <w:hyperlink r:id="rId163">
         <w:r>
           <w:rPr>
             <w:rStyle w:val="Hyperlink"/>
@@ -4496,7 +4546,7 @@
       <w:r>
         <w:t xml:space="preserve"> </w:t>
       </w:r>
-      <w:hyperlink r:id="rId163">
+      <w:hyperlink r:id="rId164">
         <w:r>
           <w:rPr>
             <w:rStyle w:val="Hyperlink"/>
@@ -4522,7 +4572,7 @@
       <w:r>
         <w:t xml:space="preserve"> </w:t>
       </w:r>
-      <w:hyperlink r:id="rId164">
+      <w:hyperlink r:id="rId165">
         <w:r>
           <w:rPr>
             <w:rStyle w:val="Hyperlink"/>
@@ -4548,7 +4598,7 @@
       <w:r>
         <w:t xml:space="preserve"> </w:t>
       </w:r>
-      <w:hyperlink r:id="rId165">
+      <w:hyperlink r:id="rId166">
         <w:r>
           <w:rPr>
             <w:rStyle w:val="Hyperlink"/>
@@ -4574,7 +4624,7 @@
       <w:r>
         <w:t xml:space="preserve"> </w:t>
       </w:r>
-      <w:hyperlink r:id="rId166">
+      <w:hyperlink r:id="rId167">
         <w:r>
           <w:rPr>
             <w:rStyle w:val="Hyperlink"/>
@@ -4600,7 +4650,7 @@
       <w:r>
         <w:t xml:space="preserve"> </w:t>
       </w:r>
-      <w:hyperlink r:id="rId167">
+      <w:hyperlink r:id="rId168">
         <w:r>
           <w:rPr>
             <w:rStyle w:val="Hyperlink"/>
@@ -4623,7 +4673,7 @@
       <w:r>
         <w:t xml:space="preserve"> </w:t>
       </w:r>
-      <w:hyperlink r:id="rId168">
+      <w:hyperlink r:id="rId169">
         <w:r>
           <w:rPr>
             <w:rStyle w:val="Hyperlink"/>
@@ -4649,7 +4699,7 @@
       <w:r>
         <w:t xml:space="preserve"> </w:t>
       </w:r>
-      <w:hyperlink r:id="rId169">
+      <w:hyperlink r:id="rId170">
         <w:r>
           <w:rPr>
             <w:rStyle w:val="Hyperlink"/>
@@ -4684,7 +4734,7 @@
       <w:r>
         <w:t xml:space="preserve"> </w:t>
       </w:r>
-      <w:hyperlink r:id="rId170">
+      <w:hyperlink r:id="rId171">
         <w:r>
           <w:rPr>
             <w:rStyle w:val="Hyperlink"/>
@@ -4707,7 +4757,7 @@
       <w:r>
         <w:t xml:space="preserve"> </w:t>
       </w:r>
-      <w:hyperlink r:id="rId171">
+      <w:hyperlink r:id="rId172">
         <w:r>
           <w:rPr>
             <w:rStyle w:val="Hyperlink"/>
@@ -4730,7 +4780,7 @@
       <w:r>
         <w:t xml:space="preserve"> </w:t>
       </w:r>
-      <w:hyperlink r:id="rId172">
+      <w:hyperlink r:id="rId173">
         <w:r>
           <w:rPr>
             <w:rStyle w:val="Hyperlink"/>
@@ -4756,7 +4806,7 @@
       <w:r>
         <w:t xml:space="preserve"> </w:t>
       </w:r>
-      <w:hyperlink r:id="rId173">
+      <w:hyperlink r:id="rId174">
         <w:r>
           <w:rPr>
             <w:rStyle w:val="Hyperlink"/>
@@ -4794,7 +4844,7 @@
       <w:r>
         <w:t xml:space="preserve"> </w:t>
       </w:r>
-      <w:hyperlink r:id="rId174">
+      <w:hyperlink r:id="rId175">
         <w:r>
           <w:rPr>
             <w:rStyle w:val="Hyperlink"/>
@@ -4817,7 +4867,7 @@
       <w:r>
         <w:t xml:space="preserve"> </w:t>
       </w:r>
-      <w:hyperlink r:id="rId175">
+      <w:hyperlink r:id="rId176">
         <w:r>
           <w:rPr>
             <w:rStyle w:val="Hyperlink"/>
@@ -4840,7 +4890,7 @@
       <w:r>
         <w:t xml:space="preserve"> </w:t>
       </w:r>
-      <w:hyperlink r:id="rId176">
+      <w:hyperlink r:id="rId177">
         <w:r>
           <w:rPr>
             <w:rStyle w:val="Hyperlink"/>
@@ -4866,7 +4916,7 @@
       <w:r>
         <w:t xml:space="preserve"> </w:t>
       </w:r>
-      <w:hyperlink r:id="rId177">
+      <w:hyperlink r:id="rId178">
         <w:r>
           <w:rPr>
             <w:rStyle w:val="Hyperlink"/>
@@ -4892,7 +4942,7 @@
       <w:r>
         <w:t xml:space="preserve"> </w:t>
       </w:r>
-      <w:hyperlink r:id="rId178">
+      <w:hyperlink r:id="rId179">
         <w:r>
           <w:rPr>
             <w:rStyle w:val="Hyperlink"/>
@@ -4918,7 +4968,7 @@
       <w:r>
         <w:t xml:space="preserve"> </w:t>
       </w:r>
-      <w:hyperlink r:id="rId179">
+      <w:hyperlink r:id="rId180">
         <w:r>
           <w:rPr>
             <w:rStyle w:val="Hyperlink"/>
@@ -4944,7 +4994,7 @@
       <w:r>
         <w:t xml:space="preserve"> </w:t>
       </w:r>
-      <w:hyperlink r:id="rId180">
+      <w:hyperlink r:id="rId181">
         <w:r>
           <w:rPr>
             <w:rStyle w:val="Hyperlink"/>
@@ -4970,7 +5020,7 @@
       <w:r>
         <w:t xml:space="preserve"> </w:t>
       </w:r>
-      <w:hyperlink r:id="rId181">
+      <w:hyperlink r:id="rId182">
         <w:r>
           <w:rPr>
             <w:rStyle w:val="Hyperlink"/>
@@ -4996,7 +5046,7 @@
       <w:r>
         <w:t xml:space="preserve"> </w:t>
       </w:r>
-      <w:hyperlink r:id="rId182">
+      <w:hyperlink r:id="rId183">
         <w:r>
           <w:rPr>
             <w:rStyle w:val="Hyperlink"/>
@@ -5022,7 +5072,7 @@
       <w:r>
         <w:t xml:space="preserve"> </w:t>
       </w:r>
-      <w:hyperlink r:id="rId183">
+      <w:hyperlink r:id="rId184">
         <w:r>
           <w:rPr>
             <w:rStyle w:val="Hyperlink"/>
@@ -5048,7 +5098,7 @@
       <w:r>
         <w:t xml:space="preserve"> </w:t>
       </w:r>
-      <w:hyperlink r:id="rId184">
+      <w:hyperlink r:id="rId185">
         <w:r>
           <w:rPr>
             <w:rStyle w:val="Hyperlink"/>
@@ -5074,7 +5124,7 @@
       <w:r>
         <w:t xml:space="preserve"> </w:t>
       </w:r>
-      <w:hyperlink r:id="rId185">
+      <w:hyperlink r:id="rId186">
         <w:r>
           <w:rPr>
             <w:rStyle w:val="Hyperlink"/>
@@ -5100,7 +5150,7 @@
       <w:r>
         <w:t xml:space="preserve"> </w:t>
       </w:r>
-      <w:hyperlink r:id="rId186">
+      <w:hyperlink r:id="rId187">
         <w:r>
           <w:rPr>
             <w:rStyle w:val="Hyperlink"/>
@@ -5123,7 +5173,7 @@
       <w:r>
         <w:t xml:space="preserve"> </w:t>
       </w:r>
-      <w:hyperlink r:id="rId187">
+      <w:hyperlink r:id="rId188">
         <w:r>
           <w:rPr>
             <w:rStyle w:val="Hyperlink"/>
@@ -5149,7 +5199,7 @@
       <w:r>
         <w:t xml:space="preserve"> </w:t>
       </w:r>
-      <w:hyperlink r:id="rId188">
+      <w:hyperlink r:id="rId189">
         <w:r>
           <w:rPr>
             <w:rStyle w:val="Hyperlink"/>
@@ -5172,7 +5222,7 @@
       <w:r>
         <w:t xml:space="preserve"> </w:t>
       </w:r>
-      <w:hyperlink r:id="rId189">
+      <w:hyperlink r:id="rId190">
         <w:r>
           <w:rPr>
             <w:rStyle w:val="Hyperlink"/>
@@ -5198,7 +5248,7 @@
       <w:r>
         <w:t xml:space="preserve"> </w:t>
       </w:r>
-      <w:hyperlink r:id="rId190">
+      <w:hyperlink r:id="rId191">
         <w:r>
           <w:rPr>
             <w:rStyle w:val="Hyperlink"/>
@@ -5224,7 +5274,7 @@
       <w:r>
         <w:t xml:space="preserve"> </w:t>
       </w:r>
-      <w:hyperlink r:id="rId191">
+      <w:hyperlink r:id="rId192">
         <w:r>
           <w:rPr>
             <w:rStyle w:val="Hyperlink"/>
@@ -5250,7 +5300,7 @@
       <w:r>
         <w:t xml:space="preserve"> </w:t>
       </w:r>
-      <w:hyperlink r:id="rId192">
+      <w:hyperlink r:id="rId193">
         <w:r>
           <w:rPr>
             <w:rStyle w:val="Hyperlink"/>
@@ -5276,7 +5326,7 @@
       <w:r>
         <w:t xml:space="preserve"> </w:t>
       </w:r>
-      <w:hyperlink r:id="rId193">
+      <w:hyperlink r:id="rId194">
         <w:r>
           <w:rPr>
             <w:rStyle w:val="Hyperlink"/>
@@ -5299,7 +5349,7 @@
       <w:r>
         <w:t xml:space="preserve"> </w:t>
       </w:r>
-      <w:hyperlink r:id="rId194">
+      <w:hyperlink r:id="rId195">
         <w:r>
           <w:rPr>
             <w:rStyle w:val="Hyperlink"/>
@@ -5322,7 +5372,7 @@
       <w:r>
         <w:t xml:space="preserve"> </w:t>
       </w:r>
-      <w:hyperlink r:id="rId195">
+      <w:hyperlink r:id="rId196">
         <w:r>
           <w:rPr>
             <w:rStyle w:val="Hyperlink"/>
@@ -5348,7 +5398,7 @@
       <w:r>
         <w:t xml:space="preserve"> </w:t>
       </w:r>
-      <w:hyperlink r:id="rId196">
+      <w:hyperlink r:id="rId197">
         <w:r>
           <w:rPr>
             <w:rStyle w:val="Hyperlink"/>
@@ -5374,7 +5424,7 @@
       <w:r>
         <w:t xml:space="preserve"> </w:t>
       </w:r>
-      <w:hyperlink r:id="rId197">
+      <w:hyperlink r:id="rId198">
         <w:r>
           <w:rPr>
             <w:rStyle w:val="Hyperlink"/>
@@ -5400,7 +5450,7 @@
       <w:r>
         <w:t xml:space="preserve"> </w:t>
       </w:r>
-      <w:hyperlink r:id="rId198">
+      <w:hyperlink r:id="rId199">
         <w:r>
           <w:rPr>
             <w:rStyle w:val="Hyperlink"/>
@@ -5426,7 +5476,7 @@
       <w:r>
         <w:t xml:space="preserve"> </w:t>
       </w:r>
-      <w:hyperlink r:id="rId199">
+      <w:hyperlink r:id="rId200">
         <w:r>
           <w:rPr>
             <w:rStyle w:val="Hyperlink"/>
@@ -5452,7 +5502,7 @@
       <w:r>
         <w:t xml:space="preserve"> </w:t>
       </w:r>
-      <w:hyperlink r:id="rId200">
+      <w:hyperlink r:id="rId201">
         <w:r>
           <w:rPr>
             <w:rStyle w:val="Hyperlink"/>
@@ -5475,7 +5525,7 @@
       <w:r>
         <w:t xml:space="preserve"> </w:t>
       </w:r>
-      <w:hyperlink r:id="rId201">
+      <w:hyperlink r:id="rId202">
         <w:r>
           <w:rPr>
             <w:rStyle w:val="Hyperlink"/>
@@ -5501,7 +5551,7 @@
       <w:r>
         <w:t xml:space="preserve"> </w:t>
       </w:r>
-      <w:hyperlink r:id="rId202">
+      <w:hyperlink r:id="rId203">
         <w:r>
           <w:rPr>
             <w:rStyle w:val="Hyperlink"/>
@@ -5539,7 +5589,7 @@
       <w:r>
         <w:t xml:space="preserve"> </w:t>
       </w:r>
-      <w:hyperlink r:id="rId203">
+      <w:hyperlink r:id="rId204">
         <w:r>
           <w:rPr>
             <w:rStyle w:val="Hyperlink"/>
@@ -5565,7 +5615,7 @@
       <w:r>
         <w:t xml:space="preserve"> </w:t>
       </w:r>
-      <w:hyperlink r:id="rId204">
+      <w:hyperlink r:id="rId205">
         <w:r>
           <w:rPr>
             <w:rStyle w:val="Hyperlink"/>
@@ -5591,7 +5641,7 @@
       <w:r>
         <w:t xml:space="preserve"> </w:t>
       </w:r>
-      <w:hyperlink r:id="rId205">
+      <w:hyperlink r:id="rId206">
         <w:r>
           <w:rPr>
             <w:rStyle w:val="Hyperlink"/>
@@ -5617,7 +5667,7 @@
       <w:r>
         <w:t xml:space="preserve"> </w:t>
       </w:r>
-      <w:hyperlink r:id="rId206">
+      <w:hyperlink r:id="rId207">
         <w:r>
           <w:rPr>
             <w:rStyle w:val="Hyperlink"/>
@@ -5643,7 +5693,7 @@
       <w:r>
         <w:t xml:space="preserve"> </w:t>
       </w:r>
-      <w:hyperlink r:id="rId207">
+      <w:hyperlink r:id="rId208">
         <w:r>
           <w:rPr>
             <w:rStyle w:val="Hyperlink"/>
@@ -5666,7 +5716,7 @@
       <w:r>
         <w:t xml:space="preserve"> </w:t>
       </w:r>
-      <w:hyperlink r:id="rId208">
+      <w:hyperlink r:id="rId209">
         <w:r>
           <w:rPr>
             <w:rStyle w:val="Hyperlink"/>
@@ -5704,7 +5754,7 @@
       <w:r>
         <w:t xml:space="preserve"> </w:t>
       </w:r>
-      <w:hyperlink r:id="rId209">
+      <w:hyperlink r:id="rId210">
         <w:r>
           <w:rPr>
             <w:rStyle w:val="Hyperlink"/>
@@ -5730,7 +5780,7 @@
       <w:r>
         <w:t xml:space="preserve"> </w:t>
       </w:r>
-      <w:hyperlink r:id="rId210">
+      <w:hyperlink r:id="rId211">
         <w:r>
           <w:rPr>
             <w:rStyle w:val="Hyperlink"/>
@@ -5756,7 +5806,7 @@
       <w:r>
         <w:t xml:space="preserve"> </w:t>
       </w:r>
-      <w:hyperlink r:id="rId211">
+      <w:hyperlink r:id="rId212">
         <w:r>
           <w:rPr>
             <w:rStyle w:val="Hyperlink"/>
@@ -5782,7 +5832,7 @@
       <w:r>
         <w:t xml:space="preserve"> </w:t>
       </w:r>
-      <w:hyperlink r:id="rId212"/>
+      <w:hyperlink r:id="rId213"/>
     </w:p>
     <w:p>
       <w:pPr>
@@ -5798,14 +5848,14 @@
       <w:r>
         <w:t xml:space="preserve"> </w:t>
       </w:r>
-      <w:hyperlink r:id="rId213"/>
+      <w:hyperlink r:id="rId214"/>
     </w:p>
     <w:p>
       <w:pPr>
         <w:pStyle w:val="Heading3"/>
       </w:pPr>
-      <w:bookmarkStart w:id="214" w:name="exhibitions"/>
-      <w:bookmarkEnd w:id="214"/>
+      <w:bookmarkStart w:id="215" w:name="exhibitions"/>
+      <w:bookmarkEnd w:id="215"/>
       <w:r>
         <w:t xml:space="preserve">Exhibitions</w:t>
       </w:r>
@@ -5824,7 +5874,7 @@
       <w:r>
         <w:t xml:space="preserve"> </w:t>
       </w:r>
-      <w:hyperlink r:id="rId215">
+      <w:hyperlink r:id="rId216">
         <w:r>
           <w:rPr>
             <w:rStyle w:val="Hyperlink"/>
@@ -5840,8 +5890,8 @@
       <w:pPr>
         <w:pStyle w:val="Heading3"/>
       </w:pPr>
-      <w:bookmarkStart w:id="216" w:name="invited-speaker"/>
-      <w:bookmarkEnd w:id="216"/>
+      <w:bookmarkStart w:id="217" w:name="invited-speaker"/>
+      <w:bookmarkEnd w:id="217"/>
       <w:r>
         <w:t xml:space="preserve">Invited speaker</w:t>
       </w:r>
@@ -5872,7 +5922,7 @@
       <w:r>
         <w:t xml:space="preserve"> </w:t>
       </w:r>
-      <w:hyperlink r:id="rId217">
+      <w:hyperlink r:id="rId218">
         <w:r>
           <w:rPr>
             <w:rStyle w:val="Hyperlink"/>
@@ -5910,7 +5960,7 @@
       <w:r>
         <w:t xml:space="preserve"> </w:t>
       </w:r>
-      <w:hyperlink r:id="rId218">
+      <w:hyperlink r:id="rId219">
         <w:r>
           <w:rPr>
             <w:rStyle w:val="Hyperlink"/>
@@ -5936,7 +5986,7 @@
       <w:r>
         <w:t xml:space="preserve"> </w:t>
       </w:r>
-      <w:hyperlink r:id="rId219">
+      <w:hyperlink r:id="rId220">
         <w:r>
           <w:rPr>
             <w:rStyle w:val="Hyperlink"/>
@@ -5962,7 +6012,7 @@
       <w:r>
         <w:t xml:space="preserve"> </w:t>
       </w:r>
-      <w:hyperlink r:id="rId220">
+      <w:hyperlink r:id="rId221">
         <w:r>
           <w:rPr>
             <w:rStyle w:val="Hyperlink"/>
@@ -5988,7 +6038,7 @@
       <w:r>
         <w:t xml:space="preserve"> </w:t>
       </w:r>
-      <w:hyperlink r:id="rId221">
+      <w:hyperlink r:id="rId222">
         <w:r>
           <w:rPr>
             <w:rStyle w:val="Hyperlink"/>
@@ -6014,7 +6064,7 @@
       <w:r>
         <w:t xml:space="preserve"> </w:t>
       </w:r>
-      <w:hyperlink r:id="rId222">
+      <w:hyperlink r:id="rId223">
         <w:r>
           <w:rPr>
             <w:rStyle w:val="Hyperlink"/>
@@ -6028,11 +6078,51 @@
       <w:r>
         <w:t xml:space="preserve"> </w:t>
       </w:r>
+      <w:hyperlink r:id="rId224">
+        <w:r>
+          <w:rPr>
+            <w:rStyle w:val="Hyperlink"/>
+          </w:rPr>
+          <w:t xml:space="preserve">Youtube</w:t>
+        </w:r>
+      </w:hyperlink>
+      <w:r>
+        <w:t xml:space="preserve">.</w:t>
+      </w:r>
+    </w:p>
+    <w:p>
+      <w:pPr>
+        <w:pStyle w:val="Compact"/>
+        <w:numPr>
+          <w:numId w:val="1033"/>
+          <w:ilvl w:val="0"/>
+        </w:numPr>
+      </w:pPr>
+      <w:r>
+        <w:t xml:space="preserve">20170329 - "Vad är på gång inom citizen science?",</w:t>
+      </w:r>
+      <w:r>
+        <w:t xml:space="preserve"> </w:t>
+      </w:r>
       <w:hyperlink r:id="rId223">
         <w:r>
           <w:rPr>
             <w:rStyle w:val="Hyperlink"/>
           </w:rPr>
+          <w:t xml:space="preserve">Informationsmöte Vetenskap med och för samhället Horisont 2020</w:t>
+        </w:r>
+      </w:hyperlink>
+      <w:r>
+        <w:t xml:space="preserve">, Vinnova, Stockholm. Lecture available on</w:t>
+      </w:r>
+      <w:r>
+        <w:t xml:space="preserve"> </w:t>
+      </w:r>
+      <w:hyperlink r:id="rId224">
+        <w:r>
+          <w:rPr>
+            <w:rStyle w:val="Hyperlink"/>
+          </w:rPr>
           <w:t xml:space="preserve">Youtube</w:t>
         </w:r>
       </w:hyperlink>
@@ -6049,35 +6139,7 @@
         </w:numPr>
       </w:pPr>
       <w:r>
-        <w:t xml:space="preserve">20170329 - "Vad är på gång inom citizen science?",</w:t>
-      </w:r>
-      <w:r>
-        <w:t xml:space="preserve"> </w:t>
-      </w:r>
-      <w:hyperlink r:id="rId222">
-        <w:r>
-          <w:rPr>
-            <w:rStyle w:val="Hyperlink"/>
-          </w:rPr>
-          <w:t xml:space="preserve">Informationsmöte Vetenskap med och för samhället Horisont 2020</w:t>
-        </w:r>
-      </w:hyperlink>
-      <w:r>
-        <w:t xml:space="preserve">, Vinnova, Stockholm. Lecture available on</w:t>
-      </w:r>
-      <w:r>
-        <w:t xml:space="preserve"> </w:t>
-      </w:r>
-      <w:hyperlink r:id="rId223">
-        <w:r>
-          <w:rPr>
-            <w:rStyle w:val="Hyperlink"/>
-          </w:rPr>
-          <w:t xml:space="preserve">Youtube</w:t>
-        </w:r>
-      </w:hyperlink>
-      <w:r>
-        <w:t xml:space="preserve">.</w:t>
+        <w:t xml:space="preserve">20161214 - "Digital methods 1. Theory, Practice and Ethics", Higher seminar, Karlstad University.</w:t>
       </w:r>
     </w:p>
     <w:p>
@@ -6089,7 +6151,21 @@
         </w:numPr>
       </w:pPr>
       <w:r>
-        <w:t xml:space="preserve">20161214 - "Digital methods 1. Theory, Practice and Ethics", Higher seminar, Karlstad University.</w:t>
+        <w:t xml:space="preserve">20161116 -</w:t>
+      </w:r>
+      <w:r>
+        <w:t xml:space="preserve"> </w:t>
+      </w:r>
+      <w:hyperlink r:id="rId225">
+        <w:r>
+          <w:rPr>
+            <w:rStyle w:val="Hyperlink"/>
+          </w:rPr>
+          <w:t xml:space="preserve">"Tusen platåer"</w:t>
+        </w:r>
+      </w:hyperlink>
+      <w:r>
+        <w:t xml:space="preserve">, Göteborg, Stadsbiblioteket.</w:t>
       </w:r>
     </w:p>
     <w:p>
@@ -6101,21 +6177,7 @@
         </w:numPr>
       </w:pPr>
       <w:r>
-        <w:t xml:space="preserve">20161116 -</w:t>
-      </w:r>
-      <w:r>
-        <w:t xml:space="preserve"> </w:t>
-      </w:r>
-      <w:hyperlink r:id="rId224">
-        <w:r>
-          <w:rPr>
-            <w:rStyle w:val="Hyperlink"/>
-          </w:rPr>
-          <w:t xml:space="preserve">"Tusen platåer"</w:t>
-        </w:r>
-      </w:hyperlink>
-      <w:r>
-        <w:t xml:space="preserve">, Göteborg, Stadsbiblioteket.</w:t>
+        <w:t xml:space="preserve">20161028 - "Statens offentliga utredningar digitaliserade", Högre seminarium, Idéhistoria, Lunds universitet.</w:t>
       </w:r>
     </w:p>
     <w:p>
@@ -6127,7 +6189,35 @@
         </w:numPr>
       </w:pPr>
       <w:r>
-        <w:t xml:space="preserve">20161028 - "Statens offentliga utredningar digitaliserade", Högre seminarium, Idéhistoria, Lunds universitet.</w:t>
+        <w:t xml:space="preserve">20161012 -</w:t>
+      </w:r>
+      <w:r>
+        <w:t xml:space="preserve"> </w:t>
+      </w:r>
+      <w:hyperlink r:id="rId226">
+        <w:r>
+          <w:rPr>
+            <w:rStyle w:val="Hyperlink"/>
+          </w:rPr>
+          <w:t xml:space="preserve">"VA-Dagen 2016 om öppen vetenskap"</w:t>
+        </w:r>
+      </w:hyperlink>
+      <w:r>
+        <w:t xml:space="preserve">, Stockholm. "Video:</w:t>
+      </w:r>
+      <w:r>
+        <w:t xml:space="preserve"> </w:t>
+      </w:r>
+      <w:hyperlink r:id="rId227">
+        <w:r>
+          <w:rPr>
+            <w:rStyle w:val="Hyperlink"/>
+          </w:rPr>
+          <w:t xml:space="preserve">https://youtu.be/CUNnddKvZ9o?t=43m52s</w:t>
+        </w:r>
+      </w:hyperlink>
+      <w:r>
+        <w:t xml:space="preserve">.</w:t>
       </w:r>
     </w:p>
     <w:p>
@@ -6144,7 +6234,7 @@
       <w:r>
         <w:t xml:space="preserve"> </w:t>
       </w:r>
-      <w:hyperlink r:id="rId225">
+      <w:hyperlink r:id="rId226">
         <w:r>
           <w:rPr>
             <w:rStyle w:val="Hyperlink"/>
@@ -6158,7 +6248,7 @@
       <w:r>
         <w:t xml:space="preserve"> </w:t>
       </w:r>
-      <w:hyperlink r:id="rId226">
+      <w:hyperlink r:id="rId227">
         <w:r>
           <w:rPr>
             <w:rStyle w:val="Hyperlink"/>
@@ -6179,35 +6269,21 @@
         </w:numPr>
       </w:pPr>
       <w:r>
-        <w:t xml:space="preserve">20161012 -</w:t>
-      </w:r>
-      <w:r>
-        <w:t xml:space="preserve"> </w:t>
-      </w:r>
-      <w:hyperlink r:id="rId225">
-        <w:r>
-          <w:rPr>
-            <w:rStyle w:val="Hyperlink"/>
-          </w:rPr>
-          <w:t xml:space="preserve">"VA-Dagen 2016 om öppen vetenskap"</w:t>
-        </w:r>
-      </w:hyperlink>
-      <w:r>
-        <w:t xml:space="preserve">, Stockholm. "Video:</w:t>
-      </w:r>
-      <w:r>
-        <w:t xml:space="preserve"> </w:t>
-      </w:r>
-      <w:hyperlink r:id="rId226">
-        <w:r>
-          <w:rPr>
-            <w:rStyle w:val="Hyperlink"/>
-          </w:rPr>
-          <w:t xml:space="preserve">https://youtu.be/CUNnddKvZ9o?t=43m52s</w:t>
-        </w:r>
-      </w:hyperlink>
-      <w:r>
-        <w:t xml:space="preserve">.</w:t>
+        <w:t xml:space="preserve">20160922 -</w:t>
+      </w:r>
+      <w:r>
+        <w:t xml:space="preserve"> </w:t>
+      </w:r>
+      <w:hyperlink r:id="rId228">
+        <w:r>
+          <w:rPr>
+            <w:rStyle w:val="Hyperlink"/>
+          </w:rPr>
+          <w:t xml:space="preserve">"Kan alla forska?"</w:t>
+        </w:r>
+      </w:hyperlink>
+      <w:r>
+        <w:t xml:space="preserve">, Forskartorget, Bokmässan, Göteborg.</w:t>
       </w:r>
     </w:p>
     <w:p>
@@ -6219,21 +6295,21 @@
         </w:numPr>
       </w:pPr>
       <w:r>
-        <w:t xml:space="preserve">20160922 -</w:t>
-      </w:r>
-      <w:r>
-        <w:t xml:space="preserve"> </w:t>
-      </w:r>
-      <w:hyperlink r:id="rId227">
-        <w:r>
-          <w:rPr>
-            <w:rStyle w:val="Hyperlink"/>
-          </w:rPr>
-          <w:t xml:space="preserve">"Kan alla forska?"</w:t>
-        </w:r>
-      </w:hyperlink>
-      <w:r>
-        <w:t xml:space="preserve">, Forskartorget, Bokmässan, Göteborg.</w:t>
+        <w:t xml:space="preserve">20160921 -</w:t>
+      </w:r>
+      <w:r>
+        <w:t xml:space="preserve"> </w:t>
+      </w:r>
+      <w:hyperlink r:id="rId229">
+        <w:r>
+          <w:rPr>
+            <w:rStyle w:val="Hyperlink"/>
+          </w:rPr>
+          <w:t xml:space="preserve">"Att nå ut via sociala medier"</w:t>
+        </w:r>
+      </w:hyperlink>
+      <w:r>
+        <w:t xml:space="preserve">, University of Gothenburg.</w:t>
       </w:r>
     </w:p>
     <w:p>
@@ -6245,17 +6321,1019 @@
         </w:numPr>
       </w:pPr>
       <w:r>
-        <w:t xml:space="preserve">20160921 -</w:t>
-      </w:r>
-      <w:r>
-        <w:t xml:space="preserve"> </w:t>
-      </w:r>
-      <w:hyperlink r:id="rId228">
-        <w:r>
-          <w:rPr>
-            <w:rStyle w:val="Hyperlink"/>
-          </w:rPr>
-          <w:t xml:space="preserve">"Att nå ut via sociala medier"</w:t>
+        <w:t xml:space="preserve">20160912 -</w:t>
+      </w:r>
+      <w:r>
+        <w:t xml:space="preserve"> </w:t>
+      </w:r>
+      <w:hyperlink r:id="rId230">
+        <w:r>
+          <w:rPr>
+            <w:rStyle w:val="Hyperlink"/>
+          </w:rPr>
+          <w:t xml:space="preserve">"Kulturavet som ettor och nollor"</w:t>
+        </w:r>
+      </w:hyperlink>
+      <w:r>
+        <w:t xml:space="preserve">, National Library of Sweden.</w:t>
+      </w:r>
+    </w:p>
+    <w:p>
+      <w:pPr>
+        <w:pStyle w:val="Compact"/>
+        <w:numPr>
+          <w:numId w:val="1033"/>
+          <w:ilvl w:val="0"/>
+        </w:numPr>
+      </w:pPr>
+      <w:r>
+        <w:t xml:space="preserve">20160209 -</w:t>
+      </w:r>
+      <w:r>
+        <w:t xml:space="preserve"> </w:t>
+      </w:r>
+      <w:hyperlink r:id="rId231">
+        <w:r>
+          <w:rPr>
+            <w:rStyle w:val="Hyperlink"/>
+          </w:rPr>
+          <w:t xml:space="preserve">"Sara Ahmed 1. lycka, olycka och falskt medvetande"</w:t>
+        </w:r>
+      </w:hyperlink>
+      <w:r>
+        <w:t xml:space="preserve">, ABF, Göteborg, Sweden.</w:t>
+      </w:r>
+    </w:p>
+    <w:p>
+      <w:pPr>
+        <w:pStyle w:val="Compact"/>
+        <w:numPr>
+          <w:numId w:val="1033"/>
+          <w:ilvl w:val="0"/>
+        </w:numPr>
+      </w:pPr>
+      <w:r>
+        <w:t xml:space="preserve">20150929 -</w:t>
+      </w:r>
+      <w:r>
+        <w:t xml:space="preserve"> </w:t>
+      </w:r>
+      <w:hyperlink r:id="rId232">
+        <w:r>
+          <w:rPr>
+            <w:rStyle w:val="Hyperlink"/>
+          </w:rPr>
+          <w:t xml:space="preserve">"Spionen i Fickan"</w:t>
+        </w:r>
+      </w:hyperlink>
+      <w:r>
+        <w:t xml:space="preserve">, Näckrostimmen, University of Gothenburg.</w:t>
+      </w:r>
+    </w:p>
+    <w:p>
+      <w:pPr>
+        <w:pStyle w:val="Compact"/>
+        <w:numPr>
+          <w:numId w:val="1033"/>
+          <w:ilvl w:val="0"/>
+        </w:numPr>
+      </w:pPr>
+      <w:r>
+        <w:t xml:space="preserve">20151209 -</w:t>
+      </w:r>
+      <w:r>
+        <w:t xml:space="preserve"> </w:t>
+      </w:r>
+      <w:hyperlink r:id="rId233">
+        <w:r>
+          <w:rPr>
+            <w:rStyle w:val="Hyperlink"/>
+          </w:rPr>
+          <w:t xml:space="preserve">"Samtal om Tusen Platåer"</w:t>
+        </w:r>
+      </w:hyperlink>
+      <w:r>
+        <w:t xml:space="preserve">, Bio Rio, Stockholm, Sweden.</w:t>
+      </w:r>
+    </w:p>
+    <w:p>
+      <w:pPr>
+        <w:pStyle w:val="Compact"/>
+        <w:numPr>
+          <w:numId w:val="1033"/>
+          <w:ilvl w:val="0"/>
+        </w:numPr>
+      </w:pPr>
+      <w:r>
+        <w:t xml:space="preserve">20151020 -</w:t>
+      </w:r>
+      <w:r>
+        <w:t xml:space="preserve"> </w:t>
+      </w:r>
+      <w:hyperlink r:id="rId234">
+        <w:r>
+          <w:rPr>
+            <w:rStyle w:val="Hyperlink"/>
+          </w:rPr>
+          <w:t xml:space="preserve">"Statens röst digitaliserad"</w:t>
+        </w:r>
+      </w:hyperlink>
+      <w:r>
+        <w:t xml:space="preserve">, National Library of Sweden.</w:t>
+      </w:r>
+    </w:p>
+    <w:p>
+      <w:pPr>
+        <w:pStyle w:val="Compact"/>
+        <w:numPr>
+          <w:numId w:val="1033"/>
+          <w:ilvl w:val="0"/>
+        </w:numPr>
+      </w:pPr>
+      <w:r>
+        <w:t xml:space="preserve">20141126 -</w:t>
+      </w:r>
+      <w:r>
+        <w:t xml:space="preserve"> </w:t>
+      </w:r>
+      <w:hyperlink r:id="rId235">
+        <w:r>
+          <w:rPr>
+            <w:rStyle w:val="Hyperlink"/>
+          </w:rPr>
+          <w:t xml:space="preserve">Tunnelpolitik</w:t>
+        </w:r>
+      </w:hyperlink>
+      <w:r>
+        <w:t xml:space="preserve">, Konsthallen, Gothenburg.</w:t>
+      </w:r>
+    </w:p>
+    <w:p>
+      <w:pPr>
+        <w:pStyle w:val="Compact"/>
+        <w:numPr>
+          <w:numId w:val="1033"/>
+          <w:ilvl w:val="0"/>
+        </w:numPr>
+      </w:pPr>
+      <w:r>
+        <w:t xml:space="preserve">20141122 -</w:t>
+      </w:r>
+      <w:r>
+        <w:t xml:space="preserve"> </w:t>
+      </w:r>
+      <w:hyperlink r:id="rId236">
+        <w:r>
+          <w:rPr>
+            <w:rStyle w:val="Hyperlink"/>
+          </w:rPr>
+          <w:t xml:space="preserve">"Re-building a common internet"</w:t>
+        </w:r>
+      </w:hyperlink>
+      <w:r>
+        <w:t xml:space="preserve">, Verkko Suljettu, Helsinki, Finland.</w:t>
+      </w:r>
+    </w:p>
+    <w:p>
+      <w:pPr>
+        <w:pStyle w:val="Compact"/>
+        <w:numPr>
+          <w:numId w:val="1033"/>
+          <w:ilvl w:val="0"/>
+        </w:numPr>
+      </w:pPr>
+      <w:r>
+        <w:t xml:space="preserve">20140604 -</w:t>
+      </w:r>
+      <w:r>
+        <w:t xml:space="preserve"> </w:t>
+      </w:r>
+      <w:hyperlink r:id="rId237">
+        <w:r>
+          <w:rPr>
+            <w:rStyle w:val="Hyperlink"/>
+          </w:rPr>
+          <w:t xml:space="preserve">"Forskning, allmänhet, innovation – Crowd Science som nytt forskningsparadigm"</w:t>
+        </w:r>
+      </w:hyperlink>
+      <w:r>
+        <w:t xml:space="preserve">, URBSEC, Gothenburg, Sweden.</w:t>
+      </w:r>
+    </w:p>
+    <w:p>
+      <w:pPr>
+        <w:pStyle w:val="Compact"/>
+        <w:numPr>
+          <w:numId w:val="1033"/>
+          <w:ilvl w:val="0"/>
+        </w:numPr>
+      </w:pPr>
+      <w:r>
+        <w:t xml:space="preserve">20130223 -</w:t>
+      </w:r>
+      <w:r>
+        <w:t xml:space="preserve"> </w:t>
+      </w:r>
+      <w:hyperlink r:id="rId238">
+        <w:r>
+          <w:rPr>
+            <w:rStyle w:val="Hyperlink"/>
+          </w:rPr>
+          <w:t xml:space="preserve">"Kommunikation och nätet"</w:t>
+        </w:r>
+      </w:hyperlink>
+      <w:r>
+        <w:t xml:space="preserve">, Smålands Frilansklubb, Växjö, Sweden.</w:t>
+      </w:r>
+    </w:p>
+    <w:p>
+      <w:pPr>
+        <w:pStyle w:val="Compact"/>
+        <w:numPr>
+          <w:numId w:val="1033"/>
+          <w:ilvl w:val="0"/>
+        </w:numPr>
+      </w:pPr>
+      <w:r>
+        <w:t xml:space="preserve">20121207 -</w:t>
+      </w:r>
+      <w:r>
+        <w:t xml:space="preserve"> </w:t>
+      </w:r>
+      <w:hyperlink r:id="rId239">
+        <w:r>
+          <w:rPr>
+            <w:rStyle w:val="Hyperlink"/>
+          </w:rPr>
+          <w:t xml:space="preserve">"Does Internet freedom have a price? Examples from the Arab Spring"</w:t>
+        </w:r>
+      </w:hyperlink>
+      <w:r>
+        <w:t xml:space="preserve">,</w:t>
+      </w:r>
+      <w:r>
+        <w:t xml:space="preserve"> </w:t>
+      </w:r>
+      <w:hyperlink r:id="rId240">
+        <w:r>
+          <w:rPr>
+            <w:rStyle w:val="Hyperlink"/>
+          </w:rPr>
+          <w:t xml:space="preserve">The Third International Conference on Human Rights Education, Jagiellonian University, Krakow, Poland</w:t>
+        </w:r>
+      </w:hyperlink>
+      <w:r>
+        <w:t xml:space="preserve">.</w:t>
+      </w:r>
+    </w:p>
+    <w:p>
+      <w:pPr>
+        <w:pStyle w:val="Compact"/>
+        <w:numPr>
+          <w:numId w:val="1033"/>
+          <w:ilvl w:val="0"/>
+        </w:numPr>
+      </w:pPr>
+      <w:r>
+        <w:t xml:space="preserve">20121105 -</w:t>
+      </w:r>
+      <w:r>
+        <w:t xml:space="preserve"> </w:t>
+      </w:r>
+      <w:hyperlink r:id="rId241">
+        <w:r>
+          <w:rPr>
+            <w:rStyle w:val="Hyperlink"/>
+          </w:rPr>
+          <w:t xml:space="preserve">"Vilken roll spelar de nya internetbaserade medierna i samhällsförändrande aktiviteter?"</w:t>
+        </w:r>
+      </w:hyperlink>
+      <w:r>
+        <w:t xml:space="preserve">, Sigmas inspirationsdag, Gothenburg, Sweden.</w:t>
+      </w:r>
+    </w:p>
+    <w:p>
+      <w:pPr>
+        <w:pStyle w:val="Compact"/>
+        <w:numPr>
+          <w:numId w:val="1033"/>
+          <w:ilvl w:val="0"/>
+        </w:numPr>
+      </w:pPr>
+      <w:r>
+        <w:t xml:space="preserve">20120822 -</w:t>
+      </w:r>
+      <w:r>
+        <w:t xml:space="preserve"> </w:t>
+      </w:r>
+      <w:hyperlink r:id="rId242">
+        <w:r>
+          <w:rPr>
+            <w:rStyle w:val="Hyperlink"/>
+          </w:rPr>
+          <w:t xml:space="preserve">"reSource 002: Out of Place, Out of Time"</w:t>
+        </w:r>
+      </w:hyperlink>
+      <w:r>
+        <w:t xml:space="preserve">, Transmediale, Berlin, Germany.</w:t>
+      </w:r>
+    </w:p>
+    <w:p>
+      <w:pPr>
+        <w:pStyle w:val="Compact"/>
+        <w:numPr>
+          <w:numId w:val="1033"/>
+          <w:ilvl w:val="0"/>
+        </w:numPr>
+      </w:pPr>
+      <w:r>
+        <w:t xml:space="preserve">20120509 -</w:t>
+      </w:r>
+      <w:r>
+        <w:t xml:space="preserve"> </w:t>
+      </w:r>
+      <w:hyperlink r:id="rId243">
+        <w:r>
+          <w:rPr>
+            <w:rStyle w:val="Hyperlink"/>
+          </w:rPr>
+          <w:t xml:space="preserve">"The Arabic Spring. Internet and social media 1. crucial tools in organizing the civil uprisings in Tunis and Egypt."</w:t>
+        </w:r>
+      </w:hyperlink>
+      <w:r>
+        <w:t xml:space="preserve">, Brännpunkt Europa, University of Gothenburg.</w:t>
+      </w:r>
+    </w:p>
+    <w:p>
+      <w:pPr>
+        <w:pStyle w:val="Compact"/>
+        <w:numPr>
+          <w:numId w:val="1033"/>
+          <w:ilvl w:val="0"/>
+        </w:numPr>
+      </w:pPr>
+      <w:r>
+        <w:t xml:space="preserve">20120301 -</w:t>
+      </w:r>
+      <w:r>
+        <w:t xml:space="preserve"> </w:t>
+      </w:r>
+      <w:hyperlink r:id="rId244">
+        <w:r>
+          <w:rPr>
+            <w:rStyle w:val="Hyperlink"/>
+          </w:rPr>
+          <w:t xml:space="preserve">"Humanistisk forskning och engagemang"</w:t>
+        </w:r>
+      </w:hyperlink>
+      <w:r>
+        <w:t xml:space="preserve">, Akademisk kvart, University of Gothenburg, Sweden.</w:t>
+      </w:r>
+    </w:p>
+    <w:p>
+      <w:pPr>
+        <w:pStyle w:val="Compact"/>
+        <w:numPr>
+          <w:numId w:val="1033"/>
+          <w:ilvl w:val="0"/>
+        </w:numPr>
+      </w:pPr>
+      <w:r>
+        <w:t xml:space="preserve">20111124 -</w:t>
+      </w:r>
+      <w:r>
+        <w:t xml:space="preserve"> </w:t>
+      </w:r>
+      <w:hyperlink r:id="rId245">
+        <w:r>
+          <w:rPr>
+            <w:rStyle w:val="Hyperlink"/>
+          </w:rPr>
+          <w:t xml:space="preserve">"Our Internet 1. Our Rights, Our Freedoms"</w:t>
+        </w:r>
+      </w:hyperlink>
+      <w:r>
+        <w:t xml:space="preserve">, Council of Europe, Vienna, Austria.</w:t>
+      </w:r>
+    </w:p>
+    <w:p>
+      <w:pPr>
+        <w:pStyle w:val="Compact"/>
+        <w:numPr>
+          <w:numId w:val="1033"/>
+          <w:ilvl w:val="0"/>
+        </w:numPr>
+      </w:pPr>
+      <w:r>
+        <w:t xml:space="preserve">20111119 - "What will be the needs of tomorrow's leaders", Swedish Embassy Cairo, Cairo, Egypt.</w:t>
+      </w:r>
+    </w:p>
+    <w:p>
+      <w:pPr>
+        <w:pStyle w:val="Compact"/>
+        <w:numPr>
+          <w:numId w:val="1033"/>
+          <w:ilvl w:val="0"/>
+        </w:numPr>
+      </w:pPr>
+      <w:r>
+        <w:t xml:space="preserve">20111022 -</w:t>
+      </w:r>
+      <w:r>
+        <w:t xml:space="preserve"> </w:t>
+      </w:r>
+      <w:hyperlink r:id="rId246">
+        <w:r>
+          <w:rPr>
+            <w:rStyle w:val="Hyperlink"/>
+          </w:rPr>
+          <w:t xml:space="preserve">"Nätaktivism – nya möjligheter men också faror"</w:t>
+        </w:r>
+      </w:hyperlink>
+      <w:r>
+        <w:t xml:space="preserve">. Svenska FN-förbundet, Göteborg, Sweden.</w:t>
+      </w:r>
+    </w:p>
+    <w:p>
+      <w:pPr>
+        <w:pStyle w:val="Compact"/>
+        <w:numPr>
+          <w:numId w:val="1033"/>
+          <w:ilvl w:val="0"/>
+        </w:numPr>
+      </w:pPr>
+      <w:r>
+        <w:t xml:space="preserve">20111304 -</w:t>
+      </w:r>
+      <w:r>
+        <w:t xml:space="preserve"> </w:t>
+      </w:r>
+      <w:hyperlink r:id="rId247">
+        <w:r>
+          <w:rPr>
+            <w:rStyle w:val="Hyperlink"/>
+          </w:rPr>
+          <w:t xml:space="preserve">"Anonymat des communications, sécurité des données, protection des sources"</w:t>
+        </w:r>
+      </w:hyperlink>
+      <w:r>
+        <w:t xml:space="preserve">, Reporters Sans Frontieres, Geneva, Switzerland.</w:t>
+      </w:r>
+    </w:p>
+    <w:p>
+      <w:pPr>
+        <w:pStyle w:val="Compact"/>
+        <w:numPr>
+          <w:numId w:val="1033"/>
+          <w:ilvl w:val="0"/>
+        </w:numPr>
+      </w:pPr>
+      <w:r>
+        <w:t xml:space="preserve">20100504 - "Greens/EFA and Activists Workshop on ACTA and the Public interest", European Parliament, Brussels, Belgium.</w:t>
+      </w:r>
+    </w:p>
+    <w:p>
+      <w:pPr>
+        <w:pStyle w:val="Compact"/>
+        <w:numPr>
+          <w:numId w:val="1033"/>
+          <w:ilvl w:val="0"/>
+        </w:numPr>
+      </w:pPr>
+      <w:r>
+        <w:t xml:space="preserve">20090604 -</w:t>
+      </w:r>
+      <w:r>
+        <w:t xml:space="preserve"> </w:t>
+      </w:r>
+      <w:hyperlink r:id="rId248">
+        <w:r>
+          <w:rPr>
+            <w:rStyle w:val="Hyperlink"/>
+          </w:rPr>
+          <w:t xml:space="preserve">"Information Technology: Provoking or Preventing Conflict"</w:t>
+        </w:r>
+      </w:hyperlink>
+      <w:r>
+        <w:t xml:space="preserve">, Deutsche Welle Global Media Forum, Bonn, Germany.</w:t>
+      </w:r>
+    </w:p>
+    <w:p>
+      <w:pPr>
+        <w:pStyle w:val="Compact"/>
+        <w:numPr>
+          <w:numId w:val="1033"/>
+          <w:ilvl w:val="0"/>
+        </w:numPr>
+      </w:pPr>
+      <w:r>
+        <w:t xml:space="preserve">20091107 -</w:t>
+      </w:r>
+      <w:r>
+        <w:t xml:space="preserve"> </w:t>
+      </w:r>
+      <w:hyperlink r:id="rId249">
+        <w:r>
+          <w:rPr>
+            <w:rStyle w:val="Hyperlink"/>
+          </w:rPr>
+          <w:t xml:space="preserve">"Net Neutrality, Surveillance and how to Re-build Politics"</w:t>
+        </w:r>
+      </w:hyperlink>
+      <w:r>
+        <w:t xml:space="preserve">, Free Society Conference, Gothenburg, Sweden.</w:t>
+      </w:r>
+    </w:p>
+    <w:p>
+      <w:pPr>
+        <w:pStyle w:val="Compact"/>
+        <w:numPr>
+          <w:numId w:val="1033"/>
+          <w:ilvl w:val="0"/>
+        </w:numPr>
+      </w:pPr>
+      <w:r>
+        <w:t xml:space="preserve">20091103 -</w:t>
+      </w:r>
+      <w:r>
+        <w:t xml:space="preserve"> </w:t>
+      </w:r>
+      <w:hyperlink r:id="rId250">
+        <w:r>
+          <w:rPr>
+            <w:rStyle w:val="Hyperlink"/>
+          </w:rPr>
+          <w:t xml:space="preserve">"Revision av telekompaketet"</w:t>
+        </w:r>
+      </w:hyperlink>
+      <w:r>
+        <w:t xml:space="preserve">, Internetdagarna, Stockholm, Sweden.</w:t>
+      </w:r>
+    </w:p>
+    <w:p>
+      <w:pPr>
+        <w:pStyle w:val="Compact"/>
+        <w:numPr>
+          <w:numId w:val="1033"/>
+          <w:ilvl w:val="0"/>
+        </w:numPr>
+      </w:pPr>
+      <w:r>
+        <w:t xml:space="preserve">20091028 - "Invited speaker by the Ministry of Enterprise, Energy and Communications on the implementation of the Telecoms Package", Government of Sweden, Stockholm, Sweden.</w:t>
+      </w:r>
+    </w:p>
+    <w:p>
+      <w:pPr>
+        <w:pStyle w:val="Compact"/>
+        <w:numPr>
+          <w:numId w:val="1033"/>
+          <w:ilvl w:val="0"/>
+        </w:numPr>
+      </w:pPr>
+      <w:r>
+        <w:t xml:space="preserve">20090111 -</w:t>
+      </w:r>
+      <w:r>
+        <w:t xml:space="preserve"> </w:t>
+      </w:r>
+      <w:hyperlink r:id="rId251">
+        <w:r>
+          <w:rPr>
+            <w:rStyle w:val="Hyperlink"/>
+          </w:rPr>
+          <w:t xml:space="preserve">"Lightning talk: Resistance Studies Magazine"</w:t>
+        </w:r>
+      </w:hyperlink>
+      <w:r>
+        <w:t xml:space="preserve">, 25th Chaos Communication Congress, Berlin, Germany.</w:t>
+      </w:r>
+    </w:p>
+    <w:p>
+      <w:pPr>
+        <w:pStyle w:val="Compact"/>
+        <w:numPr>
+          <w:numId w:val="1033"/>
+          <w:ilvl w:val="0"/>
+        </w:numPr>
+      </w:pPr>
+      <w:r>
+        <w:t xml:space="preserve">20081108 -</w:t>
+      </w:r>
+      <w:r>
+        <w:t xml:space="preserve"> </w:t>
+      </w:r>
+      <w:hyperlink r:id="rId252">
+        <w:r>
+          <w:rPr>
+            <w:rStyle w:val="Hyperlink"/>
+          </w:rPr>
+          <w:t xml:space="preserve">"The social impact of IT"</w:t>
+        </w:r>
+      </w:hyperlink>
+      <w:r>
+        <w:t xml:space="preserve">, Krieg und Frieden Digital, Aachen, Germany.</w:t>
+      </w:r>
+    </w:p>
+    <w:p>
+      <w:pPr>
+        <w:pStyle w:val="Heading2"/>
+      </w:pPr>
+      <w:bookmarkStart w:id="253" w:name="formal-education-teaching-in-higher-education-högskolepedagogik"/>
+      <w:bookmarkEnd w:id="253"/>
+      <w:r>
+        <w:t xml:space="preserve">Formal education, Teaching in higher education (Högskolepedagogik)</w:t>
+      </w:r>
+    </w:p>
+    <w:p>
+      <w:pPr>
+        <w:pStyle w:val="Compact"/>
+        <w:numPr>
+          <w:numId w:val="1034"/>
+          <w:ilvl w:val="0"/>
+        </w:numPr>
+      </w:pPr>
+      <w:hyperlink r:id="rId27">
+        <w:r>
+          <w:rPr>
+            <w:rStyle w:val="Hyperlink"/>
+          </w:rPr>
+          <w:t xml:space="preserve">2006. Teaching and Learning in Higher Education</w:t>
+        </w:r>
+      </w:hyperlink>
+      <w:r>
+        <w:t xml:space="preserve"> </w:t>
+      </w:r>
+      <w:r>
+        <w:t xml:space="preserve">(</w:t>
+      </w:r>
+      <w:hyperlink r:id="rId28">
+        <w:r>
+          <w:rPr>
+            <w:rStyle w:val="Hyperlink"/>
+          </w:rPr>
+          <w:t xml:space="preserve">Högskolepedagogik för lärare, PE0940</w:t>
+        </w:r>
+      </w:hyperlink>
+      <w:r>
+        <w:t xml:space="preserve">), 7.5 ECTS.</w:t>
+      </w:r>
+    </w:p>
+    <w:p>
+      <w:pPr>
+        <w:pStyle w:val="Compact"/>
+        <w:numPr>
+          <w:numId w:val="1034"/>
+          <w:ilvl w:val="0"/>
+        </w:numPr>
+      </w:pPr>
+      <w:hyperlink r:id="rId27">
+        <w:r>
+          <w:rPr>
+            <w:rStyle w:val="Hyperlink"/>
+          </w:rPr>
+          <w:t xml:space="preserve">2006. Supervision in Postgraduate Education</w:t>
+        </w:r>
+      </w:hyperlink>
+      <w:r>
+        <w:t xml:space="preserve"> </w:t>
+      </w:r>
+      <w:r>
+        <w:t xml:space="preserve">(</w:t>
+      </w:r>
+      <w:hyperlink r:id="rId29">
+        <w:r>
+          <w:rPr>
+            <w:rStyle w:val="Hyperlink"/>
+          </w:rPr>
+          <w:t xml:space="preserve">Högskolepedagogisk handledning, PD0180</w:t>
+        </w:r>
+      </w:hyperlink>
+      <w:r>
+        <w:t xml:space="preserve">), 7.5 ECTS.</w:t>
+      </w:r>
+    </w:p>
+    <w:p>
+      <w:pPr>
+        <w:pStyle w:val="Compact"/>
+        <w:numPr>
+          <w:numId w:val="1034"/>
+          <w:ilvl w:val="0"/>
+        </w:numPr>
+      </w:pPr>
+      <w:hyperlink r:id="rId30">
+        <w:r>
+          <w:rPr>
+            <w:rStyle w:val="Hyperlink"/>
+          </w:rPr>
+          <w:t xml:space="preserve">2016. Formal credits for the course HPE102 Teaching and learning in Higher Education 2: Discipline Specific Pedagogic</w:t>
+        </w:r>
+      </w:hyperlink>
+      <w:r>
+        <w:t xml:space="preserve">.</w:t>
+      </w:r>
+    </w:p>
+    <w:p>
+      <w:pPr>
+        <w:pStyle w:val="Heading2"/>
+      </w:pPr>
+      <w:bookmarkStart w:id="254" w:name="courses-thesis-supervisionexamination-graduate-level"/>
+      <w:bookmarkEnd w:id="254"/>
+      <w:r>
+        <w:t xml:space="preserve">Courses &amp; Thesis supervision/examination, graduate level</w:t>
+      </w:r>
+    </w:p>
+    <w:p>
+      <w:pPr>
+        <w:pStyle w:val="Heading3"/>
+      </w:pPr>
+      <w:bookmarkStart w:id="255" w:name="theory-of-science-courses"/>
+      <w:bookmarkEnd w:id="255"/>
+      <w:r>
+        <w:t xml:space="preserve">Theory of Science: Courses</w:t>
+      </w:r>
+    </w:p>
+    <w:p>
+      <w:pPr>
+        <w:pStyle w:val="Heading4"/>
+      </w:pPr>
+      <w:bookmarkStart w:id="256" w:name="course-administrator-and-teacher"/>
+      <w:bookmarkEnd w:id="256"/>
+      <w:r>
+        <w:t xml:space="preserve">Course administrator and teacher</w:t>
+      </w:r>
+    </w:p>
+    <w:p>
+      <w:pPr>
+        <w:pStyle w:val="Compact"/>
+        <w:numPr>
+          <w:numId w:val="1035"/>
+          <w:ilvl w:val="0"/>
+        </w:numPr>
+      </w:pPr>
+      <w:r>
+        <w:t xml:space="preserve">2017 (Course administrator together with Mats Dahlström) Digital Research Methods, distance course 15 credits BMBD116h, University of Borås.</w:t>
+      </w:r>
+    </w:p>
+    <w:p>
+      <w:pPr>
+        <w:pStyle w:val="Compact"/>
+        <w:numPr>
+          <w:numId w:val="1035"/>
+          <w:ilvl w:val="0"/>
+        </w:numPr>
+      </w:pPr>
+      <w:r>
+        <w:t xml:space="preserve">2013</w:t>
+      </w:r>
+      <w:r>
+        <w:t xml:space="preserve"> </w:t>
+      </w:r>
+      <w:hyperlink r:id="rId257">
+        <w:r>
+          <w:rPr>
+            <w:rStyle w:val="Hyperlink"/>
+          </w:rPr>
+          <w:t xml:space="preserve">"FHV241 The Strand: People, Knowledge and Public Health Practice"</w:t>
+        </w:r>
+      </w:hyperlink>
+      <w:r>
+        <w:t xml:space="preserve">, 6 ECTS, (Strimman, moment 1: Tre konstruktioner av människan och folkhälsoarbete i praktiken), 1.5 ECTS, Second cycle, University of Gothenburg.</w:t>
+      </w:r>
+    </w:p>
+    <w:p>
+      <w:pPr>
+        <w:pStyle w:val="Compact"/>
+        <w:numPr>
+          <w:numId w:val="1035"/>
+          <w:ilvl w:val="0"/>
+        </w:numPr>
+      </w:pPr>
+      <w:r>
+        <w:t xml:space="preserve">2007 - 2014. (Course administrator 2012 - 2013).</w:t>
+      </w:r>
+      <w:r>
+        <w:t xml:space="preserve"> </w:t>
+      </w:r>
+      <w:hyperlink r:id="rId258">
+        <w:r>
+          <w:rPr>
+            <w:rStyle w:val="Hyperlink"/>
+          </w:rPr>
+          <w:t xml:space="preserve">"NTH001 Theoretical and Historical Perspectives on Science, 7.5 ECTS</w:t>
+        </w:r>
+      </w:hyperlink>
+      <w:r>
+        <w:t xml:space="preserve">, First cycle, University of Gothenburg.</w:t>
+      </w:r>
+    </w:p>
+    <w:p>
+      <w:pPr>
+        <w:pStyle w:val="Compact"/>
+        <w:numPr>
+          <w:numId w:val="1035"/>
+          <w:ilvl w:val="0"/>
+        </w:numPr>
+      </w:pPr>
+      <w:r>
+        <w:t xml:space="preserve">2014</w:t>
+      </w:r>
+      <w:r>
+        <w:t xml:space="preserve"> </w:t>
+      </w:r>
+      <w:hyperlink r:id="rId259">
+        <w:r>
+          <w:rPr>
+            <w:rStyle w:val="Hyperlink"/>
+          </w:rPr>
+          <w:t xml:space="preserve">"VT1101 Classical Theory of Science, Introductory Course (Introduktion till klassisk vetenskapsteori)"</w:t>
+        </w:r>
+      </w:hyperlink>
+      <w:r>
+        <w:t xml:space="preserve">, 15 ECTS, First cycle, University of Gothenburg.</w:t>
+      </w:r>
+    </w:p>
+    <w:p>
+      <w:pPr>
+        <w:pStyle w:val="Compact"/>
+        <w:numPr>
+          <w:numId w:val="1035"/>
+          <w:ilvl w:val="0"/>
+        </w:numPr>
+      </w:pPr>
+      <w:r>
+        <w:t xml:space="preserve">2014</w:t>
+      </w:r>
+      <w:r>
+        <w:t xml:space="preserve"> </w:t>
+      </w:r>
+      <w:hyperlink r:id="rId260">
+        <w:r>
+          <w:rPr>
+            <w:rStyle w:val="Hyperlink"/>
+          </w:rPr>
+          <w:t xml:space="preserve">"VT2106 Classical Theory of Science (Klassisk vetenskapsteori)"</w:t>
+        </w:r>
+      </w:hyperlink>
+      <w:r>
+        <w:t xml:space="preserve">, 15 ECTS, Second cycle level, University of Gothenburg.</w:t>
+      </w:r>
+    </w:p>
+    <w:p>
+      <w:pPr>
+        <w:pStyle w:val="Heading3"/>
+      </w:pPr>
+      <w:bookmarkStart w:id="261" w:name="media-communication-studies-strategic-communication-courses"/>
+      <w:bookmarkEnd w:id="261"/>
+      <w:r>
+        <w:t xml:space="preserve">Media &amp; Communication Studies, Strategic Communication: Courses</w:t>
+      </w:r>
+    </w:p>
+    <w:p>
+      <w:pPr>
+        <w:pStyle w:val="Heading4"/>
+      </w:pPr>
+      <w:bookmarkStart w:id="262" w:name="course-administrator-and-teacher-1"/>
+      <w:bookmarkEnd w:id="262"/>
+      <w:r>
+        <w:t xml:space="preserve">Course administrator and teacher</w:t>
+      </w:r>
+    </w:p>
+    <w:p>
+      <w:pPr>
+        <w:pStyle w:val="Compact"/>
+        <w:numPr>
+          <w:numId w:val="1036"/>
+          <w:ilvl w:val="0"/>
+        </w:numPr>
+      </w:pPr>
+      <w:r>
+        <w:t xml:space="preserve">2018 (Course administrator) "KT2501 V18 Magisteruppsats", 15 ECTS, Second cycle, University of Gothenburg.</w:t>
+      </w:r>
+    </w:p>
+    <w:p>
+      <w:pPr>
+        <w:pStyle w:val="Compact"/>
+        <w:numPr>
+          <w:numId w:val="1036"/>
+          <w:ilvl w:val="0"/>
+        </w:numPr>
+      </w:pPr>
+      <w:r>
+        <w:t xml:space="preserve">2012 1. 2013, 2017. (Course administrator)</w:t>
+      </w:r>
+      <w:r>
+        <w:t xml:space="preserve"> </w:t>
+      </w:r>
+      <w:hyperlink r:id="rId263">
+        <w:r>
+          <w:rPr>
+            <w:rStyle w:val="Hyperlink"/>
+          </w:rPr>
+          <w:t xml:space="preserve">"Communication in New and Social Media"</w:t>
+        </w:r>
+      </w:hyperlink>
+      <w:r>
+        <w:t xml:space="preserve">, 7.5 ECTS, Second cycle, University of Gothenburg.</w:t>
+      </w:r>
+    </w:p>
+    <w:p>
+      <w:pPr>
+        <w:pStyle w:val="Compact"/>
+        <w:numPr>
+          <w:numId w:val="1036"/>
+          <w:ilvl w:val="0"/>
+        </w:numPr>
+      </w:pPr>
+      <w:r>
+        <w:t xml:space="preserve">2005 (Course administrator) "Media, Individual and Every-day Life", 7.5 ECTS, Basic level, University West.</w:t>
+      </w:r>
+    </w:p>
+    <w:p>
+      <w:pPr>
+        <w:pStyle w:val="Compact"/>
+        <w:numPr>
+          <w:numId w:val="1036"/>
+          <w:ilvl w:val="0"/>
+        </w:numPr>
+      </w:pPr>
+      <w:r>
+        <w:t xml:space="preserve">2005 (Course administrator) "Strategic Communication", 7.5 ECTS, Basic level, University West.</w:t>
+      </w:r>
+    </w:p>
+    <w:p>
+      <w:pPr>
+        <w:pStyle w:val="Heading3"/>
+      </w:pPr>
+      <w:bookmarkStart w:id="264" w:name="communication-studies-thesis-supervision-master-magister-level"/>
+      <w:bookmarkEnd w:id="264"/>
+      <w:r>
+        <w:t xml:space="preserve">Communication studies: Thesis supervision, Master (Magister) level}</w:t>
+      </w:r>
+    </w:p>
+    <w:p>
+      <w:pPr>
+        <w:pStyle w:val="FirstParagraph"/>
+      </w:pPr>
+      <w:r>
+        <w:t xml:space="preserve"> </w:t>
+      </w:r>
+    </w:p>
+    <w:p>
+      <w:pPr>
+        <w:pStyle w:val="Compact"/>
+        <w:numPr>
+          <w:numId w:val="1037"/>
+          <w:ilvl w:val="0"/>
+        </w:numPr>
+      </w:pPr>
+      <w:r>
+        <w:t xml:space="preserve">Clara Tortosa (2017) "Vem är göteborgaren i Vårt Göteborg? - En diskursanalys av Vi och dem i en kommuntidning", University of Gothenburg.</w:t>
+      </w:r>
+    </w:p>
+    <w:p>
+      <w:pPr>
+        <w:pStyle w:val="Compact"/>
+        <w:numPr>
+          <w:numId w:val="1037"/>
+          <w:ilvl w:val="0"/>
+        </w:numPr>
+      </w:pPr>
+      <w:r>
+        <w:t xml:space="preserve">Peter Häggbom Norrby (2017) "Medborgaren i kommunens kommunikationspolicy - En jämförelse mellan tio kommuner", University of Gothenburg.</w:t>
+      </w:r>
+    </w:p>
+    <w:p>
+      <w:pPr>
+        <w:pStyle w:val="Compact"/>
+        <w:numPr>
+          <w:numId w:val="1037"/>
+          <w:ilvl w:val="0"/>
+        </w:numPr>
+      </w:pPr>
+      <w:r>
+        <w:t xml:space="preserve">Louise Sjöström (2017), "Från kulturpolitik till kommunikation - En analys av hur fem verksamheters statliga och kommunala uppdrag omsätts i kommunikationen", University of Gothenburg.</w:t>
+      </w:r>
+    </w:p>
+    <w:p>
+      <w:pPr>
+        <w:pStyle w:val="Compact"/>
+        <w:numPr>
+          <w:numId w:val="1037"/>
+          <w:ilvl w:val="0"/>
+        </w:numPr>
+      </w:pPr>
+      <w:r>
+        <w:t xml:space="preserve">Joacim Schmidt (2017)</w:t>
+      </w:r>
+      <w:r>
+        <w:t xml:space="preserve"> </w:t>
+      </w:r>
+      <w:hyperlink r:id="rId265">
+        <w:r>
+          <w:rPr>
+            <w:rStyle w:val="Hyperlink"/>
+          </w:rPr>
+          <w:t xml:space="preserve">"Facebooks möjligheter och risker: En studie om svenska kommuners användande av Facebook"</w:t>
         </w:r>
       </w:hyperlink>
       <w:r>
@@ -6266,1592 +7344,564 @@
       <w:pPr>
         <w:pStyle w:val="Compact"/>
         <w:numPr>
-          <w:numId w:val="1033"/>
-          <w:ilvl w:val="0"/>
-        </w:numPr>
-      </w:pPr>
-      <w:r>
-        <w:t xml:space="preserve">20160912 -</w:t>
-      </w:r>
-      <w:r>
-        <w:t xml:space="preserve"> </w:t>
-      </w:r>
-      <w:hyperlink r:id="rId229">
-        <w:r>
-          <w:rPr>
-            <w:rStyle w:val="Hyperlink"/>
-          </w:rPr>
-          <w:t xml:space="preserve">"Kulturavet som ettor och nollor"</w:t>
-        </w:r>
-      </w:hyperlink>
-      <w:r>
-        <w:t xml:space="preserve">, National Library of Sweden.</w:t>
-      </w:r>
-    </w:p>
-    <w:p>
-      <w:pPr>
-        <w:pStyle w:val="Compact"/>
-        <w:numPr>
-          <w:numId w:val="1033"/>
-          <w:ilvl w:val="0"/>
-        </w:numPr>
-      </w:pPr>
-      <w:r>
-        <w:t xml:space="preserve">20160209 -</w:t>
-      </w:r>
-      <w:r>
-        <w:t xml:space="preserve"> </w:t>
-      </w:r>
-      <w:hyperlink r:id="rId230">
-        <w:r>
-          <w:rPr>
-            <w:rStyle w:val="Hyperlink"/>
-          </w:rPr>
-          <w:t xml:space="preserve">"Sara Ahmed 1. lycka, olycka och falskt medvetande"</w:t>
-        </w:r>
-      </w:hyperlink>
-      <w:r>
-        <w:t xml:space="preserve">, ABF, Göteborg, Sweden.</w:t>
-      </w:r>
-    </w:p>
-    <w:p>
-      <w:pPr>
-        <w:pStyle w:val="Compact"/>
-        <w:numPr>
-          <w:numId w:val="1033"/>
-          <w:ilvl w:val="0"/>
-        </w:numPr>
-      </w:pPr>
-      <w:r>
-        <w:t xml:space="preserve">20150929 -</w:t>
-      </w:r>
-      <w:r>
-        <w:t xml:space="preserve"> </w:t>
-      </w:r>
-      <w:hyperlink r:id="rId231">
-        <w:r>
-          <w:rPr>
-            <w:rStyle w:val="Hyperlink"/>
-          </w:rPr>
-          <w:t xml:space="preserve">"Spionen i Fickan"</w:t>
-        </w:r>
-      </w:hyperlink>
-      <w:r>
-        <w:t xml:space="preserve">, Näckrostimmen, University of Gothenburg.</w:t>
-      </w:r>
-    </w:p>
-    <w:p>
-      <w:pPr>
-        <w:pStyle w:val="Compact"/>
-        <w:numPr>
-          <w:numId w:val="1033"/>
-          <w:ilvl w:val="0"/>
-        </w:numPr>
-      </w:pPr>
-      <w:r>
-        <w:t xml:space="preserve">20151209 -</w:t>
-      </w:r>
-      <w:r>
-        <w:t xml:space="preserve"> </w:t>
-      </w:r>
-      <w:hyperlink r:id="rId232">
-        <w:r>
-          <w:rPr>
-            <w:rStyle w:val="Hyperlink"/>
-          </w:rPr>
-          <w:t xml:space="preserve">"Samtal om Tusen Platåer"</w:t>
-        </w:r>
-      </w:hyperlink>
-      <w:r>
-        <w:t xml:space="preserve">, Bio Rio, Stockholm, Sweden.</w:t>
-      </w:r>
-    </w:p>
-    <w:p>
-      <w:pPr>
-        <w:pStyle w:val="Compact"/>
-        <w:numPr>
-          <w:numId w:val="1033"/>
-          <w:ilvl w:val="0"/>
-        </w:numPr>
-      </w:pPr>
-      <w:r>
-        <w:t xml:space="preserve">20151020 -</w:t>
-      </w:r>
-      <w:r>
-        <w:t xml:space="preserve"> </w:t>
-      </w:r>
-      <w:hyperlink r:id="rId233">
-        <w:r>
-          <w:rPr>
-            <w:rStyle w:val="Hyperlink"/>
-          </w:rPr>
-          <w:t xml:space="preserve">"Statens röst digitaliserad"</w:t>
-        </w:r>
-      </w:hyperlink>
-      <w:r>
-        <w:t xml:space="preserve">, National Library of Sweden.</w:t>
-      </w:r>
-    </w:p>
-    <w:p>
-      <w:pPr>
-        <w:pStyle w:val="Compact"/>
-        <w:numPr>
-          <w:numId w:val="1033"/>
-          <w:ilvl w:val="0"/>
-        </w:numPr>
-      </w:pPr>
-      <w:r>
-        <w:t xml:space="preserve">20141126 -</w:t>
-      </w:r>
-      <w:r>
-        <w:t xml:space="preserve"> </w:t>
-      </w:r>
-      <w:hyperlink r:id="rId234">
-        <w:r>
-          <w:rPr>
-            <w:rStyle w:val="Hyperlink"/>
-          </w:rPr>
-          <w:t xml:space="preserve">Tunnelpolitik</w:t>
-        </w:r>
-      </w:hyperlink>
-      <w:r>
-        <w:t xml:space="preserve">, Konsthallen, Gothenburg.</w:t>
-      </w:r>
-    </w:p>
-    <w:p>
-      <w:pPr>
-        <w:pStyle w:val="Compact"/>
-        <w:numPr>
-          <w:numId w:val="1033"/>
-          <w:ilvl w:val="0"/>
-        </w:numPr>
-      </w:pPr>
-      <w:r>
-        <w:t xml:space="preserve">20141122 -</w:t>
-      </w:r>
-      <w:r>
-        <w:t xml:space="preserve"> </w:t>
-      </w:r>
-      <w:hyperlink r:id="rId235">
-        <w:r>
-          <w:rPr>
-            <w:rStyle w:val="Hyperlink"/>
-          </w:rPr>
-          <w:t xml:space="preserve">"Re-building a common internet"</w:t>
-        </w:r>
-      </w:hyperlink>
-      <w:r>
-        <w:t xml:space="preserve">, Verkko Suljettu, Helsinki, Finland.</w:t>
-      </w:r>
-    </w:p>
-    <w:p>
-      <w:pPr>
-        <w:pStyle w:val="Compact"/>
-        <w:numPr>
-          <w:numId w:val="1033"/>
-          <w:ilvl w:val="0"/>
-        </w:numPr>
-      </w:pPr>
-      <w:r>
-        <w:t xml:space="preserve">20140604 -</w:t>
-      </w:r>
-      <w:r>
-        <w:t xml:space="preserve"> </w:t>
-      </w:r>
-      <w:hyperlink r:id="rId236">
-        <w:r>
-          <w:rPr>
-            <w:rStyle w:val="Hyperlink"/>
-          </w:rPr>
-          <w:t xml:space="preserve">"Forskning, allmänhet, innovation – Crowd Science som nytt forskningsparadigm"</w:t>
-        </w:r>
-      </w:hyperlink>
-      <w:r>
-        <w:t xml:space="preserve">, URBSEC, Gothenburg, Sweden.</w:t>
-      </w:r>
-    </w:p>
-    <w:p>
-      <w:pPr>
-        <w:pStyle w:val="Compact"/>
-        <w:numPr>
-          <w:numId w:val="1033"/>
-          <w:ilvl w:val="0"/>
-        </w:numPr>
-      </w:pPr>
-      <w:r>
-        <w:t xml:space="preserve">20130223 -</w:t>
-      </w:r>
-      <w:r>
-        <w:t xml:space="preserve"> </w:t>
-      </w:r>
-      <w:hyperlink r:id="rId237">
-        <w:r>
-          <w:rPr>
-            <w:rStyle w:val="Hyperlink"/>
-          </w:rPr>
-          <w:t xml:space="preserve">"Kommunikation och nätet"</w:t>
-        </w:r>
-      </w:hyperlink>
-      <w:r>
-        <w:t xml:space="preserve">, Smålands Frilansklubb, Växjö, Sweden.</w:t>
-      </w:r>
-    </w:p>
-    <w:p>
-      <w:pPr>
-        <w:pStyle w:val="Compact"/>
-        <w:numPr>
-          <w:numId w:val="1033"/>
-          <w:ilvl w:val="0"/>
-        </w:numPr>
-      </w:pPr>
-      <w:r>
-        <w:t xml:space="preserve">20121207 -</w:t>
-      </w:r>
-      <w:r>
-        <w:t xml:space="preserve"> </w:t>
-      </w:r>
-      <w:hyperlink r:id="rId238">
-        <w:r>
-          <w:rPr>
-            <w:rStyle w:val="Hyperlink"/>
-          </w:rPr>
-          <w:t xml:space="preserve">"Does Internet freedom have a price? Examples from the Arab Spring"</w:t>
-        </w:r>
-      </w:hyperlink>
-      <w:r>
-        <w:t xml:space="preserve">,</w:t>
-      </w:r>
-      <w:r>
-        <w:t xml:space="preserve"> </w:t>
-      </w:r>
-      <w:hyperlink r:id="rId239">
-        <w:r>
-          <w:rPr>
-            <w:rStyle w:val="Hyperlink"/>
-          </w:rPr>
-          <w:t xml:space="preserve">The Third International Conference on Human Rights Education, Jagiellonian University, Krakow, Poland</w:t>
-        </w:r>
-      </w:hyperlink>
-      <w:r>
-        <w:t xml:space="preserve">.</w:t>
-      </w:r>
-    </w:p>
-    <w:p>
-      <w:pPr>
-        <w:pStyle w:val="Compact"/>
-        <w:numPr>
-          <w:numId w:val="1033"/>
-          <w:ilvl w:val="0"/>
-        </w:numPr>
-      </w:pPr>
-      <w:r>
-        <w:t xml:space="preserve">20121105 -</w:t>
-      </w:r>
-      <w:r>
-        <w:t xml:space="preserve"> </w:t>
-      </w:r>
-      <w:hyperlink r:id="rId240">
-        <w:r>
-          <w:rPr>
-            <w:rStyle w:val="Hyperlink"/>
-          </w:rPr>
-          <w:t xml:space="preserve">"Vilken roll spelar de nya internetbaserade medierna i samhällsförändrande aktiviteter?"</w:t>
-        </w:r>
-      </w:hyperlink>
-      <w:r>
-        <w:t xml:space="preserve">, Sigmas inspirationsdag, Gothenburg, Sweden.</w:t>
-      </w:r>
-    </w:p>
-    <w:p>
-      <w:pPr>
-        <w:pStyle w:val="Compact"/>
-        <w:numPr>
-          <w:numId w:val="1033"/>
-          <w:ilvl w:val="0"/>
-        </w:numPr>
-      </w:pPr>
-      <w:r>
-        <w:t xml:space="preserve">20120822 -</w:t>
-      </w:r>
-      <w:r>
-        <w:t xml:space="preserve"> </w:t>
-      </w:r>
-      <w:hyperlink r:id="rId241">
-        <w:r>
-          <w:rPr>
-            <w:rStyle w:val="Hyperlink"/>
-          </w:rPr>
-          <w:t xml:space="preserve">"reSource 002: Out of Place, Out of Time"</w:t>
-        </w:r>
-      </w:hyperlink>
-      <w:r>
-        <w:t xml:space="preserve">, Transmediale, Berlin, Germany.</w:t>
-      </w:r>
-    </w:p>
-    <w:p>
-      <w:pPr>
-        <w:pStyle w:val="Compact"/>
-        <w:numPr>
-          <w:numId w:val="1033"/>
-          <w:ilvl w:val="0"/>
-        </w:numPr>
-      </w:pPr>
-      <w:r>
-        <w:t xml:space="preserve">20120509 -</w:t>
-      </w:r>
-      <w:r>
-        <w:t xml:space="preserve"> </w:t>
-      </w:r>
-      <w:hyperlink r:id="rId242">
-        <w:r>
-          <w:rPr>
-            <w:rStyle w:val="Hyperlink"/>
-          </w:rPr>
-          <w:t xml:space="preserve">"The Arabic Spring. Internet and social media 1. crucial tools in organizing the civil uprisings in Tunis and Egypt."</w:t>
-        </w:r>
-      </w:hyperlink>
-      <w:r>
-        <w:t xml:space="preserve">, Brännpunkt Europa, University of Gothenburg.</w:t>
-      </w:r>
-    </w:p>
-    <w:p>
-      <w:pPr>
-        <w:pStyle w:val="Compact"/>
-        <w:numPr>
-          <w:numId w:val="1033"/>
-          <w:ilvl w:val="0"/>
-        </w:numPr>
-      </w:pPr>
-      <w:r>
-        <w:t xml:space="preserve">20120301 -</w:t>
-      </w:r>
-      <w:r>
-        <w:t xml:space="preserve"> </w:t>
-      </w:r>
-      <w:hyperlink r:id="rId243">
-        <w:r>
-          <w:rPr>
-            <w:rStyle w:val="Hyperlink"/>
-          </w:rPr>
-          <w:t xml:space="preserve">"Humanistisk forskning och engagemang"</w:t>
-        </w:r>
-      </w:hyperlink>
-      <w:r>
-        <w:t xml:space="preserve">, Akademisk kvart, University of Gothenburg, Sweden.</w:t>
-      </w:r>
-    </w:p>
-    <w:p>
-      <w:pPr>
-        <w:pStyle w:val="Compact"/>
-        <w:numPr>
-          <w:numId w:val="1033"/>
-          <w:ilvl w:val="0"/>
-        </w:numPr>
-      </w:pPr>
-      <w:r>
-        <w:t xml:space="preserve">20111124 -</w:t>
-      </w:r>
-      <w:r>
-        <w:t xml:space="preserve"> </w:t>
-      </w:r>
-      <w:hyperlink r:id="rId244">
-        <w:r>
-          <w:rPr>
-            <w:rStyle w:val="Hyperlink"/>
-          </w:rPr>
-          <w:t xml:space="preserve">"Our Internet 1. Our Rights, Our Freedoms"</w:t>
-        </w:r>
-      </w:hyperlink>
-      <w:r>
-        <w:t xml:space="preserve">, Council of Europe, Vienna, Austria.</w:t>
-      </w:r>
-    </w:p>
-    <w:p>
-      <w:pPr>
-        <w:pStyle w:val="Compact"/>
-        <w:numPr>
-          <w:numId w:val="1033"/>
-          <w:ilvl w:val="0"/>
-        </w:numPr>
-      </w:pPr>
-      <w:r>
-        <w:t xml:space="preserve">20111119 - "What will be the needs of tomorrow's leaders", Swedish Embassy Cairo, Cairo, Egypt.</w:t>
-      </w:r>
-    </w:p>
-    <w:p>
-      <w:pPr>
-        <w:pStyle w:val="Compact"/>
-        <w:numPr>
-          <w:numId w:val="1033"/>
-          <w:ilvl w:val="0"/>
-        </w:numPr>
-      </w:pPr>
-      <w:r>
-        <w:t xml:space="preserve">20111022 -</w:t>
-      </w:r>
-      <w:r>
-        <w:t xml:space="preserve"> </w:t>
-      </w:r>
-      <w:hyperlink r:id="rId245">
-        <w:r>
-          <w:rPr>
-            <w:rStyle w:val="Hyperlink"/>
-          </w:rPr>
-          <w:t xml:space="preserve">"Nätaktivism – nya möjligheter men också faror"</w:t>
-        </w:r>
-      </w:hyperlink>
-      <w:r>
-        <w:t xml:space="preserve">. Svenska FN-förbundet, Göteborg, Sweden.</w:t>
-      </w:r>
-    </w:p>
-    <w:p>
-      <w:pPr>
-        <w:pStyle w:val="Compact"/>
-        <w:numPr>
-          <w:numId w:val="1033"/>
-          <w:ilvl w:val="0"/>
-        </w:numPr>
-      </w:pPr>
-      <w:r>
-        <w:t xml:space="preserve">20111304 -</w:t>
-      </w:r>
-      <w:r>
-        <w:t xml:space="preserve"> </w:t>
-      </w:r>
-      <w:hyperlink r:id="rId246">
-        <w:r>
-          <w:rPr>
-            <w:rStyle w:val="Hyperlink"/>
-          </w:rPr>
-          <w:t xml:space="preserve">"Anonymat des communications, sécurité des données, protection des sources"</w:t>
-        </w:r>
-      </w:hyperlink>
-      <w:r>
-        <w:t xml:space="preserve">, Reporters Sans Frontieres, Geneva, Switzerland.</w:t>
-      </w:r>
-    </w:p>
-    <w:p>
-      <w:pPr>
-        <w:pStyle w:val="Compact"/>
-        <w:numPr>
-          <w:numId w:val="1033"/>
-          <w:ilvl w:val="0"/>
-        </w:numPr>
-      </w:pPr>
-      <w:r>
-        <w:t xml:space="preserve">20100504 - "Greens/EFA and Activists Workshop on ACTA and the Public interest", European Parliament, Brussels, Belgium.</w:t>
-      </w:r>
-    </w:p>
-    <w:p>
-      <w:pPr>
-        <w:pStyle w:val="Compact"/>
-        <w:numPr>
-          <w:numId w:val="1033"/>
-          <w:ilvl w:val="0"/>
-        </w:numPr>
-      </w:pPr>
-      <w:r>
-        <w:t xml:space="preserve">20090604 -</w:t>
-      </w:r>
-      <w:r>
-        <w:t xml:space="preserve"> </w:t>
-      </w:r>
-      <w:hyperlink r:id="rId247">
-        <w:r>
-          <w:rPr>
-            <w:rStyle w:val="Hyperlink"/>
-          </w:rPr>
-          <w:t xml:space="preserve">"Information Technology: Provoking or Preventing Conflict"</w:t>
-        </w:r>
-      </w:hyperlink>
-      <w:r>
-        <w:t xml:space="preserve">, Deutsche Welle Global Media Forum, Bonn, Germany.</w:t>
-      </w:r>
-    </w:p>
-    <w:p>
-      <w:pPr>
-        <w:pStyle w:val="Compact"/>
-        <w:numPr>
-          <w:numId w:val="1033"/>
-          <w:ilvl w:val="0"/>
-        </w:numPr>
-      </w:pPr>
-      <w:r>
-        <w:t xml:space="preserve">20091107 -</w:t>
-      </w:r>
-      <w:r>
-        <w:t xml:space="preserve"> </w:t>
-      </w:r>
-      <w:hyperlink r:id="rId248">
-        <w:r>
-          <w:rPr>
-            <w:rStyle w:val="Hyperlink"/>
-          </w:rPr>
-          <w:t xml:space="preserve">"Net Neutrality, Surveillance and how to Re-build Politics"</w:t>
-        </w:r>
-      </w:hyperlink>
-      <w:r>
-        <w:t xml:space="preserve">, Free Society Conference, Gothenburg, Sweden.</w:t>
-      </w:r>
-    </w:p>
-    <w:p>
-      <w:pPr>
-        <w:pStyle w:val="Compact"/>
-        <w:numPr>
-          <w:numId w:val="1033"/>
-          <w:ilvl w:val="0"/>
-        </w:numPr>
-      </w:pPr>
-      <w:r>
-        <w:t xml:space="preserve">20091103 -</w:t>
-      </w:r>
-      <w:r>
-        <w:t xml:space="preserve"> </w:t>
-      </w:r>
-      <w:hyperlink r:id="rId249">
-        <w:r>
-          <w:rPr>
-            <w:rStyle w:val="Hyperlink"/>
-          </w:rPr>
-          <w:t xml:space="preserve">"Revision av telekompaketet"</w:t>
-        </w:r>
-      </w:hyperlink>
-      <w:r>
-        <w:t xml:space="preserve">, Internetdagarna, Stockholm, Sweden.</w:t>
-      </w:r>
-    </w:p>
-    <w:p>
-      <w:pPr>
-        <w:pStyle w:val="Compact"/>
-        <w:numPr>
-          <w:numId w:val="1033"/>
-          <w:ilvl w:val="0"/>
-        </w:numPr>
-      </w:pPr>
-      <w:r>
-        <w:t xml:space="preserve">20091028 - "Invited speaker by the Ministry of Enterprise, Energy and Communications on the implementation of the Telecoms Package", Government of Sweden, Stockholm, Sweden.</w:t>
-      </w:r>
-    </w:p>
-    <w:p>
-      <w:pPr>
-        <w:pStyle w:val="Compact"/>
-        <w:numPr>
-          <w:numId w:val="1033"/>
-          <w:ilvl w:val="0"/>
-        </w:numPr>
-      </w:pPr>
-      <w:r>
-        <w:t xml:space="preserve">20090111 -</w:t>
-      </w:r>
-      <w:r>
-        <w:t xml:space="preserve"> </w:t>
-      </w:r>
-      <w:hyperlink r:id="rId250">
-        <w:r>
-          <w:rPr>
-            <w:rStyle w:val="Hyperlink"/>
-          </w:rPr>
-          <w:t xml:space="preserve">"Lightning talk: Resistance Studies Magazine"</w:t>
-        </w:r>
-      </w:hyperlink>
-      <w:r>
-        <w:t xml:space="preserve">, 25th Chaos Communication Congress, Berlin, Germany.</w:t>
-      </w:r>
-    </w:p>
-    <w:p>
-      <w:pPr>
-        <w:pStyle w:val="Compact"/>
-        <w:numPr>
-          <w:numId w:val="1033"/>
-          <w:ilvl w:val="0"/>
-        </w:numPr>
-      </w:pPr>
-      <w:r>
-        <w:t xml:space="preserve">20081108 -</w:t>
-      </w:r>
-      <w:r>
-        <w:t xml:space="preserve"> </w:t>
-      </w:r>
-      <w:hyperlink r:id="rId251">
-        <w:r>
-          <w:rPr>
-            <w:rStyle w:val="Hyperlink"/>
-          </w:rPr>
-          <w:t xml:space="preserve">"The social impact of IT"</w:t>
-        </w:r>
-      </w:hyperlink>
-      <w:r>
-        <w:t xml:space="preserve">, Krieg und Frieden Digital, Aachen, Germany.</w:t>
+          <w:numId w:val="1037"/>
+          <w:ilvl w:val="0"/>
+        </w:numPr>
+      </w:pPr>
+      <w:r>
+        <w:t xml:space="preserve">Sofie Andersson (2013) "Det kommunikativa målarbetet – en kommunal budgetresa från politiker till medarbetare", University of Gothenburg.</w:t>
+      </w:r>
+    </w:p>
+    <w:p>
+      <w:pPr>
+        <w:pStyle w:val="Compact"/>
+        <w:numPr>
+          <w:numId w:val="1037"/>
+          <w:ilvl w:val="0"/>
+        </w:numPr>
+      </w:pPr>
+      <w:r>
+        <w:t xml:space="preserve">Malin Arosilta (2013) "Demokratiska värden som varumärke - En studie om "Göteborg 2021".", University of Gothenburg.</w:t>
+      </w:r>
+    </w:p>
+    <w:p>
+      <w:pPr>
+        <w:pStyle w:val="Compact"/>
+        <w:numPr>
+          <w:numId w:val="1037"/>
+          <w:ilvl w:val="0"/>
+        </w:numPr>
+      </w:pPr>
+      <w:r>
+        <w:t xml:space="preserve">Anna Cöster (2013) "Att vara kyrka på internet. Svenska kyrkan i sociala medier.", University of Gothenburg.</w:t>
+      </w:r>
+    </w:p>
+    <w:p>
+      <w:pPr>
+        <w:pStyle w:val="Compact"/>
+        <w:numPr>
+          <w:numId w:val="1037"/>
+          <w:ilvl w:val="0"/>
+        </w:numPr>
+      </w:pPr>
+      <w:r>
+        <w:t xml:space="preserve">Charlotta Dahlberg (2013) "Utbildning till salu - gymnasieskolors kommunikativa strategier. ", University of Gothenburg.</w:t>
+      </w:r>
+    </w:p>
+    <w:p>
+      <w:pPr>
+        <w:pStyle w:val="Compact"/>
+        <w:numPr>
+          <w:numId w:val="1037"/>
+          <w:ilvl w:val="0"/>
+        </w:numPr>
+      </w:pPr>
+      <w:r>
+        <w:t xml:space="preserve">Jenny Fogelberg (2013) "Kommunen i sociala medier - transparens och medborgardialog i Varbergs kommun.", University of Gothenburg.</w:t>
+      </w:r>
+    </w:p>
+    <w:p>
+      <w:pPr>
+        <w:pStyle w:val="Compact"/>
+        <w:numPr>
+          <w:numId w:val="1037"/>
+          <w:ilvl w:val="0"/>
+        </w:numPr>
+      </w:pPr>
+      <w:r>
+        <w:t xml:space="preserve">Daniel Alexander Jansson (2013) "Felaktiga Förväntningar - en studie av Arbetsförmedlingens kommunikation mot ungdomar", University of Gothenburg.</w:t>
+      </w:r>
+    </w:p>
+    <w:p>
+      <w:pPr>
+        <w:pStyle w:val="Compact"/>
+        <w:numPr>
+          <w:numId w:val="1037"/>
+          <w:ilvl w:val="0"/>
+        </w:numPr>
+      </w:pPr>
+      <w:r>
+        <w:t xml:space="preserve">Sven Lindström (2013) "Vad håller vi på med? - En kartläggning av kommunikationsprocessen kring kampanjen ”Vad håller du på med?”", University of Gothenburg.</w:t>
+      </w:r>
+    </w:p>
+    <w:p>
+      <w:pPr>
+        <w:pStyle w:val="Compact"/>
+        <w:numPr>
+          <w:numId w:val="1037"/>
+          <w:ilvl w:val="0"/>
+        </w:numPr>
+      </w:pPr>
+      <w:r>
+        <w:t xml:space="preserve">Sunanda Malm (2013) " Målförståelse, kommunikation och varumärkesarbete på en svensk myndighet, sett ur ett medarbetarperspektiv"", University of Gothenburg.</w:t>
+      </w:r>
+    </w:p>
+    <w:p>
+      <w:pPr>
+        <w:pStyle w:val="Compact"/>
+        <w:numPr>
+          <w:numId w:val="1037"/>
+          <w:ilvl w:val="0"/>
+        </w:numPr>
+      </w:pPr>
+      <w:r>
+        <w:t xml:space="preserve">Maria Pettersson (2013) ""Vissa saker är bara jävligt svårt att prata om" - Om ungas användning av internet för terapeutiska samtal.", University of Gothenburg.</w:t>
+      </w:r>
+    </w:p>
+    <w:p>
+      <w:pPr>
+        <w:pStyle w:val="Compact"/>
+        <w:numPr>
+          <w:numId w:val="1037"/>
+          <w:ilvl w:val="0"/>
+        </w:numPr>
+      </w:pPr>
+      <w:r>
+        <w:t xml:space="preserve">Annie Sjölund (2013) "Skall man skjuta får man ju vårda också" - En studie om sjuksköterskors uppfattningar om Försvarsmakten", University of Gothenburg.</w:t>
+      </w:r>
+    </w:p>
+    <w:p>
+      <w:pPr>
+        <w:pStyle w:val="Compact"/>
+        <w:numPr>
+          <w:numId w:val="1037"/>
+          <w:ilvl w:val="0"/>
+        </w:numPr>
+      </w:pPr>
+      <w:r>
+        <w:t xml:space="preserve">Agneta Slonawski (2013) "”Jag tror man mest söker information hos kompisar eller på nätet.” - Förutsättningar för att nå unga med information om alkohol och droger för Mini-Maria Göteborg.", University of Gothenburg.</w:t>
+      </w:r>
+    </w:p>
+    <w:p>
+      <w:pPr>
+        <w:pStyle w:val="Compact"/>
+        <w:numPr>
+          <w:numId w:val="1037"/>
+          <w:ilvl w:val="0"/>
+        </w:numPr>
+      </w:pPr>
+      <w:r>
+        <w:t xml:space="preserve">Karin Svenner (2013) "Synen på kommunikation - en kvalitativ innehållsanalys av femton kommunikationspolicyer i offentlig förvaltning", University of Gothenburg.</w:t>
+      </w:r>
+    </w:p>
+    <w:p>
+      <w:pPr>
+        <w:pStyle w:val="Compact"/>
+        <w:numPr>
+          <w:numId w:val="1037"/>
+          <w:ilvl w:val="0"/>
+        </w:numPr>
+      </w:pPr>
+      <w:r>
+        <w:t xml:space="preserve">Lovisa Vasiliou (2013) "1.000 bilder av Värmland - En studie av Region Värmlands kommunikationsprocess inför skrivandet av Värmlandsstrategin", University of Gothenburg.</w:t>
+      </w:r>
+    </w:p>
+    <w:p>
+      <w:pPr>
+        <w:pStyle w:val="Compact"/>
+        <w:numPr>
+          <w:numId w:val="1037"/>
+          <w:ilvl w:val="0"/>
+        </w:numPr>
+      </w:pPr>
+      <w:r>
+        <w:t xml:space="preserve">Jörgen Wade (2013) "Förväntningar på socialt intranät och vilken syn på organisationskommunikation dessa förväntningar reflekterar", University of Gothenburg.</w:t>
+      </w:r>
+    </w:p>
+    <w:p>
+      <w:pPr>
+        <w:pStyle w:val="Heading3"/>
+      </w:pPr>
+      <w:bookmarkStart w:id="266" w:name="media-and-communication-studies-thesis-supervision-bachelor-level"/>
+      <w:bookmarkEnd w:id="266"/>
+      <w:r>
+        <w:t xml:space="preserve">Media and communication studies: Thesis supervision, bachelor level</w:t>
+      </w:r>
+    </w:p>
+    <w:p>
+      <w:pPr>
+        <w:pStyle w:val="Compact"/>
+        <w:numPr>
+          <w:numId w:val="1038"/>
+          <w:ilvl w:val="0"/>
+        </w:numPr>
+      </w:pPr>
+      <w:r>
+        <w:t xml:space="preserve">Charlotta Windeman och Linda Andreasson (2006)</w:t>
+      </w:r>
+      <w:r>
+        <w:t xml:space="preserve"> </w:t>
+      </w:r>
+      <w:hyperlink r:id="rId267">
+        <w:r>
+          <w:rPr>
+            <w:rStyle w:val="Hyperlink"/>
+          </w:rPr>
+          <w:t xml:space="preserve">"Meningen måste ju vara att få folk till butiken: en kvalitativ studie av ICA respektive Coop:s profiler och images"</w:t>
+        </w:r>
+      </w:hyperlink>
+      <w:r>
+        <w:t xml:space="preserve">, University West, Media &amp; Communication studies.</w:t>
+      </w:r>
+    </w:p>
+    <w:p>
+      <w:pPr>
+        <w:pStyle w:val="Compact"/>
+        <w:numPr>
+          <w:numId w:val="1038"/>
+          <w:ilvl w:val="0"/>
+        </w:numPr>
+      </w:pPr>
+      <w:r>
+        <w:t xml:space="preserve">Andreas Johansson och Ellinor Wetterblad (2006)</w:t>
+      </w:r>
+      <w:r>
+        <w:t xml:space="preserve"> </w:t>
+      </w:r>
+      <w:hyperlink r:id="rId267">
+        <w:r>
+          <w:rPr>
+            <w:rStyle w:val="Hyperlink"/>
+          </w:rPr>
+          <w:t xml:space="preserve">"Organisationers medierelationer : en kvantitativ kartläggning av organisationers mediekontakt och medieverktyg"</w:t>
+        </w:r>
+      </w:hyperlink>
+      <w:r>
+        <w:t xml:space="preserve">, University West, Media &amp; Communication studies.</w:t>
+      </w:r>
+    </w:p>
+    <w:p>
+      <w:pPr>
+        <w:pStyle w:val="Compact"/>
+        <w:numPr>
+          <w:numId w:val="1038"/>
+          <w:ilvl w:val="0"/>
+        </w:numPr>
+      </w:pPr>
+      <w:r>
+        <w:t xml:space="preserve">Lars Karlsson (2006)</w:t>
+      </w:r>
+      <w:r>
+        <w:t xml:space="preserve"> </w:t>
+      </w:r>
+      <w:hyperlink r:id="rId268">
+        <w:r>
+          <w:rPr>
+            <w:rStyle w:val="Hyperlink"/>
+          </w:rPr>
+          <w:t xml:space="preserve">"Primitiv och utan identitet : en kvalitativ analys av synen på "den andre" i Metros pratbubbletävling"</w:t>
+        </w:r>
+      </w:hyperlink>
+      <w:r>
+        <w:t xml:space="preserve">, University West, Media &amp; Communication studies.</w:t>
+      </w:r>
+    </w:p>
+    <w:p>
+      <w:pPr>
+        <w:pStyle w:val="Compact"/>
+        <w:numPr>
+          <w:numId w:val="1038"/>
+          <w:ilvl w:val="0"/>
+        </w:numPr>
+      </w:pPr>
+      <w:r>
+        <w:t xml:space="preserve">Tobias Hagrenius (2006)</w:t>
+      </w:r>
+      <w:r>
+        <w:t xml:space="preserve"> </w:t>
+      </w:r>
+      <w:hyperlink r:id="rId269">
+        <w:r>
+          <w:rPr>
+            <w:rStyle w:val="Hyperlink"/>
+          </w:rPr>
+          <w:t xml:space="preserve">"Samma nyheter i olika tidningar? en kvalitativ innehållsanalys på tre gratistidningar"</w:t>
+        </w:r>
+      </w:hyperlink>
+      <w:r>
+        <w:t xml:space="preserve">, University West, Media &amp; Communication studies.</w:t>
+      </w:r>
+    </w:p>
+    <w:p>
+      <w:pPr>
+        <w:pStyle w:val="Compact"/>
+        <w:numPr>
+          <w:numId w:val="1038"/>
+          <w:ilvl w:val="0"/>
+        </w:numPr>
+      </w:pPr>
+      <w:r>
+        <w:t xml:space="preserve">Jelena Siric, Lorans Zaya (2005) "Släpp in mig, yao! En studie om den kontroversiella tidningen Gringo", University West, Media &amp; Communication studies.</w:t>
+      </w:r>
+    </w:p>
+    <w:p>
+      <w:pPr>
+        <w:pStyle w:val="Compact"/>
+        <w:numPr>
+          <w:numId w:val="1038"/>
+          <w:ilvl w:val="0"/>
+        </w:numPr>
+      </w:pPr>
+      <w:r>
+        <w:t xml:space="preserve">Jeanette Borg, Karolina Colliander (2005) "Kolla - Kollektivtrafik åt alla", University West, Media &amp; Communication studies.</w:t>
+      </w:r>
+    </w:p>
+    <w:p>
+      <w:pPr>
+        <w:pStyle w:val="Compact"/>
+        <w:numPr>
+          <w:numId w:val="1038"/>
+          <w:ilvl w:val="0"/>
+        </w:numPr>
+      </w:pPr>
+      <w:r>
+        <w:t xml:space="preserve">Annika Jonasson och Tina Nyrén (2005) "Terrorism är kommunikation. En diskursanalys av Aftonbladet, Dagens Nyheter och Svenska Dagbladets rapportering av terrordåden vid München 1972, Lockerbie 1988 och World Trade Center 2001", University West, Media &amp; Communication studies.</w:t>
+      </w:r>
+    </w:p>
+    <w:p>
+      <w:pPr>
+        <w:pStyle w:val="Compact"/>
+        <w:numPr>
+          <w:numId w:val="1038"/>
+          <w:ilvl w:val="0"/>
+        </w:numPr>
+      </w:pPr>
+      <w:r>
+        <w:t xml:space="preserve">Daniel Sjöberg (2004) "Ideologi i amerikanska programprodukter - En receptionsanalys av programmet L-word baserad på kvalitativa intervjuer med elva respondenter". University West, Media and Communication studies.</w:t>
+      </w:r>
+    </w:p>
+    <w:p>
+      <w:pPr>
+        <w:pStyle w:val="Compact"/>
+        <w:numPr>
+          <w:numId w:val="1038"/>
+          <w:ilvl w:val="0"/>
+        </w:numPr>
+      </w:pPr>
+      <w:r>
+        <w:t xml:space="preserve">Christina Axelsson och Helena Johansson (2004) "LunarStorm - Framtidens fritidsgård? En kvalitativ studie om unga människors användning av Internetcommunities och deras inställningar till betaltjänster", University West, Media and Communication studies.</w:t>
+      </w:r>
+    </w:p>
+    <w:p>
+      <w:pPr>
+        <w:pStyle w:val="Heading3"/>
+      </w:pPr>
+      <w:bookmarkStart w:id="270" w:name="information-architecture-studies-thesis-examination-bachelors-degree"/>
+      <w:bookmarkEnd w:id="270"/>
+      <w:r>
+        <w:t xml:space="preserve">Information architecture studies: Thesis examination, bachelor's Degree</w:t>
+      </w:r>
+    </w:p>
+    <w:p>
+      <w:pPr>
+        <w:pStyle w:val="Compact"/>
+        <w:numPr>
+          <w:numId w:val="1039"/>
+          <w:ilvl w:val="0"/>
+        </w:numPr>
+      </w:pPr>
+      <w:r>
+        <w:t xml:space="preserve">Jonna Axelsson (2017) "Ideella organisationers webbplatser blir användbara - Hur användarupplevelsen kan förbättras på leadersodrabohuslan.se med fokus på användbarhet", Bachelor's Thesis, Information Architecture, University of Borås.</w:t>
+      </w:r>
+    </w:p>
+    <w:p>
+      <w:pPr>
+        <w:pStyle w:val="Compact"/>
+        <w:numPr>
+          <w:numId w:val="1039"/>
+          <w:ilvl w:val="0"/>
+        </w:numPr>
+      </w:pPr>
+      <w:r>
+        <w:t xml:space="preserve">Christine Thelin (2017) "Skapa bättre användarupplevelse och öka besöken - Utvärdering och utvecklingsförslag åt en webbplats inom cafébranschen", Bachelor's Thesis, Information Architecture, University of Borås.</w:t>
+      </w:r>
+    </w:p>
+    <w:p>
+      <w:pPr>
+        <w:pStyle w:val="Heading3"/>
+      </w:pPr>
+      <w:bookmarkStart w:id="271" w:name="strategic-information-and-communication-thesis-supervision-masters-degree"/>
+      <w:bookmarkEnd w:id="271"/>
+      <w:r>
+        <w:t xml:space="preserve">Strategic information and communication: Thesis supervision, master's Degree</w:t>
+      </w:r>
+    </w:p>
+    <w:p>
+      <w:pPr>
+        <w:pStyle w:val="Compact"/>
+        <w:numPr>
+          <w:numId w:val="1040"/>
+          <w:ilvl w:val="0"/>
+        </w:numPr>
+      </w:pPr>
+      <w:r>
+        <w:t xml:space="preserve">Emma Håkansson (2018) "Att kommunicera strategiskt - En kvalitativ studie av strategisk kommunikation i tolv svenska kommuner", University of Borås.</w:t>
+      </w:r>
+    </w:p>
+    <w:p>
+      <w:pPr>
+        <w:pStyle w:val="Compact"/>
+        <w:numPr>
+          <w:numId w:val="1040"/>
+          <w:ilvl w:val="0"/>
+        </w:numPr>
+      </w:pPr>
+      <w:r>
+        <w:t xml:space="preserve">Emma Lidell (2018) "The United Nations and the Sustainable Development Goals - The importance of communicating sustainability", University of Borås.</w:t>
+      </w:r>
+    </w:p>
+    <w:p>
+      <w:pPr>
+        <w:pStyle w:val="Compact"/>
+        <w:numPr>
+          <w:numId w:val="1040"/>
+          <w:ilvl w:val="0"/>
+        </w:numPr>
+      </w:pPr>
+      <w:r>
+        <w:t xml:space="preserve">Linn Lundström (2018) "Att stimulera hållbara attityder och beteenden i dagens konsumtionssamhälle", University of Borås.</w:t>
+      </w:r>
+    </w:p>
+    <w:p>
+      <w:pPr>
+        <w:pStyle w:val="Heading3"/>
+      </w:pPr>
+      <w:bookmarkStart w:id="272" w:name="strategic-information-and-communication-thesis-examination-masters-degree"/>
+      <w:bookmarkEnd w:id="272"/>
+      <w:r>
+        <w:t xml:space="preserve">Strategic information and communication: Thesis examination, master's Degree</w:t>
+      </w:r>
+    </w:p>
+    <w:p>
+      <w:pPr>
+        <w:pStyle w:val="Compact"/>
+        <w:numPr>
+          <w:numId w:val="1041"/>
+          <w:ilvl w:val="0"/>
+        </w:numPr>
+      </w:pPr>
+      <w:r>
+        <w:t xml:space="preserve">Viktoria Lagerkvist (2018) "Samspel eller kamp? En kritisk analys av bibliotekschefers strategiska kommunikation i den kommunala politiska verkligheten", Magisteruppsats, University of Borås.</w:t>
+      </w:r>
+    </w:p>
+    <w:p>
+      <w:pPr>
+        <w:pStyle w:val="Compact"/>
+        <w:numPr>
+          <w:numId w:val="1041"/>
+          <w:ilvl w:val="0"/>
+        </w:numPr>
+      </w:pPr>
+      <w:r>
+        <w:t xml:space="preserve">Julia Ahlqvist (2017) "Sambandet mellan kommunikativt ledarskap och arbetsmotivation hos medarbetare i servicebranschen", Magisteruppsats, University of Borås.</w:t>
+      </w:r>
+    </w:p>
+    <w:p>
+      <w:pPr>
+        <w:pStyle w:val="Heading3"/>
+      </w:pPr>
+      <w:bookmarkStart w:id="273" w:name="library-and-information-science-thesis-examination-masterss-degree"/>
+      <w:bookmarkEnd w:id="273"/>
+      <w:r>
+        <w:t xml:space="preserve">Library and information science: Thesis examination, masters's Degree</w:t>
+      </w:r>
+    </w:p>
+    <w:p>
+      <w:pPr>
+        <w:pStyle w:val="Compact"/>
+        <w:numPr>
+          <w:numId w:val="1042"/>
+          <w:ilvl w:val="0"/>
+        </w:numPr>
+      </w:pPr>
+      <w:r>
+        <w:t xml:space="preserve">Helena Löfström (2017) "Explaining the predictions of classification",</w:t>
+      </w:r>
+      <w:r>
+        <w:t xml:space="preserve"> </w:t>
+      </w:r>
+      <w:r>
+        <w:t xml:space="preserve">master's thesis, University of Borås.</w:t>
       </w:r>
     </w:p>
     <w:p>
       <w:pPr>
         <w:pStyle w:val="Heading2"/>
       </w:pPr>
-      <w:bookmarkStart w:id="252" w:name="formal-education-teaching-in-higher-education-högskolepedagogik"/>
-      <w:bookmarkEnd w:id="252"/>
-      <w:r>
-        <w:t xml:space="preserve">Formal education, Teaching in higher education (Högskolepedagogik)</w:t>
-      </w:r>
-    </w:p>
-    <w:p>
-      <w:pPr>
-        <w:pStyle w:val="Compact"/>
-        <w:numPr>
-          <w:numId w:val="1034"/>
-          <w:ilvl w:val="0"/>
-        </w:numPr>
-      </w:pPr>
-      <w:hyperlink r:id="rId27">
-        <w:r>
-          <w:rPr>
-            <w:rStyle w:val="Hyperlink"/>
-          </w:rPr>
-          <w:t xml:space="preserve">2006. Teaching and Learning in Higher Education</w:t>
-        </w:r>
-      </w:hyperlink>
-      <w:r>
-        <w:t xml:space="preserve"> </w:t>
-      </w:r>
-      <w:r>
-        <w:t xml:space="preserve">(</w:t>
-      </w:r>
-      <w:hyperlink r:id="rId28">
-        <w:r>
-          <w:rPr>
-            <w:rStyle w:val="Hyperlink"/>
-          </w:rPr>
-          <w:t xml:space="preserve">Högskolepedagogik för lärare, PE0940</w:t>
-        </w:r>
-      </w:hyperlink>
-      <w:r>
-        <w:t xml:space="preserve">), 7.5 ECTS.</w:t>
-      </w:r>
-    </w:p>
-    <w:p>
-      <w:pPr>
-        <w:pStyle w:val="Compact"/>
-        <w:numPr>
-          <w:numId w:val="1034"/>
-          <w:ilvl w:val="0"/>
-        </w:numPr>
-      </w:pPr>
-      <w:hyperlink r:id="rId27">
-        <w:r>
-          <w:rPr>
-            <w:rStyle w:val="Hyperlink"/>
-          </w:rPr>
-          <w:t xml:space="preserve">2006. Supervision in Postgraduate Education</w:t>
-        </w:r>
-      </w:hyperlink>
-      <w:r>
-        <w:t xml:space="preserve"> </w:t>
-      </w:r>
-      <w:r>
-        <w:t xml:space="preserve">(</w:t>
-      </w:r>
-      <w:hyperlink r:id="rId29">
-        <w:r>
-          <w:rPr>
-            <w:rStyle w:val="Hyperlink"/>
-          </w:rPr>
-          <w:t xml:space="preserve">Högskolepedagogisk handledning, PD0180</w:t>
-        </w:r>
-      </w:hyperlink>
-      <w:r>
-        <w:t xml:space="preserve">), 7.5 ECTS.</w:t>
-      </w:r>
-    </w:p>
-    <w:p>
-      <w:pPr>
-        <w:pStyle w:val="Compact"/>
-        <w:numPr>
-          <w:numId w:val="1034"/>
-          <w:ilvl w:val="0"/>
-        </w:numPr>
-      </w:pPr>
-      <w:hyperlink r:id="rId30">
-        <w:r>
-          <w:rPr>
-            <w:rStyle w:val="Hyperlink"/>
-          </w:rPr>
-          <w:t xml:space="preserve">2016. Formal credits for the course HPE102 Teaching and learning in Higher Education 2: Discipline Specific Pedagogic</w:t>
-        </w:r>
-      </w:hyperlink>
-      <w:r>
-        <w:t xml:space="preserve">.</w:t>
-      </w:r>
-    </w:p>
-    <w:p>
-      <w:pPr>
-        <w:pStyle w:val="Heading2"/>
-      </w:pPr>
-      <w:bookmarkStart w:id="253" w:name="courses-thesis-supervisionexamination-graduate-level"/>
-      <w:bookmarkEnd w:id="253"/>
-      <w:r>
-        <w:t xml:space="preserve">Courses &amp; Thesis supervision/examination, graduate level</w:t>
+      <w:bookmarkStart w:id="274" w:name="courses-thesis-supervision-postgraduate-level"/>
+      <w:bookmarkEnd w:id="274"/>
+      <w:r>
+        <w:t xml:space="preserve">Courses &amp; Thesis supervision, postgraduate level</w:t>
       </w:r>
     </w:p>
     <w:p>
       <w:pPr>
         <w:pStyle w:val="Heading3"/>
       </w:pPr>
-      <w:bookmarkStart w:id="254" w:name="theory-of-science-courses"/>
-      <w:bookmarkEnd w:id="254"/>
-      <w:r>
-        <w:t xml:space="preserve">Theory of Science: Courses</w:t>
-      </w:r>
-    </w:p>
-    <w:p>
-      <w:pPr>
-        <w:pStyle w:val="Heading4"/>
-      </w:pPr>
-      <w:bookmarkStart w:id="255" w:name="course-administrator-and-teacher"/>
-      <w:bookmarkEnd w:id="255"/>
-      <w:r>
-        <w:t xml:space="preserve">Course administrator and teacher</w:t>
-      </w:r>
-    </w:p>
-    <w:p>
-      <w:pPr>
-        <w:pStyle w:val="Compact"/>
-        <w:numPr>
-          <w:numId w:val="1035"/>
-          <w:ilvl w:val="0"/>
-        </w:numPr>
-      </w:pPr>
-      <w:r>
-        <w:t xml:space="preserve">2017 (Course administrator together with Mats Dahlström) Digital Research Methods, distance course 15 credits BMBD116h, University of Borås.</w:t>
-      </w:r>
-    </w:p>
-    <w:p>
-      <w:pPr>
-        <w:pStyle w:val="Compact"/>
-        <w:numPr>
-          <w:numId w:val="1035"/>
-          <w:ilvl w:val="0"/>
-        </w:numPr>
-      </w:pPr>
-      <w:r>
-        <w:t xml:space="preserve">2013</w:t>
-      </w:r>
-      <w:r>
-        <w:t xml:space="preserve"> </w:t>
-      </w:r>
-      <w:hyperlink r:id="rId256">
-        <w:r>
-          <w:rPr>
-            <w:rStyle w:val="Hyperlink"/>
-          </w:rPr>
-          <w:t xml:space="preserve">"FHV241 The Strand: People, Knowledge and Public Health Practice"</w:t>
-        </w:r>
-      </w:hyperlink>
-      <w:r>
-        <w:t xml:space="preserve">, 6 ECTS, (Strimman, moment 1: Tre konstruktioner av människan och folkhälsoarbete i praktiken), 1.5 ECTS, Second cycle, University of Gothenburg.</w:t>
-      </w:r>
-    </w:p>
-    <w:p>
-      <w:pPr>
-        <w:pStyle w:val="Compact"/>
-        <w:numPr>
-          <w:numId w:val="1035"/>
-          <w:ilvl w:val="0"/>
-        </w:numPr>
-      </w:pPr>
-      <w:r>
-        <w:t xml:space="preserve">2007 - 2014. (Course administrator 2012 - 2013).</w:t>
-      </w:r>
-      <w:r>
-        <w:t xml:space="preserve"> </w:t>
-      </w:r>
-      <w:hyperlink r:id="rId257">
-        <w:r>
-          <w:rPr>
-            <w:rStyle w:val="Hyperlink"/>
-          </w:rPr>
-          <w:t xml:space="preserve">"NTH001 Theoretical and Historical Perspectives on Science, 7.5 ECTS</w:t>
-        </w:r>
-      </w:hyperlink>
-      <w:r>
-        <w:t xml:space="preserve">, First cycle, University of Gothenburg.</w:t>
-      </w:r>
-    </w:p>
-    <w:p>
-      <w:pPr>
-        <w:pStyle w:val="Compact"/>
-        <w:numPr>
-          <w:numId w:val="1035"/>
-          <w:ilvl w:val="0"/>
-        </w:numPr>
-      </w:pPr>
-      <w:r>
-        <w:t xml:space="preserve">2014</w:t>
-      </w:r>
-      <w:r>
-        <w:t xml:space="preserve"> </w:t>
-      </w:r>
-      <w:hyperlink r:id="rId258">
-        <w:r>
-          <w:rPr>
-            <w:rStyle w:val="Hyperlink"/>
-          </w:rPr>
-          <w:t xml:space="preserve">"VT1101 Classical Theory of Science, Introductory Course (Introduktion till klassisk vetenskapsteori)"</w:t>
-        </w:r>
-      </w:hyperlink>
-      <w:r>
-        <w:t xml:space="preserve">, 15 ECTS, First cycle, University of Gothenburg.</w:t>
-      </w:r>
-    </w:p>
-    <w:p>
-      <w:pPr>
-        <w:pStyle w:val="Compact"/>
-        <w:numPr>
-          <w:numId w:val="1035"/>
-          <w:ilvl w:val="0"/>
-        </w:numPr>
-      </w:pPr>
-      <w:r>
-        <w:t xml:space="preserve">2014</w:t>
-      </w:r>
-      <w:r>
-        <w:t xml:space="preserve"> </w:t>
-      </w:r>
-      <w:hyperlink r:id="rId259">
-        <w:r>
-          <w:rPr>
-            <w:rStyle w:val="Hyperlink"/>
-          </w:rPr>
-          <w:t xml:space="preserve">"VT2106 Classical Theory of Science (Klassisk vetenskapsteori)"</w:t>
-        </w:r>
-      </w:hyperlink>
-      <w:r>
-        <w:t xml:space="preserve">, 15 ECTS, Second cycle level, University of Gothenburg.</w:t>
+      <w:bookmarkStart w:id="275" w:name="ph.d-thesis-supervision"/>
+      <w:bookmarkEnd w:id="275"/>
+      <w:r>
+        <w:t xml:space="preserve">Ph.D-thesis supervision</w:t>
+      </w:r>
+    </w:p>
+    <w:p>
+      <w:pPr>
+        <w:pStyle w:val="Compact"/>
+        <w:numPr>
+          <w:numId w:val="1043"/>
+          <w:ilvl w:val="0"/>
+        </w:numPr>
+      </w:pPr>
+      <w:r>
+        <w:t xml:space="preserve">2017 - ongoing.</w:t>
+      </w:r>
+      <w:r>
+        <w:t xml:space="preserve"> </w:t>
+      </w:r>
+      <w:hyperlink r:id="rId276">
+        <w:r>
+          <w:rPr>
+            <w:rStyle w:val="Hyperlink"/>
+          </w:rPr>
+          <w:t xml:space="preserve">Co-supervisor for Licentiate thesis of Jörgen Vikström</w:t>
+        </w:r>
+      </w:hyperlink>
+      <w:r>
+        <w:t xml:space="preserve">, Theory of Science, University of Gothenburg.</w:t>
+      </w:r>
+    </w:p>
+    <w:p>
+      <w:pPr>
+        <w:pStyle w:val="Compact"/>
+        <w:numPr>
+          <w:numId w:val="1043"/>
+          <w:ilvl w:val="0"/>
+        </w:numPr>
+      </w:pPr>
+      <w:r>
+        <w:t xml:space="preserve">2016 - 2017. Co-supervisor for Ph.D.-candidate Erik Joelsson, Theory of Science, University of Gothenburg.</w:t>
+      </w:r>
+      <w:r>
+        <w:t xml:space="preserve"> </w:t>
+      </w:r>
+      <w:hyperlink r:id="rId277">
+        <w:r>
+          <w:rPr>
+            <w:rStyle w:val="Hyperlink"/>
+          </w:rPr>
+          <w:t xml:space="preserve">Thesis completed in February 2017</w:t>
+        </w:r>
+      </w:hyperlink>
+      <w:r>
+        <w:t xml:space="preserve">.</w:t>
       </w:r>
     </w:p>
     <w:p>
       <w:pPr>
         <w:pStyle w:val="Heading3"/>
       </w:pPr>
-      <w:bookmarkStart w:id="260" w:name="media-communication-studies-strategic-communication-courses"/>
-      <w:bookmarkEnd w:id="260"/>
-      <w:r>
-        <w:t xml:space="preserve">Media &amp; Communication Studies, Strategic Communication: Courses</w:t>
-      </w:r>
-    </w:p>
-    <w:p>
-      <w:pPr>
-        <w:pStyle w:val="Heading4"/>
-      </w:pPr>
-      <w:bookmarkStart w:id="261" w:name="course-administrator-and-teacher-1"/>
-      <w:bookmarkEnd w:id="261"/>
-      <w:r>
-        <w:t xml:space="preserve">Course administrator and teacher</w:t>
-      </w:r>
-    </w:p>
-    <w:p>
-      <w:pPr>
-        <w:pStyle w:val="Compact"/>
-        <w:numPr>
-          <w:numId w:val="1036"/>
-          <w:ilvl w:val="0"/>
-        </w:numPr>
-      </w:pPr>
-      <w:r>
-        <w:t xml:space="preserve">2018 (Course administrator) "KT2501 V18 Magisteruppsats", 15 ECTS, Second cycle, University of Gothenburg.</w:t>
-      </w:r>
-    </w:p>
-    <w:p>
-      <w:pPr>
-        <w:pStyle w:val="Compact"/>
-        <w:numPr>
-          <w:numId w:val="1036"/>
-          <w:ilvl w:val="0"/>
-        </w:numPr>
-      </w:pPr>
-      <w:r>
-        <w:t xml:space="preserve">2012 1. 2013, 2017. (Course administrator)</w:t>
-      </w:r>
-      <w:r>
-        <w:t xml:space="preserve"> </w:t>
-      </w:r>
-      <w:hyperlink r:id="rId262">
-        <w:r>
-          <w:rPr>
-            <w:rStyle w:val="Hyperlink"/>
-          </w:rPr>
-          <w:t xml:space="preserve">"Communication in New and Social Media"</w:t>
-        </w:r>
-      </w:hyperlink>
-      <w:r>
-        <w:t xml:space="preserve">, 7.5 ECTS, Second cycle, University of Gothenburg.</w:t>
-      </w:r>
-    </w:p>
-    <w:p>
-      <w:pPr>
-        <w:pStyle w:val="Compact"/>
-        <w:numPr>
-          <w:numId w:val="1036"/>
-          <w:ilvl w:val="0"/>
-        </w:numPr>
-      </w:pPr>
-      <w:r>
-        <w:t xml:space="preserve">2005 (Course administrator) "Media, Individual and Every-day Life", 7.5 ECTS, Basic level, University West.</w:t>
-      </w:r>
-    </w:p>
-    <w:p>
-      <w:pPr>
-        <w:pStyle w:val="Compact"/>
-        <w:numPr>
-          <w:numId w:val="1036"/>
-          <w:ilvl w:val="0"/>
-        </w:numPr>
-      </w:pPr>
-      <w:r>
-        <w:t xml:space="preserve">2005 (Course administrator) "Strategic Communication", 7.5 ECTS, Basic level, University West.</w:t>
-      </w:r>
-    </w:p>
-    <w:p>
-      <w:pPr>
-        <w:pStyle w:val="Heading3"/>
-      </w:pPr>
-      <w:bookmarkStart w:id="263" w:name="communication-studies-thesis-supervision-master-magister-level"/>
-      <w:bookmarkEnd w:id="263"/>
-      <w:r>
-        <w:t xml:space="preserve">Communication studies: Thesis supervision, Master (Magister) level}</w:t>
-      </w:r>
-    </w:p>
-    <w:p>
-      <w:pPr>
-        <w:pStyle w:val="FirstParagraph"/>
-      </w:pPr>
-      <w:r>
-        <w:t xml:space="preserve"> </w:t>
-      </w:r>
-    </w:p>
-    <w:p>
-      <w:pPr>
-        <w:pStyle w:val="Compact"/>
-        <w:numPr>
-          <w:numId w:val="1037"/>
-          <w:ilvl w:val="0"/>
-        </w:numPr>
-      </w:pPr>
-      <w:r>
-        <w:t xml:space="preserve">Clara Tortosa (2017) "Vem är göteborgaren i Vårt Göteborg? - En diskursanalys av Vi och dem i en kommuntidning", University of Gothenburg.</w:t>
-      </w:r>
-    </w:p>
-    <w:p>
-      <w:pPr>
-        <w:pStyle w:val="Compact"/>
-        <w:numPr>
-          <w:numId w:val="1037"/>
-          <w:ilvl w:val="0"/>
-        </w:numPr>
-      </w:pPr>
-      <w:r>
-        <w:t xml:space="preserve">Peter Häggbom Norrby (2017) "Medborgaren i kommunens kommunikationspolicy - En jämförelse mellan tio kommuner", University of Gothenburg.</w:t>
-      </w:r>
-    </w:p>
-    <w:p>
-      <w:pPr>
-        <w:pStyle w:val="Compact"/>
-        <w:numPr>
-          <w:numId w:val="1037"/>
-          <w:ilvl w:val="0"/>
-        </w:numPr>
-      </w:pPr>
-      <w:r>
-        <w:t xml:space="preserve">Louise Sjöström (2017), "Från kulturpolitik till kommunikation - En analys av hur fem verksamheters statliga och kommunala uppdrag omsätts i kommunikationen", University of Gothenburg.</w:t>
-      </w:r>
-    </w:p>
-    <w:p>
-      <w:pPr>
-        <w:pStyle w:val="Compact"/>
-        <w:numPr>
-          <w:numId w:val="1037"/>
-          <w:ilvl w:val="0"/>
-        </w:numPr>
-      </w:pPr>
-      <w:r>
-        <w:t xml:space="preserve">Joacim Schmidt (2017)</w:t>
-      </w:r>
-      <w:r>
-        <w:t xml:space="preserve"> </w:t>
-      </w:r>
-      <w:hyperlink r:id="rId264">
-        <w:r>
-          <w:rPr>
-            <w:rStyle w:val="Hyperlink"/>
-          </w:rPr>
-          <w:t xml:space="preserve">"Facebooks möjligheter och risker: En studie om svenska kommuners användande av Facebook"</w:t>
-        </w:r>
-      </w:hyperlink>
-      <w:r>
-        <w:t xml:space="preserve">, University of Gothenburg.</w:t>
-      </w:r>
-    </w:p>
-    <w:p>
-      <w:pPr>
-        <w:pStyle w:val="Compact"/>
-        <w:numPr>
-          <w:numId w:val="1037"/>
-          <w:ilvl w:val="0"/>
-        </w:numPr>
-      </w:pPr>
-      <w:r>
-        <w:t xml:space="preserve">Sofie Andersson (2013) "Det kommunikativa målarbetet – en kommunal budgetresa från politiker till medarbetare", University of Gothenburg.</w:t>
-      </w:r>
-    </w:p>
-    <w:p>
-      <w:pPr>
-        <w:pStyle w:val="Compact"/>
-        <w:numPr>
-          <w:numId w:val="1037"/>
-          <w:ilvl w:val="0"/>
-        </w:numPr>
-      </w:pPr>
-      <w:r>
-        <w:t xml:space="preserve">Malin Arosilta (2013) "Demokratiska värden som varumärke - En studie om "Göteborg 2021".", University of Gothenburg.</w:t>
-      </w:r>
-    </w:p>
-    <w:p>
-      <w:pPr>
-        <w:pStyle w:val="Compact"/>
-        <w:numPr>
-          <w:numId w:val="1037"/>
-          <w:ilvl w:val="0"/>
-        </w:numPr>
-      </w:pPr>
-      <w:r>
-        <w:t xml:space="preserve">Anna Cöster (2013) "Att vara kyrka på internet. Svenska kyrkan i sociala medier.", University of Gothenburg.</w:t>
-      </w:r>
-    </w:p>
-    <w:p>
-      <w:pPr>
-        <w:pStyle w:val="Compact"/>
-        <w:numPr>
-          <w:numId w:val="1037"/>
-          <w:ilvl w:val="0"/>
-        </w:numPr>
-      </w:pPr>
-      <w:r>
-        <w:t xml:space="preserve">Charlotta Dahlberg (2013) "Utbildning till salu - gymnasieskolors kommunikativa strategier. ", University of Gothenburg.</w:t>
-      </w:r>
-    </w:p>
-    <w:p>
-      <w:pPr>
-        <w:pStyle w:val="Compact"/>
-        <w:numPr>
-          <w:numId w:val="1037"/>
-          <w:ilvl w:val="0"/>
-        </w:numPr>
-      </w:pPr>
-      <w:r>
-        <w:t xml:space="preserve">Jenny Fogelberg (2013) "Kommunen i sociala medier - transparens och medborgardialog i Varbergs kommun.", University of Gothenburg.</w:t>
-      </w:r>
-    </w:p>
-    <w:p>
-      <w:pPr>
-        <w:pStyle w:val="Compact"/>
-        <w:numPr>
-          <w:numId w:val="1037"/>
-          <w:ilvl w:val="0"/>
-        </w:numPr>
-      </w:pPr>
-      <w:r>
-        <w:t xml:space="preserve">Daniel Alexander Jansson (2013) "Felaktiga Förväntningar - en studie av Arbetsförmedlingens kommunikation mot ungdomar", University of Gothenburg.</w:t>
-      </w:r>
-    </w:p>
-    <w:p>
-      <w:pPr>
-        <w:pStyle w:val="Compact"/>
-        <w:numPr>
-          <w:numId w:val="1037"/>
-          <w:ilvl w:val="0"/>
-        </w:numPr>
-      </w:pPr>
-      <w:r>
-        <w:t xml:space="preserve">Sven Lindström (2013) "Vad håller vi på med? - En kartläggning av kommunikationsprocessen kring kampanjen ”Vad håller du på med?”", University of Gothenburg.</w:t>
-      </w:r>
-    </w:p>
-    <w:p>
-      <w:pPr>
-        <w:pStyle w:val="Compact"/>
-        <w:numPr>
-          <w:numId w:val="1037"/>
-          <w:ilvl w:val="0"/>
-        </w:numPr>
-      </w:pPr>
-      <w:r>
-        <w:t xml:space="preserve">Sunanda Malm (2013) " Målförståelse, kommunikation och varumärkesarbete på en svensk myndighet, sett ur ett medarbetarperspektiv"", University of Gothenburg.</w:t>
-      </w:r>
-    </w:p>
-    <w:p>
-      <w:pPr>
-        <w:pStyle w:val="Compact"/>
-        <w:numPr>
-          <w:numId w:val="1037"/>
-          <w:ilvl w:val="0"/>
-        </w:numPr>
-      </w:pPr>
-      <w:r>
-        <w:t xml:space="preserve">Maria Pettersson (2013) ""Vissa saker är bara jävligt svårt att prata om" - Om ungas användning av internet för terapeutiska samtal.", University of Gothenburg.</w:t>
-      </w:r>
-    </w:p>
-    <w:p>
-      <w:pPr>
-        <w:pStyle w:val="Compact"/>
-        <w:numPr>
-          <w:numId w:val="1037"/>
-          <w:ilvl w:val="0"/>
-        </w:numPr>
-      </w:pPr>
-      <w:r>
-        <w:t xml:space="preserve">Annie Sjölund (2013) "Skall man skjuta får man ju vårda också" - En studie om sjuksköterskors uppfattningar om Försvarsmakten", University of Gothenburg.</w:t>
-      </w:r>
-    </w:p>
-    <w:p>
-      <w:pPr>
-        <w:pStyle w:val="Compact"/>
-        <w:numPr>
-          <w:numId w:val="1037"/>
-          <w:ilvl w:val="0"/>
-        </w:numPr>
-      </w:pPr>
-      <w:r>
-        <w:t xml:space="preserve">Agneta Slonawski (2013) "”Jag tror man mest söker information hos kompisar eller på nätet.” - Förutsättningar för att nå unga med information om alkohol och droger för Mini-Maria Göteborg.", University of Gothenburg.</w:t>
-      </w:r>
-    </w:p>
-    <w:p>
-      <w:pPr>
-        <w:pStyle w:val="Compact"/>
-        <w:numPr>
-          <w:numId w:val="1037"/>
-          <w:ilvl w:val="0"/>
-        </w:numPr>
-      </w:pPr>
-      <w:r>
-        <w:t xml:space="preserve">Karin Svenner (2013) "Synen på kommunikation - en kvalitativ innehållsanalys av femton kommunikationspolicyer i offentlig förvaltning", University of Gothenburg.</w:t>
-      </w:r>
-    </w:p>
-    <w:p>
-      <w:pPr>
-        <w:pStyle w:val="Compact"/>
-        <w:numPr>
-          <w:numId w:val="1037"/>
-          <w:ilvl w:val="0"/>
-        </w:numPr>
-      </w:pPr>
-      <w:r>
-        <w:t xml:space="preserve">Lovisa Vasiliou (2013) "1.000 bilder av Värmland - En studie av Region Värmlands kommunikationsprocess inför skrivandet av Värmlandsstrategin", University of Gothenburg.</w:t>
-      </w:r>
-    </w:p>
-    <w:p>
-      <w:pPr>
-        <w:pStyle w:val="Compact"/>
-        <w:numPr>
-          <w:numId w:val="1037"/>
-          <w:ilvl w:val="0"/>
-        </w:numPr>
-      </w:pPr>
-      <w:r>
-        <w:t xml:space="preserve">Jörgen Wade (2013) "Förväntningar på socialt intranät och vilken syn på organisationskommunikation dessa förväntningar reflekterar", University of Gothenburg.</w:t>
-      </w:r>
-    </w:p>
-    <w:p>
-      <w:pPr>
-        <w:pStyle w:val="Heading3"/>
-      </w:pPr>
-      <w:bookmarkStart w:id="265" w:name="media-and-communication-studies-thesis-supervision-bachelor-level"/>
-      <w:bookmarkEnd w:id="265"/>
-      <w:r>
-        <w:t xml:space="preserve">Media and communication studies: Thesis supervision, bachelor level</w:t>
-      </w:r>
-    </w:p>
-    <w:p>
-      <w:pPr>
-        <w:pStyle w:val="Compact"/>
-        <w:numPr>
-          <w:numId w:val="1038"/>
-          <w:ilvl w:val="0"/>
-        </w:numPr>
-      </w:pPr>
-      <w:r>
-        <w:t xml:space="preserve">Charlotta Windeman och Linda Andreasson (2006)</w:t>
-      </w:r>
-      <w:r>
-        <w:t xml:space="preserve"> </w:t>
-      </w:r>
-      <w:hyperlink r:id="rId266">
-        <w:r>
-          <w:rPr>
-            <w:rStyle w:val="Hyperlink"/>
-          </w:rPr>
-          <w:t xml:space="preserve">"Meningen måste ju vara att få folk till butiken: en kvalitativ studie av ICA respektive Coop:s profiler och images"</w:t>
-        </w:r>
-      </w:hyperlink>
-      <w:r>
-        <w:t xml:space="preserve">, University West, Media &amp; Communication studies.</w:t>
-      </w:r>
-    </w:p>
-    <w:p>
-      <w:pPr>
-        <w:pStyle w:val="Compact"/>
-        <w:numPr>
-          <w:numId w:val="1038"/>
-          <w:ilvl w:val="0"/>
-        </w:numPr>
-      </w:pPr>
-      <w:r>
-        <w:t xml:space="preserve">Andreas Johansson och Ellinor Wetterblad (2006)</w:t>
-      </w:r>
-      <w:r>
-        <w:t xml:space="preserve"> </w:t>
-      </w:r>
-      <w:hyperlink r:id="rId266">
-        <w:r>
-          <w:rPr>
-            <w:rStyle w:val="Hyperlink"/>
-          </w:rPr>
-          <w:t xml:space="preserve">"Organisationers medierelationer : en kvantitativ kartläggning av organisationers mediekontakt och medieverktyg"</w:t>
-        </w:r>
-      </w:hyperlink>
-      <w:r>
-        <w:t xml:space="preserve">, University West, Media &amp; Communication studies.</w:t>
-      </w:r>
-    </w:p>
-    <w:p>
-      <w:pPr>
-        <w:pStyle w:val="Compact"/>
-        <w:numPr>
-          <w:numId w:val="1038"/>
-          <w:ilvl w:val="0"/>
-        </w:numPr>
-      </w:pPr>
-      <w:r>
-        <w:t xml:space="preserve">Lars Karlsson (2006)</w:t>
-      </w:r>
-      <w:r>
-        <w:t xml:space="preserve"> </w:t>
-      </w:r>
-      <w:hyperlink r:id="rId267">
-        <w:r>
-          <w:rPr>
-            <w:rStyle w:val="Hyperlink"/>
-          </w:rPr>
-          <w:t xml:space="preserve">"Primitiv och utan identitet : en kvalitativ analys av synen på "den andre" i Metros pratbubbletävling"</w:t>
-        </w:r>
-      </w:hyperlink>
-      <w:r>
-        <w:t xml:space="preserve">, University West, Media &amp; Communication studies.</w:t>
-      </w:r>
-    </w:p>
-    <w:p>
-      <w:pPr>
-        <w:pStyle w:val="Compact"/>
-        <w:numPr>
-          <w:numId w:val="1038"/>
-          <w:ilvl w:val="0"/>
-        </w:numPr>
-      </w:pPr>
-      <w:r>
-        <w:t xml:space="preserve">Tobias Hagrenius (2006)</w:t>
-      </w:r>
-      <w:r>
-        <w:t xml:space="preserve"> </w:t>
-      </w:r>
-      <w:hyperlink r:id="rId268">
-        <w:r>
-          <w:rPr>
-            <w:rStyle w:val="Hyperlink"/>
-          </w:rPr>
-          <w:t xml:space="preserve">"Samma nyheter i olika tidningar? en kvalitativ innehållsanalys på tre gratistidningar"</w:t>
-        </w:r>
-      </w:hyperlink>
-      <w:r>
-        <w:t xml:space="preserve">, University West, Media &amp; Communication studies.</w:t>
-      </w:r>
-    </w:p>
-    <w:p>
-      <w:pPr>
-        <w:pStyle w:val="Compact"/>
-        <w:numPr>
-          <w:numId w:val="1038"/>
-          <w:ilvl w:val="0"/>
-        </w:numPr>
-      </w:pPr>
-      <w:r>
-        <w:t xml:space="preserve">Jelena Siric, Lorans Zaya (2005) "Släpp in mig, yao! En studie om den kontroversiella tidningen Gringo", University West, Media &amp; Communication studies.</w:t>
-      </w:r>
-    </w:p>
-    <w:p>
-      <w:pPr>
-        <w:pStyle w:val="Compact"/>
-        <w:numPr>
-          <w:numId w:val="1038"/>
-          <w:ilvl w:val="0"/>
-        </w:numPr>
-      </w:pPr>
-      <w:r>
-        <w:t xml:space="preserve">Jeanette Borg, Karolina Colliander (2005) "Kolla - Kollektivtrafik åt alla", University West, Media &amp; Communication studies.</w:t>
-      </w:r>
-    </w:p>
-    <w:p>
-      <w:pPr>
-        <w:pStyle w:val="Compact"/>
-        <w:numPr>
-          <w:numId w:val="1038"/>
-          <w:ilvl w:val="0"/>
-        </w:numPr>
-      </w:pPr>
-      <w:r>
-        <w:t xml:space="preserve">Annika Jonasson och Tina Nyrén (2005) "Terrorism är kommunikation. En diskursanalys av Aftonbladet, Dagens Nyheter och Svenska Dagbladets rapportering av terrordåden vid München 1972, Lockerbie 1988 och World Trade Center 2001", University West, Media &amp; Communication studies.</w:t>
-      </w:r>
-    </w:p>
-    <w:p>
-      <w:pPr>
-        <w:pStyle w:val="Compact"/>
-        <w:numPr>
-          <w:numId w:val="1038"/>
-          <w:ilvl w:val="0"/>
-        </w:numPr>
-      </w:pPr>
-      <w:r>
-        <w:t xml:space="preserve">Daniel Sjöberg (2004) "Ideologi i amerikanska programprodukter - En receptionsanalys av programmet L-word baserad på kvalitativa intervjuer med elva respondenter". University West, Media and Communication studies.</w:t>
-      </w:r>
-    </w:p>
-    <w:p>
-      <w:pPr>
-        <w:pStyle w:val="Compact"/>
-        <w:numPr>
-          <w:numId w:val="1038"/>
-          <w:ilvl w:val="0"/>
-        </w:numPr>
-      </w:pPr>
-      <w:r>
-        <w:t xml:space="preserve">Christina Axelsson och Helena Johansson (2004) "LunarStorm - Framtidens fritidsgård? En kvalitativ studie om unga människors användning av Internetcommunities och deras inställningar till betaltjänster", University West, Media and Communication studies.</w:t>
-      </w:r>
-    </w:p>
-    <w:p>
-      <w:pPr>
-        <w:pStyle w:val="Heading3"/>
-      </w:pPr>
-      <w:bookmarkStart w:id="269" w:name="information-architecture-studies-thesis-examination-bachelors-degree"/>
-      <w:bookmarkEnd w:id="269"/>
-      <w:r>
-        <w:t xml:space="preserve">Information architecture studies: Thesis examination, bachelor's Degree</w:t>
-      </w:r>
-    </w:p>
-    <w:p>
-      <w:pPr>
-        <w:pStyle w:val="Compact"/>
-        <w:numPr>
-          <w:numId w:val="1039"/>
-          <w:ilvl w:val="0"/>
-        </w:numPr>
-      </w:pPr>
-      <w:r>
-        <w:t xml:space="preserve">Jonna Axelsson (2017) "Ideella organisationers webbplatser blir användbara - Hur användarupplevelsen kan förbättras på leadersodrabohuslan.se med fokus på användbarhet", Bachelor's Thesis, Information Architecture, University of Borås.</w:t>
-      </w:r>
-    </w:p>
-    <w:p>
-      <w:pPr>
-        <w:pStyle w:val="Compact"/>
-        <w:numPr>
-          <w:numId w:val="1039"/>
-          <w:ilvl w:val="0"/>
-        </w:numPr>
-      </w:pPr>
-      <w:r>
-        <w:t xml:space="preserve">Christine Thelin (2017) "Skapa bättre användarupplevelse och öka besöken - Utvärdering och utvecklingsförslag åt en webbplats inom cafébranschen", Bachelor's Thesis, Information Architecture, University of Borås.</w:t>
-      </w:r>
-    </w:p>
-    <w:p>
-      <w:pPr>
-        <w:pStyle w:val="Heading3"/>
-      </w:pPr>
-      <w:bookmarkStart w:id="270" w:name="strategic-information-and-communication-thesis-supervision-masters-degree"/>
-      <w:bookmarkEnd w:id="270"/>
-      <w:r>
-        <w:t xml:space="preserve">Strategic information and communication: Thesis supervision, master's Degree</w:t>
-      </w:r>
-    </w:p>
-    <w:p>
-      <w:pPr>
-        <w:pStyle w:val="Compact"/>
-        <w:numPr>
-          <w:numId w:val="1040"/>
-          <w:ilvl w:val="0"/>
-        </w:numPr>
-      </w:pPr>
-      <w:r>
-        <w:t xml:space="preserve">Emma Håkansson (2018) "Att kommunicera strategiskt - En kvalitativ studie av strategisk kommunikation i tolv svenska kommuner", University of Borås.</w:t>
-      </w:r>
-    </w:p>
-    <w:p>
-      <w:pPr>
-        <w:pStyle w:val="Compact"/>
-        <w:numPr>
-          <w:numId w:val="1040"/>
-          <w:ilvl w:val="0"/>
-        </w:numPr>
-      </w:pPr>
-      <w:r>
-        <w:t xml:space="preserve">Emma Lidell (2018) "The United Nations and the Sustainable Development Goals - The importance of communicating sustainability", University of Borås.</w:t>
-      </w:r>
-    </w:p>
-    <w:p>
-      <w:pPr>
-        <w:pStyle w:val="Compact"/>
-        <w:numPr>
-          <w:numId w:val="1040"/>
-          <w:ilvl w:val="0"/>
-        </w:numPr>
-      </w:pPr>
-      <w:r>
-        <w:t xml:space="preserve">Linn Lundström (2018) "Att stimulera hållbara attityder och beteenden i dagens konsumtionssamhälle", University of Borås.</w:t>
-      </w:r>
-    </w:p>
-    <w:p>
-      <w:pPr>
-        <w:pStyle w:val="Heading3"/>
-      </w:pPr>
-      <w:bookmarkStart w:id="271" w:name="strategic-information-and-communication-thesis-examination-masters-degree"/>
-      <w:bookmarkEnd w:id="271"/>
-      <w:r>
-        <w:t xml:space="preserve">Strategic information and communication: Thesis examination, master's Degree</w:t>
-      </w:r>
-    </w:p>
-    <w:p>
-      <w:pPr>
-        <w:pStyle w:val="Compact"/>
-        <w:numPr>
-          <w:numId w:val="1041"/>
-          <w:ilvl w:val="0"/>
-        </w:numPr>
-      </w:pPr>
-      <w:r>
-        <w:t xml:space="preserve">Viktoria Lagerkvist (2018) "Samspel eller kamp? En kritisk analys av bibliotekschefers strategiska kommunikation i den kommunala politiska verkligheten", Magisteruppsats, University of Borås.</w:t>
-      </w:r>
-    </w:p>
-    <w:p>
-      <w:pPr>
-        <w:pStyle w:val="Compact"/>
-        <w:numPr>
-          <w:numId w:val="1041"/>
-          <w:ilvl w:val="0"/>
-        </w:numPr>
-      </w:pPr>
-      <w:r>
-        <w:t xml:space="preserve">Julia Ahlqvist (2017) "Sambandet mellan kommunikativt ledarskap och arbetsmotivation hos medarbetare i servicebranschen", Magisteruppsats, University of Borås.</w:t>
-      </w:r>
-    </w:p>
-    <w:p>
-      <w:pPr>
-        <w:pStyle w:val="Heading3"/>
-      </w:pPr>
-      <w:bookmarkStart w:id="272" w:name="library-and-information-science-thesis-examination-masterss-degree"/>
-      <w:bookmarkEnd w:id="272"/>
-      <w:r>
-        <w:t xml:space="preserve">Library and information science: Thesis examination, masters's Degree</w:t>
-      </w:r>
-    </w:p>
-    <w:p>
-      <w:pPr>
-        <w:pStyle w:val="Compact"/>
-        <w:numPr>
-          <w:numId w:val="1042"/>
-          <w:ilvl w:val="0"/>
-        </w:numPr>
-      </w:pPr>
-      <w:r>
-        <w:t xml:space="preserve">Helena Löfström (2017) "Explaining the predictions of classification",</w:t>
-      </w:r>
-      <w:r>
-        <w:t xml:space="preserve"> </w:t>
-      </w:r>
-      <w:r>
-        <w:t xml:space="preserve">master's thesis, University of Borås.</w:t>
-      </w:r>
-    </w:p>
-    <w:p>
-      <w:pPr>
-        <w:pStyle w:val="Heading2"/>
-      </w:pPr>
-      <w:bookmarkStart w:id="273" w:name="courses-thesis-supervision-postgraduate-level"/>
-      <w:bookmarkEnd w:id="273"/>
-      <w:r>
-        <w:t xml:space="preserve">Courses &amp; Thesis supervision, postgraduate level</w:t>
-      </w:r>
-    </w:p>
-    <w:p>
-      <w:pPr>
-        <w:pStyle w:val="Heading3"/>
-      </w:pPr>
-      <w:bookmarkStart w:id="274" w:name="ph.d-thesis-supervision"/>
-      <w:bookmarkEnd w:id="274"/>
-      <w:r>
-        <w:t xml:space="preserve">Ph.D-thesis supervision</w:t>
-      </w:r>
-    </w:p>
-    <w:p>
-      <w:pPr>
-        <w:pStyle w:val="Compact"/>
-        <w:numPr>
-          <w:numId w:val="1043"/>
-          <w:ilvl w:val="0"/>
-        </w:numPr>
-      </w:pPr>
-      <w:r>
-        <w:t xml:space="preserve">2017 - ongoing.</w:t>
-      </w:r>
-      <w:r>
-        <w:t xml:space="preserve"> </w:t>
-      </w:r>
-      <w:hyperlink r:id="rId275">
-        <w:r>
-          <w:rPr>
-            <w:rStyle w:val="Hyperlink"/>
-          </w:rPr>
-          <w:t xml:space="preserve">Co-supervisor for Licentiate thesis of Jörgen Vikström</w:t>
-        </w:r>
-      </w:hyperlink>
-      <w:r>
-        <w:t xml:space="preserve">, Theory of Science, University of Gothenburg.</w:t>
-      </w:r>
-    </w:p>
-    <w:p>
-      <w:pPr>
-        <w:pStyle w:val="Compact"/>
-        <w:numPr>
-          <w:numId w:val="1043"/>
-          <w:ilvl w:val="0"/>
-        </w:numPr>
-      </w:pPr>
-      <w:r>
-        <w:t xml:space="preserve">2016 - 2017. Co-supervisor for Ph.D.-candidate Erik Joelsson, Theory of Science, University of Gothenburg.</w:t>
-      </w:r>
-      <w:r>
-        <w:t xml:space="preserve"> </w:t>
-      </w:r>
-      <w:hyperlink r:id="rId276">
-        <w:r>
-          <w:rPr>
-            <w:rStyle w:val="Hyperlink"/>
-          </w:rPr>
-          <w:t xml:space="preserve">Thesis completed in February 2017</w:t>
-        </w:r>
-      </w:hyperlink>
-      <w:r>
-        <w:t xml:space="preserve">.</w:t>
-      </w:r>
-    </w:p>
-    <w:p>
-      <w:pPr>
-        <w:pStyle w:val="Heading3"/>
-      </w:pPr>
-      <w:bookmarkStart w:id="277" w:name="teaching-post-graduate-level"/>
-      <w:bookmarkEnd w:id="277"/>
+      <w:bookmarkStart w:id="278" w:name="teaching-post-graduate-level"/>
+      <w:bookmarkEnd w:id="278"/>
       <w:r>
         <w:t xml:space="preserve">Teaching, post-graduate level</w:t>
       </w:r>
@@ -7897,7 +7947,7 @@
       <w:r>
         <w:t xml:space="preserve"> </w:t>
       </w:r>
-      <w:hyperlink r:id="rId278">
+      <w:hyperlink r:id="rId279">
         <w:r>
           <w:rPr>
             <w:rStyle w:val="Hyperlink"/>
@@ -7949,8 +7999,8 @@
       <w:pPr>
         <w:pStyle w:val="Heading2"/>
       </w:pPr>
-      <w:bookmarkStart w:id="279" w:name="teaching-materials"/>
-      <w:bookmarkEnd w:id="279"/>
+      <w:bookmarkStart w:id="280" w:name="teaching-materials"/>
+      <w:bookmarkEnd w:id="280"/>
       <w:r>
         <w:t xml:space="preserve">Teaching materials</w:t>
       </w:r>
@@ -7959,8 +8009,8 @@
       <w:pPr>
         <w:pStyle w:val="Heading3"/>
       </w:pPr>
-      <w:bookmarkStart w:id="280" w:name="electronic-material"/>
-      <w:bookmarkEnd w:id="280"/>
+      <w:bookmarkStart w:id="281" w:name="electronic-material"/>
+      <w:bookmarkEnd w:id="281"/>
       <w:r>
         <w:t xml:space="preserve">Electronic material</w:t>
       </w:r>
@@ -7973,7 +8023,7 @@
           <w:ilvl w:val="0"/>
         </w:numPr>
       </w:pPr>
-      <w:hyperlink r:id="rId281">
+      <w:hyperlink r:id="rId282">
         <w:r>
           <w:rPr>
             <w:rStyle w:val="Hyperlink"/>
@@ -7989,8 +8039,8 @@
       <w:pPr>
         <w:pStyle w:val="Heading2"/>
       </w:pPr>
-      <w:bookmarkStart w:id="282" w:name="other-pedagogical-experiences"/>
-      <w:bookmarkEnd w:id="282"/>
+      <w:bookmarkStart w:id="283" w:name="other-pedagogical-experiences"/>
+      <w:bookmarkEnd w:id="283"/>
       <w:r>
         <w:t xml:space="preserve">Other pedagogical experiences</w:t>
       </w:r>
@@ -8023,7 +8073,7 @@
           <w:ilvl w:val="0"/>
         </w:numPr>
       </w:pPr>
-      <w:hyperlink r:id="rId283">
+      <w:hyperlink r:id="rId284">
         <w:r>
           <w:rPr>
             <w:rStyle w:val="Hyperlink"/>
@@ -8143,7 +8193,7 @@
     </w:lvl>
   </w:abstractNum>
   <w:abstractNum w:abstractNumId="990">
-    <w:nsid w:val="4fdb9075"/>
+    <w:nsid w:val="6856ffc2"/>
     <w:multiLevelType w:val="multilevel"/>
     <w:lvl w:ilvl="0">
       <w:numFmt w:val="bullet"/>
@@ -8224,7 +8274,7 @@
     </w:lvl>
   </w:abstractNum>
   <w:abstractNum w:abstractNumId="991">
-    <w:nsid w:val="1a24f072"/>
+    <w:nsid w:val="48105e56"/>
     <w:multiLevelType w:val="multilevel"/>
     <w:lvl w:ilvl="0">
       <w:numFmt w:val="bullet"/>
@@ -8305,7 +8355,7 @@
     </w:lvl>
   </w:abstractNum>
   <w:abstractNum w:abstractNumId="99411">
-    <w:nsid w:val="f56c8aee"/>
+    <w:nsid w:val="6fb5d08c"/>
     <w:multiLevelType w:val="multilevel"/>
     <w:lvl w:ilvl="0">
       <w:start w:val="1"/>
@@ -8996,7 +9046,28 @@
     </w:lvlOverride>
   </w:num>
   <w:num w:numId="1032">
-    <w:abstractNumId w:val="991"/>
+    <w:abstractNumId w:val="99411"/>
+    <w:lvlOverride w:ilvl="0">
+      <w:startOverride w:val="1"/>
+    </w:lvlOverride>
+    <w:lvlOverride w:ilvl="1">
+      <w:startOverride w:val="1"/>
+    </w:lvlOverride>
+    <w:lvlOverride w:ilvl="2">
+      <w:startOverride w:val="1"/>
+    </w:lvlOverride>
+    <w:lvlOverride w:ilvl="3">
+      <w:startOverride w:val="1"/>
+    </w:lvlOverride>
+    <w:lvlOverride w:ilvl="4">
+      <w:startOverride w:val="1"/>
+    </w:lvlOverride>
+    <w:lvlOverride w:ilvl="5">
+      <w:startOverride w:val="1"/>
+    </w:lvlOverride>
+    <w:lvlOverride w:ilvl="6">
+      <w:startOverride w:val="1"/>
+    </w:lvlOverride>
   </w:num>
   <w:num w:numId="1033">
     <w:abstractNumId w:val="99411"/>

</xml_diff>

<commit_message>
added JCOM review and Lufdata workshop
</commit_message>
<xml_diff>
--- a/cvkullenberg.docx
+++ b/cvkullenberg.docx
@@ -1158,7 +1158,7 @@
         </w:numPr>
       </w:pPr>
       <w:r>
-        <w:t xml:space="preserve">Hård af Segerstad, Y. ; Howes, C. ; Kasperowski, D. &amp; Kullenberg, C. (2017, in press) "Studying closed communities on-line: digital methods and ethical considerations beyond informed consent and pseudonymity". Zimmer, M. &amp; Kinder-Kurlanda, K. (Eds.).</w:t>
+        <w:t xml:space="preserve">Hård af Segerstad, Y. ; Howes, C. ; Kasperowski, D. &amp; Kullenberg, C. (2017) "Studying closed communities on-line: digital methods and ethical considerations beyond informed consent and pseudonymity". Zimmer, M. &amp; Kinder-Kurlanda, K. (Eds.).</w:t>
       </w:r>
       <w:r>
         <w:t xml:space="preserve"> </w:t>
@@ -1503,7 +1503,7 @@
           <w:rPr>
             <w:rStyle w:val="Hyperlink"/>
           </w:rPr>
-          <w:t xml:space="preserve">Open data 1. buzz word or virtual opportunities?</w:t>
+          <w:t xml:space="preserve">Open data - buzz word or virtual opportunities?</w:t>
         </w:r>
       </w:hyperlink>
       <w:r>
@@ -1866,7 +1866,7 @@
         </w:numPr>
       </w:pPr>
       <w:r>
-        <w:t xml:space="preserve">Kullenberg, C. (2017) "Bibliometric probing of the concept 'open science' 1. a notebook",</w:t>
+        <w:t xml:space="preserve">Kullenberg, C. (2017) "Bibliometric probing of the concept 'open science' - a notebook",</w:t>
       </w:r>
       <w:r>
         <w:t xml:space="preserve"> </w:t>
@@ -2798,7 +2798,7 @@
         </w:numPr>
       </w:pPr>
       <w:r>
-        <w:t xml:space="preserve">Kullenberg, C. (2016) "Alla kan forska 1. Vad är medborgarvetenskap och hur skiljer den sig från vanlig vetenskap",</w:t>
+        <w:t xml:space="preserve">Kullenberg, C. (2016) "Alla kan forska - Vad är medborgarvetenskap och hur skiljer den sig från vanlig vetenskap",</w:t>
       </w:r>
       <w:r>
         <w:t xml:space="preserve"> </w:t>
@@ -2969,7 +2969,7 @@
       </w:r>
       <w:r>
         <w:rPr>
-          <w:b/>
+          <w:i/>
         </w:rPr>
         <w:t xml:space="preserve">Talk Analyzer</w:t>
       </w:r>
@@ -3004,7 +3004,7 @@
       </w:r>
       <w:r>
         <w:rPr>
-          <w:b/>
+          <w:i/>
         </w:rPr>
         <w:t xml:space="preserve">Cite.py</w:t>
       </w:r>
@@ -3081,6 +3081,7 @@
         <w:r>
           <w:rPr>
             <w:rStyle w:val="Hyperlink"/>
+            <w:i/>
           </w:rPr>
           <w:t xml:space="preserve">Genuskollen.se</w:t>
         </w:r>
@@ -3242,6 +3243,11 @@
       <w:pPr>
         <w:pStyle w:val="FirstParagraph"/>
       </w:pPr>
+    </w:p>
+    <w:p>
+      <w:pPr>
+        <w:pStyle w:val="BodyText"/>
+      </w:pPr>
       <w:r>
         <w:t xml:space="preserve">(see also:</w:t>
       </w:r>
@@ -3258,6 +3264,27 @@
       </w:hyperlink>
       <w:r>
         <w:t xml:space="preserve">)</w:t>
+      </w:r>
+    </w:p>
+    <w:p>
+      <w:pPr>
+        <w:pStyle w:val="Compact"/>
+        <w:numPr>
+          <w:numId w:val="1027"/>
+          <w:ilvl w:val="0"/>
+        </w:numPr>
+      </w:pPr>
+      <w:r>
+        <w:rPr>
+          <w:i/>
+        </w:rPr>
+        <w:t xml:space="preserve">Journal of Science Communication</w:t>
+      </w:r>
+      <w:r>
+        <w:t xml:space="preserve"> </w:t>
+      </w:r>
+      <w:r>
+        <w:t xml:space="preserve">(2018)</w:t>
       </w:r>
     </w:p>
     <w:p>
@@ -5854,10 +5881,10 @@
       <w:pPr>
         <w:pStyle w:val="Heading3"/>
       </w:pPr>
-      <w:bookmarkStart w:id="215" w:name="exhibitions"/>
+      <w:bookmarkStart w:id="215" w:name="exhibitions-and-public-outreach-workshops"/>
       <w:bookmarkEnd w:id="215"/>
       <w:r>
-        <w:t xml:space="preserve">Exhibitions</w:t>
+        <w:t xml:space="preserve">Exhibitions and public outreach workshops</w:t>
       </w:r>
     </w:p>
     <w:p>
@@ -5869,7 +5896,7 @@
         </w:numPr>
       </w:pPr>
       <w:r>
-        <w:t xml:space="preserve">2018 - Co-creator of</w:t>
+        <w:t xml:space="preserve">20180421 - Co-organiser and workshop instructor on</w:t>
       </w:r>
       <w:r>
         <w:t xml:space="preserve"> </w:t>
@@ -5879,6 +5906,32 @@
           <w:rPr>
             <w:rStyle w:val="Hyperlink"/>
           </w:rPr>
+          <w:t xml:space="preserve">Citizen Science med miljösensorer för luftkvalitet</w:t>
+        </w:r>
+      </w:hyperlink>
+      <w:r>
+        <w:t xml:space="preserve">, Vetenskapsfestivalen (Gothenburg Science Fair), Gothenburg.</w:t>
+      </w:r>
+    </w:p>
+    <w:p>
+      <w:pPr>
+        <w:pStyle w:val="Compact"/>
+        <w:numPr>
+          <w:numId w:val="1032"/>
+          <w:ilvl w:val="0"/>
+        </w:numPr>
+      </w:pPr>
+      <w:r>
+        <w:t xml:space="preserve">20180308 - Co-creator of</w:t>
+      </w:r>
+      <w:r>
+        <w:t xml:space="preserve"> </w:t>
+      </w:r>
+      <w:hyperlink r:id="rId217">
+        <w:r>
+          <w:rPr>
+            <w:rStyle w:val="Hyperlink"/>
+          </w:rPr>
           <w:t xml:space="preserve">Digital Now #4: En kod som förändrar världen #metoo</w:t>
         </w:r>
       </w:hyperlink>
@@ -5890,8 +5943,8 @@
       <w:pPr>
         <w:pStyle w:val="Heading3"/>
       </w:pPr>
-      <w:bookmarkStart w:id="217" w:name="invited-speaker"/>
-      <w:bookmarkEnd w:id="217"/>
+      <w:bookmarkStart w:id="218" w:name="invited-speaker"/>
+      <w:bookmarkEnd w:id="218"/>
       <w:r>
         <w:t xml:space="preserve">Invited speaker</w:t>
       </w:r>
@@ -5922,7 +5975,7 @@
       <w:r>
         <w:t xml:space="preserve"> </w:t>
       </w:r>
-      <w:hyperlink r:id="rId218">
+      <w:hyperlink r:id="rId219">
         <w:r>
           <w:rPr>
             <w:rStyle w:val="Hyperlink"/>
@@ -5960,7 +6013,7 @@
       <w:r>
         <w:t xml:space="preserve"> </w:t>
       </w:r>
-      <w:hyperlink r:id="rId219">
+      <w:hyperlink r:id="rId220">
         <w:r>
           <w:rPr>
             <w:rStyle w:val="Hyperlink"/>
@@ -5986,7 +6039,7 @@
       <w:r>
         <w:t xml:space="preserve"> </w:t>
       </w:r>
-      <w:hyperlink r:id="rId220">
+      <w:hyperlink r:id="rId221">
         <w:r>
           <w:rPr>
             <w:rStyle w:val="Hyperlink"/>
@@ -6012,7 +6065,7 @@
       <w:r>
         <w:t xml:space="preserve"> </w:t>
       </w:r>
-      <w:hyperlink r:id="rId221">
+      <w:hyperlink r:id="rId222">
         <w:r>
           <w:rPr>
             <w:rStyle w:val="Hyperlink"/>
@@ -6038,7 +6091,7 @@
       <w:r>
         <w:t xml:space="preserve"> </w:t>
       </w:r>
-      <w:hyperlink r:id="rId222">
+      <w:hyperlink r:id="rId223">
         <w:r>
           <w:rPr>
             <w:rStyle w:val="Hyperlink"/>
@@ -6064,7 +6117,7 @@
       <w:r>
         <w:t xml:space="preserve"> </w:t>
       </w:r>
-      <w:hyperlink r:id="rId223">
+      <w:hyperlink r:id="rId224">
         <w:r>
           <w:rPr>
             <w:rStyle w:val="Hyperlink"/>
@@ -6078,11 +6131,51 @@
       <w:r>
         <w:t xml:space="preserve"> </w:t>
       </w:r>
+      <w:hyperlink r:id="rId225">
+        <w:r>
+          <w:rPr>
+            <w:rStyle w:val="Hyperlink"/>
+          </w:rPr>
+          <w:t xml:space="preserve">Youtube</w:t>
+        </w:r>
+      </w:hyperlink>
+      <w:r>
+        <w:t xml:space="preserve">.</w:t>
+      </w:r>
+    </w:p>
+    <w:p>
+      <w:pPr>
+        <w:pStyle w:val="Compact"/>
+        <w:numPr>
+          <w:numId w:val="1033"/>
+          <w:ilvl w:val="0"/>
+        </w:numPr>
+      </w:pPr>
+      <w:r>
+        <w:t xml:space="preserve">20170329 - "Vad är på gång inom citizen science?",</w:t>
+      </w:r>
+      <w:r>
+        <w:t xml:space="preserve"> </w:t>
+      </w:r>
       <w:hyperlink r:id="rId224">
         <w:r>
           <w:rPr>
             <w:rStyle w:val="Hyperlink"/>
           </w:rPr>
+          <w:t xml:space="preserve">Informationsmöte Vetenskap med och för samhället Horisont 2020</w:t>
+        </w:r>
+      </w:hyperlink>
+      <w:r>
+        <w:t xml:space="preserve">, Vinnova, Stockholm. Lecture available on</w:t>
+      </w:r>
+      <w:r>
+        <w:t xml:space="preserve"> </w:t>
+      </w:r>
+      <w:hyperlink r:id="rId225">
+        <w:r>
+          <w:rPr>
+            <w:rStyle w:val="Hyperlink"/>
+          </w:rPr>
           <w:t xml:space="preserve">Youtube</w:t>
         </w:r>
       </w:hyperlink>
@@ -6099,35 +6192,7 @@
         </w:numPr>
       </w:pPr>
       <w:r>
-        <w:t xml:space="preserve">20170329 - "Vad är på gång inom citizen science?",</w:t>
-      </w:r>
-      <w:r>
-        <w:t xml:space="preserve"> </w:t>
-      </w:r>
-      <w:hyperlink r:id="rId223">
-        <w:r>
-          <w:rPr>
-            <w:rStyle w:val="Hyperlink"/>
-          </w:rPr>
-          <w:t xml:space="preserve">Informationsmöte Vetenskap med och för samhället Horisont 2020</w:t>
-        </w:r>
-      </w:hyperlink>
-      <w:r>
-        <w:t xml:space="preserve">, Vinnova, Stockholm. Lecture available on</w:t>
-      </w:r>
-      <w:r>
-        <w:t xml:space="preserve"> </w:t>
-      </w:r>
-      <w:hyperlink r:id="rId224">
-        <w:r>
-          <w:rPr>
-            <w:rStyle w:val="Hyperlink"/>
-          </w:rPr>
-          <w:t xml:space="preserve">Youtube</w:t>
-        </w:r>
-      </w:hyperlink>
-      <w:r>
-        <w:t xml:space="preserve">.</w:t>
+        <w:t xml:space="preserve">20161214 - "Digital methods 1. Theory, Practice and Ethics", Higher seminar, Karlstad University.</w:t>
       </w:r>
     </w:p>
     <w:p>
@@ -6139,7 +6204,21 @@
         </w:numPr>
       </w:pPr>
       <w:r>
-        <w:t xml:space="preserve">20161214 - "Digital methods 1. Theory, Practice and Ethics", Higher seminar, Karlstad University.</w:t>
+        <w:t xml:space="preserve">20161116 -</w:t>
+      </w:r>
+      <w:r>
+        <w:t xml:space="preserve"> </w:t>
+      </w:r>
+      <w:hyperlink r:id="rId226">
+        <w:r>
+          <w:rPr>
+            <w:rStyle w:val="Hyperlink"/>
+          </w:rPr>
+          <w:t xml:space="preserve">"Tusen platåer"</w:t>
+        </w:r>
+      </w:hyperlink>
+      <w:r>
+        <w:t xml:space="preserve">, Göteborg, Stadsbiblioteket.</w:t>
       </w:r>
     </w:p>
     <w:p>
@@ -6151,21 +6230,7 @@
         </w:numPr>
       </w:pPr>
       <w:r>
-        <w:t xml:space="preserve">20161116 -</w:t>
-      </w:r>
-      <w:r>
-        <w:t xml:space="preserve"> </w:t>
-      </w:r>
-      <w:hyperlink r:id="rId225">
-        <w:r>
-          <w:rPr>
-            <w:rStyle w:val="Hyperlink"/>
-          </w:rPr>
-          <w:t xml:space="preserve">"Tusen platåer"</w:t>
-        </w:r>
-      </w:hyperlink>
-      <w:r>
-        <w:t xml:space="preserve">, Göteborg, Stadsbiblioteket.</w:t>
+        <w:t xml:space="preserve">20161028 - "Statens offentliga utredningar digitaliserade", Högre seminarium, Idéhistoria, Lunds universitet.</w:t>
       </w:r>
     </w:p>
     <w:p>
@@ -6177,7 +6242,35 @@
         </w:numPr>
       </w:pPr>
       <w:r>
-        <w:t xml:space="preserve">20161028 - "Statens offentliga utredningar digitaliserade", Högre seminarium, Idéhistoria, Lunds universitet.</w:t>
+        <w:t xml:space="preserve">20161012 -</w:t>
+      </w:r>
+      <w:r>
+        <w:t xml:space="preserve"> </w:t>
+      </w:r>
+      <w:hyperlink r:id="rId227">
+        <w:r>
+          <w:rPr>
+            <w:rStyle w:val="Hyperlink"/>
+          </w:rPr>
+          <w:t xml:space="preserve">"VA-Dagen 2016 om öppen vetenskap"</w:t>
+        </w:r>
+      </w:hyperlink>
+      <w:r>
+        <w:t xml:space="preserve">, Stockholm. "Video:</w:t>
+      </w:r>
+      <w:r>
+        <w:t xml:space="preserve"> </w:t>
+      </w:r>
+      <w:hyperlink r:id="rId228">
+        <w:r>
+          <w:rPr>
+            <w:rStyle w:val="Hyperlink"/>
+          </w:rPr>
+          <w:t xml:space="preserve">https://youtu.be/CUNnddKvZ9o?t=43m52s</w:t>
+        </w:r>
+      </w:hyperlink>
+      <w:r>
+        <w:t xml:space="preserve">.</w:t>
       </w:r>
     </w:p>
     <w:p>
@@ -6194,7 +6287,7 @@
       <w:r>
         <w:t xml:space="preserve"> </w:t>
       </w:r>
-      <w:hyperlink r:id="rId226">
+      <w:hyperlink r:id="rId227">
         <w:r>
           <w:rPr>
             <w:rStyle w:val="Hyperlink"/>
@@ -6208,7 +6301,7 @@
       <w:r>
         <w:t xml:space="preserve"> </w:t>
       </w:r>
-      <w:hyperlink r:id="rId227">
+      <w:hyperlink r:id="rId228">
         <w:r>
           <w:rPr>
             <w:rStyle w:val="Hyperlink"/>
@@ -6229,35 +6322,21 @@
         </w:numPr>
       </w:pPr>
       <w:r>
-        <w:t xml:space="preserve">20161012 -</w:t>
-      </w:r>
-      <w:r>
-        <w:t xml:space="preserve"> </w:t>
-      </w:r>
-      <w:hyperlink r:id="rId226">
-        <w:r>
-          <w:rPr>
-            <w:rStyle w:val="Hyperlink"/>
-          </w:rPr>
-          <w:t xml:space="preserve">"VA-Dagen 2016 om öppen vetenskap"</w:t>
-        </w:r>
-      </w:hyperlink>
-      <w:r>
-        <w:t xml:space="preserve">, Stockholm. "Video:</w:t>
-      </w:r>
-      <w:r>
-        <w:t xml:space="preserve"> </w:t>
-      </w:r>
-      <w:hyperlink r:id="rId227">
-        <w:r>
-          <w:rPr>
-            <w:rStyle w:val="Hyperlink"/>
-          </w:rPr>
-          <w:t xml:space="preserve">https://youtu.be/CUNnddKvZ9o?t=43m52s</w:t>
-        </w:r>
-      </w:hyperlink>
-      <w:r>
-        <w:t xml:space="preserve">.</w:t>
+        <w:t xml:space="preserve">20160922 -</w:t>
+      </w:r>
+      <w:r>
+        <w:t xml:space="preserve"> </w:t>
+      </w:r>
+      <w:hyperlink r:id="rId229">
+        <w:r>
+          <w:rPr>
+            <w:rStyle w:val="Hyperlink"/>
+          </w:rPr>
+          <w:t xml:space="preserve">"Kan alla forska?"</w:t>
+        </w:r>
+      </w:hyperlink>
+      <w:r>
+        <w:t xml:space="preserve">, Forskartorget, Bokmässan, Göteborg.</w:t>
       </w:r>
     </w:p>
     <w:p>
@@ -6269,21 +6348,21 @@
         </w:numPr>
       </w:pPr>
       <w:r>
-        <w:t xml:space="preserve">20160922 -</w:t>
-      </w:r>
-      <w:r>
-        <w:t xml:space="preserve"> </w:t>
-      </w:r>
-      <w:hyperlink r:id="rId228">
-        <w:r>
-          <w:rPr>
-            <w:rStyle w:val="Hyperlink"/>
-          </w:rPr>
-          <w:t xml:space="preserve">"Kan alla forska?"</w:t>
-        </w:r>
-      </w:hyperlink>
-      <w:r>
-        <w:t xml:space="preserve">, Forskartorget, Bokmässan, Göteborg.</w:t>
+        <w:t xml:space="preserve">20160921 -</w:t>
+      </w:r>
+      <w:r>
+        <w:t xml:space="preserve"> </w:t>
+      </w:r>
+      <w:hyperlink r:id="rId230">
+        <w:r>
+          <w:rPr>
+            <w:rStyle w:val="Hyperlink"/>
+          </w:rPr>
+          <w:t xml:space="preserve">"Att nå ut via sociala medier"</w:t>
+        </w:r>
+      </w:hyperlink>
+      <w:r>
+        <w:t xml:space="preserve">, University of Gothenburg.</w:t>
       </w:r>
     </w:p>
     <w:p>
@@ -6295,17 +6374,1019 @@
         </w:numPr>
       </w:pPr>
       <w:r>
-        <w:t xml:space="preserve">20160921 -</w:t>
-      </w:r>
-      <w:r>
-        <w:t xml:space="preserve"> </w:t>
-      </w:r>
-      <w:hyperlink r:id="rId229">
-        <w:r>
-          <w:rPr>
-            <w:rStyle w:val="Hyperlink"/>
-          </w:rPr>
-          <w:t xml:space="preserve">"Att nå ut via sociala medier"</w:t>
+        <w:t xml:space="preserve">20160912 -</w:t>
+      </w:r>
+      <w:r>
+        <w:t xml:space="preserve"> </w:t>
+      </w:r>
+      <w:hyperlink r:id="rId231">
+        <w:r>
+          <w:rPr>
+            <w:rStyle w:val="Hyperlink"/>
+          </w:rPr>
+          <w:t xml:space="preserve">"Kulturavet som ettor och nollor"</w:t>
+        </w:r>
+      </w:hyperlink>
+      <w:r>
+        <w:t xml:space="preserve">, National Library of Sweden.</w:t>
+      </w:r>
+    </w:p>
+    <w:p>
+      <w:pPr>
+        <w:pStyle w:val="Compact"/>
+        <w:numPr>
+          <w:numId w:val="1033"/>
+          <w:ilvl w:val="0"/>
+        </w:numPr>
+      </w:pPr>
+      <w:r>
+        <w:t xml:space="preserve">20160209 -</w:t>
+      </w:r>
+      <w:r>
+        <w:t xml:space="preserve"> </w:t>
+      </w:r>
+      <w:hyperlink r:id="rId232">
+        <w:r>
+          <w:rPr>
+            <w:rStyle w:val="Hyperlink"/>
+          </w:rPr>
+          <w:t xml:space="preserve">"Sara Ahmed 1. lycka, olycka och falskt medvetande"</w:t>
+        </w:r>
+      </w:hyperlink>
+      <w:r>
+        <w:t xml:space="preserve">, ABF, Göteborg, Sweden.</w:t>
+      </w:r>
+    </w:p>
+    <w:p>
+      <w:pPr>
+        <w:pStyle w:val="Compact"/>
+        <w:numPr>
+          <w:numId w:val="1033"/>
+          <w:ilvl w:val="0"/>
+        </w:numPr>
+      </w:pPr>
+      <w:r>
+        <w:t xml:space="preserve">20150929 -</w:t>
+      </w:r>
+      <w:r>
+        <w:t xml:space="preserve"> </w:t>
+      </w:r>
+      <w:hyperlink r:id="rId233">
+        <w:r>
+          <w:rPr>
+            <w:rStyle w:val="Hyperlink"/>
+          </w:rPr>
+          <w:t xml:space="preserve">"Spionen i Fickan"</w:t>
+        </w:r>
+      </w:hyperlink>
+      <w:r>
+        <w:t xml:space="preserve">, Näckrostimmen, University of Gothenburg.</w:t>
+      </w:r>
+    </w:p>
+    <w:p>
+      <w:pPr>
+        <w:pStyle w:val="Compact"/>
+        <w:numPr>
+          <w:numId w:val="1033"/>
+          <w:ilvl w:val="0"/>
+        </w:numPr>
+      </w:pPr>
+      <w:r>
+        <w:t xml:space="preserve">20151209 -</w:t>
+      </w:r>
+      <w:r>
+        <w:t xml:space="preserve"> </w:t>
+      </w:r>
+      <w:hyperlink r:id="rId234">
+        <w:r>
+          <w:rPr>
+            <w:rStyle w:val="Hyperlink"/>
+          </w:rPr>
+          <w:t xml:space="preserve">"Samtal om Tusen Platåer"</w:t>
+        </w:r>
+      </w:hyperlink>
+      <w:r>
+        <w:t xml:space="preserve">, Bio Rio, Stockholm, Sweden.</w:t>
+      </w:r>
+    </w:p>
+    <w:p>
+      <w:pPr>
+        <w:pStyle w:val="Compact"/>
+        <w:numPr>
+          <w:numId w:val="1033"/>
+          <w:ilvl w:val="0"/>
+        </w:numPr>
+      </w:pPr>
+      <w:r>
+        <w:t xml:space="preserve">20151020 -</w:t>
+      </w:r>
+      <w:r>
+        <w:t xml:space="preserve"> </w:t>
+      </w:r>
+      <w:hyperlink r:id="rId235">
+        <w:r>
+          <w:rPr>
+            <w:rStyle w:val="Hyperlink"/>
+          </w:rPr>
+          <w:t xml:space="preserve">"Statens röst digitaliserad"</w:t>
+        </w:r>
+      </w:hyperlink>
+      <w:r>
+        <w:t xml:space="preserve">, National Library of Sweden.</w:t>
+      </w:r>
+    </w:p>
+    <w:p>
+      <w:pPr>
+        <w:pStyle w:val="Compact"/>
+        <w:numPr>
+          <w:numId w:val="1033"/>
+          <w:ilvl w:val="0"/>
+        </w:numPr>
+      </w:pPr>
+      <w:r>
+        <w:t xml:space="preserve">20141126 -</w:t>
+      </w:r>
+      <w:r>
+        <w:t xml:space="preserve"> </w:t>
+      </w:r>
+      <w:hyperlink r:id="rId236">
+        <w:r>
+          <w:rPr>
+            <w:rStyle w:val="Hyperlink"/>
+          </w:rPr>
+          <w:t xml:space="preserve">Tunnelpolitik</w:t>
+        </w:r>
+      </w:hyperlink>
+      <w:r>
+        <w:t xml:space="preserve">, Konsthallen, Gothenburg.</w:t>
+      </w:r>
+    </w:p>
+    <w:p>
+      <w:pPr>
+        <w:pStyle w:val="Compact"/>
+        <w:numPr>
+          <w:numId w:val="1033"/>
+          <w:ilvl w:val="0"/>
+        </w:numPr>
+      </w:pPr>
+      <w:r>
+        <w:t xml:space="preserve">20141122 -</w:t>
+      </w:r>
+      <w:r>
+        <w:t xml:space="preserve"> </w:t>
+      </w:r>
+      <w:hyperlink r:id="rId237">
+        <w:r>
+          <w:rPr>
+            <w:rStyle w:val="Hyperlink"/>
+          </w:rPr>
+          <w:t xml:space="preserve">"Re-building a common internet"</w:t>
+        </w:r>
+      </w:hyperlink>
+      <w:r>
+        <w:t xml:space="preserve">, Verkko Suljettu, Helsinki, Finland.</w:t>
+      </w:r>
+    </w:p>
+    <w:p>
+      <w:pPr>
+        <w:pStyle w:val="Compact"/>
+        <w:numPr>
+          <w:numId w:val="1033"/>
+          <w:ilvl w:val="0"/>
+        </w:numPr>
+      </w:pPr>
+      <w:r>
+        <w:t xml:space="preserve">20140604 -</w:t>
+      </w:r>
+      <w:r>
+        <w:t xml:space="preserve"> </w:t>
+      </w:r>
+      <w:hyperlink r:id="rId238">
+        <w:r>
+          <w:rPr>
+            <w:rStyle w:val="Hyperlink"/>
+          </w:rPr>
+          <w:t xml:space="preserve">"Forskning, allmänhet, innovation – Crowd Science som nytt forskningsparadigm"</w:t>
+        </w:r>
+      </w:hyperlink>
+      <w:r>
+        <w:t xml:space="preserve">, URBSEC, Gothenburg, Sweden.</w:t>
+      </w:r>
+    </w:p>
+    <w:p>
+      <w:pPr>
+        <w:pStyle w:val="Compact"/>
+        <w:numPr>
+          <w:numId w:val="1033"/>
+          <w:ilvl w:val="0"/>
+        </w:numPr>
+      </w:pPr>
+      <w:r>
+        <w:t xml:space="preserve">20130223 -</w:t>
+      </w:r>
+      <w:r>
+        <w:t xml:space="preserve"> </w:t>
+      </w:r>
+      <w:hyperlink r:id="rId239">
+        <w:r>
+          <w:rPr>
+            <w:rStyle w:val="Hyperlink"/>
+          </w:rPr>
+          <w:t xml:space="preserve">"Kommunikation och nätet"</w:t>
+        </w:r>
+      </w:hyperlink>
+      <w:r>
+        <w:t xml:space="preserve">, Smålands Frilansklubb, Växjö, Sweden.</w:t>
+      </w:r>
+    </w:p>
+    <w:p>
+      <w:pPr>
+        <w:pStyle w:val="Compact"/>
+        <w:numPr>
+          <w:numId w:val="1033"/>
+          <w:ilvl w:val="0"/>
+        </w:numPr>
+      </w:pPr>
+      <w:r>
+        <w:t xml:space="preserve">20121207 -</w:t>
+      </w:r>
+      <w:r>
+        <w:t xml:space="preserve"> </w:t>
+      </w:r>
+      <w:hyperlink r:id="rId240">
+        <w:r>
+          <w:rPr>
+            <w:rStyle w:val="Hyperlink"/>
+          </w:rPr>
+          <w:t xml:space="preserve">"Does Internet freedom have a price? Examples from the Arab Spring"</w:t>
+        </w:r>
+      </w:hyperlink>
+      <w:r>
+        <w:t xml:space="preserve">,</w:t>
+      </w:r>
+      <w:r>
+        <w:t xml:space="preserve"> </w:t>
+      </w:r>
+      <w:hyperlink r:id="rId241">
+        <w:r>
+          <w:rPr>
+            <w:rStyle w:val="Hyperlink"/>
+          </w:rPr>
+          <w:t xml:space="preserve">The Third International Conference on Human Rights Education, Jagiellonian University, Krakow, Poland</w:t>
+        </w:r>
+      </w:hyperlink>
+      <w:r>
+        <w:t xml:space="preserve">.</w:t>
+      </w:r>
+    </w:p>
+    <w:p>
+      <w:pPr>
+        <w:pStyle w:val="Compact"/>
+        <w:numPr>
+          <w:numId w:val="1033"/>
+          <w:ilvl w:val="0"/>
+        </w:numPr>
+      </w:pPr>
+      <w:r>
+        <w:t xml:space="preserve">20121105 -</w:t>
+      </w:r>
+      <w:r>
+        <w:t xml:space="preserve"> </w:t>
+      </w:r>
+      <w:hyperlink r:id="rId242">
+        <w:r>
+          <w:rPr>
+            <w:rStyle w:val="Hyperlink"/>
+          </w:rPr>
+          <w:t xml:space="preserve">"Vilken roll spelar de nya internetbaserade medierna i samhällsförändrande aktiviteter?"</w:t>
+        </w:r>
+      </w:hyperlink>
+      <w:r>
+        <w:t xml:space="preserve">, Sigmas inspirationsdag, Gothenburg, Sweden.</w:t>
+      </w:r>
+    </w:p>
+    <w:p>
+      <w:pPr>
+        <w:pStyle w:val="Compact"/>
+        <w:numPr>
+          <w:numId w:val="1033"/>
+          <w:ilvl w:val="0"/>
+        </w:numPr>
+      </w:pPr>
+      <w:r>
+        <w:t xml:space="preserve">20120822 -</w:t>
+      </w:r>
+      <w:r>
+        <w:t xml:space="preserve"> </w:t>
+      </w:r>
+      <w:hyperlink r:id="rId243">
+        <w:r>
+          <w:rPr>
+            <w:rStyle w:val="Hyperlink"/>
+          </w:rPr>
+          <w:t xml:space="preserve">"reSource 002: Out of Place, Out of Time"</w:t>
+        </w:r>
+      </w:hyperlink>
+      <w:r>
+        <w:t xml:space="preserve">, Transmediale, Berlin, Germany.</w:t>
+      </w:r>
+    </w:p>
+    <w:p>
+      <w:pPr>
+        <w:pStyle w:val="Compact"/>
+        <w:numPr>
+          <w:numId w:val="1033"/>
+          <w:ilvl w:val="0"/>
+        </w:numPr>
+      </w:pPr>
+      <w:r>
+        <w:t xml:space="preserve">20120509 -</w:t>
+      </w:r>
+      <w:r>
+        <w:t xml:space="preserve"> </w:t>
+      </w:r>
+      <w:hyperlink r:id="rId244">
+        <w:r>
+          <w:rPr>
+            <w:rStyle w:val="Hyperlink"/>
+          </w:rPr>
+          <w:t xml:space="preserve">"The Arabic Spring. Internet and social media 1. crucial tools in organizing the civil uprisings in Tunis and Egypt."</w:t>
+        </w:r>
+      </w:hyperlink>
+      <w:r>
+        <w:t xml:space="preserve">, Brännpunkt Europa, University of Gothenburg.</w:t>
+      </w:r>
+    </w:p>
+    <w:p>
+      <w:pPr>
+        <w:pStyle w:val="Compact"/>
+        <w:numPr>
+          <w:numId w:val="1033"/>
+          <w:ilvl w:val="0"/>
+        </w:numPr>
+      </w:pPr>
+      <w:r>
+        <w:t xml:space="preserve">20120301 -</w:t>
+      </w:r>
+      <w:r>
+        <w:t xml:space="preserve"> </w:t>
+      </w:r>
+      <w:hyperlink r:id="rId245">
+        <w:r>
+          <w:rPr>
+            <w:rStyle w:val="Hyperlink"/>
+          </w:rPr>
+          <w:t xml:space="preserve">"Humanistisk forskning och engagemang"</w:t>
+        </w:r>
+      </w:hyperlink>
+      <w:r>
+        <w:t xml:space="preserve">, Akademisk kvart, University of Gothenburg, Sweden.</w:t>
+      </w:r>
+    </w:p>
+    <w:p>
+      <w:pPr>
+        <w:pStyle w:val="Compact"/>
+        <w:numPr>
+          <w:numId w:val="1033"/>
+          <w:ilvl w:val="0"/>
+        </w:numPr>
+      </w:pPr>
+      <w:r>
+        <w:t xml:space="preserve">20111124 -</w:t>
+      </w:r>
+      <w:r>
+        <w:t xml:space="preserve"> </w:t>
+      </w:r>
+      <w:hyperlink r:id="rId246">
+        <w:r>
+          <w:rPr>
+            <w:rStyle w:val="Hyperlink"/>
+          </w:rPr>
+          <w:t xml:space="preserve">"Our Internet 1. Our Rights, Our Freedoms"</w:t>
+        </w:r>
+      </w:hyperlink>
+      <w:r>
+        <w:t xml:space="preserve">, Council of Europe, Vienna, Austria.</w:t>
+      </w:r>
+    </w:p>
+    <w:p>
+      <w:pPr>
+        <w:pStyle w:val="Compact"/>
+        <w:numPr>
+          <w:numId w:val="1033"/>
+          <w:ilvl w:val="0"/>
+        </w:numPr>
+      </w:pPr>
+      <w:r>
+        <w:t xml:space="preserve">20111119 - "What will be the needs of tomorrow's leaders", Swedish Embassy Cairo, Cairo, Egypt.</w:t>
+      </w:r>
+    </w:p>
+    <w:p>
+      <w:pPr>
+        <w:pStyle w:val="Compact"/>
+        <w:numPr>
+          <w:numId w:val="1033"/>
+          <w:ilvl w:val="0"/>
+        </w:numPr>
+      </w:pPr>
+      <w:r>
+        <w:t xml:space="preserve">20111022 -</w:t>
+      </w:r>
+      <w:r>
+        <w:t xml:space="preserve"> </w:t>
+      </w:r>
+      <w:hyperlink r:id="rId247">
+        <w:r>
+          <w:rPr>
+            <w:rStyle w:val="Hyperlink"/>
+          </w:rPr>
+          <w:t xml:space="preserve">"Nätaktivism – nya möjligheter men också faror"</w:t>
+        </w:r>
+      </w:hyperlink>
+      <w:r>
+        <w:t xml:space="preserve">. Svenska FN-förbundet, Göteborg, Sweden.</w:t>
+      </w:r>
+    </w:p>
+    <w:p>
+      <w:pPr>
+        <w:pStyle w:val="Compact"/>
+        <w:numPr>
+          <w:numId w:val="1033"/>
+          <w:ilvl w:val="0"/>
+        </w:numPr>
+      </w:pPr>
+      <w:r>
+        <w:t xml:space="preserve">20111304 -</w:t>
+      </w:r>
+      <w:r>
+        <w:t xml:space="preserve"> </w:t>
+      </w:r>
+      <w:hyperlink r:id="rId248">
+        <w:r>
+          <w:rPr>
+            <w:rStyle w:val="Hyperlink"/>
+          </w:rPr>
+          <w:t xml:space="preserve">"Anonymat des communications, sécurité des données, protection des sources"</w:t>
+        </w:r>
+      </w:hyperlink>
+      <w:r>
+        <w:t xml:space="preserve">, Reporters Sans Frontieres, Geneva, Switzerland.</w:t>
+      </w:r>
+    </w:p>
+    <w:p>
+      <w:pPr>
+        <w:pStyle w:val="Compact"/>
+        <w:numPr>
+          <w:numId w:val="1033"/>
+          <w:ilvl w:val="0"/>
+        </w:numPr>
+      </w:pPr>
+      <w:r>
+        <w:t xml:space="preserve">20100504 - "Greens/EFA and Activists Workshop on ACTA and the Public interest", European Parliament, Brussels, Belgium.</w:t>
+      </w:r>
+    </w:p>
+    <w:p>
+      <w:pPr>
+        <w:pStyle w:val="Compact"/>
+        <w:numPr>
+          <w:numId w:val="1033"/>
+          <w:ilvl w:val="0"/>
+        </w:numPr>
+      </w:pPr>
+      <w:r>
+        <w:t xml:space="preserve">20090604 -</w:t>
+      </w:r>
+      <w:r>
+        <w:t xml:space="preserve"> </w:t>
+      </w:r>
+      <w:hyperlink r:id="rId249">
+        <w:r>
+          <w:rPr>
+            <w:rStyle w:val="Hyperlink"/>
+          </w:rPr>
+          <w:t xml:space="preserve">"Information Technology: Provoking or Preventing Conflict"</w:t>
+        </w:r>
+      </w:hyperlink>
+      <w:r>
+        <w:t xml:space="preserve">, Deutsche Welle Global Media Forum, Bonn, Germany.</w:t>
+      </w:r>
+    </w:p>
+    <w:p>
+      <w:pPr>
+        <w:pStyle w:val="Compact"/>
+        <w:numPr>
+          <w:numId w:val="1033"/>
+          <w:ilvl w:val="0"/>
+        </w:numPr>
+      </w:pPr>
+      <w:r>
+        <w:t xml:space="preserve">20091107 -</w:t>
+      </w:r>
+      <w:r>
+        <w:t xml:space="preserve"> </w:t>
+      </w:r>
+      <w:hyperlink r:id="rId250">
+        <w:r>
+          <w:rPr>
+            <w:rStyle w:val="Hyperlink"/>
+          </w:rPr>
+          <w:t xml:space="preserve">"Net Neutrality, Surveillance and how to Re-build Politics"</w:t>
+        </w:r>
+      </w:hyperlink>
+      <w:r>
+        <w:t xml:space="preserve">, Free Society Conference, Gothenburg, Sweden.</w:t>
+      </w:r>
+    </w:p>
+    <w:p>
+      <w:pPr>
+        <w:pStyle w:val="Compact"/>
+        <w:numPr>
+          <w:numId w:val="1033"/>
+          <w:ilvl w:val="0"/>
+        </w:numPr>
+      </w:pPr>
+      <w:r>
+        <w:t xml:space="preserve">20091103 -</w:t>
+      </w:r>
+      <w:r>
+        <w:t xml:space="preserve"> </w:t>
+      </w:r>
+      <w:hyperlink r:id="rId251">
+        <w:r>
+          <w:rPr>
+            <w:rStyle w:val="Hyperlink"/>
+          </w:rPr>
+          <w:t xml:space="preserve">"Revision av telekompaketet"</w:t>
+        </w:r>
+      </w:hyperlink>
+      <w:r>
+        <w:t xml:space="preserve">, Internetdagarna, Stockholm, Sweden.</w:t>
+      </w:r>
+    </w:p>
+    <w:p>
+      <w:pPr>
+        <w:pStyle w:val="Compact"/>
+        <w:numPr>
+          <w:numId w:val="1033"/>
+          <w:ilvl w:val="0"/>
+        </w:numPr>
+      </w:pPr>
+      <w:r>
+        <w:t xml:space="preserve">20091028 - "Invited speaker by the Ministry of Enterprise, Energy and Communications on the implementation of the Telecoms Package", Government of Sweden, Stockholm, Sweden.</w:t>
+      </w:r>
+    </w:p>
+    <w:p>
+      <w:pPr>
+        <w:pStyle w:val="Compact"/>
+        <w:numPr>
+          <w:numId w:val="1033"/>
+          <w:ilvl w:val="0"/>
+        </w:numPr>
+      </w:pPr>
+      <w:r>
+        <w:t xml:space="preserve">20090111 -</w:t>
+      </w:r>
+      <w:r>
+        <w:t xml:space="preserve"> </w:t>
+      </w:r>
+      <w:hyperlink r:id="rId252">
+        <w:r>
+          <w:rPr>
+            <w:rStyle w:val="Hyperlink"/>
+          </w:rPr>
+          <w:t xml:space="preserve">"Lightning talk: Resistance Studies Magazine"</w:t>
+        </w:r>
+      </w:hyperlink>
+      <w:r>
+        <w:t xml:space="preserve">, 25th Chaos Communication Congress, Berlin, Germany.</w:t>
+      </w:r>
+    </w:p>
+    <w:p>
+      <w:pPr>
+        <w:pStyle w:val="Compact"/>
+        <w:numPr>
+          <w:numId w:val="1033"/>
+          <w:ilvl w:val="0"/>
+        </w:numPr>
+      </w:pPr>
+      <w:r>
+        <w:t xml:space="preserve">20081108 -</w:t>
+      </w:r>
+      <w:r>
+        <w:t xml:space="preserve"> </w:t>
+      </w:r>
+      <w:hyperlink r:id="rId253">
+        <w:r>
+          <w:rPr>
+            <w:rStyle w:val="Hyperlink"/>
+          </w:rPr>
+          <w:t xml:space="preserve">"The social impact of IT"</w:t>
+        </w:r>
+      </w:hyperlink>
+      <w:r>
+        <w:t xml:space="preserve">, Krieg und Frieden Digital, Aachen, Germany.</w:t>
+      </w:r>
+    </w:p>
+    <w:p>
+      <w:pPr>
+        <w:pStyle w:val="Heading2"/>
+      </w:pPr>
+      <w:bookmarkStart w:id="254" w:name="formal-education-teaching-in-higher-education-högskolepedagogik"/>
+      <w:bookmarkEnd w:id="254"/>
+      <w:r>
+        <w:t xml:space="preserve">Formal education, Teaching in higher education (Högskolepedagogik)</w:t>
+      </w:r>
+    </w:p>
+    <w:p>
+      <w:pPr>
+        <w:pStyle w:val="Compact"/>
+        <w:numPr>
+          <w:numId w:val="1034"/>
+          <w:ilvl w:val="0"/>
+        </w:numPr>
+      </w:pPr>
+      <w:hyperlink r:id="rId27">
+        <w:r>
+          <w:rPr>
+            <w:rStyle w:val="Hyperlink"/>
+          </w:rPr>
+          <w:t xml:space="preserve">2006. Teaching and Learning in Higher Education</w:t>
+        </w:r>
+      </w:hyperlink>
+      <w:r>
+        <w:t xml:space="preserve"> </w:t>
+      </w:r>
+      <w:r>
+        <w:t xml:space="preserve">(</w:t>
+      </w:r>
+      <w:hyperlink r:id="rId28">
+        <w:r>
+          <w:rPr>
+            <w:rStyle w:val="Hyperlink"/>
+          </w:rPr>
+          <w:t xml:space="preserve">Högskolepedagogik för lärare, PE0940</w:t>
+        </w:r>
+      </w:hyperlink>
+      <w:r>
+        <w:t xml:space="preserve">), 7.5 ECTS.</w:t>
+      </w:r>
+    </w:p>
+    <w:p>
+      <w:pPr>
+        <w:pStyle w:val="Compact"/>
+        <w:numPr>
+          <w:numId w:val="1034"/>
+          <w:ilvl w:val="0"/>
+        </w:numPr>
+      </w:pPr>
+      <w:hyperlink r:id="rId27">
+        <w:r>
+          <w:rPr>
+            <w:rStyle w:val="Hyperlink"/>
+          </w:rPr>
+          <w:t xml:space="preserve">2006. Supervision in Postgraduate Education</w:t>
+        </w:r>
+      </w:hyperlink>
+      <w:r>
+        <w:t xml:space="preserve"> </w:t>
+      </w:r>
+      <w:r>
+        <w:t xml:space="preserve">(</w:t>
+      </w:r>
+      <w:hyperlink r:id="rId29">
+        <w:r>
+          <w:rPr>
+            <w:rStyle w:val="Hyperlink"/>
+          </w:rPr>
+          <w:t xml:space="preserve">Högskolepedagogisk handledning, PD0180</w:t>
+        </w:r>
+      </w:hyperlink>
+      <w:r>
+        <w:t xml:space="preserve">), 7.5 ECTS.</w:t>
+      </w:r>
+    </w:p>
+    <w:p>
+      <w:pPr>
+        <w:pStyle w:val="Compact"/>
+        <w:numPr>
+          <w:numId w:val="1034"/>
+          <w:ilvl w:val="0"/>
+        </w:numPr>
+      </w:pPr>
+      <w:hyperlink r:id="rId30">
+        <w:r>
+          <w:rPr>
+            <w:rStyle w:val="Hyperlink"/>
+          </w:rPr>
+          <w:t xml:space="preserve">2016. Formal credits for the course HPE102 Teaching and learning in Higher Education 2: Discipline Specific Pedagogic</w:t>
+        </w:r>
+      </w:hyperlink>
+      <w:r>
+        <w:t xml:space="preserve">.</w:t>
+      </w:r>
+    </w:p>
+    <w:p>
+      <w:pPr>
+        <w:pStyle w:val="Heading2"/>
+      </w:pPr>
+      <w:bookmarkStart w:id="255" w:name="courses-thesis-supervisionexamination-graduate-level"/>
+      <w:bookmarkEnd w:id="255"/>
+      <w:r>
+        <w:t xml:space="preserve">Courses &amp; Thesis supervision/examination, graduate level</w:t>
+      </w:r>
+    </w:p>
+    <w:p>
+      <w:pPr>
+        <w:pStyle w:val="Heading3"/>
+      </w:pPr>
+      <w:bookmarkStart w:id="256" w:name="theory-of-science-courses"/>
+      <w:bookmarkEnd w:id="256"/>
+      <w:r>
+        <w:t xml:space="preserve">Theory of Science: Courses</w:t>
+      </w:r>
+    </w:p>
+    <w:p>
+      <w:pPr>
+        <w:pStyle w:val="Heading4"/>
+      </w:pPr>
+      <w:bookmarkStart w:id="257" w:name="course-administrator-and-teacher"/>
+      <w:bookmarkEnd w:id="257"/>
+      <w:r>
+        <w:t xml:space="preserve">Course administrator and teacher</w:t>
+      </w:r>
+    </w:p>
+    <w:p>
+      <w:pPr>
+        <w:pStyle w:val="Compact"/>
+        <w:numPr>
+          <w:numId w:val="1035"/>
+          <w:ilvl w:val="0"/>
+        </w:numPr>
+      </w:pPr>
+      <w:r>
+        <w:t xml:space="preserve">2017 (Course administrator together with Mats Dahlström) Digital Research Methods, distance course 15 credits BMBD116h, University of Borås.</w:t>
+      </w:r>
+    </w:p>
+    <w:p>
+      <w:pPr>
+        <w:pStyle w:val="Compact"/>
+        <w:numPr>
+          <w:numId w:val="1035"/>
+          <w:ilvl w:val="0"/>
+        </w:numPr>
+      </w:pPr>
+      <w:r>
+        <w:t xml:space="preserve">2013</w:t>
+      </w:r>
+      <w:r>
+        <w:t xml:space="preserve"> </w:t>
+      </w:r>
+      <w:hyperlink r:id="rId258">
+        <w:r>
+          <w:rPr>
+            <w:rStyle w:val="Hyperlink"/>
+          </w:rPr>
+          <w:t xml:space="preserve">"FHV241 The Strand: People, Knowledge and Public Health Practice"</w:t>
+        </w:r>
+      </w:hyperlink>
+      <w:r>
+        <w:t xml:space="preserve">, 6 ECTS, (Strimman, moment 1: Tre konstruktioner av människan och folkhälsoarbete i praktiken), 1.5 ECTS, Second cycle, University of Gothenburg.</w:t>
+      </w:r>
+    </w:p>
+    <w:p>
+      <w:pPr>
+        <w:pStyle w:val="Compact"/>
+        <w:numPr>
+          <w:numId w:val="1035"/>
+          <w:ilvl w:val="0"/>
+        </w:numPr>
+      </w:pPr>
+      <w:r>
+        <w:t xml:space="preserve">2007 - 2014. (Course administrator 2012 - 2013).</w:t>
+      </w:r>
+      <w:r>
+        <w:t xml:space="preserve"> </w:t>
+      </w:r>
+      <w:hyperlink r:id="rId259">
+        <w:r>
+          <w:rPr>
+            <w:rStyle w:val="Hyperlink"/>
+          </w:rPr>
+          <w:t xml:space="preserve">"NTH001 Theoretical and Historical Perspectives on Science, 7.5 ECTS</w:t>
+        </w:r>
+      </w:hyperlink>
+      <w:r>
+        <w:t xml:space="preserve">, First cycle, University of Gothenburg.</w:t>
+      </w:r>
+    </w:p>
+    <w:p>
+      <w:pPr>
+        <w:pStyle w:val="Compact"/>
+        <w:numPr>
+          <w:numId w:val="1035"/>
+          <w:ilvl w:val="0"/>
+        </w:numPr>
+      </w:pPr>
+      <w:r>
+        <w:t xml:space="preserve">2014</w:t>
+      </w:r>
+      <w:r>
+        <w:t xml:space="preserve"> </w:t>
+      </w:r>
+      <w:hyperlink r:id="rId260">
+        <w:r>
+          <w:rPr>
+            <w:rStyle w:val="Hyperlink"/>
+          </w:rPr>
+          <w:t xml:space="preserve">"VT1101 Classical Theory of Science, Introductory Course (Introduktion till klassisk vetenskapsteori)"</w:t>
+        </w:r>
+      </w:hyperlink>
+      <w:r>
+        <w:t xml:space="preserve">, 15 ECTS, First cycle, University of Gothenburg.</w:t>
+      </w:r>
+    </w:p>
+    <w:p>
+      <w:pPr>
+        <w:pStyle w:val="Compact"/>
+        <w:numPr>
+          <w:numId w:val="1035"/>
+          <w:ilvl w:val="0"/>
+        </w:numPr>
+      </w:pPr>
+      <w:r>
+        <w:t xml:space="preserve">2014</w:t>
+      </w:r>
+      <w:r>
+        <w:t xml:space="preserve"> </w:t>
+      </w:r>
+      <w:hyperlink r:id="rId261">
+        <w:r>
+          <w:rPr>
+            <w:rStyle w:val="Hyperlink"/>
+          </w:rPr>
+          <w:t xml:space="preserve">"VT2106 Classical Theory of Science (Klassisk vetenskapsteori)"</w:t>
+        </w:r>
+      </w:hyperlink>
+      <w:r>
+        <w:t xml:space="preserve">, 15 ECTS, Second cycle level, University of Gothenburg.</w:t>
+      </w:r>
+    </w:p>
+    <w:p>
+      <w:pPr>
+        <w:pStyle w:val="Heading3"/>
+      </w:pPr>
+      <w:bookmarkStart w:id="262" w:name="media-communication-studies-strategic-communication-courses"/>
+      <w:bookmarkEnd w:id="262"/>
+      <w:r>
+        <w:t xml:space="preserve">Media &amp; Communication Studies, Strategic Communication: Courses</w:t>
+      </w:r>
+    </w:p>
+    <w:p>
+      <w:pPr>
+        <w:pStyle w:val="Heading4"/>
+      </w:pPr>
+      <w:bookmarkStart w:id="263" w:name="course-administrator-and-teacher-1"/>
+      <w:bookmarkEnd w:id="263"/>
+      <w:r>
+        <w:t xml:space="preserve">Course administrator and teacher</w:t>
+      </w:r>
+    </w:p>
+    <w:p>
+      <w:pPr>
+        <w:pStyle w:val="Compact"/>
+        <w:numPr>
+          <w:numId w:val="1036"/>
+          <w:ilvl w:val="0"/>
+        </w:numPr>
+      </w:pPr>
+      <w:r>
+        <w:t xml:space="preserve">2018 (Course administrator) "KT2501 V18 Magisteruppsats", 15 ECTS, Second cycle, University of Gothenburg.</w:t>
+      </w:r>
+    </w:p>
+    <w:p>
+      <w:pPr>
+        <w:pStyle w:val="Compact"/>
+        <w:numPr>
+          <w:numId w:val="1036"/>
+          <w:ilvl w:val="0"/>
+        </w:numPr>
+      </w:pPr>
+      <w:r>
+        <w:t xml:space="preserve">2012 1. 2013, 2017. (Course administrator)</w:t>
+      </w:r>
+      <w:r>
+        <w:t xml:space="preserve"> </w:t>
+      </w:r>
+      <w:hyperlink r:id="rId264">
+        <w:r>
+          <w:rPr>
+            <w:rStyle w:val="Hyperlink"/>
+          </w:rPr>
+          <w:t xml:space="preserve">"Communication in New and Social Media"</w:t>
+        </w:r>
+      </w:hyperlink>
+      <w:r>
+        <w:t xml:space="preserve">, 7.5 ECTS, Second cycle, University of Gothenburg.</w:t>
+      </w:r>
+    </w:p>
+    <w:p>
+      <w:pPr>
+        <w:pStyle w:val="Compact"/>
+        <w:numPr>
+          <w:numId w:val="1036"/>
+          <w:ilvl w:val="0"/>
+        </w:numPr>
+      </w:pPr>
+      <w:r>
+        <w:t xml:space="preserve">2005 (Course administrator) "Media, Individual and Every-day Life", 7.5 ECTS, Basic level, University West.</w:t>
+      </w:r>
+    </w:p>
+    <w:p>
+      <w:pPr>
+        <w:pStyle w:val="Compact"/>
+        <w:numPr>
+          <w:numId w:val="1036"/>
+          <w:ilvl w:val="0"/>
+        </w:numPr>
+      </w:pPr>
+      <w:r>
+        <w:t xml:space="preserve">2005 (Course administrator) "Strategic Communication", 7.5 ECTS, Basic level, University West.</w:t>
+      </w:r>
+    </w:p>
+    <w:p>
+      <w:pPr>
+        <w:pStyle w:val="Heading3"/>
+      </w:pPr>
+      <w:bookmarkStart w:id="265" w:name="communication-studies-thesis-supervision-master-magister-level"/>
+      <w:bookmarkEnd w:id="265"/>
+      <w:r>
+        <w:t xml:space="preserve">Communication studies: Thesis supervision, Master (Magister) level}</w:t>
+      </w:r>
+    </w:p>
+    <w:p>
+      <w:pPr>
+        <w:pStyle w:val="FirstParagraph"/>
+      </w:pPr>
+      <w:r>
+        <w:t xml:space="preserve"> </w:t>
+      </w:r>
+    </w:p>
+    <w:p>
+      <w:pPr>
+        <w:pStyle w:val="Compact"/>
+        <w:numPr>
+          <w:numId w:val="1037"/>
+          <w:ilvl w:val="0"/>
+        </w:numPr>
+      </w:pPr>
+      <w:r>
+        <w:t xml:space="preserve">Clara Tortosa (2017) "Vem är göteborgaren i Vårt Göteborg? - En diskursanalys av Vi och dem i en kommuntidning", University of Gothenburg.</w:t>
+      </w:r>
+    </w:p>
+    <w:p>
+      <w:pPr>
+        <w:pStyle w:val="Compact"/>
+        <w:numPr>
+          <w:numId w:val="1037"/>
+          <w:ilvl w:val="0"/>
+        </w:numPr>
+      </w:pPr>
+      <w:r>
+        <w:t xml:space="preserve">Peter Häggbom Norrby (2017) "Medborgaren i kommunens kommunikationspolicy - En jämförelse mellan tio kommuner", University of Gothenburg.</w:t>
+      </w:r>
+    </w:p>
+    <w:p>
+      <w:pPr>
+        <w:pStyle w:val="Compact"/>
+        <w:numPr>
+          <w:numId w:val="1037"/>
+          <w:ilvl w:val="0"/>
+        </w:numPr>
+      </w:pPr>
+      <w:r>
+        <w:t xml:space="preserve">Louise Sjöström (2017), "Från kulturpolitik till kommunikation - En analys av hur fem verksamheters statliga och kommunala uppdrag omsätts i kommunikationen", University of Gothenburg.</w:t>
+      </w:r>
+    </w:p>
+    <w:p>
+      <w:pPr>
+        <w:pStyle w:val="Compact"/>
+        <w:numPr>
+          <w:numId w:val="1037"/>
+          <w:ilvl w:val="0"/>
+        </w:numPr>
+      </w:pPr>
+      <w:r>
+        <w:t xml:space="preserve">Joacim Schmidt (2017)</w:t>
+      </w:r>
+      <w:r>
+        <w:t xml:space="preserve"> </w:t>
+      </w:r>
+      <w:hyperlink r:id="rId266">
+        <w:r>
+          <w:rPr>
+            <w:rStyle w:val="Hyperlink"/>
+          </w:rPr>
+          <w:t xml:space="preserve">"Facebooks möjligheter och risker: En studie om svenska kommuners användande av Facebook"</w:t>
         </w:r>
       </w:hyperlink>
       <w:r>
@@ -6316,1592 +7397,564 @@
       <w:pPr>
         <w:pStyle w:val="Compact"/>
         <w:numPr>
-          <w:numId w:val="1033"/>
-          <w:ilvl w:val="0"/>
-        </w:numPr>
-      </w:pPr>
-      <w:r>
-        <w:t xml:space="preserve">20160912 -</w:t>
-      </w:r>
-      <w:r>
-        <w:t xml:space="preserve"> </w:t>
-      </w:r>
-      <w:hyperlink r:id="rId230">
-        <w:r>
-          <w:rPr>
-            <w:rStyle w:val="Hyperlink"/>
-          </w:rPr>
-          <w:t xml:space="preserve">"Kulturavet som ettor och nollor"</w:t>
-        </w:r>
-      </w:hyperlink>
-      <w:r>
-        <w:t xml:space="preserve">, National Library of Sweden.</w:t>
-      </w:r>
-    </w:p>
-    <w:p>
-      <w:pPr>
-        <w:pStyle w:val="Compact"/>
-        <w:numPr>
-          <w:numId w:val="1033"/>
-          <w:ilvl w:val="0"/>
-        </w:numPr>
-      </w:pPr>
-      <w:r>
-        <w:t xml:space="preserve">20160209 -</w:t>
-      </w:r>
-      <w:r>
-        <w:t xml:space="preserve"> </w:t>
-      </w:r>
-      <w:hyperlink r:id="rId231">
-        <w:r>
-          <w:rPr>
-            <w:rStyle w:val="Hyperlink"/>
-          </w:rPr>
-          <w:t xml:space="preserve">"Sara Ahmed 1. lycka, olycka och falskt medvetande"</w:t>
-        </w:r>
-      </w:hyperlink>
-      <w:r>
-        <w:t xml:space="preserve">, ABF, Göteborg, Sweden.</w:t>
-      </w:r>
-    </w:p>
-    <w:p>
-      <w:pPr>
-        <w:pStyle w:val="Compact"/>
-        <w:numPr>
-          <w:numId w:val="1033"/>
-          <w:ilvl w:val="0"/>
-        </w:numPr>
-      </w:pPr>
-      <w:r>
-        <w:t xml:space="preserve">20150929 -</w:t>
-      </w:r>
-      <w:r>
-        <w:t xml:space="preserve"> </w:t>
-      </w:r>
-      <w:hyperlink r:id="rId232">
-        <w:r>
-          <w:rPr>
-            <w:rStyle w:val="Hyperlink"/>
-          </w:rPr>
-          <w:t xml:space="preserve">"Spionen i Fickan"</w:t>
-        </w:r>
-      </w:hyperlink>
-      <w:r>
-        <w:t xml:space="preserve">, Näckrostimmen, University of Gothenburg.</w:t>
-      </w:r>
-    </w:p>
-    <w:p>
-      <w:pPr>
-        <w:pStyle w:val="Compact"/>
-        <w:numPr>
-          <w:numId w:val="1033"/>
-          <w:ilvl w:val="0"/>
-        </w:numPr>
-      </w:pPr>
-      <w:r>
-        <w:t xml:space="preserve">20151209 -</w:t>
-      </w:r>
-      <w:r>
-        <w:t xml:space="preserve"> </w:t>
-      </w:r>
-      <w:hyperlink r:id="rId233">
-        <w:r>
-          <w:rPr>
-            <w:rStyle w:val="Hyperlink"/>
-          </w:rPr>
-          <w:t xml:space="preserve">"Samtal om Tusen Platåer"</w:t>
-        </w:r>
-      </w:hyperlink>
-      <w:r>
-        <w:t xml:space="preserve">, Bio Rio, Stockholm, Sweden.</w:t>
-      </w:r>
-    </w:p>
-    <w:p>
-      <w:pPr>
-        <w:pStyle w:val="Compact"/>
-        <w:numPr>
-          <w:numId w:val="1033"/>
-          <w:ilvl w:val="0"/>
-        </w:numPr>
-      </w:pPr>
-      <w:r>
-        <w:t xml:space="preserve">20151020 -</w:t>
-      </w:r>
-      <w:r>
-        <w:t xml:space="preserve"> </w:t>
-      </w:r>
-      <w:hyperlink r:id="rId234">
-        <w:r>
-          <w:rPr>
-            <w:rStyle w:val="Hyperlink"/>
-          </w:rPr>
-          <w:t xml:space="preserve">"Statens röst digitaliserad"</w:t>
-        </w:r>
-      </w:hyperlink>
-      <w:r>
-        <w:t xml:space="preserve">, National Library of Sweden.</w:t>
-      </w:r>
-    </w:p>
-    <w:p>
-      <w:pPr>
-        <w:pStyle w:val="Compact"/>
-        <w:numPr>
-          <w:numId w:val="1033"/>
-          <w:ilvl w:val="0"/>
-        </w:numPr>
-      </w:pPr>
-      <w:r>
-        <w:t xml:space="preserve">20141126 -</w:t>
-      </w:r>
-      <w:r>
-        <w:t xml:space="preserve"> </w:t>
-      </w:r>
-      <w:hyperlink r:id="rId235">
-        <w:r>
-          <w:rPr>
-            <w:rStyle w:val="Hyperlink"/>
-          </w:rPr>
-          <w:t xml:space="preserve">Tunnelpolitik</w:t>
-        </w:r>
-      </w:hyperlink>
-      <w:r>
-        <w:t xml:space="preserve">, Konsthallen, Gothenburg.</w:t>
-      </w:r>
-    </w:p>
-    <w:p>
-      <w:pPr>
-        <w:pStyle w:val="Compact"/>
-        <w:numPr>
-          <w:numId w:val="1033"/>
-          <w:ilvl w:val="0"/>
-        </w:numPr>
-      </w:pPr>
-      <w:r>
-        <w:t xml:space="preserve">20141122 -</w:t>
-      </w:r>
-      <w:r>
-        <w:t xml:space="preserve"> </w:t>
-      </w:r>
-      <w:hyperlink r:id="rId236">
-        <w:r>
-          <w:rPr>
-            <w:rStyle w:val="Hyperlink"/>
-          </w:rPr>
-          <w:t xml:space="preserve">"Re-building a common internet"</w:t>
-        </w:r>
-      </w:hyperlink>
-      <w:r>
-        <w:t xml:space="preserve">, Verkko Suljettu, Helsinki, Finland.</w:t>
-      </w:r>
-    </w:p>
-    <w:p>
-      <w:pPr>
-        <w:pStyle w:val="Compact"/>
-        <w:numPr>
-          <w:numId w:val="1033"/>
-          <w:ilvl w:val="0"/>
-        </w:numPr>
-      </w:pPr>
-      <w:r>
-        <w:t xml:space="preserve">20140604 -</w:t>
-      </w:r>
-      <w:r>
-        <w:t xml:space="preserve"> </w:t>
-      </w:r>
-      <w:hyperlink r:id="rId237">
-        <w:r>
-          <w:rPr>
-            <w:rStyle w:val="Hyperlink"/>
-          </w:rPr>
-          <w:t xml:space="preserve">"Forskning, allmänhet, innovation – Crowd Science som nytt forskningsparadigm"</w:t>
-        </w:r>
-      </w:hyperlink>
-      <w:r>
-        <w:t xml:space="preserve">, URBSEC, Gothenburg, Sweden.</w:t>
-      </w:r>
-    </w:p>
-    <w:p>
-      <w:pPr>
-        <w:pStyle w:val="Compact"/>
-        <w:numPr>
-          <w:numId w:val="1033"/>
-          <w:ilvl w:val="0"/>
-        </w:numPr>
-      </w:pPr>
-      <w:r>
-        <w:t xml:space="preserve">20130223 -</w:t>
-      </w:r>
-      <w:r>
-        <w:t xml:space="preserve"> </w:t>
-      </w:r>
-      <w:hyperlink r:id="rId238">
-        <w:r>
-          <w:rPr>
-            <w:rStyle w:val="Hyperlink"/>
-          </w:rPr>
-          <w:t xml:space="preserve">"Kommunikation och nätet"</w:t>
-        </w:r>
-      </w:hyperlink>
-      <w:r>
-        <w:t xml:space="preserve">, Smålands Frilansklubb, Växjö, Sweden.</w:t>
-      </w:r>
-    </w:p>
-    <w:p>
-      <w:pPr>
-        <w:pStyle w:val="Compact"/>
-        <w:numPr>
-          <w:numId w:val="1033"/>
-          <w:ilvl w:val="0"/>
-        </w:numPr>
-      </w:pPr>
-      <w:r>
-        <w:t xml:space="preserve">20121207 -</w:t>
-      </w:r>
-      <w:r>
-        <w:t xml:space="preserve"> </w:t>
-      </w:r>
-      <w:hyperlink r:id="rId239">
-        <w:r>
-          <w:rPr>
-            <w:rStyle w:val="Hyperlink"/>
-          </w:rPr>
-          <w:t xml:space="preserve">"Does Internet freedom have a price? Examples from the Arab Spring"</w:t>
-        </w:r>
-      </w:hyperlink>
-      <w:r>
-        <w:t xml:space="preserve">,</w:t>
-      </w:r>
-      <w:r>
-        <w:t xml:space="preserve"> </w:t>
-      </w:r>
-      <w:hyperlink r:id="rId240">
-        <w:r>
-          <w:rPr>
-            <w:rStyle w:val="Hyperlink"/>
-          </w:rPr>
-          <w:t xml:space="preserve">The Third International Conference on Human Rights Education, Jagiellonian University, Krakow, Poland</w:t>
-        </w:r>
-      </w:hyperlink>
-      <w:r>
-        <w:t xml:space="preserve">.</w:t>
-      </w:r>
-    </w:p>
-    <w:p>
-      <w:pPr>
-        <w:pStyle w:val="Compact"/>
-        <w:numPr>
-          <w:numId w:val="1033"/>
-          <w:ilvl w:val="0"/>
-        </w:numPr>
-      </w:pPr>
-      <w:r>
-        <w:t xml:space="preserve">20121105 -</w:t>
-      </w:r>
-      <w:r>
-        <w:t xml:space="preserve"> </w:t>
-      </w:r>
-      <w:hyperlink r:id="rId241">
-        <w:r>
-          <w:rPr>
-            <w:rStyle w:val="Hyperlink"/>
-          </w:rPr>
-          <w:t xml:space="preserve">"Vilken roll spelar de nya internetbaserade medierna i samhällsförändrande aktiviteter?"</w:t>
-        </w:r>
-      </w:hyperlink>
-      <w:r>
-        <w:t xml:space="preserve">, Sigmas inspirationsdag, Gothenburg, Sweden.</w:t>
-      </w:r>
-    </w:p>
-    <w:p>
-      <w:pPr>
-        <w:pStyle w:val="Compact"/>
-        <w:numPr>
-          <w:numId w:val="1033"/>
-          <w:ilvl w:val="0"/>
-        </w:numPr>
-      </w:pPr>
-      <w:r>
-        <w:t xml:space="preserve">20120822 -</w:t>
-      </w:r>
-      <w:r>
-        <w:t xml:space="preserve"> </w:t>
-      </w:r>
-      <w:hyperlink r:id="rId242">
-        <w:r>
-          <w:rPr>
-            <w:rStyle w:val="Hyperlink"/>
-          </w:rPr>
-          <w:t xml:space="preserve">"reSource 002: Out of Place, Out of Time"</w:t>
-        </w:r>
-      </w:hyperlink>
-      <w:r>
-        <w:t xml:space="preserve">, Transmediale, Berlin, Germany.</w:t>
-      </w:r>
-    </w:p>
-    <w:p>
-      <w:pPr>
-        <w:pStyle w:val="Compact"/>
-        <w:numPr>
-          <w:numId w:val="1033"/>
-          <w:ilvl w:val="0"/>
-        </w:numPr>
-      </w:pPr>
-      <w:r>
-        <w:t xml:space="preserve">20120509 -</w:t>
-      </w:r>
-      <w:r>
-        <w:t xml:space="preserve"> </w:t>
-      </w:r>
-      <w:hyperlink r:id="rId243">
-        <w:r>
-          <w:rPr>
-            <w:rStyle w:val="Hyperlink"/>
-          </w:rPr>
-          <w:t xml:space="preserve">"The Arabic Spring. Internet and social media 1. crucial tools in organizing the civil uprisings in Tunis and Egypt."</w:t>
-        </w:r>
-      </w:hyperlink>
-      <w:r>
-        <w:t xml:space="preserve">, Brännpunkt Europa, University of Gothenburg.</w:t>
-      </w:r>
-    </w:p>
-    <w:p>
-      <w:pPr>
-        <w:pStyle w:val="Compact"/>
-        <w:numPr>
-          <w:numId w:val="1033"/>
-          <w:ilvl w:val="0"/>
-        </w:numPr>
-      </w:pPr>
-      <w:r>
-        <w:t xml:space="preserve">20120301 -</w:t>
-      </w:r>
-      <w:r>
-        <w:t xml:space="preserve"> </w:t>
-      </w:r>
-      <w:hyperlink r:id="rId244">
-        <w:r>
-          <w:rPr>
-            <w:rStyle w:val="Hyperlink"/>
-          </w:rPr>
-          <w:t xml:space="preserve">"Humanistisk forskning och engagemang"</w:t>
-        </w:r>
-      </w:hyperlink>
-      <w:r>
-        <w:t xml:space="preserve">, Akademisk kvart, University of Gothenburg, Sweden.</w:t>
-      </w:r>
-    </w:p>
-    <w:p>
-      <w:pPr>
-        <w:pStyle w:val="Compact"/>
-        <w:numPr>
-          <w:numId w:val="1033"/>
-          <w:ilvl w:val="0"/>
-        </w:numPr>
-      </w:pPr>
-      <w:r>
-        <w:t xml:space="preserve">20111124 -</w:t>
-      </w:r>
-      <w:r>
-        <w:t xml:space="preserve"> </w:t>
-      </w:r>
-      <w:hyperlink r:id="rId245">
-        <w:r>
-          <w:rPr>
-            <w:rStyle w:val="Hyperlink"/>
-          </w:rPr>
-          <w:t xml:space="preserve">"Our Internet 1. Our Rights, Our Freedoms"</w:t>
-        </w:r>
-      </w:hyperlink>
-      <w:r>
-        <w:t xml:space="preserve">, Council of Europe, Vienna, Austria.</w:t>
-      </w:r>
-    </w:p>
-    <w:p>
-      <w:pPr>
-        <w:pStyle w:val="Compact"/>
-        <w:numPr>
-          <w:numId w:val="1033"/>
-          <w:ilvl w:val="0"/>
-        </w:numPr>
-      </w:pPr>
-      <w:r>
-        <w:t xml:space="preserve">20111119 - "What will be the needs of tomorrow's leaders", Swedish Embassy Cairo, Cairo, Egypt.</w:t>
-      </w:r>
-    </w:p>
-    <w:p>
-      <w:pPr>
-        <w:pStyle w:val="Compact"/>
-        <w:numPr>
-          <w:numId w:val="1033"/>
-          <w:ilvl w:val="0"/>
-        </w:numPr>
-      </w:pPr>
-      <w:r>
-        <w:t xml:space="preserve">20111022 -</w:t>
-      </w:r>
-      <w:r>
-        <w:t xml:space="preserve"> </w:t>
-      </w:r>
-      <w:hyperlink r:id="rId246">
-        <w:r>
-          <w:rPr>
-            <w:rStyle w:val="Hyperlink"/>
-          </w:rPr>
-          <w:t xml:space="preserve">"Nätaktivism – nya möjligheter men också faror"</w:t>
-        </w:r>
-      </w:hyperlink>
-      <w:r>
-        <w:t xml:space="preserve">. Svenska FN-förbundet, Göteborg, Sweden.</w:t>
-      </w:r>
-    </w:p>
-    <w:p>
-      <w:pPr>
-        <w:pStyle w:val="Compact"/>
-        <w:numPr>
-          <w:numId w:val="1033"/>
-          <w:ilvl w:val="0"/>
-        </w:numPr>
-      </w:pPr>
-      <w:r>
-        <w:t xml:space="preserve">20111304 -</w:t>
-      </w:r>
-      <w:r>
-        <w:t xml:space="preserve"> </w:t>
-      </w:r>
-      <w:hyperlink r:id="rId247">
-        <w:r>
-          <w:rPr>
-            <w:rStyle w:val="Hyperlink"/>
-          </w:rPr>
-          <w:t xml:space="preserve">"Anonymat des communications, sécurité des données, protection des sources"</w:t>
-        </w:r>
-      </w:hyperlink>
-      <w:r>
-        <w:t xml:space="preserve">, Reporters Sans Frontieres, Geneva, Switzerland.</w:t>
-      </w:r>
-    </w:p>
-    <w:p>
-      <w:pPr>
-        <w:pStyle w:val="Compact"/>
-        <w:numPr>
-          <w:numId w:val="1033"/>
-          <w:ilvl w:val="0"/>
-        </w:numPr>
-      </w:pPr>
-      <w:r>
-        <w:t xml:space="preserve">20100504 - "Greens/EFA and Activists Workshop on ACTA and the Public interest", European Parliament, Brussels, Belgium.</w:t>
-      </w:r>
-    </w:p>
-    <w:p>
-      <w:pPr>
-        <w:pStyle w:val="Compact"/>
-        <w:numPr>
-          <w:numId w:val="1033"/>
-          <w:ilvl w:val="0"/>
-        </w:numPr>
-      </w:pPr>
-      <w:r>
-        <w:t xml:space="preserve">20090604 -</w:t>
-      </w:r>
-      <w:r>
-        <w:t xml:space="preserve"> </w:t>
-      </w:r>
-      <w:hyperlink r:id="rId248">
-        <w:r>
-          <w:rPr>
-            <w:rStyle w:val="Hyperlink"/>
-          </w:rPr>
-          <w:t xml:space="preserve">"Information Technology: Provoking or Preventing Conflict"</w:t>
-        </w:r>
-      </w:hyperlink>
-      <w:r>
-        <w:t xml:space="preserve">, Deutsche Welle Global Media Forum, Bonn, Germany.</w:t>
-      </w:r>
-    </w:p>
-    <w:p>
-      <w:pPr>
-        <w:pStyle w:val="Compact"/>
-        <w:numPr>
-          <w:numId w:val="1033"/>
-          <w:ilvl w:val="0"/>
-        </w:numPr>
-      </w:pPr>
-      <w:r>
-        <w:t xml:space="preserve">20091107 -</w:t>
-      </w:r>
-      <w:r>
-        <w:t xml:space="preserve"> </w:t>
-      </w:r>
-      <w:hyperlink r:id="rId249">
-        <w:r>
-          <w:rPr>
-            <w:rStyle w:val="Hyperlink"/>
-          </w:rPr>
-          <w:t xml:space="preserve">"Net Neutrality, Surveillance and how to Re-build Politics"</w:t>
-        </w:r>
-      </w:hyperlink>
-      <w:r>
-        <w:t xml:space="preserve">, Free Society Conference, Gothenburg, Sweden.</w:t>
-      </w:r>
-    </w:p>
-    <w:p>
-      <w:pPr>
-        <w:pStyle w:val="Compact"/>
-        <w:numPr>
-          <w:numId w:val="1033"/>
-          <w:ilvl w:val="0"/>
-        </w:numPr>
-      </w:pPr>
-      <w:r>
-        <w:t xml:space="preserve">20091103 -</w:t>
-      </w:r>
-      <w:r>
-        <w:t xml:space="preserve"> </w:t>
-      </w:r>
-      <w:hyperlink r:id="rId250">
-        <w:r>
-          <w:rPr>
-            <w:rStyle w:val="Hyperlink"/>
-          </w:rPr>
-          <w:t xml:space="preserve">"Revision av telekompaketet"</w:t>
-        </w:r>
-      </w:hyperlink>
-      <w:r>
-        <w:t xml:space="preserve">, Internetdagarna, Stockholm, Sweden.</w:t>
-      </w:r>
-    </w:p>
-    <w:p>
-      <w:pPr>
-        <w:pStyle w:val="Compact"/>
-        <w:numPr>
-          <w:numId w:val="1033"/>
-          <w:ilvl w:val="0"/>
-        </w:numPr>
-      </w:pPr>
-      <w:r>
-        <w:t xml:space="preserve">20091028 - "Invited speaker by the Ministry of Enterprise, Energy and Communications on the implementation of the Telecoms Package", Government of Sweden, Stockholm, Sweden.</w:t>
-      </w:r>
-    </w:p>
-    <w:p>
-      <w:pPr>
-        <w:pStyle w:val="Compact"/>
-        <w:numPr>
-          <w:numId w:val="1033"/>
-          <w:ilvl w:val="0"/>
-        </w:numPr>
-      </w:pPr>
-      <w:r>
-        <w:t xml:space="preserve">20090111 -</w:t>
-      </w:r>
-      <w:r>
-        <w:t xml:space="preserve"> </w:t>
-      </w:r>
-      <w:hyperlink r:id="rId251">
-        <w:r>
-          <w:rPr>
-            <w:rStyle w:val="Hyperlink"/>
-          </w:rPr>
-          <w:t xml:space="preserve">"Lightning talk: Resistance Studies Magazine"</w:t>
-        </w:r>
-      </w:hyperlink>
-      <w:r>
-        <w:t xml:space="preserve">, 25th Chaos Communication Congress, Berlin, Germany.</w:t>
-      </w:r>
-    </w:p>
-    <w:p>
-      <w:pPr>
-        <w:pStyle w:val="Compact"/>
-        <w:numPr>
-          <w:numId w:val="1033"/>
-          <w:ilvl w:val="0"/>
-        </w:numPr>
-      </w:pPr>
-      <w:r>
-        <w:t xml:space="preserve">20081108 -</w:t>
-      </w:r>
-      <w:r>
-        <w:t xml:space="preserve"> </w:t>
-      </w:r>
-      <w:hyperlink r:id="rId252">
-        <w:r>
-          <w:rPr>
-            <w:rStyle w:val="Hyperlink"/>
-          </w:rPr>
-          <w:t xml:space="preserve">"The social impact of IT"</w:t>
-        </w:r>
-      </w:hyperlink>
-      <w:r>
-        <w:t xml:space="preserve">, Krieg und Frieden Digital, Aachen, Germany.</w:t>
+          <w:numId w:val="1037"/>
+          <w:ilvl w:val="0"/>
+        </w:numPr>
+      </w:pPr>
+      <w:r>
+        <w:t xml:space="preserve">Sofie Andersson (2013) "Det kommunikativa målarbetet – en kommunal budgetresa från politiker till medarbetare", University of Gothenburg.</w:t>
+      </w:r>
+    </w:p>
+    <w:p>
+      <w:pPr>
+        <w:pStyle w:val="Compact"/>
+        <w:numPr>
+          <w:numId w:val="1037"/>
+          <w:ilvl w:val="0"/>
+        </w:numPr>
+      </w:pPr>
+      <w:r>
+        <w:t xml:space="preserve">Malin Arosilta (2013) "Demokratiska värden som varumärke - En studie om "Göteborg 2021".", University of Gothenburg.</w:t>
+      </w:r>
+    </w:p>
+    <w:p>
+      <w:pPr>
+        <w:pStyle w:val="Compact"/>
+        <w:numPr>
+          <w:numId w:val="1037"/>
+          <w:ilvl w:val="0"/>
+        </w:numPr>
+      </w:pPr>
+      <w:r>
+        <w:t xml:space="preserve">Anna Cöster (2013) "Att vara kyrka på internet. Svenska kyrkan i sociala medier.", University of Gothenburg.</w:t>
+      </w:r>
+    </w:p>
+    <w:p>
+      <w:pPr>
+        <w:pStyle w:val="Compact"/>
+        <w:numPr>
+          <w:numId w:val="1037"/>
+          <w:ilvl w:val="0"/>
+        </w:numPr>
+      </w:pPr>
+      <w:r>
+        <w:t xml:space="preserve">Charlotta Dahlberg (2013) "Utbildning till salu - gymnasieskolors kommunikativa strategier. ", University of Gothenburg.</w:t>
+      </w:r>
+    </w:p>
+    <w:p>
+      <w:pPr>
+        <w:pStyle w:val="Compact"/>
+        <w:numPr>
+          <w:numId w:val="1037"/>
+          <w:ilvl w:val="0"/>
+        </w:numPr>
+      </w:pPr>
+      <w:r>
+        <w:t xml:space="preserve">Jenny Fogelberg (2013) "Kommunen i sociala medier - transparens och medborgardialog i Varbergs kommun.", University of Gothenburg.</w:t>
+      </w:r>
+    </w:p>
+    <w:p>
+      <w:pPr>
+        <w:pStyle w:val="Compact"/>
+        <w:numPr>
+          <w:numId w:val="1037"/>
+          <w:ilvl w:val="0"/>
+        </w:numPr>
+      </w:pPr>
+      <w:r>
+        <w:t xml:space="preserve">Daniel Alexander Jansson (2013) "Felaktiga Förväntningar - en studie av Arbetsförmedlingens kommunikation mot ungdomar", University of Gothenburg.</w:t>
+      </w:r>
+    </w:p>
+    <w:p>
+      <w:pPr>
+        <w:pStyle w:val="Compact"/>
+        <w:numPr>
+          <w:numId w:val="1037"/>
+          <w:ilvl w:val="0"/>
+        </w:numPr>
+      </w:pPr>
+      <w:r>
+        <w:t xml:space="preserve">Sven Lindström (2013) "Vad håller vi på med? - En kartläggning av kommunikationsprocessen kring kampanjen ”Vad håller du på med?”", University of Gothenburg.</w:t>
+      </w:r>
+    </w:p>
+    <w:p>
+      <w:pPr>
+        <w:pStyle w:val="Compact"/>
+        <w:numPr>
+          <w:numId w:val="1037"/>
+          <w:ilvl w:val="0"/>
+        </w:numPr>
+      </w:pPr>
+      <w:r>
+        <w:t xml:space="preserve">Sunanda Malm (2013) " Målförståelse, kommunikation och varumärkesarbete på en svensk myndighet, sett ur ett medarbetarperspektiv"", University of Gothenburg.</w:t>
+      </w:r>
+    </w:p>
+    <w:p>
+      <w:pPr>
+        <w:pStyle w:val="Compact"/>
+        <w:numPr>
+          <w:numId w:val="1037"/>
+          <w:ilvl w:val="0"/>
+        </w:numPr>
+      </w:pPr>
+      <w:r>
+        <w:t xml:space="preserve">Maria Pettersson (2013) ""Vissa saker är bara jävligt svårt att prata om" - Om ungas användning av internet för terapeutiska samtal.", University of Gothenburg.</w:t>
+      </w:r>
+    </w:p>
+    <w:p>
+      <w:pPr>
+        <w:pStyle w:val="Compact"/>
+        <w:numPr>
+          <w:numId w:val="1037"/>
+          <w:ilvl w:val="0"/>
+        </w:numPr>
+      </w:pPr>
+      <w:r>
+        <w:t xml:space="preserve">Annie Sjölund (2013) "Skall man skjuta får man ju vårda också" - En studie om sjuksköterskors uppfattningar om Försvarsmakten", University of Gothenburg.</w:t>
+      </w:r>
+    </w:p>
+    <w:p>
+      <w:pPr>
+        <w:pStyle w:val="Compact"/>
+        <w:numPr>
+          <w:numId w:val="1037"/>
+          <w:ilvl w:val="0"/>
+        </w:numPr>
+      </w:pPr>
+      <w:r>
+        <w:t xml:space="preserve">Agneta Slonawski (2013) "”Jag tror man mest söker information hos kompisar eller på nätet.” - Förutsättningar för att nå unga med information om alkohol och droger för Mini-Maria Göteborg.", University of Gothenburg.</w:t>
+      </w:r>
+    </w:p>
+    <w:p>
+      <w:pPr>
+        <w:pStyle w:val="Compact"/>
+        <w:numPr>
+          <w:numId w:val="1037"/>
+          <w:ilvl w:val="0"/>
+        </w:numPr>
+      </w:pPr>
+      <w:r>
+        <w:t xml:space="preserve">Karin Svenner (2013) "Synen på kommunikation - en kvalitativ innehållsanalys av femton kommunikationspolicyer i offentlig förvaltning", University of Gothenburg.</w:t>
+      </w:r>
+    </w:p>
+    <w:p>
+      <w:pPr>
+        <w:pStyle w:val="Compact"/>
+        <w:numPr>
+          <w:numId w:val="1037"/>
+          <w:ilvl w:val="0"/>
+        </w:numPr>
+      </w:pPr>
+      <w:r>
+        <w:t xml:space="preserve">Lovisa Vasiliou (2013) "1.000 bilder av Värmland - En studie av Region Värmlands kommunikationsprocess inför skrivandet av Värmlandsstrategin", University of Gothenburg.</w:t>
+      </w:r>
+    </w:p>
+    <w:p>
+      <w:pPr>
+        <w:pStyle w:val="Compact"/>
+        <w:numPr>
+          <w:numId w:val="1037"/>
+          <w:ilvl w:val="0"/>
+        </w:numPr>
+      </w:pPr>
+      <w:r>
+        <w:t xml:space="preserve">Jörgen Wade (2013) "Förväntningar på socialt intranät och vilken syn på organisationskommunikation dessa förväntningar reflekterar", University of Gothenburg.</w:t>
+      </w:r>
+    </w:p>
+    <w:p>
+      <w:pPr>
+        <w:pStyle w:val="Heading3"/>
+      </w:pPr>
+      <w:bookmarkStart w:id="267" w:name="media-and-communication-studies-thesis-supervision-bachelor-level"/>
+      <w:bookmarkEnd w:id="267"/>
+      <w:r>
+        <w:t xml:space="preserve">Media and communication studies: Thesis supervision, bachelor level</w:t>
+      </w:r>
+    </w:p>
+    <w:p>
+      <w:pPr>
+        <w:pStyle w:val="Compact"/>
+        <w:numPr>
+          <w:numId w:val="1038"/>
+          <w:ilvl w:val="0"/>
+        </w:numPr>
+      </w:pPr>
+      <w:r>
+        <w:t xml:space="preserve">Charlotta Windeman och Linda Andreasson (2006)</w:t>
+      </w:r>
+      <w:r>
+        <w:t xml:space="preserve"> </w:t>
+      </w:r>
+      <w:hyperlink r:id="rId268">
+        <w:r>
+          <w:rPr>
+            <w:rStyle w:val="Hyperlink"/>
+          </w:rPr>
+          <w:t xml:space="preserve">"Meningen måste ju vara att få folk till butiken: en kvalitativ studie av ICA respektive Coop:s profiler och images"</w:t>
+        </w:r>
+      </w:hyperlink>
+      <w:r>
+        <w:t xml:space="preserve">, University West, Media &amp; Communication studies.</w:t>
+      </w:r>
+    </w:p>
+    <w:p>
+      <w:pPr>
+        <w:pStyle w:val="Compact"/>
+        <w:numPr>
+          <w:numId w:val="1038"/>
+          <w:ilvl w:val="0"/>
+        </w:numPr>
+      </w:pPr>
+      <w:r>
+        <w:t xml:space="preserve">Andreas Johansson och Ellinor Wetterblad (2006)</w:t>
+      </w:r>
+      <w:r>
+        <w:t xml:space="preserve"> </w:t>
+      </w:r>
+      <w:hyperlink r:id="rId268">
+        <w:r>
+          <w:rPr>
+            <w:rStyle w:val="Hyperlink"/>
+          </w:rPr>
+          <w:t xml:space="preserve">"Organisationers medierelationer : en kvantitativ kartläggning av organisationers mediekontakt och medieverktyg"</w:t>
+        </w:r>
+      </w:hyperlink>
+      <w:r>
+        <w:t xml:space="preserve">, University West, Media &amp; Communication studies.</w:t>
+      </w:r>
+    </w:p>
+    <w:p>
+      <w:pPr>
+        <w:pStyle w:val="Compact"/>
+        <w:numPr>
+          <w:numId w:val="1038"/>
+          <w:ilvl w:val="0"/>
+        </w:numPr>
+      </w:pPr>
+      <w:r>
+        <w:t xml:space="preserve">Lars Karlsson (2006)</w:t>
+      </w:r>
+      <w:r>
+        <w:t xml:space="preserve"> </w:t>
+      </w:r>
+      <w:hyperlink r:id="rId269">
+        <w:r>
+          <w:rPr>
+            <w:rStyle w:val="Hyperlink"/>
+          </w:rPr>
+          <w:t xml:space="preserve">"Primitiv och utan identitet : en kvalitativ analys av synen på "den andre" i Metros pratbubbletävling"</w:t>
+        </w:r>
+      </w:hyperlink>
+      <w:r>
+        <w:t xml:space="preserve">, University West, Media &amp; Communication studies.</w:t>
+      </w:r>
+    </w:p>
+    <w:p>
+      <w:pPr>
+        <w:pStyle w:val="Compact"/>
+        <w:numPr>
+          <w:numId w:val="1038"/>
+          <w:ilvl w:val="0"/>
+        </w:numPr>
+      </w:pPr>
+      <w:r>
+        <w:t xml:space="preserve">Tobias Hagrenius (2006)</w:t>
+      </w:r>
+      <w:r>
+        <w:t xml:space="preserve"> </w:t>
+      </w:r>
+      <w:hyperlink r:id="rId270">
+        <w:r>
+          <w:rPr>
+            <w:rStyle w:val="Hyperlink"/>
+          </w:rPr>
+          <w:t xml:space="preserve">"Samma nyheter i olika tidningar? en kvalitativ innehållsanalys på tre gratistidningar"</w:t>
+        </w:r>
+      </w:hyperlink>
+      <w:r>
+        <w:t xml:space="preserve">, University West, Media &amp; Communication studies.</w:t>
+      </w:r>
+    </w:p>
+    <w:p>
+      <w:pPr>
+        <w:pStyle w:val="Compact"/>
+        <w:numPr>
+          <w:numId w:val="1038"/>
+          <w:ilvl w:val="0"/>
+        </w:numPr>
+      </w:pPr>
+      <w:r>
+        <w:t xml:space="preserve">Jelena Siric, Lorans Zaya (2005) "Släpp in mig, yao! En studie om den kontroversiella tidningen Gringo", University West, Media &amp; Communication studies.</w:t>
+      </w:r>
+    </w:p>
+    <w:p>
+      <w:pPr>
+        <w:pStyle w:val="Compact"/>
+        <w:numPr>
+          <w:numId w:val="1038"/>
+          <w:ilvl w:val="0"/>
+        </w:numPr>
+      </w:pPr>
+      <w:r>
+        <w:t xml:space="preserve">Jeanette Borg, Karolina Colliander (2005) "Kolla - Kollektivtrafik åt alla", University West, Media &amp; Communication studies.</w:t>
+      </w:r>
+    </w:p>
+    <w:p>
+      <w:pPr>
+        <w:pStyle w:val="Compact"/>
+        <w:numPr>
+          <w:numId w:val="1038"/>
+          <w:ilvl w:val="0"/>
+        </w:numPr>
+      </w:pPr>
+      <w:r>
+        <w:t xml:space="preserve">Annika Jonasson och Tina Nyrén (2005) "Terrorism är kommunikation. En diskursanalys av Aftonbladet, Dagens Nyheter och Svenska Dagbladets rapportering av terrordåden vid München 1972, Lockerbie 1988 och World Trade Center 2001", University West, Media &amp; Communication studies.</w:t>
+      </w:r>
+    </w:p>
+    <w:p>
+      <w:pPr>
+        <w:pStyle w:val="Compact"/>
+        <w:numPr>
+          <w:numId w:val="1038"/>
+          <w:ilvl w:val="0"/>
+        </w:numPr>
+      </w:pPr>
+      <w:r>
+        <w:t xml:space="preserve">Daniel Sjöberg (2004) "Ideologi i amerikanska programprodukter - En receptionsanalys av programmet L-word baserad på kvalitativa intervjuer med elva respondenter". University West, Media and Communication studies.</w:t>
+      </w:r>
+    </w:p>
+    <w:p>
+      <w:pPr>
+        <w:pStyle w:val="Compact"/>
+        <w:numPr>
+          <w:numId w:val="1038"/>
+          <w:ilvl w:val="0"/>
+        </w:numPr>
+      </w:pPr>
+      <w:r>
+        <w:t xml:space="preserve">Christina Axelsson och Helena Johansson (2004) "LunarStorm - Framtidens fritidsgård? En kvalitativ studie om unga människors användning av Internetcommunities och deras inställningar till betaltjänster", University West, Media and Communication studies.</w:t>
+      </w:r>
+    </w:p>
+    <w:p>
+      <w:pPr>
+        <w:pStyle w:val="Heading3"/>
+      </w:pPr>
+      <w:bookmarkStart w:id="271" w:name="information-architecture-studies-thesis-examination-bachelors-degree"/>
+      <w:bookmarkEnd w:id="271"/>
+      <w:r>
+        <w:t xml:space="preserve">Information architecture studies: Thesis examination, bachelor's Degree</w:t>
+      </w:r>
+    </w:p>
+    <w:p>
+      <w:pPr>
+        <w:pStyle w:val="Compact"/>
+        <w:numPr>
+          <w:numId w:val="1039"/>
+          <w:ilvl w:val="0"/>
+        </w:numPr>
+      </w:pPr>
+      <w:r>
+        <w:t xml:space="preserve">Jonna Axelsson (2017) "Ideella organisationers webbplatser blir användbara - Hur användarupplevelsen kan förbättras på leadersodrabohuslan.se med fokus på användbarhet", Bachelor's Thesis, Information Architecture, University of Borås.</w:t>
+      </w:r>
+    </w:p>
+    <w:p>
+      <w:pPr>
+        <w:pStyle w:val="Compact"/>
+        <w:numPr>
+          <w:numId w:val="1039"/>
+          <w:ilvl w:val="0"/>
+        </w:numPr>
+      </w:pPr>
+      <w:r>
+        <w:t xml:space="preserve">Christine Thelin (2017) "Skapa bättre användarupplevelse och öka besöken - Utvärdering och utvecklingsförslag åt en webbplats inom cafébranschen", Bachelor's Thesis, Information Architecture, University of Borås.</w:t>
+      </w:r>
+    </w:p>
+    <w:p>
+      <w:pPr>
+        <w:pStyle w:val="Heading3"/>
+      </w:pPr>
+      <w:bookmarkStart w:id="272" w:name="strategic-information-and-communication-thesis-supervision-masters-degree"/>
+      <w:bookmarkEnd w:id="272"/>
+      <w:r>
+        <w:t xml:space="preserve">Strategic information and communication: Thesis supervision, master's Degree</w:t>
+      </w:r>
+    </w:p>
+    <w:p>
+      <w:pPr>
+        <w:pStyle w:val="Compact"/>
+        <w:numPr>
+          <w:numId w:val="1040"/>
+          <w:ilvl w:val="0"/>
+        </w:numPr>
+      </w:pPr>
+      <w:r>
+        <w:t xml:space="preserve">Emma Håkansson (2018) "Att kommunicera strategiskt - En kvalitativ studie av strategisk kommunikation i tolv svenska kommuner", University of Borås.</w:t>
+      </w:r>
+    </w:p>
+    <w:p>
+      <w:pPr>
+        <w:pStyle w:val="Compact"/>
+        <w:numPr>
+          <w:numId w:val="1040"/>
+          <w:ilvl w:val="0"/>
+        </w:numPr>
+      </w:pPr>
+      <w:r>
+        <w:t xml:space="preserve">Emma Lidell (2018) "The United Nations and the Sustainable Development Goals - The importance of communicating sustainability", University of Borås.</w:t>
+      </w:r>
+    </w:p>
+    <w:p>
+      <w:pPr>
+        <w:pStyle w:val="Compact"/>
+        <w:numPr>
+          <w:numId w:val="1040"/>
+          <w:ilvl w:val="0"/>
+        </w:numPr>
+      </w:pPr>
+      <w:r>
+        <w:t xml:space="preserve">Linn Lundström (2018) "Att stimulera hållbara attityder och beteenden i dagens konsumtionssamhälle", University of Borås.</w:t>
+      </w:r>
+    </w:p>
+    <w:p>
+      <w:pPr>
+        <w:pStyle w:val="Heading3"/>
+      </w:pPr>
+      <w:bookmarkStart w:id="273" w:name="strategic-information-and-communication-thesis-examination-masters-degree"/>
+      <w:bookmarkEnd w:id="273"/>
+      <w:r>
+        <w:t xml:space="preserve">Strategic information and communication: Thesis examination, master's Degree</w:t>
+      </w:r>
+    </w:p>
+    <w:p>
+      <w:pPr>
+        <w:pStyle w:val="Compact"/>
+        <w:numPr>
+          <w:numId w:val="1041"/>
+          <w:ilvl w:val="0"/>
+        </w:numPr>
+      </w:pPr>
+      <w:r>
+        <w:t xml:space="preserve">Viktoria Lagerkvist (2018) "Samspel eller kamp? En kritisk analys av bibliotekschefers strategiska kommunikation i den kommunala politiska verkligheten", Magisteruppsats, University of Borås.</w:t>
+      </w:r>
+    </w:p>
+    <w:p>
+      <w:pPr>
+        <w:pStyle w:val="Compact"/>
+        <w:numPr>
+          <w:numId w:val="1041"/>
+          <w:ilvl w:val="0"/>
+        </w:numPr>
+      </w:pPr>
+      <w:r>
+        <w:t xml:space="preserve">Julia Ahlqvist (2017) "Sambandet mellan kommunikativt ledarskap och arbetsmotivation hos medarbetare i servicebranschen", Magisteruppsats, University of Borås.</w:t>
+      </w:r>
+    </w:p>
+    <w:p>
+      <w:pPr>
+        <w:pStyle w:val="Heading3"/>
+      </w:pPr>
+      <w:bookmarkStart w:id="274" w:name="library-and-information-science-thesis-examination-masterss-degree"/>
+      <w:bookmarkEnd w:id="274"/>
+      <w:r>
+        <w:t xml:space="preserve">Library and information science: Thesis examination, masters's Degree</w:t>
+      </w:r>
+    </w:p>
+    <w:p>
+      <w:pPr>
+        <w:pStyle w:val="Compact"/>
+        <w:numPr>
+          <w:numId w:val="1042"/>
+          <w:ilvl w:val="0"/>
+        </w:numPr>
+      </w:pPr>
+      <w:r>
+        <w:t xml:space="preserve">Helena Löfström (2017) "Explaining the predictions of classification",</w:t>
+      </w:r>
+      <w:r>
+        <w:t xml:space="preserve"> </w:t>
+      </w:r>
+      <w:r>
+        <w:t xml:space="preserve">master's thesis, University of Borås.</w:t>
       </w:r>
     </w:p>
     <w:p>
       <w:pPr>
         <w:pStyle w:val="Heading2"/>
       </w:pPr>
-      <w:bookmarkStart w:id="253" w:name="formal-education-teaching-in-higher-education-högskolepedagogik"/>
-      <w:bookmarkEnd w:id="253"/>
-      <w:r>
-        <w:t xml:space="preserve">Formal education, Teaching in higher education (Högskolepedagogik)</w:t>
-      </w:r>
-    </w:p>
-    <w:p>
-      <w:pPr>
-        <w:pStyle w:val="Compact"/>
-        <w:numPr>
-          <w:numId w:val="1034"/>
-          <w:ilvl w:val="0"/>
-        </w:numPr>
-      </w:pPr>
-      <w:hyperlink r:id="rId27">
-        <w:r>
-          <w:rPr>
-            <w:rStyle w:val="Hyperlink"/>
-          </w:rPr>
-          <w:t xml:space="preserve">2006. Teaching and Learning in Higher Education</w:t>
-        </w:r>
-      </w:hyperlink>
-      <w:r>
-        <w:t xml:space="preserve"> </w:t>
-      </w:r>
-      <w:r>
-        <w:t xml:space="preserve">(</w:t>
-      </w:r>
-      <w:hyperlink r:id="rId28">
-        <w:r>
-          <w:rPr>
-            <w:rStyle w:val="Hyperlink"/>
-          </w:rPr>
-          <w:t xml:space="preserve">Högskolepedagogik för lärare, PE0940</w:t>
-        </w:r>
-      </w:hyperlink>
-      <w:r>
-        <w:t xml:space="preserve">), 7.5 ECTS.</w:t>
-      </w:r>
-    </w:p>
-    <w:p>
-      <w:pPr>
-        <w:pStyle w:val="Compact"/>
-        <w:numPr>
-          <w:numId w:val="1034"/>
-          <w:ilvl w:val="0"/>
-        </w:numPr>
-      </w:pPr>
-      <w:hyperlink r:id="rId27">
-        <w:r>
-          <w:rPr>
-            <w:rStyle w:val="Hyperlink"/>
-          </w:rPr>
-          <w:t xml:space="preserve">2006. Supervision in Postgraduate Education</w:t>
-        </w:r>
-      </w:hyperlink>
-      <w:r>
-        <w:t xml:space="preserve"> </w:t>
-      </w:r>
-      <w:r>
-        <w:t xml:space="preserve">(</w:t>
-      </w:r>
-      <w:hyperlink r:id="rId29">
-        <w:r>
-          <w:rPr>
-            <w:rStyle w:val="Hyperlink"/>
-          </w:rPr>
-          <w:t xml:space="preserve">Högskolepedagogisk handledning, PD0180</w:t>
-        </w:r>
-      </w:hyperlink>
-      <w:r>
-        <w:t xml:space="preserve">), 7.5 ECTS.</w:t>
-      </w:r>
-    </w:p>
-    <w:p>
-      <w:pPr>
-        <w:pStyle w:val="Compact"/>
-        <w:numPr>
-          <w:numId w:val="1034"/>
-          <w:ilvl w:val="0"/>
-        </w:numPr>
-      </w:pPr>
-      <w:hyperlink r:id="rId30">
-        <w:r>
-          <w:rPr>
-            <w:rStyle w:val="Hyperlink"/>
-          </w:rPr>
-          <w:t xml:space="preserve">2016. Formal credits for the course HPE102 Teaching and learning in Higher Education 2: Discipline Specific Pedagogic</w:t>
-        </w:r>
-      </w:hyperlink>
-      <w:r>
-        <w:t xml:space="preserve">.</w:t>
-      </w:r>
-    </w:p>
-    <w:p>
-      <w:pPr>
-        <w:pStyle w:val="Heading2"/>
-      </w:pPr>
-      <w:bookmarkStart w:id="254" w:name="courses-thesis-supervisionexamination-graduate-level"/>
-      <w:bookmarkEnd w:id="254"/>
-      <w:r>
-        <w:t xml:space="preserve">Courses &amp; Thesis supervision/examination, graduate level</w:t>
+      <w:bookmarkStart w:id="275" w:name="courses-thesis-supervision-postgraduate-level"/>
+      <w:bookmarkEnd w:id="275"/>
+      <w:r>
+        <w:t xml:space="preserve">Courses &amp; Thesis supervision, postgraduate level</w:t>
       </w:r>
     </w:p>
     <w:p>
       <w:pPr>
         <w:pStyle w:val="Heading3"/>
       </w:pPr>
-      <w:bookmarkStart w:id="255" w:name="theory-of-science-courses"/>
-      <w:bookmarkEnd w:id="255"/>
-      <w:r>
-        <w:t xml:space="preserve">Theory of Science: Courses</w:t>
-      </w:r>
-    </w:p>
-    <w:p>
-      <w:pPr>
-        <w:pStyle w:val="Heading4"/>
-      </w:pPr>
-      <w:bookmarkStart w:id="256" w:name="course-administrator-and-teacher"/>
-      <w:bookmarkEnd w:id="256"/>
-      <w:r>
-        <w:t xml:space="preserve">Course administrator and teacher</w:t>
-      </w:r>
-    </w:p>
-    <w:p>
-      <w:pPr>
-        <w:pStyle w:val="Compact"/>
-        <w:numPr>
-          <w:numId w:val="1035"/>
-          <w:ilvl w:val="0"/>
-        </w:numPr>
-      </w:pPr>
-      <w:r>
-        <w:t xml:space="preserve">2017 (Course administrator together with Mats Dahlström) Digital Research Methods, distance course 15 credits BMBD116h, University of Borås.</w:t>
-      </w:r>
-    </w:p>
-    <w:p>
-      <w:pPr>
-        <w:pStyle w:val="Compact"/>
-        <w:numPr>
-          <w:numId w:val="1035"/>
-          <w:ilvl w:val="0"/>
-        </w:numPr>
-      </w:pPr>
-      <w:r>
-        <w:t xml:space="preserve">2013</w:t>
-      </w:r>
-      <w:r>
-        <w:t xml:space="preserve"> </w:t>
-      </w:r>
-      <w:hyperlink r:id="rId257">
-        <w:r>
-          <w:rPr>
-            <w:rStyle w:val="Hyperlink"/>
-          </w:rPr>
-          <w:t xml:space="preserve">"FHV241 The Strand: People, Knowledge and Public Health Practice"</w:t>
-        </w:r>
-      </w:hyperlink>
-      <w:r>
-        <w:t xml:space="preserve">, 6 ECTS, (Strimman, moment 1: Tre konstruktioner av människan och folkhälsoarbete i praktiken), 1.5 ECTS, Second cycle, University of Gothenburg.</w:t>
-      </w:r>
-    </w:p>
-    <w:p>
-      <w:pPr>
-        <w:pStyle w:val="Compact"/>
-        <w:numPr>
-          <w:numId w:val="1035"/>
-          <w:ilvl w:val="0"/>
-        </w:numPr>
-      </w:pPr>
-      <w:r>
-        <w:t xml:space="preserve">2007 - 2014. (Course administrator 2012 - 2013).</w:t>
-      </w:r>
-      <w:r>
-        <w:t xml:space="preserve"> </w:t>
-      </w:r>
-      <w:hyperlink r:id="rId258">
-        <w:r>
-          <w:rPr>
-            <w:rStyle w:val="Hyperlink"/>
-          </w:rPr>
-          <w:t xml:space="preserve">"NTH001 Theoretical and Historical Perspectives on Science, 7.5 ECTS</w:t>
-        </w:r>
-      </w:hyperlink>
-      <w:r>
-        <w:t xml:space="preserve">, First cycle, University of Gothenburg.</w:t>
-      </w:r>
-    </w:p>
-    <w:p>
-      <w:pPr>
-        <w:pStyle w:val="Compact"/>
-        <w:numPr>
-          <w:numId w:val="1035"/>
-          <w:ilvl w:val="0"/>
-        </w:numPr>
-      </w:pPr>
-      <w:r>
-        <w:t xml:space="preserve">2014</w:t>
-      </w:r>
-      <w:r>
-        <w:t xml:space="preserve"> </w:t>
-      </w:r>
-      <w:hyperlink r:id="rId259">
-        <w:r>
-          <w:rPr>
-            <w:rStyle w:val="Hyperlink"/>
-          </w:rPr>
-          <w:t xml:space="preserve">"VT1101 Classical Theory of Science, Introductory Course (Introduktion till klassisk vetenskapsteori)"</w:t>
-        </w:r>
-      </w:hyperlink>
-      <w:r>
-        <w:t xml:space="preserve">, 15 ECTS, First cycle, University of Gothenburg.</w:t>
-      </w:r>
-    </w:p>
-    <w:p>
-      <w:pPr>
-        <w:pStyle w:val="Compact"/>
-        <w:numPr>
-          <w:numId w:val="1035"/>
-          <w:ilvl w:val="0"/>
-        </w:numPr>
-      </w:pPr>
-      <w:r>
-        <w:t xml:space="preserve">2014</w:t>
-      </w:r>
-      <w:r>
-        <w:t xml:space="preserve"> </w:t>
-      </w:r>
-      <w:hyperlink r:id="rId260">
-        <w:r>
-          <w:rPr>
-            <w:rStyle w:val="Hyperlink"/>
-          </w:rPr>
-          <w:t xml:space="preserve">"VT2106 Classical Theory of Science (Klassisk vetenskapsteori)"</w:t>
-        </w:r>
-      </w:hyperlink>
-      <w:r>
-        <w:t xml:space="preserve">, 15 ECTS, Second cycle level, University of Gothenburg.</w:t>
+      <w:bookmarkStart w:id="276" w:name="ph.d-thesis-supervision"/>
+      <w:bookmarkEnd w:id="276"/>
+      <w:r>
+        <w:t xml:space="preserve">Ph.D-thesis supervision</w:t>
+      </w:r>
+    </w:p>
+    <w:p>
+      <w:pPr>
+        <w:pStyle w:val="Compact"/>
+        <w:numPr>
+          <w:numId w:val="1043"/>
+          <w:ilvl w:val="0"/>
+        </w:numPr>
+      </w:pPr>
+      <w:r>
+        <w:t xml:space="preserve">2017 - ongoing.</w:t>
+      </w:r>
+      <w:r>
+        <w:t xml:space="preserve"> </w:t>
+      </w:r>
+      <w:hyperlink r:id="rId277">
+        <w:r>
+          <w:rPr>
+            <w:rStyle w:val="Hyperlink"/>
+          </w:rPr>
+          <w:t xml:space="preserve">Co-supervisor for Licentiate thesis of Jörgen Vikström</w:t>
+        </w:r>
+      </w:hyperlink>
+      <w:r>
+        <w:t xml:space="preserve">, Theory of Science, University of Gothenburg.</w:t>
+      </w:r>
+    </w:p>
+    <w:p>
+      <w:pPr>
+        <w:pStyle w:val="Compact"/>
+        <w:numPr>
+          <w:numId w:val="1043"/>
+          <w:ilvl w:val="0"/>
+        </w:numPr>
+      </w:pPr>
+      <w:r>
+        <w:t xml:space="preserve">2016 - 2017. Co-supervisor for Ph.D.-candidate Erik Joelsson, Theory of Science, University of Gothenburg.</w:t>
+      </w:r>
+      <w:r>
+        <w:t xml:space="preserve"> </w:t>
+      </w:r>
+      <w:hyperlink r:id="rId278">
+        <w:r>
+          <w:rPr>
+            <w:rStyle w:val="Hyperlink"/>
+          </w:rPr>
+          <w:t xml:space="preserve">Thesis completed in February 2017</w:t>
+        </w:r>
+      </w:hyperlink>
+      <w:r>
+        <w:t xml:space="preserve">.</w:t>
       </w:r>
     </w:p>
     <w:p>
       <w:pPr>
         <w:pStyle w:val="Heading3"/>
       </w:pPr>
-      <w:bookmarkStart w:id="261" w:name="media-communication-studies-strategic-communication-courses"/>
-      <w:bookmarkEnd w:id="261"/>
-      <w:r>
-        <w:t xml:space="preserve">Media &amp; Communication Studies, Strategic Communication: Courses</w:t>
-      </w:r>
-    </w:p>
-    <w:p>
-      <w:pPr>
-        <w:pStyle w:val="Heading4"/>
-      </w:pPr>
-      <w:bookmarkStart w:id="262" w:name="course-administrator-and-teacher-1"/>
-      <w:bookmarkEnd w:id="262"/>
-      <w:r>
-        <w:t xml:space="preserve">Course administrator and teacher</w:t>
-      </w:r>
-    </w:p>
-    <w:p>
-      <w:pPr>
-        <w:pStyle w:val="Compact"/>
-        <w:numPr>
-          <w:numId w:val="1036"/>
-          <w:ilvl w:val="0"/>
-        </w:numPr>
-      </w:pPr>
-      <w:r>
-        <w:t xml:space="preserve">2018 (Course administrator) "KT2501 V18 Magisteruppsats", 15 ECTS, Second cycle, University of Gothenburg.</w:t>
-      </w:r>
-    </w:p>
-    <w:p>
-      <w:pPr>
-        <w:pStyle w:val="Compact"/>
-        <w:numPr>
-          <w:numId w:val="1036"/>
-          <w:ilvl w:val="0"/>
-        </w:numPr>
-      </w:pPr>
-      <w:r>
-        <w:t xml:space="preserve">2012 1. 2013, 2017. (Course administrator)</w:t>
-      </w:r>
-      <w:r>
-        <w:t xml:space="preserve"> </w:t>
-      </w:r>
-      <w:hyperlink r:id="rId263">
-        <w:r>
-          <w:rPr>
-            <w:rStyle w:val="Hyperlink"/>
-          </w:rPr>
-          <w:t xml:space="preserve">"Communication in New and Social Media"</w:t>
-        </w:r>
-      </w:hyperlink>
-      <w:r>
-        <w:t xml:space="preserve">, 7.5 ECTS, Second cycle, University of Gothenburg.</w:t>
-      </w:r>
-    </w:p>
-    <w:p>
-      <w:pPr>
-        <w:pStyle w:val="Compact"/>
-        <w:numPr>
-          <w:numId w:val="1036"/>
-          <w:ilvl w:val="0"/>
-        </w:numPr>
-      </w:pPr>
-      <w:r>
-        <w:t xml:space="preserve">2005 (Course administrator) "Media, Individual and Every-day Life", 7.5 ECTS, Basic level, University West.</w:t>
-      </w:r>
-    </w:p>
-    <w:p>
-      <w:pPr>
-        <w:pStyle w:val="Compact"/>
-        <w:numPr>
-          <w:numId w:val="1036"/>
-          <w:ilvl w:val="0"/>
-        </w:numPr>
-      </w:pPr>
-      <w:r>
-        <w:t xml:space="preserve">2005 (Course administrator) "Strategic Communication", 7.5 ECTS, Basic level, University West.</w:t>
-      </w:r>
-    </w:p>
-    <w:p>
-      <w:pPr>
-        <w:pStyle w:val="Heading3"/>
-      </w:pPr>
-      <w:bookmarkStart w:id="264" w:name="communication-studies-thesis-supervision-master-magister-level"/>
-      <w:bookmarkEnd w:id="264"/>
-      <w:r>
-        <w:t xml:space="preserve">Communication studies: Thesis supervision, Master (Magister) level}</w:t>
-      </w:r>
-    </w:p>
-    <w:p>
-      <w:pPr>
-        <w:pStyle w:val="FirstParagraph"/>
-      </w:pPr>
-      <w:r>
-        <w:t xml:space="preserve"> </w:t>
-      </w:r>
-    </w:p>
-    <w:p>
-      <w:pPr>
-        <w:pStyle w:val="Compact"/>
-        <w:numPr>
-          <w:numId w:val="1037"/>
-          <w:ilvl w:val="0"/>
-        </w:numPr>
-      </w:pPr>
-      <w:r>
-        <w:t xml:space="preserve">Clara Tortosa (2017) "Vem är göteborgaren i Vårt Göteborg? - En diskursanalys av Vi och dem i en kommuntidning", University of Gothenburg.</w:t>
-      </w:r>
-    </w:p>
-    <w:p>
-      <w:pPr>
-        <w:pStyle w:val="Compact"/>
-        <w:numPr>
-          <w:numId w:val="1037"/>
-          <w:ilvl w:val="0"/>
-        </w:numPr>
-      </w:pPr>
-      <w:r>
-        <w:t xml:space="preserve">Peter Häggbom Norrby (2017) "Medborgaren i kommunens kommunikationspolicy - En jämförelse mellan tio kommuner", University of Gothenburg.</w:t>
-      </w:r>
-    </w:p>
-    <w:p>
-      <w:pPr>
-        <w:pStyle w:val="Compact"/>
-        <w:numPr>
-          <w:numId w:val="1037"/>
-          <w:ilvl w:val="0"/>
-        </w:numPr>
-      </w:pPr>
-      <w:r>
-        <w:t xml:space="preserve">Louise Sjöström (2017), "Från kulturpolitik till kommunikation - En analys av hur fem verksamheters statliga och kommunala uppdrag omsätts i kommunikationen", University of Gothenburg.</w:t>
-      </w:r>
-    </w:p>
-    <w:p>
-      <w:pPr>
-        <w:pStyle w:val="Compact"/>
-        <w:numPr>
-          <w:numId w:val="1037"/>
-          <w:ilvl w:val="0"/>
-        </w:numPr>
-      </w:pPr>
-      <w:r>
-        <w:t xml:space="preserve">Joacim Schmidt (2017)</w:t>
-      </w:r>
-      <w:r>
-        <w:t xml:space="preserve"> </w:t>
-      </w:r>
-      <w:hyperlink r:id="rId265">
-        <w:r>
-          <w:rPr>
-            <w:rStyle w:val="Hyperlink"/>
-          </w:rPr>
-          <w:t xml:space="preserve">"Facebooks möjligheter och risker: En studie om svenska kommuners användande av Facebook"</w:t>
-        </w:r>
-      </w:hyperlink>
-      <w:r>
-        <w:t xml:space="preserve">, University of Gothenburg.</w:t>
-      </w:r>
-    </w:p>
-    <w:p>
-      <w:pPr>
-        <w:pStyle w:val="Compact"/>
-        <w:numPr>
-          <w:numId w:val="1037"/>
-          <w:ilvl w:val="0"/>
-        </w:numPr>
-      </w:pPr>
-      <w:r>
-        <w:t xml:space="preserve">Sofie Andersson (2013) "Det kommunikativa målarbetet – en kommunal budgetresa från politiker till medarbetare", University of Gothenburg.</w:t>
-      </w:r>
-    </w:p>
-    <w:p>
-      <w:pPr>
-        <w:pStyle w:val="Compact"/>
-        <w:numPr>
-          <w:numId w:val="1037"/>
-          <w:ilvl w:val="0"/>
-        </w:numPr>
-      </w:pPr>
-      <w:r>
-        <w:t xml:space="preserve">Malin Arosilta (2013) "Demokratiska värden som varumärke - En studie om "Göteborg 2021".", University of Gothenburg.</w:t>
-      </w:r>
-    </w:p>
-    <w:p>
-      <w:pPr>
-        <w:pStyle w:val="Compact"/>
-        <w:numPr>
-          <w:numId w:val="1037"/>
-          <w:ilvl w:val="0"/>
-        </w:numPr>
-      </w:pPr>
-      <w:r>
-        <w:t xml:space="preserve">Anna Cöster (2013) "Att vara kyrka på internet. Svenska kyrkan i sociala medier.", University of Gothenburg.</w:t>
-      </w:r>
-    </w:p>
-    <w:p>
-      <w:pPr>
-        <w:pStyle w:val="Compact"/>
-        <w:numPr>
-          <w:numId w:val="1037"/>
-          <w:ilvl w:val="0"/>
-        </w:numPr>
-      </w:pPr>
-      <w:r>
-        <w:t xml:space="preserve">Charlotta Dahlberg (2013) "Utbildning till salu - gymnasieskolors kommunikativa strategier. ", University of Gothenburg.</w:t>
-      </w:r>
-    </w:p>
-    <w:p>
-      <w:pPr>
-        <w:pStyle w:val="Compact"/>
-        <w:numPr>
-          <w:numId w:val="1037"/>
-          <w:ilvl w:val="0"/>
-        </w:numPr>
-      </w:pPr>
-      <w:r>
-        <w:t xml:space="preserve">Jenny Fogelberg (2013) "Kommunen i sociala medier - transparens och medborgardialog i Varbergs kommun.", University of Gothenburg.</w:t>
-      </w:r>
-    </w:p>
-    <w:p>
-      <w:pPr>
-        <w:pStyle w:val="Compact"/>
-        <w:numPr>
-          <w:numId w:val="1037"/>
-          <w:ilvl w:val="0"/>
-        </w:numPr>
-      </w:pPr>
-      <w:r>
-        <w:t xml:space="preserve">Daniel Alexander Jansson (2013) "Felaktiga Förväntningar - en studie av Arbetsförmedlingens kommunikation mot ungdomar", University of Gothenburg.</w:t>
-      </w:r>
-    </w:p>
-    <w:p>
-      <w:pPr>
-        <w:pStyle w:val="Compact"/>
-        <w:numPr>
-          <w:numId w:val="1037"/>
-          <w:ilvl w:val="0"/>
-        </w:numPr>
-      </w:pPr>
-      <w:r>
-        <w:t xml:space="preserve">Sven Lindström (2013) "Vad håller vi på med? - En kartläggning av kommunikationsprocessen kring kampanjen ”Vad håller du på med?”", University of Gothenburg.</w:t>
-      </w:r>
-    </w:p>
-    <w:p>
-      <w:pPr>
-        <w:pStyle w:val="Compact"/>
-        <w:numPr>
-          <w:numId w:val="1037"/>
-          <w:ilvl w:val="0"/>
-        </w:numPr>
-      </w:pPr>
-      <w:r>
-        <w:t xml:space="preserve">Sunanda Malm (2013) " Målförståelse, kommunikation och varumärkesarbete på en svensk myndighet, sett ur ett medarbetarperspektiv"", University of Gothenburg.</w:t>
-      </w:r>
-    </w:p>
-    <w:p>
-      <w:pPr>
-        <w:pStyle w:val="Compact"/>
-        <w:numPr>
-          <w:numId w:val="1037"/>
-          <w:ilvl w:val="0"/>
-        </w:numPr>
-      </w:pPr>
-      <w:r>
-        <w:t xml:space="preserve">Maria Pettersson (2013) ""Vissa saker är bara jävligt svårt att prata om" - Om ungas användning av internet för terapeutiska samtal.", University of Gothenburg.</w:t>
-      </w:r>
-    </w:p>
-    <w:p>
-      <w:pPr>
-        <w:pStyle w:val="Compact"/>
-        <w:numPr>
-          <w:numId w:val="1037"/>
-          <w:ilvl w:val="0"/>
-        </w:numPr>
-      </w:pPr>
-      <w:r>
-        <w:t xml:space="preserve">Annie Sjölund (2013) "Skall man skjuta får man ju vårda också" - En studie om sjuksköterskors uppfattningar om Försvarsmakten", University of Gothenburg.</w:t>
-      </w:r>
-    </w:p>
-    <w:p>
-      <w:pPr>
-        <w:pStyle w:val="Compact"/>
-        <w:numPr>
-          <w:numId w:val="1037"/>
-          <w:ilvl w:val="0"/>
-        </w:numPr>
-      </w:pPr>
-      <w:r>
-        <w:t xml:space="preserve">Agneta Slonawski (2013) "”Jag tror man mest söker information hos kompisar eller på nätet.” - Förutsättningar för att nå unga med information om alkohol och droger för Mini-Maria Göteborg.", University of Gothenburg.</w:t>
-      </w:r>
-    </w:p>
-    <w:p>
-      <w:pPr>
-        <w:pStyle w:val="Compact"/>
-        <w:numPr>
-          <w:numId w:val="1037"/>
-          <w:ilvl w:val="0"/>
-        </w:numPr>
-      </w:pPr>
-      <w:r>
-        <w:t xml:space="preserve">Karin Svenner (2013) "Synen på kommunikation - en kvalitativ innehållsanalys av femton kommunikationspolicyer i offentlig förvaltning", University of Gothenburg.</w:t>
-      </w:r>
-    </w:p>
-    <w:p>
-      <w:pPr>
-        <w:pStyle w:val="Compact"/>
-        <w:numPr>
-          <w:numId w:val="1037"/>
-          <w:ilvl w:val="0"/>
-        </w:numPr>
-      </w:pPr>
-      <w:r>
-        <w:t xml:space="preserve">Lovisa Vasiliou (2013) "1.000 bilder av Värmland - En studie av Region Värmlands kommunikationsprocess inför skrivandet av Värmlandsstrategin", University of Gothenburg.</w:t>
-      </w:r>
-    </w:p>
-    <w:p>
-      <w:pPr>
-        <w:pStyle w:val="Compact"/>
-        <w:numPr>
-          <w:numId w:val="1037"/>
-          <w:ilvl w:val="0"/>
-        </w:numPr>
-      </w:pPr>
-      <w:r>
-        <w:t xml:space="preserve">Jörgen Wade (2013) "Förväntningar på socialt intranät och vilken syn på organisationskommunikation dessa förväntningar reflekterar", University of Gothenburg.</w:t>
-      </w:r>
-    </w:p>
-    <w:p>
-      <w:pPr>
-        <w:pStyle w:val="Heading3"/>
-      </w:pPr>
-      <w:bookmarkStart w:id="266" w:name="media-and-communication-studies-thesis-supervision-bachelor-level"/>
-      <w:bookmarkEnd w:id="266"/>
-      <w:r>
-        <w:t xml:space="preserve">Media and communication studies: Thesis supervision, bachelor level</w:t>
-      </w:r>
-    </w:p>
-    <w:p>
-      <w:pPr>
-        <w:pStyle w:val="Compact"/>
-        <w:numPr>
-          <w:numId w:val="1038"/>
-          <w:ilvl w:val="0"/>
-        </w:numPr>
-      </w:pPr>
-      <w:r>
-        <w:t xml:space="preserve">Charlotta Windeman och Linda Andreasson (2006)</w:t>
-      </w:r>
-      <w:r>
-        <w:t xml:space="preserve"> </w:t>
-      </w:r>
-      <w:hyperlink r:id="rId267">
-        <w:r>
-          <w:rPr>
-            <w:rStyle w:val="Hyperlink"/>
-          </w:rPr>
-          <w:t xml:space="preserve">"Meningen måste ju vara att få folk till butiken: en kvalitativ studie av ICA respektive Coop:s profiler och images"</w:t>
-        </w:r>
-      </w:hyperlink>
-      <w:r>
-        <w:t xml:space="preserve">, University West, Media &amp; Communication studies.</w:t>
-      </w:r>
-    </w:p>
-    <w:p>
-      <w:pPr>
-        <w:pStyle w:val="Compact"/>
-        <w:numPr>
-          <w:numId w:val="1038"/>
-          <w:ilvl w:val="0"/>
-        </w:numPr>
-      </w:pPr>
-      <w:r>
-        <w:t xml:space="preserve">Andreas Johansson och Ellinor Wetterblad (2006)</w:t>
-      </w:r>
-      <w:r>
-        <w:t xml:space="preserve"> </w:t>
-      </w:r>
-      <w:hyperlink r:id="rId267">
-        <w:r>
-          <w:rPr>
-            <w:rStyle w:val="Hyperlink"/>
-          </w:rPr>
-          <w:t xml:space="preserve">"Organisationers medierelationer : en kvantitativ kartläggning av organisationers mediekontakt och medieverktyg"</w:t>
-        </w:r>
-      </w:hyperlink>
-      <w:r>
-        <w:t xml:space="preserve">, University West, Media &amp; Communication studies.</w:t>
-      </w:r>
-    </w:p>
-    <w:p>
-      <w:pPr>
-        <w:pStyle w:val="Compact"/>
-        <w:numPr>
-          <w:numId w:val="1038"/>
-          <w:ilvl w:val="0"/>
-        </w:numPr>
-      </w:pPr>
-      <w:r>
-        <w:t xml:space="preserve">Lars Karlsson (2006)</w:t>
-      </w:r>
-      <w:r>
-        <w:t xml:space="preserve"> </w:t>
-      </w:r>
-      <w:hyperlink r:id="rId268">
-        <w:r>
-          <w:rPr>
-            <w:rStyle w:val="Hyperlink"/>
-          </w:rPr>
-          <w:t xml:space="preserve">"Primitiv och utan identitet : en kvalitativ analys av synen på "den andre" i Metros pratbubbletävling"</w:t>
-        </w:r>
-      </w:hyperlink>
-      <w:r>
-        <w:t xml:space="preserve">, University West, Media &amp; Communication studies.</w:t>
-      </w:r>
-    </w:p>
-    <w:p>
-      <w:pPr>
-        <w:pStyle w:val="Compact"/>
-        <w:numPr>
-          <w:numId w:val="1038"/>
-          <w:ilvl w:val="0"/>
-        </w:numPr>
-      </w:pPr>
-      <w:r>
-        <w:t xml:space="preserve">Tobias Hagrenius (2006)</w:t>
-      </w:r>
-      <w:r>
-        <w:t xml:space="preserve"> </w:t>
-      </w:r>
-      <w:hyperlink r:id="rId269">
-        <w:r>
-          <w:rPr>
-            <w:rStyle w:val="Hyperlink"/>
-          </w:rPr>
-          <w:t xml:space="preserve">"Samma nyheter i olika tidningar? en kvalitativ innehållsanalys på tre gratistidningar"</w:t>
-        </w:r>
-      </w:hyperlink>
-      <w:r>
-        <w:t xml:space="preserve">, University West, Media &amp; Communication studies.</w:t>
-      </w:r>
-    </w:p>
-    <w:p>
-      <w:pPr>
-        <w:pStyle w:val="Compact"/>
-        <w:numPr>
-          <w:numId w:val="1038"/>
-          <w:ilvl w:val="0"/>
-        </w:numPr>
-      </w:pPr>
-      <w:r>
-        <w:t xml:space="preserve">Jelena Siric, Lorans Zaya (2005) "Släpp in mig, yao! En studie om den kontroversiella tidningen Gringo", University West, Media &amp; Communication studies.</w:t>
-      </w:r>
-    </w:p>
-    <w:p>
-      <w:pPr>
-        <w:pStyle w:val="Compact"/>
-        <w:numPr>
-          <w:numId w:val="1038"/>
-          <w:ilvl w:val="0"/>
-        </w:numPr>
-      </w:pPr>
-      <w:r>
-        <w:t xml:space="preserve">Jeanette Borg, Karolina Colliander (2005) "Kolla - Kollektivtrafik åt alla", University West, Media &amp; Communication studies.</w:t>
-      </w:r>
-    </w:p>
-    <w:p>
-      <w:pPr>
-        <w:pStyle w:val="Compact"/>
-        <w:numPr>
-          <w:numId w:val="1038"/>
-          <w:ilvl w:val="0"/>
-        </w:numPr>
-      </w:pPr>
-      <w:r>
-        <w:t xml:space="preserve">Annika Jonasson och Tina Nyrén (2005) "Terrorism är kommunikation. En diskursanalys av Aftonbladet, Dagens Nyheter och Svenska Dagbladets rapportering av terrordåden vid München 1972, Lockerbie 1988 och World Trade Center 2001", University West, Media &amp; Communication studies.</w:t>
-      </w:r>
-    </w:p>
-    <w:p>
-      <w:pPr>
-        <w:pStyle w:val="Compact"/>
-        <w:numPr>
-          <w:numId w:val="1038"/>
-          <w:ilvl w:val="0"/>
-        </w:numPr>
-      </w:pPr>
-      <w:r>
-        <w:t xml:space="preserve">Daniel Sjöberg (2004) "Ideologi i amerikanska programprodukter - En receptionsanalys av programmet L-word baserad på kvalitativa intervjuer med elva respondenter". University West, Media and Communication studies.</w:t>
-      </w:r>
-    </w:p>
-    <w:p>
-      <w:pPr>
-        <w:pStyle w:val="Compact"/>
-        <w:numPr>
-          <w:numId w:val="1038"/>
-          <w:ilvl w:val="0"/>
-        </w:numPr>
-      </w:pPr>
-      <w:r>
-        <w:t xml:space="preserve">Christina Axelsson och Helena Johansson (2004) "LunarStorm - Framtidens fritidsgård? En kvalitativ studie om unga människors användning av Internetcommunities och deras inställningar till betaltjänster", University West, Media and Communication studies.</w:t>
-      </w:r>
-    </w:p>
-    <w:p>
-      <w:pPr>
-        <w:pStyle w:val="Heading3"/>
-      </w:pPr>
-      <w:bookmarkStart w:id="270" w:name="information-architecture-studies-thesis-examination-bachelors-degree"/>
-      <w:bookmarkEnd w:id="270"/>
-      <w:r>
-        <w:t xml:space="preserve">Information architecture studies: Thesis examination, bachelor's Degree</w:t>
-      </w:r>
-    </w:p>
-    <w:p>
-      <w:pPr>
-        <w:pStyle w:val="Compact"/>
-        <w:numPr>
-          <w:numId w:val="1039"/>
-          <w:ilvl w:val="0"/>
-        </w:numPr>
-      </w:pPr>
-      <w:r>
-        <w:t xml:space="preserve">Jonna Axelsson (2017) "Ideella organisationers webbplatser blir användbara - Hur användarupplevelsen kan förbättras på leadersodrabohuslan.se med fokus på användbarhet", Bachelor's Thesis, Information Architecture, University of Borås.</w:t>
-      </w:r>
-    </w:p>
-    <w:p>
-      <w:pPr>
-        <w:pStyle w:val="Compact"/>
-        <w:numPr>
-          <w:numId w:val="1039"/>
-          <w:ilvl w:val="0"/>
-        </w:numPr>
-      </w:pPr>
-      <w:r>
-        <w:t xml:space="preserve">Christine Thelin (2017) "Skapa bättre användarupplevelse och öka besöken - Utvärdering och utvecklingsförslag åt en webbplats inom cafébranschen", Bachelor's Thesis, Information Architecture, University of Borås.</w:t>
-      </w:r>
-    </w:p>
-    <w:p>
-      <w:pPr>
-        <w:pStyle w:val="Heading3"/>
-      </w:pPr>
-      <w:bookmarkStart w:id="271" w:name="strategic-information-and-communication-thesis-supervision-masters-degree"/>
-      <w:bookmarkEnd w:id="271"/>
-      <w:r>
-        <w:t xml:space="preserve">Strategic information and communication: Thesis supervision, master's Degree</w:t>
-      </w:r>
-    </w:p>
-    <w:p>
-      <w:pPr>
-        <w:pStyle w:val="Compact"/>
-        <w:numPr>
-          <w:numId w:val="1040"/>
-          <w:ilvl w:val="0"/>
-        </w:numPr>
-      </w:pPr>
-      <w:r>
-        <w:t xml:space="preserve">Emma Håkansson (2018) "Att kommunicera strategiskt - En kvalitativ studie av strategisk kommunikation i tolv svenska kommuner", University of Borås.</w:t>
-      </w:r>
-    </w:p>
-    <w:p>
-      <w:pPr>
-        <w:pStyle w:val="Compact"/>
-        <w:numPr>
-          <w:numId w:val="1040"/>
-          <w:ilvl w:val="0"/>
-        </w:numPr>
-      </w:pPr>
-      <w:r>
-        <w:t xml:space="preserve">Emma Lidell (2018) "The United Nations and the Sustainable Development Goals - The importance of communicating sustainability", University of Borås.</w:t>
-      </w:r>
-    </w:p>
-    <w:p>
-      <w:pPr>
-        <w:pStyle w:val="Compact"/>
-        <w:numPr>
-          <w:numId w:val="1040"/>
-          <w:ilvl w:val="0"/>
-        </w:numPr>
-      </w:pPr>
-      <w:r>
-        <w:t xml:space="preserve">Linn Lundström (2018) "Att stimulera hållbara attityder och beteenden i dagens konsumtionssamhälle", University of Borås.</w:t>
-      </w:r>
-    </w:p>
-    <w:p>
-      <w:pPr>
-        <w:pStyle w:val="Heading3"/>
-      </w:pPr>
-      <w:bookmarkStart w:id="272" w:name="strategic-information-and-communication-thesis-examination-masters-degree"/>
-      <w:bookmarkEnd w:id="272"/>
-      <w:r>
-        <w:t xml:space="preserve">Strategic information and communication: Thesis examination, master's Degree</w:t>
-      </w:r>
-    </w:p>
-    <w:p>
-      <w:pPr>
-        <w:pStyle w:val="Compact"/>
-        <w:numPr>
-          <w:numId w:val="1041"/>
-          <w:ilvl w:val="0"/>
-        </w:numPr>
-      </w:pPr>
-      <w:r>
-        <w:t xml:space="preserve">Viktoria Lagerkvist (2018) "Samspel eller kamp? En kritisk analys av bibliotekschefers strategiska kommunikation i den kommunala politiska verkligheten", Magisteruppsats, University of Borås.</w:t>
-      </w:r>
-    </w:p>
-    <w:p>
-      <w:pPr>
-        <w:pStyle w:val="Compact"/>
-        <w:numPr>
-          <w:numId w:val="1041"/>
-          <w:ilvl w:val="0"/>
-        </w:numPr>
-      </w:pPr>
-      <w:r>
-        <w:t xml:space="preserve">Julia Ahlqvist (2017) "Sambandet mellan kommunikativt ledarskap och arbetsmotivation hos medarbetare i servicebranschen", Magisteruppsats, University of Borås.</w:t>
-      </w:r>
-    </w:p>
-    <w:p>
-      <w:pPr>
-        <w:pStyle w:val="Heading3"/>
-      </w:pPr>
-      <w:bookmarkStart w:id="273" w:name="library-and-information-science-thesis-examination-masterss-degree"/>
-      <w:bookmarkEnd w:id="273"/>
-      <w:r>
-        <w:t xml:space="preserve">Library and information science: Thesis examination, masters's Degree</w:t>
-      </w:r>
-    </w:p>
-    <w:p>
-      <w:pPr>
-        <w:pStyle w:val="Compact"/>
-        <w:numPr>
-          <w:numId w:val="1042"/>
-          <w:ilvl w:val="0"/>
-        </w:numPr>
-      </w:pPr>
-      <w:r>
-        <w:t xml:space="preserve">Helena Löfström (2017) "Explaining the predictions of classification",</w:t>
-      </w:r>
-      <w:r>
-        <w:t xml:space="preserve"> </w:t>
-      </w:r>
-      <w:r>
-        <w:t xml:space="preserve">master's thesis, University of Borås.</w:t>
-      </w:r>
-    </w:p>
-    <w:p>
-      <w:pPr>
-        <w:pStyle w:val="Heading2"/>
-      </w:pPr>
-      <w:bookmarkStart w:id="274" w:name="courses-thesis-supervision-postgraduate-level"/>
-      <w:bookmarkEnd w:id="274"/>
-      <w:r>
-        <w:t xml:space="preserve">Courses &amp; Thesis supervision, postgraduate level</w:t>
-      </w:r>
-    </w:p>
-    <w:p>
-      <w:pPr>
-        <w:pStyle w:val="Heading3"/>
-      </w:pPr>
-      <w:bookmarkStart w:id="275" w:name="ph.d-thesis-supervision"/>
-      <w:bookmarkEnd w:id="275"/>
-      <w:r>
-        <w:t xml:space="preserve">Ph.D-thesis supervision</w:t>
-      </w:r>
-    </w:p>
-    <w:p>
-      <w:pPr>
-        <w:pStyle w:val="Compact"/>
-        <w:numPr>
-          <w:numId w:val="1043"/>
-          <w:ilvl w:val="0"/>
-        </w:numPr>
-      </w:pPr>
-      <w:r>
-        <w:t xml:space="preserve">2017 - ongoing.</w:t>
-      </w:r>
-      <w:r>
-        <w:t xml:space="preserve"> </w:t>
-      </w:r>
-      <w:hyperlink r:id="rId276">
-        <w:r>
-          <w:rPr>
-            <w:rStyle w:val="Hyperlink"/>
-          </w:rPr>
-          <w:t xml:space="preserve">Co-supervisor for Licentiate thesis of Jörgen Vikström</w:t>
-        </w:r>
-      </w:hyperlink>
-      <w:r>
-        <w:t xml:space="preserve">, Theory of Science, University of Gothenburg.</w:t>
-      </w:r>
-    </w:p>
-    <w:p>
-      <w:pPr>
-        <w:pStyle w:val="Compact"/>
-        <w:numPr>
-          <w:numId w:val="1043"/>
-          <w:ilvl w:val="0"/>
-        </w:numPr>
-      </w:pPr>
-      <w:r>
-        <w:t xml:space="preserve">2016 - 2017. Co-supervisor for Ph.D.-candidate Erik Joelsson, Theory of Science, University of Gothenburg.</w:t>
-      </w:r>
-      <w:r>
-        <w:t xml:space="preserve"> </w:t>
-      </w:r>
-      <w:hyperlink r:id="rId277">
-        <w:r>
-          <w:rPr>
-            <w:rStyle w:val="Hyperlink"/>
-          </w:rPr>
-          <w:t xml:space="preserve">Thesis completed in February 2017</w:t>
-        </w:r>
-      </w:hyperlink>
-      <w:r>
-        <w:t xml:space="preserve">.</w:t>
-      </w:r>
-    </w:p>
-    <w:p>
-      <w:pPr>
-        <w:pStyle w:val="Heading3"/>
-      </w:pPr>
-      <w:bookmarkStart w:id="278" w:name="teaching-post-graduate-level"/>
-      <w:bookmarkEnd w:id="278"/>
+      <w:bookmarkStart w:id="279" w:name="teaching-post-graduate-level"/>
+      <w:bookmarkEnd w:id="279"/>
       <w:r>
         <w:t xml:space="preserve">Teaching, post-graduate level</w:t>
       </w:r>
@@ -7947,7 +8000,7 @@
       <w:r>
         <w:t xml:space="preserve"> </w:t>
       </w:r>
-      <w:hyperlink r:id="rId279">
+      <w:hyperlink r:id="rId280">
         <w:r>
           <w:rPr>
             <w:rStyle w:val="Hyperlink"/>
@@ -7999,8 +8052,8 @@
       <w:pPr>
         <w:pStyle w:val="Heading2"/>
       </w:pPr>
-      <w:bookmarkStart w:id="280" w:name="teaching-materials"/>
-      <w:bookmarkEnd w:id="280"/>
+      <w:bookmarkStart w:id="281" w:name="teaching-materials"/>
+      <w:bookmarkEnd w:id="281"/>
       <w:r>
         <w:t xml:space="preserve">Teaching materials</w:t>
       </w:r>
@@ -8009,8 +8062,8 @@
       <w:pPr>
         <w:pStyle w:val="Heading3"/>
       </w:pPr>
-      <w:bookmarkStart w:id="281" w:name="electronic-material"/>
-      <w:bookmarkEnd w:id="281"/>
+      <w:bookmarkStart w:id="282" w:name="electronic-material"/>
+      <w:bookmarkEnd w:id="282"/>
       <w:r>
         <w:t xml:space="preserve">Electronic material</w:t>
       </w:r>
@@ -8023,7 +8076,7 @@
           <w:ilvl w:val="0"/>
         </w:numPr>
       </w:pPr>
-      <w:hyperlink r:id="rId282">
+      <w:hyperlink r:id="rId283">
         <w:r>
           <w:rPr>
             <w:rStyle w:val="Hyperlink"/>
@@ -8039,8 +8092,8 @@
       <w:pPr>
         <w:pStyle w:val="Heading2"/>
       </w:pPr>
-      <w:bookmarkStart w:id="283" w:name="other-pedagogical-experiences"/>
-      <w:bookmarkEnd w:id="283"/>
+      <w:bookmarkStart w:id="284" w:name="other-pedagogical-experiences"/>
+      <w:bookmarkEnd w:id="284"/>
       <w:r>
         <w:t xml:space="preserve">Other pedagogical experiences</w:t>
       </w:r>
@@ -8073,7 +8126,7 @@
           <w:ilvl w:val="0"/>
         </w:numPr>
       </w:pPr>
-      <w:hyperlink r:id="rId284">
+      <w:hyperlink r:id="rId285">
         <w:r>
           <w:rPr>
             <w:rStyle w:val="Hyperlink"/>
@@ -8193,7 +8246,7 @@
     </w:lvl>
   </w:abstractNum>
   <w:abstractNum w:abstractNumId="990">
-    <w:nsid w:val="6856ffc2"/>
+    <w:nsid w:val="f79c13ee"/>
     <w:multiLevelType w:val="multilevel"/>
     <w:lvl w:ilvl="0">
       <w:numFmt w:val="bullet"/>
@@ -8274,7 +8327,7 @@
     </w:lvl>
   </w:abstractNum>
   <w:abstractNum w:abstractNumId="991">
-    <w:nsid w:val="48105e56"/>
+    <w:nsid w:val="5b572db5"/>
     <w:multiLevelType w:val="multilevel"/>
     <w:lvl w:ilvl="0">
       <w:numFmt w:val="bullet"/>
@@ -8355,7 +8408,7 @@
     </w:lvl>
   </w:abstractNum>
   <w:abstractNum w:abstractNumId="99411">
-    <w:nsid w:val="6fb5d08c"/>
+    <w:nsid w:val="b71ed522"/>
     <w:multiLevelType w:val="multilevel"/>
     <w:lvl w:ilvl="0">
       <w:start w:val="1"/>

</xml_diff>

<commit_message>
added some peer reviews
</commit_message>
<xml_diff>
--- a/cvkullenberg.docx
+++ b/cvkullenberg.docx
@@ -262,6 +262,18 @@
     </w:p>
     <w:p>
       <w:pPr>
+        <w:pStyle w:val="Compact"/>
+        <w:numPr>
+          <w:numId w:val="1004"/>
+          <w:ilvl w:val="1"/>
+        </w:numPr>
+      </w:pPr>
+      <w:r>
+        <w:t xml:space="preserve">LADOK3 Authorization course, University of Gothenburg.</w:t>
+      </w:r>
+    </w:p>
+    <w:p>
+      <w:pPr>
         <w:pStyle w:val="Heading2"/>
       </w:pPr>
       <w:bookmarkStart w:id="32" w:name="employments"/>
@@ -284,7 +296,7 @@
       <w:pPr>
         <w:pStyle w:val="Compact"/>
         <w:numPr>
-          <w:numId w:val="1004"/>
+          <w:numId w:val="1005"/>
           <w:ilvl w:val="0"/>
         </w:numPr>
       </w:pPr>
@@ -309,7 +321,7 @@
       <w:pPr>
         <w:pStyle w:val="Compact"/>
         <w:numPr>
-          <w:numId w:val="1005"/>
+          <w:numId w:val="1006"/>
           <w:ilvl w:val="0"/>
         </w:numPr>
       </w:pPr>
@@ -341,7 +353,7 @@
       <w:pPr>
         <w:pStyle w:val="Compact"/>
         <w:numPr>
-          <w:numId w:val="1005"/>
+          <w:numId w:val="1006"/>
           <w:ilvl w:val="0"/>
         </w:numPr>
       </w:pPr>
@@ -381,7 +393,7 @@
       <w:pPr>
         <w:pStyle w:val="Compact"/>
         <w:numPr>
-          <w:numId w:val="1005"/>
+          <w:numId w:val="1006"/>
           <w:ilvl w:val="0"/>
         </w:numPr>
       </w:pPr>
@@ -413,7 +425,7 @@
       <w:pPr>
         <w:pStyle w:val="Compact"/>
         <w:numPr>
-          <w:numId w:val="1005"/>
+          <w:numId w:val="1006"/>
           <w:ilvl w:val="0"/>
         </w:numPr>
       </w:pPr>
@@ -435,7 +447,7 @@
       <w:pPr>
         <w:pStyle w:val="Compact"/>
         <w:numPr>
-          <w:numId w:val="1006"/>
+          <w:numId w:val="1007"/>
           <w:ilvl w:val="0"/>
         </w:numPr>
       </w:pPr>
@@ -455,7 +467,7 @@
       <w:pPr>
         <w:pStyle w:val="Compact"/>
         <w:numPr>
-          <w:numId w:val="1006"/>
+          <w:numId w:val="1007"/>
           <w:ilvl w:val="0"/>
         </w:numPr>
       </w:pPr>
@@ -475,7 +487,7 @@
       <w:pPr>
         <w:pStyle w:val="Compact"/>
         <w:numPr>
-          <w:numId w:val="1006"/>
+          <w:numId w:val="1007"/>
           <w:ilvl w:val="0"/>
         </w:numPr>
       </w:pPr>
@@ -505,7 +517,7 @@
       <w:pPr>
         <w:pStyle w:val="Compact"/>
         <w:numPr>
-          <w:numId w:val="1007"/>
+          <w:numId w:val="1008"/>
           <w:ilvl w:val="0"/>
         </w:numPr>
       </w:pPr>
@@ -525,7 +537,7 @@
       <w:pPr>
         <w:pStyle w:val="Compact"/>
         <w:numPr>
-          <w:numId w:val="1007"/>
+          <w:numId w:val="1008"/>
           <w:ilvl w:val="0"/>
         </w:numPr>
       </w:pPr>
@@ -547,7 +559,7 @@
       <w:pPr>
         <w:pStyle w:val="Compact"/>
         <w:numPr>
-          <w:numId w:val="1008"/>
+          <w:numId w:val="1009"/>
           <w:ilvl w:val="0"/>
         </w:numPr>
       </w:pPr>
@@ -587,7 +599,7 @@
       <w:pPr>
         <w:pStyle w:val="Compact"/>
         <w:numPr>
-          <w:numId w:val="1009"/>
+          <w:numId w:val="1010"/>
           <w:ilvl w:val="0"/>
         </w:numPr>
       </w:pPr>
@@ -637,7 +649,7 @@
       <w:pPr>
         <w:pStyle w:val="Compact"/>
         <w:numPr>
-          <w:numId w:val="1009"/>
+          <w:numId w:val="1010"/>
           <w:ilvl w:val="0"/>
         </w:numPr>
       </w:pPr>
@@ -692,7 +704,7 @@
       <w:pPr>
         <w:pStyle w:val="Compact"/>
         <w:numPr>
-          <w:numId w:val="1010"/>
+          <w:numId w:val="1011"/>
           <w:ilvl w:val="0"/>
         </w:numPr>
       </w:pPr>
@@ -742,7 +754,7 @@
       <w:pPr>
         <w:pStyle w:val="Compact"/>
         <w:numPr>
-          <w:numId w:val="1010"/>
+          <w:numId w:val="1011"/>
           <w:ilvl w:val="0"/>
         </w:numPr>
       </w:pPr>
@@ -803,7 +815,7 @@
       <w:pPr>
         <w:pStyle w:val="Compact"/>
         <w:numPr>
-          <w:numId w:val="1010"/>
+          <w:numId w:val="1011"/>
           <w:ilvl w:val="0"/>
         </w:numPr>
       </w:pPr>
@@ -850,7 +862,7 @@
       <w:pPr>
         <w:pStyle w:val="Compact"/>
         <w:numPr>
-          <w:numId w:val="1010"/>
+          <w:numId w:val="1011"/>
           <w:ilvl w:val="0"/>
         </w:numPr>
       </w:pPr>
@@ -885,7 +897,7 @@
       <w:pPr>
         <w:pStyle w:val="Compact"/>
         <w:numPr>
-          <w:numId w:val="1010"/>
+          <w:numId w:val="1011"/>
           <w:ilvl w:val="0"/>
         </w:numPr>
       </w:pPr>
@@ -942,7 +954,7 @@
       <w:pPr>
         <w:pStyle w:val="Compact"/>
         <w:numPr>
-          <w:numId w:val="1011"/>
+          <w:numId w:val="1012"/>
           <w:ilvl w:val="0"/>
         </w:numPr>
       </w:pPr>
@@ -980,7 +992,7 @@
       <w:pPr>
         <w:pStyle w:val="Compact"/>
         <w:numPr>
-          <w:numId w:val="1011"/>
+          <w:numId w:val="1012"/>
           <w:ilvl w:val="0"/>
         </w:numPr>
       </w:pPr>
@@ -1006,7 +1018,7 @@
       <w:pPr>
         <w:pStyle w:val="Compact"/>
         <w:numPr>
-          <w:numId w:val="1011"/>
+          <w:numId w:val="1012"/>
           <w:ilvl w:val="0"/>
         </w:numPr>
       </w:pPr>
@@ -1030,7 +1042,7 @@
       <w:pPr>
         <w:pStyle w:val="Compact"/>
         <w:numPr>
-          <w:numId w:val="1011"/>
+          <w:numId w:val="1012"/>
           <w:ilvl w:val="0"/>
         </w:numPr>
       </w:pPr>
@@ -1068,7 +1080,7 @@
       <w:pPr>
         <w:pStyle w:val="Compact"/>
         <w:numPr>
-          <w:numId w:val="1011"/>
+          <w:numId w:val="1012"/>
           <w:ilvl w:val="0"/>
         </w:numPr>
       </w:pPr>
@@ -1109,7 +1121,7 @@
       <w:pPr>
         <w:pStyle w:val="Compact"/>
         <w:numPr>
-          <w:numId w:val="1011"/>
+          <w:numId w:val="1012"/>
           <w:ilvl w:val="0"/>
         </w:numPr>
       </w:pPr>
@@ -1153,7 +1165,7 @@
       <w:pPr>
         <w:pStyle w:val="Compact"/>
         <w:numPr>
-          <w:numId w:val="1012"/>
+          <w:numId w:val="1013"/>
           <w:ilvl w:val="0"/>
         </w:numPr>
       </w:pPr>
@@ -1177,7 +1189,7 @@
       <w:pPr>
         <w:pStyle w:val="Compact"/>
         <w:numPr>
-          <w:numId w:val="1012"/>
+          <w:numId w:val="1013"/>
           <w:ilvl w:val="0"/>
         </w:numPr>
       </w:pPr>
@@ -1211,7 +1223,7 @@
       <w:pPr>
         <w:pStyle w:val="Compact"/>
         <w:numPr>
-          <w:numId w:val="1013"/>
+          <w:numId w:val="1014"/>
           <w:ilvl w:val="0"/>
         </w:numPr>
       </w:pPr>
@@ -1235,7 +1247,7 @@
       <w:pPr>
         <w:pStyle w:val="Compact"/>
         <w:numPr>
-          <w:numId w:val="1013"/>
+          <w:numId w:val="1014"/>
           <w:ilvl w:val="0"/>
         </w:numPr>
       </w:pPr>
@@ -1259,7 +1271,7 @@
       <w:pPr>
         <w:pStyle w:val="Compact"/>
         <w:numPr>
-          <w:numId w:val="1013"/>
+          <w:numId w:val="1014"/>
           <w:ilvl w:val="0"/>
         </w:numPr>
       </w:pPr>
@@ -1283,7 +1295,7 @@
       <w:pPr>
         <w:pStyle w:val="Compact"/>
         <w:numPr>
-          <w:numId w:val="1013"/>
+          <w:numId w:val="1014"/>
           <w:ilvl w:val="0"/>
         </w:numPr>
       </w:pPr>
@@ -1317,7 +1329,7 @@
       <w:pPr>
         <w:pStyle w:val="Compact"/>
         <w:numPr>
-          <w:numId w:val="1014"/>
+          <w:numId w:val="1015"/>
           <w:ilvl w:val="0"/>
         </w:numPr>
       </w:pPr>
@@ -1340,7 +1352,7 @@
       <w:pPr>
         <w:pStyle w:val="Compact"/>
         <w:numPr>
-          <w:numId w:val="1014"/>
+          <w:numId w:val="1015"/>
           <w:ilvl w:val="0"/>
         </w:numPr>
       </w:pPr>
@@ -1388,7 +1400,7 @@
       <w:pPr>
         <w:pStyle w:val="Compact"/>
         <w:numPr>
-          <w:numId w:val="1015"/>
+          <w:numId w:val="1016"/>
           <w:ilvl w:val="0"/>
         </w:numPr>
       </w:pPr>
@@ -1438,7 +1450,7 @@
       <w:pPr>
         <w:pStyle w:val="Compact"/>
         <w:numPr>
-          <w:numId w:val="1015"/>
+          <w:numId w:val="1016"/>
           <w:ilvl w:val="0"/>
         </w:numPr>
       </w:pPr>
@@ -1488,7 +1500,7 @@
       <w:pPr>
         <w:pStyle w:val="Compact"/>
         <w:numPr>
-          <w:numId w:val="1015"/>
+          <w:numId w:val="1016"/>
           <w:ilvl w:val="0"/>
         </w:numPr>
       </w:pPr>
@@ -1542,7 +1554,7 @@
       <w:pPr>
         <w:pStyle w:val="Compact"/>
         <w:numPr>
-          <w:numId w:val="1016"/>
+          <w:numId w:val="1017"/>
           <w:ilvl w:val="0"/>
         </w:numPr>
       </w:pPr>
@@ -1581,7 +1593,7 @@
       <w:pPr>
         <w:pStyle w:val="Compact"/>
         <w:numPr>
-          <w:numId w:val="1017"/>
+          <w:numId w:val="1018"/>
           <w:ilvl w:val="0"/>
         </w:numPr>
       </w:pPr>
@@ -1619,7 +1631,7 @@
       <w:pPr>
         <w:pStyle w:val="Compact"/>
         <w:numPr>
-          <w:numId w:val="1017"/>
+          <w:numId w:val="1018"/>
           <w:ilvl w:val="0"/>
         </w:numPr>
       </w:pPr>
@@ -1657,7 +1669,7 @@
       <w:pPr>
         <w:pStyle w:val="Compact"/>
         <w:numPr>
-          <w:numId w:val="1017"/>
+          <w:numId w:val="1018"/>
           <w:ilvl w:val="0"/>
         </w:numPr>
       </w:pPr>
@@ -1683,7 +1695,7 @@
       <w:pPr>
         <w:pStyle w:val="Compact"/>
         <w:numPr>
-          <w:numId w:val="1017"/>
+          <w:numId w:val="1018"/>
           <w:ilvl w:val="0"/>
         </w:numPr>
       </w:pPr>
@@ -1707,7 +1719,7 @@
       <w:pPr>
         <w:pStyle w:val="Compact"/>
         <w:numPr>
-          <w:numId w:val="1017"/>
+          <w:numId w:val="1018"/>
           <w:ilvl w:val="0"/>
         </w:numPr>
       </w:pPr>
@@ -1731,7 +1743,7 @@
       <w:pPr>
         <w:pStyle w:val="Compact"/>
         <w:numPr>
-          <w:numId w:val="1017"/>
+          <w:numId w:val="1018"/>
           <w:ilvl w:val="0"/>
         </w:numPr>
       </w:pPr>
@@ -1755,7 +1767,7 @@
       <w:pPr>
         <w:pStyle w:val="Compact"/>
         <w:numPr>
-          <w:numId w:val="1017"/>
+          <w:numId w:val="1018"/>
           <w:ilvl w:val="0"/>
         </w:numPr>
       </w:pPr>
@@ -1779,7 +1791,7 @@
       <w:pPr>
         <w:pStyle w:val="Compact"/>
         <w:numPr>
-          <w:numId w:val="1017"/>
+          <w:numId w:val="1018"/>
           <w:ilvl w:val="0"/>
         </w:numPr>
       </w:pPr>
@@ -1803,7 +1815,7 @@
       <w:pPr>
         <w:pStyle w:val="Compact"/>
         <w:numPr>
-          <w:numId w:val="1017"/>
+          <w:numId w:val="1018"/>
           <w:ilvl w:val="0"/>
         </w:numPr>
       </w:pPr>
@@ -1827,7 +1839,7 @@
       <w:pPr>
         <w:pStyle w:val="Compact"/>
         <w:numPr>
-          <w:numId w:val="1017"/>
+          <w:numId w:val="1018"/>
           <w:ilvl w:val="0"/>
         </w:numPr>
       </w:pPr>
@@ -1861,7 +1873,7 @@
       <w:pPr>
         <w:pStyle w:val="Compact"/>
         <w:numPr>
-          <w:numId w:val="1018"/>
+          <w:numId w:val="1019"/>
           <w:ilvl w:val="0"/>
         </w:numPr>
       </w:pPr>
@@ -1897,7 +1909,7 @@
       <w:pPr>
         <w:pStyle w:val="Compact"/>
         <w:numPr>
-          <w:numId w:val="1019"/>
+          <w:numId w:val="1020"/>
           <w:ilvl w:val="0"/>
         </w:numPr>
       </w:pPr>
@@ -1935,7 +1947,7 @@
       <w:pPr>
         <w:pStyle w:val="Compact"/>
         <w:numPr>
-          <w:numId w:val="1019"/>
+          <w:numId w:val="1020"/>
           <w:ilvl w:val="0"/>
         </w:numPr>
       </w:pPr>
@@ -1973,7 +1985,7 @@
       <w:pPr>
         <w:pStyle w:val="Compact"/>
         <w:numPr>
-          <w:numId w:val="1019"/>
+          <w:numId w:val="1020"/>
           <w:ilvl w:val="0"/>
         </w:numPr>
       </w:pPr>
@@ -2024,7 +2036,7 @@
       <w:pPr>
         <w:pStyle w:val="Compact"/>
         <w:numPr>
-          <w:numId w:val="1020"/>
+          <w:numId w:val="1021"/>
           <w:ilvl w:val="0"/>
         </w:numPr>
       </w:pPr>
@@ -2050,7 +2062,7 @@
       <w:pPr>
         <w:pStyle w:val="Compact"/>
         <w:numPr>
-          <w:numId w:val="1020"/>
+          <w:numId w:val="1021"/>
           <w:ilvl w:val="0"/>
         </w:numPr>
       </w:pPr>
@@ -2076,7 +2088,7 @@
       <w:pPr>
         <w:pStyle w:val="Compact"/>
         <w:numPr>
-          <w:numId w:val="1020"/>
+          <w:numId w:val="1021"/>
           <w:ilvl w:val="0"/>
         </w:numPr>
       </w:pPr>
@@ -2102,7 +2114,7 @@
       <w:pPr>
         <w:pStyle w:val="Compact"/>
         <w:numPr>
-          <w:numId w:val="1020"/>
+          <w:numId w:val="1021"/>
           <w:ilvl w:val="0"/>
         </w:numPr>
       </w:pPr>
@@ -2128,7 +2140,7 @@
       <w:pPr>
         <w:pStyle w:val="Compact"/>
         <w:numPr>
-          <w:numId w:val="1020"/>
+          <w:numId w:val="1021"/>
           <w:ilvl w:val="0"/>
         </w:numPr>
       </w:pPr>
@@ -2154,7 +2166,7 @@
       <w:pPr>
         <w:pStyle w:val="Compact"/>
         <w:numPr>
-          <w:numId w:val="1020"/>
+          <w:numId w:val="1021"/>
           <w:ilvl w:val="0"/>
         </w:numPr>
       </w:pPr>
@@ -2180,7 +2192,7 @@
       <w:pPr>
         <w:pStyle w:val="Compact"/>
         <w:numPr>
-          <w:numId w:val="1020"/>
+          <w:numId w:val="1021"/>
           <w:ilvl w:val="0"/>
         </w:numPr>
       </w:pPr>
@@ -2206,7 +2218,7 @@
       <w:pPr>
         <w:pStyle w:val="Compact"/>
         <w:numPr>
-          <w:numId w:val="1020"/>
+          <w:numId w:val="1021"/>
           <w:ilvl w:val="0"/>
         </w:numPr>
       </w:pPr>
@@ -2232,7 +2244,7 @@
       <w:pPr>
         <w:pStyle w:val="Compact"/>
         <w:numPr>
-          <w:numId w:val="1020"/>
+          <w:numId w:val="1021"/>
           <w:ilvl w:val="0"/>
         </w:numPr>
       </w:pPr>
@@ -2258,7 +2270,7 @@
       <w:pPr>
         <w:pStyle w:val="Compact"/>
         <w:numPr>
-          <w:numId w:val="1020"/>
+          <w:numId w:val="1021"/>
           <w:ilvl w:val="0"/>
         </w:numPr>
       </w:pPr>
@@ -2284,7 +2296,7 @@
       <w:pPr>
         <w:pStyle w:val="Compact"/>
         <w:numPr>
-          <w:numId w:val="1020"/>
+          <w:numId w:val="1021"/>
           <w:ilvl w:val="0"/>
         </w:numPr>
       </w:pPr>
@@ -2310,7 +2322,7 @@
       <w:pPr>
         <w:pStyle w:val="Compact"/>
         <w:numPr>
-          <w:numId w:val="1020"/>
+          <w:numId w:val="1021"/>
           <w:ilvl w:val="0"/>
         </w:numPr>
       </w:pPr>
@@ -2336,7 +2348,7 @@
       <w:pPr>
         <w:pStyle w:val="Compact"/>
         <w:numPr>
-          <w:numId w:val="1020"/>
+          <w:numId w:val="1021"/>
           <w:ilvl w:val="0"/>
         </w:numPr>
       </w:pPr>
@@ -2362,7 +2374,7 @@
       <w:pPr>
         <w:pStyle w:val="Compact"/>
         <w:numPr>
-          <w:numId w:val="1020"/>
+          <w:numId w:val="1021"/>
           <w:ilvl w:val="0"/>
         </w:numPr>
       </w:pPr>
@@ -2388,7 +2400,7 @@
       <w:pPr>
         <w:pStyle w:val="Compact"/>
         <w:numPr>
-          <w:numId w:val="1020"/>
+          <w:numId w:val="1021"/>
           <w:ilvl w:val="0"/>
         </w:numPr>
       </w:pPr>
@@ -2414,7 +2426,7 @@
       <w:pPr>
         <w:pStyle w:val="Compact"/>
         <w:numPr>
-          <w:numId w:val="1020"/>
+          <w:numId w:val="1021"/>
           <w:ilvl w:val="0"/>
         </w:numPr>
       </w:pPr>
@@ -2440,7 +2452,7 @@
       <w:pPr>
         <w:pStyle w:val="Compact"/>
         <w:numPr>
-          <w:numId w:val="1020"/>
+          <w:numId w:val="1021"/>
           <w:ilvl w:val="0"/>
         </w:numPr>
       </w:pPr>
@@ -2466,7 +2478,7 @@
       <w:pPr>
         <w:pStyle w:val="Compact"/>
         <w:numPr>
-          <w:numId w:val="1020"/>
+          <w:numId w:val="1021"/>
           <w:ilvl w:val="0"/>
         </w:numPr>
       </w:pPr>
@@ -2492,7 +2504,7 @@
       <w:pPr>
         <w:pStyle w:val="Compact"/>
         <w:numPr>
-          <w:numId w:val="1020"/>
+          <w:numId w:val="1021"/>
           <w:ilvl w:val="0"/>
         </w:numPr>
       </w:pPr>
@@ -2518,7 +2530,7 @@
       <w:pPr>
         <w:pStyle w:val="Compact"/>
         <w:numPr>
-          <w:numId w:val="1020"/>
+          <w:numId w:val="1021"/>
           <w:ilvl w:val="0"/>
         </w:numPr>
       </w:pPr>
@@ -2544,7 +2556,7 @@
       <w:pPr>
         <w:pStyle w:val="Compact"/>
         <w:numPr>
-          <w:numId w:val="1020"/>
+          <w:numId w:val="1021"/>
           <w:ilvl w:val="0"/>
         </w:numPr>
       </w:pPr>
@@ -2570,7 +2582,7 @@
       <w:pPr>
         <w:pStyle w:val="Compact"/>
         <w:numPr>
-          <w:numId w:val="1020"/>
+          <w:numId w:val="1021"/>
           <w:ilvl w:val="0"/>
         </w:numPr>
       </w:pPr>
@@ -2596,7 +2608,7 @@
       <w:pPr>
         <w:pStyle w:val="Compact"/>
         <w:numPr>
-          <w:numId w:val="1020"/>
+          <w:numId w:val="1021"/>
           <w:ilvl w:val="0"/>
         </w:numPr>
       </w:pPr>
@@ -2622,7 +2634,7 @@
       <w:pPr>
         <w:pStyle w:val="Compact"/>
         <w:numPr>
-          <w:numId w:val="1020"/>
+          <w:numId w:val="1021"/>
           <w:ilvl w:val="0"/>
         </w:numPr>
       </w:pPr>
@@ -2648,7 +2660,7 @@
       <w:pPr>
         <w:pStyle w:val="Compact"/>
         <w:numPr>
-          <w:numId w:val="1020"/>
+          <w:numId w:val="1021"/>
           <w:ilvl w:val="0"/>
         </w:numPr>
       </w:pPr>
@@ -2674,7 +2686,7 @@
       <w:pPr>
         <w:pStyle w:val="Compact"/>
         <w:numPr>
-          <w:numId w:val="1020"/>
+          <w:numId w:val="1021"/>
           <w:ilvl w:val="0"/>
         </w:numPr>
       </w:pPr>
@@ -2700,7 +2712,7 @@
       <w:pPr>
         <w:pStyle w:val="Compact"/>
         <w:numPr>
-          <w:numId w:val="1020"/>
+          <w:numId w:val="1021"/>
           <w:ilvl w:val="0"/>
         </w:numPr>
       </w:pPr>
@@ -2726,7 +2738,7 @@
       <w:pPr>
         <w:pStyle w:val="Compact"/>
         <w:numPr>
-          <w:numId w:val="1020"/>
+          <w:numId w:val="1021"/>
           <w:ilvl w:val="0"/>
         </w:numPr>
       </w:pPr>
@@ -2752,7 +2764,7 @@
       <w:pPr>
         <w:pStyle w:val="Compact"/>
         <w:numPr>
-          <w:numId w:val="1020"/>
+          <w:numId w:val="1021"/>
           <w:ilvl w:val="0"/>
         </w:numPr>
       </w:pPr>
@@ -2793,7 +2805,7 @@
       <w:pPr>
         <w:pStyle w:val="Compact"/>
         <w:numPr>
-          <w:numId w:val="1021"/>
+          <w:numId w:val="1022"/>
           <w:ilvl w:val="0"/>
         </w:numPr>
       </w:pPr>
@@ -2817,7 +2829,7 @@
       <w:pPr>
         <w:pStyle w:val="Compact"/>
         <w:numPr>
-          <w:numId w:val="1021"/>
+          <w:numId w:val="1022"/>
           <w:ilvl w:val="0"/>
         </w:numPr>
       </w:pPr>
@@ -2841,7 +2853,7 @@
       <w:pPr>
         <w:pStyle w:val="Compact"/>
         <w:numPr>
-          <w:numId w:val="1021"/>
+          <w:numId w:val="1022"/>
           <w:ilvl w:val="0"/>
         </w:numPr>
       </w:pPr>
@@ -2875,7 +2887,7 @@
       <w:pPr>
         <w:pStyle w:val="Compact"/>
         <w:numPr>
-          <w:numId w:val="1022"/>
+          <w:numId w:val="1023"/>
           <w:ilvl w:val="0"/>
         </w:numPr>
       </w:pPr>
@@ -2909,7 +2921,7 @@
       <w:pPr>
         <w:pStyle w:val="Compact"/>
         <w:numPr>
-          <w:numId w:val="1023"/>
+          <w:numId w:val="1024"/>
           <w:ilvl w:val="0"/>
         </w:numPr>
       </w:pPr>
@@ -2957,7 +2969,7 @@
       <w:pPr>
         <w:pStyle w:val="Compact"/>
         <w:numPr>
-          <w:numId w:val="1024"/>
+          <w:numId w:val="1025"/>
           <w:ilvl w:val="0"/>
         </w:numPr>
       </w:pPr>
@@ -2992,7 +3004,7 @@
       <w:pPr>
         <w:pStyle w:val="Compact"/>
         <w:numPr>
-          <w:numId w:val="1024"/>
+          <w:numId w:val="1025"/>
           <w:ilvl w:val="0"/>
         </w:numPr>
       </w:pPr>
@@ -3027,7 +3039,7 @@
       <w:pPr>
         <w:pStyle w:val="Compact"/>
         <w:numPr>
-          <w:numId w:val="1024"/>
+          <w:numId w:val="1025"/>
           <w:ilvl w:val="0"/>
         </w:numPr>
       </w:pPr>
@@ -3067,7 +3079,7 @@
       <w:pPr>
         <w:pStyle w:val="Compact"/>
         <w:numPr>
-          <w:numId w:val="1024"/>
+          <w:numId w:val="1025"/>
           <w:ilvl w:val="0"/>
         </w:numPr>
       </w:pPr>
@@ -3123,7 +3135,7 @@
       <w:pPr>
         <w:pStyle w:val="Compact"/>
         <w:numPr>
-          <w:numId w:val="1025"/>
+          <w:numId w:val="1026"/>
           <w:ilvl w:val="0"/>
         </w:numPr>
       </w:pPr>
@@ -3146,7 +3158,7 @@
       <w:pPr>
         <w:pStyle w:val="Compact"/>
         <w:numPr>
-          <w:numId w:val="1025"/>
+          <w:numId w:val="1026"/>
           <w:ilvl w:val="0"/>
         </w:numPr>
       </w:pPr>
@@ -3169,7 +3181,7 @@
       <w:pPr>
         <w:pStyle w:val="Compact"/>
         <w:numPr>
-          <w:numId w:val="1025"/>
+          <w:numId w:val="1026"/>
           <w:ilvl w:val="0"/>
         </w:numPr>
       </w:pPr>
@@ -3215,7 +3227,7 @@
       <w:pPr>
         <w:pStyle w:val="Compact"/>
         <w:numPr>
-          <w:numId w:val="1026"/>
+          <w:numId w:val="1027"/>
           <w:ilvl w:val="0"/>
         </w:numPr>
       </w:pPr>
@@ -3270,7 +3282,28 @@
       <w:pPr>
         <w:pStyle w:val="Compact"/>
         <w:numPr>
-          <w:numId w:val="1027"/>
+          <w:numId w:val="1028"/>
+          <w:ilvl w:val="0"/>
+        </w:numPr>
+      </w:pPr>
+      <w:r>
+        <w:rPr>
+          <w:i/>
+        </w:rPr>
+        <w:t xml:space="preserve">Citizen Science: Theory and Practice</w:t>
+      </w:r>
+      <w:r>
+        <w:t xml:space="preserve"> </w:t>
+      </w:r>
+      <w:r>
+        <w:t xml:space="preserve">(2018)</w:t>
+      </w:r>
+    </w:p>
+    <w:p>
+      <w:pPr>
+        <w:pStyle w:val="Compact"/>
+        <w:numPr>
+          <w:numId w:val="1028"/>
           <w:ilvl w:val="0"/>
         </w:numPr>
       </w:pPr>
@@ -3291,7 +3324,7 @@
       <w:pPr>
         <w:pStyle w:val="Compact"/>
         <w:numPr>
-          <w:numId w:val="1027"/>
+          <w:numId w:val="1028"/>
           <w:ilvl w:val="0"/>
         </w:numPr>
       </w:pPr>
@@ -3312,7 +3345,7 @@
       <w:pPr>
         <w:pStyle w:val="Compact"/>
         <w:numPr>
-          <w:numId w:val="1027"/>
+          <w:numId w:val="1028"/>
           <w:ilvl w:val="0"/>
         </w:numPr>
       </w:pPr>
@@ -3333,7 +3366,7 @@
       <w:pPr>
         <w:pStyle w:val="Compact"/>
         <w:numPr>
-          <w:numId w:val="1027"/>
+          <w:numId w:val="1028"/>
           <w:ilvl w:val="0"/>
         </w:numPr>
       </w:pPr>
@@ -3354,7 +3387,7 @@
       <w:pPr>
         <w:pStyle w:val="Compact"/>
         <w:numPr>
-          <w:numId w:val="1027"/>
+          <w:numId w:val="1028"/>
           <w:ilvl w:val="0"/>
         </w:numPr>
       </w:pPr>
@@ -3375,7 +3408,7 @@
       <w:pPr>
         <w:pStyle w:val="Compact"/>
         <w:numPr>
-          <w:numId w:val="1027"/>
+          <w:numId w:val="1028"/>
           <w:ilvl w:val="0"/>
         </w:numPr>
       </w:pPr>
@@ -3396,7 +3429,7 @@
       <w:pPr>
         <w:pStyle w:val="Compact"/>
         <w:numPr>
-          <w:numId w:val="1027"/>
+          <w:numId w:val="1028"/>
           <w:ilvl w:val="0"/>
         </w:numPr>
       </w:pPr>
@@ -3417,7 +3450,7 @@
       <w:pPr>
         <w:pStyle w:val="Compact"/>
         <w:numPr>
-          <w:numId w:val="1027"/>
+          <w:numId w:val="1028"/>
           <w:ilvl w:val="0"/>
         </w:numPr>
       </w:pPr>
@@ -3438,7 +3471,7 @@
       <w:pPr>
         <w:pStyle w:val="Compact"/>
         <w:numPr>
-          <w:numId w:val="1027"/>
+          <w:numId w:val="1028"/>
           <w:ilvl w:val="0"/>
         </w:numPr>
       </w:pPr>
@@ -3459,7 +3492,7 @@
       <w:pPr>
         <w:pStyle w:val="Compact"/>
         <w:numPr>
-          <w:numId w:val="1027"/>
+          <w:numId w:val="1028"/>
           <w:ilvl w:val="0"/>
         </w:numPr>
       </w:pPr>
@@ -3480,7 +3513,7 @@
       <w:pPr>
         <w:pStyle w:val="Compact"/>
         <w:numPr>
-          <w:numId w:val="1027"/>
+          <w:numId w:val="1028"/>
           <w:ilvl w:val="0"/>
         </w:numPr>
       </w:pPr>
@@ -3511,7 +3544,7 @@
       <w:pPr>
         <w:pStyle w:val="Compact"/>
         <w:numPr>
-          <w:numId w:val="1028"/>
+          <w:numId w:val="1029"/>
           <w:ilvl w:val="0"/>
         </w:numPr>
       </w:pPr>
@@ -3531,7 +3564,7 @@
       <w:pPr>
         <w:pStyle w:val="Compact"/>
         <w:numPr>
-          <w:numId w:val="1028"/>
+          <w:numId w:val="1029"/>
           <w:ilvl w:val="0"/>
         </w:numPr>
       </w:pPr>
@@ -3561,7 +3594,7 @@
       <w:pPr>
         <w:pStyle w:val="Compact"/>
         <w:numPr>
-          <w:numId w:val="1029"/>
+          <w:numId w:val="1030"/>
           <w:ilvl w:val="0"/>
         </w:numPr>
       </w:pPr>
@@ -3578,7 +3611,7 @@
       <w:pPr>
         <w:pStyle w:val="Compact"/>
         <w:numPr>
-          <w:numId w:val="1029"/>
+          <w:numId w:val="1030"/>
           <w:ilvl w:val="0"/>
         </w:numPr>
       </w:pPr>
@@ -3605,7 +3638,7 @@
       <w:pPr>
         <w:pStyle w:val="Compact"/>
         <w:numPr>
-          <w:numId w:val="1030"/>
+          <w:numId w:val="1031"/>
           <w:ilvl w:val="0"/>
         </w:numPr>
       </w:pPr>
@@ -3651,7 +3684,7 @@
       <w:pPr>
         <w:pStyle w:val="Compact"/>
         <w:numPr>
-          <w:numId w:val="1031"/>
+          <w:numId w:val="1032"/>
           <w:ilvl w:val="0"/>
         </w:numPr>
       </w:pPr>
@@ -3677,7 +3710,7 @@
       <w:pPr>
         <w:pStyle w:val="Compact"/>
         <w:numPr>
-          <w:numId w:val="1031"/>
+          <w:numId w:val="1032"/>
           <w:ilvl w:val="0"/>
         </w:numPr>
       </w:pPr>
@@ -3703,7 +3736,7 @@
       <w:pPr>
         <w:pStyle w:val="Compact"/>
         <w:numPr>
-          <w:numId w:val="1031"/>
+          <w:numId w:val="1032"/>
           <w:ilvl w:val="0"/>
         </w:numPr>
       </w:pPr>
@@ -3729,7 +3762,7 @@
       <w:pPr>
         <w:pStyle w:val="Compact"/>
         <w:numPr>
-          <w:numId w:val="1031"/>
+          <w:numId w:val="1032"/>
           <w:ilvl w:val="0"/>
         </w:numPr>
       </w:pPr>
@@ -3755,7 +3788,7 @@
       <w:pPr>
         <w:pStyle w:val="Compact"/>
         <w:numPr>
-          <w:numId w:val="1031"/>
+          <w:numId w:val="1032"/>
           <w:ilvl w:val="0"/>
         </w:numPr>
       </w:pPr>
@@ -3781,7 +3814,7 @@
       <w:pPr>
         <w:pStyle w:val="Compact"/>
         <w:numPr>
-          <w:numId w:val="1031"/>
+          <w:numId w:val="1032"/>
           <w:ilvl w:val="0"/>
         </w:numPr>
       </w:pPr>
@@ -3807,7 +3840,7 @@
       <w:pPr>
         <w:pStyle w:val="Compact"/>
         <w:numPr>
-          <w:numId w:val="1031"/>
+          <w:numId w:val="1032"/>
           <w:ilvl w:val="0"/>
         </w:numPr>
       </w:pPr>
@@ -3833,7 +3866,7 @@
       <w:pPr>
         <w:pStyle w:val="Compact"/>
         <w:numPr>
-          <w:numId w:val="1031"/>
+          <w:numId w:val="1032"/>
           <w:ilvl w:val="0"/>
         </w:numPr>
       </w:pPr>
@@ -3859,7 +3892,7 @@
       <w:pPr>
         <w:pStyle w:val="Compact"/>
         <w:numPr>
-          <w:numId w:val="1031"/>
+          <w:numId w:val="1032"/>
           <w:ilvl w:val="0"/>
         </w:numPr>
       </w:pPr>
@@ -3885,7 +3918,7 @@
       <w:pPr>
         <w:pStyle w:val="Compact"/>
         <w:numPr>
-          <w:numId w:val="1031"/>
+          <w:numId w:val="1032"/>
           <w:ilvl w:val="0"/>
         </w:numPr>
       </w:pPr>
@@ -3911,7 +3944,7 @@
       <w:pPr>
         <w:pStyle w:val="Compact"/>
         <w:numPr>
-          <w:numId w:val="1031"/>
+          <w:numId w:val="1032"/>
           <w:ilvl w:val="0"/>
         </w:numPr>
       </w:pPr>
@@ -3937,7 +3970,7 @@
       <w:pPr>
         <w:pStyle w:val="Compact"/>
         <w:numPr>
-          <w:numId w:val="1031"/>
+          <w:numId w:val="1032"/>
           <w:ilvl w:val="0"/>
         </w:numPr>
       </w:pPr>
@@ -3963,7 +3996,7 @@
       <w:pPr>
         <w:pStyle w:val="Compact"/>
         <w:numPr>
-          <w:numId w:val="1031"/>
+          <w:numId w:val="1032"/>
           <w:ilvl w:val="0"/>
         </w:numPr>
       </w:pPr>
@@ -3989,7 +4022,7 @@
       <w:pPr>
         <w:pStyle w:val="Compact"/>
         <w:numPr>
-          <w:numId w:val="1031"/>
+          <w:numId w:val="1032"/>
           <w:ilvl w:val="0"/>
         </w:numPr>
       </w:pPr>
@@ -4015,7 +4048,7 @@
       <w:pPr>
         <w:pStyle w:val="Compact"/>
         <w:numPr>
-          <w:numId w:val="1031"/>
+          <w:numId w:val="1032"/>
           <w:ilvl w:val="0"/>
         </w:numPr>
       </w:pPr>
@@ -4041,7 +4074,7 @@
       <w:pPr>
         <w:pStyle w:val="Compact"/>
         <w:numPr>
-          <w:numId w:val="1031"/>
+          <w:numId w:val="1032"/>
           <w:ilvl w:val="0"/>
         </w:numPr>
       </w:pPr>
@@ -4067,7 +4100,7 @@
       <w:pPr>
         <w:pStyle w:val="Compact"/>
         <w:numPr>
-          <w:numId w:val="1031"/>
+          <w:numId w:val="1032"/>
           <w:ilvl w:val="0"/>
         </w:numPr>
       </w:pPr>
@@ -4093,7 +4126,7 @@
       <w:pPr>
         <w:pStyle w:val="Compact"/>
         <w:numPr>
-          <w:numId w:val="1031"/>
+          <w:numId w:val="1032"/>
           <w:ilvl w:val="0"/>
         </w:numPr>
       </w:pPr>
@@ -4105,7 +4138,7 @@
       <w:pPr>
         <w:pStyle w:val="Compact"/>
         <w:numPr>
-          <w:numId w:val="1031"/>
+          <w:numId w:val="1032"/>
           <w:ilvl w:val="0"/>
         </w:numPr>
       </w:pPr>
@@ -4117,7 +4150,7 @@
       <w:pPr>
         <w:pStyle w:val="Compact"/>
         <w:numPr>
-          <w:numId w:val="1031"/>
+          <w:numId w:val="1032"/>
           <w:ilvl w:val="0"/>
         </w:numPr>
       </w:pPr>
@@ -4143,7 +4176,7 @@
       <w:pPr>
         <w:pStyle w:val="Compact"/>
         <w:numPr>
-          <w:numId w:val="1031"/>
+          <w:numId w:val="1032"/>
           <w:ilvl w:val="0"/>
         </w:numPr>
       </w:pPr>
@@ -4169,7 +4202,7 @@
       <w:pPr>
         <w:pStyle w:val="Compact"/>
         <w:numPr>
-          <w:numId w:val="1031"/>
+          <w:numId w:val="1032"/>
           <w:ilvl w:val="0"/>
         </w:numPr>
       </w:pPr>
@@ -4195,7 +4228,7 @@
       <w:pPr>
         <w:pStyle w:val="Compact"/>
         <w:numPr>
-          <w:numId w:val="1031"/>
+          <w:numId w:val="1032"/>
           <w:ilvl w:val="0"/>
         </w:numPr>
       </w:pPr>
@@ -4221,7 +4254,7 @@
       <w:pPr>
         <w:pStyle w:val="Compact"/>
         <w:numPr>
-          <w:numId w:val="1031"/>
+          <w:numId w:val="1032"/>
           <w:ilvl w:val="0"/>
         </w:numPr>
       </w:pPr>
@@ -4247,7 +4280,7 @@
       <w:pPr>
         <w:pStyle w:val="Compact"/>
         <w:numPr>
-          <w:numId w:val="1031"/>
+          <w:numId w:val="1032"/>
           <w:ilvl w:val="0"/>
         </w:numPr>
       </w:pPr>
@@ -4273,7 +4306,7 @@
       <w:pPr>
         <w:pStyle w:val="Compact"/>
         <w:numPr>
-          <w:numId w:val="1031"/>
+          <w:numId w:val="1032"/>
           <w:ilvl w:val="0"/>
         </w:numPr>
       </w:pPr>
@@ -4285,7 +4318,7 @@
       <w:pPr>
         <w:pStyle w:val="Compact"/>
         <w:numPr>
-          <w:numId w:val="1031"/>
+          <w:numId w:val="1032"/>
           <w:ilvl w:val="0"/>
         </w:numPr>
       </w:pPr>
@@ -4311,7 +4344,7 @@
       <w:pPr>
         <w:pStyle w:val="Compact"/>
         <w:numPr>
-          <w:numId w:val="1031"/>
+          <w:numId w:val="1032"/>
           <w:ilvl w:val="0"/>
         </w:numPr>
       </w:pPr>
@@ -4337,7 +4370,7 @@
       <w:pPr>
         <w:pStyle w:val="Compact"/>
         <w:numPr>
-          <w:numId w:val="1031"/>
+          <w:numId w:val="1032"/>
           <w:ilvl w:val="0"/>
         </w:numPr>
       </w:pPr>
@@ -4360,7 +4393,7 @@
       <w:pPr>
         <w:pStyle w:val="Compact"/>
         <w:numPr>
-          <w:numId w:val="1031"/>
+          <w:numId w:val="1032"/>
           <w:ilvl w:val="0"/>
         </w:numPr>
       </w:pPr>
@@ -4386,7 +4419,7 @@
       <w:pPr>
         <w:pStyle w:val="Compact"/>
         <w:numPr>
-          <w:numId w:val="1031"/>
+          <w:numId w:val="1032"/>
           <w:ilvl w:val="0"/>
         </w:numPr>
       </w:pPr>
@@ -4412,7 +4445,7 @@
       <w:pPr>
         <w:pStyle w:val="Compact"/>
         <w:numPr>
-          <w:numId w:val="1031"/>
+          <w:numId w:val="1032"/>
           <w:ilvl w:val="0"/>
         </w:numPr>
       </w:pPr>
@@ -4438,7 +4471,7 @@
       <w:pPr>
         <w:pStyle w:val="Compact"/>
         <w:numPr>
-          <w:numId w:val="1031"/>
+          <w:numId w:val="1032"/>
           <w:ilvl w:val="0"/>
         </w:numPr>
       </w:pPr>
@@ -4464,7 +4497,7 @@
       <w:pPr>
         <w:pStyle w:val="Compact"/>
         <w:numPr>
-          <w:numId w:val="1031"/>
+          <w:numId w:val="1032"/>
           <w:ilvl w:val="0"/>
         </w:numPr>
       </w:pPr>
@@ -4490,7 +4523,7 @@
       <w:pPr>
         <w:pStyle w:val="Compact"/>
         <w:numPr>
-          <w:numId w:val="1031"/>
+          <w:numId w:val="1032"/>
           <w:ilvl w:val="0"/>
         </w:numPr>
       </w:pPr>
@@ -4502,7 +4535,7 @@
       <w:pPr>
         <w:pStyle w:val="Compact"/>
         <w:numPr>
-          <w:numId w:val="1031"/>
+          <w:numId w:val="1032"/>
           <w:ilvl w:val="0"/>
         </w:numPr>
       </w:pPr>
@@ -4525,7 +4558,7 @@
       <w:pPr>
         <w:pStyle w:val="Compact"/>
         <w:numPr>
-          <w:numId w:val="1031"/>
+          <w:numId w:val="1032"/>
           <w:ilvl w:val="0"/>
         </w:numPr>
       </w:pPr>
@@ -4551,7 +4584,7 @@
       <w:pPr>
         <w:pStyle w:val="Compact"/>
         <w:numPr>
-          <w:numId w:val="1031"/>
+          <w:numId w:val="1032"/>
           <w:ilvl w:val="0"/>
         </w:numPr>
       </w:pPr>
@@ -4563,7 +4596,7 @@
       <w:pPr>
         <w:pStyle w:val="Compact"/>
         <w:numPr>
-          <w:numId w:val="1031"/>
+          <w:numId w:val="1032"/>
           <w:ilvl w:val="0"/>
         </w:numPr>
       </w:pPr>
@@ -4589,7 +4622,7 @@
       <w:pPr>
         <w:pStyle w:val="Compact"/>
         <w:numPr>
-          <w:numId w:val="1031"/>
+          <w:numId w:val="1032"/>
           <w:ilvl w:val="0"/>
         </w:numPr>
       </w:pPr>
@@ -4615,7 +4648,7 @@
       <w:pPr>
         <w:pStyle w:val="Compact"/>
         <w:numPr>
-          <w:numId w:val="1031"/>
+          <w:numId w:val="1032"/>
           <w:ilvl w:val="0"/>
         </w:numPr>
       </w:pPr>
@@ -4641,7 +4674,7 @@
       <w:pPr>
         <w:pStyle w:val="Compact"/>
         <w:numPr>
-          <w:numId w:val="1031"/>
+          <w:numId w:val="1032"/>
           <w:ilvl w:val="0"/>
         </w:numPr>
       </w:pPr>
@@ -4667,7 +4700,7 @@
       <w:pPr>
         <w:pStyle w:val="Compact"/>
         <w:numPr>
-          <w:numId w:val="1031"/>
+          <w:numId w:val="1032"/>
           <w:ilvl w:val="0"/>
         </w:numPr>
       </w:pPr>
@@ -4690,7 +4723,7 @@
       <w:pPr>
         <w:pStyle w:val="Compact"/>
         <w:numPr>
-          <w:numId w:val="1031"/>
+          <w:numId w:val="1032"/>
           <w:ilvl w:val="0"/>
         </w:numPr>
       </w:pPr>
@@ -4716,7 +4749,7 @@
       <w:pPr>
         <w:pStyle w:val="Compact"/>
         <w:numPr>
-          <w:numId w:val="1031"/>
+          <w:numId w:val="1032"/>
           <w:ilvl w:val="0"/>
         </w:numPr>
       </w:pPr>
@@ -4739,7 +4772,7 @@
       <w:pPr>
         <w:pStyle w:val="Compact"/>
         <w:numPr>
-          <w:numId w:val="1031"/>
+          <w:numId w:val="1032"/>
           <w:ilvl w:val="0"/>
         </w:numPr>
       </w:pPr>
@@ -4751,7 +4784,7 @@
       <w:pPr>
         <w:pStyle w:val="Compact"/>
         <w:numPr>
-          <w:numId w:val="1031"/>
+          <w:numId w:val="1032"/>
           <w:ilvl w:val="0"/>
         </w:numPr>
       </w:pPr>
@@ -4774,7 +4807,7 @@
       <w:pPr>
         <w:pStyle w:val="Compact"/>
         <w:numPr>
-          <w:numId w:val="1031"/>
+          <w:numId w:val="1032"/>
           <w:ilvl w:val="0"/>
         </w:numPr>
       </w:pPr>
@@ -4797,7 +4830,7 @@
       <w:pPr>
         <w:pStyle w:val="Compact"/>
         <w:numPr>
-          <w:numId w:val="1031"/>
+          <w:numId w:val="1032"/>
           <w:ilvl w:val="0"/>
         </w:numPr>
       </w:pPr>
@@ -4823,7 +4856,7 @@
       <w:pPr>
         <w:pStyle w:val="Compact"/>
         <w:numPr>
-          <w:numId w:val="1031"/>
+          <w:numId w:val="1032"/>
           <w:ilvl w:val="0"/>
         </w:numPr>
       </w:pPr>
@@ -4849,7 +4882,7 @@
       <w:pPr>
         <w:pStyle w:val="Compact"/>
         <w:numPr>
-          <w:numId w:val="1031"/>
+          <w:numId w:val="1032"/>
           <w:ilvl w:val="0"/>
         </w:numPr>
       </w:pPr>
@@ -4861,7 +4894,7 @@
       <w:pPr>
         <w:pStyle w:val="Compact"/>
         <w:numPr>
-          <w:numId w:val="1031"/>
+          <w:numId w:val="1032"/>
           <w:ilvl w:val="0"/>
         </w:numPr>
       </w:pPr>
@@ -4884,7 +4917,7 @@
       <w:pPr>
         <w:pStyle w:val="Compact"/>
         <w:numPr>
-          <w:numId w:val="1031"/>
+          <w:numId w:val="1032"/>
           <w:ilvl w:val="0"/>
         </w:numPr>
       </w:pPr>
@@ -4907,7 +4940,7 @@
       <w:pPr>
         <w:pStyle w:val="Compact"/>
         <w:numPr>
-          <w:numId w:val="1031"/>
+          <w:numId w:val="1032"/>
           <w:ilvl w:val="0"/>
         </w:numPr>
       </w:pPr>
@@ -4933,7 +4966,7 @@
       <w:pPr>
         <w:pStyle w:val="Compact"/>
         <w:numPr>
-          <w:numId w:val="1031"/>
+          <w:numId w:val="1032"/>
           <w:ilvl w:val="0"/>
         </w:numPr>
       </w:pPr>
@@ -4959,7 +4992,7 @@
       <w:pPr>
         <w:pStyle w:val="Compact"/>
         <w:numPr>
-          <w:numId w:val="1031"/>
+          <w:numId w:val="1032"/>
           <w:ilvl w:val="0"/>
         </w:numPr>
       </w:pPr>
@@ -4985,7 +5018,7 @@
       <w:pPr>
         <w:pStyle w:val="Compact"/>
         <w:numPr>
-          <w:numId w:val="1031"/>
+          <w:numId w:val="1032"/>
           <w:ilvl w:val="0"/>
         </w:numPr>
       </w:pPr>
@@ -5011,7 +5044,7 @@
       <w:pPr>
         <w:pStyle w:val="Compact"/>
         <w:numPr>
-          <w:numId w:val="1031"/>
+          <w:numId w:val="1032"/>
           <w:ilvl w:val="0"/>
         </w:numPr>
       </w:pPr>
@@ -5037,7 +5070,7 @@
       <w:pPr>
         <w:pStyle w:val="Compact"/>
         <w:numPr>
-          <w:numId w:val="1031"/>
+          <w:numId w:val="1032"/>
           <w:ilvl w:val="0"/>
         </w:numPr>
       </w:pPr>
@@ -5063,7 +5096,7 @@
       <w:pPr>
         <w:pStyle w:val="Compact"/>
         <w:numPr>
-          <w:numId w:val="1031"/>
+          <w:numId w:val="1032"/>
           <w:ilvl w:val="0"/>
         </w:numPr>
       </w:pPr>
@@ -5089,7 +5122,7 @@
       <w:pPr>
         <w:pStyle w:val="Compact"/>
         <w:numPr>
-          <w:numId w:val="1031"/>
+          <w:numId w:val="1032"/>
           <w:ilvl w:val="0"/>
         </w:numPr>
       </w:pPr>
@@ -5115,7 +5148,7 @@
       <w:pPr>
         <w:pStyle w:val="Compact"/>
         <w:numPr>
-          <w:numId w:val="1031"/>
+          <w:numId w:val="1032"/>
           <w:ilvl w:val="0"/>
         </w:numPr>
       </w:pPr>
@@ -5141,7 +5174,7 @@
       <w:pPr>
         <w:pStyle w:val="Compact"/>
         <w:numPr>
-          <w:numId w:val="1031"/>
+          <w:numId w:val="1032"/>
           <w:ilvl w:val="0"/>
         </w:numPr>
       </w:pPr>
@@ -5167,7 +5200,7 @@
       <w:pPr>
         <w:pStyle w:val="Compact"/>
         <w:numPr>
-          <w:numId w:val="1031"/>
+          <w:numId w:val="1032"/>
           <w:ilvl w:val="0"/>
         </w:numPr>
       </w:pPr>
@@ -5190,7 +5223,7 @@
       <w:pPr>
         <w:pStyle w:val="Compact"/>
         <w:numPr>
-          <w:numId w:val="1031"/>
+          <w:numId w:val="1032"/>
           <w:ilvl w:val="0"/>
         </w:numPr>
       </w:pPr>
@@ -5216,7 +5249,7 @@
       <w:pPr>
         <w:pStyle w:val="Compact"/>
         <w:numPr>
-          <w:numId w:val="1031"/>
+          <w:numId w:val="1032"/>
           <w:ilvl w:val="0"/>
         </w:numPr>
       </w:pPr>
@@ -5239,7 +5272,7 @@
       <w:pPr>
         <w:pStyle w:val="Compact"/>
         <w:numPr>
-          <w:numId w:val="1031"/>
+          <w:numId w:val="1032"/>
           <w:ilvl w:val="0"/>
         </w:numPr>
       </w:pPr>
@@ -5265,7 +5298,7 @@
       <w:pPr>
         <w:pStyle w:val="Compact"/>
         <w:numPr>
-          <w:numId w:val="1031"/>
+          <w:numId w:val="1032"/>
           <w:ilvl w:val="0"/>
         </w:numPr>
       </w:pPr>
@@ -5291,7 +5324,7 @@
       <w:pPr>
         <w:pStyle w:val="Compact"/>
         <w:numPr>
-          <w:numId w:val="1031"/>
+          <w:numId w:val="1032"/>
           <w:ilvl w:val="0"/>
         </w:numPr>
       </w:pPr>
@@ -5317,7 +5350,7 @@
       <w:pPr>
         <w:pStyle w:val="Compact"/>
         <w:numPr>
-          <w:numId w:val="1031"/>
+          <w:numId w:val="1032"/>
           <w:ilvl w:val="0"/>
         </w:numPr>
       </w:pPr>
@@ -5343,7 +5376,7 @@
       <w:pPr>
         <w:pStyle w:val="Compact"/>
         <w:numPr>
-          <w:numId w:val="1031"/>
+          <w:numId w:val="1032"/>
           <w:ilvl w:val="0"/>
         </w:numPr>
       </w:pPr>
@@ -5366,7 +5399,7 @@
       <w:pPr>
         <w:pStyle w:val="Compact"/>
         <w:numPr>
-          <w:numId w:val="1031"/>
+          <w:numId w:val="1032"/>
           <w:ilvl w:val="0"/>
         </w:numPr>
       </w:pPr>
@@ -5389,7 +5422,7 @@
       <w:pPr>
         <w:pStyle w:val="Compact"/>
         <w:numPr>
-          <w:numId w:val="1031"/>
+          <w:numId w:val="1032"/>
           <w:ilvl w:val="0"/>
         </w:numPr>
       </w:pPr>
@@ -5415,7 +5448,7 @@
       <w:pPr>
         <w:pStyle w:val="Compact"/>
         <w:numPr>
-          <w:numId w:val="1031"/>
+          <w:numId w:val="1032"/>
           <w:ilvl w:val="0"/>
         </w:numPr>
       </w:pPr>
@@ -5441,7 +5474,7 @@
       <w:pPr>
         <w:pStyle w:val="Compact"/>
         <w:numPr>
-          <w:numId w:val="1031"/>
+          <w:numId w:val="1032"/>
           <w:ilvl w:val="0"/>
         </w:numPr>
       </w:pPr>
@@ -5467,7 +5500,7 @@
       <w:pPr>
         <w:pStyle w:val="Compact"/>
         <w:numPr>
-          <w:numId w:val="1031"/>
+          <w:numId w:val="1032"/>
           <w:ilvl w:val="0"/>
         </w:numPr>
       </w:pPr>
@@ -5493,7 +5526,7 @@
       <w:pPr>
         <w:pStyle w:val="Compact"/>
         <w:numPr>
-          <w:numId w:val="1031"/>
+          <w:numId w:val="1032"/>
           <w:ilvl w:val="0"/>
         </w:numPr>
       </w:pPr>
@@ -5519,7 +5552,7 @@
       <w:pPr>
         <w:pStyle w:val="Compact"/>
         <w:numPr>
-          <w:numId w:val="1031"/>
+          <w:numId w:val="1032"/>
           <w:ilvl w:val="0"/>
         </w:numPr>
       </w:pPr>
@@ -5542,7 +5575,7 @@
       <w:pPr>
         <w:pStyle w:val="Compact"/>
         <w:numPr>
-          <w:numId w:val="1031"/>
+          <w:numId w:val="1032"/>
           <w:ilvl w:val="0"/>
         </w:numPr>
       </w:pPr>
@@ -5568,7 +5601,7 @@
       <w:pPr>
         <w:pStyle w:val="Compact"/>
         <w:numPr>
-          <w:numId w:val="1031"/>
+          <w:numId w:val="1032"/>
           <w:ilvl w:val="0"/>
         </w:numPr>
       </w:pPr>
@@ -5594,7 +5627,7 @@
       <w:pPr>
         <w:pStyle w:val="Compact"/>
         <w:numPr>
-          <w:numId w:val="1031"/>
+          <w:numId w:val="1032"/>
           <w:ilvl w:val="0"/>
         </w:numPr>
       </w:pPr>
@@ -5606,7 +5639,7 @@
       <w:pPr>
         <w:pStyle w:val="Compact"/>
         <w:numPr>
-          <w:numId w:val="1031"/>
+          <w:numId w:val="1032"/>
           <w:ilvl w:val="0"/>
         </w:numPr>
       </w:pPr>
@@ -5632,7 +5665,7 @@
       <w:pPr>
         <w:pStyle w:val="Compact"/>
         <w:numPr>
-          <w:numId w:val="1031"/>
+          <w:numId w:val="1032"/>
           <w:ilvl w:val="0"/>
         </w:numPr>
       </w:pPr>
@@ -5658,7 +5691,7 @@
       <w:pPr>
         <w:pStyle w:val="Compact"/>
         <w:numPr>
-          <w:numId w:val="1031"/>
+          <w:numId w:val="1032"/>
           <w:ilvl w:val="0"/>
         </w:numPr>
       </w:pPr>
@@ -5684,7 +5717,7 @@
       <w:pPr>
         <w:pStyle w:val="Compact"/>
         <w:numPr>
-          <w:numId w:val="1031"/>
+          <w:numId w:val="1032"/>
           <w:ilvl w:val="0"/>
         </w:numPr>
       </w:pPr>
@@ -5710,7 +5743,7 @@
       <w:pPr>
         <w:pStyle w:val="Compact"/>
         <w:numPr>
-          <w:numId w:val="1031"/>
+          <w:numId w:val="1032"/>
           <w:ilvl w:val="0"/>
         </w:numPr>
       </w:pPr>
@@ -5733,7 +5766,7 @@
       <w:pPr>
         <w:pStyle w:val="Compact"/>
         <w:numPr>
-          <w:numId w:val="1031"/>
+          <w:numId w:val="1032"/>
           <w:ilvl w:val="0"/>
         </w:numPr>
       </w:pPr>
@@ -5759,7 +5792,7 @@
       <w:pPr>
         <w:pStyle w:val="Compact"/>
         <w:numPr>
-          <w:numId w:val="1031"/>
+          <w:numId w:val="1032"/>
           <w:ilvl w:val="0"/>
         </w:numPr>
       </w:pPr>
@@ -5771,7 +5804,7 @@
       <w:pPr>
         <w:pStyle w:val="Compact"/>
         <w:numPr>
-          <w:numId w:val="1031"/>
+          <w:numId w:val="1032"/>
           <w:ilvl w:val="0"/>
         </w:numPr>
       </w:pPr>
@@ -5797,7 +5830,7 @@
       <w:pPr>
         <w:pStyle w:val="Compact"/>
         <w:numPr>
-          <w:numId w:val="1031"/>
+          <w:numId w:val="1032"/>
           <w:ilvl w:val="0"/>
         </w:numPr>
       </w:pPr>
@@ -5823,7 +5856,7 @@
       <w:pPr>
         <w:pStyle w:val="Compact"/>
         <w:numPr>
-          <w:numId w:val="1031"/>
+          <w:numId w:val="1032"/>
           <w:ilvl w:val="0"/>
         </w:numPr>
       </w:pPr>
@@ -5849,7 +5882,7 @@
       <w:pPr>
         <w:pStyle w:val="Compact"/>
         <w:numPr>
-          <w:numId w:val="1031"/>
+          <w:numId w:val="1032"/>
           <w:ilvl w:val="0"/>
         </w:numPr>
       </w:pPr>
@@ -5865,7 +5898,7 @@
       <w:pPr>
         <w:pStyle w:val="Compact"/>
         <w:numPr>
-          <w:numId w:val="1031"/>
+          <w:numId w:val="1032"/>
           <w:ilvl w:val="0"/>
         </w:numPr>
       </w:pPr>
@@ -5891,7 +5924,7 @@
       <w:pPr>
         <w:pStyle w:val="Compact"/>
         <w:numPr>
-          <w:numId w:val="1032"/>
+          <w:numId w:val="1033"/>
           <w:ilvl w:val="0"/>
         </w:numPr>
       </w:pPr>
@@ -5917,7 +5950,7 @@
       <w:pPr>
         <w:pStyle w:val="Compact"/>
         <w:numPr>
-          <w:numId w:val="1032"/>
+          <w:numId w:val="1033"/>
           <w:ilvl w:val="0"/>
         </w:numPr>
       </w:pPr>
@@ -5953,7 +5986,7 @@
       <w:pPr>
         <w:pStyle w:val="Compact"/>
         <w:numPr>
-          <w:numId w:val="1033"/>
+          <w:numId w:val="1034"/>
           <w:ilvl w:val="0"/>
         </w:numPr>
       </w:pPr>
@@ -5965,7 +5998,7 @@
       <w:pPr>
         <w:pStyle w:val="Compact"/>
         <w:numPr>
-          <w:numId w:val="1033"/>
+          <w:numId w:val="1034"/>
           <w:ilvl w:val="0"/>
         </w:numPr>
       </w:pPr>
@@ -5991,7 +6024,7 @@
       <w:pPr>
         <w:pStyle w:val="Compact"/>
         <w:numPr>
-          <w:numId w:val="1033"/>
+          <w:numId w:val="1034"/>
           <w:ilvl w:val="0"/>
         </w:numPr>
       </w:pPr>
@@ -6003,7 +6036,7 @@
       <w:pPr>
         <w:pStyle w:val="Compact"/>
         <w:numPr>
-          <w:numId w:val="1033"/>
+          <w:numId w:val="1034"/>
           <w:ilvl w:val="0"/>
         </w:numPr>
       </w:pPr>
@@ -6029,7 +6062,7 @@
       <w:pPr>
         <w:pStyle w:val="Compact"/>
         <w:numPr>
-          <w:numId w:val="1033"/>
+          <w:numId w:val="1034"/>
           <w:ilvl w:val="0"/>
         </w:numPr>
       </w:pPr>
@@ -6055,7 +6088,7 @@
       <w:pPr>
         <w:pStyle w:val="Compact"/>
         <w:numPr>
-          <w:numId w:val="1033"/>
+          <w:numId w:val="1034"/>
           <w:ilvl w:val="0"/>
         </w:numPr>
       </w:pPr>
@@ -6081,7 +6114,7 @@
       <w:pPr>
         <w:pStyle w:val="Compact"/>
         <w:numPr>
-          <w:numId w:val="1033"/>
+          <w:numId w:val="1034"/>
           <w:ilvl w:val="0"/>
         </w:numPr>
       </w:pPr>
@@ -6107,7 +6140,7 @@
       <w:pPr>
         <w:pStyle w:val="Compact"/>
         <w:numPr>
-          <w:numId w:val="1033"/>
+          <w:numId w:val="1034"/>
           <w:ilvl w:val="0"/>
         </w:numPr>
       </w:pPr>
@@ -6147,7 +6180,7 @@
       <w:pPr>
         <w:pStyle w:val="Compact"/>
         <w:numPr>
-          <w:numId w:val="1033"/>
+          <w:numId w:val="1034"/>
           <w:ilvl w:val="0"/>
         </w:numPr>
       </w:pPr>
@@ -6187,7 +6220,7 @@
       <w:pPr>
         <w:pStyle w:val="Compact"/>
         <w:numPr>
-          <w:numId w:val="1033"/>
+          <w:numId w:val="1034"/>
           <w:ilvl w:val="0"/>
         </w:numPr>
       </w:pPr>
@@ -6199,7 +6232,7 @@
       <w:pPr>
         <w:pStyle w:val="Compact"/>
         <w:numPr>
-          <w:numId w:val="1033"/>
+          <w:numId w:val="1034"/>
           <w:ilvl w:val="0"/>
         </w:numPr>
       </w:pPr>
@@ -6225,7 +6258,7 @@
       <w:pPr>
         <w:pStyle w:val="Compact"/>
         <w:numPr>
-          <w:numId w:val="1033"/>
+          <w:numId w:val="1034"/>
           <w:ilvl w:val="0"/>
         </w:numPr>
       </w:pPr>
@@ -6237,7 +6270,7 @@
       <w:pPr>
         <w:pStyle w:val="Compact"/>
         <w:numPr>
-          <w:numId w:val="1033"/>
+          <w:numId w:val="1034"/>
           <w:ilvl w:val="0"/>
         </w:numPr>
       </w:pPr>
@@ -6277,7 +6310,7 @@
       <w:pPr>
         <w:pStyle w:val="Compact"/>
         <w:numPr>
-          <w:numId w:val="1033"/>
+          <w:numId w:val="1034"/>
           <w:ilvl w:val="0"/>
         </w:numPr>
       </w:pPr>
@@ -6317,7 +6350,7 @@
       <w:pPr>
         <w:pStyle w:val="Compact"/>
         <w:numPr>
-          <w:numId w:val="1033"/>
+          <w:numId w:val="1034"/>
           <w:ilvl w:val="0"/>
         </w:numPr>
       </w:pPr>
@@ -6343,7 +6376,7 @@
       <w:pPr>
         <w:pStyle w:val="Compact"/>
         <w:numPr>
-          <w:numId w:val="1033"/>
+          <w:numId w:val="1034"/>
           <w:ilvl w:val="0"/>
         </w:numPr>
       </w:pPr>
@@ -6369,7 +6402,7 @@
       <w:pPr>
         <w:pStyle w:val="Compact"/>
         <w:numPr>
-          <w:numId w:val="1033"/>
+          <w:numId w:val="1034"/>
           <w:ilvl w:val="0"/>
         </w:numPr>
       </w:pPr>
@@ -6395,7 +6428,7 @@
       <w:pPr>
         <w:pStyle w:val="Compact"/>
         <w:numPr>
-          <w:numId w:val="1033"/>
+          <w:numId w:val="1034"/>
           <w:ilvl w:val="0"/>
         </w:numPr>
       </w:pPr>
@@ -6421,7 +6454,7 @@
       <w:pPr>
         <w:pStyle w:val="Compact"/>
         <w:numPr>
-          <w:numId w:val="1033"/>
+          <w:numId w:val="1034"/>
           <w:ilvl w:val="0"/>
         </w:numPr>
       </w:pPr>
@@ -6447,7 +6480,7 @@
       <w:pPr>
         <w:pStyle w:val="Compact"/>
         <w:numPr>
-          <w:numId w:val="1033"/>
+          <w:numId w:val="1034"/>
           <w:ilvl w:val="0"/>
         </w:numPr>
       </w:pPr>
@@ -6473,7 +6506,7 @@
       <w:pPr>
         <w:pStyle w:val="Compact"/>
         <w:numPr>
-          <w:numId w:val="1033"/>
+          <w:numId w:val="1034"/>
           <w:ilvl w:val="0"/>
         </w:numPr>
       </w:pPr>
@@ -6499,7 +6532,7 @@
       <w:pPr>
         <w:pStyle w:val="Compact"/>
         <w:numPr>
-          <w:numId w:val="1033"/>
+          <w:numId w:val="1034"/>
           <w:ilvl w:val="0"/>
         </w:numPr>
       </w:pPr>
@@ -6525,7 +6558,7 @@
       <w:pPr>
         <w:pStyle w:val="Compact"/>
         <w:numPr>
-          <w:numId w:val="1033"/>
+          <w:numId w:val="1034"/>
           <w:ilvl w:val="0"/>
         </w:numPr>
       </w:pPr>
@@ -6551,7 +6584,7 @@
       <w:pPr>
         <w:pStyle w:val="Compact"/>
         <w:numPr>
-          <w:numId w:val="1033"/>
+          <w:numId w:val="1034"/>
           <w:ilvl w:val="0"/>
         </w:numPr>
       </w:pPr>
@@ -6577,7 +6610,7 @@
       <w:pPr>
         <w:pStyle w:val="Compact"/>
         <w:numPr>
-          <w:numId w:val="1033"/>
+          <w:numId w:val="1034"/>
           <w:ilvl w:val="0"/>
         </w:numPr>
       </w:pPr>
@@ -6603,7 +6636,7 @@
       <w:pPr>
         <w:pStyle w:val="Compact"/>
         <w:numPr>
-          <w:numId w:val="1033"/>
+          <w:numId w:val="1034"/>
           <w:ilvl w:val="0"/>
         </w:numPr>
       </w:pPr>
@@ -6643,7 +6676,7 @@
       <w:pPr>
         <w:pStyle w:val="Compact"/>
         <w:numPr>
-          <w:numId w:val="1033"/>
+          <w:numId w:val="1034"/>
           <w:ilvl w:val="0"/>
         </w:numPr>
       </w:pPr>
@@ -6669,7 +6702,7 @@
       <w:pPr>
         <w:pStyle w:val="Compact"/>
         <w:numPr>
-          <w:numId w:val="1033"/>
+          <w:numId w:val="1034"/>
           <w:ilvl w:val="0"/>
         </w:numPr>
       </w:pPr>
@@ -6695,7 +6728,7 @@
       <w:pPr>
         <w:pStyle w:val="Compact"/>
         <w:numPr>
-          <w:numId w:val="1033"/>
+          <w:numId w:val="1034"/>
           <w:ilvl w:val="0"/>
         </w:numPr>
       </w:pPr>
@@ -6721,7 +6754,7 @@
       <w:pPr>
         <w:pStyle w:val="Compact"/>
         <w:numPr>
-          <w:numId w:val="1033"/>
+          <w:numId w:val="1034"/>
           <w:ilvl w:val="0"/>
         </w:numPr>
       </w:pPr>
@@ -6747,7 +6780,7 @@
       <w:pPr>
         <w:pStyle w:val="Compact"/>
         <w:numPr>
-          <w:numId w:val="1033"/>
+          <w:numId w:val="1034"/>
           <w:ilvl w:val="0"/>
         </w:numPr>
       </w:pPr>
@@ -6773,7 +6806,7 @@
       <w:pPr>
         <w:pStyle w:val="Compact"/>
         <w:numPr>
-          <w:numId w:val="1033"/>
+          <w:numId w:val="1034"/>
           <w:ilvl w:val="0"/>
         </w:numPr>
       </w:pPr>
@@ -6785,7 +6818,7 @@
       <w:pPr>
         <w:pStyle w:val="Compact"/>
         <w:numPr>
-          <w:numId w:val="1033"/>
+          <w:numId w:val="1034"/>
           <w:ilvl w:val="0"/>
         </w:numPr>
       </w:pPr>
@@ -6811,7 +6844,7 @@
       <w:pPr>
         <w:pStyle w:val="Compact"/>
         <w:numPr>
-          <w:numId w:val="1033"/>
+          <w:numId w:val="1034"/>
           <w:ilvl w:val="0"/>
         </w:numPr>
       </w:pPr>
@@ -6837,7 +6870,7 @@
       <w:pPr>
         <w:pStyle w:val="Compact"/>
         <w:numPr>
-          <w:numId w:val="1033"/>
+          <w:numId w:val="1034"/>
           <w:ilvl w:val="0"/>
         </w:numPr>
       </w:pPr>
@@ -6849,7 +6882,7 @@
       <w:pPr>
         <w:pStyle w:val="Compact"/>
         <w:numPr>
-          <w:numId w:val="1033"/>
+          <w:numId w:val="1034"/>
           <w:ilvl w:val="0"/>
         </w:numPr>
       </w:pPr>
@@ -6875,7 +6908,7 @@
       <w:pPr>
         <w:pStyle w:val="Compact"/>
         <w:numPr>
-          <w:numId w:val="1033"/>
+          <w:numId w:val="1034"/>
           <w:ilvl w:val="0"/>
         </w:numPr>
       </w:pPr>
@@ -6901,7 +6934,7 @@
       <w:pPr>
         <w:pStyle w:val="Compact"/>
         <w:numPr>
-          <w:numId w:val="1033"/>
+          <w:numId w:val="1034"/>
           <w:ilvl w:val="0"/>
         </w:numPr>
       </w:pPr>
@@ -6927,7 +6960,7 @@
       <w:pPr>
         <w:pStyle w:val="Compact"/>
         <w:numPr>
-          <w:numId w:val="1033"/>
+          <w:numId w:val="1034"/>
           <w:ilvl w:val="0"/>
         </w:numPr>
       </w:pPr>
@@ -6939,7 +6972,7 @@
       <w:pPr>
         <w:pStyle w:val="Compact"/>
         <w:numPr>
-          <w:numId w:val="1033"/>
+          <w:numId w:val="1034"/>
           <w:ilvl w:val="0"/>
         </w:numPr>
       </w:pPr>
@@ -6965,7 +6998,7 @@
       <w:pPr>
         <w:pStyle w:val="Compact"/>
         <w:numPr>
-          <w:numId w:val="1033"/>
+          <w:numId w:val="1034"/>
           <w:ilvl w:val="0"/>
         </w:numPr>
       </w:pPr>
@@ -7001,7 +7034,7 @@
       <w:pPr>
         <w:pStyle w:val="Compact"/>
         <w:numPr>
-          <w:numId w:val="1034"/>
+          <w:numId w:val="1035"/>
           <w:ilvl w:val="0"/>
         </w:numPr>
       </w:pPr>
@@ -7035,7 +7068,7 @@
       <w:pPr>
         <w:pStyle w:val="Compact"/>
         <w:numPr>
-          <w:numId w:val="1034"/>
+          <w:numId w:val="1035"/>
           <w:ilvl w:val="0"/>
         </w:numPr>
       </w:pPr>
@@ -7069,7 +7102,7 @@
       <w:pPr>
         <w:pStyle w:val="Compact"/>
         <w:numPr>
-          <w:numId w:val="1034"/>
+          <w:numId w:val="1035"/>
           <w:ilvl w:val="0"/>
         </w:numPr>
       </w:pPr>
@@ -7119,7 +7152,7 @@
       <w:pPr>
         <w:pStyle w:val="Compact"/>
         <w:numPr>
-          <w:numId w:val="1035"/>
+          <w:numId w:val="1036"/>
           <w:ilvl w:val="0"/>
         </w:numPr>
       </w:pPr>
@@ -7131,7 +7164,7 @@
       <w:pPr>
         <w:pStyle w:val="Compact"/>
         <w:numPr>
-          <w:numId w:val="1035"/>
+          <w:numId w:val="1036"/>
           <w:ilvl w:val="0"/>
         </w:numPr>
       </w:pPr>
@@ -7157,7 +7190,7 @@
       <w:pPr>
         <w:pStyle w:val="Compact"/>
         <w:numPr>
-          <w:numId w:val="1035"/>
+          <w:numId w:val="1036"/>
           <w:ilvl w:val="0"/>
         </w:numPr>
       </w:pPr>
@@ -7183,7 +7216,7 @@
       <w:pPr>
         <w:pStyle w:val="Compact"/>
         <w:numPr>
-          <w:numId w:val="1035"/>
+          <w:numId w:val="1036"/>
           <w:ilvl w:val="0"/>
         </w:numPr>
       </w:pPr>
@@ -7209,7 +7242,7 @@
       <w:pPr>
         <w:pStyle w:val="Compact"/>
         <w:numPr>
-          <w:numId w:val="1035"/>
+          <w:numId w:val="1036"/>
           <w:ilvl w:val="0"/>
         </w:numPr>
       </w:pPr>
@@ -7255,7 +7288,7 @@
       <w:pPr>
         <w:pStyle w:val="Compact"/>
         <w:numPr>
-          <w:numId w:val="1036"/>
+          <w:numId w:val="1037"/>
           <w:ilvl w:val="0"/>
         </w:numPr>
       </w:pPr>
@@ -7267,7 +7300,7 @@
       <w:pPr>
         <w:pStyle w:val="Compact"/>
         <w:numPr>
-          <w:numId w:val="1036"/>
+          <w:numId w:val="1037"/>
           <w:ilvl w:val="0"/>
         </w:numPr>
       </w:pPr>
@@ -7293,7 +7326,7 @@
       <w:pPr>
         <w:pStyle w:val="Compact"/>
         <w:numPr>
-          <w:numId w:val="1036"/>
+          <w:numId w:val="1037"/>
           <w:ilvl w:val="0"/>
         </w:numPr>
       </w:pPr>
@@ -7305,7 +7338,7 @@
       <w:pPr>
         <w:pStyle w:val="Compact"/>
         <w:numPr>
-          <w:numId w:val="1036"/>
+          <w:numId w:val="1037"/>
           <w:ilvl w:val="0"/>
         </w:numPr>
       </w:pPr>
@@ -7335,7 +7368,7 @@
       <w:pPr>
         <w:pStyle w:val="Compact"/>
         <w:numPr>
-          <w:numId w:val="1037"/>
+          <w:numId w:val="1038"/>
           <w:ilvl w:val="0"/>
         </w:numPr>
       </w:pPr>
@@ -7347,7 +7380,7 @@
       <w:pPr>
         <w:pStyle w:val="Compact"/>
         <w:numPr>
-          <w:numId w:val="1037"/>
+          <w:numId w:val="1038"/>
           <w:ilvl w:val="0"/>
         </w:numPr>
       </w:pPr>
@@ -7359,7 +7392,7 @@
       <w:pPr>
         <w:pStyle w:val="Compact"/>
         <w:numPr>
-          <w:numId w:val="1037"/>
+          <w:numId w:val="1038"/>
           <w:ilvl w:val="0"/>
         </w:numPr>
       </w:pPr>
@@ -7371,7 +7404,7 @@
       <w:pPr>
         <w:pStyle w:val="Compact"/>
         <w:numPr>
-          <w:numId w:val="1037"/>
+          <w:numId w:val="1038"/>
           <w:ilvl w:val="0"/>
         </w:numPr>
       </w:pPr>
@@ -7397,7 +7430,7 @@
       <w:pPr>
         <w:pStyle w:val="Compact"/>
         <w:numPr>
-          <w:numId w:val="1037"/>
+          <w:numId w:val="1038"/>
           <w:ilvl w:val="0"/>
         </w:numPr>
       </w:pPr>
@@ -7409,7 +7442,7 @@
       <w:pPr>
         <w:pStyle w:val="Compact"/>
         <w:numPr>
-          <w:numId w:val="1037"/>
+          <w:numId w:val="1038"/>
           <w:ilvl w:val="0"/>
         </w:numPr>
       </w:pPr>
@@ -7421,7 +7454,7 @@
       <w:pPr>
         <w:pStyle w:val="Compact"/>
         <w:numPr>
-          <w:numId w:val="1037"/>
+          <w:numId w:val="1038"/>
           <w:ilvl w:val="0"/>
         </w:numPr>
       </w:pPr>
@@ -7433,7 +7466,7 @@
       <w:pPr>
         <w:pStyle w:val="Compact"/>
         <w:numPr>
-          <w:numId w:val="1037"/>
+          <w:numId w:val="1038"/>
           <w:ilvl w:val="0"/>
         </w:numPr>
       </w:pPr>
@@ -7445,7 +7478,7 @@
       <w:pPr>
         <w:pStyle w:val="Compact"/>
         <w:numPr>
-          <w:numId w:val="1037"/>
+          <w:numId w:val="1038"/>
           <w:ilvl w:val="0"/>
         </w:numPr>
       </w:pPr>
@@ -7457,7 +7490,7 @@
       <w:pPr>
         <w:pStyle w:val="Compact"/>
         <w:numPr>
-          <w:numId w:val="1037"/>
+          <w:numId w:val="1038"/>
           <w:ilvl w:val="0"/>
         </w:numPr>
       </w:pPr>
@@ -7469,7 +7502,7 @@
       <w:pPr>
         <w:pStyle w:val="Compact"/>
         <w:numPr>
-          <w:numId w:val="1037"/>
+          <w:numId w:val="1038"/>
           <w:ilvl w:val="0"/>
         </w:numPr>
       </w:pPr>
@@ -7481,7 +7514,7 @@
       <w:pPr>
         <w:pStyle w:val="Compact"/>
         <w:numPr>
-          <w:numId w:val="1037"/>
+          <w:numId w:val="1038"/>
           <w:ilvl w:val="0"/>
         </w:numPr>
       </w:pPr>
@@ -7493,7 +7526,7 @@
       <w:pPr>
         <w:pStyle w:val="Compact"/>
         <w:numPr>
-          <w:numId w:val="1037"/>
+          <w:numId w:val="1038"/>
           <w:ilvl w:val="0"/>
         </w:numPr>
       </w:pPr>
@@ -7505,7 +7538,7 @@
       <w:pPr>
         <w:pStyle w:val="Compact"/>
         <w:numPr>
-          <w:numId w:val="1037"/>
+          <w:numId w:val="1038"/>
           <w:ilvl w:val="0"/>
         </w:numPr>
       </w:pPr>
@@ -7517,7 +7550,7 @@
       <w:pPr>
         <w:pStyle w:val="Compact"/>
         <w:numPr>
-          <w:numId w:val="1037"/>
+          <w:numId w:val="1038"/>
           <w:ilvl w:val="0"/>
         </w:numPr>
       </w:pPr>
@@ -7529,7 +7562,7 @@
       <w:pPr>
         <w:pStyle w:val="Compact"/>
         <w:numPr>
-          <w:numId w:val="1037"/>
+          <w:numId w:val="1038"/>
           <w:ilvl w:val="0"/>
         </w:numPr>
       </w:pPr>
@@ -7541,7 +7574,7 @@
       <w:pPr>
         <w:pStyle w:val="Compact"/>
         <w:numPr>
-          <w:numId w:val="1037"/>
+          <w:numId w:val="1038"/>
           <w:ilvl w:val="0"/>
         </w:numPr>
       </w:pPr>
@@ -7553,7 +7586,7 @@
       <w:pPr>
         <w:pStyle w:val="Compact"/>
         <w:numPr>
-          <w:numId w:val="1037"/>
+          <w:numId w:val="1038"/>
           <w:ilvl w:val="0"/>
         </w:numPr>
       </w:pPr>
@@ -7575,7 +7608,7 @@
       <w:pPr>
         <w:pStyle w:val="Compact"/>
         <w:numPr>
-          <w:numId w:val="1038"/>
+          <w:numId w:val="1039"/>
           <w:ilvl w:val="0"/>
         </w:numPr>
       </w:pPr>
@@ -7601,7 +7634,7 @@
       <w:pPr>
         <w:pStyle w:val="Compact"/>
         <w:numPr>
-          <w:numId w:val="1038"/>
+          <w:numId w:val="1039"/>
           <w:ilvl w:val="0"/>
         </w:numPr>
       </w:pPr>
@@ -7627,7 +7660,7 @@
       <w:pPr>
         <w:pStyle w:val="Compact"/>
         <w:numPr>
-          <w:numId w:val="1038"/>
+          <w:numId w:val="1039"/>
           <w:ilvl w:val="0"/>
         </w:numPr>
       </w:pPr>
@@ -7653,7 +7686,7 @@
       <w:pPr>
         <w:pStyle w:val="Compact"/>
         <w:numPr>
-          <w:numId w:val="1038"/>
+          <w:numId w:val="1039"/>
           <w:ilvl w:val="0"/>
         </w:numPr>
       </w:pPr>
@@ -7679,7 +7712,7 @@
       <w:pPr>
         <w:pStyle w:val="Compact"/>
         <w:numPr>
-          <w:numId w:val="1038"/>
+          <w:numId w:val="1039"/>
           <w:ilvl w:val="0"/>
         </w:numPr>
       </w:pPr>
@@ -7691,7 +7724,7 @@
       <w:pPr>
         <w:pStyle w:val="Compact"/>
         <w:numPr>
-          <w:numId w:val="1038"/>
+          <w:numId w:val="1039"/>
           <w:ilvl w:val="0"/>
         </w:numPr>
       </w:pPr>
@@ -7703,7 +7736,7 @@
       <w:pPr>
         <w:pStyle w:val="Compact"/>
         <w:numPr>
-          <w:numId w:val="1038"/>
+          <w:numId w:val="1039"/>
           <w:ilvl w:val="0"/>
         </w:numPr>
       </w:pPr>
@@ -7715,7 +7748,7 @@
       <w:pPr>
         <w:pStyle w:val="Compact"/>
         <w:numPr>
-          <w:numId w:val="1038"/>
+          <w:numId w:val="1039"/>
           <w:ilvl w:val="0"/>
         </w:numPr>
       </w:pPr>
@@ -7727,7 +7760,7 @@
       <w:pPr>
         <w:pStyle w:val="Compact"/>
         <w:numPr>
-          <w:numId w:val="1038"/>
+          <w:numId w:val="1039"/>
           <w:ilvl w:val="0"/>
         </w:numPr>
       </w:pPr>
@@ -7749,7 +7782,7 @@
       <w:pPr>
         <w:pStyle w:val="Compact"/>
         <w:numPr>
-          <w:numId w:val="1039"/>
+          <w:numId w:val="1040"/>
           <w:ilvl w:val="0"/>
         </w:numPr>
       </w:pPr>
@@ -7761,7 +7794,7 @@
       <w:pPr>
         <w:pStyle w:val="Compact"/>
         <w:numPr>
-          <w:numId w:val="1039"/>
+          <w:numId w:val="1040"/>
           <w:ilvl w:val="0"/>
         </w:numPr>
       </w:pPr>
@@ -7783,7 +7816,7 @@
       <w:pPr>
         <w:pStyle w:val="Compact"/>
         <w:numPr>
-          <w:numId w:val="1040"/>
+          <w:numId w:val="1041"/>
           <w:ilvl w:val="0"/>
         </w:numPr>
       </w:pPr>
@@ -7795,7 +7828,7 @@
       <w:pPr>
         <w:pStyle w:val="Compact"/>
         <w:numPr>
-          <w:numId w:val="1040"/>
+          <w:numId w:val="1041"/>
           <w:ilvl w:val="0"/>
         </w:numPr>
       </w:pPr>
@@ -7807,7 +7840,7 @@
       <w:pPr>
         <w:pStyle w:val="Compact"/>
         <w:numPr>
-          <w:numId w:val="1040"/>
+          <w:numId w:val="1041"/>
           <w:ilvl w:val="0"/>
         </w:numPr>
       </w:pPr>
@@ -7829,7 +7862,7 @@
       <w:pPr>
         <w:pStyle w:val="Compact"/>
         <w:numPr>
-          <w:numId w:val="1041"/>
+          <w:numId w:val="1042"/>
           <w:ilvl w:val="0"/>
         </w:numPr>
       </w:pPr>
@@ -7841,7 +7874,7 @@
       <w:pPr>
         <w:pStyle w:val="Compact"/>
         <w:numPr>
-          <w:numId w:val="1041"/>
+          <w:numId w:val="1042"/>
           <w:ilvl w:val="0"/>
         </w:numPr>
       </w:pPr>
@@ -7863,7 +7896,7 @@
       <w:pPr>
         <w:pStyle w:val="Compact"/>
         <w:numPr>
-          <w:numId w:val="1042"/>
+          <w:numId w:val="1043"/>
           <w:ilvl w:val="0"/>
         </w:numPr>
       </w:pPr>
@@ -7901,7 +7934,7 @@
       <w:pPr>
         <w:pStyle w:val="Compact"/>
         <w:numPr>
-          <w:numId w:val="1043"/>
+          <w:numId w:val="1044"/>
           <w:ilvl w:val="0"/>
         </w:numPr>
       </w:pPr>
@@ -7927,7 +7960,7 @@
       <w:pPr>
         <w:pStyle w:val="Compact"/>
         <w:numPr>
-          <w:numId w:val="1043"/>
+          <w:numId w:val="1044"/>
           <w:ilvl w:val="0"/>
         </w:numPr>
       </w:pPr>
@@ -7963,7 +7996,7 @@
       <w:pPr>
         <w:pStyle w:val="Compact"/>
         <w:numPr>
-          <w:numId w:val="1044"/>
+          <w:numId w:val="1045"/>
           <w:ilvl w:val="0"/>
         </w:numPr>
       </w:pPr>
@@ -7990,7 +8023,7 @@
       <w:pPr>
         <w:pStyle w:val="Compact"/>
         <w:numPr>
-          <w:numId w:val="1044"/>
+          <w:numId w:val="1045"/>
           <w:ilvl w:val="0"/>
         </w:numPr>
       </w:pPr>
@@ -8016,7 +8049,7 @@
       <w:pPr>
         <w:pStyle w:val="Compact"/>
         <w:numPr>
-          <w:numId w:val="1044"/>
+          <w:numId w:val="1045"/>
           <w:ilvl w:val="0"/>
         </w:numPr>
       </w:pPr>
@@ -8028,7 +8061,7 @@
       <w:pPr>
         <w:pStyle w:val="Compact"/>
         <w:numPr>
-          <w:numId w:val="1044"/>
+          <w:numId w:val="1045"/>
           <w:ilvl w:val="0"/>
         </w:numPr>
       </w:pPr>
@@ -8040,7 +8073,7 @@
       <w:pPr>
         <w:pStyle w:val="Compact"/>
         <w:numPr>
-          <w:numId w:val="1044"/>
+          <w:numId w:val="1045"/>
           <w:ilvl w:val="0"/>
         </w:numPr>
       </w:pPr>
@@ -8072,7 +8105,7 @@
       <w:pPr>
         <w:pStyle w:val="Compact"/>
         <w:numPr>
-          <w:numId w:val="1045"/>
+          <w:numId w:val="1046"/>
           <w:ilvl w:val="0"/>
         </w:numPr>
       </w:pPr>
@@ -8102,7 +8135,7 @@
       <w:pPr>
         <w:pStyle w:val="Compact"/>
         <w:numPr>
-          <w:numId w:val="1046"/>
+          <w:numId w:val="1047"/>
           <w:ilvl w:val="0"/>
         </w:numPr>
       </w:pPr>
@@ -8122,7 +8155,7 @@
       <w:pPr>
         <w:pStyle w:val="Compact"/>
         <w:numPr>
-          <w:numId w:val="1046"/>
+          <w:numId w:val="1047"/>
           <w:ilvl w:val="0"/>
         </w:numPr>
       </w:pPr>
@@ -8246,7 +8279,7 @@
     </w:lvl>
   </w:abstractNum>
   <w:abstractNum w:abstractNumId="990">
-    <w:nsid w:val="f79c13ee"/>
+    <w:nsid w:val="a6fcd418"/>
     <w:multiLevelType w:val="multilevel"/>
     <w:lvl w:ilvl="0">
       <w:numFmt w:val="bullet"/>
@@ -8327,7 +8360,7 @@
     </w:lvl>
   </w:abstractNum>
   <w:abstractNum w:abstractNumId="991">
-    <w:nsid w:val="5b572db5"/>
+    <w:nsid w:val="1dbb32f6"/>
     <w:multiLevelType w:val="multilevel"/>
     <w:lvl w:ilvl="0">
       <w:numFmt w:val="bullet"/>
@@ -8407,8 +8440,96 @@
       </w:pPr>
     </w:lvl>
   </w:abstractNum>
+  <w:abstractNum w:abstractNumId="99412018">
+    <w:nsid w:val="988f7419"/>
+    <w:multiLevelType w:val="multilevel"/>
+    <w:lvl w:ilvl="0">
+      <w:start w:val="2018"/>
+      <w:numFmt w:val="decimal"/>
+      <w:lvlText w:val="%1."/>
+      <w:lvlJc w:val="left"/>
+      <w:pPr>
+        <w:tabs>
+          <w:tab w:val="num" w:pos="0"/>
+        </w:tabs>
+        <w:ind w:left="480" w:hanging="480"/>
+      </w:pPr>
+    </w:lvl>
+    <w:lvl w:ilvl="1">
+      <w:start w:val="2018"/>
+      <w:numFmt w:val="decimal"/>
+      <w:lvlText w:val="%2."/>
+      <w:lvlJc w:val="left"/>
+      <w:pPr>
+        <w:tabs>
+          <w:tab w:val="num" w:pos="720"/>
+        </w:tabs>
+        <w:ind w:left="1200" w:hanging="480"/>
+      </w:pPr>
+    </w:lvl>
+    <w:lvl w:ilvl="2">
+      <w:start w:val="2018"/>
+      <w:numFmt w:val="decimal"/>
+      <w:lvlText w:val="%3."/>
+      <w:lvlJc w:val="left"/>
+      <w:pPr>
+        <w:tabs>
+          <w:tab w:val="num" w:pos="1440"/>
+        </w:tabs>
+        <w:ind w:left="1920" w:hanging="480"/>
+      </w:pPr>
+    </w:lvl>
+    <w:lvl w:ilvl="3">
+      <w:start w:val="2018"/>
+      <w:numFmt w:val="decimal"/>
+      <w:lvlText w:val="%4."/>
+      <w:lvlJc w:val="left"/>
+      <w:pPr>
+        <w:tabs>
+          <w:tab w:val="num" w:pos="2160"/>
+        </w:tabs>
+        <w:ind w:left="2640" w:hanging="480"/>
+      </w:pPr>
+    </w:lvl>
+    <w:lvl w:ilvl="4">
+      <w:start w:val="2018"/>
+      <w:numFmt w:val="decimal"/>
+      <w:lvlText w:val="%5."/>
+      <w:lvlJc w:val="left"/>
+      <w:pPr>
+        <w:tabs>
+          <w:tab w:val="num" w:pos="2880"/>
+        </w:tabs>
+        <w:ind w:left="3360" w:hanging="480"/>
+      </w:pPr>
+    </w:lvl>
+    <w:lvl w:ilvl="5">
+      <w:start w:val="2018"/>
+      <w:numFmt w:val="decimal"/>
+      <w:lvlText w:val="%6."/>
+      <w:lvlJc w:val="left"/>
+      <w:pPr>
+        <w:tabs>
+          <w:tab w:val="num" w:pos="3600"/>
+        </w:tabs>
+        <w:ind w:left="4080" w:hanging="480"/>
+      </w:pPr>
+    </w:lvl>
+    <w:lvl w:ilvl="6">
+      <w:start w:val="2018"/>
+      <w:numFmt w:val="decimal"/>
+      <w:lvlText w:val="%7."/>
+      <w:lvlJc w:val="left"/>
+      <w:pPr>
+        <w:tabs>
+          <w:tab w:val="num" w:pos="4320"/>
+        </w:tabs>
+        <w:ind w:left="4800" w:hanging="480"/>
+      </w:pPr>
+    </w:lvl>
+  </w:abstractNum>
   <w:abstractNum w:abstractNumId="99411">
-    <w:nsid w:val="b71ed522"/>
+    <w:nsid w:val="12e8c059"/>
     <w:multiLevelType w:val="multilevel"/>
     <w:lvl w:ilvl="0">
       <w:start w:val="1"/>
@@ -8511,9 +8632,33 @@
     <w:abstractNumId w:val="991"/>
   </w:num>
   <w:num w:numId="1004">
+    <w:abstractNumId w:val="99412018"/>
+    <w:lvlOverride w:ilvl="0">
+      <w:startOverride w:val="2018"/>
+    </w:lvlOverride>
+    <w:lvlOverride w:ilvl="1">
+      <w:startOverride w:val="2018"/>
+    </w:lvlOverride>
+    <w:lvlOverride w:ilvl="2">
+      <w:startOverride w:val="2018"/>
+    </w:lvlOverride>
+    <w:lvlOverride w:ilvl="3">
+      <w:startOverride w:val="2018"/>
+    </w:lvlOverride>
+    <w:lvlOverride w:ilvl="4">
+      <w:startOverride w:val="2018"/>
+    </w:lvlOverride>
+    <w:lvlOverride w:ilvl="5">
+      <w:startOverride w:val="2018"/>
+    </w:lvlOverride>
+    <w:lvlOverride w:ilvl="6">
+      <w:startOverride w:val="2018"/>
+    </w:lvlOverride>
+  </w:num>
+  <w:num w:numId="1005">
     <w:abstractNumId w:val="991"/>
   </w:num>
-  <w:num w:numId="1005">
+  <w:num w:numId="1006">
     <w:abstractNumId w:val="99411"/>
     <w:lvlOverride w:ilvl="0">
       <w:startOverride w:val="1"/>
@@ -8536,9 +8681,6 @@
     <w:lvlOverride w:ilvl="6">
       <w:startOverride w:val="1"/>
     </w:lvlOverride>
-  </w:num>
-  <w:num w:numId="1006">
-    <w:abstractNumId w:val="991"/>
   </w:num>
   <w:num w:numId="1007">
     <w:abstractNumId w:val="991"/>
@@ -8547,28 +8689,7 @@
     <w:abstractNumId w:val="991"/>
   </w:num>
   <w:num w:numId="1009">
-    <w:abstractNumId w:val="99411"/>
-    <w:lvlOverride w:ilvl="0">
-      <w:startOverride w:val="1"/>
-    </w:lvlOverride>
-    <w:lvlOverride w:ilvl="1">
-      <w:startOverride w:val="1"/>
-    </w:lvlOverride>
-    <w:lvlOverride w:ilvl="2">
-      <w:startOverride w:val="1"/>
-    </w:lvlOverride>
-    <w:lvlOverride w:ilvl="3">
-      <w:startOverride w:val="1"/>
-    </w:lvlOverride>
-    <w:lvlOverride w:ilvl="4">
-      <w:startOverride w:val="1"/>
-    </w:lvlOverride>
-    <w:lvlOverride w:ilvl="5">
-      <w:startOverride w:val="1"/>
-    </w:lvlOverride>
-    <w:lvlOverride w:ilvl="6">
-      <w:startOverride w:val="1"/>
-    </w:lvlOverride>
+    <w:abstractNumId w:val="991"/>
   </w:num>
   <w:num w:numId="1010">
     <w:abstractNumId w:val="99411"/>
@@ -9435,6 +9556,30 @@
     </w:lvlOverride>
   </w:num>
   <w:num w:numId="1046">
+    <w:abstractNumId w:val="99411"/>
+    <w:lvlOverride w:ilvl="0">
+      <w:startOverride w:val="1"/>
+    </w:lvlOverride>
+    <w:lvlOverride w:ilvl="1">
+      <w:startOverride w:val="1"/>
+    </w:lvlOverride>
+    <w:lvlOverride w:ilvl="2">
+      <w:startOverride w:val="1"/>
+    </w:lvlOverride>
+    <w:lvlOverride w:ilvl="3">
+      <w:startOverride w:val="1"/>
+    </w:lvlOverride>
+    <w:lvlOverride w:ilvl="4">
+      <w:startOverride w:val="1"/>
+    </w:lvlOverride>
+    <w:lvlOverride w:ilvl="5">
+      <w:startOverride w:val="1"/>
+    </w:lvlOverride>
+    <w:lvlOverride w:ilvl="6">
+      <w:startOverride w:val="1"/>
+    </w:lvlOverride>
+  </w:num>
+  <w:num w:numId="1047">
     <w:abstractNumId w:val="99411"/>
     <w:lvlOverride w:ilvl="0">
       <w:startOverride w:val="1"/>

</xml_diff>

<commit_message>
added link to backaspotify article
</commit_message>
<xml_diff>
--- a/cvkullenberg.docx
+++ b/cvkullenberg.docx
@@ -731,9 +731,6 @@
       <w:r>
         <w:t xml:space="preserve"> </w:t>
       </w:r>
-      <w:r>
-        <w:t xml:space="preserve"> </w:t>
-      </w:r>
     </w:p>
     <w:p>
       <w:pPr>
@@ -759,7 +756,18 @@
         <w:t xml:space="preserve"> </w:t>
       </w:r>
       <w:r>
-        <w:t xml:space="preserve">(in press) "The Political Significance of Spotify in Sweden— Analysing the #backaspotify Campaign using Twitter Data",</w:t>
+        <w:t xml:space="preserve">(2018) "</w:t>
+      </w:r>
+      <w:hyperlink r:id="rId52">
+        <w:r>
+          <w:rPr>
+            <w:rStyle w:val="Hyperlink"/>
+          </w:rPr>
+          <w:t xml:space="preserve">The Political Significance of Spotify in Sweden— Analysing the #backaspotify Campaign using Twitter Data</w:t>
+        </w:r>
+      </w:hyperlink>
+      <w:r>
+        <w:t xml:space="preserve">",</w:t>
       </w:r>
       <w:r>
         <w:t xml:space="preserve"> </w:t>
@@ -771,7 +779,7 @@
         <w:t xml:space="preserve">Culture Unbound</w:t>
       </w:r>
       <w:r>
-        <w:t xml:space="preserve">.</w:t>
+        <w:t xml:space="preserve">, Vol 10, Issue 2, DOI 10.3384/cu.2000.1525.20180918.</w:t>
       </w:r>
     </w:p>
     <w:p>
@@ -809,7 +817,7 @@
       <w:r>
         <w:t xml:space="preserve"> </w:t>
       </w:r>
-      <w:hyperlink r:id="rId52">
+      <w:hyperlink r:id="rId53">
         <w:r>
           <w:rPr>
             <w:rStyle w:val="Hyperlink"/>
@@ -859,7 +867,7 @@
       <w:r>
         <w:t xml:space="preserve"> </w:t>
       </w:r>
-      <w:hyperlink r:id="rId53">
+      <w:hyperlink r:id="rId54">
         <w:r>
           <w:rPr>
             <w:rStyle w:val="Hyperlink"/>
@@ -894,7 +902,7 @@
       <w:r>
         <w:t xml:space="preserve"> </w:t>
       </w:r>
-      <w:hyperlink r:id="rId54">
+      <w:hyperlink r:id="rId55">
         <w:r>
           <w:rPr>
             <w:rStyle w:val="Hyperlink"/>
@@ -920,7 +928,7 @@
       <w:r>
         <w:t xml:space="preserve"> </w:t>
       </w:r>
-      <w:hyperlink r:id="rId54">
+      <w:hyperlink r:id="rId55">
         <w:r>
           <w:rPr>
             <w:rStyle w:val="Hyperlink"/>
@@ -967,7 +975,7 @@
       <w:r>
         <w:t xml:space="preserve"> </w:t>
       </w:r>
-      <w:hyperlink r:id="rId55">
+      <w:hyperlink r:id="rId56">
         <w:r>
           <w:rPr>
             <w:rStyle w:val="Hyperlink"/>
@@ -1002,7 +1010,7 @@
       <w:r>
         <w:t xml:space="preserve"> </w:t>
       </w:r>
-      <w:hyperlink r:id="rId56">
+      <w:hyperlink r:id="rId57">
         <w:r>
           <w:rPr>
             <w:rStyle w:val="Hyperlink"/>
@@ -1049,7 +1057,7 @@
       <w:r>
         <w:t xml:space="preserve"> </w:t>
       </w:r>
-      <w:hyperlink r:id="rId57">
+      <w:hyperlink r:id="rId58">
         <w:r>
           <w:rPr>
             <w:rStyle w:val="Hyperlink"/>
@@ -1065,8 +1073,8 @@
       <w:pPr>
         <w:pStyle w:val="Heading4"/>
       </w:pPr>
-      <w:bookmarkStart w:id="58" w:name="non-peer-review"/>
-      <w:bookmarkEnd w:id="58"/>
+      <w:bookmarkStart w:id="59" w:name="non-peer-review"/>
+      <w:bookmarkEnd w:id="59"/>
       <w:r>
         <w:t xml:space="preserve">Non-peer review</w:t>
       </w:r>
@@ -1085,7 +1093,7 @@
       <w:r>
         <w:t xml:space="preserve"> </w:t>
       </w:r>
-      <w:hyperlink r:id="rId59">
+      <w:hyperlink r:id="rId60">
         <w:r>
           <w:rPr>
             <w:rStyle w:val="Hyperlink"/>
@@ -1123,7 +1131,7 @@
       <w:r>
         <w:t xml:space="preserve"> </w:t>
       </w:r>
-      <w:hyperlink r:id="rId60">
+      <w:hyperlink r:id="rId61">
         <w:r>
           <w:rPr>
             <w:rStyle w:val="Hyperlink"/>
@@ -1173,7 +1181,7 @@
       <w:r>
         <w:t xml:space="preserve"> </w:t>
       </w:r>
-      <w:hyperlink r:id="rId61">
+      <w:hyperlink r:id="rId62">
         <w:r>
           <w:rPr>
             <w:rStyle w:val="Hyperlink"/>
@@ -1211,7 +1219,7 @@
       <w:r>
         <w:t xml:space="preserve"> </w:t>
       </w:r>
-      <w:hyperlink r:id="rId62">
+      <w:hyperlink r:id="rId63">
         <w:r>
           <w:rPr>
             <w:rStyle w:val="Hyperlink"/>
@@ -1266,8 +1274,8 @@
       <w:pPr>
         <w:pStyle w:val="Heading3"/>
       </w:pPr>
-      <w:bookmarkStart w:id="63" w:name="book-chapters"/>
-      <w:bookmarkEnd w:id="63"/>
+      <w:bookmarkStart w:id="64" w:name="book-chapters"/>
+      <w:bookmarkEnd w:id="64"/>
       <w:r>
         <w:t xml:space="preserve">Book chapters</w:t>
       </w:r>
@@ -1276,8 +1284,8 @@
       <w:pPr>
         <w:pStyle w:val="Heading4"/>
       </w:pPr>
-      <w:bookmarkStart w:id="64" w:name="peer-reviewed-1"/>
-      <w:bookmarkEnd w:id="64"/>
+      <w:bookmarkStart w:id="65" w:name="peer-reviewed-1"/>
+      <w:bookmarkEnd w:id="65"/>
       <w:r>
         <w:t xml:space="preserve">Peer reviewed</w:t>
       </w:r>
@@ -1334,8 +1342,8 @@
       <w:pPr>
         <w:pStyle w:val="Heading4"/>
       </w:pPr>
-      <w:bookmarkStart w:id="65" w:name="editorial-review"/>
-      <w:bookmarkEnd w:id="65"/>
+      <w:bookmarkStart w:id="66" w:name="editorial-review"/>
+      <w:bookmarkEnd w:id="66"/>
       <w:r>
         <w:t xml:space="preserve">Editorial review</w:t>
       </w:r>
@@ -1440,8 +1448,8 @@
       <w:pPr>
         <w:pStyle w:val="Heading4"/>
       </w:pPr>
-      <w:bookmarkStart w:id="66" w:name="pre-prints"/>
-      <w:bookmarkEnd w:id="66"/>
+      <w:bookmarkStart w:id="67" w:name="pre-prints"/>
+      <w:bookmarkEnd w:id="67"/>
       <w:r>
         <w:t xml:space="preserve">Pre-prints</w:t>
       </w:r>
@@ -1460,7 +1468,7 @@
       <w:r>
         <w:t xml:space="preserve"> </w:t>
       </w:r>
-      <w:hyperlink r:id="rId67">
+      <w:hyperlink r:id="rId68">
         <w:r>
           <w:rPr>
             <w:rStyle w:val="Hyperlink"/>
@@ -1483,7 +1491,7 @@
       <w:r>
         <w:t xml:space="preserve"> </w:t>
       </w:r>
-      <w:hyperlink r:id="rId68">
+      <w:hyperlink r:id="rId69">
         <w:r>
           <w:rPr>
             <w:rStyle w:val="Hyperlink"/>
@@ -1496,8 +1504,8 @@
       <w:pPr>
         <w:pStyle w:val="Heading3"/>
       </w:pPr>
-      <w:bookmarkStart w:id="69" w:name="other-publications"/>
-      <w:bookmarkEnd w:id="69"/>
+      <w:bookmarkStart w:id="70" w:name="other-publications"/>
+      <w:bookmarkEnd w:id="70"/>
       <w:r>
         <w:t xml:space="preserve">Other publications</w:t>
       </w:r>
@@ -1506,8 +1514,8 @@
       <w:pPr>
         <w:pStyle w:val="Heading4"/>
       </w:pPr>
-      <w:bookmarkStart w:id="70" w:name="reports"/>
-      <w:bookmarkEnd w:id="70"/>
+      <w:bookmarkStart w:id="71" w:name="reports"/>
+      <w:bookmarkEnd w:id="71"/>
       <w:r>
         <w:t xml:space="preserve">Reports</w:t>
       </w:r>
@@ -1523,7 +1531,7 @@
       <w:r>
         <w:t xml:space="preserve">Kasperowski, Dick &amp; Kullenberg, Christopher (2018) "</w:t>
       </w:r>
-      <w:hyperlink r:id="rId71">
+      <w:hyperlink r:id="rId72">
         <w:r>
           <w:rPr>
             <w:rStyle w:val="Hyperlink"/>
@@ -1567,7 +1575,7 @@
       <w:r>
         <w:t xml:space="preserve"> </w:t>
       </w:r>
-      <w:hyperlink r:id="rId72">
+      <w:hyperlink r:id="rId73">
         <w:r>
           <w:rPr>
             <w:rStyle w:val="Hyperlink"/>
@@ -1605,7 +1613,7 @@
       <w:r>
         <w:t xml:space="preserve"> </w:t>
       </w:r>
-      <w:hyperlink r:id="rId73">
+      <w:hyperlink r:id="rId74">
         <w:r>
           <w:rPr>
             <w:rStyle w:val="Hyperlink"/>
@@ -1649,7 +1657,7 @@
       <w:r>
         <w:t xml:space="preserve"> </w:t>
       </w:r>
-      <w:hyperlink r:id="rId74">
+      <w:hyperlink r:id="rId75">
         <w:r>
           <w:rPr>
             <w:rStyle w:val="Hyperlink"/>
@@ -1683,8 +1691,8 @@
       <w:pPr>
         <w:pStyle w:val="Heading4"/>
       </w:pPr>
-      <w:bookmarkStart w:id="75" w:name="preface-and-review-of-translation"/>
-      <w:bookmarkEnd w:id="75"/>
+      <w:bookmarkStart w:id="76" w:name="preface-and-review-of-translation"/>
+      <w:bookmarkEnd w:id="76"/>
       <w:r>
         <w:t xml:space="preserve">Preface and review of translation</w:t>
       </w:r>
@@ -1717,8 +1725,8 @@
       <w:pPr>
         <w:pStyle w:val="Heading4"/>
       </w:pPr>
-      <w:bookmarkStart w:id="76" w:name="conference-contributions-peer-reviewed"/>
-      <w:bookmarkEnd w:id="76"/>
+      <w:bookmarkStart w:id="77" w:name="conference-contributions-peer-reviewed"/>
+      <w:bookmarkEnd w:id="77"/>
       <w:r>
         <w:t xml:space="preserve">Conference contributions, peer reviewed</w:t>
       </w:r>
@@ -1742,7 +1750,7 @@
       <w:r>
         <w:t xml:space="preserve"> </w:t>
       </w:r>
-      <w:hyperlink r:id="rId77">
+      <w:hyperlink r:id="rId78">
         <w:r>
           <w:rPr>
             <w:rStyle w:val="Hyperlink"/>
@@ -1780,7 +1788,7 @@
       <w:r>
         <w:t xml:space="preserve"> </w:t>
       </w:r>
-      <w:hyperlink r:id="rId78">
+      <w:hyperlink r:id="rId79">
         <w:r>
           <w:rPr>
             <w:rStyle w:val="Hyperlink"/>
@@ -1818,7 +1826,7 @@
       <w:r>
         <w:t xml:space="preserve"> </w:t>
       </w:r>
-      <w:hyperlink r:id="rId79">
+      <w:hyperlink r:id="rId80">
         <w:r>
           <w:rPr>
             <w:rStyle w:val="Hyperlink"/>
@@ -2002,8 +2010,8 @@
       <w:pPr>
         <w:pStyle w:val="Heading4"/>
       </w:pPr>
-      <w:bookmarkStart w:id="80" w:name="research-notes"/>
-      <w:bookmarkEnd w:id="80"/>
+      <w:bookmarkStart w:id="81" w:name="research-notes"/>
+      <w:bookmarkEnd w:id="81"/>
       <w:r>
         <w:t xml:space="preserve">Research notes</w:t>
       </w:r>
@@ -2022,7 +2030,7 @@
       <w:r>
         <w:t xml:space="preserve"> </w:t>
       </w:r>
-      <w:hyperlink r:id="rId81">
+      <w:hyperlink r:id="rId82">
         <w:r>
           <w:rPr>
             <w:rStyle w:val="Hyperlink"/>
@@ -2038,8 +2046,8 @@
       <w:pPr>
         <w:pStyle w:val="Heading4"/>
       </w:pPr>
-      <w:bookmarkStart w:id="82" w:name="popularizations-in-news-media"/>
-      <w:bookmarkEnd w:id="82"/>
+      <w:bookmarkStart w:id="83" w:name="popularizations-in-news-media"/>
+      <w:bookmarkEnd w:id="83"/>
       <w:r>
         <w:t xml:space="preserve">Popularizations in news media</w:t>
       </w:r>
@@ -2058,7 +2066,7 @@
       <w:r>
         <w:t xml:space="preserve"> </w:t>
       </w:r>
-      <w:hyperlink r:id="rId83">
+      <w:hyperlink r:id="rId84">
         <w:r>
           <w:rPr>
             <w:rStyle w:val="Hyperlink"/>
@@ -2096,7 +2104,7 @@
       <w:r>
         <w:t xml:space="preserve"> </w:t>
       </w:r>
-      <w:hyperlink r:id="rId84">
+      <w:hyperlink r:id="rId85">
         <w:r>
           <w:rPr>
             <w:rStyle w:val="Hyperlink"/>
@@ -2134,7 +2142,7 @@
       <w:r>
         <w:t xml:space="preserve"> </w:t>
       </w:r>
-      <w:hyperlink r:id="rId85">
+      <w:hyperlink r:id="rId86">
         <w:r>
           <w:rPr>
             <w:rStyle w:val="Hyperlink"/>
@@ -2165,8 +2173,8 @@
       <w:pPr>
         <w:pStyle w:val="Heading4"/>
       </w:pPr>
-      <w:bookmarkStart w:id="86" w:name="opinion-pieces"/>
-      <w:bookmarkEnd w:id="86"/>
+      <w:bookmarkStart w:id="87" w:name="opinion-pieces"/>
+      <w:bookmarkEnd w:id="87"/>
       <w:r>
         <w:t xml:space="preserve">Opinion pieces</w:t>
       </w:r>
@@ -2185,7 +2193,7 @@
       <w:r>
         <w:t xml:space="preserve"> </w:t>
       </w:r>
-      <w:hyperlink r:id="rId87">
+      <w:hyperlink r:id="rId88">
         <w:r>
           <w:rPr>
             <w:rStyle w:val="Hyperlink"/>
@@ -2211,7 +2219,7 @@
       <w:r>
         <w:t xml:space="preserve"> </w:t>
       </w:r>
-      <w:hyperlink r:id="rId88">
+      <w:hyperlink r:id="rId89">
         <w:r>
           <w:rPr>
             <w:rStyle w:val="Hyperlink"/>
@@ -2237,7 +2245,7 @@
       <w:r>
         <w:t xml:space="preserve"> </w:t>
       </w:r>
-      <w:hyperlink r:id="rId89">
+      <w:hyperlink r:id="rId90">
         <w:r>
           <w:rPr>
             <w:rStyle w:val="Hyperlink"/>
@@ -2263,7 +2271,7 @@
       <w:r>
         <w:t xml:space="preserve"> </w:t>
       </w:r>
-      <w:hyperlink r:id="rId90">
+      <w:hyperlink r:id="rId91">
         <w:r>
           <w:rPr>
             <w:rStyle w:val="Hyperlink"/>
@@ -2289,7 +2297,7 @@
       <w:r>
         <w:t xml:space="preserve"> </w:t>
       </w:r>
-      <w:hyperlink r:id="rId91">
+      <w:hyperlink r:id="rId92">
         <w:r>
           <w:rPr>
             <w:rStyle w:val="Hyperlink"/>
@@ -2315,7 +2323,7 @@
       <w:r>
         <w:t xml:space="preserve"> </w:t>
       </w:r>
-      <w:hyperlink r:id="rId92">
+      <w:hyperlink r:id="rId93">
         <w:r>
           <w:rPr>
             <w:rStyle w:val="Hyperlink"/>
@@ -2341,7 +2349,7 @@
       <w:r>
         <w:t xml:space="preserve"> </w:t>
       </w:r>
-      <w:hyperlink r:id="rId93">
+      <w:hyperlink r:id="rId94">
         <w:r>
           <w:rPr>
             <w:rStyle w:val="Hyperlink"/>
@@ -2367,7 +2375,7 @@
       <w:r>
         <w:t xml:space="preserve"> </w:t>
       </w:r>
-      <w:hyperlink r:id="rId93">
+      <w:hyperlink r:id="rId94">
         <w:r>
           <w:rPr>
             <w:rStyle w:val="Hyperlink"/>
@@ -2393,12 +2401,64 @@
       <w:r>
         <w:t xml:space="preserve"> </w:t>
       </w:r>
+      <w:hyperlink r:id="rId95">
+        <w:r>
+          <w:rPr>
+            <w:rStyle w:val="Hyperlink"/>
+          </w:rPr>
+          <w:t xml:space="preserve">"Internetoperatörerna måste skyddas från upphovsrättsindustrin"</w:t>
+        </w:r>
+      </w:hyperlink>
+      <w:r>
+        <w:t xml:space="preserve">.</w:t>
+      </w:r>
+    </w:p>
+    <w:p>
+      <w:pPr>
+        <w:pStyle w:val="Compact"/>
+        <w:numPr>
+          <w:numId w:val="1020"/>
+          <w:ilvl w:val="0"/>
+        </w:numPr>
+      </w:pPr>
+      <w:r>
+        <w:t xml:space="preserve">Kullenberg, C. 20100717, Svenska Dagbladet (with Marcin de Kaminski),</w:t>
+      </w:r>
+      <w:r>
+        <w:t xml:space="preserve"> </w:t>
+      </w:r>
+      <w:hyperlink r:id="rId96">
+        <w:r>
+          <w:rPr>
+            <w:rStyle w:val="Hyperlink"/>
+          </w:rPr>
+          <w:t xml:space="preserve">"Internet är redan trasigt"</w:t>
+        </w:r>
+      </w:hyperlink>
+      <w:r>
+        <w:t xml:space="preserve">.</w:t>
+      </w:r>
+    </w:p>
+    <w:p>
+      <w:pPr>
+        <w:pStyle w:val="Compact"/>
+        <w:numPr>
+          <w:numId w:val="1020"/>
+          <w:ilvl w:val="0"/>
+        </w:numPr>
+      </w:pPr>
+      <w:r>
+        <w:t xml:space="preserve">Kullenberg, C. 20090709, Newsmill,</w:t>
+      </w:r>
+      <w:r>
+        <w:t xml:space="preserve"> </w:t>
+      </w:r>
       <w:hyperlink r:id="rId94">
         <w:r>
           <w:rPr>
             <w:rStyle w:val="Hyperlink"/>
           </w:rPr>
-          <w:t xml:space="preserve">"Internetoperatörerna måste skyddas från upphovsrättsindustrin"</w:t>
+          <w:t xml:space="preserve">"Google borde stå på internetmedborgarnas och inte diktaturernas sida"</w:t>
         </w:r>
       </w:hyperlink>
       <w:r>
@@ -2414,17 +2474,17 @@
         </w:numPr>
       </w:pPr>
       <w:r>
-        <w:t xml:space="preserve">Kullenberg, C. 20100717, Svenska Dagbladet (with Marcin de Kaminski),</w:t>
-      </w:r>
-      <w:r>
-        <w:t xml:space="preserve"> </w:t>
-      </w:r>
-      <w:hyperlink r:id="rId95">
-        <w:r>
-          <w:rPr>
-            <w:rStyle w:val="Hyperlink"/>
-          </w:rPr>
-          <w:t xml:space="preserve">"Internet är redan trasigt"</w:t>
+        <w:t xml:space="preserve">Kullenberg, C. 20090617, Newsmill,</w:t>
+      </w:r>
+      <w:r>
+        <w:t xml:space="preserve"> </w:t>
+      </w:r>
+      <w:hyperlink r:id="rId94">
+        <w:r>
+          <w:rPr>
+            <w:rStyle w:val="Hyperlink"/>
+          </w:rPr>
+          <w:t xml:space="preserve">"Så hjälper The Pirate Bay motståndet i Iran"</w:t>
         </w:r>
       </w:hyperlink>
       <w:r>
@@ -2440,17 +2500,17 @@
         </w:numPr>
       </w:pPr>
       <w:r>
-        <w:t xml:space="preserve">Kullenberg, C. 20090709, Newsmill,</w:t>
-      </w:r>
-      <w:r>
-        <w:t xml:space="preserve"> </w:t>
-      </w:r>
-      <w:hyperlink r:id="rId93">
-        <w:r>
-          <w:rPr>
-            <w:rStyle w:val="Hyperlink"/>
-          </w:rPr>
-          <w:t xml:space="preserve">"Google borde stå på internetmedborgarnas och inte diktaturernas sida"</w:t>
+        <w:t xml:space="preserve">Kullenberg, C. 20090506, Newsmill,</w:t>
+      </w:r>
+      <w:r>
+        <w:t xml:space="preserve"> </w:t>
+      </w:r>
+      <w:hyperlink r:id="rId94">
+        <w:r>
+          <w:rPr>
+            <w:rStyle w:val="Hyperlink"/>
+          </w:rPr>
+          <w:t xml:space="preserve">"Bloggarna står för den bästa rapporteringen kring EU:s viktigaste fråga"</w:t>
         </w:r>
       </w:hyperlink>
       <w:r>
@@ -2466,17 +2526,17 @@
         </w:numPr>
       </w:pPr>
       <w:r>
-        <w:t xml:space="preserve">Kullenberg, C. 20090617, Newsmill,</w:t>
-      </w:r>
-      <w:r>
-        <w:t xml:space="preserve"> </w:t>
-      </w:r>
-      <w:hyperlink r:id="rId93">
-        <w:r>
-          <w:rPr>
-            <w:rStyle w:val="Hyperlink"/>
-          </w:rPr>
-          <w:t xml:space="preserve">"Så hjälper The Pirate Bay motståndet i Iran"</w:t>
+        <w:t xml:space="preserve">Kullenberg, C. 20090504, Newsmill,</w:t>
+      </w:r>
+      <w:r>
+        <w:t xml:space="preserve"> </w:t>
+      </w:r>
+      <w:hyperlink r:id="rId94">
+        <w:r>
+          <w:rPr>
+            <w:rStyle w:val="Hyperlink"/>
+          </w:rPr>
+          <w:t xml:space="preserve">"Telekompaketet en medborgarrättslig katastrof"</w:t>
         </w:r>
       </w:hyperlink>
       <w:r>
@@ -2492,17 +2552,17 @@
         </w:numPr>
       </w:pPr>
       <w:r>
-        <w:t xml:space="preserve">Kullenberg, C. 20090506, Newsmill,</w:t>
-      </w:r>
-      <w:r>
-        <w:t xml:space="preserve"> </w:t>
-      </w:r>
-      <w:hyperlink r:id="rId93">
-        <w:r>
-          <w:rPr>
-            <w:rStyle w:val="Hyperlink"/>
-          </w:rPr>
-          <w:t xml:space="preserve">"Bloggarna står för den bästa rapporteringen kring EU:s viktigaste fråga"</w:t>
+        <w:t xml:space="preserve">Kullenberg, C. 20090429, Expressen,</w:t>
+      </w:r>
+      <w:r>
+        <w:t xml:space="preserve"> </w:t>
+      </w:r>
+      <w:hyperlink r:id="rId97">
+        <w:r>
+          <w:rPr>
+            <w:rStyle w:val="Hyperlink"/>
+          </w:rPr>
+          <w:t xml:space="preserve">"Sverige måste räddas undan vår internetfientliga regering"</w:t>
         </w:r>
       </w:hyperlink>
       <w:r>
@@ -2518,17 +2578,17 @@
         </w:numPr>
       </w:pPr>
       <w:r>
-        <w:t xml:space="preserve">Kullenberg, C. 20090504, Newsmill,</w:t>
-      </w:r>
-      <w:r>
-        <w:t xml:space="preserve"> </w:t>
-      </w:r>
-      <w:hyperlink r:id="rId93">
-        <w:r>
-          <w:rPr>
-            <w:rStyle w:val="Hyperlink"/>
-          </w:rPr>
-          <w:t xml:space="preserve">"Telekompaketet en medborgarrättslig katastrof"</w:t>
+        <w:t xml:space="preserve">Kullenberg, C. 20081219, Svenska Dagbladet,</w:t>
+      </w:r>
+      <w:r>
+        <w:t xml:space="preserve"> </w:t>
+      </w:r>
+      <w:hyperlink r:id="rId94">
+        <w:r>
+          <w:rPr>
+            <w:rStyle w:val="Hyperlink"/>
+          </w:rPr>
+          <w:t xml:space="preserve">"Nya politiska idéer smittar som virus"</w:t>
         </w:r>
       </w:hyperlink>
       <w:r>
@@ -2544,17 +2604,17 @@
         </w:numPr>
       </w:pPr>
       <w:r>
-        <w:t xml:space="preserve">Kullenberg, C. 20090429, Expressen,</w:t>
-      </w:r>
-      <w:r>
-        <w:t xml:space="preserve"> </w:t>
-      </w:r>
-      <w:hyperlink r:id="rId96">
-        <w:r>
-          <w:rPr>
-            <w:rStyle w:val="Hyperlink"/>
-          </w:rPr>
-          <w:t xml:space="preserve">"Sverige måste räddas undan vår internetfientliga regering"</w:t>
+        <w:t xml:space="preserve">Kullenberg, C. 20081113, Sydsvenskan,</w:t>
+      </w:r>
+      <w:r>
+        <w:t xml:space="preserve"> </w:t>
+      </w:r>
+      <w:hyperlink r:id="rId98">
+        <w:r>
+          <w:rPr>
+            <w:rStyle w:val="Hyperlink"/>
+          </w:rPr>
+          <w:t xml:space="preserve">"Piratjägarlagen"</w:t>
         </w:r>
       </w:hyperlink>
       <w:r>
@@ -2570,17 +2630,17 @@
         </w:numPr>
       </w:pPr>
       <w:r>
-        <w:t xml:space="preserve">Kullenberg, C. 20081219, Svenska Dagbladet,</w:t>
-      </w:r>
-      <w:r>
-        <w:t xml:space="preserve"> </w:t>
-      </w:r>
-      <w:hyperlink r:id="rId93">
-        <w:r>
-          <w:rPr>
-            <w:rStyle w:val="Hyperlink"/>
-          </w:rPr>
-          <w:t xml:space="preserve">"Nya politiska idéer smittar som virus"</w:t>
+        <w:t xml:space="preserve">Kullenberg, C. 20081007, Svenska Dagbladet,</w:t>
+      </w:r>
+      <w:r>
+        <w:t xml:space="preserve"> </w:t>
+      </w:r>
+      <w:hyperlink r:id="rId99">
+        <w:r>
+          <w:rPr>
+            <w:rStyle w:val="Hyperlink"/>
+          </w:rPr>
+          <w:t xml:space="preserve">"Det digitala livet är inte mindre verkligt"</w:t>
         </w:r>
       </w:hyperlink>
       <w:r>
@@ -2596,17 +2656,17 @@
         </w:numPr>
       </w:pPr>
       <w:r>
-        <w:t xml:space="preserve">Kullenberg, C. 20081113, Sydsvenskan,</w:t>
-      </w:r>
-      <w:r>
-        <w:t xml:space="preserve"> </w:t>
-      </w:r>
-      <w:hyperlink r:id="rId97">
-        <w:r>
-          <w:rPr>
-            <w:rStyle w:val="Hyperlink"/>
-          </w:rPr>
-          <w:t xml:space="preserve">"Piratjägarlagen"</w:t>
+        <w:t xml:space="preserve">Kullenberg, C. 20080926, Expressen,</w:t>
+      </w:r>
+      <w:r>
+        <w:t xml:space="preserve"> </w:t>
+      </w:r>
+      <w:hyperlink r:id="rId94">
+        <w:r>
+          <w:rPr>
+            <w:rStyle w:val="Hyperlink"/>
+          </w:rPr>
+          <w:t xml:space="preserve">"De förtjänar inte kallas liberaler"</w:t>
         </w:r>
       </w:hyperlink>
       <w:r>
@@ -2622,17 +2682,17 @@
         </w:numPr>
       </w:pPr>
       <w:r>
-        <w:t xml:space="preserve">Kullenberg, C. 20081007, Svenska Dagbladet,</w:t>
-      </w:r>
-      <w:r>
-        <w:t xml:space="preserve"> </w:t>
-      </w:r>
-      <w:hyperlink r:id="rId98">
-        <w:r>
-          <w:rPr>
-            <w:rStyle w:val="Hyperlink"/>
-          </w:rPr>
-          <w:t xml:space="preserve">"Det digitala livet är inte mindre verkligt"</w:t>
+        <w:t xml:space="preserve">Kullenberg, C. 20080916, Expressen (with Mark Klamberg &amp; Karl Palmås),</w:t>
+      </w:r>
+      <w:r>
+        <w:t xml:space="preserve"> </w:t>
+      </w:r>
+      <w:hyperlink r:id="rId100">
+        <w:r>
+          <w:rPr>
+            <w:rStyle w:val="Hyperlink"/>
+          </w:rPr>
+          <w:t xml:space="preserve">"Silence Fiction"</w:t>
         </w:r>
       </w:hyperlink>
       <w:r>
@@ -2648,17 +2708,17 @@
         </w:numPr>
       </w:pPr>
       <w:r>
-        <w:t xml:space="preserve">Kullenberg, C. 20080926, Expressen,</w:t>
-      </w:r>
-      <w:r>
-        <w:t xml:space="preserve"> </w:t>
-      </w:r>
-      <w:hyperlink r:id="rId93">
-        <w:r>
-          <w:rPr>
-            <w:rStyle w:val="Hyperlink"/>
-          </w:rPr>
-          <w:t xml:space="preserve">"De förtjänar inte kallas liberaler"</w:t>
+        <w:t xml:space="preserve">Kullenberg, C. 20080916, Aftonbladet (with Emina Karic),</w:t>
+      </w:r>
+      <w:r>
+        <w:t xml:space="preserve"> </w:t>
+      </w:r>
+      <w:hyperlink r:id="rId94">
+        <w:r>
+          <w:rPr>
+            <w:rStyle w:val="Hyperlink"/>
+          </w:rPr>
+          <w:t xml:space="preserve">"FRA:s signalspaning liknar Sovjetssystemets centraldator"</w:t>
         </w:r>
       </w:hyperlink>
       <w:r>
@@ -2674,17 +2734,17 @@
         </w:numPr>
       </w:pPr>
       <w:r>
-        <w:t xml:space="preserve">Kullenberg, C. 20080916, Expressen (with Mark Klamberg &amp; Karl Palmås),</w:t>
-      </w:r>
-      <w:r>
-        <w:t xml:space="preserve"> </w:t>
-      </w:r>
-      <w:hyperlink r:id="rId99">
-        <w:r>
-          <w:rPr>
-            <w:rStyle w:val="Hyperlink"/>
-          </w:rPr>
-          <w:t xml:space="preserve">"Silence Fiction"</w:t>
+        <w:t xml:space="preserve">Kullenberg, C. 20080916, Sydsvenskan,</w:t>
+      </w:r>
+      <w:r>
+        <w:t xml:space="preserve"> </w:t>
+      </w:r>
+      <w:hyperlink r:id="rId94">
+        <w:r>
+          <w:rPr>
+            <w:rStyle w:val="Hyperlink"/>
+          </w:rPr>
+          <w:t xml:space="preserve">"Kreativitet bästa motståndet mot FRA"</w:t>
         </w:r>
       </w:hyperlink>
       <w:r>
@@ -2700,17 +2760,17 @@
         </w:numPr>
       </w:pPr>
       <w:r>
-        <w:t xml:space="preserve">Kullenberg, C. 20080916, Aftonbladet (with Emina Karic),</w:t>
-      </w:r>
-      <w:r>
-        <w:t xml:space="preserve"> </w:t>
-      </w:r>
-      <w:hyperlink r:id="rId93">
-        <w:r>
-          <w:rPr>
-            <w:rStyle w:val="Hyperlink"/>
-          </w:rPr>
-          <w:t xml:space="preserve">"FRA:s signalspaning liknar Sovjetssystemets centraldator"</w:t>
+        <w:t xml:space="preserve">Kullenberg, C. 20080715, Expressen, (with Evelina Wahlqvist),</w:t>
+      </w:r>
+      <w:r>
+        <w:t xml:space="preserve"> </w:t>
+      </w:r>
+      <w:hyperlink r:id="rId101">
+        <w:r>
+          <w:rPr>
+            <w:rStyle w:val="Hyperlink"/>
+          </w:rPr>
+          <w:t xml:space="preserve">"Ryssland är inte hotet Bergling!"</w:t>
         </w:r>
       </w:hyperlink>
       <w:r>
@@ -2726,17 +2786,17 @@
         </w:numPr>
       </w:pPr>
       <w:r>
-        <w:t xml:space="preserve">Kullenberg, C. 20080916, Sydsvenskan,</w:t>
-      </w:r>
-      <w:r>
-        <w:t xml:space="preserve"> </w:t>
-      </w:r>
-      <w:hyperlink r:id="rId93">
-        <w:r>
-          <w:rPr>
-            <w:rStyle w:val="Hyperlink"/>
-          </w:rPr>
-          <w:t xml:space="preserve">"Kreativitet bästa motståndet mot FRA"</w:t>
+        <w:t xml:space="preserve">Kullenberg, C. 20080709, Svenska Dagbladet,</w:t>
+      </w:r>
+      <w:r>
+        <w:t xml:space="preserve"> </w:t>
+      </w:r>
+      <w:hyperlink r:id="rId102">
+        <w:r>
+          <w:rPr>
+            <w:rStyle w:val="Hyperlink"/>
+          </w:rPr>
+          <w:t xml:space="preserve">"FRA kan visst!"</w:t>
         </w:r>
       </w:hyperlink>
       <w:r>
@@ -2752,17 +2812,17 @@
         </w:numPr>
       </w:pPr>
       <w:r>
-        <w:t xml:space="preserve">Kullenberg, C. 20080715, Expressen, (with Evelina Wahlqvist),</w:t>
-      </w:r>
-      <w:r>
-        <w:t xml:space="preserve"> </w:t>
-      </w:r>
-      <w:hyperlink r:id="rId100">
-        <w:r>
-          <w:rPr>
-            <w:rStyle w:val="Hyperlink"/>
-          </w:rPr>
-          <w:t xml:space="preserve">"Ryssland är inte hotet Bergling!"</w:t>
+        <w:t xml:space="preserve">Kullenberg, C. 20080704, Aftonbladet,</w:t>
+      </w:r>
+      <w:r>
+        <w:t xml:space="preserve"> </w:t>
+      </w:r>
+      <w:hyperlink r:id="rId94">
+        <w:r>
+          <w:rPr>
+            <w:rStyle w:val="Hyperlink"/>
+          </w:rPr>
+          <w:t xml:space="preserve">"Anti-FRA – den nya liberalismen"</w:t>
         </w:r>
       </w:hyperlink>
       <w:r>
@@ -2778,17 +2838,17 @@
         </w:numPr>
       </w:pPr>
       <w:r>
-        <w:t xml:space="preserve">Kullenberg, C. 20080709, Svenska Dagbladet,</w:t>
-      </w:r>
-      <w:r>
-        <w:t xml:space="preserve"> </w:t>
-      </w:r>
-      <w:hyperlink r:id="rId101">
-        <w:r>
-          <w:rPr>
-            <w:rStyle w:val="Hyperlink"/>
-          </w:rPr>
-          <w:t xml:space="preserve">"FRA kan visst!"</w:t>
+        <w:t xml:space="preserve">Kullenberg, C. 20080616, Expressen,</w:t>
+      </w:r>
+      <w:r>
+        <w:t xml:space="preserve"> </w:t>
+      </w:r>
+      <w:hyperlink r:id="rId103">
+        <w:r>
+          <w:rPr>
+            <w:rStyle w:val="Hyperlink"/>
+          </w:rPr>
+          <w:t xml:space="preserve">"FRA hotar den fria forskningen"</w:t>
         </w:r>
       </w:hyperlink>
       <w:r>
@@ -2804,17 +2864,17 @@
         </w:numPr>
       </w:pPr>
       <w:r>
-        <w:t xml:space="preserve">Kullenberg, C. 20080704, Aftonbladet,</w:t>
-      </w:r>
-      <w:r>
-        <w:t xml:space="preserve"> </w:t>
-      </w:r>
-      <w:hyperlink r:id="rId93">
-        <w:r>
-          <w:rPr>
-            <w:rStyle w:val="Hyperlink"/>
-          </w:rPr>
-          <w:t xml:space="preserve">"Anti-FRA – den nya liberalismen"</w:t>
+        <w:t xml:space="preserve">Kullenberg, C. 20080616, Svenska Dagbladet,</w:t>
+      </w:r>
+      <w:r>
+        <w:t xml:space="preserve"> </w:t>
+      </w:r>
+      <w:hyperlink r:id="rId104">
+        <w:r>
+          <w:rPr>
+            <w:rStyle w:val="Hyperlink"/>
+          </w:rPr>
+          <w:t xml:space="preserve">"Meddelarskyddet borta med ett knapptryck"</w:t>
         </w:r>
       </w:hyperlink>
       <w:r>
@@ -2830,17 +2890,17 @@
         </w:numPr>
       </w:pPr>
       <w:r>
-        <w:t xml:space="preserve">Kullenberg, C. 20080616, Expressen,</w:t>
-      </w:r>
-      <w:r>
-        <w:t xml:space="preserve"> </w:t>
-      </w:r>
-      <w:hyperlink r:id="rId102">
-        <w:r>
-          <w:rPr>
-            <w:rStyle w:val="Hyperlink"/>
-          </w:rPr>
-          <w:t xml:space="preserve">"FRA hotar den fria forskningen"</w:t>
+        <w:t xml:space="preserve">Kullenberg, C. 20061011, Svenska Dagbladet,</w:t>
+      </w:r>
+      <w:r>
+        <w:t xml:space="preserve"> </w:t>
+      </w:r>
+      <w:hyperlink r:id="rId105">
+        <w:r>
+          <w:rPr>
+            <w:rStyle w:val="Hyperlink"/>
+          </w:rPr>
+          <w:t xml:space="preserve">"Bodström förlorar snart nätkontrollen"</w:t>
         </w:r>
       </w:hyperlink>
       <w:r>
@@ -2856,64 +2916,12 @@
         </w:numPr>
       </w:pPr>
       <w:r>
-        <w:t xml:space="preserve">Kullenberg, C. 20080616, Svenska Dagbladet,</w:t>
-      </w:r>
-      <w:r>
-        <w:t xml:space="preserve"> </w:t>
-      </w:r>
-      <w:hyperlink r:id="rId103">
-        <w:r>
-          <w:rPr>
-            <w:rStyle w:val="Hyperlink"/>
-          </w:rPr>
-          <w:t xml:space="preserve">"Meddelarskyddet borta med ett knapptryck"</w:t>
-        </w:r>
-      </w:hyperlink>
-      <w:r>
-        <w:t xml:space="preserve">.</w:t>
-      </w:r>
-    </w:p>
-    <w:p>
-      <w:pPr>
-        <w:pStyle w:val="Compact"/>
-        <w:numPr>
-          <w:numId w:val="1020"/>
-          <w:ilvl w:val="0"/>
-        </w:numPr>
-      </w:pPr>
-      <w:r>
-        <w:t xml:space="preserve">Kullenberg, C. 20061011, Svenska Dagbladet,</w:t>
-      </w:r>
-      <w:r>
-        <w:t xml:space="preserve"> </w:t>
-      </w:r>
-      <w:hyperlink r:id="rId104">
-        <w:r>
-          <w:rPr>
-            <w:rStyle w:val="Hyperlink"/>
-          </w:rPr>
-          <w:t xml:space="preserve">"Bodström förlorar snart nätkontrollen"</w:t>
-        </w:r>
-      </w:hyperlink>
-      <w:r>
-        <w:t xml:space="preserve">.</w:t>
-      </w:r>
-    </w:p>
-    <w:p>
-      <w:pPr>
-        <w:pStyle w:val="Compact"/>
-        <w:numPr>
-          <w:numId w:val="1020"/>
-          <w:ilvl w:val="0"/>
-        </w:numPr>
-      </w:pPr>
-      <w:r>
         <w:t xml:space="preserve">Kullenberg, C. 20060806, Svenska Dagbladet,</w:t>
       </w:r>
       <w:r>
         <w:t xml:space="preserve"> </w:t>
       </w:r>
-      <w:hyperlink r:id="rId105">
+      <w:hyperlink r:id="rId106">
         <w:r>
           <w:rPr>
             <w:rStyle w:val="Hyperlink"/>
@@ -2929,8 +2937,8 @@
       <w:pPr>
         <w:pStyle w:val="Heading4"/>
       </w:pPr>
-      <w:bookmarkStart w:id="106" w:name="popularizations-book-chapters-and-articles"/>
-      <w:bookmarkEnd w:id="106"/>
+      <w:bookmarkStart w:id="107" w:name="popularizations-book-chapters-and-articles"/>
+      <w:bookmarkEnd w:id="107"/>
       <w:r>
         <w:t xml:space="preserve">Popularizations: book chapters and articles</w:t>
       </w:r>
@@ -3016,8 +3024,8 @@
       <w:pPr>
         <w:pStyle w:val="Heading4"/>
       </w:pPr>
-      <w:bookmarkStart w:id="107" w:name="collections"/>
-      <w:bookmarkEnd w:id="107"/>
+      <w:bookmarkStart w:id="108" w:name="collections"/>
+      <w:bookmarkEnd w:id="108"/>
       <w:r>
         <w:t xml:space="preserve">Collections</w:t>
       </w:r>
@@ -3050,8 +3058,8 @@
       <w:pPr>
         <w:pStyle w:val="Heading4"/>
       </w:pPr>
-      <w:bookmarkStart w:id="108" w:name="open-data-repositories"/>
-      <w:bookmarkEnd w:id="108"/>
+      <w:bookmarkStart w:id="109" w:name="open-data-repositories"/>
+      <w:bookmarkEnd w:id="109"/>
       <w:r>
         <w:t xml:space="preserve">Open data repositories</w:t>
       </w:r>
@@ -3082,7 +3090,7 @@
       <w:r>
         <w:t xml:space="preserve"> </w:t>
       </w:r>
-      <w:hyperlink r:id="rId109">
+      <w:hyperlink r:id="rId110">
         <w:r>
           <w:rPr>
             <w:rStyle w:val="Hyperlink"/>
@@ -3098,11 +3106,49 @@
       <w:pPr>
         <w:pStyle w:val="Heading4"/>
       </w:pPr>
-      <w:bookmarkStart w:id="110" w:name="software"/>
-      <w:bookmarkEnd w:id="110"/>
+      <w:bookmarkStart w:id="111" w:name="software"/>
+      <w:bookmarkEnd w:id="111"/>
       <w:r>
         <w:t xml:space="preserve">Software</w:t>
       </w:r>
+    </w:p>
+    <w:p>
+      <w:pPr>
+        <w:pStyle w:val="Compact"/>
+        <w:numPr>
+          <w:numId w:val="1024"/>
+          <w:ilvl w:val="0"/>
+        </w:numPr>
+      </w:pPr>
+      <w:r>
+        <w:t xml:space="preserve">Kullenberg, C (2018)</w:t>
+      </w:r>
+      <w:r>
+        <w:t xml:space="preserve"> </w:t>
+      </w:r>
+      <w:r>
+        <w:rPr>
+          <w:i/>
+        </w:rPr>
+        <w:t xml:space="preserve">#backaspotify</w:t>
+      </w:r>
+      <w:r>
+        <w:t xml:space="preserve"> </w:t>
+      </w:r>
+      <w:r>
+        <w:t xml:space="preserve">code repository, Visualisation and anonymisation software for Twitter analysis,</w:t>
+      </w:r>
+      <w:r>
+        <w:t xml:space="preserve"> </w:t>
+      </w:r>
+      <w:hyperlink r:id="rId112">
+        <w:r>
+          <w:rPr>
+            <w:rStyle w:val="Hyperlink"/>
+          </w:rPr>
+          <w:t xml:space="preserve">https://github.com/christopherkullenberg/backaspotify</w:t>
+        </w:r>
+      </w:hyperlink>
     </w:p>
     <w:p>
       <w:pPr>
@@ -3130,7 +3176,7 @@
       <w:r>
         <w:t xml:space="preserve"> </w:t>
       </w:r>
-      <w:hyperlink r:id="rId111">
+      <w:hyperlink r:id="rId113">
         <w:r>
           <w:rPr>
             <w:rStyle w:val="Hyperlink"/>
@@ -3165,7 +3211,7 @@
       <w:r>
         <w:t xml:space="preserve"> </w:t>
       </w:r>
-      <w:hyperlink r:id="rId112">
+      <w:hyperlink r:id="rId114">
         <w:r>
           <w:rPr>
             <w:rStyle w:val="Hyperlink"/>
@@ -3188,7 +3234,7 @@
       <w:r>
         <w:t xml:space="preserve"> </w:t>
       </w:r>
-      <w:hyperlink r:id="rId113">
+      <w:hyperlink r:id="rId115">
         <w:r>
           <w:rPr>
             <w:rStyle w:val="Hyperlink"/>
@@ -3202,7 +3248,7 @@
       <w:r>
         <w:t xml:space="preserve"> </w:t>
       </w:r>
-      <w:hyperlink r:id="rId114">
+      <w:hyperlink r:id="rId116">
         <w:r>
           <w:rPr>
             <w:rStyle w:val="Hyperlink"/>
@@ -3228,7 +3274,7 @@
       <w:r>
         <w:t xml:space="preserve"> </w:t>
       </w:r>
-      <w:hyperlink r:id="rId115">
+      <w:hyperlink r:id="rId117">
         <w:r>
           <w:rPr>
             <w:rStyle w:val="Hyperlink"/>
@@ -3243,7 +3289,7 @@
       <w:r>
         <w:t xml:space="preserve"> </w:t>
       </w:r>
-      <w:hyperlink r:id="rId116">
+      <w:hyperlink r:id="rId118">
         <w:r>
           <w:rPr>
             <w:rStyle w:val="Hyperlink"/>
@@ -3259,8 +3305,8 @@
       <w:pPr>
         <w:pStyle w:val="Heading2"/>
       </w:pPr>
-      <w:bookmarkStart w:id="117" w:name="research-collaborations"/>
-      <w:bookmarkEnd w:id="117"/>
+      <w:bookmarkStart w:id="119" w:name="research-collaborations"/>
+      <w:bookmarkEnd w:id="119"/>
       <w:r>
         <w:t xml:space="preserve">Research Collaborations</w:t>
       </w:r>
@@ -3279,7 +3325,7 @@
       <w:r>
         <w:t xml:space="preserve"> </w:t>
       </w:r>
-      <w:hyperlink r:id="rId118">
+      <w:hyperlink r:id="rId120">
         <w:r>
           <w:rPr>
             <w:rStyle w:val="Hyperlink"/>
@@ -3305,7 +3351,7 @@
       <w:r>
         <w:t xml:space="preserve"> </w:t>
       </w:r>
-      <w:hyperlink r:id="rId119">
+      <w:hyperlink r:id="rId121">
         <w:r>
           <w:rPr>
             <w:rStyle w:val="Hyperlink"/>
@@ -3328,7 +3374,7 @@
       <w:r>
         <w:t xml:space="preserve"> </w:t>
       </w:r>
-      <w:hyperlink r:id="rId120">
+      <w:hyperlink r:id="rId122">
         <w:r>
           <w:rPr>
             <w:rStyle w:val="Hyperlink"/>
@@ -3354,7 +3400,7 @@
       <w:r>
         <w:t xml:space="preserve"> </w:t>
       </w:r>
-      <w:hyperlink r:id="rId121">
+      <w:hyperlink r:id="rId123">
         <w:r>
           <w:rPr>
             <w:rStyle w:val="Hyperlink"/>
@@ -3380,7 +3426,7 @@
       <w:r>
         <w:t xml:space="preserve"> </w:t>
       </w:r>
-      <w:hyperlink r:id="rId122">
+      <w:hyperlink r:id="rId124">
         <w:r>
           <w:rPr>
             <w:rStyle w:val="Hyperlink"/>
@@ -3396,8 +3442,8 @@
       <w:pPr>
         <w:pStyle w:val="Heading2"/>
       </w:pPr>
-      <w:bookmarkStart w:id="123" w:name="referee-work"/>
-      <w:bookmarkEnd w:id="123"/>
+      <w:bookmarkStart w:id="125" w:name="referee-work"/>
+      <w:bookmarkEnd w:id="125"/>
       <w:r>
         <w:t xml:space="preserve">Referee work</w:t>
       </w:r>
@@ -3406,8 +3452,8 @@
       <w:pPr>
         <w:pStyle w:val="Heading3"/>
       </w:pPr>
-      <w:bookmarkStart w:id="124" w:name="expert-for-employment-or-promotion"/>
-      <w:bookmarkEnd w:id="124"/>
+      <w:bookmarkStart w:id="126" w:name="expert-for-employment-or-promotion"/>
+      <w:bookmarkEnd w:id="126"/>
       <w:r>
         <w:t xml:space="preserve">Expert for employment or promotion</w:t>
       </w:r>
@@ -3434,8 +3480,8 @@
       <w:pPr>
         <w:pStyle w:val="Heading3"/>
       </w:pPr>
-      <w:bookmarkStart w:id="125" w:name="pre-publication-reviews"/>
-      <w:bookmarkEnd w:id="125"/>
+      <w:bookmarkStart w:id="127" w:name="pre-publication-reviews"/>
+      <w:bookmarkEnd w:id="127"/>
       <w:r>
         <w:t xml:space="preserve">Pre-publication reviews</w:t>
       </w:r>
@@ -3450,7 +3496,7 @@
       <w:r>
         <w:t xml:space="preserve"> </w:t>
       </w:r>
-      <w:hyperlink r:id="rId126">
+      <w:hyperlink r:id="rId128">
         <w:r>
           <w:rPr>
             <w:rStyle w:val="Hyperlink"/>
@@ -3760,8 +3806,8 @@
       <w:pPr>
         <w:pStyle w:val="Heading3"/>
       </w:pPr>
-      <w:bookmarkStart w:id="127" w:name="research-applications-reviews"/>
-      <w:bookmarkEnd w:id="127"/>
+      <w:bookmarkStart w:id="129" w:name="research-applications-reviews"/>
+      <w:bookmarkEnd w:id="129"/>
       <w:r>
         <w:t xml:space="preserve">Research applications reviews</w:t>
       </w:r>
@@ -3774,7 +3820,7 @@
           <w:ilvl w:val="0"/>
         </w:numPr>
       </w:pPr>
-      <w:hyperlink r:id="rId128">
+      <w:hyperlink r:id="rId130">
         <w:r>
           <w:rPr>
             <w:rStyle w:val="Hyperlink"/>
@@ -3794,7 +3840,7 @@
           <w:ilvl w:val="0"/>
         </w:numPr>
       </w:pPr>
-      <w:hyperlink r:id="rId129">
+      <w:hyperlink r:id="rId131">
         <w:r>
           <w:rPr>
             <w:rStyle w:val="Hyperlink"/>
@@ -3810,8 +3856,8 @@
       <w:pPr>
         <w:pStyle w:val="Heading3"/>
       </w:pPr>
-      <w:bookmarkStart w:id="130" w:name="editorial-board-membership"/>
-      <w:bookmarkEnd w:id="130"/>
+      <w:bookmarkStart w:id="132" w:name="editorial-board-membership"/>
+      <w:bookmarkEnd w:id="132"/>
       <w:r>
         <w:t xml:space="preserve">Editorial board membership</w:t>
       </w:r>
@@ -3824,7 +3870,7 @@
           <w:ilvl w:val="0"/>
         </w:numPr>
       </w:pPr>
-      <w:hyperlink r:id="rId131">
+      <w:hyperlink r:id="rId133">
         <w:r>
           <w:rPr>
             <w:rStyle w:val="Hyperlink"/>
@@ -3841,7 +3887,7 @@
           <w:ilvl w:val="0"/>
         </w:numPr>
       </w:pPr>
-      <w:hyperlink r:id="rId132">
+      <w:hyperlink r:id="rId134">
         <w:r>
           <w:rPr>
             <w:rStyle w:val="Hyperlink"/>
@@ -3854,8 +3900,8 @@
       <w:pPr>
         <w:pStyle w:val="Heading2"/>
       </w:pPr>
-      <w:bookmarkStart w:id="133" w:name="public-outreach-and-extra-academic-collaborations"/>
-      <w:bookmarkEnd w:id="133"/>
+      <w:bookmarkStart w:id="135" w:name="public-outreach-and-extra-academic-collaborations"/>
+      <w:bookmarkEnd w:id="135"/>
       <w:r>
         <w:t xml:space="preserve">Public outreach and extra-academic collaborations</w:t>
       </w:r>
@@ -3864,8 +3910,8 @@
       <w:pPr>
         <w:pStyle w:val="Heading3"/>
       </w:pPr>
-      <w:bookmarkStart w:id="134" w:name="interviews-in-mass-media"/>
-      <w:bookmarkEnd w:id="134"/>
+      <w:bookmarkStart w:id="136" w:name="interviews-in-mass-media"/>
+      <w:bookmarkEnd w:id="136"/>
       <w:r>
         <w:t xml:space="preserve">Interviews in mass media</w:t>
       </w:r>
@@ -3947,7 +3993,7 @@
       <w:r>
         <w:t xml:space="preserve"> </w:t>
       </w:r>
-      <w:hyperlink r:id="rId135">
+      <w:hyperlink r:id="rId137">
         <w:r>
           <w:rPr>
             <w:rStyle w:val="Hyperlink"/>
@@ -3973,7 +4019,7 @@
       <w:r>
         <w:t xml:space="preserve"> </w:t>
       </w:r>
-      <w:hyperlink r:id="rId136">
+      <w:hyperlink r:id="rId138">
         <w:r>
           <w:rPr>
             <w:rStyle w:val="Hyperlink"/>
@@ -3999,7 +4045,7 @@
       <w:r>
         <w:t xml:space="preserve"> </w:t>
       </w:r>
-      <w:hyperlink r:id="rId137">
+      <w:hyperlink r:id="rId139">
         <w:r>
           <w:rPr>
             <w:rStyle w:val="Hyperlink"/>
@@ -4025,7 +4071,7 @@
       <w:r>
         <w:t xml:space="preserve"> </w:t>
       </w:r>
-      <w:hyperlink r:id="rId138">
+      <w:hyperlink r:id="rId140">
         <w:r>
           <w:rPr>
             <w:rStyle w:val="Hyperlink"/>
@@ -4051,7 +4097,7 @@
       <w:r>
         <w:t xml:space="preserve"> </w:t>
       </w:r>
-      <w:hyperlink r:id="rId139">
+      <w:hyperlink r:id="rId141">
         <w:r>
           <w:rPr>
             <w:rStyle w:val="Hyperlink"/>
@@ -4077,7 +4123,7 @@
       <w:r>
         <w:t xml:space="preserve"> </w:t>
       </w:r>
-      <w:hyperlink r:id="rId140">
+      <w:hyperlink r:id="rId142">
         <w:r>
           <w:rPr>
             <w:rStyle w:val="Hyperlink"/>
@@ -4103,7 +4149,7 @@
       <w:r>
         <w:t xml:space="preserve"> </w:t>
       </w:r>
-      <w:hyperlink r:id="rId141">
+      <w:hyperlink r:id="rId143">
         <w:r>
           <w:rPr>
             <w:rStyle w:val="Hyperlink"/>
@@ -4129,7 +4175,7 @@
       <w:r>
         <w:t xml:space="preserve"> </w:t>
       </w:r>
-      <w:hyperlink r:id="rId142">
+      <w:hyperlink r:id="rId144">
         <w:r>
           <w:rPr>
             <w:rStyle w:val="Hyperlink"/>
@@ -4155,7 +4201,7 @@
       <w:r>
         <w:t xml:space="preserve"> </w:t>
       </w:r>
-      <w:hyperlink r:id="rId143">
+      <w:hyperlink r:id="rId145">
         <w:r>
           <w:rPr>
             <w:rStyle w:val="Hyperlink"/>
@@ -4181,7 +4227,7 @@
       <w:r>
         <w:t xml:space="preserve"> </w:t>
       </w:r>
-      <w:hyperlink r:id="rId144">
+      <w:hyperlink r:id="rId146">
         <w:r>
           <w:rPr>
             <w:rStyle w:val="Hyperlink"/>
@@ -4207,7 +4253,7 @@
       <w:r>
         <w:t xml:space="preserve"> </w:t>
       </w:r>
-      <w:hyperlink r:id="rId145">
+      <w:hyperlink r:id="rId147">
         <w:r>
           <w:rPr>
             <w:rStyle w:val="Hyperlink"/>
@@ -4233,7 +4279,7 @@
       <w:r>
         <w:t xml:space="preserve"> </w:t>
       </w:r>
-      <w:hyperlink r:id="rId146">
+      <w:hyperlink r:id="rId148">
         <w:r>
           <w:rPr>
             <w:rStyle w:val="Hyperlink"/>
@@ -4259,7 +4305,7 @@
       <w:r>
         <w:t xml:space="preserve"> </w:t>
       </w:r>
-      <w:hyperlink r:id="rId147">
+      <w:hyperlink r:id="rId149">
         <w:r>
           <w:rPr>
             <w:rStyle w:val="Hyperlink"/>
@@ -4285,7 +4331,7 @@
       <w:r>
         <w:t xml:space="preserve"> </w:t>
       </w:r>
-      <w:hyperlink r:id="rId148">
+      <w:hyperlink r:id="rId150">
         <w:r>
           <w:rPr>
             <w:rStyle w:val="Hyperlink"/>
@@ -4311,7 +4357,7 @@
       <w:r>
         <w:t xml:space="preserve"> </w:t>
       </w:r>
-      <w:hyperlink r:id="rId149">
+      <w:hyperlink r:id="rId151">
         <w:r>
           <w:rPr>
             <w:rStyle w:val="Hyperlink"/>
@@ -4337,7 +4383,7 @@
       <w:r>
         <w:t xml:space="preserve"> </w:t>
       </w:r>
-      <w:hyperlink r:id="rId150">
+      <w:hyperlink r:id="rId152">
         <w:r>
           <w:rPr>
             <w:rStyle w:val="Hyperlink"/>
@@ -4363,7 +4409,7 @@
       <w:r>
         <w:t xml:space="preserve"> </w:t>
       </w:r>
-      <w:hyperlink r:id="rId151">
+      <w:hyperlink r:id="rId153">
         <w:r>
           <w:rPr>
             <w:rStyle w:val="Hyperlink"/>
@@ -4413,7 +4459,7 @@
       <w:r>
         <w:t xml:space="preserve"> </w:t>
       </w:r>
-      <w:hyperlink r:id="rId152">
+      <w:hyperlink r:id="rId154">
         <w:r>
           <w:rPr>
             <w:rStyle w:val="Hyperlink"/>
@@ -4439,7 +4485,7 @@
       <w:r>
         <w:t xml:space="preserve"> </w:t>
       </w:r>
-      <w:hyperlink r:id="rId153">
+      <w:hyperlink r:id="rId155">
         <w:r>
           <w:rPr>
             <w:rStyle w:val="Hyperlink"/>
@@ -4465,7 +4511,7 @@
       <w:r>
         <w:t xml:space="preserve"> </w:t>
       </w:r>
-      <w:hyperlink r:id="rId154">
+      <w:hyperlink r:id="rId156">
         <w:r>
           <w:rPr>
             <w:rStyle w:val="Hyperlink"/>
@@ -4491,7 +4537,7 @@
       <w:r>
         <w:t xml:space="preserve"> </w:t>
       </w:r>
-      <w:hyperlink r:id="rId155">
+      <w:hyperlink r:id="rId157">
         <w:r>
           <w:rPr>
             <w:rStyle w:val="Hyperlink"/>
@@ -4517,7 +4563,7 @@
       <w:r>
         <w:t xml:space="preserve"> </w:t>
       </w:r>
-      <w:hyperlink r:id="rId156">
+      <w:hyperlink r:id="rId158">
         <w:r>
           <w:rPr>
             <w:rStyle w:val="Hyperlink"/>
@@ -4543,7 +4589,7 @@
       <w:r>
         <w:t xml:space="preserve"> </w:t>
       </w:r>
-      <w:hyperlink r:id="rId157">
+      <w:hyperlink r:id="rId159">
         <w:r>
           <w:rPr>
             <w:rStyle w:val="Hyperlink"/>
@@ -4581,7 +4627,7 @@
       <w:r>
         <w:t xml:space="preserve"> </w:t>
       </w:r>
-      <w:hyperlink r:id="rId158">
+      <w:hyperlink r:id="rId160">
         <w:r>
           <w:rPr>
             <w:rStyle w:val="Hyperlink"/>
@@ -4607,7 +4653,7 @@
       <w:r>
         <w:t xml:space="preserve"> </w:t>
       </w:r>
-      <w:hyperlink r:id="rId159">
+      <w:hyperlink r:id="rId161">
         <w:r>
           <w:rPr>
             <w:rStyle w:val="Hyperlink"/>
@@ -4633,7 +4679,7 @@
       <w:r>
         <w:t xml:space="preserve"> </w:t>
       </w:r>
-      <w:hyperlink r:id="rId160">
+      <w:hyperlink r:id="rId162">
         <w:r>
           <w:rPr>
             <w:rStyle w:val="Hyperlink"/>
@@ -4656,7 +4702,7 @@
       <w:r>
         <w:t xml:space="preserve"> </w:t>
       </w:r>
-      <w:hyperlink r:id="rId161">
+      <w:hyperlink r:id="rId163">
         <w:r>
           <w:rPr>
             <w:rStyle w:val="Hyperlink"/>
@@ -4682,7 +4728,7 @@
       <w:r>
         <w:t xml:space="preserve"> </w:t>
       </w:r>
-      <w:hyperlink r:id="rId162">
+      <w:hyperlink r:id="rId164">
         <w:r>
           <w:rPr>
             <w:rStyle w:val="Hyperlink"/>
@@ -4708,7 +4754,7 @@
       <w:r>
         <w:t xml:space="preserve"> </w:t>
       </w:r>
-      <w:hyperlink r:id="rId163">
+      <w:hyperlink r:id="rId165">
         <w:r>
           <w:rPr>
             <w:rStyle w:val="Hyperlink"/>
@@ -4734,7 +4780,7 @@
       <w:r>
         <w:t xml:space="preserve"> </w:t>
       </w:r>
-      <w:hyperlink r:id="rId164">
+      <w:hyperlink r:id="rId166">
         <w:r>
           <w:rPr>
             <w:rStyle w:val="Hyperlink"/>
@@ -4760,7 +4806,7 @@
       <w:r>
         <w:t xml:space="preserve"> </w:t>
       </w:r>
-      <w:hyperlink r:id="rId165">
+      <w:hyperlink r:id="rId167">
         <w:r>
           <w:rPr>
             <w:rStyle w:val="Hyperlink"/>
@@ -4798,7 +4844,7 @@
       <w:r>
         <w:t xml:space="preserve"> </w:t>
       </w:r>
-      <w:hyperlink r:id="rId166">
+      <w:hyperlink r:id="rId168">
         <w:r>
           <w:rPr>
             <w:rStyle w:val="Hyperlink"/>
@@ -4821,7 +4867,7 @@
       <w:r>
         <w:t xml:space="preserve"> </w:t>
       </w:r>
-      <w:hyperlink r:id="rId167">
+      <w:hyperlink r:id="rId169">
         <w:r>
           <w:rPr>
             <w:rStyle w:val="Hyperlink"/>
@@ -4859,7 +4905,7 @@
       <w:r>
         <w:t xml:space="preserve"> </w:t>
       </w:r>
-      <w:hyperlink r:id="rId168">
+      <w:hyperlink r:id="rId170">
         <w:r>
           <w:rPr>
             <w:rStyle w:val="Hyperlink"/>
@@ -4885,7 +4931,7 @@
       <w:r>
         <w:t xml:space="preserve"> </w:t>
       </w:r>
-      <w:hyperlink r:id="rId169">
+      <w:hyperlink r:id="rId171">
         <w:r>
           <w:rPr>
             <w:rStyle w:val="Hyperlink"/>
@@ -4911,7 +4957,7 @@
       <w:r>
         <w:t xml:space="preserve"> </w:t>
       </w:r>
-      <w:hyperlink r:id="rId170">
+      <w:hyperlink r:id="rId172">
         <w:r>
           <w:rPr>
             <w:rStyle w:val="Hyperlink"/>
@@ -4937,7 +4983,7 @@
       <w:r>
         <w:t xml:space="preserve"> </w:t>
       </w:r>
-      <w:hyperlink r:id="rId171">
+      <w:hyperlink r:id="rId173">
         <w:r>
           <w:rPr>
             <w:rStyle w:val="Hyperlink"/>
@@ -4963,7 +5009,7 @@
       <w:r>
         <w:t xml:space="preserve"> </w:t>
       </w:r>
-      <w:hyperlink r:id="rId172">
+      <w:hyperlink r:id="rId174">
         <w:r>
           <w:rPr>
             <w:rStyle w:val="Hyperlink"/>
@@ -4986,7 +5032,7 @@
       <w:r>
         <w:t xml:space="preserve"> </w:t>
       </w:r>
-      <w:hyperlink r:id="rId173">
+      <w:hyperlink r:id="rId175">
         <w:r>
           <w:rPr>
             <w:rStyle w:val="Hyperlink"/>
@@ -5012,7 +5058,7 @@
       <w:r>
         <w:t xml:space="preserve"> </w:t>
       </w:r>
-      <w:hyperlink r:id="rId174">
+      <w:hyperlink r:id="rId176">
         <w:r>
           <w:rPr>
             <w:rStyle w:val="Hyperlink"/>
@@ -5047,7 +5093,7 @@
       <w:r>
         <w:t xml:space="preserve"> </w:t>
       </w:r>
-      <w:hyperlink r:id="rId175">
+      <w:hyperlink r:id="rId177">
         <w:r>
           <w:rPr>
             <w:rStyle w:val="Hyperlink"/>
@@ -5070,7 +5116,7 @@
       <w:r>
         <w:t xml:space="preserve"> </w:t>
       </w:r>
-      <w:hyperlink r:id="rId176">
+      <w:hyperlink r:id="rId178">
         <w:r>
           <w:rPr>
             <w:rStyle w:val="Hyperlink"/>
@@ -5093,7 +5139,7 @@
       <w:r>
         <w:t xml:space="preserve"> </w:t>
       </w:r>
-      <w:hyperlink r:id="rId177">
+      <w:hyperlink r:id="rId179">
         <w:r>
           <w:rPr>
             <w:rStyle w:val="Hyperlink"/>
@@ -5119,7 +5165,7 @@
       <w:r>
         <w:t xml:space="preserve"> </w:t>
       </w:r>
-      <w:hyperlink r:id="rId178">
+      <w:hyperlink r:id="rId180">
         <w:r>
           <w:rPr>
             <w:rStyle w:val="Hyperlink"/>
@@ -5157,7 +5203,7 @@
       <w:r>
         <w:t xml:space="preserve"> </w:t>
       </w:r>
-      <w:hyperlink r:id="rId179">
+      <w:hyperlink r:id="rId181">
         <w:r>
           <w:rPr>
             <w:rStyle w:val="Hyperlink"/>
@@ -5180,7 +5226,7 @@
       <w:r>
         <w:t xml:space="preserve"> </w:t>
       </w:r>
-      <w:hyperlink r:id="rId180">
+      <w:hyperlink r:id="rId182">
         <w:r>
           <w:rPr>
             <w:rStyle w:val="Hyperlink"/>
@@ -5203,7 +5249,7 @@
       <w:r>
         <w:t xml:space="preserve"> </w:t>
       </w:r>
-      <w:hyperlink r:id="rId181">
+      <w:hyperlink r:id="rId183">
         <w:r>
           <w:rPr>
             <w:rStyle w:val="Hyperlink"/>
@@ -5229,7 +5275,7 @@
       <w:r>
         <w:t xml:space="preserve"> </w:t>
       </w:r>
-      <w:hyperlink r:id="rId182">
+      <w:hyperlink r:id="rId184">
         <w:r>
           <w:rPr>
             <w:rStyle w:val="Hyperlink"/>
@@ -5255,7 +5301,7 @@
       <w:r>
         <w:t xml:space="preserve"> </w:t>
       </w:r>
-      <w:hyperlink r:id="rId183">
+      <w:hyperlink r:id="rId185">
         <w:r>
           <w:rPr>
             <w:rStyle w:val="Hyperlink"/>
@@ -5281,7 +5327,7 @@
       <w:r>
         <w:t xml:space="preserve"> </w:t>
       </w:r>
-      <w:hyperlink r:id="rId184">
+      <w:hyperlink r:id="rId186">
         <w:r>
           <w:rPr>
             <w:rStyle w:val="Hyperlink"/>
@@ -5307,7 +5353,7 @@
       <w:r>
         <w:t xml:space="preserve"> </w:t>
       </w:r>
-      <w:hyperlink r:id="rId185">
+      <w:hyperlink r:id="rId187">
         <w:r>
           <w:rPr>
             <w:rStyle w:val="Hyperlink"/>
@@ -5333,7 +5379,7 @@
       <w:r>
         <w:t xml:space="preserve"> </w:t>
       </w:r>
-      <w:hyperlink r:id="rId186">
+      <w:hyperlink r:id="rId188">
         <w:r>
           <w:rPr>
             <w:rStyle w:val="Hyperlink"/>
@@ -5359,7 +5405,7 @@
       <w:r>
         <w:t xml:space="preserve"> </w:t>
       </w:r>
-      <w:hyperlink r:id="rId187">
+      <w:hyperlink r:id="rId189">
         <w:r>
           <w:rPr>
             <w:rStyle w:val="Hyperlink"/>
@@ -5385,7 +5431,7 @@
       <w:r>
         <w:t xml:space="preserve"> </w:t>
       </w:r>
-      <w:hyperlink r:id="rId188">
+      <w:hyperlink r:id="rId190">
         <w:r>
           <w:rPr>
             <w:rStyle w:val="Hyperlink"/>
@@ -5411,7 +5457,7 @@
       <w:r>
         <w:t xml:space="preserve"> </w:t>
       </w:r>
-      <w:hyperlink r:id="rId189">
+      <w:hyperlink r:id="rId191">
         <w:r>
           <w:rPr>
             <w:rStyle w:val="Hyperlink"/>
@@ -5437,7 +5483,7 @@
       <w:r>
         <w:t xml:space="preserve"> </w:t>
       </w:r>
-      <w:hyperlink r:id="rId190">
+      <w:hyperlink r:id="rId192">
         <w:r>
           <w:rPr>
             <w:rStyle w:val="Hyperlink"/>
@@ -5463,7 +5509,7 @@
       <w:r>
         <w:t xml:space="preserve"> </w:t>
       </w:r>
-      <w:hyperlink r:id="rId191">
+      <w:hyperlink r:id="rId193">
         <w:r>
           <w:rPr>
             <w:rStyle w:val="Hyperlink"/>
@@ -5486,7 +5532,7 @@
       <w:r>
         <w:t xml:space="preserve"> </w:t>
       </w:r>
-      <w:hyperlink r:id="rId192">
+      <w:hyperlink r:id="rId194">
         <w:r>
           <w:rPr>
             <w:rStyle w:val="Hyperlink"/>
@@ -5512,7 +5558,7 @@
       <w:r>
         <w:t xml:space="preserve"> </w:t>
       </w:r>
-      <w:hyperlink r:id="rId193">
+      <w:hyperlink r:id="rId195">
         <w:r>
           <w:rPr>
             <w:rStyle w:val="Hyperlink"/>
@@ -5535,7 +5581,7 @@
       <w:r>
         <w:t xml:space="preserve"> </w:t>
       </w:r>
-      <w:hyperlink r:id="rId194">
+      <w:hyperlink r:id="rId196">
         <w:r>
           <w:rPr>
             <w:rStyle w:val="Hyperlink"/>
@@ -5561,7 +5607,7 @@
       <w:r>
         <w:t xml:space="preserve"> </w:t>
       </w:r>
-      <w:hyperlink r:id="rId195">
+      <w:hyperlink r:id="rId197">
         <w:r>
           <w:rPr>
             <w:rStyle w:val="Hyperlink"/>
@@ -5587,7 +5633,7 @@
       <w:r>
         <w:t xml:space="preserve"> </w:t>
       </w:r>
-      <w:hyperlink r:id="rId196">
+      <w:hyperlink r:id="rId198">
         <w:r>
           <w:rPr>
             <w:rStyle w:val="Hyperlink"/>
@@ -5613,7 +5659,7 @@
       <w:r>
         <w:t xml:space="preserve"> </w:t>
       </w:r>
-      <w:hyperlink r:id="rId197">
+      <w:hyperlink r:id="rId199">
         <w:r>
           <w:rPr>
             <w:rStyle w:val="Hyperlink"/>
@@ -5639,7 +5685,7 @@
       <w:r>
         <w:t xml:space="preserve"> </w:t>
       </w:r>
-      <w:hyperlink r:id="rId198">
+      <w:hyperlink r:id="rId200">
         <w:r>
           <w:rPr>
             <w:rStyle w:val="Hyperlink"/>
@@ -5662,7 +5708,7 @@
       <w:r>
         <w:t xml:space="preserve"> </w:t>
       </w:r>
-      <w:hyperlink r:id="rId199">
+      <w:hyperlink r:id="rId201">
         <w:r>
           <w:rPr>
             <w:rStyle w:val="Hyperlink"/>
@@ -5685,7 +5731,7 @@
       <w:r>
         <w:t xml:space="preserve"> </w:t>
       </w:r>
-      <w:hyperlink r:id="rId200">
+      <w:hyperlink r:id="rId202">
         <w:r>
           <w:rPr>
             <w:rStyle w:val="Hyperlink"/>
@@ -5711,7 +5757,7 @@
       <w:r>
         <w:t xml:space="preserve"> </w:t>
       </w:r>
-      <w:hyperlink r:id="rId201">
+      <w:hyperlink r:id="rId203">
         <w:r>
           <w:rPr>
             <w:rStyle w:val="Hyperlink"/>
@@ -5737,7 +5783,7 @@
       <w:r>
         <w:t xml:space="preserve"> </w:t>
       </w:r>
-      <w:hyperlink r:id="rId202">
+      <w:hyperlink r:id="rId204">
         <w:r>
           <w:rPr>
             <w:rStyle w:val="Hyperlink"/>
@@ -5763,7 +5809,7 @@
       <w:r>
         <w:t xml:space="preserve"> </w:t>
       </w:r>
-      <w:hyperlink r:id="rId203">
+      <w:hyperlink r:id="rId205">
         <w:r>
           <w:rPr>
             <w:rStyle w:val="Hyperlink"/>
@@ -5789,7 +5835,7 @@
       <w:r>
         <w:t xml:space="preserve"> </w:t>
       </w:r>
-      <w:hyperlink r:id="rId204">
+      <w:hyperlink r:id="rId206">
         <w:r>
           <w:rPr>
             <w:rStyle w:val="Hyperlink"/>
@@ -5815,7 +5861,7 @@
       <w:r>
         <w:t xml:space="preserve"> </w:t>
       </w:r>
-      <w:hyperlink r:id="rId205">
+      <w:hyperlink r:id="rId207">
         <w:r>
           <w:rPr>
             <w:rStyle w:val="Hyperlink"/>
@@ -5838,7 +5884,7 @@
       <w:r>
         <w:t xml:space="preserve"> </w:t>
       </w:r>
-      <w:hyperlink r:id="rId206">
+      <w:hyperlink r:id="rId208">
         <w:r>
           <w:rPr>
             <w:rStyle w:val="Hyperlink"/>
@@ -5864,7 +5910,7 @@
       <w:r>
         <w:t xml:space="preserve"> </w:t>
       </w:r>
-      <w:hyperlink r:id="rId207">
+      <w:hyperlink r:id="rId209">
         <w:r>
           <w:rPr>
             <w:rStyle w:val="Hyperlink"/>
@@ -5902,7 +5948,7 @@
       <w:r>
         <w:t xml:space="preserve"> </w:t>
       </w:r>
-      <w:hyperlink r:id="rId208">
+      <w:hyperlink r:id="rId210">
         <w:r>
           <w:rPr>
             <w:rStyle w:val="Hyperlink"/>
@@ -5928,7 +5974,7 @@
       <w:r>
         <w:t xml:space="preserve"> </w:t>
       </w:r>
-      <w:hyperlink r:id="rId209">
+      <w:hyperlink r:id="rId211">
         <w:r>
           <w:rPr>
             <w:rStyle w:val="Hyperlink"/>
@@ -5954,7 +6000,7 @@
       <w:r>
         <w:t xml:space="preserve"> </w:t>
       </w:r>
-      <w:hyperlink r:id="rId210">
+      <w:hyperlink r:id="rId212">
         <w:r>
           <w:rPr>
             <w:rStyle w:val="Hyperlink"/>
@@ -5980,7 +6026,7 @@
       <w:r>
         <w:t xml:space="preserve"> </w:t>
       </w:r>
-      <w:hyperlink r:id="rId211">
+      <w:hyperlink r:id="rId213">
         <w:r>
           <w:rPr>
             <w:rStyle w:val="Hyperlink"/>
@@ -6006,7 +6052,7 @@
       <w:r>
         <w:t xml:space="preserve"> </w:t>
       </w:r>
-      <w:hyperlink r:id="rId212">
+      <w:hyperlink r:id="rId214">
         <w:r>
           <w:rPr>
             <w:rStyle w:val="Hyperlink"/>
@@ -6029,7 +6075,7 @@
       <w:r>
         <w:t xml:space="preserve"> </w:t>
       </w:r>
-      <w:hyperlink r:id="rId213">
+      <w:hyperlink r:id="rId215">
         <w:r>
           <w:rPr>
             <w:rStyle w:val="Hyperlink"/>
@@ -6067,7 +6113,7 @@
       <w:r>
         <w:t xml:space="preserve"> </w:t>
       </w:r>
-      <w:hyperlink r:id="rId214">
+      <w:hyperlink r:id="rId216">
         <w:r>
           <w:rPr>
             <w:rStyle w:val="Hyperlink"/>
@@ -6093,7 +6139,7 @@
       <w:r>
         <w:t xml:space="preserve"> </w:t>
       </w:r>
-      <w:hyperlink r:id="rId215">
+      <w:hyperlink r:id="rId217">
         <w:r>
           <w:rPr>
             <w:rStyle w:val="Hyperlink"/>
@@ -6119,7 +6165,7 @@
       <w:r>
         <w:t xml:space="preserve"> </w:t>
       </w:r>
-      <w:hyperlink r:id="rId216">
+      <w:hyperlink r:id="rId218">
         <w:r>
           <w:rPr>
             <w:rStyle w:val="Hyperlink"/>
@@ -6145,7 +6191,7 @@
       <w:r>
         <w:t xml:space="preserve"> </w:t>
       </w:r>
-      <w:hyperlink r:id="rId217"/>
+      <w:hyperlink r:id="rId219"/>
     </w:p>
     <w:p>
       <w:pPr>
@@ -6161,14 +6207,14 @@
       <w:r>
         <w:t xml:space="preserve"> </w:t>
       </w:r>
-      <w:hyperlink r:id="rId218"/>
+      <w:hyperlink r:id="rId220"/>
     </w:p>
     <w:p>
       <w:pPr>
         <w:pStyle w:val="Heading3"/>
       </w:pPr>
-      <w:bookmarkStart w:id="219" w:name="exhibitions-and-public-outreach-workshops"/>
-      <w:bookmarkEnd w:id="219"/>
+      <w:bookmarkStart w:id="221" w:name="exhibitions-and-public-outreach-workshops"/>
+      <w:bookmarkEnd w:id="221"/>
       <w:r>
         <w:t xml:space="preserve">Exhibitions and public outreach workshops</w:t>
       </w:r>
@@ -6187,7 +6233,7 @@
       <w:r>
         <w:t xml:space="preserve"> </w:t>
       </w:r>
-      <w:hyperlink r:id="rId220">
+      <w:hyperlink r:id="rId222">
         <w:r>
           <w:rPr>
             <w:rStyle w:val="Hyperlink"/>
@@ -6213,7 +6259,7 @@
       <w:r>
         <w:t xml:space="preserve"> </w:t>
       </w:r>
-      <w:hyperlink r:id="rId221">
+      <w:hyperlink r:id="rId223">
         <w:r>
           <w:rPr>
             <w:rStyle w:val="Hyperlink"/>
@@ -6229,8 +6275,8 @@
       <w:pPr>
         <w:pStyle w:val="Heading3"/>
       </w:pPr>
-      <w:bookmarkStart w:id="222" w:name="invited-speaker"/>
-      <w:bookmarkEnd w:id="222"/>
+      <w:bookmarkStart w:id="224" w:name="invited-speaker"/>
+      <w:bookmarkEnd w:id="224"/>
       <w:r>
         <w:t xml:space="preserve">Invited speaker</w:t>
       </w:r>
@@ -6261,7 +6307,7 @@
       <w:r>
         <w:t xml:space="preserve"> </w:t>
       </w:r>
-      <w:hyperlink r:id="rId223">
+      <w:hyperlink r:id="rId225">
         <w:r>
           <w:rPr>
             <w:rStyle w:val="Hyperlink"/>
@@ -6299,7 +6345,7 @@
       <w:r>
         <w:t xml:space="preserve"> </w:t>
       </w:r>
-      <w:hyperlink r:id="rId224">
+      <w:hyperlink r:id="rId226">
         <w:r>
           <w:rPr>
             <w:rStyle w:val="Hyperlink"/>
@@ -6325,7 +6371,7 @@
       <w:r>
         <w:t xml:space="preserve"> </w:t>
       </w:r>
-      <w:hyperlink r:id="rId225">
+      <w:hyperlink r:id="rId227">
         <w:r>
           <w:rPr>
             <w:rStyle w:val="Hyperlink"/>
@@ -6351,7 +6397,7 @@
       <w:r>
         <w:t xml:space="preserve"> </w:t>
       </w:r>
-      <w:hyperlink r:id="rId226">
+      <w:hyperlink r:id="rId228">
         <w:r>
           <w:rPr>
             <w:rStyle w:val="Hyperlink"/>
@@ -6377,7 +6423,7 @@
       <w:r>
         <w:t xml:space="preserve"> </w:t>
       </w:r>
-      <w:hyperlink r:id="rId227">
+      <w:hyperlink r:id="rId229">
         <w:r>
           <w:rPr>
             <w:rStyle w:val="Hyperlink"/>
@@ -6403,7 +6449,7 @@
       <w:r>
         <w:t xml:space="preserve"> </w:t>
       </w:r>
-      <w:hyperlink r:id="rId228">
+      <w:hyperlink r:id="rId230">
         <w:r>
           <w:rPr>
             <w:rStyle w:val="Hyperlink"/>
@@ -6417,7 +6463,7 @@
       <w:r>
         <w:t xml:space="preserve"> </w:t>
       </w:r>
-      <w:hyperlink r:id="rId229">
+      <w:hyperlink r:id="rId231">
         <w:r>
           <w:rPr>
             <w:rStyle w:val="Hyperlink"/>
@@ -6443,7 +6489,7 @@
       <w:r>
         <w:t xml:space="preserve"> </w:t>
       </w:r>
-      <w:hyperlink r:id="rId228">
+      <w:hyperlink r:id="rId230">
         <w:r>
           <w:rPr>
             <w:rStyle w:val="Hyperlink"/>
@@ -6457,7 +6503,7 @@
       <w:r>
         <w:t xml:space="preserve"> </w:t>
       </w:r>
-      <w:hyperlink r:id="rId229">
+      <w:hyperlink r:id="rId231">
         <w:r>
           <w:rPr>
             <w:rStyle w:val="Hyperlink"/>
@@ -6495,7 +6541,7 @@
       <w:r>
         <w:t xml:space="preserve"> </w:t>
       </w:r>
-      <w:hyperlink r:id="rId230">
+      <w:hyperlink r:id="rId232">
         <w:r>
           <w:rPr>
             <w:rStyle w:val="Hyperlink"/>
@@ -6533,7 +6579,7 @@
       <w:r>
         <w:t xml:space="preserve"> </w:t>
       </w:r>
-      <w:hyperlink r:id="rId231">
+      <w:hyperlink r:id="rId233">
         <w:r>
           <w:rPr>
             <w:rStyle w:val="Hyperlink"/>
@@ -6547,7 +6593,7 @@
       <w:r>
         <w:t xml:space="preserve"> </w:t>
       </w:r>
-      <w:hyperlink r:id="rId232">
+      <w:hyperlink r:id="rId234">
         <w:r>
           <w:rPr>
             <w:rStyle w:val="Hyperlink"/>
@@ -6573,7 +6619,7 @@
       <w:r>
         <w:t xml:space="preserve"> </w:t>
       </w:r>
-      <w:hyperlink r:id="rId231">
+      <w:hyperlink r:id="rId233">
         <w:r>
           <w:rPr>
             <w:rStyle w:val="Hyperlink"/>
@@ -6587,7 +6633,7 @@
       <w:r>
         <w:t xml:space="preserve"> </w:t>
       </w:r>
-      <w:hyperlink r:id="rId232">
+      <w:hyperlink r:id="rId234">
         <w:r>
           <w:rPr>
             <w:rStyle w:val="Hyperlink"/>
@@ -6613,7 +6659,7 @@
       <w:r>
         <w:t xml:space="preserve"> </w:t>
       </w:r>
-      <w:hyperlink r:id="rId233">
+      <w:hyperlink r:id="rId235">
         <w:r>
           <w:rPr>
             <w:rStyle w:val="Hyperlink"/>
@@ -6639,7 +6685,7 @@
       <w:r>
         <w:t xml:space="preserve"> </w:t>
       </w:r>
-      <w:hyperlink r:id="rId234">
+      <w:hyperlink r:id="rId236">
         <w:r>
           <w:rPr>
             <w:rStyle w:val="Hyperlink"/>
@@ -6665,7 +6711,7 @@
       <w:r>
         <w:t xml:space="preserve"> </w:t>
       </w:r>
-      <w:hyperlink r:id="rId235">
+      <w:hyperlink r:id="rId237">
         <w:r>
           <w:rPr>
             <w:rStyle w:val="Hyperlink"/>
@@ -6691,7 +6737,7 @@
       <w:r>
         <w:t xml:space="preserve"> </w:t>
       </w:r>
-      <w:hyperlink r:id="rId236">
+      <w:hyperlink r:id="rId238">
         <w:r>
           <w:rPr>
             <w:rStyle w:val="Hyperlink"/>
@@ -6717,7 +6763,7 @@
       <w:r>
         <w:t xml:space="preserve"> </w:t>
       </w:r>
-      <w:hyperlink r:id="rId237">
+      <w:hyperlink r:id="rId239">
         <w:r>
           <w:rPr>
             <w:rStyle w:val="Hyperlink"/>
@@ -6743,7 +6789,7 @@
       <w:r>
         <w:t xml:space="preserve"> </w:t>
       </w:r>
-      <w:hyperlink r:id="rId238">
+      <w:hyperlink r:id="rId240">
         <w:r>
           <w:rPr>
             <w:rStyle w:val="Hyperlink"/>
@@ -6769,7 +6815,7 @@
       <w:r>
         <w:t xml:space="preserve"> </w:t>
       </w:r>
-      <w:hyperlink r:id="rId239">
+      <w:hyperlink r:id="rId241">
         <w:r>
           <w:rPr>
             <w:rStyle w:val="Hyperlink"/>
@@ -6795,7 +6841,7 @@
       <w:r>
         <w:t xml:space="preserve"> </w:t>
       </w:r>
-      <w:hyperlink r:id="rId240">
+      <w:hyperlink r:id="rId242">
         <w:r>
           <w:rPr>
             <w:rStyle w:val="Hyperlink"/>
@@ -6821,7 +6867,7 @@
       <w:r>
         <w:t xml:space="preserve"> </w:t>
       </w:r>
-      <w:hyperlink r:id="rId241">
+      <w:hyperlink r:id="rId243">
         <w:r>
           <w:rPr>
             <w:rStyle w:val="Hyperlink"/>
@@ -6847,7 +6893,7 @@
       <w:r>
         <w:t xml:space="preserve"> </w:t>
       </w:r>
-      <w:hyperlink r:id="rId242">
+      <w:hyperlink r:id="rId244">
         <w:r>
           <w:rPr>
             <w:rStyle w:val="Hyperlink"/>
@@ -6873,7 +6919,7 @@
       <w:r>
         <w:t xml:space="preserve"> </w:t>
       </w:r>
-      <w:hyperlink r:id="rId243">
+      <w:hyperlink r:id="rId245">
         <w:r>
           <w:rPr>
             <w:rStyle w:val="Hyperlink"/>
@@ -6899,7 +6945,7 @@
       <w:r>
         <w:t xml:space="preserve"> </w:t>
       </w:r>
-      <w:hyperlink r:id="rId244">
+      <w:hyperlink r:id="rId246">
         <w:r>
           <w:rPr>
             <w:rStyle w:val="Hyperlink"/>
@@ -6913,7 +6959,7 @@
       <w:r>
         <w:t xml:space="preserve"> </w:t>
       </w:r>
-      <w:hyperlink r:id="rId245">
+      <w:hyperlink r:id="rId247">
         <w:r>
           <w:rPr>
             <w:rStyle w:val="Hyperlink"/>
@@ -6939,7 +6985,7 @@
       <w:r>
         <w:t xml:space="preserve"> </w:t>
       </w:r>
-      <w:hyperlink r:id="rId246">
+      <w:hyperlink r:id="rId248">
         <w:r>
           <w:rPr>
             <w:rStyle w:val="Hyperlink"/>
@@ -6965,7 +7011,7 @@
       <w:r>
         <w:t xml:space="preserve"> </w:t>
       </w:r>
-      <w:hyperlink r:id="rId247">
+      <w:hyperlink r:id="rId249">
         <w:r>
           <w:rPr>
             <w:rStyle w:val="Hyperlink"/>
@@ -6991,7 +7037,7 @@
       <w:r>
         <w:t xml:space="preserve"> </w:t>
       </w:r>
-      <w:hyperlink r:id="rId248">
+      <w:hyperlink r:id="rId250">
         <w:r>
           <w:rPr>
             <w:rStyle w:val="Hyperlink"/>
@@ -7017,7 +7063,7 @@
       <w:r>
         <w:t xml:space="preserve"> </w:t>
       </w:r>
-      <w:hyperlink r:id="rId249">
+      <w:hyperlink r:id="rId251">
         <w:r>
           <w:rPr>
             <w:rStyle w:val="Hyperlink"/>
@@ -7043,7 +7089,7 @@
       <w:r>
         <w:t xml:space="preserve"> </w:t>
       </w:r>
-      <w:hyperlink r:id="rId250">
+      <w:hyperlink r:id="rId252">
         <w:r>
           <w:rPr>
             <w:rStyle w:val="Hyperlink"/>
@@ -7081,7 +7127,7 @@
       <w:r>
         <w:t xml:space="preserve"> </w:t>
       </w:r>
-      <w:hyperlink r:id="rId251">
+      <w:hyperlink r:id="rId253">
         <w:r>
           <w:rPr>
             <w:rStyle w:val="Hyperlink"/>
@@ -7107,7 +7153,7 @@
       <w:r>
         <w:t xml:space="preserve"> </w:t>
       </w:r>
-      <w:hyperlink r:id="rId252">
+      <w:hyperlink r:id="rId254">
         <w:r>
           <w:rPr>
             <w:rStyle w:val="Hyperlink"/>
@@ -7145,7 +7191,7 @@
       <w:r>
         <w:t xml:space="preserve"> </w:t>
       </w:r>
-      <w:hyperlink r:id="rId253">
+      <w:hyperlink r:id="rId255">
         <w:r>
           <w:rPr>
             <w:rStyle w:val="Hyperlink"/>
@@ -7171,7 +7217,7 @@
       <w:r>
         <w:t xml:space="preserve"> </w:t>
       </w:r>
-      <w:hyperlink r:id="rId254">
+      <w:hyperlink r:id="rId256">
         <w:r>
           <w:rPr>
             <w:rStyle w:val="Hyperlink"/>
@@ -7197,7 +7243,7 @@
       <w:r>
         <w:t xml:space="preserve"> </w:t>
       </w:r>
-      <w:hyperlink r:id="rId255">
+      <w:hyperlink r:id="rId257">
         <w:r>
           <w:rPr>
             <w:rStyle w:val="Hyperlink"/>
@@ -7235,7 +7281,7 @@
       <w:r>
         <w:t xml:space="preserve"> </w:t>
       </w:r>
-      <w:hyperlink r:id="rId256">
+      <w:hyperlink r:id="rId258">
         <w:r>
           <w:rPr>
             <w:rStyle w:val="Hyperlink"/>
@@ -7261,7 +7307,7 @@
       <w:r>
         <w:t xml:space="preserve"> </w:t>
       </w:r>
-      <w:hyperlink r:id="rId257">
+      <w:hyperlink r:id="rId259">
         <w:r>
           <w:rPr>
             <w:rStyle w:val="Hyperlink"/>
@@ -7277,8 +7323,8 @@
       <w:pPr>
         <w:pStyle w:val="Heading2"/>
       </w:pPr>
-      <w:bookmarkStart w:id="258" w:name="formal-education-teaching-in-higher-education-högskolepedagogik"/>
-      <w:bookmarkEnd w:id="258"/>
+      <w:bookmarkStart w:id="260" w:name="formal-education-teaching-in-higher-education-högskolepedagogik"/>
+      <w:bookmarkEnd w:id="260"/>
       <w:r>
         <w:t xml:space="preserve">Formal education, Teaching in higher education (Högskolepedagogik)</w:t>
       </w:r>
@@ -7375,8 +7421,8 @@
       <w:pPr>
         <w:pStyle w:val="Heading2"/>
       </w:pPr>
-      <w:bookmarkStart w:id="259" w:name="courses-thesis-supervisionexamination-graduate-level"/>
-      <w:bookmarkEnd w:id="259"/>
+      <w:bookmarkStart w:id="261" w:name="courses-thesis-supervisionexamination-graduate-level"/>
+      <w:bookmarkEnd w:id="261"/>
       <w:r>
         <w:t xml:space="preserve">Courses &amp; Thesis supervision/examination, graduate level</w:t>
       </w:r>
@@ -7385,8 +7431,8 @@
       <w:pPr>
         <w:pStyle w:val="Heading3"/>
       </w:pPr>
-      <w:bookmarkStart w:id="260" w:name="theory-of-science-courses"/>
-      <w:bookmarkEnd w:id="260"/>
+      <w:bookmarkStart w:id="262" w:name="theory-of-science-courses"/>
+      <w:bookmarkEnd w:id="262"/>
       <w:r>
         <w:t xml:space="preserve">Theory of Science: Courses</w:t>
       </w:r>
@@ -7395,8 +7441,8 @@
       <w:pPr>
         <w:pStyle w:val="Heading4"/>
       </w:pPr>
-      <w:bookmarkStart w:id="261" w:name="course-administrator-and-teacher"/>
-      <w:bookmarkEnd w:id="261"/>
+      <w:bookmarkStart w:id="263" w:name="course-administrator-and-teacher"/>
+      <w:bookmarkEnd w:id="263"/>
       <w:r>
         <w:t xml:space="preserve">Course administrator and teacher</w:t>
       </w:r>
@@ -7427,7 +7473,7 @@
       <w:r>
         <w:t xml:space="preserve"> </w:t>
       </w:r>
-      <w:hyperlink r:id="rId262">
+      <w:hyperlink r:id="rId264">
         <w:r>
           <w:rPr>
             <w:rStyle w:val="Hyperlink"/>
@@ -7453,7 +7499,7 @@
       <w:r>
         <w:t xml:space="preserve"> </w:t>
       </w:r>
-      <w:hyperlink r:id="rId263">
+      <w:hyperlink r:id="rId265">
         <w:r>
           <w:rPr>
             <w:rStyle w:val="Hyperlink"/>
@@ -7479,7 +7525,7 @@
       <w:r>
         <w:t xml:space="preserve"> </w:t>
       </w:r>
-      <w:hyperlink r:id="rId264">
+      <w:hyperlink r:id="rId266">
         <w:r>
           <w:rPr>
             <w:rStyle w:val="Hyperlink"/>
@@ -7505,7 +7551,7 @@
       <w:r>
         <w:t xml:space="preserve"> </w:t>
       </w:r>
-      <w:hyperlink r:id="rId265">
+      <w:hyperlink r:id="rId267">
         <w:r>
           <w:rPr>
             <w:rStyle w:val="Hyperlink"/>
@@ -7521,8 +7567,8 @@
       <w:pPr>
         <w:pStyle w:val="Heading3"/>
       </w:pPr>
-      <w:bookmarkStart w:id="266" w:name="media-communication-studies-strategic-communication-courses"/>
-      <w:bookmarkEnd w:id="266"/>
+      <w:bookmarkStart w:id="268" w:name="media-communication-studies-strategic-communication-courses"/>
+      <w:bookmarkEnd w:id="268"/>
       <w:r>
         <w:t xml:space="preserve">Media &amp; Communication Studies, Strategic Communication: Courses</w:t>
       </w:r>
@@ -7531,8 +7577,8 @@
       <w:pPr>
         <w:pStyle w:val="Heading4"/>
       </w:pPr>
-      <w:bookmarkStart w:id="267" w:name="course-administrator-and-teacher-1"/>
-      <w:bookmarkEnd w:id="267"/>
+      <w:bookmarkStart w:id="269" w:name="course-administrator-and-teacher-1"/>
+      <w:bookmarkEnd w:id="269"/>
       <w:r>
         <w:t xml:space="preserve">Course administrator and teacher</w:t>
       </w:r>
@@ -7563,7 +7609,7 @@
       <w:r>
         <w:t xml:space="preserve"> </w:t>
       </w:r>
-      <w:hyperlink r:id="rId268">
+      <w:hyperlink r:id="rId270">
         <w:r>
           <w:rPr>
             <w:rStyle w:val="Hyperlink"/>
@@ -7603,8 +7649,8 @@
       <w:pPr>
         <w:pStyle w:val="Heading3"/>
       </w:pPr>
-      <w:bookmarkStart w:id="269" w:name="masters-programme-for-communication-officers-in-the-public-sector-thesis-supervision-master-magister-level"/>
-      <w:bookmarkEnd w:id="269"/>
+      <w:bookmarkStart w:id="271" w:name="masters-programme-for-communication-officers-in-the-public-sector-thesis-supervision-master-magister-level"/>
+      <w:bookmarkEnd w:id="271"/>
       <w:r>
         <w:t xml:space="preserve">Master's Programme for communication officers in the public sector: Thesis supervision, Master (Magister) level}</w:t>
       </w:r>
@@ -7697,7 +7743,7 @@
       <w:r>
         <w:t xml:space="preserve"> </w:t>
       </w:r>
-      <w:hyperlink r:id="rId270">
+      <w:hyperlink r:id="rId272">
         <w:r>
           <w:rPr>
             <w:rStyle w:val="Hyperlink"/>
@@ -7881,8 +7927,8 @@
       <w:pPr>
         <w:pStyle w:val="Heading3"/>
       </w:pPr>
-      <w:bookmarkStart w:id="271" w:name="media-and-communication-studies-thesis-supervision-bachelor-level"/>
-      <w:bookmarkEnd w:id="271"/>
+      <w:bookmarkStart w:id="273" w:name="media-and-communication-studies-thesis-supervision-bachelor-level"/>
+      <w:bookmarkEnd w:id="273"/>
       <w:r>
         <w:t xml:space="preserve">Media and communication studies: Thesis supervision, bachelor level</w:t>
       </w:r>
@@ -7901,7 +7947,7 @@
       <w:r>
         <w:t xml:space="preserve"> </w:t>
       </w:r>
-      <w:hyperlink r:id="rId272">
+      <w:hyperlink r:id="rId274">
         <w:r>
           <w:rPr>
             <w:rStyle w:val="Hyperlink"/>
@@ -7927,7 +7973,7 @@
       <w:r>
         <w:t xml:space="preserve"> </w:t>
       </w:r>
-      <w:hyperlink r:id="rId272">
+      <w:hyperlink r:id="rId274">
         <w:r>
           <w:rPr>
             <w:rStyle w:val="Hyperlink"/>
@@ -7953,7 +7999,7 @@
       <w:r>
         <w:t xml:space="preserve"> </w:t>
       </w:r>
-      <w:hyperlink r:id="rId273">
+      <w:hyperlink r:id="rId275">
         <w:r>
           <w:rPr>
             <w:rStyle w:val="Hyperlink"/>
@@ -7979,7 +8025,7 @@
       <w:r>
         <w:t xml:space="preserve"> </w:t>
       </w:r>
-      <w:hyperlink r:id="rId274">
+      <w:hyperlink r:id="rId276">
         <w:r>
           <w:rPr>
             <w:rStyle w:val="Hyperlink"/>
@@ -8055,8 +8101,8 @@
       <w:pPr>
         <w:pStyle w:val="Heading3"/>
       </w:pPr>
-      <w:bookmarkStart w:id="275" w:name="masters-programme-for-communication-officers-in-the-public-sector-thesis-examination-masters-degree-magister."/>
-      <w:bookmarkEnd w:id="275"/>
+      <w:bookmarkStart w:id="277" w:name="masters-programme-for-communication-officers-in-the-public-sector-thesis-examination-masters-degree-magister."/>
+      <w:bookmarkEnd w:id="277"/>
       <w:r>
         <w:t xml:space="preserve">Master's Programme for communication officers in the public sector: Thesis examination, master's Degree (Magister).</w:t>
       </w:r>
@@ -8095,8 +8141,8 @@
       <w:pPr>
         <w:pStyle w:val="Heading3"/>
       </w:pPr>
-      <w:bookmarkStart w:id="276" w:name="information-architecture-studies-thesis-examination-bachelors-degree"/>
-      <w:bookmarkEnd w:id="276"/>
+      <w:bookmarkStart w:id="278" w:name="information-architecture-studies-thesis-examination-bachelors-degree"/>
+      <w:bookmarkEnd w:id="278"/>
       <w:r>
         <w:t xml:space="preserve">Information architecture studies: Thesis examination, bachelor's Degree</w:t>
       </w:r>
@@ -8129,8 +8175,8 @@
       <w:pPr>
         <w:pStyle w:val="Heading3"/>
       </w:pPr>
-      <w:bookmarkStart w:id="277" w:name="strategic-information-and-communication-thesis-supervision-masters-degree"/>
-      <w:bookmarkEnd w:id="277"/>
+      <w:bookmarkStart w:id="279" w:name="strategic-information-and-communication-thesis-supervision-masters-degree"/>
+      <w:bookmarkEnd w:id="279"/>
       <w:r>
         <w:t xml:space="preserve">Strategic information and communication: Thesis supervision, master's Degree</w:t>
       </w:r>
@@ -8175,8 +8221,8 @@
       <w:pPr>
         <w:pStyle w:val="Heading3"/>
       </w:pPr>
-      <w:bookmarkStart w:id="278" w:name="strategic-information-and-communication-thesis-examination-masters-degree"/>
-      <w:bookmarkEnd w:id="278"/>
+      <w:bookmarkStart w:id="280" w:name="strategic-information-and-communication-thesis-examination-masters-degree"/>
+      <w:bookmarkEnd w:id="280"/>
       <w:r>
         <w:t xml:space="preserve">Strategic information and communication: Thesis examination, master's Degree</w:t>
       </w:r>
@@ -8209,8 +8255,8 @@
       <w:pPr>
         <w:pStyle w:val="Heading3"/>
       </w:pPr>
-      <w:bookmarkStart w:id="279" w:name="evidence-basing-practice-theory-context-masters-level-magister-thesis-supervision"/>
-      <w:bookmarkEnd w:id="279"/>
+      <w:bookmarkStart w:id="281" w:name="evidence-basing-practice-theory-context-masters-level-magister-thesis-supervision"/>
+      <w:bookmarkEnd w:id="281"/>
       <w:r>
         <w:t xml:space="preserve">Evidence-basing: practice, theory, context: Master's level (Magister): Thesis supervision</w:t>
       </w:r>
@@ -8231,8 +8277,8 @@
       <w:pPr>
         <w:pStyle w:val="Heading3"/>
       </w:pPr>
-      <w:bookmarkStart w:id="280" w:name="evidence-basing-practice-theory-context-masters-level-magister-thesis-examination"/>
-      <w:bookmarkEnd w:id="280"/>
+      <w:bookmarkStart w:id="282" w:name="evidence-basing-practice-theory-context-masters-level-magister-thesis-examination"/>
+      <w:bookmarkEnd w:id="282"/>
       <w:r>
         <w:t xml:space="preserve">Evidence-basing: practice, theory, context: Master's level (Magister): Thesis examination</w:t>
       </w:r>
@@ -8259,8 +8305,8 @@
       <w:pPr>
         <w:pStyle w:val="Heading2"/>
       </w:pPr>
-      <w:bookmarkStart w:id="281" w:name="courses-thesis-supervision-postgraduate-level"/>
-      <w:bookmarkEnd w:id="281"/>
+      <w:bookmarkStart w:id="283" w:name="courses-thesis-supervision-postgraduate-level"/>
+      <w:bookmarkEnd w:id="283"/>
       <w:r>
         <w:t xml:space="preserve">Courses &amp; Thesis supervision, postgraduate level</w:t>
       </w:r>
@@ -8269,8 +8315,8 @@
       <w:pPr>
         <w:pStyle w:val="Heading3"/>
       </w:pPr>
-      <w:bookmarkStart w:id="282" w:name="ph.d-thesis-supervision"/>
-      <w:bookmarkEnd w:id="282"/>
+      <w:bookmarkStart w:id="284" w:name="ph.d-thesis-supervision"/>
+      <w:bookmarkEnd w:id="284"/>
       <w:r>
         <w:t xml:space="preserve">Ph.D-thesis supervision</w:t>
       </w:r>
@@ -8289,7 +8335,7 @@
       <w:r>
         <w:t xml:space="preserve"> </w:t>
       </w:r>
-      <w:hyperlink r:id="rId283">
+      <w:hyperlink r:id="rId285">
         <w:r>
           <w:rPr>
             <w:rStyle w:val="Hyperlink"/>
@@ -8315,7 +8361,7 @@
       <w:r>
         <w:t xml:space="preserve"> </w:t>
       </w:r>
-      <w:hyperlink r:id="rId284">
+      <w:hyperlink r:id="rId286">
         <w:r>
           <w:rPr>
             <w:rStyle w:val="Hyperlink"/>
@@ -8331,8 +8377,8 @@
       <w:pPr>
         <w:pStyle w:val="Heading3"/>
       </w:pPr>
-      <w:bookmarkStart w:id="285" w:name="teaching-post-graduate-level"/>
-      <w:bookmarkEnd w:id="285"/>
+      <w:bookmarkStart w:id="287" w:name="teaching-post-graduate-level"/>
+      <w:bookmarkEnd w:id="287"/>
       <w:r>
         <w:t xml:space="preserve">Teaching, post-graduate level</w:t>
       </w:r>
@@ -8375,7 +8421,7 @@
       <w:r>
         <w:t xml:space="preserve"> </w:t>
       </w:r>
-      <w:hyperlink r:id="rId286">
+      <w:hyperlink r:id="rId288">
         <w:r>
           <w:rPr>
             <w:rStyle w:val="Hyperlink"/>
@@ -8427,8 +8473,8 @@
       <w:pPr>
         <w:pStyle w:val="Heading2"/>
       </w:pPr>
-      <w:bookmarkStart w:id="287" w:name="teaching-materials"/>
-      <w:bookmarkEnd w:id="287"/>
+      <w:bookmarkStart w:id="289" w:name="teaching-materials"/>
+      <w:bookmarkEnd w:id="289"/>
       <w:r>
         <w:t xml:space="preserve">Teaching materials</w:t>
       </w:r>
@@ -8437,8 +8483,8 @@
       <w:pPr>
         <w:pStyle w:val="Heading3"/>
       </w:pPr>
-      <w:bookmarkStart w:id="288" w:name="electronic-material"/>
-      <w:bookmarkEnd w:id="288"/>
+      <w:bookmarkStart w:id="290" w:name="electronic-material"/>
+      <w:bookmarkEnd w:id="290"/>
       <w:r>
         <w:t xml:space="preserve">Electronic material</w:t>
       </w:r>
@@ -8451,7 +8497,7 @@
           <w:ilvl w:val="0"/>
         </w:numPr>
       </w:pPr>
-      <w:hyperlink r:id="rId289">
+      <w:hyperlink r:id="rId291">
         <w:r>
           <w:rPr>
             <w:rStyle w:val="Hyperlink"/>
@@ -8467,8 +8513,8 @@
       <w:pPr>
         <w:pStyle w:val="Heading2"/>
       </w:pPr>
-      <w:bookmarkStart w:id="290" w:name="other-pedagogical-experiences"/>
-      <w:bookmarkEnd w:id="290"/>
+      <w:bookmarkStart w:id="292" w:name="other-pedagogical-experiences"/>
+      <w:bookmarkEnd w:id="292"/>
       <w:r>
         <w:t xml:space="preserve">Other pedagogical experiences</w:t>
       </w:r>
@@ -8519,7 +8565,7 @@
           <w:ilvl w:val="0"/>
         </w:numPr>
       </w:pPr>
-      <w:hyperlink r:id="rId291">
+      <w:hyperlink r:id="rId293">
         <w:r>
           <w:rPr>
             <w:rStyle w:val="Hyperlink"/>
@@ -8639,7 +8685,7 @@
     </w:lvl>
   </w:abstractNum>
   <w:abstractNum w:abstractNumId="990">
-    <w:nsid w:val="11756e8f"/>
+    <w:nsid w:val="4f6f278b"/>
     <w:multiLevelType w:val="multilevel"/>
     <w:lvl w:ilvl="0">
       <w:numFmt w:val="bullet"/>
@@ -8720,7 +8766,7 @@
     </w:lvl>
   </w:abstractNum>
   <w:abstractNum w:abstractNumId="991">
-    <w:nsid w:val="ecdaeacf"/>
+    <w:nsid w:val="41db7b5b"/>
     <w:multiLevelType w:val="multilevel"/>
     <w:lvl w:ilvl="0">
       <w:numFmt w:val="bullet"/>
@@ -8801,7 +8847,7 @@
     </w:lvl>
   </w:abstractNum>
   <w:abstractNum w:abstractNumId="99411">
-    <w:nsid w:val="28147a04"/>
+    <w:nsid w:val="4b3703cf"/>
     <w:multiLevelType w:val="multilevel"/>
     <w:lvl w:ilvl="0">
       <w:start w:val="1"/>

</xml_diff>

<commit_message>
added two articles in press
</commit_message>
<xml_diff>
--- a/cvkullenberg.docx
+++ b/cvkullenberg.docx
@@ -768,6 +768,81 @@
         </w:numPr>
       </w:pPr>
       <w:r>
+        <w:t xml:space="preserve">Hallberg, M. &amp;</w:t>
+      </w:r>
+      <w:r>
+        <w:t xml:space="preserve"> </w:t>
+      </w:r>
+      <w:r>
+        <w:rPr>
+          <w:b/>
+        </w:rPr>
+        <w:t xml:space="preserve">Kullenberg, C.</w:t>
+      </w:r>
+      <w:r>
+        <w:t xml:space="preserve"> </w:t>
+      </w:r>
+      <w:r>
+        <w:t xml:space="preserve">(in press) "Happiness Studies: Co-Production of Social Science and Social Order", accepted for publication in</w:t>
+      </w:r>
+      <w:r>
+        <w:t xml:space="preserve"> </w:t>
+      </w:r>
+      <w:r>
+        <w:rPr>
+          <w:i/>
+        </w:rPr>
+        <w:t xml:space="preserve">Nordic Journal of Science and Technology Studies</w:t>
+      </w:r>
+      <w:r>
+        <w:t xml:space="preserve">.</w:t>
+      </w:r>
+    </w:p>
+    <w:p>
+      <w:pPr>
+        <w:pStyle w:val="Compact"/>
+        <w:numPr>
+          <w:numId w:val="1010"/>
+          <w:ilvl w:val="0"/>
+        </w:numPr>
+      </w:pPr>
+      <w:r>
+        <w:t xml:space="preserve">Rohden, F.,</w:t>
+      </w:r>
+      <w:r>
+        <w:t xml:space="preserve"> </w:t>
+      </w:r>
+      <w:r>
+        <w:rPr>
+          <w:b/>
+        </w:rPr>
+        <w:t xml:space="preserve">Kullenberg, C.</w:t>
+      </w:r>
+      <w:r>
+        <w:t xml:space="preserve">, Hagen, N., Kasperowski, D (in press) "Tagging, Pinging and Linking - User Roles in Virtual Citizen Science Forums", Accepted for publication in</w:t>
+      </w:r>
+      <w:r>
+        <w:t xml:space="preserve"> </w:t>
+      </w:r>
+      <w:r>
+        <w:rPr>
+          <w:i/>
+        </w:rPr>
+        <w:t xml:space="preserve">Citizen Science: Theory and Practice</w:t>
+      </w:r>
+      <w:r>
+        <w:t xml:space="preserve">.</w:t>
+      </w:r>
+    </w:p>
+    <w:p>
+      <w:pPr>
+        <w:pStyle w:val="Compact"/>
+        <w:numPr>
+          <w:numId w:val="1010"/>
+          <w:ilvl w:val="0"/>
+        </w:numPr>
+      </w:pPr>
+      <w:r>
         <w:t xml:space="preserve">Fleischer, Rasmus &amp;</w:t>
       </w:r>
       <w:r>
@@ -985,7 +1060,7 @@
         <w:t xml:space="preserve"> </w:t>
       </w:r>
       <w:r>
-        <w:t xml:space="preserve">, &amp; Dick Kasperowski (2016) "What Is Citizen Science? – A Scientometric Meta-Analysis",</w:t>
+        <w:t xml:space="preserve">, &amp; Dick Kasperowski (2016) "What is Citizen Science? – A Scientometric Meta-Analysis",</w:t>
       </w:r>
       <w:r>
         <w:t xml:space="preserve"> </w:t>
@@ -1611,13 +1686,7 @@
         </w:r>
       </w:hyperlink>
       <w:r>
-        <w:t xml:space="preserve">, Workshop Report, Research Ideas and Outcomes 4:</w:t>
-      </w:r>
-      <w:r>
-        <w:t xml:space="preserve"> </w:t>
-      </w:r>
-      <w:r>
-        <w:t xml:space="preserve">e23394 (04 Jan 2018).</w:t>
+        <w:t xml:space="preserve">, Workshop Report, Research Ideas and Outcomes 4: e23394 (04 Jan 2018).</w:t>
       </w:r>
     </w:p>
     <w:p>
@@ -1629,13 +1698,7 @@
         </w:numPr>
       </w:pPr>
       <w:r>
-        <w:t xml:space="preserve">Kullenberg, C. Björkvall, Anders, Johan Järlehed, Christopher Kullenberg, Helle Lykke Nielsen,</w:t>
-      </w:r>
-      <w:r>
-        <w:t xml:space="preserve"> </w:t>
-      </w:r>
-      <w:r>
-        <w:t xml:space="preserve">Andreas Nord, Tove Rosendal, Sara Van Meerbergen &amp; Gustav Westberg (2017)</w:t>
+        <w:t xml:space="preserve">Kullenberg, C. Björkvall, Anders, Johan Järlehed, Christopher Kullenberg, Helle Lykke Nielsen, Andreas Nord, Tove Rosendal, Sara Van Meerbergen &amp; Gustav Westberg (2017)</w:t>
       </w:r>
       <w:r>
         <w:t xml:space="preserve"> </w:t>
@@ -1645,29 +1708,11 @@
           <w:rPr>
             <w:rStyle w:val="Hyperlink"/>
           </w:rPr>
-          <w:t xml:space="preserve">"Slutrapport</w:t>
-        </w:r>
-        <w:r>
-          <w:rPr>
-            <w:rStyle w:val="Hyperlink"/>
-          </w:rPr>
-          <w:t xml:space="preserve"> </w:t>
-        </w:r>
-        <w:r>
-          <w:rPr>
-            <w:rStyle w:val="Hyperlink"/>
-          </w:rPr>
-          <w:t xml:space="preserve">Anslagstavlan - Forskarfredags Massexperiment 2016</w:t>
-        </w:r>
-      </w:hyperlink>
-      <w:r>
-        <w:t xml:space="preserve">, VA-rapport 2017:1}, Red. Fredrik Bronéus,</w:t>
-      </w:r>
-      <w:r>
-        <w:t xml:space="preserve"> </w:t>
-      </w:r>
-      <w:r>
-        <w:t xml:space="preserve">Stockholm: Vetenskap och Allmänhet, ISSN 1653-6843.</w:t>
+          <w:t xml:space="preserve">"Slutrapport Anslagstavlan - Forskarfredags Massexperiment 2016</w:t>
+        </w:r>
+      </w:hyperlink>
+      <w:r>
+        <w:t xml:space="preserve">, VA-rapport 2017:1, Red. Fredrik Bronéus, Stockholm: Vetenskap och Allmänhet, ISSN 1653-6843.</w:t>
       </w:r>
     </w:p>
     <w:p>
@@ -1705,13 +1750,7 @@
         <w:t xml:space="preserve">Swedish LifeWatch – a national e-infrastructure for biodiversity data</w:t>
       </w:r>
       <w:r>
-        <w:t xml:space="preserve">, ArtDatabanken SLU, ISBN</w:t>
-      </w:r>
-      <w:r>
-        <w:t xml:space="preserve"> </w:t>
-      </w:r>
-      <w:r>
-        <w:t xml:space="preserve">978-91-87853-17-3.</w:t>
+        <w:t xml:space="preserve">, ArtDatabanken SLU, ISBN 978-91-87853-17-3.</w:t>
       </w:r>
     </w:p>
     <w:p>
@@ -8913,7 +8952,7 @@
     </w:lvl>
   </w:abstractNum>
   <w:abstractNum w:abstractNumId="990">
-    <w:nsid w:val="8117c16d"/>
+    <w:nsid w:val="788fe1a2"/>
     <w:multiLevelType w:val="multilevel"/>
     <w:lvl w:ilvl="0">
       <w:numFmt w:val="bullet"/>
@@ -8994,7 +9033,7 @@
     </w:lvl>
   </w:abstractNum>
   <w:abstractNum w:abstractNumId="991">
-    <w:nsid w:val="302f3283"/>
+    <w:nsid w:val="18b1081b"/>
     <w:multiLevelType w:val="multilevel"/>
     <w:lvl w:ilvl="0">
       <w:numFmt w:val="bullet"/>
@@ -9075,7 +9114,7 @@
     </w:lvl>
   </w:abstractNum>
   <w:abstractNum w:abstractNumId="99411">
-    <w:nsid w:val="73978ea0"/>
+    <w:nsid w:val="12328980"/>
     <w:multiLevelType w:val="multilevel"/>
     <w:lvl w:ilvl="0">
       <w:start w:val="1"/>

</xml_diff>

<commit_message>
added some media stuff
</commit_message>
<xml_diff>
--- a/cvkullenberg.docx
+++ b/cvkullenberg.docx
@@ -5408,6 +5408,47 @@
         </w:numPr>
       </w:pPr>
       <w:r>
+        <w:t xml:space="preserve">20200307 -</w:t>
+      </w:r>
+      <w:r>
+        <w:t xml:space="preserve"> </w:t>
+      </w:r>
+      <w:r>
+        <w:t xml:space="preserve">“</w:t>
+      </w:r>
+      <w:r>
+        <w:t xml:space="preserve">Forskare varnar: kan kapa din dator</w:t>
+      </w:r>
+      <w:r>
+        <w:t xml:space="preserve">”</w:t>
+      </w:r>
+      <w:r>
+        <w:t xml:space="preserve">,</w:t>
+      </w:r>
+      <w:r>
+        <w:t xml:space="preserve"> </w:t>
+      </w:r>
+      <w:hyperlink r:id="rId141">
+        <w:r>
+          <w:rPr>
+            <w:rStyle w:val="Hyperlink"/>
+          </w:rPr>
+          <w:t xml:space="preserve">SVT nyheter</w:t>
+        </w:r>
+      </w:hyperlink>
+      <w:r>
+        <w:t xml:space="preserve">.</w:t>
+      </w:r>
+    </w:p>
+    <w:p>
+      <w:pPr>
+        <w:pStyle w:val="Compact"/>
+        <w:numPr>
+          <w:numId w:val="1032"/>
+          <w:ilvl w:val="0"/>
+        </w:numPr>
+      </w:pPr>
+      <w:r>
         <w:t xml:space="preserve">20180904 - Göteborgsforskning: Klassisk annonsering fortfarande poppis, GöteborgDirekt.</w:t>
       </w:r>
     </w:p>
@@ -5503,7 +5544,7 @@
       <w:r>
         <w:t xml:space="preserve"> </w:t>
       </w:r>
-      <w:hyperlink r:id="rId141">
+      <w:hyperlink r:id="rId142">
         <w:r>
           <w:rPr>
             <w:rStyle w:val="Hyperlink"/>
@@ -5541,7 +5582,7 @@
       <w:r>
         <w:t xml:space="preserve"> </w:t>
       </w:r>
-      <w:hyperlink r:id="rId142">
+      <w:hyperlink r:id="rId143">
         <w:r>
           <w:rPr>
             <w:rStyle w:val="Hyperlink"/>
@@ -5579,7 +5620,7 @@
       <w:r>
         <w:t xml:space="preserve"> </w:t>
       </w:r>
-      <w:hyperlink r:id="rId143">
+      <w:hyperlink r:id="rId144">
         <w:r>
           <w:rPr>
             <w:rStyle w:val="Hyperlink"/>
@@ -5617,7 +5658,7 @@
       <w:r>
         <w:t xml:space="preserve"> </w:t>
       </w:r>
-      <w:hyperlink r:id="rId144">
+      <w:hyperlink r:id="rId145">
         <w:r>
           <w:rPr>
             <w:rStyle w:val="Hyperlink"/>
@@ -5655,7 +5696,7 @@
       <w:r>
         <w:t xml:space="preserve"> </w:t>
       </w:r>
-      <w:hyperlink r:id="rId145">
+      <w:hyperlink r:id="rId146">
         <w:r>
           <w:rPr>
             <w:rStyle w:val="Hyperlink"/>
@@ -5693,7 +5734,7 @@
       <w:r>
         <w:t xml:space="preserve"> </w:t>
       </w:r>
-      <w:hyperlink r:id="rId146">
+      <w:hyperlink r:id="rId147">
         <w:r>
           <w:rPr>
             <w:rStyle w:val="Hyperlink"/>
@@ -5731,7 +5772,7 @@
       <w:r>
         <w:t xml:space="preserve"> </w:t>
       </w:r>
-      <w:hyperlink r:id="rId147">
+      <w:hyperlink r:id="rId148">
         <w:r>
           <w:rPr>
             <w:rStyle w:val="Hyperlink"/>
@@ -5769,7 +5810,7 @@
       <w:r>
         <w:t xml:space="preserve"> </w:t>
       </w:r>
-      <w:hyperlink r:id="rId148">
+      <w:hyperlink r:id="rId149">
         <w:r>
           <w:rPr>
             <w:rStyle w:val="Hyperlink"/>
@@ -5807,7 +5848,7 @@
       <w:r>
         <w:t xml:space="preserve"> </w:t>
       </w:r>
-      <w:hyperlink r:id="rId149">
+      <w:hyperlink r:id="rId150">
         <w:r>
           <w:rPr>
             <w:rStyle w:val="Hyperlink"/>
@@ -5845,7 +5886,7 @@
       <w:r>
         <w:t xml:space="preserve"> </w:t>
       </w:r>
-      <w:hyperlink r:id="rId150">
+      <w:hyperlink r:id="rId151">
         <w:r>
           <w:rPr>
             <w:rStyle w:val="Hyperlink"/>
@@ -5883,7 +5924,7 @@
       <w:r>
         <w:t xml:space="preserve"> </w:t>
       </w:r>
-      <w:hyperlink r:id="rId151">
+      <w:hyperlink r:id="rId152">
         <w:r>
           <w:rPr>
             <w:rStyle w:val="Hyperlink"/>
@@ -5921,7 +5962,7 @@
       <w:r>
         <w:t xml:space="preserve"> </w:t>
       </w:r>
-      <w:hyperlink r:id="rId152">
+      <w:hyperlink r:id="rId153">
         <w:r>
           <w:rPr>
             <w:rStyle w:val="Hyperlink"/>
@@ -5959,7 +6000,7 @@
       <w:r>
         <w:t xml:space="preserve"> </w:t>
       </w:r>
-      <w:hyperlink r:id="rId153">
+      <w:hyperlink r:id="rId154">
         <w:r>
           <w:rPr>
             <w:rStyle w:val="Hyperlink"/>
@@ -5997,7 +6038,7 @@
       <w:r>
         <w:t xml:space="preserve"> </w:t>
       </w:r>
-      <w:hyperlink r:id="rId154">
+      <w:hyperlink r:id="rId155">
         <w:r>
           <w:rPr>
             <w:rStyle w:val="Hyperlink"/>
@@ -6035,7 +6076,7 @@
       <w:r>
         <w:t xml:space="preserve"> </w:t>
       </w:r>
-      <w:hyperlink r:id="rId155">
+      <w:hyperlink r:id="rId156">
         <w:r>
           <w:rPr>
             <w:rStyle w:val="Hyperlink"/>
@@ -6061,7 +6102,7 @@
       <w:r>
         <w:t xml:space="preserve"> </w:t>
       </w:r>
-      <w:hyperlink r:id="rId156">
+      <w:hyperlink r:id="rId157">
         <w:r>
           <w:rPr>
             <w:rStyle w:val="Hyperlink"/>
@@ -6087,7 +6128,7 @@
       <w:r>
         <w:t xml:space="preserve"> </w:t>
       </w:r>
-      <w:hyperlink r:id="rId157">
+      <w:hyperlink r:id="rId158">
         <w:r>
           <w:rPr>
             <w:rStyle w:val="Hyperlink"/>
@@ -6179,7 +6220,7 @@
       <w:r>
         <w:t xml:space="preserve"> </w:t>
       </w:r>
-      <w:hyperlink r:id="rId158">
+      <w:hyperlink r:id="rId159">
         <w:r>
           <w:rPr>
             <w:rStyle w:val="Hyperlink"/>
@@ -6205,7 +6246,7 @@
       <w:r>
         <w:t xml:space="preserve"> </w:t>
       </w:r>
-      <w:hyperlink r:id="rId159">
+      <w:hyperlink r:id="rId160">
         <w:r>
           <w:rPr>
             <w:rStyle w:val="Hyperlink"/>
@@ -6243,7 +6284,7 @@
       <w:r>
         <w:t xml:space="preserve"> </w:t>
       </w:r>
-      <w:hyperlink r:id="rId160">
+      <w:hyperlink r:id="rId161">
         <w:r>
           <w:rPr>
             <w:rStyle w:val="Hyperlink"/>
@@ -6281,7 +6322,7 @@
       <w:r>
         <w:t xml:space="preserve"> </w:t>
       </w:r>
-      <w:hyperlink r:id="rId161">
+      <w:hyperlink r:id="rId162">
         <w:r>
           <w:rPr>
             <w:rStyle w:val="Hyperlink"/>
@@ -6319,7 +6360,7 @@
       <w:r>
         <w:t xml:space="preserve"> </w:t>
       </w:r>
-      <w:hyperlink r:id="rId162">
+      <w:hyperlink r:id="rId163">
         <w:r>
           <w:rPr>
             <w:rStyle w:val="Hyperlink"/>
@@ -6357,7 +6398,7 @@
       <w:r>
         <w:t xml:space="preserve"> </w:t>
       </w:r>
-      <w:hyperlink r:id="rId163">
+      <w:hyperlink r:id="rId164">
         <w:r>
           <w:rPr>
             <w:rStyle w:val="Hyperlink"/>
@@ -6422,7 +6463,7 @@
       <w:r>
         <w:t xml:space="preserve"> </w:t>
       </w:r>
-      <w:hyperlink r:id="rId164">
+      <w:hyperlink r:id="rId165">
         <w:r>
           <w:rPr>
             <w:rStyle w:val="Hyperlink"/>
@@ -6460,7 +6501,7 @@
       <w:r>
         <w:t xml:space="preserve"> </w:t>
       </w:r>
-      <w:hyperlink r:id="rId165">
+      <w:hyperlink r:id="rId166">
         <w:r>
           <w:rPr>
             <w:rStyle w:val="Hyperlink"/>
@@ -6498,7 +6539,7 @@
       <w:r>
         <w:t xml:space="preserve"> </w:t>
       </w:r>
-      <w:hyperlink r:id="rId166">
+      <w:hyperlink r:id="rId167">
         <w:r>
           <w:rPr>
             <w:rStyle w:val="Hyperlink"/>
@@ -6521,7 +6562,7 @@
       <w:r>
         <w:t xml:space="preserve"> </w:t>
       </w:r>
-      <w:hyperlink r:id="rId167">
+      <w:hyperlink r:id="rId168">
         <w:r>
           <w:rPr>
             <w:rStyle w:val="Hyperlink"/>
@@ -6559,7 +6600,7 @@
       <w:r>
         <w:t xml:space="preserve"> </w:t>
       </w:r>
-      <w:hyperlink r:id="rId168">
+      <w:hyperlink r:id="rId169">
         <w:r>
           <w:rPr>
             <w:rStyle w:val="Hyperlink"/>
@@ -6597,7 +6638,7 @@
       <w:r>
         <w:t xml:space="preserve"> </w:t>
       </w:r>
-      <w:hyperlink r:id="rId169">
+      <w:hyperlink r:id="rId170">
         <w:r>
           <w:rPr>
             <w:rStyle w:val="Hyperlink"/>
@@ -6635,7 +6676,7 @@
       <w:r>
         <w:t xml:space="preserve"> </w:t>
       </w:r>
-      <w:hyperlink r:id="rId170">
+      <w:hyperlink r:id="rId171">
         <w:r>
           <w:rPr>
             <w:rStyle w:val="Hyperlink"/>
@@ -6673,7 +6714,7 @@
       <w:r>
         <w:t xml:space="preserve"> </w:t>
       </w:r>
-      <w:hyperlink r:id="rId171">
+      <w:hyperlink r:id="rId172">
         <w:r>
           <w:rPr>
             <w:rStyle w:val="Hyperlink"/>
@@ -6738,7 +6779,7 @@
       <w:r>
         <w:t xml:space="preserve"> </w:t>
       </w:r>
-      <w:hyperlink r:id="rId172">
+      <w:hyperlink r:id="rId173">
         <w:r>
           <w:rPr>
             <w:rStyle w:val="Hyperlink"/>
@@ -6761,7 +6802,7 @@
       <w:r>
         <w:t xml:space="preserve"> </w:t>
       </w:r>
-      <w:hyperlink r:id="rId173">
+      <w:hyperlink r:id="rId174">
         <w:r>
           <w:rPr>
             <w:rStyle w:val="Hyperlink"/>
@@ -6826,7 +6867,7 @@
       <w:r>
         <w:t xml:space="preserve"> </w:t>
       </w:r>
-      <w:hyperlink r:id="rId174">
+      <w:hyperlink r:id="rId175">
         <w:r>
           <w:rPr>
             <w:rStyle w:val="Hyperlink"/>
@@ -6864,7 +6905,7 @@
       <w:r>
         <w:t xml:space="preserve"> </w:t>
       </w:r>
-      <w:hyperlink r:id="rId175">
+      <w:hyperlink r:id="rId176">
         <w:r>
           <w:rPr>
             <w:rStyle w:val="Hyperlink"/>
@@ -6902,7 +6943,7 @@
       <w:r>
         <w:t xml:space="preserve"> </w:t>
       </w:r>
-      <w:hyperlink r:id="rId176">
+      <w:hyperlink r:id="rId177">
         <w:r>
           <w:rPr>
             <w:rStyle w:val="Hyperlink"/>
@@ -6940,7 +6981,7 @@
       <w:r>
         <w:t xml:space="preserve"> </w:t>
       </w:r>
-      <w:hyperlink r:id="rId177">
+      <w:hyperlink r:id="rId178">
         <w:r>
           <w:rPr>
             <w:rStyle w:val="Hyperlink"/>
@@ -6978,7 +7019,7 @@
       <w:r>
         <w:t xml:space="preserve"> </w:t>
       </w:r>
-      <w:hyperlink r:id="rId178">
+      <w:hyperlink r:id="rId179">
         <w:r>
           <w:rPr>
             <w:rStyle w:val="Hyperlink"/>
@@ -7001,7 +7042,7 @@
       <w:r>
         <w:t xml:space="preserve"> </w:t>
       </w:r>
-      <w:hyperlink r:id="rId179">
+      <w:hyperlink r:id="rId180">
         <w:r>
           <w:rPr>
             <w:rStyle w:val="Hyperlink"/>
@@ -7039,7 +7080,7 @@
       <w:r>
         <w:t xml:space="preserve"> </w:t>
       </w:r>
-      <w:hyperlink r:id="rId180">
+      <w:hyperlink r:id="rId181">
         <w:r>
           <w:rPr>
             <w:rStyle w:val="Hyperlink"/>
@@ -7089,7 +7130,7 @@
       <w:r>
         <w:t xml:space="preserve"> </w:t>
       </w:r>
-      <w:hyperlink r:id="rId181">
+      <w:hyperlink r:id="rId182">
         <w:r>
           <w:rPr>
             <w:rStyle w:val="Hyperlink"/>
@@ -7112,7 +7153,7 @@
       <w:r>
         <w:t xml:space="preserve"> </w:t>
       </w:r>
-      <w:hyperlink r:id="rId182">
+      <w:hyperlink r:id="rId183">
         <w:r>
           <w:rPr>
             <w:rStyle w:val="Hyperlink"/>
@@ -7153,7 +7194,7 @@
       <w:r>
         <w:t xml:space="preserve"> </w:t>
       </w:r>
-      <w:hyperlink r:id="rId183">
+      <w:hyperlink r:id="rId184">
         <w:r>
           <w:rPr>
             <w:rStyle w:val="Hyperlink"/>
@@ -7191,7 +7232,7 @@
       <w:r>
         <w:t xml:space="preserve"> </w:t>
       </w:r>
-      <w:hyperlink r:id="rId184">
+      <w:hyperlink r:id="rId185">
         <w:r>
           <w:rPr>
             <w:rStyle w:val="Hyperlink"/>
@@ -7256,7 +7297,7 @@
       <w:r>
         <w:t xml:space="preserve"> </w:t>
       </w:r>
-      <w:hyperlink r:id="rId185">
+      <w:hyperlink r:id="rId186">
         <w:r>
           <w:rPr>
             <w:rStyle w:val="Hyperlink"/>
@@ -7291,7 +7332,7 @@
       <w:r>
         <w:t xml:space="preserve"> </w:t>
       </w:r>
-      <w:hyperlink r:id="rId186">
+      <w:hyperlink r:id="rId187">
         <w:r>
           <w:rPr>
             <w:rStyle w:val="Hyperlink"/>
@@ -7326,7 +7367,7 @@
       <w:r>
         <w:t xml:space="preserve"> </w:t>
       </w:r>
-      <w:hyperlink r:id="rId187">
+      <w:hyperlink r:id="rId188">
         <w:r>
           <w:rPr>
             <w:rStyle w:val="Hyperlink"/>
@@ -7364,7 +7405,7 @@
       <w:r>
         <w:t xml:space="preserve"> </w:t>
       </w:r>
-      <w:hyperlink r:id="rId188">
+      <w:hyperlink r:id="rId189">
         <w:r>
           <w:rPr>
             <w:rStyle w:val="Hyperlink"/>
@@ -7402,7 +7443,7 @@
       <w:r>
         <w:t xml:space="preserve"> </w:t>
       </w:r>
-      <w:hyperlink r:id="rId189">
+      <w:hyperlink r:id="rId190">
         <w:r>
           <w:rPr>
             <w:rStyle w:val="Hyperlink"/>
@@ -7440,7 +7481,7 @@
       <w:r>
         <w:t xml:space="preserve"> </w:t>
       </w:r>
-      <w:hyperlink r:id="rId190">
+      <w:hyperlink r:id="rId191">
         <w:r>
           <w:rPr>
             <w:rStyle w:val="Hyperlink"/>
@@ -7481,7 +7522,7 @@
       <w:r>
         <w:t xml:space="preserve"> </w:t>
       </w:r>
-      <w:hyperlink r:id="rId191">
+      <w:hyperlink r:id="rId192">
         <w:r>
           <w:rPr>
             <w:rStyle w:val="Hyperlink"/>
@@ -7507,7 +7548,7 @@
       <w:r>
         <w:t xml:space="preserve"> </w:t>
       </w:r>
-      <w:hyperlink r:id="rId192">
+      <w:hyperlink r:id="rId193">
         <w:r>
           <w:rPr>
             <w:rStyle w:val="Hyperlink"/>
@@ -7545,7 +7586,7 @@
       <w:r>
         <w:t xml:space="preserve"> </w:t>
       </w:r>
-      <w:hyperlink r:id="rId193">
+      <w:hyperlink r:id="rId194">
         <w:r>
           <w:rPr>
             <w:rStyle w:val="Hyperlink"/>
@@ -7619,7 +7660,7 @@
       <w:r>
         <w:t xml:space="preserve"> </w:t>
       </w:r>
-      <w:hyperlink r:id="rId194">
+      <w:hyperlink r:id="rId195">
         <w:r>
           <w:rPr>
             <w:rStyle w:val="Hyperlink"/>
@@ -7657,7 +7698,7 @@
       <w:r>
         <w:t xml:space="preserve"> </w:t>
       </w:r>
-      <w:hyperlink r:id="rId195">
+      <w:hyperlink r:id="rId196">
         <w:r>
           <w:rPr>
             <w:rStyle w:val="Hyperlink"/>
@@ -7695,7 +7736,7 @@
       <w:r>
         <w:t xml:space="preserve"> </w:t>
       </w:r>
-      <w:hyperlink r:id="rId196">
+      <w:hyperlink r:id="rId197">
         <w:r>
           <w:rPr>
             <w:rStyle w:val="Hyperlink"/>
@@ -7733,7 +7774,7 @@
       <w:r>
         <w:t xml:space="preserve"> </w:t>
       </w:r>
-      <w:hyperlink r:id="rId197">
+      <w:hyperlink r:id="rId198">
         <w:r>
           <w:rPr>
             <w:rStyle w:val="Hyperlink"/>
@@ -7756,7 +7797,7 @@
       <w:r>
         <w:t xml:space="preserve"> </w:t>
       </w:r>
-      <w:hyperlink r:id="rId198">
+      <w:hyperlink r:id="rId199">
         <w:r>
           <w:rPr>
             <w:rStyle w:val="Hyperlink"/>
@@ -7794,7 +7835,7 @@
       <w:r>
         <w:t xml:space="preserve"> </w:t>
       </w:r>
-      <w:hyperlink r:id="rId199">
+      <w:hyperlink r:id="rId200">
         <w:r>
           <w:rPr>
             <w:rStyle w:val="Hyperlink"/>
@@ -7817,7 +7858,7 @@
       <w:r>
         <w:t xml:space="preserve"> </w:t>
       </w:r>
-      <w:hyperlink r:id="rId200">
+      <w:hyperlink r:id="rId201">
         <w:r>
           <w:rPr>
             <w:rStyle w:val="Hyperlink"/>
@@ -7855,7 +7896,7 @@
       <w:r>
         <w:t xml:space="preserve"> </w:t>
       </w:r>
-      <w:hyperlink r:id="rId201">
+      <w:hyperlink r:id="rId202">
         <w:r>
           <w:rPr>
             <w:rStyle w:val="Hyperlink"/>
@@ -7893,7 +7934,7 @@
       <w:r>
         <w:t xml:space="preserve"> </w:t>
       </w:r>
-      <w:hyperlink r:id="rId202">
+      <w:hyperlink r:id="rId203">
         <w:r>
           <w:rPr>
             <w:rStyle w:val="Hyperlink"/>
@@ -7931,7 +7972,7 @@
       <w:r>
         <w:t xml:space="preserve"> </w:t>
       </w:r>
-      <w:hyperlink r:id="rId203">
+      <w:hyperlink r:id="rId204">
         <w:r>
           <w:rPr>
             <w:rStyle w:val="Hyperlink"/>
@@ -7969,7 +8010,7 @@
       <w:r>
         <w:t xml:space="preserve"> </w:t>
       </w:r>
-      <w:hyperlink r:id="rId204">
+      <w:hyperlink r:id="rId205">
         <w:r>
           <w:rPr>
             <w:rStyle w:val="Hyperlink"/>
@@ -7992,7 +8033,7 @@
       <w:r>
         <w:t xml:space="preserve"> </w:t>
       </w:r>
-      <w:hyperlink r:id="rId205">
+      <w:hyperlink r:id="rId206">
         <w:r>
           <w:rPr>
             <w:rStyle w:val="Hyperlink"/>
@@ -8015,7 +8056,7 @@
       <w:r>
         <w:t xml:space="preserve"> </w:t>
       </w:r>
-      <w:hyperlink r:id="rId206">
+      <w:hyperlink r:id="rId207">
         <w:r>
           <w:rPr>
             <w:rStyle w:val="Hyperlink"/>
@@ -8053,7 +8094,7 @@
       <w:r>
         <w:t xml:space="preserve"> </w:t>
       </w:r>
-      <w:hyperlink r:id="rId207">
+      <w:hyperlink r:id="rId208">
         <w:r>
           <w:rPr>
             <w:rStyle w:val="Hyperlink"/>
@@ -8091,7 +8132,7 @@
       <w:r>
         <w:t xml:space="preserve"> </w:t>
       </w:r>
-      <w:hyperlink r:id="rId208">
+      <w:hyperlink r:id="rId209">
         <w:r>
           <w:rPr>
             <w:rStyle w:val="Hyperlink"/>
@@ -8129,7 +8170,7 @@
       <w:r>
         <w:t xml:space="preserve"> </w:t>
       </w:r>
-      <w:hyperlink r:id="rId209">
+      <w:hyperlink r:id="rId210">
         <w:r>
           <w:rPr>
             <w:rStyle w:val="Hyperlink"/>
@@ -8167,7 +8208,7 @@
       <w:r>
         <w:t xml:space="preserve"> </w:t>
       </w:r>
-      <w:hyperlink r:id="rId210">
+      <w:hyperlink r:id="rId211">
         <w:r>
           <w:rPr>
             <w:rStyle w:val="Hyperlink"/>
@@ -8205,7 +8246,7 @@
       <w:r>
         <w:t xml:space="preserve"> </w:t>
       </w:r>
-      <w:hyperlink r:id="rId211">
+      <w:hyperlink r:id="rId212">
         <w:r>
           <w:rPr>
             <w:rStyle w:val="Hyperlink"/>
@@ -8246,7 +8287,7 @@
       <w:r>
         <w:t xml:space="preserve"> </w:t>
       </w:r>
-      <w:hyperlink r:id="rId212">
+      <w:hyperlink r:id="rId213">
         <w:r>
           <w:rPr>
             <w:rStyle w:val="Hyperlink"/>
@@ -8284,7 +8325,7 @@
       <w:r>
         <w:t xml:space="preserve"> </w:t>
       </w:r>
-      <w:hyperlink r:id="rId213">
+      <w:hyperlink r:id="rId214">
         <w:r>
           <w:rPr>
             <w:rStyle w:val="Hyperlink"/>
@@ -8349,7 +8390,7 @@
       <w:r>
         <w:t xml:space="preserve"> </w:t>
       </w:r>
-      <w:hyperlink r:id="rId214">
+      <w:hyperlink r:id="rId215">
         <w:r>
           <w:rPr>
             <w:rStyle w:val="Hyperlink"/>
@@ -8387,7 +8428,7 @@
       <w:r>
         <w:t xml:space="preserve"> </w:t>
       </w:r>
-      <w:hyperlink r:id="rId215">
+      <w:hyperlink r:id="rId216">
         <w:r>
           <w:rPr>
             <w:rStyle w:val="Hyperlink"/>
@@ -8425,7 +8466,7 @@
       <w:r>
         <w:t xml:space="preserve"> </w:t>
       </w:r>
-      <w:hyperlink r:id="rId216">
+      <w:hyperlink r:id="rId217">
         <w:r>
           <w:rPr>
             <w:rStyle w:val="Hyperlink"/>
@@ -8463,7 +8504,7 @@
       <w:r>
         <w:t xml:space="preserve"> </w:t>
       </w:r>
-      <w:hyperlink r:id="rId217">
+      <w:hyperlink r:id="rId218">
         <w:r>
           <w:rPr>
             <w:rStyle w:val="Hyperlink"/>
@@ -8501,7 +8542,7 @@
       <w:r>
         <w:t xml:space="preserve"> </w:t>
       </w:r>
-      <w:hyperlink r:id="rId218">
+      <w:hyperlink r:id="rId219">
         <w:r>
           <w:rPr>
             <w:rStyle w:val="Hyperlink"/>
@@ -8542,7 +8583,7 @@
       <w:r>
         <w:t xml:space="preserve"> </w:t>
       </w:r>
-      <w:hyperlink r:id="rId219">
+      <w:hyperlink r:id="rId220">
         <w:r>
           <w:rPr>
             <w:rStyle w:val="Hyperlink"/>
@@ -8607,7 +8648,7 @@
       <w:r>
         <w:t xml:space="preserve"> </w:t>
       </w:r>
-      <w:hyperlink r:id="rId220">
+      <w:hyperlink r:id="rId221">
         <w:r>
           <w:rPr>
             <w:rStyle w:val="Hyperlink"/>
@@ -8645,7 +8686,7 @@
       <w:r>
         <w:t xml:space="preserve"> </w:t>
       </w:r>
-      <w:hyperlink r:id="rId221">
+      <w:hyperlink r:id="rId222">
         <w:r>
           <w:rPr>
             <w:rStyle w:val="Hyperlink"/>
@@ -8683,7 +8724,7 @@
       <w:r>
         <w:t xml:space="preserve"> </w:t>
       </w:r>
-      <w:hyperlink r:id="rId222">
+      <w:hyperlink r:id="rId223">
         <w:r>
           <w:rPr>
             <w:rStyle w:val="Hyperlink"/>
@@ -8721,7 +8762,7 @@
       <w:r>
         <w:t xml:space="preserve"> </w:t>
       </w:r>
-      <w:hyperlink r:id="rId223"/>
+      <w:hyperlink r:id="rId224"/>
     </w:p>
     <w:p>
       <w:pPr>
@@ -8737,17 +8778,17 @@
       <w:r>
         <w:t xml:space="preserve"> </w:t>
       </w:r>
-      <w:hyperlink r:id="rId224"/>
+      <w:hyperlink r:id="rId225"/>
     </w:p>
     <w:p>
       <w:pPr>
         <w:pStyle w:val="Heading3"/>
       </w:pPr>
-      <w:bookmarkStart w:id="225" w:name="Xe1923b600107ba563357b6fc8642ed23a48721a"/>
+      <w:bookmarkStart w:id="226" w:name="Xe1923b600107ba563357b6fc8642ed23a48721a"/>
       <w:r>
         <w:t xml:space="preserve">Exhibitions and public outreach workshops</w:t>
       </w:r>
-      <w:bookmarkEnd w:id="225"/>
+      <w:bookmarkEnd w:id="226"/>
     </w:p>
     <w:p>
       <w:pPr>
@@ -8763,7 +8804,7 @@
       <w:r>
         <w:t xml:space="preserve"> </w:t>
       </w:r>
-      <w:hyperlink r:id="rId226">
+      <w:hyperlink r:id="rId227">
         <w:r>
           <w:rPr>
             <w:rStyle w:val="Hyperlink"/>
@@ -8789,7 +8830,7 @@
       <w:r>
         <w:t xml:space="preserve"> </w:t>
       </w:r>
-      <w:hyperlink r:id="rId227">
+      <w:hyperlink r:id="rId228">
         <w:r>
           <w:rPr>
             <w:rStyle w:val="Hyperlink"/>
@@ -8805,11 +8846,11 @@
       <w:pPr>
         <w:pStyle w:val="Heading3"/>
       </w:pPr>
-      <w:bookmarkStart w:id="228" w:name="invited-speaker"/>
+      <w:bookmarkStart w:id="229" w:name="invited-speaker"/>
       <w:r>
         <w:t xml:space="preserve">Invited speaker</w:t>
       </w:r>
-      <w:bookmarkEnd w:id="228"/>
+      <w:bookmarkEnd w:id="229"/>
     </w:p>
     <w:p>
       <w:pPr>
@@ -8855,7 +8896,7 @@
       <w:r>
         <w:t xml:space="preserve">“</w:t>
       </w:r>
-      <w:hyperlink r:id="rId229">
+      <w:hyperlink r:id="rId230">
         <w:r>
           <w:rPr>
             <w:rStyle w:val="Hyperlink"/>
@@ -8887,7 +8928,7 @@
       <w:r>
         <w:t xml:space="preserve">“</w:t>
       </w:r>
-      <w:hyperlink r:id="rId230">
+      <w:hyperlink r:id="rId231">
         <w:r>
           <w:rPr>
             <w:rStyle w:val="Hyperlink"/>
@@ -8943,7 +8984,7 @@
       <w:r>
         <w:t xml:space="preserve"> </w:t>
       </w:r>
-      <w:hyperlink r:id="rId231">
+      <w:hyperlink r:id="rId232">
         <w:r>
           <w:rPr>
             <w:rStyle w:val="Hyperlink"/>
@@ -9008,7 +9049,7 @@
       <w:r>
         <w:t xml:space="preserve"> </w:t>
       </w:r>
-      <w:hyperlink r:id="rId232">
+      <w:hyperlink r:id="rId233">
         <w:r>
           <w:rPr>
             <w:rStyle w:val="Hyperlink"/>
@@ -9034,7 +9075,7 @@
       <w:r>
         <w:t xml:space="preserve"> </w:t>
       </w:r>
-      <w:hyperlink r:id="rId233">
+      <w:hyperlink r:id="rId234">
         <w:r>
           <w:rPr>
             <w:rStyle w:val="Hyperlink"/>
@@ -9060,7 +9101,7 @@
       <w:r>
         <w:t xml:space="preserve"> </w:t>
       </w:r>
-      <w:hyperlink r:id="rId234">
+      <w:hyperlink r:id="rId235">
         <w:r>
           <w:rPr>
             <w:rStyle w:val="Hyperlink"/>
@@ -9128,7 +9169,7 @@
       <w:r>
         <w:t xml:space="preserve"> </w:t>
       </w:r>
-      <w:hyperlink r:id="rId235">
+      <w:hyperlink r:id="rId236">
         <w:r>
           <w:rPr>
             <w:rStyle w:val="Hyperlink"/>
@@ -9169,7 +9210,7 @@
       <w:r>
         <w:t xml:space="preserve"> </w:t>
       </w:r>
-      <w:hyperlink r:id="rId236">
+      <w:hyperlink r:id="rId237">
         <w:r>
           <w:rPr>
             <w:rStyle w:val="Hyperlink"/>
@@ -9183,7 +9224,7 @@
       <w:r>
         <w:t xml:space="preserve"> </w:t>
       </w:r>
-      <w:hyperlink r:id="rId237">
+      <w:hyperlink r:id="rId238">
         <w:r>
           <w:rPr>
             <w:rStyle w:val="Hyperlink"/>
@@ -9236,7 +9277,7 @@
       <w:r>
         <w:t xml:space="preserve"> </w:t>
       </w:r>
-      <w:hyperlink r:id="rId238">
+      <w:hyperlink r:id="rId239">
         <w:r>
           <w:rPr>
             <w:rStyle w:val="Hyperlink"/>
@@ -9301,7 +9342,7 @@
       <w:r>
         <w:t xml:space="preserve"> </w:t>
       </w:r>
-      <w:hyperlink r:id="rId239">
+      <w:hyperlink r:id="rId240">
         <w:r>
           <w:rPr>
             <w:rStyle w:val="Hyperlink"/>
@@ -9327,7 +9368,7 @@
       <w:r>
         <w:t xml:space="preserve"> </w:t>
       </w:r>
-      <w:hyperlink r:id="rId240">
+      <w:hyperlink r:id="rId241">
         <w:r>
           <w:rPr>
             <w:rStyle w:val="Hyperlink"/>
@@ -9353,7 +9394,7 @@
       <w:r>
         <w:t xml:space="preserve"> </w:t>
       </w:r>
-      <w:hyperlink r:id="rId241">
+      <w:hyperlink r:id="rId242">
         <w:r>
           <w:rPr>
             <w:rStyle w:val="Hyperlink"/>
@@ -9391,7 +9432,7 @@
       <w:r>
         <w:t xml:space="preserve"> </w:t>
       </w:r>
-      <w:hyperlink r:id="rId242">
+      <w:hyperlink r:id="rId243">
         <w:r>
           <w:rPr>
             <w:rStyle w:val="Hyperlink"/>
@@ -9429,7 +9470,7 @@
       <w:r>
         <w:t xml:space="preserve"> </w:t>
       </w:r>
-      <w:hyperlink r:id="rId243">
+      <w:hyperlink r:id="rId244">
         <w:r>
           <w:rPr>
             <w:rStyle w:val="Hyperlink"/>
@@ -9467,7 +9508,7 @@
       <w:r>
         <w:t xml:space="preserve"> </w:t>
       </w:r>
-      <w:hyperlink r:id="rId244">
+      <w:hyperlink r:id="rId245">
         <w:r>
           <w:rPr>
             <w:rStyle w:val="Hyperlink"/>
@@ -9505,7 +9546,7 @@
       <w:r>
         <w:t xml:space="preserve"> </w:t>
       </w:r>
-      <w:hyperlink r:id="rId245">
+      <w:hyperlink r:id="rId246">
         <w:r>
           <w:rPr>
             <w:rStyle w:val="Hyperlink"/>
@@ -9543,7 +9584,7 @@
       <w:r>
         <w:t xml:space="preserve"> </w:t>
       </w:r>
-      <w:hyperlink r:id="rId246">
+      <w:hyperlink r:id="rId247">
         <w:r>
           <w:rPr>
             <w:rStyle w:val="Hyperlink"/>
@@ -9581,7 +9622,7 @@
       <w:r>
         <w:t xml:space="preserve"> </w:t>
       </w:r>
-      <w:hyperlink r:id="rId247">
+      <w:hyperlink r:id="rId248">
         <w:r>
           <w:rPr>
             <w:rStyle w:val="Hyperlink"/>
@@ -9619,7 +9660,7 @@
       <w:r>
         <w:t xml:space="preserve"> </w:t>
       </w:r>
-      <w:hyperlink r:id="rId248">
+      <w:hyperlink r:id="rId249">
         <w:r>
           <w:rPr>
             <w:rStyle w:val="Hyperlink"/>
@@ -9645,7 +9686,7 @@
       <w:r>
         <w:t xml:space="preserve"> </w:t>
       </w:r>
-      <w:hyperlink r:id="rId249">
+      <w:hyperlink r:id="rId250">
         <w:r>
           <w:rPr>
             <w:rStyle w:val="Hyperlink"/>
@@ -9683,7 +9724,7 @@
       <w:r>
         <w:t xml:space="preserve"> </w:t>
       </w:r>
-      <w:hyperlink r:id="rId250">
+      <w:hyperlink r:id="rId251">
         <w:r>
           <w:rPr>
             <w:rStyle w:val="Hyperlink"/>
@@ -9721,7 +9762,7 @@
       <w:r>
         <w:t xml:space="preserve"> </w:t>
       </w:r>
-      <w:hyperlink r:id="rId251">
+      <w:hyperlink r:id="rId252">
         <w:r>
           <w:rPr>
             <w:rStyle w:val="Hyperlink"/>
@@ -9759,7 +9800,7 @@
       <w:r>
         <w:t xml:space="preserve"> </w:t>
       </w:r>
-      <w:hyperlink r:id="rId252">
+      <w:hyperlink r:id="rId253">
         <w:r>
           <w:rPr>
             <w:rStyle w:val="Hyperlink"/>
@@ -9785,7 +9826,7 @@
       <w:r>
         <w:t xml:space="preserve"> </w:t>
       </w:r>
-      <w:hyperlink r:id="rId253">
+      <w:hyperlink r:id="rId254">
         <w:r>
           <w:rPr>
             <w:rStyle w:val="Hyperlink"/>
@@ -9811,7 +9852,7 @@
       <w:r>
         <w:t xml:space="preserve"> </w:t>
       </w:r>
-      <w:hyperlink r:id="rId254">
+      <w:hyperlink r:id="rId255">
         <w:r>
           <w:rPr>
             <w:rStyle w:val="Hyperlink"/>
@@ -9849,7 +9890,7 @@
       <w:r>
         <w:t xml:space="preserve"> </w:t>
       </w:r>
-      <w:hyperlink r:id="rId255">
+      <w:hyperlink r:id="rId256">
         <w:r>
           <w:rPr>
             <w:rStyle w:val="Hyperlink"/>
@@ -9887,7 +9928,7 @@
       <w:r>
         <w:t xml:space="preserve"> </w:t>
       </w:r>
-      <w:hyperlink r:id="rId256">
+      <w:hyperlink r:id="rId257">
         <w:r>
           <w:rPr>
             <w:rStyle w:val="Hyperlink"/>
@@ -9925,7 +9966,7 @@
       <w:r>
         <w:t xml:space="preserve"> </w:t>
       </w:r>
-      <w:hyperlink r:id="rId257">
+      <w:hyperlink r:id="rId258">
         <w:r>
           <w:rPr>
             <w:rStyle w:val="Hyperlink"/>
@@ -9963,7 +10004,7 @@
       <w:r>
         <w:t xml:space="preserve"> </w:t>
       </w:r>
-      <w:hyperlink r:id="rId258">
+      <w:hyperlink r:id="rId259">
         <w:r>
           <w:rPr>
             <w:rStyle w:val="Hyperlink"/>
@@ -10028,7 +10069,7 @@
       <w:r>
         <w:t xml:space="preserve"> </w:t>
       </w:r>
-      <w:hyperlink r:id="rId259">
+      <w:hyperlink r:id="rId260">
         <w:r>
           <w:rPr>
             <w:rStyle w:val="Hyperlink"/>
@@ -10066,7 +10107,7 @@
       <w:r>
         <w:t xml:space="preserve"> </w:t>
       </w:r>
-      <w:hyperlink r:id="rId260">
+      <w:hyperlink r:id="rId261">
         <w:r>
           <w:rPr>
             <w:rStyle w:val="Hyperlink"/>
@@ -10131,7 +10172,7 @@
       <w:r>
         <w:t xml:space="preserve"> </w:t>
       </w:r>
-      <w:hyperlink r:id="rId261">
+      <w:hyperlink r:id="rId262">
         <w:r>
           <w:rPr>
             <w:rStyle w:val="Hyperlink"/>
@@ -10169,7 +10210,7 @@
       <w:r>
         <w:t xml:space="preserve"> </w:t>
       </w:r>
-      <w:hyperlink r:id="rId262">
+      <w:hyperlink r:id="rId263">
         <w:r>
           <w:rPr>
             <w:rStyle w:val="Hyperlink"/>
@@ -10207,7 +10248,7 @@
       <w:r>
         <w:t xml:space="preserve"> </w:t>
       </w:r>
-      <w:hyperlink r:id="rId263">
+      <w:hyperlink r:id="rId264">
         <w:r>
           <w:rPr>
             <w:rStyle w:val="Hyperlink"/>
@@ -10272,7 +10313,7 @@
       <w:r>
         <w:t xml:space="preserve"> </w:t>
       </w:r>
-      <w:hyperlink r:id="rId264">
+      <w:hyperlink r:id="rId265">
         <w:r>
           <w:rPr>
             <w:rStyle w:val="Hyperlink"/>
@@ -10310,7 +10351,7 @@
       <w:r>
         <w:t xml:space="preserve"> </w:t>
       </w:r>
-      <w:hyperlink r:id="rId265">
+      <w:hyperlink r:id="rId266">
         <w:r>
           <w:rPr>
             <w:rStyle w:val="Hyperlink"/>
@@ -10338,11 +10379,11 @@
       <w:pPr>
         <w:pStyle w:val="Heading2"/>
       </w:pPr>
-      <w:bookmarkStart w:id="266" w:name="X879828c1b833780b1a46b3fe17464e418c4db9d"/>
+      <w:bookmarkStart w:id="267" w:name="X879828c1b833780b1a46b3fe17464e418c4db9d"/>
       <w:r>
         <w:t xml:space="preserve">Formal education, Teaching in higher education (Högskolepedagogik)</w:t>
       </w:r>
-      <w:bookmarkEnd w:id="266"/>
+      <w:bookmarkEnd w:id="267"/>
     </w:p>
     <w:p>
       <w:pPr>
@@ -10440,7 +10481,7 @@
           <w:ilvl w:val="0"/>
         </w:numPr>
       </w:pPr>
-      <w:hyperlink r:id="rId267">
+      <w:hyperlink r:id="rId268">
         <w:r>
           <w:rPr>
             <w:rStyle w:val="Hyperlink"/>
@@ -10453,31 +10494,31 @@
       <w:pPr>
         <w:pStyle w:val="Heading2"/>
       </w:pPr>
-      <w:bookmarkStart w:id="268" w:name="X30f012082cf4c04b9328fde89eccda4e33ebf19"/>
+      <w:bookmarkStart w:id="269" w:name="X30f012082cf4c04b9328fde89eccda4e33ebf19"/>
       <w:r>
         <w:t xml:space="preserve">Courses &amp; Thesis supervision/examination, graduate level</w:t>
       </w:r>
-      <w:bookmarkEnd w:id="268"/>
+      <w:bookmarkEnd w:id="269"/>
     </w:p>
     <w:p>
       <w:pPr>
         <w:pStyle w:val="Heading3"/>
       </w:pPr>
-      <w:bookmarkStart w:id="269" w:name="theory-of-science-courses"/>
+      <w:bookmarkStart w:id="270" w:name="theory-of-science-courses"/>
       <w:r>
         <w:t xml:space="preserve">Theory of Science: Courses</w:t>
       </w:r>
-      <w:bookmarkEnd w:id="269"/>
+      <w:bookmarkEnd w:id="270"/>
     </w:p>
     <w:p>
       <w:pPr>
         <w:pStyle w:val="Heading4"/>
       </w:pPr>
-      <w:bookmarkStart w:id="270" w:name="course-administrator-and-teacher"/>
+      <w:bookmarkStart w:id="271" w:name="course-administrator-and-teacher"/>
       <w:r>
         <w:t xml:space="preserve">Course administrator and teacher</w:t>
       </w:r>
-      <w:bookmarkEnd w:id="270"/>
+      <w:bookmarkEnd w:id="271"/>
     </w:p>
     <w:p>
       <w:pPr>
@@ -10488,6 +10529,33 @@
         </w:numPr>
       </w:pPr>
       <w:r>
+        <w:t xml:space="preserve">2019 VT1500</w:t>
+      </w:r>
+      <w:r>
+        <w:t xml:space="preserve"> </w:t>
+      </w:r>
+      <w:r>
+        <w:t xml:space="preserve">“</w:t>
+      </w:r>
+      <w:r>
+        <w:t xml:space="preserve">Medborgarforskning: teori och praktik</w:t>
+      </w:r>
+      <w:r>
+        <w:t xml:space="preserve">”</w:t>
+      </w:r>
+      <w:r>
+        <w:t xml:space="preserve">, University of Gothenburg.</w:t>
+      </w:r>
+    </w:p>
+    <w:p>
+      <w:pPr>
+        <w:pStyle w:val="Compact"/>
+        <w:numPr>
+          <w:numId w:val="1036"/>
+          <w:ilvl w:val="0"/>
+        </w:numPr>
+      </w:pPr>
+      <w:r>
         <w:t xml:space="preserve">2017 (Course administrator together with Mats Dahlström) Digital Research Methods, distance course 15 credits BMBD116h, University of Borås.</w:t>
       </w:r>
     </w:p>
@@ -10505,7 +10573,7 @@
       <w:r>
         <w:t xml:space="preserve"> </w:t>
       </w:r>
-      <w:hyperlink r:id="rId271">
+      <w:hyperlink r:id="rId272">
         <w:r>
           <w:rPr>
             <w:rStyle w:val="Hyperlink"/>
@@ -10543,7 +10611,7 @@
       <w:r>
         <w:t xml:space="preserve"> </w:t>
       </w:r>
-      <w:hyperlink r:id="rId272">
+      <w:hyperlink r:id="rId273">
         <w:r>
           <w:rPr>
             <w:rStyle w:val="Hyperlink"/>
@@ -10569,7 +10637,7 @@
       <w:r>
         <w:t xml:space="preserve"> </w:t>
       </w:r>
-      <w:hyperlink r:id="rId273">
+      <w:hyperlink r:id="rId274">
         <w:r>
           <w:rPr>
             <w:rStyle w:val="Hyperlink"/>
@@ -10607,7 +10675,7 @@
       <w:r>
         <w:t xml:space="preserve"> </w:t>
       </w:r>
-      <w:hyperlink r:id="rId274">
+      <w:hyperlink r:id="rId275">
         <w:r>
           <w:rPr>
             <w:rStyle w:val="Hyperlink"/>
@@ -10635,21 +10703,21 @@
       <w:pPr>
         <w:pStyle w:val="Heading3"/>
       </w:pPr>
-      <w:bookmarkStart w:id="275" w:name="Xc01fa2438e7aa57629c287a748e590670b4dde6"/>
+      <w:bookmarkStart w:id="276" w:name="Xc01fa2438e7aa57629c287a748e590670b4dde6"/>
       <w:r>
         <w:t xml:space="preserve">Media &amp; Communication Studies, Strategic Communication: Courses</w:t>
       </w:r>
-      <w:bookmarkEnd w:id="275"/>
+      <w:bookmarkEnd w:id="276"/>
     </w:p>
     <w:p>
       <w:pPr>
         <w:pStyle w:val="Heading4"/>
       </w:pPr>
-      <w:bookmarkStart w:id="276" w:name="course-administrator-and-teacher-1"/>
+      <w:bookmarkStart w:id="277" w:name="course-administrator-and-teacher-1"/>
       <w:r>
         <w:t xml:space="preserve">Course administrator and teacher</w:t>
       </w:r>
-      <w:bookmarkEnd w:id="276"/>
+      <w:bookmarkEnd w:id="277"/>
     </w:p>
     <w:p>
       <w:pPr>
@@ -10773,7 +10841,7 @@
       <w:r>
         <w:t xml:space="preserve"> </w:t>
       </w:r>
-      <w:hyperlink r:id="rId277">
+      <w:hyperlink r:id="rId278">
         <w:r>
           <w:rPr>
             <w:rStyle w:val="Hyperlink"/>
@@ -10855,11 +10923,11 @@
       <w:pPr>
         <w:pStyle w:val="Heading3"/>
       </w:pPr>
-      <w:bookmarkStart w:id="278" w:name="X47b24db7f8b556988de65d5441856357cd4286a"/>
+      <w:bookmarkStart w:id="279" w:name="X47b24db7f8b556988de65d5441856357cd4286a"/>
       <w:r>
         <w:t xml:space="preserve">Master’s Programme for communication officers in the public sector: Thesis supervision, Master (Magister) level}</w:t>
       </w:r>
-      <w:bookmarkEnd w:id="278"/>
+      <w:bookmarkEnd w:id="279"/>
     </w:p>
     <w:p>
       <w:pPr>
@@ -10883,7 +10951,7 @@
       <w:r>
         <w:t xml:space="preserve"> </w:t>
       </w:r>
-      <w:hyperlink r:id="rId279">
+      <w:hyperlink r:id="rId280">
         <w:r>
           <w:rPr>
             <w:rStyle w:val="Hyperlink"/>
@@ -10933,7 +11001,7 @@
       <w:r>
         <w:t xml:space="preserve"> </w:t>
       </w:r>
-      <w:hyperlink r:id="rId280">
+      <w:hyperlink r:id="rId281">
         <w:r>
           <w:rPr>
             <w:rStyle w:val="Hyperlink"/>
@@ -10971,7 +11039,7 @@
       <w:r>
         <w:t xml:space="preserve"> </w:t>
       </w:r>
-      <w:hyperlink r:id="rId281">
+      <w:hyperlink r:id="rId282">
         <w:r>
           <w:rPr>
             <w:rStyle w:val="Hyperlink"/>
@@ -11009,7 +11077,7 @@
       <w:r>
         <w:t xml:space="preserve"> </w:t>
       </w:r>
-      <w:hyperlink r:id="rId282">
+      <w:hyperlink r:id="rId283">
         <w:r>
           <w:rPr>
             <w:rStyle w:val="Hyperlink"/>
@@ -11074,7 +11142,7 @@
       <w:r>
         <w:t xml:space="preserve"> </w:t>
       </w:r>
-      <w:hyperlink r:id="rId283">
+      <w:hyperlink r:id="rId284">
         <w:r>
           <w:rPr>
             <w:rStyle w:val="Hyperlink"/>
@@ -11465,11 +11533,11 @@
       <w:pPr>
         <w:pStyle w:val="Heading3"/>
       </w:pPr>
-      <w:bookmarkStart w:id="284" w:name="X6d1b879606d60f9afc14697f734ec4559b420bf"/>
+      <w:bookmarkStart w:id="285" w:name="X6d1b879606d60f9afc14697f734ec4559b420bf"/>
       <w:r>
         <w:t xml:space="preserve">Media and communication studies: Thesis supervision, bachelor level</w:t>
       </w:r>
-      <w:bookmarkEnd w:id="284"/>
+      <w:bookmarkEnd w:id="285"/>
     </w:p>
     <w:p>
       <w:pPr>
@@ -11485,7 +11553,7 @@
       <w:r>
         <w:t xml:space="preserve"> </w:t>
       </w:r>
-      <w:hyperlink r:id="rId285">
+      <w:hyperlink r:id="rId286">
         <w:r>
           <w:rPr>
             <w:rStyle w:val="Hyperlink"/>
@@ -11523,7 +11591,7 @@
       <w:r>
         <w:t xml:space="preserve"> </w:t>
       </w:r>
-      <w:hyperlink r:id="rId285">
+      <w:hyperlink r:id="rId286">
         <w:r>
           <w:rPr>
             <w:rStyle w:val="Hyperlink"/>
@@ -11561,7 +11629,7 @@
       <w:r>
         <w:t xml:space="preserve"> </w:t>
       </w:r>
-      <w:hyperlink r:id="rId286">
+      <w:hyperlink r:id="rId287">
         <w:r>
           <w:rPr>
             <w:rStyle w:val="Hyperlink"/>
@@ -11605,7 +11673,7 @@
       <w:r>
         <w:t xml:space="preserve"> </w:t>
       </w:r>
-      <w:hyperlink r:id="rId287">
+      <w:hyperlink r:id="rId288">
         <w:r>
           <w:rPr>
             <w:rStyle w:val="Hyperlink"/>
@@ -11768,11 +11836,11 @@
       <w:pPr>
         <w:pStyle w:val="Heading3"/>
       </w:pPr>
-      <w:bookmarkStart w:id="288" w:name="Xbba77e690d011d75e20cdc6a1c2112fe971fbe3"/>
+      <w:bookmarkStart w:id="289" w:name="Xbba77e690d011d75e20cdc6a1c2112fe971fbe3"/>
       <w:r>
         <w:t xml:space="preserve">Master’s Programme for communication officers in the public sector: Thesis examination, master’s Degree (Magister).</w:t>
       </w:r>
-      <w:bookmarkEnd w:id="288"/>
+      <w:bookmarkEnd w:id="289"/>
     </w:p>
     <w:p>
       <w:pPr>
@@ -11869,7 +11937,7 @@
       <w:r>
         <w:t xml:space="preserve"> </w:t>
       </w:r>
-      <w:hyperlink r:id="rId289">
+      <w:hyperlink r:id="rId290">
         <w:r>
           <w:rPr>
             <w:rStyle w:val="Hyperlink"/>
@@ -11955,7 +12023,7 @@
       <w:r>
         <w:t xml:space="preserve"> </w:t>
       </w:r>
-      <w:hyperlink r:id="rId290">
+      <w:hyperlink r:id="rId291">
         <w:r>
           <w:rPr>
             <w:rStyle w:val="Hyperlink"/>
@@ -11995,11 +12063,11 @@
       <w:pPr>
         <w:pStyle w:val="Heading3"/>
       </w:pPr>
-      <w:bookmarkStart w:id="291" w:name="X191012d7093d0c045007eb89e6e1822e9cc3a5b"/>
+      <w:bookmarkStart w:id="292" w:name="X191012d7093d0c045007eb89e6e1822e9cc3a5b"/>
       <w:r>
         <w:t xml:space="preserve">Information architecture studies: Thesis examination, bachelor’s Degree</w:t>
       </w:r>
-      <w:bookmarkEnd w:id="291"/>
+      <w:bookmarkEnd w:id="292"/>
     </w:p>
     <w:p>
       <w:pPr>
@@ -12059,11 +12127,11 @@
       <w:pPr>
         <w:pStyle w:val="Heading3"/>
       </w:pPr>
-      <w:bookmarkStart w:id="292" w:name="X1cbc07efb0700557a9c9c2b0dfc57997eea609b"/>
+      <w:bookmarkStart w:id="293" w:name="X1cbc07efb0700557a9c9c2b0dfc57997eea609b"/>
       <w:r>
         <w:t xml:space="preserve">Strategic information and communication: Thesis supervision, master’s Degree</w:t>
       </w:r>
-      <w:bookmarkEnd w:id="292"/>
+      <w:bookmarkEnd w:id="293"/>
     </w:p>
     <w:p>
       <w:pPr>
@@ -12150,11 +12218,11 @@
       <w:pPr>
         <w:pStyle w:val="Heading3"/>
       </w:pPr>
-      <w:bookmarkStart w:id="293" w:name="Xca9b9689d9cd06bae59874813857e1920874319"/>
+      <w:bookmarkStart w:id="294" w:name="Xca9b9689d9cd06bae59874813857e1920874319"/>
       <w:r>
         <w:t xml:space="preserve">Strategic information and communication: Thesis examination, master’s Degree</w:t>
       </w:r>
-      <w:bookmarkEnd w:id="293"/>
+      <w:bookmarkEnd w:id="294"/>
     </w:p>
     <w:p>
       <w:pPr>
@@ -12214,11 +12282,11 @@
       <w:pPr>
         <w:pStyle w:val="Heading3"/>
       </w:pPr>
-      <w:bookmarkStart w:id="294" w:name="X0188358315103f4231ff48a48151c9c91e49657"/>
+      <w:bookmarkStart w:id="295" w:name="X0188358315103f4231ff48a48151c9c91e49657"/>
       <w:r>
         <w:t xml:space="preserve">Evidence-basing: practice, theory, context: Master’s level (Magister): Thesis supervision</w:t>
       </w:r>
-      <w:bookmarkEnd w:id="294"/>
+      <w:bookmarkEnd w:id="295"/>
     </w:p>
     <w:p>
       <w:pPr>
@@ -12236,11 +12304,11 @@
       <w:pPr>
         <w:pStyle w:val="Heading3"/>
       </w:pPr>
-      <w:bookmarkStart w:id="295" w:name="X3fdd0e7ba8a4091cccde13b8bacf2ebc0fc7366"/>
+      <w:bookmarkStart w:id="296" w:name="X3fdd0e7ba8a4091cccde13b8bacf2ebc0fc7366"/>
       <w:r>
         <w:t xml:space="preserve">Evidence-basing: practice, theory, context: Master’s level (Magister): Thesis examination</w:t>
       </w:r>
-      <w:bookmarkEnd w:id="295"/>
+      <w:bookmarkEnd w:id="296"/>
     </w:p>
     <w:p>
       <w:pPr>
@@ -12279,21 +12347,21 @@
       <w:pPr>
         <w:pStyle w:val="Heading2"/>
       </w:pPr>
-      <w:bookmarkStart w:id="296" w:name="Xce879c32120c40040a90365711bd8652b485686"/>
+      <w:bookmarkStart w:id="297" w:name="Xce879c32120c40040a90365711bd8652b485686"/>
       <w:r>
         <w:t xml:space="preserve">Courses &amp; Thesis supervision, postgraduate level</w:t>
       </w:r>
-      <w:bookmarkEnd w:id="296"/>
+      <w:bookmarkEnd w:id="297"/>
     </w:p>
     <w:p>
       <w:pPr>
         <w:pStyle w:val="Heading3"/>
       </w:pPr>
-      <w:bookmarkStart w:id="297" w:name="ph.d-thesis-supervision"/>
+      <w:bookmarkStart w:id="298" w:name="ph.d-thesis-supervision"/>
       <w:r>
         <w:t xml:space="preserve">Ph.D-thesis supervision</w:t>
       </w:r>
-      <w:bookmarkEnd w:id="297"/>
+      <w:bookmarkEnd w:id="298"/>
     </w:p>
     <w:p>
       <w:pPr>
@@ -12309,7 +12377,7 @@
       <w:r>
         <w:t xml:space="preserve"> </w:t>
       </w:r>
-      <w:hyperlink r:id="rId298">
+      <w:hyperlink r:id="rId299">
         <w:r>
           <w:rPr>
             <w:rStyle w:val="Hyperlink"/>
@@ -12335,7 +12403,7 @@
       <w:r>
         <w:t xml:space="preserve"> </w:t>
       </w:r>
-      <w:hyperlink r:id="rId299">
+      <w:hyperlink r:id="rId300">
         <w:r>
           <w:rPr>
             <w:rStyle w:val="Hyperlink"/>
@@ -12351,11 +12419,11 @@
       <w:pPr>
         <w:pStyle w:val="Heading3"/>
       </w:pPr>
-      <w:bookmarkStart w:id="300" w:name="teaching-post-graduate-level"/>
+      <w:bookmarkStart w:id="301" w:name="teaching-post-graduate-level"/>
       <w:r>
         <w:t xml:space="preserve">Teaching, post-graduate level</w:t>
       </w:r>
-      <w:bookmarkEnd w:id="300"/>
+      <w:bookmarkEnd w:id="301"/>
     </w:p>
     <w:p>
       <w:pPr>
@@ -12425,7 +12493,7 @@
       <w:r>
         <w:t xml:space="preserve"> </w:t>
       </w:r>
-      <w:hyperlink r:id="rId301">
+      <w:hyperlink r:id="rId302">
         <w:r>
           <w:rPr>
             <w:rStyle w:val="Hyperlink"/>
@@ -12537,21 +12605,21 @@
       <w:pPr>
         <w:pStyle w:val="Heading2"/>
       </w:pPr>
-      <w:bookmarkStart w:id="302" w:name="teaching-materials"/>
+      <w:bookmarkStart w:id="303" w:name="teaching-materials"/>
       <w:r>
         <w:t xml:space="preserve">Teaching materials</w:t>
       </w:r>
-      <w:bookmarkEnd w:id="302"/>
+      <w:bookmarkEnd w:id="303"/>
     </w:p>
     <w:p>
       <w:pPr>
         <w:pStyle w:val="Heading3"/>
       </w:pPr>
-      <w:bookmarkStart w:id="303" w:name="electronic-material"/>
+      <w:bookmarkStart w:id="304" w:name="electronic-material"/>
       <w:r>
         <w:t xml:space="preserve">Electronic material</w:t>
       </w:r>
-      <w:bookmarkEnd w:id="303"/>
+      <w:bookmarkEnd w:id="304"/>
     </w:p>
     <w:p>
       <w:pPr>
@@ -12561,7 +12629,7 @@
           <w:ilvl w:val="0"/>
         </w:numPr>
       </w:pPr>
-      <w:hyperlink r:id="rId304">
+      <w:hyperlink r:id="rId305">
         <w:r>
           <w:rPr>
             <w:rStyle w:val="Hyperlink"/>
@@ -12577,11 +12645,11 @@
       <w:pPr>
         <w:pStyle w:val="Heading2"/>
       </w:pPr>
-      <w:bookmarkStart w:id="305" w:name="other-pedagogical-experiences"/>
+      <w:bookmarkStart w:id="306" w:name="other-pedagogical-experiences"/>
       <w:r>
         <w:t xml:space="preserve">Other pedagogical experiences</w:t>
       </w:r>
-      <w:bookmarkEnd w:id="305"/>
+      <w:bookmarkEnd w:id="306"/>
     </w:p>
     <w:p>
       <w:pPr>
@@ -12597,7 +12665,7 @@
       <w:r>
         <w:t xml:space="preserve"> </w:t>
       </w:r>
-      <w:hyperlink r:id="rId306">
+      <w:hyperlink r:id="rId307">
         <w:r>
           <w:rPr>
             <w:rStyle w:val="Hyperlink"/>
@@ -12673,7 +12741,7 @@
           <w:ilvl w:val="0"/>
         </w:numPr>
       </w:pPr>
-      <w:hyperlink r:id="rId307">
+      <w:hyperlink r:id="rId308">
         <w:r>
           <w:rPr>
             <w:rStyle w:val="Hyperlink"/>

</xml_diff>

<commit_message>
added linguistic landscape article
</commit_message>
<xml_diff>
--- a/cvkullenberg.docx
+++ b/cvkullenberg.docx
@@ -1783,6 +1783,77 @@
         </w:numPr>
       </w:pPr>
       <w:r>
+        <w:t xml:space="preserve">Nielsen, H. L., Rosendal, T., Järlehed, J., &amp;</w:t>
+      </w:r>
+      <w:r>
+        <w:t xml:space="preserve"> </w:t>
+      </w:r>
+      <w:r>
+        <w:rPr>
+          <w:b/>
+        </w:rPr>
+        <w:t xml:space="preserve">Kullenberg, C.</w:t>
+      </w:r>
+      <w:r>
+        <w:t xml:space="preserve"> </w:t>
+      </w:r>
+      <w:r>
+        <w:t xml:space="preserve">(2020).</w:t>
+      </w:r>
+      <w:r>
+        <w:t xml:space="preserve"> </w:t>
+      </w:r>
+      <w:r>
+        <w:t xml:space="preserve">“</w:t>
+      </w:r>
+      <w:r>
+        <w:t xml:space="preserve">Investigating Bulletin Boards with Students: What Can Citizen Science Offer Education and Research in the Linguistic Landscape?</w:t>
+      </w:r>
+      <w:r>
+        <w:t xml:space="preserve">”</w:t>
+      </w:r>
+      <w:r>
+        <w:t xml:space="preserve"> </w:t>
+      </w:r>
+      <w:r>
+        <w:t xml:space="preserve">In D. Malinowski, H. H. Maxim, &amp; S. Dubreil (Eds.),</w:t>
+      </w:r>
+      <w:r>
+        <w:t xml:space="preserve"> </w:t>
+      </w:r>
+      <w:r>
+        <w:rPr>
+          <w:i/>
+        </w:rPr>
+        <w:t xml:space="preserve">Language Teaching in the Linguistic Landscape: Mobilizing Pedagogy in Public Space</w:t>
+      </w:r>
+      <w:r>
+        <w:t xml:space="preserve"> </w:t>
+      </w:r>
+      <w:r>
+        <w:t xml:space="preserve">(pp. 349–371). Springer International Publishing.</w:t>
+      </w:r>
+      <w:r>
+        <w:t xml:space="preserve"> </w:t>
+      </w:r>
+      <w:hyperlink r:id="rId68">
+        <w:r>
+          <w:rPr>
+            <w:rStyle w:val="Hyperlink"/>
+          </w:rPr>
+          <w:t xml:space="preserve">https://doi.org/10.1007/978-3-030-55761-4_15</w:t>
+        </w:r>
+      </w:hyperlink>
+    </w:p>
+    <w:p>
+      <w:pPr>
+        <w:pStyle w:val="Compact"/>
+        <w:numPr>
+          <w:numId w:val="1013"/>
+          <w:ilvl w:val="0"/>
+        </w:numPr>
+      </w:pPr>
+      <w:r>
         <w:t xml:space="preserve">Kasperowski, Dick;</w:t>
       </w:r>
       <w:r>
@@ -1879,48 +1950,6 @@
         </w:numPr>
       </w:pPr>
       <w:r>
-        <w:t xml:space="preserve">Helle Lykke Nielsen, Tove Rosendahl, Johan Järlehed,</w:t>
-      </w:r>
-      <w:r>
-        <w:t xml:space="preserve"> </w:t>
-      </w:r>
-      <w:r>
-        <w:rPr>
-          <w:b/>
-        </w:rPr>
-        <w:t xml:space="preserve">Christopher Kullenberg</w:t>
-      </w:r>
-      <w:r>
-        <w:t xml:space="preserve"> </w:t>
-      </w:r>
-      <w:r>
-        <w:t xml:space="preserve">(in press)</w:t>
-      </w:r>
-      <w:r>
-        <w:t xml:space="preserve"> </w:t>
-      </w:r>
-      <w:r>
-        <w:t xml:space="preserve">“</w:t>
-      </w:r>
-      <w:r>
-        <w:t xml:space="preserve">Investigating Bulletin Boards with Students - What can Citizen Science offer Education and Research in the Linguistic Landscape?</w:t>
-      </w:r>
-      <w:r>
-        <w:t xml:space="preserve">”</w:t>
-      </w:r>
-      <w:r>
-        <w:t xml:space="preserve">, Language Teaching in the Linguistic Landscape.</w:t>
-      </w:r>
-    </w:p>
-    <w:p>
-      <w:pPr>
-        <w:pStyle w:val="Compact"/>
-        <w:numPr>
-          <w:numId w:val="1013"/>
-          <w:ilvl w:val="0"/>
-        </w:numPr>
-      </w:pPr>
-      <w:r>
         <w:t xml:space="preserve">Hård af Segerstad, Y. ; Howes, C. ; Kasperowski, D. &amp;</w:t>
       </w:r>
       <w:r>
@@ -2009,11 +2038,11 @@
       <w:pPr>
         <w:pStyle w:val="Heading4"/>
       </w:pPr>
-      <w:bookmarkStart w:id="68" w:name="editorial-review"/>
+      <w:bookmarkStart w:id="69" w:name="editorial-review"/>
       <w:r>
         <w:t xml:space="preserve">Editorial review</w:t>
       </w:r>
-      <w:bookmarkEnd w:id="68"/>
+      <w:bookmarkEnd w:id="69"/>
     </w:p>
     <w:p>
       <w:pPr>
@@ -2175,11 +2204,11 @@
       <w:pPr>
         <w:pStyle w:val="Heading4"/>
       </w:pPr>
-      <w:bookmarkStart w:id="69" w:name="pre-prints"/>
+      <w:bookmarkStart w:id="70" w:name="pre-prints"/>
       <w:r>
         <w:t xml:space="preserve">Pre-prints</w:t>
       </w:r>
-      <w:bookmarkEnd w:id="69"/>
+      <w:bookmarkEnd w:id="70"/>
     </w:p>
     <w:p>
       <w:pPr>
@@ -2210,7 +2239,7 @@
       <w:r>
         <w:t xml:space="preserve"> </w:t>
       </w:r>
-      <w:hyperlink r:id="rId70">
+      <w:hyperlink r:id="rId71">
         <w:r>
           <w:rPr>
             <w:rStyle w:val="Hyperlink"/>
@@ -2248,7 +2277,7 @@
       <w:r>
         <w:t xml:space="preserve"> </w:t>
       </w:r>
-      <w:hyperlink r:id="rId71">
+      <w:hyperlink r:id="rId72">
         <w:r>
           <w:rPr>
             <w:rStyle w:val="Hyperlink"/>
@@ -2261,21 +2290,21 @@
       <w:pPr>
         <w:pStyle w:val="Heading3"/>
       </w:pPr>
-      <w:bookmarkStart w:id="72" w:name="other-publications"/>
+      <w:bookmarkStart w:id="73" w:name="other-publications"/>
       <w:r>
         <w:t xml:space="preserve">Other publications</w:t>
       </w:r>
-      <w:bookmarkEnd w:id="72"/>
+      <w:bookmarkEnd w:id="73"/>
     </w:p>
     <w:p>
       <w:pPr>
         <w:pStyle w:val="Heading4"/>
       </w:pPr>
-      <w:bookmarkStart w:id="73" w:name="reports"/>
+      <w:bookmarkStart w:id="74" w:name="reports"/>
       <w:r>
         <w:t xml:space="preserve">Reports</w:t>
       </w:r>
-      <w:bookmarkEnd w:id="73"/>
+      <w:bookmarkEnd w:id="74"/>
     </w:p>
     <w:p>
       <w:pPr>
@@ -2294,7 +2323,7 @@
       <w:r>
         <w:t xml:space="preserve">“</w:t>
       </w:r>
-      <w:hyperlink r:id="rId74">
+      <w:hyperlink r:id="rId75">
         <w:r>
           <w:rPr>
             <w:rStyle w:val="Hyperlink"/>
@@ -2341,7 +2370,7 @@
       <w:r>
         <w:t xml:space="preserve"> </w:t>
       </w:r>
-      <w:hyperlink r:id="rId75">
+      <w:hyperlink r:id="rId76">
         <w:r>
           <w:rPr>
             <w:rStyle w:val="Hyperlink"/>
@@ -2379,7 +2408,7 @@
       <w:r>
         <w:t xml:space="preserve"> </w:t>
       </w:r>
-      <w:hyperlink r:id="rId76">
+      <w:hyperlink r:id="rId77">
         <w:r>
           <w:rPr>
             <w:rStyle w:val="Hyperlink"/>
@@ -2405,7 +2434,7 @@
       <w:r>
         <w:t xml:space="preserve"> </w:t>
       </w:r>
-      <w:hyperlink r:id="rId77">
+      <w:hyperlink r:id="rId78">
         <w:r>
           <w:rPr>
             <w:rStyle w:val="Hyperlink"/>
@@ -2433,11 +2462,11 @@
       <w:pPr>
         <w:pStyle w:val="Heading4"/>
       </w:pPr>
-      <w:bookmarkStart w:id="78" w:name="preface-and-review-of-translation"/>
+      <w:bookmarkStart w:id="79" w:name="preface-and-review-of-translation"/>
       <w:r>
         <w:t xml:space="preserve">Preface and review of translation</w:t>
       </w:r>
-      <w:bookmarkEnd w:id="78"/>
+      <w:bookmarkEnd w:id="79"/>
     </w:p>
     <w:p>
       <w:pPr>
@@ -2482,11 +2511,11 @@
       <w:pPr>
         <w:pStyle w:val="Heading4"/>
       </w:pPr>
-      <w:bookmarkStart w:id="79" w:name="proceedings-peer-reviewed"/>
+      <w:bookmarkStart w:id="80" w:name="proceedings-peer-reviewed"/>
       <w:r>
         <w:t xml:space="preserve">Proceedings: Peer reviewed</w:t>
       </w:r>
-      <w:bookmarkEnd w:id="79"/>
+      <w:bookmarkEnd w:id="80"/>
     </w:p>
     <w:p>
       <w:pPr>
@@ -2519,11 +2548,11 @@
       <w:pPr>
         <w:pStyle w:val="Heading4"/>
       </w:pPr>
-      <w:bookmarkStart w:id="80" w:name="conference-contributions-peer-reviewed"/>
+      <w:bookmarkStart w:id="81" w:name="conference-contributions-peer-reviewed"/>
       <w:r>
         <w:t xml:space="preserve">Conference contributions, peer reviewed</w:t>
       </w:r>
-      <w:bookmarkEnd w:id="80"/>
+      <w:bookmarkEnd w:id="81"/>
     </w:p>
     <w:p>
       <w:pPr>
@@ -2544,7 +2573,7 @@
       <w:r>
         <w:t xml:space="preserve"> </w:t>
       </w:r>
-      <w:hyperlink r:id="rId81">
+      <w:hyperlink r:id="rId82">
         <w:r>
           <w:rPr>
             <w:rStyle w:val="Hyperlink"/>
@@ -2594,7 +2623,7 @@
       <w:r>
         <w:t xml:space="preserve"> </w:t>
       </w:r>
-      <w:hyperlink r:id="rId82">
+      <w:hyperlink r:id="rId83">
         <w:r>
           <w:rPr>
             <w:rStyle w:val="Hyperlink"/>
@@ -2659,7 +2688,7 @@
       <w:r>
         <w:t xml:space="preserve"> </w:t>
       </w:r>
-      <w:hyperlink r:id="rId83">
+      <w:hyperlink r:id="rId84">
         <w:r>
           <w:rPr>
             <w:rStyle w:val="Hyperlink"/>
@@ -2948,11 +2977,11 @@
       <w:pPr>
         <w:pStyle w:val="Heading4"/>
       </w:pPr>
-      <w:bookmarkStart w:id="84" w:name="research-notes"/>
+      <w:bookmarkStart w:id="85" w:name="research-notes"/>
       <w:r>
         <w:t xml:space="preserve">Research notes</w:t>
       </w:r>
-      <w:bookmarkEnd w:id="84"/>
+      <w:bookmarkEnd w:id="85"/>
     </w:p>
     <w:p>
       <w:pPr>
@@ -3001,7 +3030,7 @@
       <w:r>
         <w:t xml:space="preserve"> </w:t>
       </w:r>
-      <w:hyperlink r:id="rId85">
+      <w:hyperlink r:id="rId86">
         <w:r>
           <w:rPr>
             <w:rStyle w:val="Hyperlink"/>
@@ -3017,11 +3046,11 @@
       <w:pPr>
         <w:pStyle w:val="Heading4"/>
       </w:pPr>
-      <w:bookmarkStart w:id="86" w:name="popularizations-in-news-media"/>
+      <w:bookmarkStart w:id="87" w:name="popularizations-in-news-media"/>
       <w:r>
         <w:t xml:space="preserve">Popularizations in news media</w:t>
       </w:r>
-      <w:bookmarkEnd w:id="86"/>
+      <w:bookmarkEnd w:id="87"/>
     </w:p>
     <w:p>
       <w:pPr>
@@ -3037,7 +3066,7 @@
       <w:r>
         <w:t xml:space="preserve"> </w:t>
       </w:r>
-      <w:hyperlink r:id="rId87">
+      <w:hyperlink r:id="rId88">
         <w:r>
           <w:rPr>
             <w:rStyle w:val="Hyperlink"/>
@@ -3087,7 +3116,7 @@
       <w:r>
         <w:t xml:space="preserve"> </w:t>
       </w:r>
-      <w:hyperlink r:id="rId88">
+      <w:hyperlink r:id="rId89">
         <w:r>
           <w:rPr>
             <w:rStyle w:val="Hyperlink"/>
@@ -3137,7 +3166,7 @@
       <w:r>
         <w:t xml:space="preserve"> </w:t>
       </w:r>
-      <w:hyperlink r:id="rId89">
+      <w:hyperlink r:id="rId90">
         <w:r>
           <w:rPr>
             <w:rStyle w:val="Hyperlink"/>
@@ -3180,11 +3209,11 @@
       <w:pPr>
         <w:pStyle w:val="Heading4"/>
       </w:pPr>
-      <w:bookmarkStart w:id="90" w:name="opinion-pieces"/>
+      <w:bookmarkStart w:id="91" w:name="opinion-pieces"/>
       <w:r>
         <w:t xml:space="preserve">Opinion pieces</w:t>
       </w:r>
-      <w:bookmarkEnd w:id="90"/>
+      <w:bookmarkEnd w:id="91"/>
     </w:p>
     <w:p>
       <w:pPr>
@@ -3200,7 +3229,7 @@
       <w:r>
         <w:t xml:space="preserve"> </w:t>
       </w:r>
-      <w:hyperlink r:id="rId91">
+      <w:hyperlink r:id="rId92">
         <w:r>
           <w:rPr>
             <w:rStyle w:val="Hyperlink"/>
@@ -3238,7 +3267,7 @@
       <w:r>
         <w:t xml:space="preserve"> </w:t>
       </w:r>
-      <w:hyperlink r:id="rId92">
+      <w:hyperlink r:id="rId93">
         <w:r>
           <w:rPr>
             <w:rStyle w:val="Hyperlink"/>
@@ -3276,7 +3305,7 @@
       <w:r>
         <w:t xml:space="preserve"> </w:t>
       </w:r>
-      <w:hyperlink r:id="rId93">
+      <w:hyperlink r:id="rId94">
         <w:r>
           <w:rPr>
             <w:rStyle w:val="Hyperlink"/>
@@ -3314,7 +3343,7 @@
       <w:r>
         <w:t xml:space="preserve"> </w:t>
       </w:r>
-      <w:hyperlink r:id="rId94">
+      <w:hyperlink r:id="rId95">
         <w:r>
           <w:rPr>
             <w:rStyle w:val="Hyperlink"/>
@@ -3352,7 +3381,7 @@
       <w:r>
         <w:t xml:space="preserve"> </w:t>
       </w:r>
-      <w:hyperlink r:id="rId95">
+      <w:hyperlink r:id="rId96">
         <w:r>
           <w:rPr>
             <w:rStyle w:val="Hyperlink"/>
@@ -3390,7 +3419,7 @@
       <w:r>
         <w:t xml:space="preserve"> </w:t>
       </w:r>
-      <w:hyperlink r:id="rId96">
+      <w:hyperlink r:id="rId97">
         <w:r>
           <w:rPr>
             <w:rStyle w:val="Hyperlink"/>
@@ -3428,7 +3457,7 @@
       <w:r>
         <w:t xml:space="preserve"> </w:t>
       </w:r>
-      <w:hyperlink r:id="rId97">
+      <w:hyperlink r:id="rId98">
         <w:r>
           <w:rPr>
             <w:rStyle w:val="Hyperlink"/>
@@ -3466,7 +3495,7 @@
       <w:r>
         <w:t xml:space="preserve"> </w:t>
       </w:r>
-      <w:hyperlink r:id="rId97">
+      <w:hyperlink r:id="rId98">
         <w:r>
           <w:rPr>
             <w:rStyle w:val="Hyperlink"/>
@@ -3504,6 +3533,82 @@
       <w:r>
         <w:t xml:space="preserve"> </w:t>
       </w:r>
+      <w:hyperlink r:id="rId99">
+        <w:r>
+          <w:rPr>
+            <w:rStyle w:val="Hyperlink"/>
+          </w:rPr>
+          <w:t xml:space="preserve">“</w:t>
+        </w:r>
+        <w:r>
+          <w:rPr>
+            <w:rStyle w:val="Hyperlink"/>
+          </w:rPr>
+          <w:t xml:space="preserve">Internetoperatörerna måste skyddas från upphovsrättsindustrin</w:t>
+        </w:r>
+        <w:r>
+          <w:rPr>
+            <w:rStyle w:val="Hyperlink"/>
+          </w:rPr>
+          <w:t xml:space="preserve">”</w:t>
+        </w:r>
+      </w:hyperlink>
+      <w:r>
+        <w:t xml:space="preserve">.</w:t>
+      </w:r>
+    </w:p>
+    <w:p>
+      <w:pPr>
+        <w:pStyle w:val="Compact"/>
+        <w:numPr>
+          <w:numId w:val="1022"/>
+          <w:ilvl w:val="0"/>
+        </w:numPr>
+      </w:pPr>
+      <w:r>
+        <w:t xml:space="preserve">Kullenberg, C. 20100717, Svenska Dagbladet (with Marcin de Kaminski),</w:t>
+      </w:r>
+      <w:r>
+        <w:t xml:space="preserve"> </w:t>
+      </w:r>
+      <w:hyperlink r:id="rId100">
+        <w:r>
+          <w:rPr>
+            <w:rStyle w:val="Hyperlink"/>
+          </w:rPr>
+          <w:t xml:space="preserve">“</w:t>
+        </w:r>
+        <w:r>
+          <w:rPr>
+            <w:rStyle w:val="Hyperlink"/>
+          </w:rPr>
+          <w:t xml:space="preserve">Internet är redan trasigt</w:t>
+        </w:r>
+        <w:r>
+          <w:rPr>
+            <w:rStyle w:val="Hyperlink"/>
+          </w:rPr>
+          <w:t xml:space="preserve">”</w:t>
+        </w:r>
+      </w:hyperlink>
+      <w:r>
+        <w:t xml:space="preserve">.</w:t>
+      </w:r>
+    </w:p>
+    <w:p>
+      <w:pPr>
+        <w:pStyle w:val="Compact"/>
+        <w:numPr>
+          <w:numId w:val="1022"/>
+          <w:ilvl w:val="0"/>
+        </w:numPr>
+      </w:pPr>
+      <w:r>
+        <w:t xml:space="preserve">Kullenberg, C. 20090709, Newsmill,</w:t>
+      </w:r>
+      <w:r>
+        <w:t xml:space="preserve"> </w:t>
+      </w:r>
       <w:hyperlink r:id="rId98">
         <w:r>
           <w:rPr>
@@ -3515,7 +3620,7 @@
           <w:rPr>
             <w:rStyle w:val="Hyperlink"/>
           </w:rPr>
-          <w:t xml:space="preserve">Internetoperatörerna måste skyddas från upphovsrättsindustrin</w:t>
+          <w:t xml:space="preserve">Google borde stå på internetmedborgarnas och inte diktaturernas sida</w:t>
         </w:r>
         <w:r>
           <w:rPr>
@@ -3537,12 +3642,12 @@
         </w:numPr>
       </w:pPr>
       <w:r>
-        <w:t xml:space="preserve">Kullenberg, C. 20100717, Svenska Dagbladet (with Marcin de Kaminski),</w:t>
-      </w:r>
-      <w:r>
-        <w:t xml:space="preserve"> </w:t>
-      </w:r>
-      <w:hyperlink r:id="rId99">
+        <w:t xml:space="preserve">Kullenberg, C. 20090617, Newsmill,</w:t>
+      </w:r>
+      <w:r>
+        <w:t xml:space="preserve"> </w:t>
+      </w:r>
+      <w:hyperlink r:id="rId98">
         <w:r>
           <w:rPr>
             <w:rStyle w:val="Hyperlink"/>
@@ -3553,7 +3658,7 @@
           <w:rPr>
             <w:rStyle w:val="Hyperlink"/>
           </w:rPr>
-          <w:t xml:space="preserve">Internet är redan trasigt</w:t>
+          <w:t xml:space="preserve">Så hjälper The Pirate Bay motståndet i Iran</w:t>
         </w:r>
         <w:r>
           <w:rPr>
@@ -3575,12 +3680,12 @@
         </w:numPr>
       </w:pPr>
       <w:r>
-        <w:t xml:space="preserve">Kullenberg, C. 20090709, Newsmill,</w:t>
-      </w:r>
-      <w:r>
-        <w:t xml:space="preserve"> </w:t>
-      </w:r>
-      <w:hyperlink r:id="rId97">
+        <w:t xml:space="preserve">Kullenberg, C. 20090506, Newsmill,</w:t>
+      </w:r>
+      <w:r>
+        <w:t xml:space="preserve"> </w:t>
+      </w:r>
+      <w:hyperlink r:id="rId98">
         <w:r>
           <w:rPr>
             <w:rStyle w:val="Hyperlink"/>
@@ -3591,7 +3696,7 @@
           <w:rPr>
             <w:rStyle w:val="Hyperlink"/>
           </w:rPr>
-          <w:t xml:space="preserve">Google borde stå på internetmedborgarnas och inte diktaturernas sida</w:t>
+          <w:t xml:space="preserve">Bloggarna står för den bästa rapporteringen kring EU:s viktigaste fråga</w:t>
         </w:r>
         <w:r>
           <w:rPr>
@@ -3613,12 +3718,12 @@
         </w:numPr>
       </w:pPr>
       <w:r>
-        <w:t xml:space="preserve">Kullenberg, C. 20090617, Newsmill,</w:t>
-      </w:r>
-      <w:r>
-        <w:t xml:space="preserve"> </w:t>
-      </w:r>
-      <w:hyperlink r:id="rId97">
+        <w:t xml:space="preserve">Kullenberg, C. 20090504, Newsmill,</w:t>
+      </w:r>
+      <w:r>
+        <w:t xml:space="preserve"> </w:t>
+      </w:r>
+      <w:hyperlink r:id="rId98">
         <w:r>
           <w:rPr>
             <w:rStyle w:val="Hyperlink"/>
@@ -3629,7 +3734,7 @@
           <w:rPr>
             <w:rStyle w:val="Hyperlink"/>
           </w:rPr>
-          <w:t xml:space="preserve">Så hjälper The Pirate Bay motståndet i Iran</w:t>
+          <w:t xml:space="preserve">Telekompaketet en medborgarrättslig katastrof</w:t>
         </w:r>
         <w:r>
           <w:rPr>
@@ -3651,12 +3756,12 @@
         </w:numPr>
       </w:pPr>
       <w:r>
-        <w:t xml:space="preserve">Kullenberg, C. 20090506, Newsmill,</w:t>
-      </w:r>
-      <w:r>
-        <w:t xml:space="preserve"> </w:t>
-      </w:r>
-      <w:hyperlink r:id="rId97">
+        <w:t xml:space="preserve">Kullenberg, C. 20090429, Expressen,</w:t>
+      </w:r>
+      <w:r>
+        <w:t xml:space="preserve"> </w:t>
+      </w:r>
+      <w:hyperlink r:id="rId101">
         <w:r>
           <w:rPr>
             <w:rStyle w:val="Hyperlink"/>
@@ -3667,7 +3772,7 @@
           <w:rPr>
             <w:rStyle w:val="Hyperlink"/>
           </w:rPr>
-          <w:t xml:space="preserve">Bloggarna står för den bästa rapporteringen kring EU:s viktigaste fråga</w:t>
+          <w:t xml:space="preserve">Sverige måste räddas undan vår internetfientliga regering</w:t>
         </w:r>
         <w:r>
           <w:rPr>
@@ -3689,12 +3794,12 @@
         </w:numPr>
       </w:pPr>
       <w:r>
-        <w:t xml:space="preserve">Kullenberg, C. 20090504, Newsmill,</w:t>
-      </w:r>
-      <w:r>
-        <w:t xml:space="preserve"> </w:t>
-      </w:r>
-      <w:hyperlink r:id="rId97">
+        <w:t xml:space="preserve">Kullenberg, C. 20081219, Svenska Dagbladet,</w:t>
+      </w:r>
+      <w:r>
+        <w:t xml:space="preserve"> </w:t>
+      </w:r>
+      <w:hyperlink r:id="rId98">
         <w:r>
           <w:rPr>
             <w:rStyle w:val="Hyperlink"/>
@@ -3705,7 +3810,7 @@
           <w:rPr>
             <w:rStyle w:val="Hyperlink"/>
           </w:rPr>
-          <w:t xml:space="preserve">Telekompaketet en medborgarrättslig katastrof</w:t>
+          <w:t xml:space="preserve">Nya politiska idéer smittar som virus</w:t>
         </w:r>
         <w:r>
           <w:rPr>
@@ -3727,12 +3832,12 @@
         </w:numPr>
       </w:pPr>
       <w:r>
-        <w:t xml:space="preserve">Kullenberg, C. 20090429, Expressen,</w:t>
-      </w:r>
-      <w:r>
-        <w:t xml:space="preserve"> </w:t>
-      </w:r>
-      <w:hyperlink r:id="rId100">
+        <w:t xml:space="preserve">Kullenberg, C. 20081113, Sydsvenskan,</w:t>
+      </w:r>
+      <w:r>
+        <w:t xml:space="preserve"> </w:t>
+      </w:r>
+      <w:hyperlink r:id="rId102">
         <w:r>
           <w:rPr>
             <w:rStyle w:val="Hyperlink"/>
@@ -3743,7 +3848,7 @@
           <w:rPr>
             <w:rStyle w:val="Hyperlink"/>
           </w:rPr>
-          <w:t xml:space="preserve">Sverige måste räddas undan vår internetfientliga regering</w:t>
+          <w:t xml:space="preserve">Piratjägarlagen</w:t>
         </w:r>
         <w:r>
           <w:rPr>
@@ -3765,12 +3870,12 @@
         </w:numPr>
       </w:pPr>
       <w:r>
-        <w:t xml:space="preserve">Kullenberg, C. 20081219, Svenska Dagbladet,</w:t>
-      </w:r>
-      <w:r>
-        <w:t xml:space="preserve"> </w:t>
-      </w:r>
-      <w:hyperlink r:id="rId97">
+        <w:t xml:space="preserve">Kullenberg, C. 20081007, Svenska Dagbladet,</w:t>
+      </w:r>
+      <w:r>
+        <w:t xml:space="preserve"> </w:t>
+      </w:r>
+      <w:hyperlink r:id="rId103">
         <w:r>
           <w:rPr>
             <w:rStyle w:val="Hyperlink"/>
@@ -3781,7 +3886,7 @@
           <w:rPr>
             <w:rStyle w:val="Hyperlink"/>
           </w:rPr>
-          <w:t xml:space="preserve">Nya politiska idéer smittar som virus</w:t>
+          <w:t xml:space="preserve">Det digitala livet är inte mindre verkligt</w:t>
         </w:r>
         <w:r>
           <w:rPr>
@@ -3803,12 +3908,12 @@
         </w:numPr>
       </w:pPr>
       <w:r>
-        <w:t xml:space="preserve">Kullenberg, C. 20081113, Sydsvenskan,</w:t>
-      </w:r>
-      <w:r>
-        <w:t xml:space="preserve"> </w:t>
-      </w:r>
-      <w:hyperlink r:id="rId101">
+        <w:t xml:space="preserve">Kullenberg, C. 20080926, Expressen,</w:t>
+      </w:r>
+      <w:r>
+        <w:t xml:space="preserve"> </w:t>
+      </w:r>
+      <w:hyperlink r:id="rId98">
         <w:r>
           <w:rPr>
             <w:rStyle w:val="Hyperlink"/>
@@ -3819,7 +3924,7 @@
           <w:rPr>
             <w:rStyle w:val="Hyperlink"/>
           </w:rPr>
-          <w:t xml:space="preserve">Piratjägarlagen</w:t>
+          <w:t xml:space="preserve">De förtjänar inte kallas liberaler</w:t>
         </w:r>
         <w:r>
           <w:rPr>
@@ -3841,12 +3946,12 @@
         </w:numPr>
       </w:pPr>
       <w:r>
-        <w:t xml:space="preserve">Kullenberg, C. 20081007, Svenska Dagbladet,</w:t>
-      </w:r>
-      <w:r>
-        <w:t xml:space="preserve"> </w:t>
-      </w:r>
-      <w:hyperlink r:id="rId102">
+        <w:t xml:space="preserve">Kullenberg, C. 20080916, Expressen (with Mark Klamberg &amp; Karl Palmås),</w:t>
+      </w:r>
+      <w:r>
+        <w:t xml:space="preserve"> </w:t>
+      </w:r>
+      <w:hyperlink r:id="rId104">
         <w:r>
           <w:rPr>
             <w:rStyle w:val="Hyperlink"/>
@@ -3857,7 +3962,7 @@
           <w:rPr>
             <w:rStyle w:val="Hyperlink"/>
           </w:rPr>
-          <w:t xml:space="preserve">Det digitala livet är inte mindre verkligt</w:t>
+          <w:t xml:space="preserve">Silence Fiction</w:t>
         </w:r>
         <w:r>
           <w:rPr>
@@ -3879,12 +3984,12 @@
         </w:numPr>
       </w:pPr>
       <w:r>
-        <w:t xml:space="preserve">Kullenberg, C. 20080926, Expressen,</w:t>
-      </w:r>
-      <w:r>
-        <w:t xml:space="preserve"> </w:t>
-      </w:r>
-      <w:hyperlink r:id="rId97">
+        <w:t xml:space="preserve">Kullenberg, C. 20080916, Aftonbladet (with Emina Karic),</w:t>
+      </w:r>
+      <w:r>
+        <w:t xml:space="preserve"> </w:t>
+      </w:r>
+      <w:hyperlink r:id="rId98">
         <w:r>
           <w:rPr>
             <w:rStyle w:val="Hyperlink"/>
@@ -3895,7 +4000,7 @@
           <w:rPr>
             <w:rStyle w:val="Hyperlink"/>
           </w:rPr>
-          <w:t xml:space="preserve">De förtjänar inte kallas liberaler</w:t>
+          <w:t xml:space="preserve">FRA:s signalspaning liknar Sovjetssystemets centraldator</w:t>
         </w:r>
         <w:r>
           <w:rPr>
@@ -3917,12 +4022,12 @@
         </w:numPr>
       </w:pPr>
       <w:r>
-        <w:t xml:space="preserve">Kullenberg, C. 20080916, Expressen (with Mark Klamberg &amp; Karl Palmås),</w:t>
-      </w:r>
-      <w:r>
-        <w:t xml:space="preserve"> </w:t>
-      </w:r>
-      <w:hyperlink r:id="rId103">
+        <w:t xml:space="preserve">Kullenberg, C. 20080916, Sydsvenskan,</w:t>
+      </w:r>
+      <w:r>
+        <w:t xml:space="preserve"> </w:t>
+      </w:r>
+      <w:hyperlink r:id="rId98">
         <w:r>
           <w:rPr>
             <w:rStyle w:val="Hyperlink"/>
@@ -3933,7 +4038,7 @@
           <w:rPr>
             <w:rStyle w:val="Hyperlink"/>
           </w:rPr>
-          <w:t xml:space="preserve">Silence Fiction</w:t>
+          <w:t xml:space="preserve">Kreativitet bästa motståndet mot FRA</w:t>
         </w:r>
         <w:r>
           <w:rPr>
@@ -3955,12 +4060,12 @@
         </w:numPr>
       </w:pPr>
       <w:r>
-        <w:t xml:space="preserve">Kullenberg, C. 20080916, Aftonbladet (with Emina Karic),</w:t>
-      </w:r>
-      <w:r>
-        <w:t xml:space="preserve"> </w:t>
-      </w:r>
-      <w:hyperlink r:id="rId97">
+        <w:t xml:space="preserve">Kullenberg, C. 20080715, Expressen, (with Evelina Wahlqvist),</w:t>
+      </w:r>
+      <w:r>
+        <w:t xml:space="preserve"> </w:t>
+      </w:r>
+      <w:hyperlink r:id="rId105">
         <w:r>
           <w:rPr>
             <w:rStyle w:val="Hyperlink"/>
@@ -3971,7 +4076,7 @@
           <w:rPr>
             <w:rStyle w:val="Hyperlink"/>
           </w:rPr>
-          <w:t xml:space="preserve">FRA:s signalspaning liknar Sovjetssystemets centraldator</w:t>
+          <w:t xml:space="preserve">Ryssland är inte hotet Bergling!</w:t>
         </w:r>
         <w:r>
           <w:rPr>
@@ -3993,12 +4098,12 @@
         </w:numPr>
       </w:pPr>
       <w:r>
-        <w:t xml:space="preserve">Kullenberg, C. 20080916, Sydsvenskan,</w:t>
-      </w:r>
-      <w:r>
-        <w:t xml:space="preserve"> </w:t>
-      </w:r>
-      <w:hyperlink r:id="rId97">
+        <w:t xml:space="preserve">Kullenberg, C. 20080709, Svenska Dagbladet,</w:t>
+      </w:r>
+      <w:r>
+        <w:t xml:space="preserve"> </w:t>
+      </w:r>
+      <w:hyperlink r:id="rId106">
         <w:r>
           <w:rPr>
             <w:rStyle w:val="Hyperlink"/>
@@ -4009,7 +4114,7 @@
           <w:rPr>
             <w:rStyle w:val="Hyperlink"/>
           </w:rPr>
-          <w:t xml:space="preserve">Kreativitet bästa motståndet mot FRA</w:t>
+          <w:t xml:space="preserve">FRA kan visst!</w:t>
         </w:r>
         <w:r>
           <w:rPr>
@@ -4031,12 +4136,12 @@
         </w:numPr>
       </w:pPr>
       <w:r>
-        <w:t xml:space="preserve">Kullenberg, C. 20080715, Expressen, (with Evelina Wahlqvist),</w:t>
-      </w:r>
-      <w:r>
-        <w:t xml:space="preserve"> </w:t>
-      </w:r>
-      <w:hyperlink r:id="rId104">
+        <w:t xml:space="preserve">Kullenberg, C. 20080704, Aftonbladet,</w:t>
+      </w:r>
+      <w:r>
+        <w:t xml:space="preserve"> </w:t>
+      </w:r>
+      <w:hyperlink r:id="rId98">
         <w:r>
           <w:rPr>
             <w:rStyle w:val="Hyperlink"/>
@@ -4047,7 +4152,7 @@
           <w:rPr>
             <w:rStyle w:val="Hyperlink"/>
           </w:rPr>
-          <w:t xml:space="preserve">Ryssland är inte hotet Bergling!</w:t>
+          <w:t xml:space="preserve">Anti-FRA – den nya liberalismen</w:t>
         </w:r>
         <w:r>
           <w:rPr>
@@ -4069,12 +4174,12 @@
         </w:numPr>
       </w:pPr>
       <w:r>
-        <w:t xml:space="preserve">Kullenberg, C. 20080709, Svenska Dagbladet,</w:t>
-      </w:r>
-      <w:r>
-        <w:t xml:space="preserve"> </w:t>
-      </w:r>
-      <w:hyperlink r:id="rId105">
+        <w:t xml:space="preserve">Kullenberg, C. 20080616, Expressen,</w:t>
+      </w:r>
+      <w:r>
+        <w:t xml:space="preserve"> </w:t>
+      </w:r>
+      <w:hyperlink r:id="rId107">
         <w:r>
           <w:rPr>
             <w:rStyle w:val="Hyperlink"/>
@@ -4085,7 +4190,7 @@
           <w:rPr>
             <w:rStyle w:val="Hyperlink"/>
           </w:rPr>
-          <w:t xml:space="preserve">FRA kan visst!</w:t>
+          <w:t xml:space="preserve">FRA hotar den fria forskningen</w:t>
         </w:r>
         <w:r>
           <w:rPr>
@@ -4107,12 +4212,12 @@
         </w:numPr>
       </w:pPr>
       <w:r>
-        <w:t xml:space="preserve">Kullenberg, C. 20080704, Aftonbladet,</w:t>
-      </w:r>
-      <w:r>
-        <w:t xml:space="preserve"> </w:t>
-      </w:r>
-      <w:hyperlink r:id="rId97">
+        <w:t xml:space="preserve">Kullenberg, C. 20080616, Svenska Dagbladet,</w:t>
+      </w:r>
+      <w:r>
+        <w:t xml:space="preserve"> </w:t>
+      </w:r>
+      <w:hyperlink r:id="rId108">
         <w:r>
           <w:rPr>
             <w:rStyle w:val="Hyperlink"/>
@@ -4123,7 +4228,7 @@
           <w:rPr>
             <w:rStyle w:val="Hyperlink"/>
           </w:rPr>
-          <w:t xml:space="preserve">Anti-FRA – den nya liberalismen</w:t>
+          <w:t xml:space="preserve">Meddelarskyddet borta med ett knapptryck</w:t>
         </w:r>
         <w:r>
           <w:rPr>
@@ -4145,12 +4250,12 @@
         </w:numPr>
       </w:pPr>
       <w:r>
-        <w:t xml:space="preserve">Kullenberg, C. 20080616, Expressen,</w:t>
-      </w:r>
-      <w:r>
-        <w:t xml:space="preserve"> </w:t>
-      </w:r>
-      <w:hyperlink r:id="rId106">
+        <w:t xml:space="preserve">Kullenberg, C. 20061011, Svenska Dagbladet,</w:t>
+      </w:r>
+      <w:r>
+        <w:t xml:space="preserve"> </w:t>
+      </w:r>
+      <w:hyperlink r:id="rId109">
         <w:r>
           <w:rPr>
             <w:rStyle w:val="Hyperlink"/>
@@ -4161,7 +4266,7 @@
           <w:rPr>
             <w:rStyle w:val="Hyperlink"/>
           </w:rPr>
-          <w:t xml:space="preserve">FRA hotar den fria forskningen</w:t>
+          <w:t xml:space="preserve">Bodström förlorar snart nätkontrollen</w:t>
         </w:r>
         <w:r>
           <w:rPr>
@@ -4183,12 +4288,12 @@
         </w:numPr>
       </w:pPr>
       <w:r>
-        <w:t xml:space="preserve">Kullenberg, C. 20080616, Svenska Dagbladet,</w:t>
-      </w:r>
-      <w:r>
-        <w:t xml:space="preserve"> </w:t>
-      </w:r>
-      <w:hyperlink r:id="rId107">
+        <w:t xml:space="preserve">Kullenberg, C. 20060806, Svenska Dagbladet,</w:t>
+      </w:r>
+      <w:r>
+        <w:t xml:space="preserve"> </w:t>
+      </w:r>
+      <w:hyperlink r:id="rId110">
         <w:r>
           <w:rPr>
             <w:rStyle w:val="Hyperlink"/>
@@ -4199,7 +4304,7 @@
           <w:rPr>
             <w:rStyle w:val="Hyperlink"/>
           </w:rPr>
-          <w:t xml:space="preserve">Meddelarskyddet borta med ett knapptryck</w:t>
+          <w:t xml:space="preserve">Vi har inget att oroa oss för</w:t>
         </w:r>
         <w:r>
           <w:rPr>
@@ -4214,89 +4319,13 @@
     </w:p>
     <w:p>
       <w:pPr>
-        <w:pStyle w:val="Compact"/>
-        <w:numPr>
-          <w:numId w:val="1022"/>
-          <w:ilvl w:val="0"/>
-        </w:numPr>
-      </w:pPr>
-      <w:r>
-        <w:t xml:space="preserve">Kullenberg, C. 20061011, Svenska Dagbladet,</w:t>
-      </w:r>
-      <w:r>
-        <w:t xml:space="preserve"> </w:t>
-      </w:r>
-      <w:hyperlink r:id="rId108">
-        <w:r>
-          <w:rPr>
-            <w:rStyle w:val="Hyperlink"/>
-          </w:rPr>
-          <w:t xml:space="preserve">“</w:t>
-        </w:r>
-        <w:r>
-          <w:rPr>
-            <w:rStyle w:val="Hyperlink"/>
-          </w:rPr>
-          <w:t xml:space="preserve">Bodström förlorar snart nätkontrollen</w:t>
-        </w:r>
-        <w:r>
-          <w:rPr>
-            <w:rStyle w:val="Hyperlink"/>
-          </w:rPr>
-          <w:t xml:space="preserve">”</w:t>
-        </w:r>
-      </w:hyperlink>
-      <w:r>
-        <w:t xml:space="preserve">.</w:t>
-      </w:r>
-    </w:p>
-    <w:p>
-      <w:pPr>
-        <w:pStyle w:val="Compact"/>
-        <w:numPr>
-          <w:numId w:val="1022"/>
-          <w:ilvl w:val="0"/>
-        </w:numPr>
-      </w:pPr>
-      <w:r>
-        <w:t xml:space="preserve">Kullenberg, C. 20060806, Svenska Dagbladet,</w:t>
-      </w:r>
-      <w:r>
-        <w:t xml:space="preserve"> </w:t>
-      </w:r>
-      <w:hyperlink r:id="rId109">
-        <w:r>
-          <w:rPr>
-            <w:rStyle w:val="Hyperlink"/>
-          </w:rPr>
-          <w:t xml:space="preserve">“</w:t>
-        </w:r>
-        <w:r>
-          <w:rPr>
-            <w:rStyle w:val="Hyperlink"/>
-          </w:rPr>
-          <w:t xml:space="preserve">Vi har inget att oroa oss för</w:t>
-        </w:r>
-        <w:r>
-          <w:rPr>
-            <w:rStyle w:val="Hyperlink"/>
-          </w:rPr>
-          <w:t xml:space="preserve">”</w:t>
-        </w:r>
-      </w:hyperlink>
-      <w:r>
-        <w:t xml:space="preserve">.</w:t>
-      </w:r>
-    </w:p>
-    <w:p>
-      <w:pPr>
         <w:pStyle w:val="Heading4"/>
       </w:pPr>
-      <w:bookmarkStart w:id="110" w:name="X76f38e1008320466e3124dd01995432f3f0ac19"/>
+      <w:bookmarkStart w:id="111" w:name="X76f38e1008320466e3124dd01995432f3f0ac19"/>
       <w:r>
         <w:t xml:space="preserve">Popularizations: book chapters and articles</w:t>
       </w:r>
-      <w:bookmarkEnd w:id="110"/>
+      <w:bookmarkEnd w:id="111"/>
     </w:p>
     <w:p>
       <w:pPr>
@@ -4424,11 +4453,11 @@
       <w:pPr>
         <w:pStyle w:val="Heading4"/>
       </w:pPr>
-      <w:bookmarkStart w:id="111" w:name="collections"/>
+      <w:bookmarkStart w:id="112" w:name="collections"/>
       <w:r>
         <w:t xml:space="preserve">Collections</w:t>
       </w:r>
-      <w:bookmarkEnd w:id="111"/>
+      <w:bookmarkEnd w:id="112"/>
     </w:p>
     <w:p>
       <w:pPr>
@@ -4458,11 +4487,11 @@
       <w:pPr>
         <w:pStyle w:val="Heading4"/>
       </w:pPr>
-      <w:bookmarkStart w:id="112" w:name="open-data-repositories"/>
+      <w:bookmarkStart w:id="113" w:name="open-data-repositories"/>
       <w:r>
         <w:t xml:space="preserve">Open data repositories</w:t>
       </w:r>
-      <w:bookmarkEnd w:id="112"/>
+      <w:bookmarkEnd w:id="113"/>
     </w:p>
     <w:p>
       <w:pPr>
@@ -4508,7 +4537,7 @@
       <w:r>
         <w:t xml:space="preserve"> </w:t>
       </w:r>
-      <w:hyperlink r:id="rId113">
+      <w:hyperlink r:id="rId114">
         <w:r>
           <w:rPr>
             <w:rStyle w:val="Hyperlink"/>
@@ -4524,11 +4553,11 @@
       <w:pPr>
         <w:pStyle w:val="Heading4"/>
       </w:pPr>
-      <w:bookmarkStart w:id="114" w:name="software"/>
+      <w:bookmarkStart w:id="115" w:name="software"/>
       <w:r>
         <w:t xml:space="preserve">Software</w:t>
       </w:r>
-      <w:bookmarkEnd w:id="114"/>
+      <w:bookmarkEnd w:id="115"/>
     </w:p>
     <w:p>
       <w:pPr>
@@ -4556,7 +4585,7 @@
       <w:r>
         <w:t xml:space="preserve"> </w:t>
       </w:r>
-      <w:hyperlink r:id="rId115">
+      <w:hyperlink r:id="rId116">
         <w:r>
           <w:rPr>
             <w:rStyle w:val="Hyperlink"/>
@@ -4597,7 +4626,7 @@
       <w:r>
         <w:t xml:space="preserve"> </w:t>
       </w:r>
-      <w:hyperlink r:id="rId116">
+      <w:hyperlink r:id="rId117">
         <w:r>
           <w:rPr>
             <w:rStyle w:val="Hyperlink"/>
@@ -4635,7 +4664,7 @@
       <w:r>
         <w:t xml:space="preserve"> </w:t>
       </w:r>
-      <w:hyperlink r:id="rId117">
+      <w:hyperlink r:id="rId118">
         <w:r>
           <w:rPr>
             <w:rStyle w:val="Hyperlink"/>
@@ -4673,7 +4702,7 @@
       <w:r>
         <w:t xml:space="preserve"> </w:t>
       </w:r>
-      <w:hyperlink r:id="rId118">
+      <w:hyperlink r:id="rId119">
         <w:r>
           <w:rPr>
             <w:rStyle w:val="Hyperlink"/>
@@ -4699,7 +4728,7 @@
       <w:r>
         <w:t xml:space="preserve"> </w:t>
       </w:r>
-      <w:hyperlink r:id="rId119">
+      <w:hyperlink r:id="rId120">
         <w:r>
           <w:rPr>
             <w:rStyle w:val="Hyperlink"/>
@@ -4713,7 +4742,7 @@
       <w:r>
         <w:t xml:space="preserve"> </w:t>
       </w:r>
-      <w:hyperlink r:id="rId120">
+      <w:hyperlink r:id="rId121">
         <w:r>
           <w:rPr>
             <w:rStyle w:val="Hyperlink"/>
@@ -4739,7 +4768,7 @@
       <w:r>
         <w:t xml:space="preserve"> </w:t>
       </w:r>
-      <w:hyperlink r:id="rId121">
+      <w:hyperlink r:id="rId122">
         <w:r>
           <w:rPr>
             <w:rStyle w:val="Hyperlink"/>
@@ -4754,7 +4783,7 @@
       <w:r>
         <w:t xml:space="preserve"> </w:t>
       </w:r>
-      <w:hyperlink r:id="rId122">
+      <w:hyperlink r:id="rId123">
         <w:r>
           <w:rPr>
             <w:rStyle w:val="Hyperlink"/>
@@ -4770,11 +4799,11 @@
       <w:pPr>
         <w:pStyle w:val="Heading2"/>
       </w:pPr>
-      <w:bookmarkStart w:id="123" w:name="research-collaborations"/>
+      <w:bookmarkStart w:id="124" w:name="research-collaborations"/>
       <w:r>
         <w:t xml:space="preserve">Research Collaborations</w:t>
       </w:r>
-      <w:bookmarkEnd w:id="123"/>
+      <w:bookmarkEnd w:id="124"/>
     </w:p>
     <w:p>
       <w:pPr>
@@ -4790,7 +4819,7 @@
       <w:r>
         <w:t xml:space="preserve"> </w:t>
       </w:r>
-      <w:hyperlink r:id="rId124">
+      <w:hyperlink r:id="rId125">
         <w:r>
           <w:rPr>
             <w:rStyle w:val="Hyperlink"/>
@@ -4816,7 +4845,7 @@
       <w:r>
         <w:t xml:space="preserve"> </w:t>
       </w:r>
-      <w:hyperlink r:id="rId125">
+      <w:hyperlink r:id="rId126">
         <w:r>
           <w:rPr>
             <w:rStyle w:val="Hyperlink"/>
@@ -4839,7 +4868,7 @@
       <w:r>
         <w:t xml:space="preserve"> </w:t>
       </w:r>
-      <w:hyperlink r:id="rId126">
+      <w:hyperlink r:id="rId127">
         <w:r>
           <w:rPr>
             <w:rStyle w:val="Hyperlink"/>
@@ -4865,7 +4894,7 @@
       <w:r>
         <w:t xml:space="preserve"> </w:t>
       </w:r>
-      <w:hyperlink r:id="rId127">
+      <w:hyperlink r:id="rId128">
         <w:r>
           <w:rPr>
             <w:rStyle w:val="Hyperlink"/>
@@ -4891,7 +4920,7 @@
       <w:r>
         <w:t xml:space="preserve"> </w:t>
       </w:r>
-      <w:hyperlink r:id="rId128">
+      <w:hyperlink r:id="rId129">
         <w:r>
           <w:rPr>
             <w:rStyle w:val="Hyperlink"/>
@@ -4925,21 +4954,21 @@
       <w:pPr>
         <w:pStyle w:val="Heading2"/>
       </w:pPr>
-      <w:bookmarkStart w:id="129" w:name="referee-work"/>
+      <w:bookmarkStart w:id="130" w:name="referee-work"/>
       <w:r>
         <w:t xml:space="preserve">Referee work</w:t>
       </w:r>
-      <w:bookmarkEnd w:id="129"/>
+      <w:bookmarkEnd w:id="130"/>
     </w:p>
     <w:p>
       <w:pPr>
         <w:pStyle w:val="Heading3"/>
       </w:pPr>
-      <w:bookmarkStart w:id="130" w:name="expert-for-employment-or-promotion"/>
+      <w:bookmarkStart w:id="131" w:name="expert-for-employment-or-promotion"/>
       <w:r>
         <w:t xml:space="preserve">Expert for employment or promotion</w:t>
       </w:r>
-      <w:bookmarkEnd w:id="130"/>
+      <w:bookmarkEnd w:id="131"/>
     </w:p>
     <w:p>
       <w:pPr>
@@ -4963,11 +4992,11 @@
       <w:pPr>
         <w:pStyle w:val="Heading3"/>
       </w:pPr>
-      <w:bookmarkStart w:id="131" w:name="pre-publication-reviews"/>
+      <w:bookmarkStart w:id="132" w:name="pre-publication-reviews"/>
       <w:r>
         <w:t xml:space="preserve">Pre-publication reviews</w:t>
       </w:r>
-      <w:bookmarkEnd w:id="131"/>
+      <w:bookmarkEnd w:id="132"/>
     </w:p>
     <w:p>
       <w:pPr>
@@ -4979,7 +5008,7 @@
       <w:r>
         <w:t xml:space="preserve"> </w:t>
       </w:r>
-      <w:hyperlink r:id="rId132">
+      <w:hyperlink r:id="rId133">
         <w:r>
           <w:rPr>
             <w:rStyle w:val="Hyperlink"/>
@@ -5289,11 +5318,11 @@
       <w:pPr>
         <w:pStyle w:val="Heading3"/>
       </w:pPr>
-      <w:bookmarkStart w:id="133" w:name="research-applications-reviews"/>
+      <w:bookmarkStart w:id="134" w:name="research-applications-reviews"/>
       <w:r>
         <w:t xml:space="preserve">Research applications reviews</w:t>
       </w:r>
-      <w:bookmarkEnd w:id="133"/>
+      <w:bookmarkEnd w:id="134"/>
     </w:p>
     <w:p>
       <w:pPr>
@@ -5303,7 +5332,7 @@
           <w:ilvl w:val="0"/>
         </w:numPr>
       </w:pPr>
-      <w:hyperlink r:id="rId134">
+      <w:hyperlink r:id="rId135">
         <w:r>
           <w:rPr>
             <w:rStyle w:val="Hyperlink"/>
@@ -5323,7 +5352,7 @@
           <w:ilvl w:val="0"/>
         </w:numPr>
       </w:pPr>
-      <w:hyperlink r:id="rId135">
+      <w:hyperlink r:id="rId136">
         <w:r>
           <w:rPr>
             <w:rStyle w:val="Hyperlink"/>
@@ -5339,11 +5368,11 @@
       <w:pPr>
         <w:pStyle w:val="Heading3"/>
       </w:pPr>
-      <w:bookmarkStart w:id="136" w:name="editorial-board-membership"/>
+      <w:bookmarkStart w:id="137" w:name="editorial-board-membership"/>
       <w:r>
         <w:t xml:space="preserve">Editorial board membership</w:t>
       </w:r>
-      <w:bookmarkEnd w:id="136"/>
+      <w:bookmarkEnd w:id="137"/>
     </w:p>
     <w:p>
       <w:pPr>
@@ -5353,7 +5382,7 @@
           <w:ilvl w:val="0"/>
         </w:numPr>
       </w:pPr>
-      <w:hyperlink r:id="rId137">
+      <w:hyperlink r:id="rId138">
         <w:r>
           <w:rPr>
             <w:rStyle w:val="Hyperlink"/>
@@ -5370,7 +5399,7 @@
           <w:ilvl w:val="0"/>
         </w:numPr>
       </w:pPr>
-      <w:hyperlink r:id="rId138">
+      <w:hyperlink r:id="rId139">
         <w:r>
           <w:rPr>
             <w:rStyle w:val="Hyperlink"/>
@@ -5383,21 +5412,21 @@
       <w:pPr>
         <w:pStyle w:val="Heading2"/>
       </w:pPr>
-      <w:bookmarkStart w:id="139" w:name="X47ac70340530cec12a386998d7b9c96b2ec2f1d"/>
+      <w:bookmarkStart w:id="140" w:name="X47ac70340530cec12a386998d7b9c96b2ec2f1d"/>
       <w:r>
         <w:t xml:space="preserve">Public outreach and extra-academic collaborations</w:t>
       </w:r>
-      <w:bookmarkEnd w:id="139"/>
+      <w:bookmarkEnd w:id="140"/>
     </w:p>
     <w:p>
       <w:pPr>
         <w:pStyle w:val="Heading3"/>
       </w:pPr>
-      <w:bookmarkStart w:id="140" w:name="interviews-in-mass-media"/>
+      <w:bookmarkStart w:id="141" w:name="interviews-in-mass-media"/>
       <w:r>
         <w:t xml:space="preserve">Interviews in mass media</w:t>
       </w:r>
-      <w:bookmarkEnd w:id="140"/>
+      <w:bookmarkEnd w:id="141"/>
     </w:p>
     <w:p>
       <w:pPr>
@@ -5428,7 +5457,7 @@
       <w:r>
         <w:t xml:space="preserve"> </w:t>
       </w:r>
-      <w:hyperlink r:id="rId141">
+      <w:hyperlink r:id="rId142">
         <w:r>
           <w:rPr>
             <w:rStyle w:val="Hyperlink"/>
@@ -5544,7 +5573,7 @@
       <w:r>
         <w:t xml:space="preserve"> </w:t>
       </w:r>
-      <w:hyperlink r:id="rId142">
+      <w:hyperlink r:id="rId143">
         <w:r>
           <w:rPr>
             <w:rStyle w:val="Hyperlink"/>
@@ -5582,7 +5611,7 @@
       <w:r>
         <w:t xml:space="preserve"> </w:t>
       </w:r>
-      <w:hyperlink r:id="rId143">
+      <w:hyperlink r:id="rId144">
         <w:r>
           <w:rPr>
             <w:rStyle w:val="Hyperlink"/>
@@ -5620,7 +5649,7 @@
       <w:r>
         <w:t xml:space="preserve"> </w:t>
       </w:r>
-      <w:hyperlink r:id="rId144">
+      <w:hyperlink r:id="rId145">
         <w:r>
           <w:rPr>
             <w:rStyle w:val="Hyperlink"/>
@@ -5658,7 +5687,7 @@
       <w:r>
         <w:t xml:space="preserve"> </w:t>
       </w:r>
-      <w:hyperlink r:id="rId145">
+      <w:hyperlink r:id="rId146">
         <w:r>
           <w:rPr>
             <w:rStyle w:val="Hyperlink"/>
@@ -5696,7 +5725,7 @@
       <w:r>
         <w:t xml:space="preserve"> </w:t>
       </w:r>
-      <w:hyperlink r:id="rId146">
+      <w:hyperlink r:id="rId147">
         <w:r>
           <w:rPr>
             <w:rStyle w:val="Hyperlink"/>
@@ -5734,7 +5763,7 @@
       <w:r>
         <w:t xml:space="preserve"> </w:t>
       </w:r>
-      <w:hyperlink r:id="rId147">
+      <w:hyperlink r:id="rId148">
         <w:r>
           <w:rPr>
             <w:rStyle w:val="Hyperlink"/>
@@ -5772,7 +5801,7 @@
       <w:r>
         <w:t xml:space="preserve"> </w:t>
       </w:r>
-      <w:hyperlink r:id="rId148">
+      <w:hyperlink r:id="rId149">
         <w:r>
           <w:rPr>
             <w:rStyle w:val="Hyperlink"/>
@@ -5810,7 +5839,7 @@
       <w:r>
         <w:t xml:space="preserve"> </w:t>
       </w:r>
-      <w:hyperlink r:id="rId149">
+      <w:hyperlink r:id="rId150">
         <w:r>
           <w:rPr>
             <w:rStyle w:val="Hyperlink"/>
@@ -5848,7 +5877,7 @@
       <w:r>
         <w:t xml:space="preserve"> </w:t>
       </w:r>
-      <w:hyperlink r:id="rId150">
+      <w:hyperlink r:id="rId151">
         <w:r>
           <w:rPr>
             <w:rStyle w:val="Hyperlink"/>
@@ -5886,7 +5915,7 @@
       <w:r>
         <w:t xml:space="preserve"> </w:t>
       </w:r>
-      <w:hyperlink r:id="rId151">
+      <w:hyperlink r:id="rId152">
         <w:r>
           <w:rPr>
             <w:rStyle w:val="Hyperlink"/>
@@ -5924,7 +5953,7 @@
       <w:r>
         <w:t xml:space="preserve"> </w:t>
       </w:r>
-      <w:hyperlink r:id="rId152">
+      <w:hyperlink r:id="rId153">
         <w:r>
           <w:rPr>
             <w:rStyle w:val="Hyperlink"/>
@@ -5962,7 +5991,7 @@
       <w:r>
         <w:t xml:space="preserve"> </w:t>
       </w:r>
-      <w:hyperlink r:id="rId153">
+      <w:hyperlink r:id="rId154">
         <w:r>
           <w:rPr>
             <w:rStyle w:val="Hyperlink"/>
@@ -6000,7 +6029,7 @@
       <w:r>
         <w:t xml:space="preserve"> </w:t>
       </w:r>
-      <w:hyperlink r:id="rId154">
+      <w:hyperlink r:id="rId155">
         <w:r>
           <w:rPr>
             <w:rStyle w:val="Hyperlink"/>
@@ -6038,7 +6067,7 @@
       <w:r>
         <w:t xml:space="preserve"> </w:t>
       </w:r>
-      <w:hyperlink r:id="rId155">
+      <w:hyperlink r:id="rId156">
         <w:r>
           <w:rPr>
             <w:rStyle w:val="Hyperlink"/>
@@ -6076,7 +6105,7 @@
       <w:r>
         <w:t xml:space="preserve"> </w:t>
       </w:r>
-      <w:hyperlink r:id="rId156">
+      <w:hyperlink r:id="rId157">
         <w:r>
           <w:rPr>
             <w:rStyle w:val="Hyperlink"/>
@@ -6102,7 +6131,7 @@
       <w:r>
         <w:t xml:space="preserve"> </w:t>
       </w:r>
-      <w:hyperlink r:id="rId157">
+      <w:hyperlink r:id="rId158">
         <w:r>
           <w:rPr>
             <w:rStyle w:val="Hyperlink"/>
@@ -6128,7 +6157,7 @@
       <w:r>
         <w:t xml:space="preserve"> </w:t>
       </w:r>
-      <w:hyperlink r:id="rId158">
+      <w:hyperlink r:id="rId159">
         <w:r>
           <w:rPr>
             <w:rStyle w:val="Hyperlink"/>
@@ -6220,7 +6249,7 @@
       <w:r>
         <w:t xml:space="preserve"> </w:t>
       </w:r>
-      <w:hyperlink r:id="rId159">
+      <w:hyperlink r:id="rId160">
         <w:r>
           <w:rPr>
             <w:rStyle w:val="Hyperlink"/>
@@ -6246,7 +6275,7 @@
       <w:r>
         <w:t xml:space="preserve"> </w:t>
       </w:r>
-      <w:hyperlink r:id="rId160">
+      <w:hyperlink r:id="rId161">
         <w:r>
           <w:rPr>
             <w:rStyle w:val="Hyperlink"/>
@@ -6284,7 +6313,7 @@
       <w:r>
         <w:t xml:space="preserve"> </w:t>
       </w:r>
-      <w:hyperlink r:id="rId161">
+      <w:hyperlink r:id="rId162">
         <w:r>
           <w:rPr>
             <w:rStyle w:val="Hyperlink"/>
@@ -6322,7 +6351,7 @@
       <w:r>
         <w:t xml:space="preserve"> </w:t>
       </w:r>
-      <w:hyperlink r:id="rId162">
+      <w:hyperlink r:id="rId163">
         <w:r>
           <w:rPr>
             <w:rStyle w:val="Hyperlink"/>
@@ -6360,7 +6389,7 @@
       <w:r>
         <w:t xml:space="preserve"> </w:t>
       </w:r>
-      <w:hyperlink r:id="rId163">
+      <w:hyperlink r:id="rId164">
         <w:r>
           <w:rPr>
             <w:rStyle w:val="Hyperlink"/>
@@ -6398,7 +6427,7 @@
       <w:r>
         <w:t xml:space="preserve"> </w:t>
       </w:r>
-      <w:hyperlink r:id="rId164">
+      <w:hyperlink r:id="rId165">
         <w:r>
           <w:rPr>
             <w:rStyle w:val="Hyperlink"/>
@@ -6463,7 +6492,7 @@
       <w:r>
         <w:t xml:space="preserve"> </w:t>
       </w:r>
-      <w:hyperlink r:id="rId165">
+      <w:hyperlink r:id="rId166">
         <w:r>
           <w:rPr>
             <w:rStyle w:val="Hyperlink"/>
@@ -6501,7 +6530,7 @@
       <w:r>
         <w:t xml:space="preserve"> </w:t>
       </w:r>
-      <w:hyperlink r:id="rId166">
+      <w:hyperlink r:id="rId167">
         <w:r>
           <w:rPr>
             <w:rStyle w:val="Hyperlink"/>
@@ -6539,7 +6568,7 @@
       <w:r>
         <w:t xml:space="preserve"> </w:t>
       </w:r>
-      <w:hyperlink r:id="rId167">
+      <w:hyperlink r:id="rId168">
         <w:r>
           <w:rPr>
             <w:rStyle w:val="Hyperlink"/>
@@ -6562,7 +6591,7 @@
       <w:r>
         <w:t xml:space="preserve"> </w:t>
       </w:r>
-      <w:hyperlink r:id="rId168">
+      <w:hyperlink r:id="rId169">
         <w:r>
           <w:rPr>
             <w:rStyle w:val="Hyperlink"/>
@@ -6600,7 +6629,7 @@
       <w:r>
         <w:t xml:space="preserve"> </w:t>
       </w:r>
-      <w:hyperlink r:id="rId169">
+      <w:hyperlink r:id="rId170">
         <w:r>
           <w:rPr>
             <w:rStyle w:val="Hyperlink"/>
@@ -6638,7 +6667,7 @@
       <w:r>
         <w:t xml:space="preserve"> </w:t>
       </w:r>
-      <w:hyperlink r:id="rId170">
+      <w:hyperlink r:id="rId171">
         <w:r>
           <w:rPr>
             <w:rStyle w:val="Hyperlink"/>
@@ -6676,7 +6705,7 @@
       <w:r>
         <w:t xml:space="preserve"> </w:t>
       </w:r>
-      <w:hyperlink r:id="rId171">
+      <w:hyperlink r:id="rId172">
         <w:r>
           <w:rPr>
             <w:rStyle w:val="Hyperlink"/>
@@ -6714,7 +6743,7 @@
       <w:r>
         <w:t xml:space="preserve"> </w:t>
       </w:r>
-      <w:hyperlink r:id="rId172">
+      <w:hyperlink r:id="rId173">
         <w:r>
           <w:rPr>
             <w:rStyle w:val="Hyperlink"/>
@@ -6779,7 +6808,7 @@
       <w:r>
         <w:t xml:space="preserve"> </w:t>
       </w:r>
-      <w:hyperlink r:id="rId173">
+      <w:hyperlink r:id="rId174">
         <w:r>
           <w:rPr>
             <w:rStyle w:val="Hyperlink"/>
@@ -6802,7 +6831,7 @@
       <w:r>
         <w:t xml:space="preserve"> </w:t>
       </w:r>
-      <w:hyperlink r:id="rId174">
+      <w:hyperlink r:id="rId175">
         <w:r>
           <w:rPr>
             <w:rStyle w:val="Hyperlink"/>
@@ -6867,7 +6896,7 @@
       <w:r>
         <w:t xml:space="preserve"> </w:t>
       </w:r>
-      <w:hyperlink r:id="rId175">
+      <w:hyperlink r:id="rId176">
         <w:r>
           <w:rPr>
             <w:rStyle w:val="Hyperlink"/>
@@ -6905,7 +6934,7 @@
       <w:r>
         <w:t xml:space="preserve"> </w:t>
       </w:r>
-      <w:hyperlink r:id="rId176">
+      <w:hyperlink r:id="rId177">
         <w:r>
           <w:rPr>
             <w:rStyle w:val="Hyperlink"/>
@@ -6943,7 +6972,7 @@
       <w:r>
         <w:t xml:space="preserve"> </w:t>
       </w:r>
-      <w:hyperlink r:id="rId177">
+      <w:hyperlink r:id="rId178">
         <w:r>
           <w:rPr>
             <w:rStyle w:val="Hyperlink"/>
@@ -6981,7 +7010,7 @@
       <w:r>
         <w:t xml:space="preserve"> </w:t>
       </w:r>
-      <w:hyperlink r:id="rId178">
+      <w:hyperlink r:id="rId179">
         <w:r>
           <w:rPr>
             <w:rStyle w:val="Hyperlink"/>
@@ -7019,7 +7048,7 @@
       <w:r>
         <w:t xml:space="preserve"> </w:t>
       </w:r>
-      <w:hyperlink r:id="rId179">
+      <w:hyperlink r:id="rId180">
         <w:r>
           <w:rPr>
             <w:rStyle w:val="Hyperlink"/>
@@ -7042,7 +7071,7 @@
       <w:r>
         <w:t xml:space="preserve"> </w:t>
       </w:r>
-      <w:hyperlink r:id="rId180">
+      <w:hyperlink r:id="rId181">
         <w:r>
           <w:rPr>
             <w:rStyle w:val="Hyperlink"/>
@@ -7080,7 +7109,7 @@
       <w:r>
         <w:t xml:space="preserve"> </w:t>
       </w:r>
-      <w:hyperlink r:id="rId181">
+      <w:hyperlink r:id="rId182">
         <w:r>
           <w:rPr>
             <w:rStyle w:val="Hyperlink"/>
@@ -7130,7 +7159,7 @@
       <w:r>
         <w:t xml:space="preserve"> </w:t>
       </w:r>
-      <w:hyperlink r:id="rId182">
+      <w:hyperlink r:id="rId183">
         <w:r>
           <w:rPr>
             <w:rStyle w:val="Hyperlink"/>
@@ -7153,7 +7182,7 @@
       <w:r>
         <w:t xml:space="preserve"> </w:t>
       </w:r>
-      <w:hyperlink r:id="rId183">
+      <w:hyperlink r:id="rId184">
         <w:r>
           <w:rPr>
             <w:rStyle w:val="Hyperlink"/>
@@ -7194,7 +7223,7 @@
       <w:r>
         <w:t xml:space="preserve"> </w:t>
       </w:r>
-      <w:hyperlink r:id="rId184">
+      <w:hyperlink r:id="rId185">
         <w:r>
           <w:rPr>
             <w:rStyle w:val="Hyperlink"/>
@@ -7232,7 +7261,7 @@
       <w:r>
         <w:t xml:space="preserve"> </w:t>
       </w:r>
-      <w:hyperlink r:id="rId185">
+      <w:hyperlink r:id="rId186">
         <w:r>
           <w:rPr>
             <w:rStyle w:val="Hyperlink"/>
@@ -7297,7 +7326,7 @@
       <w:r>
         <w:t xml:space="preserve"> </w:t>
       </w:r>
-      <w:hyperlink r:id="rId186">
+      <w:hyperlink r:id="rId187">
         <w:r>
           <w:rPr>
             <w:rStyle w:val="Hyperlink"/>
@@ -7332,7 +7361,7 @@
       <w:r>
         <w:t xml:space="preserve"> </w:t>
       </w:r>
-      <w:hyperlink r:id="rId187">
+      <w:hyperlink r:id="rId188">
         <w:r>
           <w:rPr>
             <w:rStyle w:val="Hyperlink"/>
@@ -7367,7 +7396,7 @@
       <w:r>
         <w:t xml:space="preserve"> </w:t>
       </w:r>
-      <w:hyperlink r:id="rId188">
+      <w:hyperlink r:id="rId189">
         <w:r>
           <w:rPr>
             <w:rStyle w:val="Hyperlink"/>
@@ -7405,7 +7434,7 @@
       <w:r>
         <w:t xml:space="preserve"> </w:t>
       </w:r>
-      <w:hyperlink r:id="rId189">
+      <w:hyperlink r:id="rId190">
         <w:r>
           <w:rPr>
             <w:rStyle w:val="Hyperlink"/>
@@ -7443,7 +7472,7 @@
       <w:r>
         <w:t xml:space="preserve"> </w:t>
       </w:r>
-      <w:hyperlink r:id="rId190">
+      <w:hyperlink r:id="rId191">
         <w:r>
           <w:rPr>
             <w:rStyle w:val="Hyperlink"/>
@@ -7481,7 +7510,7 @@
       <w:r>
         <w:t xml:space="preserve"> </w:t>
       </w:r>
-      <w:hyperlink r:id="rId191">
+      <w:hyperlink r:id="rId192">
         <w:r>
           <w:rPr>
             <w:rStyle w:val="Hyperlink"/>
@@ -7522,7 +7551,7 @@
       <w:r>
         <w:t xml:space="preserve"> </w:t>
       </w:r>
-      <w:hyperlink r:id="rId192">
+      <w:hyperlink r:id="rId193">
         <w:r>
           <w:rPr>
             <w:rStyle w:val="Hyperlink"/>
@@ -7548,7 +7577,7 @@
       <w:r>
         <w:t xml:space="preserve"> </w:t>
       </w:r>
-      <w:hyperlink r:id="rId193">
+      <w:hyperlink r:id="rId194">
         <w:r>
           <w:rPr>
             <w:rStyle w:val="Hyperlink"/>
@@ -7586,7 +7615,7 @@
       <w:r>
         <w:t xml:space="preserve"> </w:t>
       </w:r>
-      <w:hyperlink r:id="rId194">
+      <w:hyperlink r:id="rId195">
         <w:r>
           <w:rPr>
             <w:rStyle w:val="Hyperlink"/>
@@ -7660,7 +7689,7 @@
       <w:r>
         <w:t xml:space="preserve"> </w:t>
       </w:r>
-      <w:hyperlink r:id="rId195">
+      <w:hyperlink r:id="rId196">
         <w:r>
           <w:rPr>
             <w:rStyle w:val="Hyperlink"/>
@@ -7698,7 +7727,7 @@
       <w:r>
         <w:t xml:space="preserve"> </w:t>
       </w:r>
-      <w:hyperlink r:id="rId196">
+      <w:hyperlink r:id="rId197">
         <w:r>
           <w:rPr>
             <w:rStyle w:val="Hyperlink"/>
@@ -7736,7 +7765,7 @@
       <w:r>
         <w:t xml:space="preserve"> </w:t>
       </w:r>
-      <w:hyperlink r:id="rId197">
+      <w:hyperlink r:id="rId198">
         <w:r>
           <w:rPr>
             <w:rStyle w:val="Hyperlink"/>
@@ -7774,7 +7803,7 @@
       <w:r>
         <w:t xml:space="preserve"> </w:t>
       </w:r>
-      <w:hyperlink r:id="rId198">
+      <w:hyperlink r:id="rId199">
         <w:r>
           <w:rPr>
             <w:rStyle w:val="Hyperlink"/>
@@ -7797,7 +7826,7 @@
       <w:r>
         <w:t xml:space="preserve"> </w:t>
       </w:r>
-      <w:hyperlink r:id="rId199">
+      <w:hyperlink r:id="rId200">
         <w:r>
           <w:rPr>
             <w:rStyle w:val="Hyperlink"/>
@@ -7835,7 +7864,7 @@
       <w:r>
         <w:t xml:space="preserve"> </w:t>
       </w:r>
-      <w:hyperlink r:id="rId200">
+      <w:hyperlink r:id="rId201">
         <w:r>
           <w:rPr>
             <w:rStyle w:val="Hyperlink"/>
@@ -7858,7 +7887,7 @@
       <w:r>
         <w:t xml:space="preserve"> </w:t>
       </w:r>
-      <w:hyperlink r:id="rId201">
+      <w:hyperlink r:id="rId202">
         <w:r>
           <w:rPr>
             <w:rStyle w:val="Hyperlink"/>
@@ -7896,7 +7925,7 @@
       <w:r>
         <w:t xml:space="preserve"> </w:t>
       </w:r>
-      <w:hyperlink r:id="rId202">
+      <w:hyperlink r:id="rId203">
         <w:r>
           <w:rPr>
             <w:rStyle w:val="Hyperlink"/>
@@ -7934,7 +7963,7 @@
       <w:r>
         <w:t xml:space="preserve"> </w:t>
       </w:r>
-      <w:hyperlink r:id="rId203">
+      <w:hyperlink r:id="rId204">
         <w:r>
           <w:rPr>
             <w:rStyle w:val="Hyperlink"/>
@@ -7972,7 +8001,7 @@
       <w:r>
         <w:t xml:space="preserve"> </w:t>
       </w:r>
-      <w:hyperlink r:id="rId204">
+      <w:hyperlink r:id="rId205">
         <w:r>
           <w:rPr>
             <w:rStyle w:val="Hyperlink"/>
@@ -8010,7 +8039,7 @@
       <w:r>
         <w:t xml:space="preserve"> </w:t>
       </w:r>
-      <w:hyperlink r:id="rId205">
+      <w:hyperlink r:id="rId206">
         <w:r>
           <w:rPr>
             <w:rStyle w:val="Hyperlink"/>
@@ -8033,7 +8062,7 @@
       <w:r>
         <w:t xml:space="preserve"> </w:t>
       </w:r>
-      <w:hyperlink r:id="rId206">
+      <w:hyperlink r:id="rId207">
         <w:r>
           <w:rPr>
             <w:rStyle w:val="Hyperlink"/>
@@ -8056,7 +8085,7 @@
       <w:r>
         <w:t xml:space="preserve"> </w:t>
       </w:r>
-      <w:hyperlink r:id="rId207">
+      <w:hyperlink r:id="rId208">
         <w:r>
           <w:rPr>
             <w:rStyle w:val="Hyperlink"/>
@@ -8094,7 +8123,7 @@
       <w:r>
         <w:t xml:space="preserve"> </w:t>
       </w:r>
-      <w:hyperlink r:id="rId208">
+      <w:hyperlink r:id="rId209">
         <w:r>
           <w:rPr>
             <w:rStyle w:val="Hyperlink"/>
@@ -8132,7 +8161,7 @@
       <w:r>
         <w:t xml:space="preserve"> </w:t>
       </w:r>
-      <w:hyperlink r:id="rId209">
+      <w:hyperlink r:id="rId210">
         <w:r>
           <w:rPr>
             <w:rStyle w:val="Hyperlink"/>
@@ -8170,7 +8199,7 @@
       <w:r>
         <w:t xml:space="preserve"> </w:t>
       </w:r>
-      <w:hyperlink r:id="rId210">
+      <w:hyperlink r:id="rId211">
         <w:r>
           <w:rPr>
             <w:rStyle w:val="Hyperlink"/>
@@ -8208,7 +8237,7 @@
       <w:r>
         <w:t xml:space="preserve"> </w:t>
       </w:r>
-      <w:hyperlink r:id="rId211">
+      <w:hyperlink r:id="rId212">
         <w:r>
           <w:rPr>
             <w:rStyle w:val="Hyperlink"/>
@@ -8246,7 +8275,7 @@
       <w:r>
         <w:t xml:space="preserve"> </w:t>
       </w:r>
-      <w:hyperlink r:id="rId212">
+      <w:hyperlink r:id="rId213">
         <w:r>
           <w:rPr>
             <w:rStyle w:val="Hyperlink"/>
@@ -8287,7 +8316,7 @@
       <w:r>
         <w:t xml:space="preserve"> </w:t>
       </w:r>
-      <w:hyperlink r:id="rId213">
+      <w:hyperlink r:id="rId214">
         <w:r>
           <w:rPr>
             <w:rStyle w:val="Hyperlink"/>
@@ -8325,7 +8354,7 @@
       <w:r>
         <w:t xml:space="preserve"> </w:t>
       </w:r>
-      <w:hyperlink r:id="rId214">
+      <w:hyperlink r:id="rId215">
         <w:r>
           <w:rPr>
             <w:rStyle w:val="Hyperlink"/>
@@ -8390,7 +8419,7 @@
       <w:r>
         <w:t xml:space="preserve"> </w:t>
       </w:r>
-      <w:hyperlink r:id="rId215">
+      <w:hyperlink r:id="rId216">
         <w:r>
           <w:rPr>
             <w:rStyle w:val="Hyperlink"/>
@@ -8428,7 +8457,7 @@
       <w:r>
         <w:t xml:space="preserve"> </w:t>
       </w:r>
-      <w:hyperlink r:id="rId216">
+      <w:hyperlink r:id="rId217">
         <w:r>
           <w:rPr>
             <w:rStyle w:val="Hyperlink"/>
@@ -8466,7 +8495,7 @@
       <w:r>
         <w:t xml:space="preserve"> </w:t>
       </w:r>
-      <w:hyperlink r:id="rId217">
+      <w:hyperlink r:id="rId218">
         <w:r>
           <w:rPr>
             <w:rStyle w:val="Hyperlink"/>
@@ -8504,7 +8533,7 @@
       <w:r>
         <w:t xml:space="preserve"> </w:t>
       </w:r>
-      <w:hyperlink r:id="rId218">
+      <w:hyperlink r:id="rId219">
         <w:r>
           <w:rPr>
             <w:rStyle w:val="Hyperlink"/>
@@ -8542,7 +8571,7 @@
       <w:r>
         <w:t xml:space="preserve"> </w:t>
       </w:r>
-      <w:hyperlink r:id="rId219">
+      <w:hyperlink r:id="rId220">
         <w:r>
           <w:rPr>
             <w:rStyle w:val="Hyperlink"/>
@@ -8583,7 +8612,7 @@
       <w:r>
         <w:t xml:space="preserve"> </w:t>
       </w:r>
-      <w:hyperlink r:id="rId220">
+      <w:hyperlink r:id="rId221">
         <w:r>
           <w:rPr>
             <w:rStyle w:val="Hyperlink"/>
@@ -8648,7 +8677,7 @@
       <w:r>
         <w:t xml:space="preserve"> </w:t>
       </w:r>
-      <w:hyperlink r:id="rId221">
+      <w:hyperlink r:id="rId222">
         <w:r>
           <w:rPr>
             <w:rStyle w:val="Hyperlink"/>
@@ -8686,7 +8715,7 @@
       <w:r>
         <w:t xml:space="preserve"> </w:t>
       </w:r>
-      <w:hyperlink r:id="rId222">
+      <w:hyperlink r:id="rId223">
         <w:r>
           <w:rPr>
             <w:rStyle w:val="Hyperlink"/>
@@ -8724,7 +8753,7 @@
       <w:r>
         <w:t xml:space="preserve"> </w:t>
       </w:r>
-      <w:hyperlink r:id="rId223">
+      <w:hyperlink r:id="rId224">
         <w:r>
           <w:rPr>
             <w:rStyle w:val="Hyperlink"/>
@@ -8762,7 +8791,7 @@
       <w:r>
         <w:t xml:space="preserve"> </w:t>
       </w:r>
-      <w:hyperlink r:id="rId224"/>
+      <w:hyperlink r:id="rId225"/>
     </w:p>
     <w:p>
       <w:pPr>
@@ -8778,17 +8807,17 @@
       <w:r>
         <w:t xml:space="preserve"> </w:t>
       </w:r>
-      <w:hyperlink r:id="rId225"/>
+      <w:hyperlink r:id="rId226"/>
     </w:p>
     <w:p>
       <w:pPr>
         <w:pStyle w:val="Heading3"/>
       </w:pPr>
-      <w:bookmarkStart w:id="226" w:name="Xe1923b600107ba563357b6fc8642ed23a48721a"/>
+      <w:bookmarkStart w:id="227" w:name="Xe1923b600107ba563357b6fc8642ed23a48721a"/>
       <w:r>
         <w:t xml:space="preserve">Exhibitions and public outreach workshops</w:t>
       </w:r>
-      <w:bookmarkEnd w:id="226"/>
+      <w:bookmarkEnd w:id="227"/>
     </w:p>
     <w:p>
       <w:pPr>
@@ -8804,7 +8833,7 @@
       <w:r>
         <w:t xml:space="preserve"> </w:t>
       </w:r>
-      <w:hyperlink r:id="rId227">
+      <w:hyperlink r:id="rId228">
         <w:r>
           <w:rPr>
             <w:rStyle w:val="Hyperlink"/>
@@ -8830,7 +8859,7 @@
       <w:r>
         <w:t xml:space="preserve"> </w:t>
       </w:r>
-      <w:hyperlink r:id="rId228">
+      <w:hyperlink r:id="rId229">
         <w:r>
           <w:rPr>
             <w:rStyle w:val="Hyperlink"/>
@@ -8846,11 +8875,11 @@
       <w:pPr>
         <w:pStyle w:val="Heading3"/>
       </w:pPr>
-      <w:bookmarkStart w:id="229" w:name="invited-speaker"/>
+      <w:bookmarkStart w:id="230" w:name="invited-speaker"/>
       <w:r>
         <w:t xml:space="preserve">Invited speaker</w:t>
       </w:r>
-      <w:bookmarkEnd w:id="229"/>
+      <w:bookmarkEnd w:id="230"/>
     </w:p>
     <w:p>
       <w:pPr>
@@ -8896,7 +8925,7 @@
       <w:r>
         <w:t xml:space="preserve">“</w:t>
       </w:r>
-      <w:hyperlink r:id="rId230">
+      <w:hyperlink r:id="rId231">
         <w:r>
           <w:rPr>
             <w:rStyle w:val="Hyperlink"/>
@@ -8928,7 +8957,7 @@
       <w:r>
         <w:t xml:space="preserve">“</w:t>
       </w:r>
-      <w:hyperlink r:id="rId231">
+      <w:hyperlink r:id="rId232">
         <w:r>
           <w:rPr>
             <w:rStyle w:val="Hyperlink"/>
@@ -8984,7 +9013,7 @@
       <w:r>
         <w:t xml:space="preserve"> </w:t>
       </w:r>
-      <w:hyperlink r:id="rId232">
+      <w:hyperlink r:id="rId233">
         <w:r>
           <w:rPr>
             <w:rStyle w:val="Hyperlink"/>
@@ -9049,7 +9078,7 @@
       <w:r>
         <w:t xml:space="preserve"> </w:t>
       </w:r>
-      <w:hyperlink r:id="rId233">
+      <w:hyperlink r:id="rId234">
         <w:r>
           <w:rPr>
             <w:rStyle w:val="Hyperlink"/>
@@ -9075,7 +9104,7 @@
       <w:r>
         <w:t xml:space="preserve"> </w:t>
       </w:r>
-      <w:hyperlink r:id="rId234">
+      <w:hyperlink r:id="rId235">
         <w:r>
           <w:rPr>
             <w:rStyle w:val="Hyperlink"/>
@@ -9101,7 +9130,7 @@
       <w:r>
         <w:t xml:space="preserve"> </w:t>
       </w:r>
-      <w:hyperlink r:id="rId235">
+      <w:hyperlink r:id="rId236">
         <w:r>
           <w:rPr>
             <w:rStyle w:val="Hyperlink"/>
@@ -9169,7 +9198,7 @@
       <w:r>
         <w:t xml:space="preserve"> </w:t>
       </w:r>
-      <w:hyperlink r:id="rId236">
+      <w:hyperlink r:id="rId237">
         <w:r>
           <w:rPr>
             <w:rStyle w:val="Hyperlink"/>
@@ -9210,7 +9239,7 @@
       <w:r>
         <w:t xml:space="preserve"> </w:t>
       </w:r>
-      <w:hyperlink r:id="rId237">
+      <w:hyperlink r:id="rId238">
         <w:r>
           <w:rPr>
             <w:rStyle w:val="Hyperlink"/>
@@ -9224,7 +9253,7 @@
       <w:r>
         <w:t xml:space="preserve"> </w:t>
       </w:r>
-      <w:hyperlink r:id="rId238">
+      <w:hyperlink r:id="rId239">
         <w:r>
           <w:rPr>
             <w:rStyle w:val="Hyperlink"/>
@@ -9277,7 +9306,7 @@
       <w:r>
         <w:t xml:space="preserve"> </w:t>
       </w:r>
-      <w:hyperlink r:id="rId239">
+      <w:hyperlink r:id="rId240">
         <w:r>
           <w:rPr>
             <w:rStyle w:val="Hyperlink"/>
@@ -9342,7 +9371,7 @@
       <w:r>
         <w:t xml:space="preserve"> </w:t>
       </w:r>
-      <w:hyperlink r:id="rId240">
+      <w:hyperlink r:id="rId241">
         <w:r>
           <w:rPr>
             <w:rStyle w:val="Hyperlink"/>
@@ -9368,7 +9397,7 @@
       <w:r>
         <w:t xml:space="preserve"> </w:t>
       </w:r>
-      <w:hyperlink r:id="rId241">
+      <w:hyperlink r:id="rId242">
         <w:r>
           <w:rPr>
             <w:rStyle w:val="Hyperlink"/>
@@ -9394,7 +9423,7 @@
       <w:r>
         <w:t xml:space="preserve"> </w:t>
       </w:r>
-      <w:hyperlink r:id="rId242">
+      <w:hyperlink r:id="rId243">
         <w:r>
           <w:rPr>
             <w:rStyle w:val="Hyperlink"/>
@@ -9432,7 +9461,7 @@
       <w:r>
         <w:t xml:space="preserve"> </w:t>
       </w:r>
-      <w:hyperlink r:id="rId243">
+      <w:hyperlink r:id="rId244">
         <w:r>
           <w:rPr>
             <w:rStyle w:val="Hyperlink"/>
@@ -9470,7 +9499,7 @@
       <w:r>
         <w:t xml:space="preserve"> </w:t>
       </w:r>
-      <w:hyperlink r:id="rId244">
+      <w:hyperlink r:id="rId245">
         <w:r>
           <w:rPr>
             <w:rStyle w:val="Hyperlink"/>
@@ -9508,7 +9537,7 @@
       <w:r>
         <w:t xml:space="preserve"> </w:t>
       </w:r>
-      <w:hyperlink r:id="rId245">
+      <w:hyperlink r:id="rId246">
         <w:r>
           <w:rPr>
             <w:rStyle w:val="Hyperlink"/>
@@ -9546,7 +9575,7 @@
       <w:r>
         <w:t xml:space="preserve"> </w:t>
       </w:r>
-      <w:hyperlink r:id="rId246">
+      <w:hyperlink r:id="rId247">
         <w:r>
           <w:rPr>
             <w:rStyle w:val="Hyperlink"/>
@@ -9584,7 +9613,7 @@
       <w:r>
         <w:t xml:space="preserve"> </w:t>
       </w:r>
-      <w:hyperlink r:id="rId247">
+      <w:hyperlink r:id="rId248">
         <w:r>
           <w:rPr>
             <w:rStyle w:val="Hyperlink"/>
@@ -9622,7 +9651,7 @@
       <w:r>
         <w:t xml:space="preserve"> </w:t>
       </w:r>
-      <w:hyperlink r:id="rId248">
+      <w:hyperlink r:id="rId249">
         <w:r>
           <w:rPr>
             <w:rStyle w:val="Hyperlink"/>
@@ -9660,7 +9689,7 @@
       <w:r>
         <w:t xml:space="preserve"> </w:t>
       </w:r>
-      <w:hyperlink r:id="rId249">
+      <w:hyperlink r:id="rId250">
         <w:r>
           <w:rPr>
             <w:rStyle w:val="Hyperlink"/>
@@ -9686,7 +9715,7 @@
       <w:r>
         <w:t xml:space="preserve"> </w:t>
       </w:r>
-      <w:hyperlink r:id="rId250">
+      <w:hyperlink r:id="rId251">
         <w:r>
           <w:rPr>
             <w:rStyle w:val="Hyperlink"/>
@@ -9724,7 +9753,7 @@
       <w:r>
         <w:t xml:space="preserve"> </w:t>
       </w:r>
-      <w:hyperlink r:id="rId251">
+      <w:hyperlink r:id="rId252">
         <w:r>
           <w:rPr>
             <w:rStyle w:val="Hyperlink"/>
@@ -9762,7 +9791,7 @@
       <w:r>
         <w:t xml:space="preserve"> </w:t>
       </w:r>
-      <w:hyperlink r:id="rId252">
+      <w:hyperlink r:id="rId253">
         <w:r>
           <w:rPr>
             <w:rStyle w:val="Hyperlink"/>
@@ -9800,7 +9829,7 @@
       <w:r>
         <w:t xml:space="preserve"> </w:t>
       </w:r>
-      <w:hyperlink r:id="rId253">
+      <w:hyperlink r:id="rId254">
         <w:r>
           <w:rPr>
             <w:rStyle w:val="Hyperlink"/>
@@ -9826,7 +9855,7 @@
       <w:r>
         <w:t xml:space="preserve"> </w:t>
       </w:r>
-      <w:hyperlink r:id="rId254">
+      <w:hyperlink r:id="rId255">
         <w:r>
           <w:rPr>
             <w:rStyle w:val="Hyperlink"/>
@@ -9852,7 +9881,7 @@
       <w:r>
         <w:t xml:space="preserve"> </w:t>
       </w:r>
-      <w:hyperlink r:id="rId255">
+      <w:hyperlink r:id="rId256">
         <w:r>
           <w:rPr>
             <w:rStyle w:val="Hyperlink"/>
@@ -9890,7 +9919,7 @@
       <w:r>
         <w:t xml:space="preserve"> </w:t>
       </w:r>
-      <w:hyperlink r:id="rId256">
+      <w:hyperlink r:id="rId257">
         <w:r>
           <w:rPr>
             <w:rStyle w:val="Hyperlink"/>
@@ -9928,7 +9957,7 @@
       <w:r>
         <w:t xml:space="preserve"> </w:t>
       </w:r>
-      <w:hyperlink r:id="rId257">
+      <w:hyperlink r:id="rId258">
         <w:r>
           <w:rPr>
             <w:rStyle w:val="Hyperlink"/>
@@ -9966,7 +9995,7 @@
       <w:r>
         <w:t xml:space="preserve"> </w:t>
       </w:r>
-      <w:hyperlink r:id="rId258">
+      <w:hyperlink r:id="rId259">
         <w:r>
           <w:rPr>
             <w:rStyle w:val="Hyperlink"/>
@@ -10004,7 +10033,7 @@
       <w:r>
         <w:t xml:space="preserve"> </w:t>
       </w:r>
-      <w:hyperlink r:id="rId259">
+      <w:hyperlink r:id="rId260">
         <w:r>
           <w:rPr>
             <w:rStyle w:val="Hyperlink"/>
@@ -10069,7 +10098,7 @@
       <w:r>
         <w:t xml:space="preserve"> </w:t>
       </w:r>
-      <w:hyperlink r:id="rId260">
+      <w:hyperlink r:id="rId261">
         <w:r>
           <w:rPr>
             <w:rStyle w:val="Hyperlink"/>
@@ -10107,7 +10136,7 @@
       <w:r>
         <w:t xml:space="preserve"> </w:t>
       </w:r>
-      <w:hyperlink r:id="rId261">
+      <w:hyperlink r:id="rId262">
         <w:r>
           <w:rPr>
             <w:rStyle w:val="Hyperlink"/>
@@ -10172,7 +10201,7 @@
       <w:r>
         <w:t xml:space="preserve"> </w:t>
       </w:r>
-      <w:hyperlink r:id="rId262">
+      <w:hyperlink r:id="rId263">
         <w:r>
           <w:rPr>
             <w:rStyle w:val="Hyperlink"/>
@@ -10210,7 +10239,7 @@
       <w:r>
         <w:t xml:space="preserve"> </w:t>
       </w:r>
-      <w:hyperlink r:id="rId263">
+      <w:hyperlink r:id="rId264">
         <w:r>
           <w:rPr>
             <w:rStyle w:val="Hyperlink"/>
@@ -10248,7 +10277,7 @@
       <w:r>
         <w:t xml:space="preserve"> </w:t>
       </w:r>
-      <w:hyperlink r:id="rId264">
+      <w:hyperlink r:id="rId265">
         <w:r>
           <w:rPr>
             <w:rStyle w:val="Hyperlink"/>
@@ -10313,7 +10342,7 @@
       <w:r>
         <w:t xml:space="preserve"> </w:t>
       </w:r>
-      <w:hyperlink r:id="rId265">
+      <w:hyperlink r:id="rId266">
         <w:r>
           <w:rPr>
             <w:rStyle w:val="Hyperlink"/>
@@ -10351,7 +10380,7 @@
       <w:r>
         <w:t xml:space="preserve"> </w:t>
       </w:r>
-      <w:hyperlink r:id="rId266">
+      <w:hyperlink r:id="rId267">
         <w:r>
           <w:rPr>
             <w:rStyle w:val="Hyperlink"/>
@@ -10379,11 +10408,11 @@
       <w:pPr>
         <w:pStyle w:val="Heading2"/>
       </w:pPr>
-      <w:bookmarkStart w:id="267" w:name="X879828c1b833780b1a46b3fe17464e418c4db9d"/>
+      <w:bookmarkStart w:id="268" w:name="X879828c1b833780b1a46b3fe17464e418c4db9d"/>
       <w:r>
         <w:t xml:space="preserve">Formal education, Teaching in higher education (Högskolepedagogik)</w:t>
       </w:r>
-      <w:bookmarkEnd w:id="267"/>
+      <w:bookmarkEnd w:id="268"/>
     </w:p>
     <w:p>
       <w:pPr>
@@ -10481,7 +10510,7 @@
           <w:ilvl w:val="0"/>
         </w:numPr>
       </w:pPr>
-      <w:hyperlink r:id="rId268">
+      <w:hyperlink r:id="rId269">
         <w:r>
           <w:rPr>
             <w:rStyle w:val="Hyperlink"/>
@@ -10494,31 +10523,31 @@
       <w:pPr>
         <w:pStyle w:val="Heading2"/>
       </w:pPr>
-      <w:bookmarkStart w:id="269" w:name="X30f012082cf4c04b9328fde89eccda4e33ebf19"/>
+      <w:bookmarkStart w:id="270" w:name="X30f012082cf4c04b9328fde89eccda4e33ebf19"/>
       <w:r>
         <w:t xml:space="preserve">Courses &amp; Thesis supervision/examination, graduate level</w:t>
       </w:r>
-      <w:bookmarkEnd w:id="269"/>
+      <w:bookmarkEnd w:id="270"/>
     </w:p>
     <w:p>
       <w:pPr>
         <w:pStyle w:val="Heading3"/>
       </w:pPr>
-      <w:bookmarkStart w:id="270" w:name="theory-of-science-courses"/>
+      <w:bookmarkStart w:id="271" w:name="theory-of-science-courses"/>
       <w:r>
         <w:t xml:space="preserve">Theory of Science: Courses</w:t>
       </w:r>
-      <w:bookmarkEnd w:id="270"/>
+      <w:bookmarkEnd w:id="271"/>
     </w:p>
     <w:p>
       <w:pPr>
         <w:pStyle w:val="Heading4"/>
       </w:pPr>
-      <w:bookmarkStart w:id="271" w:name="course-administrator-and-teacher"/>
+      <w:bookmarkStart w:id="272" w:name="course-administrator-and-teacher"/>
       <w:r>
         <w:t xml:space="preserve">Course administrator and teacher</w:t>
       </w:r>
-      <w:bookmarkEnd w:id="271"/>
+      <w:bookmarkEnd w:id="272"/>
     </w:p>
     <w:p>
       <w:pPr>
@@ -10573,7 +10602,7 @@
       <w:r>
         <w:t xml:space="preserve"> </w:t>
       </w:r>
-      <w:hyperlink r:id="rId272">
+      <w:hyperlink r:id="rId273">
         <w:r>
           <w:rPr>
             <w:rStyle w:val="Hyperlink"/>
@@ -10611,7 +10640,7 @@
       <w:r>
         <w:t xml:space="preserve"> </w:t>
       </w:r>
-      <w:hyperlink r:id="rId273">
+      <w:hyperlink r:id="rId274">
         <w:r>
           <w:rPr>
             <w:rStyle w:val="Hyperlink"/>
@@ -10637,7 +10666,7 @@
       <w:r>
         <w:t xml:space="preserve"> </w:t>
       </w:r>
-      <w:hyperlink r:id="rId274">
+      <w:hyperlink r:id="rId275">
         <w:r>
           <w:rPr>
             <w:rStyle w:val="Hyperlink"/>
@@ -10675,7 +10704,7 @@
       <w:r>
         <w:t xml:space="preserve"> </w:t>
       </w:r>
-      <w:hyperlink r:id="rId275">
+      <w:hyperlink r:id="rId276">
         <w:r>
           <w:rPr>
             <w:rStyle w:val="Hyperlink"/>
@@ -10703,21 +10732,21 @@
       <w:pPr>
         <w:pStyle w:val="Heading3"/>
       </w:pPr>
-      <w:bookmarkStart w:id="276" w:name="Xc01fa2438e7aa57629c287a748e590670b4dde6"/>
+      <w:bookmarkStart w:id="277" w:name="Xc01fa2438e7aa57629c287a748e590670b4dde6"/>
       <w:r>
         <w:t xml:space="preserve">Media &amp; Communication Studies, Strategic Communication: Courses</w:t>
       </w:r>
-      <w:bookmarkEnd w:id="276"/>
+      <w:bookmarkEnd w:id="277"/>
     </w:p>
     <w:p>
       <w:pPr>
         <w:pStyle w:val="Heading4"/>
       </w:pPr>
-      <w:bookmarkStart w:id="277" w:name="course-administrator-and-teacher-1"/>
+      <w:bookmarkStart w:id="278" w:name="course-administrator-and-teacher-1"/>
       <w:r>
         <w:t xml:space="preserve">Course administrator and teacher</w:t>
       </w:r>
-      <w:bookmarkEnd w:id="277"/>
+      <w:bookmarkEnd w:id="278"/>
     </w:p>
     <w:p>
       <w:pPr>
@@ -10841,7 +10870,7 @@
       <w:r>
         <w:t xml:space="preserve"> </w:t>
       </w:r>
-      <w:hyperlink r:id="rId278">
+      <w:hyperlink r:id="rId279">
         <w:r>
           <w:rPr>
             <w:rStyle w:val="Hyperlink"/>
@@ -10923,11 +10952,11 @@
       <w:pPr>
         <w:pStyle w:val="Heading3"/>
       </w:pPr>
-      <w:bookmarkStart w:id="279" w:name="X47b24db7f8b556988de65d5441856357cd4286a"/>
+      <w:bookmarkStart w:id="280" w:name="X47b24db7f8b556988de65d5441856357cd4286a"/>
       <w:r>
         <w:t xml:space="preserve">Master’s Programme for communication officers in the public sector: Thesis supervision, Master (Magister) level}</w:t>
       </w:r>
-      <w:bookmarkEnd w:id="279"/>
+      <w:bookmarkEnd w:id="280"/>
     </w:p>
     <w:p>
       <w:pPr>
@@ -10951,7 +10980,7 @@
       <w:r>
         <w:t xml:space="preserve"> </w:t>
       </w:r>
-      <w:hyperlink r:id="rId280">
+      <w:hyperlink r:id="rId281">
         <w:r>
           <w:rPr>
             <w:rStyle w:val="Hyperlink"/>
@@ -11001,7 +11030,7 @@
       <w:r>
         <w:t xml:space="preserve"> </w:t>
       </w:r>
-      <w:hyperlink r:id="rId281">
+      <w:hyperlink r:id="rId282">
         <w:r>
           <w:rPr>
             <w:rStyle w:val="Hyperlink"/>
@@ -11039,7 +11068,7 @@
       <w:r>
         <w:t xml:space="preserve"> </w:t>
       </w:r>
-      <w:hyperlink r:id="rId282">
+      <w:hyperlink r:id="rId283">
         <w:r>
           <w:rPr>
             <w:rStyle w:val="Hyperlink"/>
@@ -11077,7 +11106,7 @@
       <w:r>
         <w:t xml:space="preserve"> </w:t>
       </w:r>
-      <w:hyperlink r:id="rId283">
+      <w:hyperlink r:id="rId284">
         <w:r>
           <w:rPr>
             <w:rStyle w:val="Hyperlink"/>
@@ -11142,7 +11171,7 @@
       <w:r>
         <w:t xml:space="preserve"> </w:t>
       </w:r>
-      <w:hyperlink r:id="rId284">
+      <w:hyperlink r:id="rId285">
         <w:r>
           <w:rPr>
             <w:rStyle w:val="Hyperlink"/>
@@ -11533,11 +11562,11 @@
       <w:pPr>
         <w:pStyle w:val="Heading3"/>
       </w:pPr>
-      <w:bookmarkStart w:id="285" w:name="X6d1b879606d60f9afc14697f734ec4559b420bf"/>
+      <w:bookmarkStart w:id="286" w:name="X6d1b879606d60f9afc14697f734ec4559b420bf"/>
       <w:r>
         <w:t xml:space="preserve">Media and communication studies: Thesis supervision, bachelor level</w:t>
       </w:r>
-      <w:bookmarkEnd w:id="285"/>
+      <w:bookmarkEnd w:id="286"/>
     </w:p>
     <w:p>
       <w:pPr>
@@ -11553,7 +11582,7 @@
       <w:r>
         <w:t xml:space="preserve"> </w:t>
       </w:r>
-      <w:hyperlink r:id="rId286">
+      <w:hyperlink r:id="rId287">
         <w:r>
           <w:rPr>
             <w:rStyle w:val="Hyperlink"/>
@@ -11591,7 +11620,7 @@
       <w:r>
         <w:t xml:space="preserve"> </w:t>
       </w:r>
-      <w:hyperlink r:id="rId286">
+      <w:hyperlink r:id="rId287">
         <w:r>
           <w:rPr>
             <w:rStyle w:val="Hyperlink"/>
@@ -11629,7 +11658,7 @@
       <w:r>
         <w:t xml:space="preserve"> </w:t>
       </w:r>
-      <w:hyperlink r:id="rId287">
+      <w:hyperlink r:id="rId288">
         <w:r>
           <w:rPr>
             <w:rStyle w:val="Hyperlink"/>
@@ -11673,7 +11702,7 @@
       <w:r>
         <w:t xml:space="preserve"> </w:t>
       </w:r>
-      <w:hyperlink r:id="rId288">
+      <w:hyperlink r:id="rId289">
         <w:r>
           <w:rPr>
             <w:rStyle w:val="Hyperlink"/>
@@ -11836,11 +11865,11 @@
       <w:pPr>
         <w:pStyle w:val="Heading3"/>
       </w:pPr>
-      <w:bookmarkStart w:id="289" w:name="Xbba77e690d011d75e20cdc6a1c2112fe971fbe3"/>
+      <w:bookmarkStart w:id="290" w:name="Xbba77e690d011d75e20cdc6a1c2112fe971fbe3"/>
       <w:r>
         <w:t xml:space="preserve">Master’s Programme for communication officers in the public sector: Thesis examination, master’s Degree (Magister).</w:t>
       </w:r>
-      <w:bookmarkEnd w:id="289"/>
+      <w:bookmarkEnd w:id="290"/>
     </w:p>
     <w:p>
       <w:pPr>
@@ -11937,7 +11966,7 @@
       <w:r>
         <w:t xml:space="preserve"> </w:t>
       </w:r>
-      <w:hyperlink r:id="rId290">
+      <w:hyperlink r:id="rId291">
         <w:r>
           <w:rPr>
             <w:rStyle w:val="Hyperlink"/>
@@ -12023,7 +12052,7 @@
       <w:r>
         <w:t xml:space="preserve"> </w:t>
       </w:r>
-      <w:hyperlink r:id="rId291">
+      <w:hyperlink r:id="rId292">
         <w:r>
           <w:rPr>
             <w:rStyle w:val="Hyperlink"/>
@@ -12063,11 +12092,11 @@
       <w:pPr>
         <w:pStyle w:val="Heading3"/>
       </w:pPr>
-      <w:bookmarkStart w:id="292" w:name="X191012d7093d0c045007eb89e6e1822e9cc3a5b"/>
+      <w:bookmarkStart w:id="293" w:name="X191012d7093d0c045007eb89e6e1822e9cc3a5b"/>
       <w:r>
         <w:t xml:space="preserve">Information architecture studies: Thesis examination, bachelor’s Degree</w:t>
       </w:r>
-      <w:bookmarkEnd w:id="292"/>
+      <w:bookmarkEnd w:id="293"/>
     </w:p>
     <w:p>
       <w:pPr>
@@ -12127,11 +12156,11 @@
       <w:pPr>
         <w:pStyle w:val="Heading3"/>
       </w:pPr>
-      <w:bookmarkStart w:id="293" w:name="X1cbc07efb0700557a9c9c2b0dfc57997eea609b"/>
+      <w:bookmarkStart w:id="294" w:name="X1cbc07efb0700557a9c9c2b0dfc57997eea609b"/>
       <w:r>
         <w:t xml:space="preserve">Strategic information and communication: Thesis supervision, master’s Degree</w:t>
       </w:r>
-      <w:bookmarkEnd w:id="293"/>
+      <w:bookmarkEnd w:id="294"/>
     </w:p>
     <w:p>
       <w:pPr>
@@ -12218,11 +12247,11 @@
       <w:pPr>
         <w:pStyle w:val="Heading3"/>
       </w:pPr>
-      <w:bookmarkStart w:id="294" w:name="Xca9b9689d9cd06bae59874813857e1920874319"/>
+      <w:bookmarkStart w:id="295" w:name="Xca9b9689d9cd06bae59874813857e1920874319"/>
       <w:r>
         <w:t xml:space="preserve">Strategic information and communication: Thesis examination, master’s Degree</w:t>
       </w:r>
-      <w:bookmarkEnd w:id="294"/>
+      <w:bookmarkEnd w:id="295"/>
     </w:p>
     <w:p>
       <w:pPr>
@@ -12282,11 +12311,11 @@
       <w:pPr>
         <w:pStyle w:val="Heading3"/>
       </w:pPr>
-      <w:bookmarkStart w:id="295" w:name="X0188358315103f4231ff48a48151c9c91e49657"/>
+      <w:bookmarkStart w:id="296" w:name="X0188358315103f4231ff48a48151c9c91e49657"/>
       <w:r>
         <w:t xml:space="preserve">Evidence-basing: practice, theory, context: Master’s level (Magister): Thesis supervision</w:t>
       </w:r>
-      <w:bookmarkEnd w:id="295"/>
+      <w:bookmarkEnd w:id="296"/>
     </w:p>
     <w:p>
       <w:pPr>
@@ -12304,11 +12333,11 @@
       <w:pPr>
         <w:pStyle w:val="Heading3"/>
       </w:pPr>
-      <w:bookmarkStart w:id="296" w:name="X3fdd0e7ba8a4091cccde13b8bacf2ebc0fc7366"/>
+      <w:bookmarkStart w:id="297" w:name="X3fdd0e7ba8a4091cccde13b8bacf2ebc0fc7366"/>
       <w:r>
         <w:t xml:space="preserve">Evidence-basing: practice, theory, context: Master’s level (Magister): Thesis examination</w:t>
       </w:r>
-      <w:bookmarkEnd w:id="296"/>
+      <w:bookmarkEnd w:id="297"/>
     </w:p>
     <w:p>
       <w:pPr>
@@ -12347,21 +12376,21 @@
       <w:pPr>
         <w:pStyle w:val="Heading2"/>
       </w:pPr>
-      <w:bookmarkStart w:id="297" w:name="Xce879c32120c40040a90365711bd8652b485686"/>
+      <w:bookmarkStart w:id="298" w:name="Xce879c32120c40040a90365711bd8652b485686"/>
       <w:r>
         <w:t xml:space="preserve">Courses &amp; Thesis supervision, postgraduate level</w:t>
       </w:r>
-      <w:bookmarkEnd w:id="297"/>
+      <w:bookmarkEnd w:id="298"/>
     </w:p>
     <w:p>
       <w:pPr>
         <w:pStyle w:val="Heading3"/>
       </w:pPr>
-      <w:bookmarkStart w:id="298" w:name="ph.d-thesis-supervision"/>
+      <w:bookmarkStart w:id="299" w:name="ph.d-thesis-supervision"/>
       <w:r>
         <w:t xml:space="preserve">Ph.D-thesis supervision</w:t>
       </w:r>
-      <w:bookmarkEnd w:id="298"/>
+      <w:bookmarkEnd w:id="299"/>
     </w:p>
     <w:p>
       <w:pPr>
@@ -12377,7 +12406,7 @@
       <w:r>
         <w:t xml:space="preserve"> </w:t>
       </w:r>
-      <w:hyperlink r:id="rId299">
+      <w:hyperlink r:id="rId300">
         <w:r>
           <w:rPr>
             <w:rStyle w:val="Hyperlink"/>
@@ -12403,7 +12432,7 @@
       <w:r>
         <w:t xml:space="preserve"> </w:t>
       </w:r>
-      <w:hyperlink r:id="rId300">
+      <w:hyperlink r:id="rId301">
         <w:r>
           <w:rPr>
             <w:rStyle w:val="Hyperlink"/>
@@ -12419,11 +12448,11 @@
       <w:pPr>
         <w:pStyle w:val="Heading3"/>
       </w:pPr>
-      <w:bookmarkStart w:id="301" w:name="teaching-post-graduate-level"/>
+      <w:bookmarkStart w:id="302" w:name="teaching-post-graduate-level"/>
       <w:r>
         <w:t xml:space="preserve">Teaching, post-graduate level</w:t>
       </w:r>
-      <w:bookmarkEnd w:id="301"/>
+      <w:bookmarkEnd w:id="302"/>
     </w:p>
     <w:p>
       <w:pPr>
@@ -12493,7 +12522,7 @@
       <w:r>
         <w:t xml:space="preserve"> </w:t>
       </w:r>
-      <w:hyperlink r:id="rId302">
+      <w:hyperlink r:id="rId303">
         <w:r>
           <w:rPr>
             <w:rStyle w:val="Hyperlink"/>
@@ -12605,21 +12634,21 @@
       <w:pPr>
         <w:pStyle w:val="Heading2"/>
       </w:pPr>
-      <w:bookmarkStart w:id="303" w:name="teaching-materials"/>
+      <w:bookmarkStart w:id="304" w:name="teaching-materials"/>
       <w:r>
         <w:t xml:space="preserve">Teaching materials</w:t>
       </w:r>
-      <w:bookmarkEnd w:id="303"/>
+      <w:bookmarkEnd w:id="304"/>
     </w:p>
     <w:p>
       <w:pPr>
         <w:pStyle w:val="Heading3"/>
       </w:pPr>
-      <w:bookmarkStart w:id="304" w:name="electronic-material"/>
+      <w:bookmarkStart w:id="305" w:name="electronic-material"/>
       <w:r>
         <w:t xml:space="preserve">Electronic material</w:t>
       </w:r>
-      <w:bookmarkEnd w:id="304"/>
+      <w:bookmarkEnd w:id="305"/>
     </w:p>
     <w:p>
       <w:pPr>
@@ -12629,7 +12658,7 @@
           <w:ilvl w:val="0"/>
         </w:numPr>
       </w:pPr>
-      <w:hyperlink r:id="rId305">
+      <w:hyperlink r:id="rId306">
         <w:r>
           <w:rPr>
             <w:rStyle w:val="Hyperlink"/>
@@ -12645,11 +12674,11 @@
       <w:pPr>
         <w:pStyle w:val="Heading2"/>
       </w:pPr>
-      <w:bookmarkStart w:id="306" w:name="other-pedagogical-experiences"/>
+      <w:bookmarkStart w:id="307" w:name="other-pedagogical-experiences"/>
       <w:r>
         <w:t xml:space="preserve">Other pedagogical experiences</w:t>
       </w:r>
-      <w:bookmarkEnd w:id="306"/>
+      <w:bookmarkEnd w:id="307"/>
     </w:p>
     <w:p>
       <w:pPr>
@@ -12665,7 +12694,7 @@
       <w:r>
         <w:t xml:space="preserve"> </w:t>
       </w:r>
-      <w:hyperlink r:id="rId307">
+      <w:hyperlink r:id="rId308">
         <w:r>
           <w:rPr>
             <w:rStyle w:val="Hyperlink"/>
@@ -12741,7 +12770,7 @@
           <w:ilvl w:val="0"/>
         </w:numPr>
       </w:pPr>
-      <w:hyperlink r:id="rId308">
+      <w:hyperlink r:id="rId309">
         <w:r>
           <w:rPr>
             <w:rStyle w:val="Hyperlink"/>

</xml_diff>